<commit_message>
Testcases adjusted to new definition of Indirect.
</commit_message>
<xml_diff>
--- a/doc/user/HUSACCT User Manual.docx
+++ b/doc/user/HUSACCT User Manual.docx
@@ -326,7 +326,15 @@
         <w:fldChar w:fldCharType="end"/>
       </w:r>
       <w:r>
-        <w:t xml:space="preserve">, which are composed of modules of different types (like software subsystems, layers and components) and rules of different types. To perform an SACC, an intended software architecture is defined first. Next, HUSACCT checks the compliance to these rules, based on static analysis of the source code, and it reports infringements. </w:t>
+        <w:t xml:space="preserve">, which are composed of modules of different types (like software subsystems, layers and components) and rules of different types. To perform an SACC, </w:t>
+      </w:r>
+      <w:proofErr w:type="gramStart"/>
+      <w:r>
+        <w:t>an intended</w:t>
+      </w:r>
+      <w:proofErr w:type="gramEnd"/>
+      <w:r>
+        <w:t xml:space="preserve"> software architecture is defined first. Next, HUSACCT checks the compliance to these rules, based on static analysis of the source code, and it reports infringements. </w:t>
       </w:r>
     </w:p>
     <w:p>
@@ -372,7 +380,23 @@
     </w:p>
     <w:p>
       <w:r>
-        <w:t>This program (HUSACCT) is free software under the terms of the GNU Affero General Public License as published by the Free Software Foundation, either version 3 of theLicense, or (at your option) any later version. You can redistribute the software and/or modify it for your own use, but you are not allowed to include the software, parts of the software or documentation, in other products (for commercial or non-commercial use).</w:t>
+        <w:t xml:space="preserve">This program (HUSACCT) is free software under the terms of the GNU </w:t>
+      </w:r>
+      <w:proofErr w:type="spellStart"/>
+      <w:r>
+        <w:t>Affero</w:t>
+      </w:r>
+      <w:proofErr w:type="spellEnd"/>
+      <w:r>
+        <w:t xml:space="preserve"> General Public License as published by the Free Software Foundation, either version 3 of </w:t>
+      </w:r>
+      <w:proofErr w:type="spellStart"/>
+      <w:r>
+        <w:t>theLicense</w:t>
+      </w:r>
+      <w:proofErr w:type="spellEnd"/>
+      <w:r>
+        <w:t>, or (at your option) any later version. You can redistribute the software and/or modify it for your own use, but you are not allowed to include the software, parts of the software or documentation, in other products (for commercial or non-commercial use).</w:t>
       </w:r>
     </w:p>
     <w:p>
@@ -381,7 +405,15 @@
       </w:r>
       <w:r>
         <w:br/>
-        <w:t xml:space="preserve">See the GNU Affero General Public License for more details: </w:t>
+        <w:t xml:space="preserve">See the GNU </w:t>
+      </w:r>
+      <w:proofErr w:type="spellStart"/>
+      <w:r>
+        <w:t>Affero</w:t>
+      </w:r>
+      <w:proofErr w:type="spellEnd"/>
+      <w:r>
+        <w:t xml:space="preserve"> General Public License for more details: </w:t>
       </w:r>
       <w:hyperlink r:id="rId10" w:history="1">
         <w:r>
@@ -411,12 +443,36 @@
     </w:p>
     <w:p>
       <w:r>
-        <w:t xml:space="preserve">HUSACCT means: HU Software Architecture Compliance Checking Tool, where HU stands for: HU University of Applied Sciences Utrecht.The HUSACCT project is conducted at the Institute for ICT, located in Utrecht, The Netherlands. Students of the specialization "Advanced Software Enhineering" have participated actively during the spring semesters of 2011-2013. </w:t>
-      </w:r>
-    </w:p>
-    <w:p>
-      <w:r>
-        <w:t>During the Spring semester of 2011, four teams of students developed the first prototypes.</w:t>
+        <w:t xml:space="preserve">HUSACCT means: HU Software Architecture Compliance Checking Tool, where HU stands for: HU University of Applied Sciences </w:t>
+      </w:r>
+      <w:proofErr w:type="spellStart"/>
+      <w:r>
+        <w:t>Utrecht.The</w:t>
+      </w:r>
+      <w:proofErr w:type="spellEnd"/>
+      <w:r>
+        <w:t xml:space="preserve"> HUSACCT project is conducted at the Institute for ICT, located in Utrecht, The Netherlands. Students of the specialization "Advanced Software </w:t>
+      </w:r>
+      <w:proofErr w:type="spellStart"/>
+      <w:r>
+        <w:t>Enhineering</w:t>
+      </w:r>
+      <w:proofErr w:type="spellEnd"/>
+      <w:r>
+        <w:t xml:space="preserve">" have participated actively during the spring semesters of 2011-2013. </w:t>
+      </w:r>
+    </w:p>
+    <w:p>
+      <w:r>
+        <w:t xml:space="preserve">During the </w:t>
+      </w:r>
+      <w:proofErr w:type="gramStart"/>
+      <w:r>
+        <w:t>Spring</w:t>
+      </w:r>
+      <w:proofErr w:type="gramEnd"/>
+      <w:r>
+        <w:t xml:space="preserve"> semester of 2011, four teams of students developed the first prototypes.</w:t>
       </w:r>
     </w:p>
     <w:p>
@@ -1000,7 +1056,7 @@
                 <w:noProof/>
                 <w:webHidden/>
               </w:rPr>
-              <w:t>5</w:t>
+              <w:t>6</w:t>
             </w:r>
             <w:r>
               <w:rPr>
@@ -1086,7 +1142,7 @@
                 <w:noProof/>
                 <w:webHidden/>
               </w:rPr>
-              <w:t>10</w:t>
+              <w:t>11</w:t>
             </w:r>
             <w:r>
               <w:rPr>
@@ -1172,7 +1228,7 @@
                 <w:noProof/>
                 <w:webHidden/>
               </w:rPr>
-              <w:t>10</w:t>
+              <w:t>11</w:t>
             </w:r>
             <w:r>
               <w:rPr>
@@ -1258,7 +1314,7 @@
                 <w:noProof/>
                 <w:webHidden/>
               </w:rPr>
-              <w:t>10</w:t>
+              <w:t>11</w:t>
             </w:r>
             <w:r>
               <w:rPr>
@@ -1344,7 +1400,7 @@
                 <w:noProof/>
                 <w:webHidden/>
               </w:rPr>
-              <w:t>11</w:t>
+              <w:t>12</w:t>
             </w:r>
             <w:r>
               <w:rPr>
@@ -1430,7 +1486,7 @@
                 <w:noProof/>
                 <w:webHidden/>
               </w:rPr>
-              <w:t>12</w:t>
+              <w:t>13</w:t>
             </w:r>
             <w:r>
               <w:rPr>
@@ -1516,7 +1572,7 @@
                 <w:noProof/>
                 <w:webHidden/>
               </w:rPr>
-              <w:t>12</w:t>
+              <w:t>13</w:t>
             </w:r>
             <w:r>
               <w:rPr>
@@ -1602,7 +1658,7 @@
                 <w:noProof/>
                 <w:webHidden/>
               </w:rPr>
-              <w:t>13</w:t>
+              <w:t>14</w:t>
             </w:r>
             <w:r>
               <w:rPr>
@@ -1688,7 +1744,7 @@
                 <w:noProof/>
                 <w:webHidden/>
               </w:rPr>
-              <w:t>14</w:t>
+              <w:t>15</w:t>
             </w:r>
             <w:r>
               <w:rPr>
@@ -1774,7 +1830,7 @@
                 <w:noProof/>
                 <w:webHidden/>
               </w:rPr>
-              <w:t>15</w:t>
+              <w:t>16</w:t>
             </w:r>
             <w:r>
               <w:rPr>
@@ -1860,7 +1916,7 @@
                 <w:noProof/>
                 <w:webHidden/>
               </w:rPr>
-              <w:t>15</w:t>
+              <w:t>16</w:t>
             </w:r>
             <w:r>
               <w:rPr>
@@ -1946,7 +2002,7 @@
                 <w:noProof/>
                 <w:webHidden/>
               </w:rPr>
-              <w:t>16</w:t>
+              <w:t>17</w:t>
             </w:r>
             <w:r>
               <w:rPr>
@@ -2032,7 +2088,7 @@
                 <w:noProof/>
                 <w:webHidden/>
               </w:rPr>
-              <w:t>17</w:t>
+              <w:t>18</w:t>
             </w:r>
             <w:r>
               <w:rPr>
@@ -2118,7 +2174,7 @@
                 <w:noProof/>
                 <w:webHidden/>
               </w:rPr>
-              <w:t>17</w:t>
+              <w:t>18</w:t>
             </w:r>
             <w:r>
               <w:rPr>
@@ -2204,7 +2260,7 @@
                 <w:noProof/>
                 <w:webHidden/>
               </w:rPr>
-              <w:t>18</w:t>
+              <w:t>19</w:t>
             </w:r>
             <w:r>
               <w:rPr>
@@ -2290,7 +2346,7 @@
                 <w:noProof/>
                 <w:webHidden/>
               </w:rPr>
-              <w:t>18</w:t>
+              <w:t>19</w:t>
             </w:r>
             <w:r>
               <w:rPr>
@@ -2376,7 +2432,7 @@
                 <w:noProof/>
                 <w:webHidden/>
               </w:rPr>
-              <w:t>19</w:t>
+              <w:t>20</w:t>
             </w:r>
             <w:r>
               <w:rPr>
@@ -2462,7 +2518,7 @@
                 <w:noProof/>
                 <w:webHidden/>
               </w:rPr>
-              <w:t>20</w:t>
+              <w:t>21</w:t>
             </w:r>
             <w:r>
               <w:rPr>
@@ -2548,7 +2604,7 @@
                 <w:noProof/>
                 <w:webHidden/>
               </w:rPr>
-              <w:t>21</w:t>
+              <w:t>22</w:t>
             </w:r>
             <w:r>
               <w:rPr>
@@ -2634,7 +2690,7 @@
                 <w:noProof/>
                 <w:webHidden/>
               </w:rPr>
-              <w:t>22</w:t>
+              <w:t>23</w:t>
             </w:r>
             <w:r>
               <w:rPr>
@@ -2720,7 +2776,7 @@
                 <w:noProof/>
                 <w:webHidden/>
               </w:rPr>
-              <w:t>23</w:t>
+              <w:t>24</w:t>
             </w:r>
             <w:r>
               <w:rPr>
@@ -2806,7 +2862,7 @@
                 <w:noProof/>
                 <w:webHidden/>
               </w:rPr>
-              <w:t>24</w:t>
+              <w:t>25</w:t>
             </w:r>
             <w:r>
               <w:rPr>
@@ -2892,7 +2948,7 @@
                 <w:noProof/>
                 <w:webHidden/>
               </w:rPr>
-              <w:t>24</w:t>
+              <w:t>25</w:t>
             </w:r>
             <w:r>
               <w:rPr>
@@ -2980,7 +3036,7 @@
                 <w:noProof/>
                 <w:webHidden/>
               </w:rPr>
-              <w:t>24</w:t>
+              <w:t>25</w:t>
             </w:r>
             <w:r>
               <w:rPr>
@@ -3068,7 +3124,7 @@
                 <w:noProof/>
                 <w:webHidden/>
               </w:rPr>
-              <w:t>25</w:t>
+              <w:t>26</w:t>
             </w:r>
             <w:r>
               <w:rPr>
@@ -3156,7 +3212,7 @@
                 <w:noProof/>
                 <w:webHidden/>
               </w:rPr>
-              <w:t>25</w:t>
+              <w:t>26</w:t>
             </w:r>
             <w:r>
               <w:rPr>
@@ -3242,7 +3298,7 @@
                 <w:noProof/>
                 <w:webHidden/>
               </w:rPr>
-              <w:t>26</w:t>
+              <w:t>27</w:t>
             </w:r>
             <w:r>
               <w:rPr>
@@ -3328,7 +3384,7 @@
                 <w:noProof/>
                 <w:webHidden/>
               </w:rPr>
-              <w:t>26</w:t>
+              <w:t>27</w:t>
             </w:r>
             <w:r>
               <w:rPr>
@@ -3416,7 +3472,7 @@
                 <w:noProof/>
                 <w:webHidden/>
               </w:rPr>
-              <w:t>27</w:t>
+              <w:t>28</w:t>
             </w:r>
             <w:r>
               <w:rPr>
@@ -3504,7 +3560,7 @@
                 <w:noProof/>
                 <w:webHidden/>
               </w:rPr>
-              <w:t>27</w:t>
+              <w:t>28</w:t>
             </w:r>
             <w:r>
               <w:rPr>
@@ -3590,7 +3646,7 @@
                 <w:noProof/>
                 <w:webHidden/>
               </w:rPr>
-              <w:t>27</w:t>
+              <w:t>28</w:t>
             </w:r>
             <w:r>
               <w:rPr>
@@ -3678,7 +3734,7 @@
                 <w:noProof/>
                 <w:webHidden/>
               </w:rPr>
-              <w:t>27</w:t>
+              <w:t>28</w:t>
             </w:r>
             <w:r>
               <w:rPr>
@@ -3766,7 +3822,7 @@
                 <w:noProof/>
                 <w:webHidden/>
               </w:rPr>
-              <w:t>29</w:t>
+              <w:t>30</w:t>
             </w:r>
             <w:r>
               <w:rPr>
@@ -3854,7 +3910,7 @@
                 <w:noProof/>
                 <w:webHidden/>
               </w:rPr>
-              <w:t>29</w:t>
+              <w:t>30</w:t>
             </w:r>
             <w:r>
               <w:rPr>
@@ -3940,7 +3996,7 @@
                 <w:noProof/>
                 <w:webHidden/>
               </w:rPr>
-              <w:t>30</w:t>
+              <w:t>31</w:t>
             </w:r>
             <w:r>
               <w:rPr>
@@ -4026,7 +4082,7 @@
                 <w:noProof/>
                 <w:webHidden/>
               </w:rPr>
-              <w:t>31</w:t>
+              <w:t>32</w:t>
             </w:r>
             <w:r>
               <w:rPr>
@@ -4112,7 +4168,7 @@
                 <w:noProof/>
                 <w:webHidden/>
               </w:rPr>
-              <w:t>32</w:t>
+              <w:t>33</w:t>
             </w:r>
             <w:r>
               <w:rPr>
@@ -4198,7 +4254,7 @@
                 <w:noProof/>
                 <w:webHidden/>
               </w:rPr>
-              <w:t>33</w:t>
+              <w:t>34</w:t>
             </w:r>
             <w:r>
               <w:rPr>
@@ -4284,7 +4340,7 @@
                 <w:noProof/>
                 <w:webHidden/>
               </w:rPr>
-              <w:t>34</w:t>
+              <w:t>35</w:t>
             </w:r>
             <w:r>
               <w:rPr>
@@ -4370,7 +4426,7 @@
                 <w:noProof/>
                 <w:webHidden/>
               </w:rPr>
-              <w:t>35</w:t>
+              <w:t>36</w:t>
             </w:r>
             <w:r>
               <w:rPr>
@@ -4456,7 +4512,7 @@
                 <w:noProof/>
                 <w:webHidden/>
               </w:rPr>
-              <w:t>35</w:t>
+              <w:t>36</w:t>
             </w:r>
             <w:r>
               <w:rPr>
@@ -4542,7 +4598,7 @@
                 <w:noProof/>
                 <w:webHidden/>
               </w:rPr>
-              <w:t>37</w:t>
+              <w:t>38</w:t>
             </w:r>
             <w:r>
               <w:rPr>
@@ -4628,7 +4684,7 @@
                 <w:noProof/>
                 <w:webHidden/>
               </w:rPr>
-              <w:t>37</w:t>
+              <w:t>38</w:t>
             </w:r>
             <w:r>
               <w:rPr>
@@ -4714,7 +4770,7 @@
                 <w:noProof/>
                 <w:webHidden/>
               </w:rPr>
-              <w:t>37</w:t>
+              <w:t>38</w:t>
             </w:r>
             <w:r>
               <w:rPr>
@@ -4800,7 +4856,7 @@
                 <w:noProof/>
                 <w:webHidden/>
               </w:rPr>
-              <w:t>38</w:t>
+              <w:t>39</w:t>
             </w:r>
             <w:r>
               <w:rPr>
@@ -4886,7 +4942,7 @@
                 <w:noProof/>
                 <w:webHidden/>
               </w:rPr>
-              <w:t>40</w:t>
+              <w:t>41</w:t>
             </w:r>
             <w:r>
               <w:rPr>
@@ -4972,7 +5028,7 @@
                 <w:noProof/>
                 <w:webHidden/>
               </w:rPr>
-              <w:t>41</w:t>
+              <w:t>42</w:t>
             </w:r>
             <w:r>
               <w:rPr>
@@ -5058,7 +5114,7 @@
                 <w:noProof/>
                 <w:webHidden/>
               </w:rPr>
-              <w:t>42</w:t>
+              <w:t>43</w:t>
             </w:r>
             <w:r>
               <w:rPr>
@@ -5144,7 +5200,7 @@
                 <w:noProof/>
                 <w:webHidden/>
               </w:rPr>
-              <w:t>42</w:t>
+              <w:t>43</w:t>
             </w:r>
             <w:r>
               <w:rPr>
@@ -5230,7 +5286,7 @@
                 <w:noProof/>
                 <w:webHidden/>
               </w:rPr>
-              <w:t>42</w:t>
+              <w:t>43</w:t>
             </w:r>
             <w:r>
               <w:rPr>
@@ -5316,7 +5372,7 @@
                 <w:noProof/>
                 <w:webHidden/>
               </w:rPr>
-              <w:t>43</w:t>
+              <w:t>44</w:t>
             </w:r>
             <w:r>
               <w:rPr>
@@ -5403,7 +5459,7 @@
                 <w:noProof/>
                 <w:webHidden/>
               </w:rPr>
-              <w:t>46</w:t>
+              <w:t>47</w:t>
             </w:r>
             <w:r>
               <w:rPr>
@@ -5502,8 +5558,21 @@
         </w:rPr>
         <w:br/>
       </w:r>
-      <w:r>
-        <w:t>At this site you can watch an introduction video, access the documentation and download the latest release of HUSACCT. Select “Download HUSACCT_x.x JAR File” and save the jar in a directory.</w:t>
+      <w:proofErr w:type="gramStart"/>
+      <w:r>
+        <w:t>At</w:t>
+      </w:r>
+      <w:proofErr w:type="gramEnd"/>
+      <w:r>
+        <w:t xml:space="preserve"> this site you can watch an introduction video, access the documentation and download the latest release of HUSACCT. Select “Download </w:t>
+      </w:r>
+      <w:proofErr w:type="spellStart"/>
+      <w:r>
+        <w:t>HUSACCT_x.x</w:t>
+      </w:r>
+      <w:proofErr w:type="spellEnd"/>
+      <w:r>
+        <w:t xml:space="preserve"> JAR File” and save the jar in a directory.</w:t>
       </w:r>
     </w:p>
     <w:p>
@@ -5552,8 +5621,21 @@
       </w:r>
       <w:r>
         <w:br/>
-        <w:t>java -jar &lt;pathToHUSACCT&gt;HUSACCT_x.x.jar</w:t>
-      </w:r>
+        <w:t>java -jar &lt;</w:t>
+      </w:r>
+      <w:proofErr w:type="spellStart"/>
+      <w:r>
+        <w:t>pathToHUSACCT</w:t>
+      </w:r>
+      <w:proofErr w:type="spellEnd"/>
+      <w:r>
+        <w:t>&gt;</w:t>
+      </w:r>
+      <w:proofErr w:type="spellStart"/>
+      <w:r>
+        <w:t>HUSACCT_x.x.jar</w:t>
+      </w:r>
+      <w:proofErr w:type="spellEnd"/>
       <w:r>
         <w:br/>
         <w:t>For example: java</w:t>
@@ -5615,7 +5697,15 @@
         <w:t>, start a Command prompt</w:t>
       </w:r>
       <w:r>
-        <w:t>, cd to the directory with the HUSACCT</w:t>
+        <w:t xml:space="preserve">, </w:t>
+      </w:r>
+      <w:proofErr w:type="spellStart"/>
+      <w:r>
+        <w:t>cd</w:t>
+      </w:r>
+      <w:proofErr w:type="spellEnd"/>
+      <w:r>
+        <w:t xml:space="preserve"> to the directory with the HUSACCT</w:t>
       </w:r>
       <w:r>
         <w:t xml:space="preserve"> </w:t>
@@ -5678,9 +5768,11 @@
       <w:r>
         <w:t xml:space="preserve">get an </w:t>
       </w:r>
+      <w:proofErr w:type="spellStart"/>
       <w:r>
         <w:t>OutOfMemoryError</w:t>
       </w:r>
+      <w:proofErr w:type="spellEnd"/>
       <w:r>
         <w:t xml:space="preserve"> with the message “Java heap space”</w:t>
       </w:r>
@@ -5688,7 +5780,15 @@
         <w:t xml:space="preserve">. </w:t>
       </w:r>
       <w:r>
-        <w:t>With the -Xmx JVM argument, you can set the heap size. For instance</w:t>
+        <w:t>With the -</w:t>
+      </w:r>
+      <w:proofErr w:type="spellStart"/>
+      <w:r>
+        <w:t>Xmx</w:t>
+      </w:r>
+      <w:proofErr w:type="spellEnd"/>
+      <w:r>
+        <w:t xml:space="preserve"> JVM argument, you can set the heap size. For instance</w:t>
       </w:r>
       <w:r>
         <w:t>, allow the JVM to use 1</w:t>
@@ -5725,8 +5825,13 @@
       </w:r>
     </w:p>
     <w:p>
-      <w:r>
-        <w:t>java -jar -Xmx1024m HUSACCT_3.4.1.jar</w:t>
+      <w:proofErr w:type="gramStart"/>
+      <w:r>
+        <w:t>java</w:t>
+      </w:r>
+      <w:proofErr w:type="gramEnd"/>
+      <w:r>
+        <w:t xml:space="preserve"> -jar -Xmx1024m HUSACCT_3.4.1.jar</w:t>
       </w:r>
       <w:r>
         <w:t>.</w:t>
@@ -6187,8 +6292,13 @@
             <w:tcW w:w="3652" w:type="dxa"/>
           </w:tcPr>
           <w:p>
-            <w:r>
-              <w:t>Analyse implemented architecture</w:t>
+            <w:proofErr w:type="spellStart"/>
+            <w:r>
+              <w:t>Analyse</w:t>
+            </w:r>
+            <w:proofErr w:type="spellEnd"/>
+            <w:r>
+              <w:t xml:space="preserve"> implemented architecture</w:t>
             </w:r>
           </w:p>
         </w:tc>
@@ -6225,8 +6335,13 @@
             <w:pPr>
               <w:cnfStyle w:val="000000100000"/>
             </w:pPr>
-            <w:r>
-              <w:t>Analyse application</w:t>
+            <w:proofErr w:type="spellStart"/>
+            <w:r>
+              <w:t>Analyse</w:t>
+            </w:r>
+            <w:proofErr w:type="spellEnd"/>
+            <w:r>
+              <w:t xml:space="preserve"> application</w:t>
             </w:r>
           </w:p>
         </w:tc>
@@ -6247,8 +6362,13 @@
             <w:pPr>
               <w:cnfStyle w:val="000000000000"/>
             </w:pPr>
-            <w:r>
-              <w:t>Analysed application overview</w:t>
+            <w:proofErr w:type="spellStart"/>
+            <w:r>
+              <w:t>Analysed</w:t>
+            </w:r>
+            <w:proofErr w:type="spellEnd"/>
+            <w:r>
+              <w:t xml:space="preserve"> application overview</w:t>
             </w:r>
           </w:p>
         </w:tc>
@@ -6608,7 +6728,15 @@
         <w:t>Mark</w:t>
       </w:r>
       <w:r>
-        <w:t xml:space="preserve"> "Analyse Application",</w:t>
+        <w:t xml:space="preserve"> "</w:t>
+      </w:r>
+      <w:proofErr w:type="spellStart"/>
+      <w:r>
+        <w:t>Analyse</w:t>
+      </w:r>
+      <w:proofErr w:type="spellEnd"/>
+      <w:r>
+        <w:t xml:space="preserve"> Application",</w:t>
       </w:r>
       <w:r>
         <w:t xml:space="preserve"> enter the required data</w:t>
@@ -6666,11 +6794,19 @@
           <w:sz w:val="24"/>
         </w:rPr>
       </w:pPr>
+      <w:proofErr w:type="spellStart"/>
       <w:r>
         <w:rPr>
           <w:sz w:val="24"/>
         </w:rPr>
-        <w:t xml:space="preserve">Analysed application overview </w:t>
+        <w:t>Analysed</w:t>
+      </w:r>
+      <w:proofErr w:type="spellEnd"/>
+      <w:r>
+        <w:rPr>
+          <w:sz w:val="24"/>
+        </w:rPr>
+        <w:t xml:space="preserve"> application overview </w:t>
       </w:r>
       <w:r>
         <w:rPr>
@@ -6679,23 +6815,39 @@
         <w:br/>
         <w:t xml:space="preserve">Menu: </w:t>
       </w:r>
+      <w:proofErr w:type="spellStart"/>
       <w:r>
         <w:rPr>
           <w:sz w:val="24"/>
         </w:rPr>
-        <w:t>Analyse implemented architecture</w:t>
-      </w:r>
+        <w:t>Analyse</w:t>
+      </w:r>
+      <w:proofErr w:type="spellEnd"/>
       <w:r>
         <w:rPr>
           <w:sz w:val="24"/>
         </w:rPr>
+        <w:t xml:space="preserve"> implemented architecture</w:t>
+      </w:r>
+      <w:r>
+        <w:rPr>
+          <w:sz w:val="24"/>
+        </w:rPr>
         <w:t xml:space="preserve"> =&gt; </w:t>
       </w:r>
+      <w:proofErr w:type="spellStart"/>
       <w:r>
         <w:rPr>
           <w:sz w:val="24"/>
         </w:rPr>
-        <w:t>Analysed application overview</w:t>
+        <w:t>Analysed</w:t>
+      </w:r>
+      <w:proofErr w:type="spellEnd"/>
+      <w:r>
+        <w:rPr>
+          <w:sz w:val="24"/>
+        </w:rPr>
+        <w:t xml:space="preserve"> application overview</w:t>
       </w:r>
       <w:r>
         <w:rPr>
@@ -6812,7 +6964,21 @@
         <w:rPr>
           <w:sz w:val="24"/>
         </w:rPr>
-        <w:t>Menu: Analyse implemented architecture =&gt; Implemented architecture diagram</w:t>
+        <w:t xml:space="preserve">Menu: </w:t>
+      </w:r>
+      <w:proofErr w:type="spellStart"/>
+      <w:r>
+        <w:rPr>
+          <w:sz w:val="24"/>
+        </w:rPr>
+        <w:t>Analyse</w:t>
+      </w:r>
+      <w:proofErr w:type="spellEnd"/>
+      <w:r>
+        <w:rPr>
+          <w:sz w:val="24"/>
+        </w:rPr>
+        <w:t xml:space="preserve"> implemented architecture =&gt; Implemented architecture diagram</w:t>
       </w:r>
       <w:r>
         <w:rPr>
@@ -7550,11 +7716,19 @@
         </w:rPr>
         <w:t xml:space="preserve">Menu: </w:t>
       </w:r>
+      <w:proofErr w:type="spellStart"/>
       <w:r>
         <w:rPr>
           <w:sz w:val="24"/>
         </w:rPr>
-        <w:t>Analyse implemented architecture =&gt; Implemented architecture diagram.</w:t>
+        <w:t>Analyse</w:t>
+      </w:r>
+      <w:proofErr w:type="spellEnd"/>
+      <w:r>
+        <w:rPr>
+          <w:sz w:val="24"/>
+        </w:rPr>
+        <w:t xml:space="preserve"> implemented architecture =&gt; Implemented architecture diagram.</w:t>
       </w:r>
       <w:r>
         <w:rPr>
@@ -7725,7 +7899,15 @@
         <w:br/>
       </w:r>
       <w:r>
-        <w:t xml:space="preserve">A workspace within HUSACCT contains all the information needed to analyse a target software system, study its implemented architecture, define its intended architecture and perform a compliance check. The workspace data may be stored in a file, which allows you to continue later on. Without a workspace, you cannot start working. </w:t>
+        <w:t xml:space="preserve">A workspace within HUSACCT contains all the information needed to </w:t>
+      </w:r>
+      <w:proofErr w:type="spellStart"/>
+      <w:r>
+        <w:t>analyse</w:t>
+      </w:r>
+      <w:proofErr w:type="spellEnd"/>
+      <w:r>
+        <w:t xml:space="preserve"> a target software system, study its implemented architecture, define its intended architecture and perform a compliance check. The workspace data may be stored in a file, which allows you to continue later on. Without a workspace, you cannot start working. </w:t>
       </w:r>
       <w:r>
         <w:rPr>
@@ -7876,10 +8058,26 @@
         <w:t xml:space="preserve"> </w:t>
       </w:r>
       <w:r>
-        <w:t>"Analyse Application"</w:t>
-      </w:r>
-      <w:r>
-        <w:t>, if you first want to analyse the source code</w:t>
+        <w:t>"</w:t>
+      </w:r>
+      <w:proofErr w:type="spellStart"/>
+      <w:r>
+        <w:t>Analyse</w:t>
+      </w:r>
+      <w:proofErr w:type="spellEnd"/>
+      <w:r>
+        <w:t xml:space="preserve"> Application"</w:t>
+      </w:r>
+      <w:r>
+        <w:t xml:space="preserve">, if you first want to </w:t>
+      </w:r>
+      <w:proofErr w:type="spellStart"/>
+      <w:r>
+        <w:t>analyse</w:t>
+      </w:r>
+      <w:proofErr w:type="spellEnd"/>
+      <w:r>
+        <w:t xml:space="preserve"> the source code</w:t>
       </w:r>
       <w:r>
         <w:t>.</w:t>
@@ -7969,7 +8167,15 @@
         <w:t xml:space="preserve">will </w:t>
       </w:r>
       <w:r>
-        <w:t xml:space="preserve">start analysing </w:t>
+        <w:t xml:space="preserve">start </w:t>
+      </w:r>
+      <w:proofErr w:type="spellStart"/>
+      <w:r>
+        <w:t>analysing</w:t>
+      </w:r>
+      <w:proofErr w:type="spellEnd"/>
+      <w:r>
+        <w:t xml:space="preserve"> </w:t>
       </w:r>
       <w:r>
         <w:t>the implemented application</w:t>
@@ -7979,7 +8185,15 @@
       </w:r>
       <w:r>
         <w:br/>
-        <w:t xml:space="preserve">Thereafter, the implemented architecture may be studied (menu ‘Analyse implemented architecture’). Furthermore </w:t>
+        <w:t>Thereafter, the implemented architecture may be studied (menu ‘</w:t>
+      </w:r>
+      <w:proofErr w:type="spellStart"/>
+      <w:r>
+        <w:t>Analyse</w:t>
+      </w:r>
+      <w:proofErr w:type="spellEnd"/>
+      <w:r>
+        <w:t xml:space="preserve"> implemented architecture’). Furthermore </w:t>
       </w:r>
       <w:r>
         <w:rPr>
@@ -8223,7 +8437,15 @@
         <w:t>select F</w:t>
       </w:r>
       <w:r>
-        <w:t>ile =&gt; Save workspace</w:t>
+        <w:t xml:space="preserve">ile =&gt; </w:t>
+      </w:r>
+      <w:proofErr w:type="gramStart"/>
+      <w:r>
+        <w:t>Save</w:t>
+      </w:r>
+      <w:proofErr w:type="gramEnd"/>
+      <w:r>
+        <w:t xml:space="preserve"> workspace</w:t>
       </w:r>
       <w:r>
         <w:t>.</w:t>
@@ -8269,8 +8491,13 @@
         <w:t xml:space="preserve"> is</w:t>
       </w:r>
       <w:r>
-        <w:t xml:space="preserve"> available:</w:t>
-      </w:r>
+        <w:t xml:space="preserve"> available</w:t>
+      </w:r>
+      <w:proofErr w:type="gramStart"/>
+      <w:r>
+        <w:t>:</w:t>
+      </w:r>
+      <w:proofErr w:type="gramEnd"/>
       <w:r>
         <w:br/>
         <w:t>- Compress: Compresses the file to lower the required disk space</w:t>
@@ -8359,7 +8586,7 @@
             <v:stroke joinstyle="miter"/>
             <v:path gradientshapeok="t" o:connecttype="rect"/>
           </v:shapetype>
-          <v:shape id="_x0000_s1027" type="#_x0000_t202" style="position:absolute;margin-left:1033.95pt;margin-top:0;width:243.1pt;height:336.4pt;z-index:251671552;mso-position-horizontal:right;mso-position-horizontal-relative:margin;mso-position-vertical:bottom;mso-position-vertical-relative:margin;mso-width-relative:margin;mso-height-relative:margin" strokecolor="white">
+          <v:shape id="_x0000_s1027" type="#_x0000_t202" style="position:absolute;margin-left:1237.05pt;margin-top:0;width:243.1pt;height:336.4pt;z-index:251671552;mso-position-horizontal:right;mso-position-horizontal-relative:margin;mso-position-vertical:bottom;mso-position-vertical-relative:margin;mso-width-relative:margin;mso-height-relative:margin" strokecolor="white">
             <v:textbox style="mso-next-textbox:#_x0000_s1027" inset="0,0,0,0">
               <w:txbxContent>
                 <w:p>
@@ -8423,8 +8650,13 @@
                   </w:r>
                 </w:p>
                 <w:p>
+                  <w:proofErr w:type="gramStart"/>
                   <w:r>
-                    <w:t xml:space="preserve">Figure 1. </w:t>
+                    <w:t>Figure 1.</w:t>
+                  </w:r>
+                  <w:proofErr w:type="gramEnd"/>
+                  <w:r>
+                    <w:t xml:space="preserve"> </w:t>
                   </w:r>
                   <w:r>
                     <w:t>Example of a</w:t>
@@ -8556,7 +8788,15 @@
         <w:t>are not supported by UML</w:t>
       </w:r>
       <w:r>
-        <w:t>). Finally, Spring and Hibernate represent the fifth type of module in the model: external system</w:t>
+        <w:t xml:space="preserve">). Finally, </w:t>
+      </w:r>
+      <w:proofErr w:type="gramStart"/>
+      <w:r>
+        <w:t>Spring</w:t>
+      </w:r>
+      <w:proofErr w:type="gramEnd"/>
+      <w:r>
+        <w:t xml:space="preserve"> and Hibernate represent the fifth type of module in the model: external system</w:t>
       </w:r>
       <w:r>
         <w:t>.</w:t>
@@ -8588,7 +8828,15 @@
         <w:t xml:space="preserve"> rules; for instance, </w:t>
       </w:r>
       <w:r>
-        <w:t xml:space="preserve">module HiWebApp is </w:t>
+        <w:t xml:space="preserve">module </w:t>
+      </w:r>
+      <w:proofErr w:type="spellStart"/>
+      <w:r>
+        <w:t>HiWebApp</w:t>
+      </w:r>
+      <w:proofErr w:type="spellEnd"/>
+      <w:r>
+        <w:t xml:space="preserve"> is </w:t>
       </w:r>
       <w:r>
         <w:t xml:space="preserve">only </w:t>
@@ -8599,11 +8847,21 @@
       <w:r>
         <w:t xml:space="preserve">the modules </w:t>
       </w:r>
+      <w:proofErr w:type="spellStart"/>
       <w:r>
         <w:t>HiForms</w:t>
       </w:r>
-      <w:r>
-        <w:t xml:space="preserve"> and HimInterface, no others</w:t>
+      <w:proofErr w:type="spellEnd"/>
+      <w:r>
+        <w:t xml:space="preserve"> and </w:t>
+      </w:r>
+      <w:proofErr w:type="spellStart"/>
+      <w:r>
+        <w:t>HimInterface</w:t>
+      </w:r>
+      <w:proofErr w:type="spellEnd"/>
+      <w:r>
+        <w:t>, no others</w:t>
       </w:r>
       <w:r>
         <w:t xml:space="preserve">. Some other rules are not visible in the diagram. For example, rules related to the layered style, like “Technology Layer is not allowed to use Interaction Layer. Other examples of not visible rules are naming rules and rules inherent to components with interfaces. </w:t>
@@ -8767,7 +9025,15 @@
         <w:t>Layers</w:t>
       </w:r>
       <w:r>
-        <w:t xml:space="preserve"> represent units in the system design with additional semantics. Layers have a hierarchical level and constraints on the relations between the layers. We cite Larman </w:t>
+        <w:t xml:space="preserve"> represent units in the system design with additional semantics. Layers have a hierarchical level and constraints on the relations between the layers. We cite </w:t>
+      </w:r>
+      <w:proofErr w:type="spellStart"/>
+      <w:r>
+        <w:t>Larman</w:t>
+      </w:r>
+      <w:proofErr w:type="spellEnd"/>
+      <w:r>
+        <w:t xml:space="preserve"> </w:t>
       </w:r>
       <w:r>
         <w:fldChar w:fldCharType="begin" w:fldLock="1"/>
@@ -8802,7 +9068,15 @@
         <w:t>Components</w:t>
       </w:r>
       <w:r>
-        <w:t xml:space="preserve"> within software architecture are designed as autonomous units within a system. The term component is defined in different ways in the field of software engineering. In our use, a component within a modular architecture covers a specific knowledge area, provides its services via an interface and hides its internals (in line with the system decomposition criteria of Parnas </w:t>
+        <w:t xml:space="preserve"> within software architecture are designed as autonomous units within a system. The term component is defined in different ways in the field of software engineering. In our use, a component within a modular architecture covers a specific knowledge area, provides its services via an interface and hides its internals (in line with the system decomposition criteria of </w:t>
+      </w:r>
+      <w:proofErr w:type="spellStart"/>
+      <w:r>
+        <w:t>Parnas</w:t>
+      </w:r>
+      <w:proofErr w:type="spellEnd"/>
+      <w:r>
+        <w:t xml:space="preserve"> </w:t>
       </w:r>
       <w:r>
         <w:fldChar w:fldCharType="begin" w:fldLock="1"/>
@@ -8823,7 +9097,15 @@
         <w:fldChar w:fldCharType="end"/>
       </w:r>
       <w:r>
-        <w:t xml:space="preserve">). Consequently, a component differs from a logical cluster in the fact that it has a </w:t>
+        <w:t xml:space="preserve">). Consequently, a component differs from a logical cluster in the fact that it has </w:t>
+      </w:r>
+      <w:proofErr w:type="gramStart"/>
+      <w:r>
+        <w:t>a</w:t>
+      </w:r>
+      <w:proofErr w:type="gramEnd"/>
+      <w:r>
+        <w:t xml:space="preserve"> </w:t>
       </w:r>
       <w:r>
         <w:t>Interface</w:t>
@@ -9195,6 +9477,9 @@
         <w:instrText>ADDIN CSL_CITATION { "citationItems" : [ { "id" : "ITEM-1", "itemData" : { "ISBN" : "0321552687", "abstract" : "\u201cThis new edition is brighter, shinier, more complete, more pragmatic, more focused than the previous one, and I wouldn't have thought it possible to improve on the original. As the field of software architecture has grown over these past decades, there is much more to be said, much more that we know, and much more that we can reflect upon of what's worked and what hasn't\u2014and the authors here do all that, and more.\u201d \u2014From the Foreword by Grady Booch, IBM Fellow Software architecture\u2014the conceptual glue that holds every phase of a project together for its many stakeholders\u2014is widely recognized as a critical element in modern software development. Practitioners have increasingly discovered that close attention to a software system's architecture pays valuable dividends. Without an architecture that is appropriate for the problem being solved, a project will stumble along or, most likely, fail. Even with a superb architecture, if that architecture is not well understood or well communicated the project is unlikely to succeed. Documenting Software Architectures, Second Edition, provides the most complete and current guidance, independent of language or notation, on how to capture an architecture in a commonly understandable form. Drawing on their extensive experience, the authors first help you decide what information to document, and then, with guidelines and examples (in various notations, including UML), show you how to express an architecture so that others can successfully build, use, and maintain a system from it. The book features rules for sound documentation, the goals and strategies of documentation, architectural views and styles, documentation for software interfaces and software behavior, and templates for capturing and organizing information to generate a coherent package. New and improved in this second edition: Coverage of architectural styles such as service-oriented architectures, multi-tier architectures, and data modelsGuidance for documentation in an Agile development environmentDeeper treatment of documentation of rationale, reflecting best industrial practicesImproved templates, reflecting years of use and feedback, and more documentation layout optionsA new, comprehensive example (available online), featuring documentation of a Web-based service-oriented systemReference guides for three important architecture documentation languages: UML, AADL, and SySML", "author" : [ { "dropping-particle" : "", "family" : "Clements", "given" : "Paul", "non-dropping-p</w:instrText>
       </w:r>
       <w:r>
+        <w:rPr>
+          <w:lang w:val="nl-NL"/>
+        </w:rPr>
         <w:instrText>article" : "", "parse-names" : false, "suffix" : "" }, { "dropping-particle" : "", "family" : "Bachmann", "given" : "Felix", "non-dropping-particle" : "", "parse-names" : false, "suffix" : "" }, { "dropping-particle" : "", "family" : "Bass", "given" : "Len", "non-dropping-particle" : "", "parse-names" : false, "suffix" : "" }, { "dropping-particle" : "", "family" : "Garlan", "given" : "David", "non-dropping-particle" : "", "parse-names" : false, "suffix" : "" }, { "dropping-particle" : "", "family" : "Merson", "given" : "Paulo", "non-dropping-particle" : "", "parse-names" : false, "suffix" : "" }, { "dropping-particle" : "", "family" : "Ivers", "given" : "James", "non-dropping-particle" : "", "parse-names" : false, "suffix" : "" }, { "dropping-particle" : "", "family" : "Little", "given" : "Reed", "non-dropping-particle" : "", "parse-names" : false, "suffix" : "" }, { "dropping-particle" : "", "family" : "Nord", "given" : "Robert", "non-dropping-particle" : "", "parse-names" : false, "suffix" : "" } ], "id" : "ITEM-1", "issued" : { "date-parts" : [ [ "2010" ] ] }, "page" : "537", "publisher" : "Pearson Education", "title" : "Documenting Software Architectures: Views and Beyond", "type" : "book" }, "uris" : [ "http://www.mendeley.com/documents/?uuid=e95a7f22-9c06-4e2c-8dc9-5315e69120d6" ] } ], "mendeley" : { "previouslyFormattedCitation" : "[2]" }, "properties" : { "noteIndex" : 0 }, "schema" : "https://github.com/citation-style-language/schema/raw/master/csl-citation.json" }</w:instrText>
       </w:r>
       <w:r>
@@ -9203,6 +9488,7 @@
       <w:r>
         <w:rPr>
           <w:noProof/>
+          <w:lang w:val="nl-NL"/>
         </w:rPr>
         <w:t>[2]</w:t>
       </w:r>
@@ -9210,7 +9496,108 @@
         <w:fldChar w:fldCharType="end"/>
       </w:r>
       <w:r>
-        <w:t xml:space="preserve"> distinguish the following properties per module: Name, Responsibility, Visibility, and Implementation information. </w:t>
+        <w:rPr>
+          <w:lang w:val="nl-NL"/>
+        </w:rPr>
+        <w:t xml:space="preserve"> </w:t>
+      </w:r>
+      <w:proofErr w:type="spellStart"/>
+      <w:r>
+        <w:rPr>
+          <w:lang w:val="nl-NL"/>
+        </w:rPr>
+        <w:t>distinguish</w:t>
+      </w:r>
+      <w:proofErr w:type="spellEnd"/>
+      <w:r>
+        <w:rPr>
+          <w:lang w:val="nl-NL"/>
+        </w:rPr>
+        <w:t xml:space="preserve"> the </w:t>
+      </w:r>
+      <w:proofErr w:type="spellStart"/>
+      <w:r>
+        <w:rPr>
+          <w:lang w:val="nl-NL"/>
+        </w:rPr>
+        <w:t>following</w:t>
+      </w:r>
+      <w:proofErr w:type="spellEnd"/>
+      <w:r>
+        <w:rPr>
+          <w:lang w:val="nl-NL"/>
+        </w:rPr>
+        <w:t xml:space="preserve"> </w:t>
+      </w:r>
+      <w:proofErr w:type="spellStart"/>
+      <w:r>
+        <w:rPr>
+          <w:lang w:val="nl-NL"/>
+        </w:rPr>
+        <w:t>properties</w:t>
+      </w:r>
+      <w:proofErr w:type="spellEnd"/>
+      <w:r>
+        <w:rPr>
+          <w:lang w:val="nl-NL"/>
+        </w:rPr>
+        <w:t xml:space="preserve"> per module: Name, </w:t>
+      </w:r>
+      <w:proofErr w:type="spellStart"/>
+      <w:r>
+        <w:rPr>
+          <w:lang w:val="nl-NL"/>
+        </w:rPr>
+        <w:t>Responsibility</w:t>
+      </w:r>
+      <w:proofErr w:type="spellEnd"/>
+      <w:r>
+        <w:rPr>
+          <w:lang w:val="nl-NL"/>
+        </w:rPr>
+        <w:t xml:space="preserve">, </w:t>
+      </w:r>
+      <w:proofErr w:type="spellStart"/>
+      <w:r>
+        <w:rPr>
+          <w:lang w:val="nl-NL"/>
+        </w:rPr>
+        <w:t>Visibility</w:t>
+      </w:r>
+      <w:proofErr w:type="spellEnd"/>
+      <w:r>
+        <w:rPr>
+          <w:lang w:val="nl-NL"/>
+        </w:rPr>
+        <w:t xml:space="preserve">, and </w:t>
+      </w:r>
+      <w:proofErr w:type="spellStart"/>
+      <w:r>
+        <w:rPr>
+          <w:lang w:val="nl-NL"/>
+        </w:rPr>
+        <w:t>Implementation</w:t>
+      </w:r>
+      <w:proofErr w:type="spellEnd"/>
+      <w:r>
+        <w:rPr>
+          <w:lang w:val="nl-NL"/>
+        </w:rPr>
+        <w:t xml:space="preserve"> </w:t>
+      </w:r>
+      <w:proofErr w:type="spellStart"/>
+      <w:r>
+        <w:rPr>
+          <w:lang w:val="nl-NL"/>
+        </w:rPr>
+        <w:t>information</w:t>
+      </w:r>
+      <w:proofErr w:type="spellEnd"/>
+      <w:r>
+        <w:rPr>
+          <w:lang w:val="nl-NL"/>
+        </w:rPr>
+        <w:t xml:space="preserve">. </w:t>
       </w:r>
       <w:r>
         <w:t>We identified rule types associated to these properties and named them accordingly, except two types (Facade convention, Inheritance convention), which represent the prope</w:t>
@@ -9270,8 +9657,13 @@
             <v:textbox style="mso-next-textbox:#_x0000_s1028" inset="0,3mm,0,0">
               <w:txbxContent>
                 <w:p>
+                  <w:proofErr w:type="gramStart"/>
                   <w:r>
-                    <w:t xml:space="preserve">Table 1. </w:t>
+                    <w:t>Table 1.</w:t>
+                  </w:r>
+                  <w:proofErr w:type="gramEnd"/>
+                  <w:r>
+                    <w:t xml:space="preserve"> </w:t>
                   </w:r>
                   <w:r>
                     <w:t>Common</w:t>
@@ -10556,7 +10948,7 @@
                     <a:blip r:embed="rId26" cstate="print">
                       <a:extLst>
                         <a:ext uri="{28A0092B-C50C-407E-A947-70E740481C1C}">
-                          <a14:useLocalDpi xmlns="" xmlns:wpc="http://schemas.microsoft.com/office/word/2010/wordprocessingCanvas" xmlns:mc="http://schemas.openxmlformats.org/markup-compatibility/2006" xmlns:o="urn:schemas-microsoft-com:office:office" xmlns:v="urn:schemas-microsoft-com:vml" xmlns:wp14="http://schemas.microsoft.com/office/word/2010/wordprocessingDrawing" xmlns:w10="urn:schemas-microsoft-com:office:word" xmlns:w="http://schemas.openxmlformats.org/wordprocessingml/2006/main" xmlns:w14="http://schemas.microsoft.com/office/word/2010/wordml" xmlns:wpg="http://schemas.microsoft.com/office/word/2010/wordprocessingGroup" xmlns:wpi="http://schemas.microsoft.com/office/word/2010/wordprocessingInk" xmlns:wps="http://schemas.microsoft.com/office/word/2010/wordprocessingShape" xmlns:a14="http://schemas.microsoft.com/office/drawing/2010/main" val="0"/>
+                          <a14:useLocalDpi xmlns:a14="http://schemas.microsoft.com/office/drawing/2010/main" xmlns:wps="http://schemas.microsoft.com/office/word/2010/wordprocessingShape" xmlns:wpi="http://schemas.microsoft.com/office/word/2010/wordprocessingInk" xmlns:wpg="http://schemas.microsoft.com/office/word/2010/wordprocessingGroup" xmlns:w14="http://schemas.microsoft.com/office/word/2010/wordml" xmlns:w="http://schemas.openxmlformats.org/wordprocessingml/2006/main" xmlns:w10="urn:schemas-microsoft-com:office:word" xmlns:wp14="http://schemas.microsoft.com/office/word/2010/wordprocessingDrawing" xmlns:v="urn:schemas-microsoft-com:vml" xmlns:o="urn:schemas-microsoft-com:office:office" xmlns:mc="http://schemas.openxmlformats.org/markup-compatibility/2006" xmlns:wpc="http://schemas.microsoft.com/office/word/2010/wordprocessingCanvas" xmlns="" val="0"/>
                         </a:ext>
                       </a:extLst>
                     </a:blip>
@@ -10592,12 +10984,12 @@
       <w:pPr>
         <w:pStyle w:val="Kop3"/>
       </w:pPr>
-      <w:bookmarkStart w:id="15" w:name="_Toc359868017"/>
-      <w:bookmarkStart w:id="16" w:name="_Toc417289662"/>
+      <w:bookmarkStart w:id="15" w:name="_Toc417289662"/>
+      <w:bookmarkStart w:id="16" w:name="_Toc359868017"/>
       <w:r>
         <w:t>Overview</w:t>
       </w:r>
-      <w:bookmarkEnd w:id="16"/>
+      <w:bookmarkEnd w:id="15"/>
     </w:p>
     <w:p>
       <w:r>
@@ -10809,7 +11201,7 @@
                     <a:blip r:embed="rId27" cstate="print">
                       <a:extLst>
                         <a:ext uri="{28A0092B-C50C-407E-A947-70E740481C1C}">
-                          <a14:useLocalDpi xmlns="" xmlns:wpc="http://schemas.microsoft.com/office/word/2010/wordprocessingCanvas" xmlns:mc="http://schemas.openxmlformats.org/markup-compatibility/2006" xmlns:o="urn:schemas-microsoft-com:office:office" xmlns:v="urn:schemas-microsoft-com:vml" xmlns:wp14="http://schemas.microsoft.com/office/word/2010/wordprocessingDrawing" xmlns:w10="urn:schemas-microsoft-com:office:word" xmlns:w="http://schemas.openxmlformats.org/wordprocessingml/2006/main" xmlns:w14="http://schemas.microsoft.com/office/word/2010/wordml" xmlns:wpg="http://schemas.microsoft.com/office/word/2010/wordprocessingGroup" xmlns:wpi="http://schemas.microsoft.com/office/word/2010/wordprocessingInk" xmlns:wps="http://schemas.microsoft.com/office/word/2010/wordprocessingShape" xmlns:a14="http://schemas.microsoft.com/office/drawing/2010/main" val="0"/>
+                          <a14:useLocalDpi xmlns:a14="http://schemas.microsoft.com/office/drawing/2010/main" xmlns:wps="http://schemas.microsoft.com/office/word/2010/wordprocessingShape" xmlns:wpi="http://schemas.microsoft.com/office/word/2010/wordprocessingInk" xmlns:wpg="http://schemas.microsoft.com/office/word/2010/wordprocessingGroup" xmlns:w14="http://schemas.microsoft.com/office/word/2010/wordml" xmlns:w="http://schemas.openxmlformats.org/wordprocessingml/2006/main" xmlns:w10="urn:schemas-microsoft-com:office:word" xmlns:wp14="http://schemas.microsoft.com/office/word/2010/wordprocessingDrawing" xmlns:v="urn:schemas-microsoft-com:vml" xmlns:o="urn:schemas-microsoft-com:office:office" xmlns:mc="http://schemas.openxmlformats.org/markup-compatibility/2006" xmlns:wpc="http://schemas.microsoft.com/office/word/2010/wordprocessingCanvas" xmlns="" val="0"/>
                         </a:ext>
                       </a:extLst>
                     </a:blip>
@@ -11278,7 +11670,25 @@
           <w:bCs/>
           <w:color w:val="000000"/>
         </w:rPr>
-        <w:t xml:space="preserve"> undo and redo buttons. Made a mistake? Undo it! </w:t>
+        <w:t xml:space="preserve"> undo and </w:t>
+      </w:r>
+      <w:proofErr w:type="spellStart"/>
+      <w:r>
+        <w:rPr>
+          <w:rFonts w:cstheme="minorHAnsi"/>
+          <w:bCs/>
+          <w:color w:val="000000"/>
+        </w:rPr>
+        <w:t>redo</w:t>
+      </w:r>
+      <w:proofErr w:type="spellEnd"/>
+      <w:r>
+        <w:rPr>
+          <w:rFonts w:cstheme="minorHAnsi"/>
+          <w:bCs/>
+          <w:color w:val="000000"/>
+        </w:rPr>
+        <w:t xml:space="preserve"> buttons. Made a mistake? Undo it! </w:t>
       </w:r>
       <w:r>
         <w:br w:type="page"/>
@@ -11296,7 +11706,7 @@
       <w:r>
         <w:t>odule</w:t>
       </w:r>
-      <w:bookmarkEnd w:id="15"/>
+      <w:bookmarkEnd w:id="16"/>
       <w:r>
         <w:t>s</w:t>
       </w:r>
@@ -11627,7 +12037,15 @@
         <w:t>Note: To be able to assign software units to a module, the ap</w:t>
       </w:r>
       <w:r>
-        <w:t>plication needs to be analysed in advance.</w:t>
+        <w:t xml:space="preserve">plication needs to be </w:t>
+      </w:r>
+      <w:proofErr w:type="spellStart"/>
+      <w:r>
+        <w:t>analysed</w:t>
+      </w:r>
+      <w:proofErr w:type="spellEnd"/>
+      <w:r>
+        <w:t xml:space="preserve"> in advance.</w:t>
       </w:r>
     </w:p>
     <w:p>
@@ -11834,7 +12252,7 @@
                     <a:blip r:embed="rId31" cstate="print">
                       <a:extLst>
                         <a:ext uri="{28A0092B-C50C-407E-A947-70E740481C1C}">
-                          <a14:useLocalDpi xmlns="" xmlns:wpc="http://schemas.microsoft.com/office/word/2010/wordprocessingCanvas" xmlns:mc="http://schemas.openxmlformats.org/markup-compatibility/2006" xmlns:o="urn:schemas-microsoft-com:office:office" xmlns:v="urn:schemas-microsoft-com:vml" xmlns:wp14="http://schemas.microsoft.com/office/word/2010/wordprocessingDrawing" xmlns:w10="urn:schemas-microsoft-com:office:word" xmlns:w="http://schemas.openxmlformats.org/wordprocessingml/2006/main" xmlns:w14="http://schemas.microsoft.com/office/word/2010/wordml" xmlns:wpg="http://schemas.microsoft.com/office/word/2010/wordprocessingGroup" xmlns:wpi="http://schemas.microsoft.com/office/word/2010/wordprocessingInk" xmlns:wps="http://schemas.microsoft.com/office/word/2010/wordprocessingShape" xmlns:a14="http://schemas.microsoft.com/office/drawing/2010/main" val="0"/>
+                          <a14:useLocalDpi xmlns:a14="http://schemas.microsoft.com/office/drawing/2010/main" xmlns:wps="http://schemas.microsoft.com/office/word/2010/wordprocessingShape" xmlns:wpi="http://schemas.microsoft.com/office/word/2010/wordprocessingInk" xmlns:wpg="http://schemas.microsoft.com/office/word/2010/wordprocessingGroup" xmlns:w14="http://schemas.microsoft.com/office/word/2010/wordml" xmlns:w="http://schemas.openxmlformats.org/wordprocessingml/2006/main" xmlns:w10="urn:schemas-microsoft-com:office:word" xmlns:wp14="http://schemas.microsoft.com/office/word/2010/wordprocessingDrawing" xmlns:v="urn:schemas-microsoft-com:vml" xmlns:o="urn:schemas-microsoft-com:office:office" xmlns:mc="http://schemas.openxmlformats.org/markup-compatibility/2006" xmlns:wpc="http://schemas.microsoft.com/office/word/2010/wordprocessingCanvas" xmlns="" val="0"/>
                         </a:ext>
                       </a:extLst>
                     </a:blip>
@@ -12170,15 +12588,15 @@
       <w:pPr>
         <w:pStyle w:val="Kop3"/>
       </w:pPr>
-      <w:bookmarkStart w:id="22" w:name="_Toc359868021"/>
-      <w:bookmarkStart w:id="23" w:name="_Toc417289666"/>
+      <w:bookmarkStart w:id="22" w:name="_Toc417289666"/>
+      <w:bookmarkStart w:id="23" w:name="_Toc359868021"/>
       <w:r>
         <w:t>Add Exceptions to a R</w:t>
       </w:r>
       <w:r>
         <w:t>ule</w:t>
       </w:r>
-      <w:bookmarkEnd w:id="23"/>
+      <w:bookmarkEnd w:id="22"/>
     </w:p>
     <w:p>
       <w:r>
@@ -12310,7 +12728,15 @@
         <w:ind w:left="360"/>
       </w:pPr>
       <w:r>
-        <w:t>Fill in any details required by the rule type. For example, the naming convention rule requires you to enter a regex.</w:t>
+        <w:t xml:space="preserve">Fill in any details required by the rule type. For example, the naming convention rule requires you to enter a </w:t>
+      </w:r>
+      <w:proofErr w:type="spellStart"/>
+      <w:r>
+        <w:t>regex</w:t>
+      </w:r>
+      <w:proofErr w:type="spellEnd"/>
+      <w:r>
+        <w:t>.</w:t>
       </w:r>
     </w:p>
     <w:p>
@@ -12626,6 +13052,7 @@
                 <w:szCs w:val="20"/>
               </w:rPr>
             </w:pPr>
+            <w:proofErr w:type="spellStart"/>
             <w:r>
               <w:rPr>
                 <w:sz w:val="20"/>
@@ -12633,6 +13060,7 @@
               </w:rPr>
               <w:t>domain.locationbased.foursquare.History</w:t>
             </w:r>
+            <w:proofErr w:type="spellEnd"/>
           </w:p>
           <w:p>
             <w:pPr>
@@ -12643,6 +13071,7 @@
                 <w:szCs w:val="20"/>
               </w:rPr>
             </w:pPr>
+            <w:proofErr w:type="spellStart"/>
             <w:r>
               <w:rPr>
                 <w:sz w:val="20"/>
@@ -12650,6 +13079,7 @@
               </w:rPr>
               <w:t>domain.locationbased.latitude.Friends</w:t>
             </w:r>
+            <w:proofErr w:type="spellEnd"/>
           </w:p>
           <w:p>
             <w:pPr>
@@ -12659,6 +13089,7 @@
                 <w:szCs w:val="20"/>
               </w:rPr>
             </w:pPr>
+            <w:proofErr w:type="spellStart"/>
             <w:r>
               <w:rPr>
                 <w:sz w:val="20"/>
@@ -12666,6 +13097,7 @@
               </w:rPr>
               <w:t>infrastructure.socialmedia.locationbased.foursquare.FriendsDAO</w:t>
             </w:r>
+            <w:proofErr w:type="spellEnd"/>
           </w:p>
           <w:p>
             <w:pPr>
@@ -12793,6 +13225,7 @@
                 <w:szCs w:val="20"/>
               </w:rPr>
             </w:pPr>
+            <w:proofErr w:type="spellStart"/>
             <w:r>
               <w:rPr>
                 <w:sz w:val="20"/>
@@ -12800,6 +13233,7 @@
               </w:rPr>
               <w:t>domain.locationbased.foursquare.MyAccount</w:t>
             </w:r>
+            <w:proofErr w:type="spellEnd"/>
           </w:p>
           <w:p>
             <w:pPr>
@@ -12810,6 +13244,7 @@
                 <w:szCs w:val="20"/>
               </w:rPr>
             </w:pPr>
+            <w:proofErr w:type="spellStart"/>
             <w:r>
               <w:rPr>
                 <w:sz w:val="20"/>
@@ -12817,6 +13252,7 @@
               </w:rPr>
               <w:t>domain.locationbased.latitude.Map</w:t>
             </w:r>
+            <w:proofErr w:type="spellEnd"/>
           </w:p>
           <w:p>
             <w:pPr>
@@ -12827,12 +13263,21 @@
                 <w:szCs w:val="20"/>
               </w:rPr>
             </w:pPr>
+            <w:proofErr w:type="spellStart"/>
             <w:r>
               <w:rPr>
                 <w:sz w:val="20"/>
                 <w:szCs w:val="20"/>
               </w:rPr>
-              <w:t xml:space="preserve">infrastructure.socialmedia.locationbased.foursquare.AccountDAO </w:t>
+              <w:t>infrastructure.socialmedia.locationbased.foursquare.AccountDAO</w:t>
+            </w:r>
+            <w:proofErr w:type="spellEnd"/>
+            <w:r>
+              <w:rPr>
+                <w:sz w:val="20"/>
+                <w:szCs w:val="20"/>
+              </w:rPr>
+              <w:t xml:space="preserve"> </w:t>
             </w:r>
           </w:p>
         </w:tc>
@@ -12948,6 +13393,7 @@
                 <w:szCs w:val="20"/>
               </w:rPr>
             </w:pPr>
+            <w:proofErr w:type="spellStart"/>
             <w:r>
               <w:rPr>
                 <w:sz w:val="20"/>
@@ -12955,6 +13401,7 @@
               </w:rPr>
               <w:t>infrastructure.socialmedia.locationbased.foursquare.IMap</w:t>
             </w:r>
+            <w:proofErr w:type="spellEnd"/>
           </w:p>
           <w:p>
             <w:pPr>
@@ -12965,6 +13412,7 @@
                 <w:szCs w:val="20"/>
               </w:rPr>
             </w:pPr>
+            <w:proofErr w:type="spellStart"/>
             <w:r>
               <w:rPr>
                 <w:sz w:val="20"/>
@@ -12972,6 +13420,7 @@
               </w:rPr>
               <w:t>domain.locationbased.foursquare.History</w:t>
             </w:r>
+            <w:proofErr w:type="spellEnd"/>
           </w:p>
         </w:tc>
         <w:tc>
@@ -13128,7 +13577,7 @@
       <w:r>
         <w:t>1) Save the rule; 2) Select and Edit the rule, and activate ‘Configure Filter’ again.</w:t>
       </w:r>
-      <w:bookmarkEnd w:id="22"/>
+      <w:bookmarkEnd w:id="23"/>
     </w:p>
     <w:p>
       <w:pPr>
@@ -13221,7 +13670,7 @@
                     <a:blip r:embed="rId32" cstate="print">
                       <a:extLst>
                         <a:ext uri="{28A0092B-C50C-407E-A947-70E740481C1C}">
-                          <a14:useLocalDpi xmlns="" xmlns:wpc="http://schemas.microsoft.com/office/word/2010/wordprocessingCanvas" xmlns:mc="http://schemas.openxmlformats.org/markup-compatibility/2006" xmlns:o="urn:schemas-microsoft-com:office:office" xmlns:v="urn:schemas-microsoft-com:vml" xmlns:wp14="http://schemas.microsoft.com/office/word/2010/wordprocessingDrawing" xmlns:w10="urn:schemas-microsoft-com:office:word" xmlns:w="http://schemas.openxmlformats.org/wordprocessingml/2006/main" xmlns:w14="http://schemas.microsoft.com/office/word/2010/wordml" xmlns:wpg="http://schemas.microsoft.com/office/word/2010/wordprocessingGroup" xmlns:wpi="http://schemas.microsoft.com/office/word/2010/wordprocessingInk" xmlns:wps="http://schemas.microsoft.com/office/word/2010/wordprocessingShape" xmlns:a14="http://schemas.microsoft.com/office/drawing/2010/main" val="0"/>
+                          <a14:useLocalDpi xmlns:a14="http://schemas.microsoft.com/office/drawing/2010/main" xmlns:wps="http://schemas.microsoft.com/office/word/2010/wordprocessingShape" xmlns:wpi="http://schemas.microsoft.com/office/word/2010/wordprocessingInk" xmlns:wpg="http://schemas.microsoft.com/office/word/2010/wordprocessingGroup" xmlns:w14="http://schemas.microsoft.com/office/word/2010/wordml" xmlns:w="http://schemas.openxmlformats.org/wordprocessingml/2006/main" xmlns:w10="urn:schemas-microsoft-com:office:word" xmlns:wp14="http://schemas.microsoft.com/office/word/2010/wordprocessingDrawing" xmlns:v="urn:schemas-microsoft-com:vml" xmlns:o="urn:schemas-microsoft-com:office:office" xmlns:mc="http://schemas.openxmlformats.org/markup-compatibility/2006" xmlns:wpc="http://schemas.microsoft.com/office/word/2010/wordprocessingCanvas" xmlns="" val="0"/>
                         </a:ext>
                       </a:extLst>
                     </a:blip>
@@ -13276,10 +13725,10 @@
             <v:path o:extrusionok="f" gradientshapeok="t" o:connecttype="rect"/>
             <o:lock v:ext="edit" aspectratio="t"/>
           </v:shapetype>
-          <v:shape id="_x0000_i1025" type="#_x0000_t75" style="width:159pt;height:148.5pt" o:ole="">
+          <v:shape id="_x0000_i1025" type="#_x0000_t75" style="width:159.05pt;height:148.2pt" o:ole="">
             <v:imagedata r:id="rId33" o:title=""/>
           </v:shape>
-          <o:OLEObject Type="Embed" ProgID="Visio.Drawing.11" ShapeID="_x0000_i1025" DrawAspect="Content" ObjectID="_1491031773" r:id="rId34"/>
+          <o:OLEObject Type="Embed" ProgID="Visio.Drawing.11" ShapeID="_x0000_i1025" DrawAspect="Content" ObjectID="_1491055685" r:id="rId34"/>
         </w:object>
       </w:r>
       <w:r>
@@ -13424,7 +13873,7 @@
                     <a:blip r:embed="rId35" cstate="print">
                       <a:extLst>
                         <a:ext uri="{28A0092B-C50C-407E-A947-70E740481C1C}">
-                          <a14:useLocalDpi xmlns="" xmlns:wpc="http://schemas.microsoft.com/office/word/2010/wordprocessingCanvas" xmlns:mc="http://schemas.openxmlformats.org/markup-compatibility/2006" xmlns:o="urn:schemas-microsoft-com:office:office" xmlns:v="urn:schemas-microsoft-com:vml" xmlns:wp14="http://schemas.microsoft.com/office/word/2010/wordprocessingDrawing" xmlns:w10="urn:schemas-microsoft-com:office:word" xmlns:w="http://schemas.openxmlformats.org/wordprocessingml/2006/main" xmlns:w14="http://schemas.microsoft.com/office/word/2010/wordml" xmlns:wpg="http://schemas.microsoft.com/office/word/2010/wordprocessingGroup" xmlns:wpi="http://schemas.microsoft.com/office/word/2010/wordprocessingInk" xmlns:wps="http://schemas.microsoft.com/office/word/2010/wordprocessingShape" xmlns:a14="http://schemas.microsoft.com/office/drawing/2010/main" val="0"/>
+                          <a14:useLocalDpi xmlns:a14="http://schemas.microsoft.com/office/drawing/2010/main" xmlns:wps="http://schemas.microsoft.com/office/word/2010/wordprocessingShape" xmlns:wpi="http://schemas.microsoft.com/office/word/2010/wordprocessingInk" xmlns:wpg="http://schemas.microsoft.com/office/word/2010/wordprocessingGroup" xmlns:w14="http://schemas.microsoft.com/office/word/2010/wordml" xmlns:w="http://schemas.openxmlformats.org/wordprocessingml/2006/main" xmlns:w10="urn:schemas-microsoft-com:office:word" xmlns:wp14="http://schemas.microsoft.com/office/word/2010/wordprocessingDrawing" xmlns:v="urn:schemas-microsoft-com:vml" xmlns:o="urn:schemas-microsoft-com:office:office" xmlns:mc="http://schemas.openxmlformats.org/markup-compatibility/2006" xmlns:wpc="http://schemas.microsoft.com/office/word/2010/wordprocessingCanvas" xmlns="" val="0"/>
                         </a:ext>
                       </a:extLst>
                     </a:blip>
@@ -14433,7 +14882,7 @@
                     <a:blip r:embed="rId36" cstate="print">
                       <a:extLst>
                         <a:ext uri="{28A0092B-C50C-407E-A947-70E740481C1C}">
-                          <a14:useLocalDpi xmlns="" xmlns:wpc="http://schemas.microsoft.com/office/word/2010/wordprocessingCanvas" xmlns:mc="http://schemas.openxmlformats.org/markup-compatibility/2006" xmlns:o="urn:schemas-microsoft-com:office:office" xmlns:v="urn:schemas-microsoft-com:vml" xmlns:wp14="http://schemas.microsoft.com/office/word/2010/wordprocessingDrawing" xmlns:w10="urn:schemas-microsoft-com:office:word" xmlns:w="http://schemas.openxmlformats.org/wordprocessingml/2006/main" xmlns:w14="http://schemas.microsoft.com/office/word/2010/wordml" xmlns:wpg="http://schemas.microsoft.com/office/word/2010/wordprocessingGroup" xmlns:wpi="http://schemas.microsoft.com/office/word/2010/wordprocessingInk" xmlns:wps="http://schemas.microsoft.com/office/word/2010/wordprocessingShape" xmlns:a14="http://schemas.microsoft.com/office/drawing/2010/main" val="0"/>
+                          <a14:useLocalDpi xmlns:a14="http://schemas.microsoft.com/office/drawing/2010/main" xmlns:wps="http://schemas.microsoft.com/office/word/2010/wordprocessingShape" xmlns:wpi="http://schemas.microsoft.com/office/word/2010/wordprocessingInk" xmlns:wpg="http://schemas.microsoft.com/office/word/2010/wordprocessingGroup" xmlns:w14="http://schemas.microsoft.com/office/word/2010/wordml" xmlns:w="http://schemas.openxmlformats.org/wordprocessingml/2006/main" xmlns:w10="urn:schemas-microsoft-com:office:word" xmlns:wp14="http://schemas.microsoft.com/office/word/2010/wordprocessingDrawing" xmlns:v="urn:schemas-microsoft-com:vml" xmlns:o="urn:schemas-microsoft-com:office:office" xmlns:mc="http://schemas.openxmlformats.org/markup-compatibility/2006" xmlns:wpc="http://schemas.microsoft.com/office/word/2010/wordprocessingCanvas" xmlns="" val="0"/>
                         </a:ext>
                       </a:extLst>
                     </a:blip>
@@ -14489,7 +14938,7 @@
                     <a:blip r:embed="rId37" cstate="print">
                       <a:extLst>
                         <a:ext uri="{28A0092B-C50C-407E-A947-70E740481C1C}">
-                          <a14:useLocalDpi xmlns="" xmlns:wpc="http://schemas.microsoft.com/office/word/2010/wordprocessingCanvas" xmlns:mc="http://schemas.openxmlformats.org/markup-compatibility/2006" xmlns:o="urn:schemas-microsoft-com:office:office" xmlns:v="urn:schemas-microsoft-com:vml" xmlns:wp14="http://schemas.microsoft.com/office/word/2010/wordprocessingDrawing" xmlns:w10="urn:schemas-microsoft-com:office:word" xmlns:w="http://schemas.openxmlformats.org/wordprocessingml/2006/main" xmlns:w14="http://schemas.microsoft.com/office/word/2010/wordml" xmlns:wpg="http://schemas.microsoft.com/office/word/2010/wordprocessingGroup" xmlns:wpi="http://schemas.microsoft.com/office/word/2010/wordprocessingInk" xmlns:wps="http://schemas.microsoft.com/office/word/2010/wordprocessingShape" xmlns:a14="http://schemas.microsoft.com/office/drawing/2010/main" val="0"/>
+                          <a14:useLocalDpi xmlns:a14="http://schemas.microsoft.com/office/drawing/2010/main" xmlns:wps="http://schemas.microsoft.com/office/word/2010/wordprocessingShape" xmlns:wpi="http://schemas.microsoft.com/office/word/2010/wordprocessingInk" xmlns:wpg="http://schemas.microsoft.com/office/word/2010/wordprocessingGroup" xmlns:w14="http://schemas.microsoft.com/office/word/2010/wordml" xmlns:w="http://schemas.openxmlformats.org/wordprocessingml/2006/main" xmlns:w10="urn:schemas-microsoft-com:office:word" xmlns:wp14="http://schemas.microsoft.com/office/word/2010/wordprocessingDrawing" xmlns:v="urn:schemas-microsoft-com:vml" xmlns:o="urn:schemas-microsoft-com:office:office" xmlns:mc="http://schemas.openxmlformats.org/markup-compatibility/2006" xmlns:wpc="http://schemas.microsoft.com/office/word/2010/wordprocessingCanvas" xmlns="" val="0"/>
                         </a:ext>
                       </a:extLst>
                     </a:blip>
@@ -16261,18 +16710,52 @@
         <w:rPr>
           <w:lang w:val="en-GB"/>
         </w:rPr>
-        <w:t>A dependency relation is indirect, when the dependency exists transitively through an intermediat</w:t>
+        <w:t xml:space="preserve">A dependency relation is indirect, when </w:t>
       </w:r>
       <w:r>
         <w:rPr>
           <w:lang w:val="en-GB"/>
         </w:rPr>
-        <w:t>e module. For example, ModuleA1</w:t>
-      </w:r>
+        <w:t xml:space="preserve">a code constructs in the from class results obviously in a dependency, but when the type of depended-upon class cannot be resolved without analyzing the code of another class (the to-class, or a </w:t>
+      </w:r>
+      <w:proofErr w:type="spellStart"/>
       <w:r>
         <w:rPr>
           <w:lang w:val="en-GB"/>
         </w:rPr>
+        <w:t>superclass</w:t>
+      </w:r>
+      <w:proofErr w:type="spellEnd"/>
+      <w:r>
+        <w:rPr>
+          <w:lang w:val="en-GB"/>
+        </w:rPr>
+        <w:t xml:space="preserve"> of the to-class, or a </w:t>
+      </w:r>
+      <w:proofErr w:type="spellStart"/>
+      <w:r>
+        <w:rPr>
+          <w:lang w:val="en-GB"/>
+        </w:rPr>
+        <w:t>superclass</w:t>
+      </w:r>
+      <w:proofErr w:type="spellEnd"/>
+      <w:r>
+        <w:rPr>
+          <w:lang w:val="en-GB"/>
+        </w:rPr>
+        <w:t xml:space="preserve"> of the from-class)</w:t>
+      </w:r>
+      <w:r>
+        <w:rPr>
+          <w:lang w:val="en-GB"/>
+        </w:rPr>
+        <w:t>. For example, ModuleA1</w:t>
+      </w:r>
+      <w:r>
+        <w:rPr>
+          <w:lang w:val="en-GB"/>
+        </w:rPr>
         <w:t xml:space="preserve"> in </w:t>
       </w:r>
       <w:r>
@@ -16285,12 +16768,24 @@
         <w:rPr>
           <w:lang w:val="en-GB"/>
         </w:rPr>
-        <w:t xml:space="preserve"> depends on ModuleB2 via ModuleB1. In that case, a class uses another class without an explicit reference to that class, so in Java no import command is required. An overview of the identified indirect structural dependency types is shown in </w:t>
+        <w:t xml:space="preserve"> depends on ModuleB2 via </w:t>
       </w:r>
       <w:r>
         <w:rPr>
           <w:lang w:val="en-GB"/>
         </w:rPr>
+        <w:t xml:space="preserve">a class in </w:t>
+      </w:r>
+      <w:r>
+        <w:rPr>
+          <w:lang w:val="en-GB"/>
+        </w:rPr>
+        <w:t xml:space="preserve">ModuleB1. An overview of indirect structural dependency types is shown in </w:t>
+      </w:r>
+      <w:r>
+        <w:rPr>
+          <w:lang w:val="en-GB"/>
+        </w:rPr>
         <w:t>the second t</w:t>
       </w:r>
       <w:r>
@@ -16311,13 +16806,6 @@
         </w:rPr>
         <w:t>, together with an example per sub category.</w:t>
       </w:r>
-    </w:p>
-    <w:p>
-      <w:pPr>
-        <w:rPr>
-          <w:lang w:val="en-GB"/>
-        </w:rPr>
-      </w:pPr>
     </w:p>
     <w:p>
       <w:pPr>
@@ -16593,7 +17081,7 @@
                     <a:blip r:embed="rId42" cstate="print">
                       <a:extLst>
                         <a:ext uri="{28A0092B-C50C-407E-A947-70E740481C1C}">
-                          <a14:useLocalDpi xmlns="" xmlns:wpc="http://schemas.microsoft.com/office/word/2010/wordprocessingCanvas" xmlns:mc="http://schemas.openxmlformats.org/markup-compatibility/2006" xmlns:o="urn:schemas-microsoft-com:office:office" xmlns:v="urn:schemas-microsoft-com:vml" xmlns:wp14="http://schemas.microsoft.com/office/word/2010/wordprocessingDrawing" xmlns:w10="urn:schemas-microsoft-com:office:word" xmlns:w="http://schemas.openxmlformats.org/wordprocessingml/2006/main" xmlns:w14="http://schemas.microsoft.com/office/word/2010/wordml" xmlns:w15="http://schemas.microsoft.com/office/word/2012/wordml" xmlns:wpg="http://schemas.microsoft.com/office/word/2010/wordprocessingGroup" xmlns:wpi="http://schemas.microsoft.com/office/word/2010/wordprocessingInk" xmlns:wps="http://schemas.microsoft.com/office/word/2010/wordprocessingShape" xmlns:a14="http://schemas.microsoft.com/office/drawing/2010/main" val="0"/>
+                          <a14:useLocalDpi xmlns:a14="http://schemas.microsoft.com/office/drawing/2010/main" xmlns:wps="http://schemas.microsoft.com/office/word/2010/wordprocessingShape" xmlns:wpi="http://schemas.microsoft.com/office/word/2010/wordprocessingInk" xmlns:wpg="http://schemas.microsoft.com/office/word/2010/wordprocessingGroup" xmlns:w15="http://schemas.microsoft.com/office/word/2012/wordml" xmlns:w14="http://schemas.microsoft.com/office/word/2010/wordml" xmlns:w="http://schemas.openxmlformats.org/wordprocessingml/2006/main" xmlns:w10="urn:schemas-microsoft-com:office:word" xmlns:wp14="http://schemas.microsoft.com/office/word/2010/wordprocessingDrawing" xmlns:v="urn:schemas-microsoft-com:vml" xmlns:o="urn:schemas-microsoft-com:office:office" xmlns:mc="http://schemas.openxmlformats.org/markup-compatibility/2006" xmlns:wpc="http://schemas.microsoft.com/office/word/2010/wordprocessingCanvas" xmlns="" val="0"/>
                         </a:ext>
                       </a:extLst>
                     </a:blip>
@@ -19275,6 +19763,10 @@
     </w:p>
     <w:p>
       <w:r>
+        <w:rPr>
+          <w:noProof/>
+          <w:lang w:val="nl-NL" w:eastAsia="nl-NL"/>
+        </w:rPr>
         <w:drawing>
           <wp:inline distT="0" distB="0" distL="0" distR="0">
             <wp:extent cx="3956050" cy="2747766"/>
@@ -19356,6 +19848,10 @@
         </w:rPr>
       </w:pPr>
       <w:r>
+        <w:rPr>
+          <w:noProof/>
+          <w:lang w:val="nl-NL" w:eastAsia="nl-NL"/>
+        </w:rPr>
         <w:drawing>
           <wp:inline distT="0" distB="0" distL="0" distR="0">
             <wp:extent cx="5968365" cy="6217285"/>
@@ -19879,7 +20375,7 @@
                     <a:blip r:embed="rId55" cstate="print">
                       <a:extLst>
                         <a:ext uri="{28A0092B-C50C-407E-A947-70E740481C1C}">
-                          <a14:useLocalDpi xmlns:a14="http://schemas.microsoft.com/office/drawing/2010/main" xmlns:wps="http://schemas.microsoft.com/office/word/2010/wordprocessingShape" xmlns:wpi="http://schemas.microsoft.com/office/word/2010/wordprocessingInk" xmlns:wpg="http://schemas.microsoft.com/office/word/2010/wordprocessingGroup" xmlns:w14="http://schemas.microsoft.com/office/word/2010/wordml" xmlns:w="http://schemas.openxmlformats.org/wordprocessingml/2006/main" xmlns:w10="urn:schemas-microsoft-com:office:word" xmlns:wp14="http://schemas.microsoft.com/office/word/2010/wordprocessingDrawing" xmlns:v="urn:schemas-microsoft-com:vml" xmlns:o="urn:schemas-microsoft-com:office:office" xmlns:mc="http://schemas.openxmlformats.org/markup-compatibility/2006" xmlns:wpc="http://schemas.microsoft.com/office/word/2010/wordprocessingCanvas" xmlns="" val="0"/>
+                          <a14:useLocalDpi xmlns="" xmlns:wpc="http://schemas.microsoft.com/office/word/2010/wordprocessingCanvas" xmlns:mc="http://schemas.openxmlformats.org/markup-compatibility/2006" xmlns:o="urn:schemas-microsoft-com:office:office" xmlns:v="urn:schemas-microsoft-com:vml" xmlns:wp14="http://schemas.microsoft.com/office/word/2010/wordprocessingDrawing" xmlns:w10="urn:schemas-microsoft-com:office:word" xmlns:w="http://schemas.openxmlformats.org/wordprocessingml/2006/main" xmlns:w14="http://schemas.microsoft.com/office/word/2010/wordml" xmlns:wpg="http://schemas.microsoft.com/office/word/2010/wordprocessingGroup" xmlns:wpi="http://schemas.microsoft.com/office/word/2010/wordprocessingInk" xmlns:wps="http://schemas.microsoft.com/office/word/2010/wordprocessingShape" xmlns:a14="http://schemas.microsoft.com/office/drawing/2010/main" val="0"/>
                         </a:ext>
                       </a:extLst>
                     </a:blip>
@@ -20060,7 +20556,7 @@
                     <a:blip r:embed="rId56" cstate="print">
                       <a:extLst>
                         <a:ext uri="{28A0092B-C50C-407E-A947-70E740481C1C}">
-                          <a14:useLocalDpi xmlns:a14="http://schemas.microsoft.com/office/drawing/2010/main" xmlns:wps="http://schemas.microsoft.com/office/word/2010/wordprocessingShape" xmlns:wpi="http://schemas.microsoft.com/office/word/2010/wordprocessingInk" xmlns:wpg="http://schemas.microsoft.com/office/word/2010/wordprocessingGroup" xmlns:w14="http://schemas.microsoft.com/office/word/2010/wordml" xmlns:w="http://schemas.openxmlformats.org/wordprocessingml/2006/main" xmlns:w10="urn:schemas-microsoft-com:office:word" xmlns:wp14="http://schemas.microsoft.com/office/word/2010/wordprocessingDrawing" xmlns:v="urn:schemas-microsoft-com:vml" xmlns:o="urn:schemas-microsoft-com:office:office" xmlns:mc="http://schemas.openxmlformats.org/markup-compatibility/2006" xmlns:wpc="http://schemas.microsoft.com/office/word/2010/wordprocessingCanvas" xmlns="" val="0"/>
+                          <a14:useLocalDpi xmlns="" xmlns:wpc="http://schemas.microsoft.com/office/word/2010/wordprocessingCanvas" xmlns:mc="http://schemas.openxmlformats.org/markup-compatibility/2006" xmlns:o="urn:schemas-microsoft-com:office:office" xmlns:v="urn:schemas-microsoft-com:vml" xmlns:wp14="http://schemas.microsoft.com/office/word/2010/wordprocessingDrawing" xmlns:w10="urn:schemas-microsoft-com:office:word" xmlns:w="http://schemas.openxmlformats.org/wordprocessingml/2006/main" xmlns:w14="http://schemas.microsoft.com/office/word/2010/wordml" xmlns:wpg="http://schemas.microsoft.com/office/word/2010/wordprocessingGroup" xmlns:wpi="http://schemas.microsoft.com/office/word/2010/wordprocessingInk" xmlns:wps="http://schemas.microsoft.com/office/word/2010/wordprocessingShape" xmlns:a14="http://schemas.microsoft.com/office/drawing/2010/main" val="0"/>
                         </a:ext>
                       </a:extLst>
                     </a:blip>
@@ -20803,7 +21299,7 @@
                     <a:blip r:embed="rId58" cstate="print">
                       <a:extLst>
                         <a:ext uri="{28A0092B-C50C-407E-A947-70E740481C1C}">
-                          <a14:useLocalDpi xmlns:a14="http://schemas.microsoft.com/office/drawing/2010/main" xmlns:wps="http://schemas.microsoft.com/office/word/2010/wordprocessingShape" xmlns:wpi="http://schemas.microsoft.com/office/word/2010/wordprocessingInk" xmlns:wpg="http://schemas.microsoft.com/office/word/2010/wordprocessingGroup" xmlns:w14="http://schemas.microsoft.com/office/word/2010/wordml" xmlns:w="http://schemas.openxmlformats.org/wordprocessingml/2006/main" xmlns:w10="urn:schemas-microsoft-com:office:word" xmlns:wp14="http://schemas.microsoft.com/office/word/2010/wordprocessingDrawing" xmlns:v="urn:schemas-microsoft-com:vml" xmlns:o="urn:schemas-microsoft-com:office:office" xmlns:mc="http://schemas.openxmlformats.org/markup-compatibility/2006" xmlns:wpc="http://schemas.microsoft.com/office/word/2010/wordprocessingCanvas" xmlns="" val="0"/>
+                          <a14:useLocalDpi xmlns="" xmlns:wpc="http://schemas.microsoft.com/office/word/2010/wordprocessingCanvas" xmlns:mc="http://schemas.openxmlformats.org/markup-compatibility/2006" xmlns:o="urn:schemas-microsoft-com:office:office" xmlns:v="urn:schemas-microsoft-com:vml" xmlns:wp14="http://schemas.microsoft.com/office/word/2010/wordprocessingDrawing" xmlns:w10="urn:schemas-microsoft-com:office:word" xmlns:w="http://schemas.openxmlformats.org/wordprocessingml/2006/main" xmlns:w14="http://schemas.microsoft.com/office/word/2010/wordml" xmlns:wpg="http://schemas.microsoft.com/office/word/2010/wordprocessingGroup" xmlns:wpi="http://schemas.microsoft.com/office/word/2010/wordprocessingInk" xmlns:wps="http://schemas.microsoft.com/office/word/2010/wordprocessingShape" xmlns:a14="http://schemas.microsoft.com/office/drawing/2010/main" val="0"/>
                         </a:ext>
                       </a:extLst>
                     </a:blip>
@@ -20895,7 +21391,7 @@
                     <a:blip r:embed="rId59" cstate="print">
                       <a:extLst>
                         <a:ext uri="{28A0092B-C50C-407E-A947-70E740481C1C}">
-                          <a14:useLocalDpi xmlns:a14="http://schemas.microsoft.com/office/drawing/2010/main" xmlns:wps="http://schemas.microsoft.com/office/word/2010/wordprocessingShape" xmlns:wpi="http://schemas.microsoft.com/office/word/2010/wordprocessingInk" xmlns:wpg="http://schemas.microsoft.com/office/word/2010/wordprocessingGroup" xmlns:w14="http://schemas.microsoft.com/office/word/2010/wordml" xmlns:w="http://schemas.openxmlformats.org/wordprocessingml/2006/main" xmlns:w10="urn:schemas-microsoft-com:office:word" xmlns:wp14="http://schemas.microsoft.com/office/word/2010/wordprocessingDrawing" xmlns:v="urn:schemas-microsoft-com:vml" xmlns:o="urn:schemas-microsoft-com:office:office" xmlns:mc="http://schemas.openxmlformats.org/markup-compatibility/2006" xmlns:wpc="http://schemas.microsoft.com/office/word/2010/wordprocessingCanvas" xmlns="" val="0"/>
+                          <a14:useLocalDpi xmlns="" xmlns:wpc="http://schemas.microsoft.com/office/word/2010/wordprocessingCanvas" xmlns:mc="http://schemas.openxmlformats.org/markup-compatibility/2006" xmlns:o="urn:schemas-microsoft-com:office:office" xmlns:v="urn:schemas-microsoft-com:vml" xmlns:wp14="http://schemas.microsoft.com/office/word/2010/wordprocessingDrawing" xmlns:w10="urn:schemas-microsoft-com:office:word" xmlns:w="http://schemas.openxmlformats.org/wordprocessingml/2006/main" xmlns:w14="http://schemas.microsoft.com/office/word/2010/wordml" xmlns:wpg="http://schemas.microsoft.com/office/word/2010/wordprocessingGroup" xmlns:wpi="http://schemas.microsoft.com/office/word/2010/wordprocessingInk" xmlns:wps="http://schemas.microsoft.com/office/word/2010/wordprocessingShape" xmlns:a14="http://schemas.microsoft.com/office/drawing/2010/main" val="0"/>
                         </a:ext>
                       </a:extLst>
                     </a:blip>
@@ -21341,7 +21837,7 @@
                     <a:blip r:embed="rId62" cstate="print">
                       <a:extLst>
                         <a:ext uri="{28A0092B-C50C-407E-A947-70E740481C1C}">
-                          <a14:useLocalDpi xmlns:a14="http://schemas.microsoft.com/office/drawing/2010/main" xmlns:wps="http://schemas.microsoft.com/office/word/2010/wordprocessingShape" xmlns:wpi="http://schemas.microsoft.com/office/word/2010/wordprocessingInk" xmlns:wpg="http://schemas.microsoft.com/office/word/2010/wordprocessingGroup" xmlns:w14="http://schemas.microsoft.com/office/word/2010/wordml" xmlns:w="http://schemas.openxmlformats.org/wordprocessingml/2006/main" xmlns:w10="urn:schemas-microsoft-com:office:word" xmlns:wp14="http://schemas.microsoft.com/office/word/2010/wordprocessingDrawing" xmlns:v="urn:schemas-microsoft-com:vml" xmlns:o="urn:schemas-microsoft-com:office:office" xmlns:mc="http://schemas.openxmlformats.org/markup-compatibility/2006" xmlns:wpc="http://schemas.microsoft.com/office/word/2010/wordprocessingCanvas" xmlns="" val="0"/>
+                          <a14:useLocalDpi xmlns="" xmlns:wpc="http://schemas.microsoft.com/office/word/2010/wordprocessingCanvas" xmlns:mc="http://schemas.openxmlformats.org/markup-compatibility/2006" xmlns:o="urn:schemas-microsoft-com:office:office" xmlns:v="urn:schemas-microsoft-com:vml" xmlns:wp14="http://schemas.microsoft.com/office/word/2010/wordprocessingDrawing" xmlns:w10="urn:schemas-microsoft-com:office:word" xmlns:w="http://schemas.openxmlformats.org/wordprocessingml/2006/main" xmlns:w14="http://schemas.microsoft.com/office/word/2010/wordml" xmlns:wpg="http://schemas.microsoft.com/office/word/2010/wordprocessingGroup" xmlns:wpi="http://schemas.microsoft.com/office/word/2010/wordprocessingInk" xmlns:wps="http://schemas.microsoft.com/office/word/2010/wordprocessingShape" xmlns:a14="http://schemas.microsoft.com/office/drawing/2010/main" val="0"/>
                         </a:ext>
                       </a:extLst>
                     </a:blip>
@@ -21509,7 +22005,7 @@
                     <a:blip r:embed="rId63" cstate="print">
                       <a:extLst>
                         <a:ext uri="{28A0092B-C50C-407E-A947-70E740481C1C}">
-                          <a14:useLocalDpi xmlns:a14="http://schemas.microsoft.com/office/drawing/2010/main" xmlns:wps="http://schemas.microsoft.com/office/word/2010/wordprocessingShape" xmlns:wpi="http://schemas.microsoft.com/office/word/2010/wordprocessingInk" xmlns:wpg="http://schemas.microsoft.com/office/word/2010/wordprocessingGroup" xmlns:w14="http://schemas.microsoft.com/office/word/2010/wordml" xmlns:w="http://schemas.openxmlformats.org/wordprocessingml/2006/main" xmlns:w10="urn:schemas-microsoft-com:office:word" xmlns:wp14="http://schemas.microsoft.com/office/word/2010/wordprocessingDrawing" xmlns:v="urn:schemas-microsoft-com:vml" xmlns:o="urn:schemas-microsoft-com:office:office" xmlns:mc="http://schemas.openxmlformats.org/markup-compatibility/2006" xmlns:wpc="http://schemas.microsoft.com/office/word/2010/wordprocessingCanvas" xmlns="" val="0"/>
+                          <a14:useLocalDpi xmlns="" xmlns:wpc="http://schemas.microsoft.com/office/word/2010/wordprocessingCanvas" xmlns:mc="http://schemas.openxmlformats.org/markup-compatibility/2006" xmlns:o="urn:schemas-microsoft-com:office:office" xmlns:v="urn:schemas-microsoft-com:vml" xmlns:wp14="http://schemas.microsoft.com/office/word/2010/wordprocessingDrawing" xmlns:w10="urn:schemas-microsoft-com:office:word" xmlns:w="http://schemas.openxmlformats.org/wordprocessingml/2006/main" xmlns:w14="http://schemas.microsoft.com/office/word/2010/wordml" xmlns:wpg="http://schemas.microsoft.com/office/word/2010/wordprocessingGroup" xmlns:wpi="http://schemas.microsoft.com/office/word/2010/wordprocessingInk" xmlns:wps="http://schemas.microsoft.com/office/word/2010/wordprocessingShape" xmlns:a14="http://schemas.microsoft.com/office/drawing/2010/main" val="0"/>
                         </a:ext>
                       </a:extLst>
                     </a:blip>
@@ -21687,7 +22183,7 @@
                     <a:blip r:embed="rId64" cstate="print">
                       <a:extLst>
                         <a:ext uri="{28A0092B-C50C-407E-A947-70E740481C1C}">
-                          <a14:useLocalDpi xmlns:a14="http://schemas.microsoft.com/office/drawing/2010/main" xmlns:wps="http://schemas.microsoft.com/office/word/2010/wordprocessingShape" xmlns:wpi="http://schemas.microsoft.com/office/word/2010/wordprocessingInk" xmlns:wpg="http://schemas.microsoft.com/office/word/2010/wordprocessingGroup" xmlns:w14="http://schemas.microsoft.com/office/word/2010/wordml" xmlns:w="http://schemas.openxmlformats.org/wordprocessingml/2006/main" xmlns:w10="urn:schemas-microsoft-com:office:word" xmlns:wp14="http://schemas.microsoft.com/office/word/2010/wordprocessingDrawing" xmlns:v="urn:schemas-microsoft-com:vml" xmlns:o="urn:schemas-microsoft-com:office:office" xmlns:mc="http://schemas.openxmlformats.org/markup-compatibility/2006" xmlns:wpc="http://schemas.microsoft.com/office/word/2010/wordprocessingCanvas" xmlns="" val="0"/>
+                          <a14:useLocalDpi xmlns="" xmlns:wpc="http://schemas.microsoft.com/office/word/2010/wordprocessingCanvas" xmlns:mc="http://schemas.openxmlformats.org/markup-compatibility/2006" xmlns:o="urn:schemas-microsoft-com:office:office" xmlns:v="urn:schemas-microsoft-com:vml" xmlns:wp14="http://schemas.microsoft.com/office/word/2010/wordprocessingDrawing" xmlns:w10="urn:schemas-microsoft-com:office:word" xmlns:w="http://schemas.openxmlformats.org/wordprocessingml/2006/main" xmlns:w14="http://schemas.microsoft.com/office/word/2010/wordml" xmlns:wpg="http://schemas.microsoft.com/office/word/2010/wordprocessingGroup" xmlns:wpi="http://schemas.microsoft.com/office/word/2010/wordprocessingInk" xmlns:wps="http://schemas.microsoft.com/office/word/2010/wordprocessingShape" xmlns:a14="http://schemas.microsoft.com/office/drawing/2010/main" val="0"/>
                         </a:ext>
                       </a:extLst>
                     </a:blip>
@@ -22752,7 +23248,7 @@
         <w:szCs w:val="28"/>
         <w:lang w:val="nl-NL"/>
       </w:rPr>
-      <w:t>4</w:t>
+      <w:t>15</w:t>
     </w:r>
     <w:r>
       <w:rPr>
@@ -22830,8 +23326,20 @@
         <w:szCs w:val="28"/>
         <w:lang w:val="nl-NL"/>
       </w:rPr>
-      <w:t>SACCT User Manual</w:t>
+      <w:t xml:space="preserve">SACCT User </w:t>
     </w:r>
+    <w:proofErr w:type="spellStart"/>
+    <w:r>
+      <w:rPr>
+        <w:rFonts w:asciiTheme="majorHAnsi" w:hAnsiTheme="majorHAnsi"/>
+        <w:color w:val="929292" w:themeColor="text1" w:themeTint="80"/>
+        <w:sz w:val="28"/>
+        <w:szCs w:val="28"/>
+        <w:lang w:val="nl-NL"/>
+      </w:rPr>
+      <w:t>Manual</w:t>
+    </w:r>
+    <w:proofErr w:type="spellEnd"/>
   </w:p>
 </w:hdr>
 </file>
@@ -30467,7 +30975,7 @@
 </file>
 
 <file path=customXml/itemProps2.xml><?xml version="1.0" encoding="utf-8"?>
-<ds:datastoreItem xmlns:ds="http://schemas.openxmlformats.org/officeDocument/2006/customXml" ds:itemID="{9BC83D91-753E-45E0-B149-CADAC8D64690}">
+<ds:datastoreItem xmlns:ds="http://schemas.openxmlformats.org/officeDocument/2006/customXml" ds:itemID="{59B3795F-8B0C-4F4C-925C-5846AD5FF876}">
   <ds:schemaRefs>
     <ds:schemaRef ds:uri="http://schemas.openxmlformats.org/officeDocument/2006/bibliography"/>
   </ds:schemaRefs>

</xml_diff>

<commit_message>
Graphics: a) Context menu disabled; b) division bar problem solved.
</commit_message>
<xml_diff>
--- a/doc/user/HUSACCT User Manual.docx
+++ b/doc/user/HUSACCT User Manual.docx
@@ -25,6 +25,8 @@
         </w:rPr>
       </w:sdtEndPr>
       <w:sdtContent>
+        <w:bookmarkStart w:id="0" w:name="_GoBack" w:displacedByCustomXml="prev"/>
+        <w:bookmarkEnd w:id="0" w:displacedByCustomXml="prev"/>
         <w:tbl>
           <w:tblPr>
             <w:tblpPr w:leftFromText="187" w:rightFromText="187" w:horzAnchor="margin" w:tblpXSpec="center" w:tblpY="2881"/>
@@ -161,8 +163,6 @@
                   </w:rPr>
                   <w:t>Oktober</w:t>
                 </w:r>
-                <w:bookmarkStart w:id="0" w:name="_GoBack"/>
-                <w:bookmarkEnd w:id="0"/>
                 <w:r>
                   <w:rPr>
                     <w:lang w:val="en-GB"/>
@@ -373,23 +373,7 @@
     </w:p>
     <w:p>
       <w:r>
-        <w:t xml:space="preserve">This program (HUSACCT) is free software under the terms of the GNU </w:t>
-      </w:r>
-      <w:proofErr w:type="spellStart"/>
-      <w:r>
-        <w:t>Affero</w:t>
-      </w:r>
-      <w:proofErr w:type="spellEnd"/>
-      <w:r>
-        <w:t xml:space="preserve"> General Public License as published by the Free Software Foundation, either version 3 of </w:t>
-      </w:r>
-      <w:proofErr w:type="spellStart"/>
-      <w:r>
-        <w:t>theLicense</w:t>
-      </w:r>
-      <w:proofErr w:type="spellEnd"/>
-      <w:r>
-        <w:t>, or (at your option) any later version. You can redistribute the software and/or modify it for your own use, but you are not allowed to include the software, parts of the software or documentation, in other products (for commercial or non-commercial use).</w:t>
+        <w:t>This program (HUSACCT) is free software under the terms of the GNU Affero General Public License as published by the Free Software Foundation, either version 3 of theLicense, or (at your option) any later version. You can redistribute the software and/or modify it for your own use, but you are not allowed to include the software, parts of the software or documentation, in other products (for commercial or non-commercial use).</w:t>
       </w:r>
     </w:p>
     <w:p>
@@ -398,15 +382,7 @@
       </w:r>
       <w:r>
         <w:br/>
-        <w:t xml:space="preserve">See the GNU </w:t>
-      </w:r>
-      <w:proofErr w:type="spellStart"/>
-      <w:r>
-        <w:t>Affero</w:t>
-      </w:r>
-      <w:proofErr w:type="spellEnd"/>
-      <w:r>
-        <w:t xml:space="preserve"> General Public License for more details: </w:t>
+        <w:t xml:space="preserve">See the GNU Affero General Public License for more details: </w:t>
       </w:r>
       <w:hyperlink r:id="rId10" w:history="1">
         <w:r>
@@ -436,36 +412,12 @@
     </w:p>
     <w:p>
       <w:r>
-        <w:t xml:space="preserve">HUSACCT means: HU Software Architecture Compliance Checking Tool, where HU stands for: HU University of Applied Sciences </w:t>
-      </w:r>
-      <w:proofErr w:type="spellStart"/>
-      <w:r>
-        <w:t>Utrecht.The</w:t>
-      </w:r>
-      <w:proofErr w:type="spellEnd"/>
-      <w:r>
-        <w:t xml:space="preserve"> HUSACCT project is conducted at the Institute for ICT, located in Utrecht, The Netherlands. Students of the specialization "Advanced Software </w:t>
-      </w:r>
-      <w:proofErr w:type="spellStart"/>
-      <w:r>
-        <w:t>Enhineering</w:t>
-      </w:r>
-      <w:proofErr w:type="spellEnd"/>
-      <w:r>
-        <w:t xml:space="preserve">" have participated actively during the spring semesters of 2011-2013. </w:t>
-      </w:r>
-    </w:p>
-    <w:p>
-      <w:r>
-        <w:t xml:space="preserve">During the </w:t>
-      </w:r>
-      <w:proofErr w:type="gramStart"/>
-      <w:r>
-        <w:t>Spring</w:t>
-      </w:r>
-      <w:proofErr w:type="gramEnd"/>
-      <w:r>
-        <w:t xml:space="preserve"> semester of 2011, four teams of students developed the first prototypes.</w:t>
+        <w:t xml:space="preserve">HUSACCT means: HU Software Architecture Compliance Checking Tool, where HU stands for: HU University of Applied Sciences Utrecht.The HUSACCT project is conducted at the Institute for ICT, located in Utrecht, The Netherlands. Students of the specialization "Advanced Software Enhineering" have participated actively during the spring semesters of 2011-2013. </w:t>
+      </w:r>
+    </w:p>
+    <w:p>
+      <w:r>
+        <w:t>During the Spring semester of 2011, four teams of students developed the first prototypes.</w:t>
       </w:r>
     </w:p>
     <w:p>
@@ -5720,21 +5672,8 @@
         </w:rPr>
         <w:br/>
       </w:r>
-      <w:proofErr w:type="gramStart"/>
-      <w:r>
-        <w:t>At</w:t>
-      </w:r>
-      <w:proofErr w:type="gramEnd"/>
-      <w:r>
-        <w:t xml:space="preserve"> this site you can watch an introduction video, access the documentation and download the latest release of HUSACCT. Select “Download </w:t>
-      </w:r>
-      <w:proofErr w:type="spellStart"/>
-      <w:r>
-        <w:t>HUSACCT_x.x</w:t>
-      </w:r>
-      <w:proofErr w:type="spellEnd"/>
-      <w:r>
-        <w:t xml:space="preserve"> JAR File” and save the jar in a directory.</w:t>
+      <w:r>
+        <w:t>At this site you can watch an introduction video, access the documentation and download the latest release of HUSACCT. Select “Download HUSACCT_x.x JAR File” and save the jar in a directory.</w:t>
       </w:r>
     </w:p>
     <w:p>
@@ -5783,15 +5722,7 @@
       </w:r>
       <w:r>
         <w:br/>
-        <w:t>java -jar &lt;</w:t>
-      </w:r>
-      <w:proofErr w:type="spellStart"/>
-      <w:r>
-        <w:t>pathToHUSACCT</w:t>
-      </w:r>
-      <w:proofErr w:type="spellEnd"/>
-      <w:r>
-        <w:t>&gt;HUSACCT_x.x.jar</w:t>
+        <w:t>java -jar &lt;pathToHUSACCT&gt;HUSACCT_x.x.jar</w:t>
       </w:r>
       <w:r>
         <w:br/>
@@ -5917,11 +5848,9 @@
       <w:r>
         <w:t xml:space="preserve">get an </w:t>
       </w:r>
-      <w:proofErr w:type="spellStart"/>
       <w:r>
         <w:t>OutOfMemoryError</w:t>
       </w:r>
-      <w:proofErr w:type="spellEnd"/>
       <w:r>
         <w:t xml:space="preserve"> with the message “Java heap space”</w:t>
       </w:r>
@@ -5929,15 +5858,7 @@
         <w:t xml:space="preserve">. </w:t>
       </w:r>
       <w:r>
-        <w:t>With the -</w:t>
-      </w:r>
-      <w:proofErr w:type="spellStart"/>
-      <w:r>
-        <w:t>Xmx</w:t>
-      </w:r>
-      <w:proofErr w:type="spellEnd"/>
-      <w:r>
-        <w:t xml:space="preserve"> JVM argument, you can set the heap size. For instance</w:t>
+        <w:t>With the -Xmx JVM argument, you can set the heap size. For instance</w:t>
       </w:r>
       <w:r>
         <w:t>, allow the JVM to use 1</w:t>
@@ -5974,13 +5895,8 @@
       </w:r>
     </w:p>
     <w:p>
-      <w:proofErr w:type="gramStart"/>
-      <w:r>
-        <w:t>java</w:t>
-      </w:r>
-      <w:proofErr w:type="gramEnd"/>
-      <w:r>
-        <w:t xml:space="preserve"> -jar -Xmx1024m HUSACCT_3.4.1.jar</w:t>
+      <w:r>
+        <w:t>java -jar -Xmx1024m HUSACCT_3.4.1.jar</w:t>
       </w:r>
       <w:r>
         <w:t>.</w:t>
@@ -6441,13 +6357,8 @@
             <w:tcW w:w="3652" w:type="dxa"/>
           </w:tcPr>
           <w:p>
-            <w:proofErr w:type="spellStart"/>
-            <w:r>
-              <w:t>Analyse</w:t>
-            </w:r>
-            <w:proofErr w:type="spellEnd"/>
-            <w:r>
-              <w:t xml:space="preserve"> implemented architecture</w:t>
+            <w:r>
+              <w:t>Analyse implemented architecture</w:t>
             </w:r>
           </w:p>
         </w:tc>
@@ -6484,13 +6395,8 @@
             <w:pPr>
               <w:cnfStyle w:val="000000100000" w:firstRow="0" w:lastRow="0" w:firstColumn="0" w:lastColumn="0" w:oddVBand="0" w:evenVBand="0" w:oddHBand="1" w:evenHBand="0" w:firstRowFirstColumn="0" w:firstRowLastColumn="0" w:lastRowFirstColumn="0" w:lastRowLastColumn="0"/>
             </w:pPr>
-            <w:proofErr w:type="spellStart"/>
-            <w:r>
-              <w:t>Analyse</w:t>
-            </w:r>
-            <w:proofErr w:type="spellEnd"/>
-            <w:r>
-              <w:t xml:space="preserve"> application</w:t>
+            <w:r>
+              <w:t>Analyse application</w:t>
             </w:r>
           </w:p>
         </w:tc>
@@ -6511,13 +6417,8 @@
             <w:pPr>
               <w:cnfStyle w:val="000000000000" w:firstRow="0" w:lastRow="0" w:firstColumn="0" w:lastColumn="0" w:oddVBand="0" w:evenVBand="0" w:oddHBand="0" w:evenHBand="0" w:firstRowFirstColumn="0" w:firstRowLastColumn="0" w:lastRowFirstColumn="0" w:lastRowLastColumn="0"/>
             </w:pPr>
-            <w:proofErr w:type="spellStart"/>
-            <w:r>
-              <w:t>Analysed</w:t>
-            </w:r>
-            <w:proofErr w:type="spellEnd"/>
-            <w:r>
-              <w:t xml:space="preserve"> application overview</w:t>
+            <w:r>
+              <w:t>Analysed application overview</w:t>
             </w:r>
           </w:p>
         </w:tc>
@@ -6877,15 +6778,7 @@
         <w:t>Mark</w:t>
       </w:r>
       <w:r>
-        <w:t xml:space="preserve"> "</w:t>
-      </w:r>
-      <w:proofErr w:type="spellStart"/>
-      <w:r>
-        <w:t>Analyse</w:t>
-      </w:r>
-      <w:proofErr w:type="spellEnd"/>
-      <w:r>
-        <w:t xml:space="preserve"> Application",</w:t>
+        <w:t xml:space="preserve"> "Analyse Application",</w:t>
       </w:r>
       <w:r>
         <w:t xml:space="preserve"> enter the required data</w:t>
@@ -6943,19 +6836,11 @@
           <w:sz w:val="24"/>
         </w:rPr>
       </w:pPr>
-      <w:proofErr w:type="spellStart"/>
       <w:r>
         <w:rPr>
           <w:sz w:val="24"/>
         </w:rPr>
-        <w:t>Analysed</w:t>
-      </w:r>
-      <w:proofErr w:type="spellEnd"/>
-      <w:r>
-        <w:rPr>
-          <w:sz w:val="24"/>
-        </w:rPr>
-        <w:t xml:space="preserve"> application overview </w:t>
+        <w:t xml:space="preserve">Analysed application overview </w:t>
       </w:r>
       <w:r>
         <w:rPr>
@@ -6964,39 +6849,23 @@
         <w:br/>
         <w:t xml:space="preserve">Menu: </w:t>
       </w:r>
-      <w:proofErr w:type="spellStart"/>
       <w:r>
         <w:rPr>
           <w:sz w:val="24"/>
         </w:rPr>
-        <w:t>Analyse</w:t>
-      </w:r>
-      <w:proofErr w:type="spellEnd"/>
+        <w:t>Analyse implemented architecture</w:t>
+      </w:r>
       <w:r>
         <w:rPr>
           <w:sz w:val="24"/>
         </w:rPr>
-        <w:t xml:space="preserve"> implemented architecture</w:t>
+        <w:t xml:space="preserve"> =&gt; </w:t>
       </w:r>
       <w:r>
         <w:rPr>
           <w:sz w:val="24"/>
         </w:rPr>
-        <w:t xml:space="preserve"> =&gt; </w:t>
-      </w:r>
-      <w:proofErr w:type="spellStart"/>
-      <w:r>
-        <w:rPr>
-          <w:sz w:val="24"/>
-        </w:rPr>
-        <w:t>Analysed</w:t>
-      </w:r>
-      <w:proofErr w:type="spellEnd"/>
-      <w:r>
-        <w:rPr>
-          <w:sz w:val="24"/>
-        </w:rPr>
-        <w:t xml:space="preserve"> application overview</w:t>
+        <w:t>Analysed application overview</w:t>
       </w:r>
       <w:r>
         <w:rPr>
@@ -7113,21 +6982,7 @@
         <w:rPr>
           <w:sz w:val="24"/>
         </w:rPr>
-        <w:t xml:space="preserve">Menu: </w:t>
-      </w:r>
-      <w:proofErr w:type="spellStart"/>
-      <w:r>
-        <w:rPr>
-          <w:sz w:val="24"/>
-        </w:rPr>
-        <w:t>Analyse</w:t>
-      </w:r>
-      <w:proofErr w:type="spellEnd"/>
-      <w:r>
-        <w:rPr>
-          <w:sz w:val="24"/>
-        </w:rPr>
-        <w:t xml:space="preserve"> implemented architecture =&gt; Implemented architecture diagram</w:t>
+        <w:t>Menu: Analyse implemented architecture =&gt; Implemented architecture diagram</w:t>
       </w:r>
       <w:r>
         <w:rPr>
@@ -7158,9 +7013,9 @@
         </w:rPr>
         <w:drawing>
           <wp:inline distT="0" distB="0" distL="0" distR="0">
-            <wp:extent cx="4099726" cy="2886324"/>
-            <wp:effectExtent l="19050" t="0" r="0" b="0"/>
-            <wp:docPr id="21" name="Afbeelding 16"/>
+            <wp:extent cx="4433011" cy="3035855"/>
+            <wp:effectExtent l="0" t="0" r="0" b="0"/>
+            <wp:docPr id="28" name="Picture 28"/>
             <wp:cNvGraphicFramePr>
               <a:graphicFrameLocks xmlns:a="http://schemas.openxmlformats.org/drawingml/2006/main" noChangeAspect="1"/>
             </wp:cNvGraphicFramePr>
@@ -7168,33 +7023,29 @@
               <a:graphicData uri="http://schemas.openxmlformats.org/drawingml/2006/picture">
                 <pic:pic xmlns:pic="http://schemas.openxmlformats.org/drawingml/2006/picture">
                   <pic:nvPicPr>
-                    <pic:cNvPr id="0" name="Picture 16"/>
-                    <pic:cNvPicPr>
-                      <a:picLocks noChangeAspect="1" noChangeArrowheads="1"/>
-                    </pic:cNvPicPr>
+                    <pic:cNvPr id="28" name="HUSACCT_Define_ImplARchDiagr.png"/>
+                    <pic:cNvPicPr/>
                   </pic:nvPicPr>
                   <pic:blipFill>
-                    <a:blip r:embed="rId15" cstate="print"/>
-                    <a:srcRect t="1626"/>
+                    <a:blip r:embed="rId15">
+                      <a:extLst>
+                        <a:ext uri="{28A0092B-C50C-407E-A947-70E740481C1C}">
+                          <a14:useLocalDpi xmlns:a14="http://schemas.microsoft.com/office/drawing/2010/main" val="0"/>
+                        </a:ext>
+                      </a:extLst>
+                    </a:blip>
                     <a:stretch>
                       <a:fillRect/>
                     </a:stretch>
                   </pic:blipFill>
-                  <pic:spPr bwMode="auto">
+                  <pic:spPr>
                     <a:xfrm>
                       <a:off x="0" y="0"/>
-                      <a:ext cx="4099726" cy="2886324"/>
+                      <a:ext cx="4447464" cy="3045753"/>
                     </a:xfrm>
                     <a:prstGeom prst="rect">
                       <a:avLst/>
                     </a:prstGeom>
-                    <a:noFill/>
-                    <a:ln w="9525">
-                      <a:noFill/>
-                      <a:miter lim="800000"/>
-                      <a:headEnd/>
-                      <a:tailEnd/>
-                    </a:ln>
                   </pic:spPr>
                 </pic:pic>
               </a:graphicData>
@@ -7225,7 +7076,6 @@
           <w:color w:val="auto"/>
           <w:szCs w:val="21"/>
         </w:rPr>
-        <w:lastRenderedPageBreak/>
         <w:t>Define the intended architecture</w:t>
       </w:r>
     </w:p>
@@ -7469,13 +7319,6 @@
     </w:p>
     <w:p>
       <w:pPr>
-        <w:rPr>
-          <w:sz w:val="24"/>
-        </w:rPr>
-      </w:pPr>
-    </w:p>
-    <w:p>
-      <w:pPr>
         <w:spacing w:after="200"/>
         <w:rPr>
           <w:rStyle w:val="apple-converted-space"/>
@@ -7865,19 +7708,11 @@
         </w:rPr>
         <w:t xml:space="preserve">Menu: </w:t>
       </w:r>
-      <w:proofErr w:type="spellStart"/>
       <w:r>
         <w:rPr>
           <w:sz w:val="24"/>
         </w:rPr>
-        <w:t>Analyse</w:t>
-      </w:r>
-      <w:proofErr w:type="spellEnd"/>
-      <w:r>
-        <w:rPr>
-          <w:sz w:val="24"/>
-        </w:rPr>
-        <w:t xml:space="preserve"> implemented architecture =&gt; Implemented architecture diagram.</w:t>
+        <w:t>Analyse implemented architecture =&gt; Implemented architecture diagram.</w:t>
       </w:r>
       <w:r>
         <w:rPr>
@@ -8048,15 +7883,7 @@
         <w:br/>
       </w:r>
       <w:r>
-        <w:t xml:space="preserve">A workspace within HUSACCT contains all the information needed to </w:t>
-      </w:r>
-      <w:proofErr w:type="spellStart"/>
-      <w:r>
-        <w:t>analyse</w:t>
-      </w:r>
-      <w:proofErr w:type="spellEnd"/>
-      <w:r>
-        <w:t xml:space="preserve"> a target software system, study its implemented architecture, define its intended architecture and perform a compliance check. The workspace data may be stored in a file, which allows you to continue later on. Without a workspace, you cannot start working. </w:t>
+        <w:t xml:space="preserve">A workspace within HUSACCT contains all the information needed to analyse a target software system, study its implemented architecture, define its intended architecture and perform a compliance check. The workspace data may be stored in a file, which allows you to continue later on. Without a workspace, you cannot start working. </w:t>
       </w:r>
       <w:r>
         <w:rPr>
@@ -8207,26 +8034,10 @@
         <w:t xml:space="preserve"> </w:t>
       </w:r>
       <w:r>
-        <w:t>"</w:t>
-      </w:r>
-      <w:proofErr w:type="spellStart"/>
-      <w:r>
-        <w:t>Analyse</w:t>
-      </w:r>
-      <w:proofErr w:type="spellEnd"/>
-      <w:r>
-        <w:t xml:space="preserve"> Application"</w:t>
-      </w:r>
-      <w:r>
-        <w:t xml:space="preserve">, if you first want to </w:t>
-      </w:r>
-      <w:proofErr w:type="spellStart"/>
-      <w:r>
-        <w:t>analyse</w:t>
-      </w:r>
-      <w:proofErr w:type="spellEnd"/>
-      <w:r>
-        <w:t xml:space="preserve"> the source code</w:t>
+        <w:t>"Analyse Application"</w:t>
+      </w:r>
+      <w:r>
+        <w:t>, if you first want to analyse the source code</w:t>
       </w:r>
       <w:r>
         <w:t>.</w:t>
@@ -8316,15 +8127,7 @@
         <w:t xml:space="preserve">will </w:t>
       </w:r>
       <w:r>
-        <w:t xml:space="preserve">start </w:t>
-      </w:r>
-      <w:proofErr w:type="spellStart"/>
-      <w:r>
-        <w:t>analysing</w:t>
-      </w:r>
-      <w:proofErr w:type="spellEnd"/>
-      <w:r>
-        <w:t xml:space="preserve"> </w:t>
+        <w:t xml:space="preserve">start analysing </w:t>
       </w:r>
       <w:r>
         <w:t>the implemented application</w:t>
@@ -8334,15 +8137,7 @@
       </w:r>
       <w:r>
         <w:br/>
-        <w:t>Thereafter, the implemented architecture may be studied (menu ‘</w:t>
-      </w:r>
-      <w:proofErr w:type="spellStart"/>
-      <w:r>
-        <w:t>Analyse</w:t>
-      </w:r>
-      <w:proofErr w:type="spellEnd"/>
-      <w:r>
-        <w:t xml:space="preserve"> implemented architecture’). Furthermore </w:t>
+        <w:t xml:space="preserve">Thereafter, the implemented architecture may be studied (menu ‘Analyse implemented architecture’). Furthermore </w:t>
       </w:r>
       <w:r>
         <w:rPr>
@@ -8586,15 +8381,7 @@
         <w:t>select F</w:t>
       </w:r>
       <w:r>
-        <w:t xml:space="preserve">ile =&gt; </w:t>
-      </w:r>
-      <w:proofErr w:type="gramStart"/>
-      <w:r>
-        <w:t>Save</w:t>
-      </w:r>
-      <w:proofErr w:type="gramEnd"/>
-      <w:r>
-        <w:t xml:space="preserve"> workspace</w:t>
+        <w:t>ile =&gt; Save workspace</w:t>
       </w:r>
       <w:r>
         <w:t>.</w:t>
@@ -8640,13 +8427,8 @@
         <w:t xml:space="preserve"> is</w:t>
       </w:r>
       <w:r>
-        <w:t xml:space="preserve"> available</w:t>
-      </w:r>
-      <w:proofErr w:type="gramStart"/>
-      <w:r>
-        <w:t>:</w:t>
-      </w:r>
-      <w:proofErr w:type="gramEnd"/>
+        <w:t xml:space="preserve"> available:</w:t>
+      </w:r>
       <w:r>
         <w:br/>
         <w:t>- Compress: Compresses the file to lower the required disk space</w:t>
@@ -8731,7 +8513,7 @@
             <v:stroke joinstyle="miter"/>
             <v:path gradientshapeok="t" o:connecttype="rect"/>
           </v:shapetype>
-          <v:shape id="_x0000_s1027" type="#_x0000_t202" style="position:absolute;margin-left:2038.25pt;margin-top:0;width:243.1pt;height:336.4pt;z-index:251671552;mso-position-horizontal:right;mso-position-horizontal-relative:margin;mso-position-vertical:bottom;mso-position-vertical-relative:margin;mso-width-relative:margin;mso-height-relative:margin" strokecolor="white">
+          <v:shape id="_x0000_s1027" type="#_x0000_t202" style="position:absolute;margin-left:2230.15pt;margin-top:0;width:243.1pt;height:336.4pt;z-index:251671552;mso-position-horizontal:right;mso-position-horizontal-relative:margin;mso-position-vertical:bottom;mso-position-vertical-relative:margin;mso-width-relative:margin;mso-height-relative:margin" strokecolor="white">
             <v:textbox style="mso-next-textbox:#_x0000_s1027" inset="0,0,0,0">
               <w:txbxContent>
                 <w:p>
@@ -8928,15 +8710,7 @@
         <w:t>are not supported by UML</w:t>
       </w:r>
       <w:r>
-        <w:t xml:space="preserve">). Finally, </w:t>
-      </w:r>
-      <w:proofErr w:type="gramStart"/>
-      <w:r>
-        <w:t>Spring</w:t>
-      </w:r>
-      <w:proofErr w:type="gramEnd"/>
-      <w:r>
-        <w:t xml:space="preserve"> and Hibernate represent the fifth type of module in the model: external system</w:t>
+        <w:t>). Finally, Spring and Hibernate represent the fifth type of module in the model: external system</w:t>
       </w:r>
       <w:r>
         <w:t>.</w:t>
@@ -8968,15 +8742,7 @@
         <w:t xml:space="preserve"> rules; for instance, </w:t>
       </w:r>
       <w:r>
-        <w:t xml:space="preserve">module </w:t>
-      </w:r>
-      <w:proofErr w:type="spellStart"/>
-      <w:r>
-        <w:t>HiWebApp</w:t>
-      </w:r>
-      <w:proofErr w:type="spellEnd"/>
-      <w:r>
-        <w:t xml:space="preserve"> is </w:t>
+        <w:t xml:space="preserve">module HiWebApp is </w:t>
       </w:r>
       <w:r>
         <w:t xml:space="preserve">only </w:t>
@@ -8987,21 +8753,11 @@
       <w:r>
         <w:t xml:space="preserve">the modules </w:t>
       </w:r>
-      <w:proofErr w:type="spellStart"/>
       <w:r>
         <w:t>HiForms</w:t>
       </w:r>
-      <w:proofErr w:type="spellEnd"/>
-      <w:r>
-        <w:t xml:space="preserve"> and </w:t>
-      </w:r>
-      <w:proofErr w:type="spellStart"/>
-      <w:r>
-        <w:t>HimInterface</w:t>
-      </w:r>
-      <w:proofErr w:type="spellEnd"/>
-      <w:r>
-        <w:t>, no others</w:t>
+      <w:r>
+        <w:t xml:space="preserve"> and HimInterface, no others</w:t>
       </w:r>
       <w:r>
         <w:t xml:space="preserve">. Some other rules are not visible in the diagram. For example, rules related to the layered style, like “Technology Layer is not allowed to use Interaction Layer. Other examples of not visible rules are naming rules and rules inherent to components with interfaces. </w:t>
@@ -9165,15 +8921,7 @@
         <w:t>Layers</w:t>
       </w:r>
       <w:r>
-        <w:t xml:space="preserve"> represent units in the system design with additional semantics. Layers have a hierarchical level and constraints on the relations between the layers. We cite </w:t>
-      </w:r>
-      <w:proofErr w:type="spellStart"/>
-      <w:r>
-        <w:t>Larman</w:t>
-      </w:r>
-      <w:proofErr w:type="spellEnd"/>
-      <w:r>
-        <w:t xml:space="preserve"> </w:t>
+        <w:t xml:space="preserve"> represent units in the system design with additional semantics. Layers have a hierarchical level and constraints on the relations between the layers. We cite Larman </w:t>
       </w:r>
       <w:r>
         <w:fldChar w:fldCharType="begin" w:fldLock="1"/>
@@ -9208,15 +8956,7 @@
         <w:t>Components</w:t>
       </w:r>
       <w:r>
-        <w:t xml:space="preserve"> within software architecture are designed as autonomous units within a system. The term component is defined in different ways in the field of software engineering. In our use, a component within a modular architecture covers a specific knowledge area, provides its services via an interface and hides its internals (in line with the system decomposition criteria of </w:t>
-      </w:r>
-      <w:proofErr w:type="spellStart"/>
-      <w:r>
-        <w:t>Parnas</w:t>
-      </w:r>
-      <w:proofErr w:type="spellEnd"/>
-      <w:r>
-        <w:t xml:space="preserve"> </w:t>
+        <w:t xml:space="preserve"> within software architecture are designed as autonomous units within a system. The term component is defined in different ways in the field of software engineering. In our use, a component within a modular architecture covers a specific knowledge area, provides its services via an interface and hides its internals (in line with the system decomposition criteria of Parnas </w:t>
       </w:r>
       <w:r>
         <w:fldChar w:fldCharType="begin" w:fldLock="1"/>
@@ -9237,17 +8977,7 @@
         <w:fldChar w:fldCharType="end"/>
       </w:r>
       <w:r>
-        <w:t xml:space="preserve">). Consequently, a component differs from a logical cluster in the fact that it has </w:t>
-      </w:r>
-      <w:proofErr w:type="spellStart"/>
-      <w:proofErr w:type="gramStart"/>
-      <w:r>
-        <w:t>a</w:t>
-      </w:r>
-      <w:proofErr w:type="spellEnd"/>
-      <w:proofErr w:type="gramEnd"/>
-      <w:r>
-        <w:t xml:space="preserve"> </w:t>
+        <w:t xml:space="preserve">). Consequently, a component differs from a logical cluster in the fact that it has a </w:t>
       </w:r>
       <w:r>
         <w:t>Interface</w:t>
@@ -12050,15 +11780,7 @@
         <w:t>Note: To be able to assign software units to a module, the ap</w:t>
       </w:r>
       <w:r>
-        <w:t xml:space="preserve">plication needs to be </w:t>
-      </w:r>
-      <w:proofErr w:type="spellStart"/>
-      <w:r>
-        <w:t>analysed</w:t>
-      </w:r>
-      <w:proofErr w:type="spellEnd"/>
-      <w:r>
-        <w:t xml:space="preserve"> in advance.</w:t>
+        <w:t>plication needs to be analysed in advance.</w:t>
       </w:r>
     </w:p>
     <w:p>
@@ -13026,7 +12748,6 @@
                 <w:szCs w:val="20"/>
               </w:rPr>
             </w:pPr>
-            <w:proofErr w:type="spellStart"/>
             <w:r>
               <w:rPr>
                 <w:sz w:val="20"/>
@@ -13034,7 +12755,6 @@
               </w:rPr>
               <w:t>domain.locationbased.foursquare.History</w:t>
             </w:r>
-            <w:proofErr w:type="spellEnd"/>
           </w:p>
           <w:p>
             <w:pPr>
@@ -13045,7 +12765,6 @@
                 <w:szCs w:val="20"/>
               </w:rPr>
             </w:pPr>
-            <w:proofErr w:type="spellStart"/>
             <w:r>
               <w:rPr>
                 <w:sz w:val="20"/>
@@ -13053,7 +12772,6 @@
               </w:rPr>
               <w:t>domain.locationbased.latitude.Friends</w:t>
             </w:r>
-            <w:proofErr w:type="spellEnd"/>
           </w:p>
           <w:p>
             <w:pPr>
@@ -13063,7 +12781,6 @@
                 <w:szCs w:val="20"/>
               </w:rPr>
             </w:pPr>
-            <w:proofErr w:type="spellStart"/>
             <w:r>
               <w:rPr>
                 <w:sz w:val="20"/>
@@ -13071,7 +12788,6 @@
               </w:rPr>
               <w:t>infrastructure.socialmedia.locationbased.foursquare.FriendsDAO</w:t>
             </w:r>
-            <w:proofErr w:type="spellEnd"/>
           </w:p>
           <w:p>
             <w:pPr>
@@ -13198,7 +12914,6 @@
                 <w:szCs w:val="20"/>
               </w:rPr>
             </w:pPr>
-            <w:proofErr w:type="spellStart"/>
             <w:r>
               <w:rPr>
                 <w:sz w:val="20"/>
@@ -13206,7 +12921,6 @@
               </w:rPr>
               <w:t>domain.locationbased.foursquare.MyAccount</w:t>
             </w:r>
-            <w:proofErr w:type="spellEnd"/>
           </w:p>
           <w:p>
             <w:pPr>
@@ -13217,7 +12931,6 @@
                 <w:szCs w:val="20"/>
               </w:rPr>
             </w:pPr>
-            <w:proofErr w:type="spellStart"/>
             <w:r>
               <w:rPr>
                 <w:sz w:val="20"/>
@@ -13225,7 +12938,6 @@
               </w:rPr>
               <w:t>domain.locationbased.latitude.Map</w:t>
             </w:r>
-            <w:proofErr w:type="spellEnd"/>
           </w:p>
           <w:p>
             <w:pPr>
@@ -13236,22 +12948,13 @@
                 <w:szCs w:val="20"/>
               </w:rPr>
             </w:pPr>
-            <w:proofErr w:type="spellStart"/>
             <w:r>
               <w:rPr>
                 <w:sz w:val="20"/>
                 <w:szCs w:val="20"/>
               </w:rPr>
               <w:lastRenderedPageBreak/>
-              <w:t>infrastructure.socialmedia.locationbased.foursquare.AccountDAO</w:t>
-            </w:r>
-            <w:proofErr w:type="spellEnd"/>
-            <w:r>
-              <w:rPr>
-                <w:sz w:val="20"/>
-                <w:szCs w:val="20"/>
-              </w:rPr>
-              <w:t xml:space="preserve"> </w:t>
+              <w:t xml:space="preserve">infrastructure.socialmedia.locationbased.foursquare.AccountDAO </w:t>
             </w:r>
           </w:p>
         </w:tc>
@@ -13370,7 +13073,6 @@
                 <w:szCs w:val="20"/>
               </w:rPr>
             </w:pPr>
-            <w:proofErr w:type="spellStart"/>
             <w:r>
               <w:rPr>
                 <w:sz w:val="20"/>
@@ -13378,7 +13080,6 @@
               </w:rPr>
               <w:t>infrastructure.socialmedia.locationbased.foursquare.IMap</w:t>
             </w:r>
-            <w:proofErr w:type="spellEnd"/>
           </w:p>
           <w:p>
             <w:pPr>
@@ -13389,7 +13090,6 @@
                 <w:szCs w:val="20"/>
               </w:rPr>
             </w:pPr>
-            <w:proofErr w:type="spellStart"/>
             <w:r>
               <w:rPr>
                 <w:sz w:val="20"/>
@@ -13397,7 +13097,6 @@
               </w:rPr>
               <w:t>domain.locationbased.foursquare.History</w:t>
             </w:r>
-            <w:proofErr w:type="spellEnd"/>
           </w:p>
         </w:tc>
         <w:tc>
@@ -13559,15 +13258,7 @@
         <w:t xml:space="preserve">Note: </w:t>
       </w:r>
       <w:r>
-        <w:t xml:space="preserve">Setting a rule of this type requires code analysis first, since visibility settings are language dependent. When the code is not </w:t>
-      </w:r>
-      <w:proofErr w:type="spellStart"/>
-      <w:r>
-        <w:t>analysed</w:t>
-      </w:r>
-      <w:proofErr w:type="spellEnd"/>
-      <w:r>
-        <w:t xml:space="preserve"> previously, the Configure Filter option will be disabled</w:t>
+        <w:t>Setting a rule of this type requires code analysis first, since visibility settings are language dependent. When the code is not analysed previously, the Configure Filter option will be disabled</w:t>
       </w:r>
       <w:r>
         <w:t>.</w:t>
@@ -13726,7 +13417,7 @@
           <v:shape id="_x0000_i1025" type="#_x0000_t75" style="width:159pt;height:148.05pt" o:ole="">
             <v:imagedata r:id="rId33" o:title=""/>
           </v:shape>
-          <o:OLEObject Type="Embed" ProgID="Visio.Drawing.11" ShapeID="_x0000_i1025" DrawAspect="Content" ObjectID="_1506711588" r:id="rId34"/>
+          <o:OLEObject Type="Embed" ProgID="Visio.Drawing.11" ShapeID="_x0000_i1025" DrawAspect="Content" ObjectID="_1507316471" r:id="rId34"/>
         </w:object>
       </w:r>
       <w:r>
@@ -14813,15 +14504,7 @@
     </w:p>
     <w:p>
       <w:r>
-        <w:t xml:space="preserve">When you click on the ‘View in Browser’-button on the main screen of the define component, a report will be generated. This report consists out of an overview of modules, applied rules and software </w:t>
-      </w:r>
-      <w:proofErr w:type="gramStart"/>
-      <w:r>
-        <w:t>units  and</w:t>
-      </w:r>
-      <w:proofErr w:type="gramEnd"/>
-      <w:r>
-        <w:t xml:space="preserve"> of a table with all the modules with their software units and applied rules. </w:t>
+        <w:t xml:space="preserve">When you click on the ‘View in Browser’-button on the main screen of the define component, a report will be generated. This report consists out of an overview of modules, applied rules and software units  and of a table with all the modules with their software units and applied rules. </w:t>
       </w:r>
       <w:r>
         <w:t>F</w:t>
@@ -15162,15 +14845,7 @@
         <w:t xml:space="preserve"> </w:t>
       </w:r>
       <w:r>
-        <w:t>(</w:t>
-      </w:r>
-      <w:proofErr w:type="spellStart"/>
-      <w:r>
-        <w:t>png</w:t>
-      </w:r>
-      <w:proofErr w:type="spellEnd"/>
-      <w:r>
-        <w:t xml:space="preserve"> file).</w:t>
+        <w:t>(png file).</w:t>
       </w:r>
     </w:p>
     <w:p>
@@ -15313,13 +14988,8 @@
         </w:numPr>
       </w:pPr>
       <w:r>
-        <w:t>The modules of the intended architecture and their types</w:t>
-      </w:r>
-      <w:proofErr w:type="gramStart"/>
-      <w:r>
-        <w:t>;.</w:t>
-      </w:r>
-      <w:proofErr w:type="gramEnd"/>
+        <w:t>The modules of the intended architecture and their types;.</w:t>
+      </w:r>
     </w:p>
     <w:p>
       <w:pPr>
@@ -15458,21 +15128,7 @@
         <w:rPr>
           <w:lang w:val="en-GB"/>
         </w:rPr>
-        <w:t xml:space="preserve">. Various types of dependencies are distinguished in literature. </w:t>
-      </w:r>
-      <w:proofErr w:type="spellStart"/>
-      <w:r>
-        <w:rPr>
-          <w:lang w:val="en-GB"/>
-        </w:rPr>
-        <w:t>Callo</w:t>
-      </w:r>
-      <w:proofErr w:type="spellEnd"/>
-      <w:r>
-        <w:rPr>
-          <w:lang w:val="en-GB"/>
-        </w:rPr>
-        <w:t xml:space="preserve"> Arias et al. </w:t>
+        <w:t xml:space="preserve">. Various types of dependencies are distinguished in literature. Callo Arias et al. </w:t>
       </w:r>
       <w:r>
         <w:rPr>
@@ -15509,178 +15165,108 @@
         <w:rPr>
           <w:lang w:val="en-GB"/>
         </w:rPr>
-        <w:t xml:space="preserve">consider that all types fit into three main categories: structural dependencies, </w:t>
-      </w:r>
-      <w:proofErr w:type="spellStart"/>
+        <w:t xml:space="preserve">consider that all types fit into three main categories: structural dependencies, behavioral dependencies, and traceability dependencies. </w:t>
+      </w:r>
       <w:r>
         <w:rPr>
           <w:lang w:val="en-GB"/>
         </w:rPr>
-        <w:t>behavioral</w:t>
-      </w:r>
-      <w:proofErr w:type="spellEnd"/>
+        <w:br/>
+      </w:r>
       <w:r>
         <w:rPr>
           <w:lang w:val="en-GB"/>
         </w:rPr>
-        <w:t xml:space="preserve"> dependencies, and traceability dependencies. </w:t>
+        <w:t>The category of structural dependencies, dependencies among parts of a system, is of interest</w:t>
       </w:r>
       <w:r>
         <w:rPr>
           <w:lang w:val="en-GB"/>
         </w:rPr>
-        <w:br/>
+        <w:t xml:space="preserve"> here</w:t>
       </w:r>
       <w:r>
         <w:rPr>
           <w:lang w:val="en-GB"/>
         </w:rPr>
-        <w:t>The category of structural dependencies, dependencies among parts of a system, is of interest</w:t>
-      </w:r>
-      <w:r>
+        <w:t xml:space="preserve">, since static analysis tools focus on dependencies that can be found by inspecting the source code. </w:t>
+      </w:r>
+    </w:p>
+    <w:p>
+      <w:pPr>
+        <w:pStyle w:val="Heading3"/>
         <w:rPr>
           <w:lang w:val="en-GB"/>
         </w:rPr>
-        <w:t xml:space="preserve"> here</w:t>
-      </w:r>
+      </w:pPr>
+      <w:bookmarkStart w:id="37" w:name="_Toc422408146"/>
       <w:r>
         <w:rPr>
           <w:lang w:val="en-GB"/>
         </w:rPr>
-        <w:t xml:space="preserve">, since static analysis tools focus on dependencies that can be found by inspecting the source code. </w:t>
-      </w:r>
-    </w:p>
-    <w:p>
-      <w:pPr>
-        <w:pStyle w:val="Heading3"/>
+        <w:t>Example of a Modular Architecture</w:t>
+      </w:r>
+      <w:bookmarkEnd w:id="37"/>
+    </w:p>
+    <w:p>
+      <w:pPr>
         <w:rPr>
           <w:lang w:val="en-GB"/>
         </w:rPr>
       </w:pPr>
-      <w:bookmarkStart w:id="37" w:name="_Toc422408146"/>
       <w:r>
         <w:rPr>
           <w:lang w:val="en-GB"/>
         </w:rPr>
-        <w:t>Example of a Modular Architecture</w:t>
-      </w:r>
-      <w:bookmarkEnd w:id="37"/>
-    </w:p>
-    <w:p>
-      <w:pPr>
+        <w:t xml:space="preserve">The different types of dependency </w:t>
+      </w:r>
+      <w:r>
         <w:rPr>
           <w:lang w:val="en-GB"/>
         </w:rPr>
-      </w:pPr>
+        <w:t>reported by HUSACCT</w:t>
+      </w:r>
       <w:r>
         <w:rPr>
           <w:lang w:val="en-GB"/>
         </w:rPr>
-        <w:t xml:space="preserve">The different types of dependency </w:t>
+        <w:t xml:space="preserve"> are specified </w:t>
       </w:r>
       <w:r>
         <w:rPr>
           <w:lang w:val="en-GB"/>
         </w:rPr>
-        <w:t>reported by HUSACCT</w:t>
+        <w:t>in the next subsections</w:t>
       </w:r>
       <w:r>
         <w:rPr>
           <w:lang w:val="en-GB"/>
         </w:rPr>
-        <w:t xml:space="preserve"> are specified </w:t>
+        <w:t>. The</w:t>
       </w:r>
       <w:r>
         <w:rPr>
           <w:lang w:val="en-GB"/>
         </w:rPr>
-        <w:t>in the next subsections</w:t>
+        <w:t>se dependency types</w:t>
       </w:r>
       <w:r>
         <w:rPr>
           <w:lang w:val="en-GB"/>
         </w:rPr>
-        <w:t>. The</w:t>
+        <w:t xml:space="preserve"> are illustrated on the basis of a modular architecture in UML notation, shown in </w:t>
       </w:r>
       <w:r>
         <w:rPr>
           <w:lang w:val="en-GB"/>
         </w:rPr>
-        <w:t>se dependency types</w:t>
+        <w:t>the figure below</w:t>
       </w:r>
       <w:r>
         <w:rPr>
           <w:lang w:val="en-GB"/>
         </w:rPr>
-        <w:t xml:space="preserve"> are illustrated on the basis of a modular architecture in UML notation, shown in </w:t>
-      </w:r>
-      <w:r>
-        <w:rPr>
-          <w:lang w:val="en-GB"/>
-        </w:rPr>
-        <w:t>the figure below</w:t>
-      </w:r>
-      <w:r>
-        <w:rPr>
-          <w:lang w:val="en-GB"/>
-        </w:rPr>
-        <w:t xml:space="preserve">. In this diagram, two modules, </w:t>
-      </w:r>
-      <w:proofErr w:type="spellStart"/>
-      <w:r>
-        <w:rPr>
-          <w:lang w:val="en-GB"/>
-        </w:rPr>
-        <w:t>ModuleA</w:t>
-      </w:r>
-      <w:proofErr w:type="spellEnd"/>
-      <w:r>
-        <w:rPr>
-          <w:lang w:val="en-GB"/>
-        </w:rPr>
-        <w:t xml:space="preserve"> and </w:t>
-      </w:r>
-      <w:proofErr w:type="spellStart"/>
-      <w:r>
-        <w:rPr>
-          <w:lang w:val="en-GB"/>
-        </w:rPr>
-        <w:t>ModuleB</w:t>
-      </w:r>
-      <w:proofErr w:type="spellEnd"/>
-      <w:r>
-        <w:rPr>
-          <w:lang w:val="en-GB"/>
-        </w:rPr>
-        <w:t xml:space="preserve">, are shown, each with two submodules. The classes in the submodules are related via associations, showing for instance that an instance of Class1 may know several instances of Class 2. The dependency arrows show that </w:t>
-      </w:r>
-      <w:proofErr w:type="spellStart"/>
-      <w:r>
-        <w:rPr>
-          <w:lang w:val="en-GB"/>
-        </w:rPr>
-        <w:t>ModuleA</w:t>
-      </w:r>
-      <w:proofErr w:type="spellEnd"/>
-      <w:r>
-        <w:rPr>
-          <w:lang w:val="en-GB"/>
-        </w:rPr>
-        <w:t xml:space="preserve"> is allowed to use ModuleB1 and that Module A2 is allowed to use </w:t>
-      </w:r>
-      <w:proofErr w:type="spellStart"/>
-      <w:r>
-        <w:rPr>
-          <w:lang w:val="en-GB"/>
-        </w:rPr>
-        <w:t>ModuleB</w:t>
-      </w:r>
-      <w:proofErr w:type="spellEnd"/>
-      <w:r>
-        <w:rPr>
-          <w:lang w:val="en-GB"/>
-        </w:rPr>
-        <w:t xml:space="preserve">. However, not all rules are visible. The following list shows the full set of relationship rules: </w:t>
+        <w:t xml:space="preserve">. In this diagram, two modules, ModuleA and ModuleB, are shown, each with two submodules. The classes in the submodules are related via associations, showing for instance that an instance of Class1 may know several instances of Class 2. The dependency arrows show that ModuleA is allowed to use ModuleB1 and that Module A2 is allowed to use ModuleB. However, not all rules are visible. The following list shows the full set of relationship rules: </w:t>
       </w:r>
     </w:p>
     <w:p>
@@ -15805,21 +15391,7 @@
         <w:rPr>
           <w:lang w:val="en-GB"/>
         </w:rPr>
-        <w:t xml:space="preserve">ModuleA2 is allowed to use </w:t>
-      </w:r>
-      <w:proofErr w:type="spellStart"/>
-      <w:r>
-        <w:rPr>
-          <w:lang w:val="en-GB"/>
-        </w:rPr>
-        <w:t>ModuleB</w:t>
-      </w:r>
-      <w:proofErr w:type="spellEnd"/>
-      <w:r>
-        <w:rPr>
-          <w:lang w:val="en-GB"/>
-        </w:rPr>
-        <w:t xml:space="preserve">, so also both sub modules, ModuleB1 and ModuleB2; </w:t>
+        <w:t xml:space="preserve">ModuleA2 is allowed to use ModuleB, so also both sub modules, ModuleB1 and ModuleB2; </w:t>
       </w:r>
     </w:p>
     <w:p>
@@ -15855,35 +15427,7 @@
         <w:rPr>
           <w:lang w:val="en-GB"/>
         </w:rPr>
-        <w:t xml:space="preserve">The submodules of </w:t>
-      </w:r>
-      <w:proofErr w:type="spellStart"/>
-      <w:r>
-        <w:rPr>
-          <w:lang w:val="en-GB"/>
-        </w:rPr>
-        <w:t>ModuleA</w:t>
-      </w:r>
-      <w:proofErr w:type="spellEnd"/>
-      <w:r>
-        <w:rPr>
-          <w:lang w:val="en-GB"/>
-        </w:rPr>
-        <w:t xml:space="preserve"> are allowed to use each other. The same type of rule applies to </w:t>
-      </w:r>
-      <w:proofErr w:type="spellStart"/>
-      <w:r>
-        <w:rPr>
-          <w:lang w:val="en-GB"/>
-        </w:rPr>
-        <w:t>ModuleB</w:t>
-      </w:r>
-      <w:proofErr w:type="spellEnd"/>
-      <w:r>
-        <w:rPr>
-          <w:lang w:val="en-GB"/>
-        </w:rPr>
-        <w:t>.</w:t>
+        <w:t>The submodules of ModuleA are allowed to use each other. The same type of rule applies to ModuleB.</w:t>
       </w:r>
     </w:p>
     <w:p>
@@ -16830,47 +16374,19 @@
         <w:rPr>
           <w:lang w:val="en-GB"/>
         </w:rPr>
-        <w:t xml:space="preserve">. For example, </w:t>
-      </w:r>
-      <w:proofErr w:type="spellStart"/>
+        <w:t xml:space="preserve">. For example, ModuleA in </w:t>
+      </w:r>
       <w:r>
         <w:rPr>
           <w:lang w:val="en-GB"/>
         </w:rPr>
-        <w:t>ModuleA</w:t>
-      </w:r>
-      <w:proofErr w:type="spellEnd"/>
+        <w:t>the figure</w:t>
+      </w:r>
       <w:r>
         <w:rPr>
           <w:lang w:val="en-GB"/>
         </w:rPr>
-        <w:t xml:space="preserve"> in </w:t>
-      </w:r>
-      <w:r>
-        <w:rPr>
-          <w:lang w:val="en-GB"/>
-        </w:rPr>
-        <w:t>the figure</w:t>
-      </w:r>
-      <w:r>
-        <w:rPr>
-          <w:lang w:val="en-GB"/>
-        </w:rPr>
-        <w:t xml:space="preserve"> depends on </w:t>
-      </w:r>
-      <w:proofErr w:type="spellStart"/>
-      <w:r>
-        <w:rPr>
-          <w:lang w:val="en-GB"/>
-        </w:rPr>
-        <w:t>ModuleB</w:t>
-      </w:r>
-      <w:proofErr w:type="spellEnd"/>
-      <w:r>
-        <w:rPr>
-          <w:lang w:val="en-GB"/>
-        </w:rPr>
-        <w:t>, because a class in ModuleA1 uses a class in ModuleB1 with an explicit reference to that class. In Java, a preceding specification of an import command is required.</w:t>
+        <w:t xml:space="preserve"> depends on ModuleB, because a class in ModuleA1 uses a class in ModuleB1 with an explicit reference to that class. In Java, a preceding specification of an import command is required.</w:t>
       </w:r>
     </w:p>
     <w:p>
@@ -16949,35 +16465,7 @@
         <w:rPr>
           <w:lang w:val="en-GB"/>
         </w:rPr>
-        <w:t xml:space="preserve">a code constructs in </w:t>
-      </w:r>
-      <w:proofErr w:type="gramStart"/>
-      <w:r>
-        <w:rPr>
-          <w:lang w:val="en-GB"/>
-        </w:rPr>
-        <w:t>the from</w:t>
-      </w:r>
-      <w:proofErr w:type="gramEnd"/>
-      <w:r>
-        <w:rPr>
-          <w:lang w:val="en-GB"/>
-        </w:rPr>
-        <w:t xml:space="preserve"> class results obviously in a dependency, but when the type of depended-upon class cannot be resolved without </w:t>
-      </w:r>
-      <w:proofErr w:type="spellStart"/>
-      <w:r>
-        <w:rPr>
-          <w:lang w:val="en-GB"/>
-        </w:rPr>
-        <w:t>analyzing</w:t>
-      </w:r>
-      <w:proofErr w:type="spellEnd"/>
-      <w:r>
-        <w:rPr>
-          <w:lang w:val="en-GB"/>
-        </w:rPr>
-        <w:t xml:space="preserve"> the code of another class (the to-class, or a superclass of the to-class, or a superclass of the from-class)</w:t>
+        <w:t>a code constructs in the from class results obviously in a dependency, but when the type of depended-upon class cannot be resolved without analyzing the code of another class (the to-class, or a superclass of the to-class, or a superclass of the from-class)</w:t>
       </w:r>
       <w:r>
         <w:rPr>
@@ -17566,35 +17054,7 @@
         <w:rPr>
           <w:lang w:val="en-GB"/>
         </w:rPr>
-        <w:t xml:space="preserve">[1] Pruijt, L., </w:t>
-      </w:r>
-      <w:proofErr w:type="spellStart"/>
-      <w:r>
-        <w:rPr>
-          <w:lang w:val="en-GB"/>
-        </w:rPr>
-        <w:t>Köppe</w:t>
-      </w:r>
-      <w:proofErr w:type="spellEnd"/>
-      <w:r>
-        <w:rPr>
-          <w:lang w:val="en-GB"/>
-        </w:rPr>
-        <w:t xml:space="preserve">, C., and </w:t>
-      </w:r>
-      <w:proofErr w:type="spellStart"/>
-      <w:r>
-        <w:rPr>
-          <w:lang w:val="en-GB"/>
-        </w:rPr>
-        <w:t>Brinkkemper</w:t>
-      </w:r>
-      <w:proofErr w:type="spellEnd"/>
-      <w:r>
-        <w:rPr>
-          <w:lang w:val="en-GB"/>
-        </w:rPr>
-        <w:t xml:space="preserve">, S. (2013). </w:t>
+        <w:t xml:space="preserve">[1] Pruijt, L., Köppe, C., and Brinkkemper, S. (2013). </w:t>
       </w:r>
     </w:p>
     <w:p>
@@ -17649,15 +17109,7 @@
         <w:ind w:left="360"/>
       </w:pPr>
       <w:r>
-        <w:t xml:space="preserve">Two or more dependencies on the same type at the same line (or, in case of long expressions, several lines) are reported only once if the following attributes also have the same value: dependency type, subtype, </w:t>
-      </w:r>
-      <w:proofErr w:type="spellStart"/>
-      <w:r>
-        <w:t>isIndirect</w:t>
-      </w:r>
-      <w:proofErr w:type="spellEnd"/>
-      <w:r>
-        <w:t xml:space="preserve">. </w:t>
+        <w:t xml:space="preserve">Two or more dependencies on the same type at the same line (or, in case of long expressions, several lines) are reported only once if the following attributes also have the same value: dependency type, subtype, isIndirect. </w:t>
       </w:r>
     </w:p>
     <w:p>
@@ -18451,15 +17903,7 @@
         <w:t>decomposition</w:t>
       </w:r>
       <w:r>
-        <w:t xml:space="preserve"> hierarchy is shown. As indicated, the diagram represents the contents of package </w:t>
-      </w:r>
-      <w:proofErr w:type="spellStart"/>
-      <w:r>
-        <w:t>husacct.control</w:t>
-      </w:r>
-      <w:proofErr w:type="spellEnd"/>
-      <w:r>
-        <w:t xml:space="preserve">. </w:t>
+        <w:t xml:space="preserve"> hierarchy is shown. As indicated, the diagram represents the contents of package husacct.control. </w:t>
       </w:r>
       <w:r>
         <w:br/>
@@ -19601,13 +19045,8 @@
     </w:p>
     <w:p>
       <w:r>
-        <w:t>Procedure</w:t>
-      </w:r>
-      <w:proofErr w:type="gramStart"/>
-      <w:r>
-        <w:t>:</w:t>
-      </w:r>
-      <w:proofErr w:type="gramEnd"/>
+        <w:t>Procedure:</w:t>
+      </w:r>
       <w:r>
         <w:br/>
         <w:t xml:space="preserve">1) </w:t>
@@ -19644,15 +19083,7 @@
     <w:p/>
     <w:p>
       <w:r>
-        <w:t xml:space="preserve">Example of a default zoom in on </w:t>
-      </w:r>
-      <w:proofErr w:type="spellStart"/>
-      <w:r>
-        <w:t>husacct.control</w:t>
-      </w:r>
-      <w:proofErr w:type="spellEnd"/>
-      <w:r>
-        <w:t>.</w:t>
+        <w:t>Example of a default zoom in on husacct.control.</w:t>
       </w:r>
     </w:p>
     <w:p/>
@@ -19663,10 +19094,10 @@
           <w:lang w:val="nl-NL" w:eastAsia="nl-NL"/>
         </w:rPr>
         <w:drawing>
-          <wp:inline distT="0" distB="0" distL="0" distR="0">
-            <wp:extent cx="5591456" cy="4710223"/>
-            <wp:effectExtent l="19050" t="0" r="9244" b="0"/>
-            <wp:docPr id="42" name="Afbeelding 28"/>
+          <wp:inline distT="0" distB="0" distL="0" distR="0" wp14:anchorId="7A6E592F" wp14:editId="384CE58C">
+            <wp:extent cx="5943600" cy="3757930"/>
+            <wp:effectExtent l="0" t="0" r="0" b="0"/>
+            <wp:docPr id="8" name="Picture 8"/>
             <wp:cNvGraphicFramePr>
               <a:graphicFrameLocks xmlns:a="http://schemas.openxmlformats.org/drawingml/2006/main" noChangeAspect="1"/>
             </wp:cNvGraphicFramePr>
@@ -19674,33 +19105,23 @@
               <a:graphicData uri="http://schemas.openxmlformats.org/drawingml/2006/picture">
                 <pic:pic xmlns:pic="http://schemas.openxmlformats.org/drawingml/2006/picture">
                   <pic:nvPicPr>
-                    <pic:cNvPr id="0" name="Picture 28"/>
-                    <pic:cNvPicPr>
-                      <a:picLocks noChangeAspect="1" noChangeArrowheads="1"/>
-                    </pic:cNvPicPr>
+                    <pic:cNvPr id="1" name=""/>
+                    <pic:cNvPicPr/>
                   </pic:nvPicPr>
                   <pic:blipFill>
-                    <a:blip r:embed="rId48" cstate="print"/>
-                    <a:srcRect/>
+                    <a:blip r:embed="rId48"/>
                     <a:stretch>
                       <a:fillRect/>
                     </a:stretch>
                   </pic:blipFill>
-                  <pic:spPr bwMode="auto">
+                  <pic:spPr>
                     <a:xfrm>
                       <a:off x="0" y="0"/>
-                      <a:ext cx="5591456" cy="4710223"/>
+                      <a:ext cx="5943600" cy="3757930"/>
                     </a:xfrm>
                     <a:prstGeom prst="rect">
                       <a:avLst/>
                     </a:prstGeom>
-                    <a:noFill/>
-                    <a:ln w="9525">
-                      <a:noFill/>
-                      <a:miter lim="800000"/>
-                      <a:headEnd/>
-                      <a:tailEnd/>
-                    </a:ln>
                   </pic:spPr>
                 </pic:pic>
               </a:graphicData>
@@ -19756,7 +19177,13 @@
     </w:p>
     <w:p>
       <w:r>
-        <w:t>The procedure is the same as with default zoom, with as difference that in step 2 two or three modules or software units may be selected (hold the shift key to select t.</w:t>
+        <w:t>The procedure is the same as with default zoom, with as difference that in step 2 two or three modules or software units may be selected (hold the shift key to select t</w:t>
+      </w:r>
+      <w:r>
+        <w:t>he second or third module)</w:t>
+      </w:r>
+      <w:r>
+        <w:t>.</w:t>
       </w:r>
     </w:p>
     <w:p>
@@ -19767,23 +19194,7 @@
         <w:t xml:space="preserve">Example of a multi zoom </w:t>
       </w:r>
       <w:r>
-        <w:t xml:space="preserve">in on </w:t>
-      </w:r>
-      <w:proofErr w:type="spellStart"/>
-      <w:r>
-        <w:t>husacct.control</w:t>
-      </w:r>
-      <w:proofErr w:type="spellEnd"/>
-      <w:r>
-        <w:t xml:space="preserve">, while </w:t>
-      </w:r>
-      <w:proofErr w:type="spellStart"/>
-      <w:r>
-        <w:t>xLibraries</w:t>
-      </w:r>
-      <w:proofErr w:type="spellEnd"/>
-      <w:r>
-        <w:t xml:space="preserve"> was selected as well</w:t>
+        <w:t>in on husacct.control, while xLibraries was selected as well</w:t>
       </w:r>
       <w:r>
         <w:t xml:space="preserve">. </w:t>
@@ -19792,7 +19203,31 @@
         <w:br/>
       </w:r>
       <w:r>
-        <w:t>Furthermore, the option ‘Thick lines’ is selected, and one software unit is hidden.</w:t>
+        <w:t>Furthermore, the option ‘</w:t>
+      </w:r>
+      <w:r>
+        <w:t>Proportional Line Width</w:t>
+      </w:r>
+      <w:r>
+        <w:t xml:space="preserve">’ is selected, and </w:t>
+      </w:r>
+      <w:r>
+        <w:t>several</w:t>
+      </w:r>
+      <w:r>
+        <w:t xml:space="preserve"> software unit</w:t>
+      </w:r>
+      <w:r>
+        <w:t>s</w:t>
+      </w:r>
+      <w:r>
+        <w:t xml:space="preserve"> </w:t>
+      </w:r>
+      <w:r>
+        <w:t>are</w:t>
+      </w:r>
+      <w:r>
+        <w:t xml:space="preserve"> hidden.</w:t>
       </w:r>
     </w:p>
     <w:p>
@@ -19802,10 +19237,10 @@
           <w:lang w:val="nl-NL" w:eastAsia="nl-NL"/>
         </w:rPr>
         <w:drawing>
-          <wp:inline distT="0" distB="0" distL="0" distR="0">
-            <wp:extent cx="5701266" cy="4850474"/>
-            <wp:effectExtent l="19050" t="0" r="0" b="0"/>
-            <wp:docPr id="41" name="Afbeelding 25"/>
+          <wp:inline distT="0" distB="0" distL="0" distR="0" wp14:anchorId="3A7EA6F4" wp14:editId="724C5693">
+            <wp:extent cx="5943600" cy="4025265"/>
+            <wp:effectExtent l="0" t="0" r="0" b="0"/>
+            <wp:docPr id="11" name="Picture 11"/>
             <wp:cNvGraphicFramePr>
               <a:graphicFrameLocks xmlns:a="http://schemas.openxmlformats.org/drawingml/2006/main" noChangeAspect="1"/>
             </wp:cNvGraphicFramePr>
@@ -19813,33 +19248,23 @@
               <a:graphicData uri="http://schemas.openxmlformats.org/drawingml/2006/picture">
                 <pic:pic xmlns:pic="http://schemas.openxmlformats.org/drawingml/2006/picture">
                   <pic:nvPicPr>
-                    <pic:cNvPr id="0" name="Picture 25"/>
-                    <pic:cNvPicPr>
-                      <a:picLocks noChangeAspect="1" noChangeArrowheads="1"/>
-                    </pic:cNvPicPr>
+                    <pic:cNvPr id="1" name=""/>
+                    <pic:cNvPicPr/>
                   </pic:nvPicPr>
                   <pic:blipFill>
-                    <a:blip r:embed="rId49" cstate="print"/>
-                    <a:srcRect/>
+                    <a:blip r:embed="rId49"/>
                     <a:stretch>
                       <a:fillRect/>
                     </a:stretch>
                   </pic:blipFill>
-                  <pic:spPr bwMode="auto">
+                  <pic:spPr>
                     <a:xfrm>
                       <a:off x="0" y="0"/>
-                      <a:ext cx="5701266" cy="4850474"/>
+                      <a:ext cx="5943600" cy="4025265"/>
                     </a:xfrm>
                     <a:prstGeom prst="rect">
                       <a:avLst/>
                     </a:prstGeom>
-                    <a:noFill/>
-                    <a:ln w="9525">
-                      <a:noFill/>
-                      <a:miter lim="800000"/>
-                      <a:headEnd/>
-                      <a:tailEnd/>
-                    </a:ln>
                   </pic:spPr>
                 </pic:pic>
               </a:graphicData>
@@ -19928,15 +19353,7 @@
     </w:p>
     <w:p>
       <w:r>
-        <w:t xml:space="preserve">After analyzing any source code, HUSACCT saves information about the analysis in its App Data folder. This allows you to view the evolution of the software while </w:t>
-      </w:r>
-      <w:proofErr w:type="gramStart"/>
-      <w:r>
-        <w:t>your</w:t>
-      </w:r>
-      <w:proofErr w:type="gramEnd"/>
-      <w:r>
-        <w:t xml:space="preserve"> optimizing your code to get as few violations as possible. This analysis information looks like this:</w:t>
+        <w:t>After analyzing any source code, HUSACCT saves information about the analysis in its App Data folder. This allows you to view the evolution of the software while your optimizing your code to get as few violations as possible. This analysis information looks like this:</w:t>
       </w:r>
     </w:p>
     <w:p>
@@ -20057,33 +19474,19 @@
         <w:rPr>
           <w:lang w:val="en-GB"/>
         </w:rPr>
-        <w:t xml:space="preserve">, which shows the numbers of dependencies per dependency </w:t>
-      </w:r>
-      <w:proofErr w:type="gramStart"/>
+        <w:t>, which shows the numbers of dependencies per dependency type</w:t>
+      </w:r>
       <w:r>
         <w:rPr>
           <w:lang w:val="en-GB"/>
         </w:rPr>
-        <w:t>type</w:t>
+        <w:t xml:space="preserve"> </w:t>
       </w:r>
       <w:r>
         <w:rPr>
           <w:lang w:val="en-GB"/>
         </w:rPr>
-        <w:t xml:space="preserve"> </w:t>
-      </w:r>
-      <w:r>
-        <w:rPr>
-          <w:lang w:val="en-GB"/>
-        </w:rPr>
-        <w:t xml:space="preserve"> (</w:t>
-      </w:r>
-      <w:proofErr w:type="gramEnd"/>
-      <w:r>
-        <w:rPr>
-          <w:lang w:val="en-GB"/>
-        </w:rPr>
-        <w:t>in combin</w:t>
+        <w:t xml:space="preserve"> (in combin</w:t>
       </w:r>
       <w:r>
         <w:rPr>
@@ -21238,13 +20641,8 @@
             <w:tcW w:w="2660" w:type="dxa"/>
           </w:tcPr>
           <w:p>
-            <w:proofErr w:type="spellStart"/>
-            <w:r>
-              <w:t>java.St</w:t>
-            </w:r>
-            <w:proofErr w:type="spellEnd"/>
-            <w:r>
-              <w:t>*</w:t>
+            <w:r>
+              <w:t>java.St*</w:t>
             </w:r>
           </w:p>
         </w:tc>
@@ -21256,41 +20654,33 @@
             <w:pPr>
               <w:cnfStyle w:val="000000100000" w:firstRow="0" w:lastRow="0" w:firstColumn="0" w:lastColumn="0" w:oddVBand="0" w:evenVBand="0" w:oddHBand="1" w:evenHBand="0" w:firstRowFirstColumn="0" w:firstRowLastColumn="0" w:lastRowFirstColumn="0" w:lastRowLastColumn="0"/>
             </w:pPr>
-            <w:proofErr w:type="spellStart"/>
             <w:r>
               <w:t>java.String</w:t>
             </w:r>
-            <w:proofErr w:type="spellEnd"/>
           </w:p>
           <w:p>
             <w:pPr>
               <w:cnfStyle w:val="000000100000" w:firstRow="0" w:lastRow="0" w:firstColumn="0" w:lastColumn="0" w:oddVBand="0" w:evenVBand="0" w:oddHBand="1" w:evenHBand="0" w:firstRowFirstColumn="0" w:firstRowLastColumn="0" w:lastRowFirstColumn="0" w:lastRowLastColumn="0"/>
             </w:pPr>
-            <w:proofErr w:type="spellStart"/>
             <w:r>
               <w:t>java.StringBuffer</w:t>
             </w:r>
-            <w:proofErr w:type="spellEnd"/>
           </w:p>
           <w:p>
             <w:pPr>
               <w:cnfStyle w:val="000000100000" w:firstRow="0" w:lastRow="0" w:firstColumn="0" w:lastColumn="0" w:oddVBand="0" w:evenVBand="0" w:oddHBand="1" w:evenHBand="0" w:firstRowFirstColumn="0" w:firstRowLastColumn="0" w:lastRowFirstColumn="0" w:lastRowLastColumn="0"/>
             </w:pPr>
-            <w:proofErr w:type="spellStart"/>
             <w:r>
               <w:t>java.String.Fake</w:t>
             </w:r>
-            <w:proofErr w:type="spellEnd"/>
           </w:p>
           <w:p>
             <w:pPr>
               <w:cnfStyle w:val="000000100000" w:firstRow="0" w:lastRow="0" w:firstColumn="0" w:lastColumn="0" w:oddVBand="0" w:evenVBand="0" w:oddHBand="1" w:evenHBand="0" w:firstRowFirstColumn="0" w:firstRowLastColumn="0" w:lastRowFirstColumn="0" w:lastRowLastColumn="0"/>
             </w:pPr>
-            <w:proofErr w:type="spellStart"/>
             <w:r>
               <w:t>com.class.String</w:t>
             </w:r>
-            <w:proofErr w:type="spellEnd"/>
           </w:p>
         </w:tc>
         <w:tc>
@@ -21301,21 +20691,17 @@
             <w:pPr>
               <w:cnfStyle w:val="000000100000" w:firstRow="0" w:lastRow="0" w:firstColumn="0" w:lastColumn="0" w:oddVBand="0" w:evenVBand="0" w:oddHBand="1" w:evenHBand="0" w:firstRowFirstColumn="0" w:firstRowLastColumn="0" w:lastRowFirstColumn="0" w:lastRowLastColumn="0"/>
             </w:pPr>
-            <w:proofErr w:type="spellStart"/>
             <w:r>
               <w:t>java.String</w:t>
             </w:r>
-            <w:proofErr w:type="spellEnd"/>
           </w:p>
           <w:p>
             <w:pPr>
               <w:cnfStyle w:val="000000100000" w:firstRow="0" w:lastRow="0" w:firstColumn="0" w:lastColumn="0" w:oddVBand="0" w:evenVBand="0" w:oddHBand="1" w:evenHBand="0" w:firstRowFirstColumn="0" w:firstRowLastColumn="0" w:lastRowFirstColumn="0" w:lastRowLastColumn="0"/>
             </w:pPr>
-            <w:proofErr w:type="spellStart"/>
             <w:r>
               <w:t>java.StringBuffer</w:t>
             </w:r>
-            <w:proofErr w:type="spellEnd"/>
           </w:p>
         </w:tc>
       </w:tr>
@@ -21326,16 +20712,11 @@
             <w:tcW w:w="2660" w:type="dxa"/>
           </w:tcPr>
           <w:p>
-            <w:proofErr w:type="spellStart"/>
             <w:r>
               <w:t>java</w:t>
             </w:r>
             <w:r>
-              <w:t>.St</w:t>
-            </w:r>
-            <w:proofErr w:type="spellEnd"/>
-            <w:r>
-              <w:t>**</w:t>
+              <w:t>.St**</w:t>
             </w:r>
           </w:p>
         </w:tc>
@@ -21347,41 +20728,33 @@
             <w:pPr>
               <w:cnfStyle w:val="000000000000" w:firstRow="0" w:lastRow="0" w:firstColumn="0" w:lastColumn="0" w:oddVBand="0" w:evenVBand="0" w:oddHBand="0" w:evenHBand="0" w:firstRowFirstColumn="0" w:firstRowLastColumn="0" w:lastRowFirstColumn="0" w:lastRowLastColumn="0"/>
             </w:pPr>
-            <w:proofErr w:type="spellStart"/>
             <w:r>
               <w:t>java.String</w:t>
             </w:r>
-            <w:proofErr w:type="spellEnd"/>
           </w:p>
           <w:p>
             <w:pPr>
               <w:cnfStyle w:val="000000000000" w:firstRow="0" w:lastRow="0" w:firstColumn="0" w:lastColumn="0" w:oddVBand="0" w:evenVBand="0" w:oddHBand="0" w:evenHBand="0" w:firstRowFirstColumn="0" w:firstRowLastColumn="0" w:lastRowFirstColumn="0" w:lastRowLastColumn="0"/>
             </w:pPr>
-            <w:proofErr w:type="spellStart"/>
             <w:r>
               <w:t>java.StringBuffer</w:t>
             </w:r>
-            <w:proofErr w:type="spellEnd"/>
           </w:p>
           <w:p>
             <w:pPr>
               <w:cnfStyle w:val="000000000000" w:firstRow="0" w:lastRow="0" w:firstColumn="0" w:lastColumn="0" w:oddVBand="0" w:evenVBand="0" w:oddHBand="0" w:evenHBand="0" w:firstRowFirstColumn="0" w:firstRowLastColumn="0" w:lastRowFirstColumn="0" w:lastRowLastColumn="0"/>
             </w:pPr>
-            <w:proofErr w:type="spellStart"/>
             <w:r>
               <w:t>java.String.Fake</w:t>
             </w:r>
-            <w:proofErr w:type="spellEnd"/>
           </w:p>
           <w:p>
             <w:pPr>
               <w:cnfStyle w:val="000000000000" w:firstRow="0" w:lastRow="0" w:firstColumn="0" w:lastColumn="0" w:oddVBand="0" w:evenVBand="0" w:oddHBand="0" w:evenHBand="0" w:firstRowFirstColumn="0" w:firstRowLastColumn="0" w:lastRowFirstColumn="0" w:lastRowLastColumn="0"/>
             </w:pPr>
-            <w:proofErr w:type="spellStart"/>
             <w:r>
               <w:t>com.class.String</w:t>
             </w:r>
-            <w:proofErr w:type="spellEnd"/>
           </w:p>
         </w:tc>
         <w:tc>
@@ -21392,31 +20765,25 @@
             <w:pPr>
               <w:cnfStyle w:val="000000000000" w:firstRow="0" w:lastRow="0" w:firstColumn="0" w:lastColumn="0" w:oddVBand="0" w:evenVBand="0" w:oddHBand="0" w:evenHBand="0" w:firstRowFirstColumn="0" w:firstRowLastColumn="0" w:lastRowFirstColumn="0" w:lastRowLastColumn="0"/>
             </w:pPr>
-            <w:proofErr w:type="spellStart"/>
             <w:r>
               <w:t>java.String</w:t>
             </w:r>
-            <w:proofErr w:type="spellEnd"/>
           </w:p>
           <w:p>
             <w:pPr>
               <w:cnfStyle w:val="000000000000" w:firstRow="0" w:lastRow="0" w:firstColumn="0" w:lastColumn="0" w:oddVBand="0" w:evenVBand="0" w:oddHBand="0" w:evenHBand="0" w:firstRowFirstColumn="0" w:firstRowLastColumn="0" w:lastRowFirstColumn="0" w:lastRowLastColumn="0"/>
             </w:pPr>
-            <w:proofErr w:type="spellStart"/>
             <w:r>
               <w:t>java.StringBuffer</w:t>
             </w:r>
-            <w:proofErr w:type="spellEnd"/>
           </w:p>
           <w:p>
             <w:pPr>
               <w:cnfStyle w:val="000000000000" w:firstRow="0" w:lastRow="0" w:firstColumn="0" w:lastColumn="0" w:oddVBand="0" w:evenVBand="0" w:oddHBand="0" w:evenHBand="0" w:firstRowFirstColumn="0" w:firstRowLastColumn="0" w:lastRowFirstColumn="0" w:lastRowLastColumn="0"/>
             </w:pPr>
-            <w:proofErr w:type="spellStart"/>
             <w:r>
               <w:t>java.String.Fake</w:t>
             </w:r>
-            <w:proofErr w:type="spellEnd"/>
           </w:p>
         </w:tc>
       </w:tr>
@@ -21449,41 +20816,33 @@
             <w:pPr>
               <w:cnfStyle w:val="000000100000" w:firstRow="0" w:lastRow="0" w:firstColumn="0" w:lastColumn="0" w:oddVBand="0" w:evenVBand="0" w:oddHBand="1" w:evenHBand="0" w:firstRowFirstColumn="0" w:firstRowLastColumn="0" w:lastRowFirstColumn="0" w:lastRowLastColumn="0"/>
             </w:pPr>
-            <w:proofErr w:type="spellStart"/>
             <w:r>
               <w:t>java.String</w:t>
             </w:r>
-            <w:proofErr w:type="spellEnd"/>
           </w:p>
           <w:p>
             <w:pPr>
               <w:cnfStyle w:val="000000100000" w:firstRow="0" w:lastRow="0" w:firstColumn="0" w:lastColumn="0" w:oddVBand="0" w:evenVBand="0" w:oddHBand="1" w:evenHBand="0" w:firstRowFirstColumn="0" w:firstRowLastColumn="0" w:lastRowFirstColumn="0" w:lastRowLastColumn="0"/>
             </w:pPr>
-            <w:proofErr w:type="spellStart"/>
             <w:r>
               <w:t>java.StringBuffer</w:t>
             </w:r>
-            <w:proofErr w:type="spellEnd"/>
           </w:p>
           <w:p>
             <w:pPr>
               <w:cnfStyle w:val="000000100000" w:firstRow="0" w:lastRow="0" w:firstColumn="0" w:lastColumn="0" w:oddVBand="0" w:evenVBand="0" w:oddHBand="1" w:evenHBand="0" w:firstRowFirstColumn="0" w:firstRowLastColumn="0" w:lastRowFirstColumn="0" w:lastRowLastColumn="0"/>
             </w:pPr>
-            <w:proofErr w:type="spellStart"/>
             <w:r>
               <w:t>java.String.Fake</w:t>
             </w:r>
-            <w:proofErr w:type="spellEnd"/>
           </w:p>
           <w:p>
             <w:pPr>
               <w:cnfStyle w:val="000000100000" w:firstRow="0" w:lastRow="0" w:firstColumn="0" w:lastColumn="0" w:oddVBand="0" w:evenVBand="0" w:oddHBand="1" w:evenHBand="0" w:firstRowFirstColumn="0" w:firstRowLastColumn="0" w:lastRowFirstColumn="0" w:lastRowLastColumn="0"/>
             </w:pPr>
-            <w:proofErr w:type="spellStart"/>
             <w:r>
               <w:t>com.class.String</w:t>
             </w:r>
-            <w:proofErr w:type="spellEnd"/>
           </w:p>
         </w:tc>
         <w:tc>
@@ -21494,11 +20853,9 @@
             <w:pPr>
               <w:cnfStyle w:val="000000100000" w:firstRow="0" w:lastRow="0" w:firstColumn="0" w:lastColumn="0" w:oddVBand="0" w:evenVBand="0" w:oddHBand="1" w:evenHBand="0" w:firstRowFirstColumn="0" w:firstRowLastColumn="0" w:lastRowFirstColumn="0" w:lastRowLastColumn="0"/>
             </w:pPr>
-            <w:proofErr w:type="spellStart"/>
             <w:r>
               <w:t>java.String</w:t>
             </w:r>
-            <w:proofErr w:type="spellEnd"/>
           </w:p>
         </w:tc>
       </w:tr>
@@ -21528,41 +20885,33 @@
             <w:pPr>
               <w:cnfStyle w:val="000000000000" w:firstRow="0" w:lastRow="0" w:firstColumn="0" w:lastColumn="0" w:oddVBand="0" w:evenVBand="0" w:oddHBand="0" w:evenHBand="0" w:firstRowFirstColumn="0" w:firstRowLastColumn="0" w:lastRowFirstColumn="0" w:lastRowLastColumn="0"/>
             </w:pPr>
-            <w:proofErr w:type="spellStart"/>
             <w:r>
               <w:t>java.String</w:t>
             </w:r>
-            <w:proofErr w:type="spellEnd"/>
           </w:p>
           <w:p>
             <w:pPr>
               <w:cnfStyle w:val="000000000000" w:firstRow="0" w:lastRow="0" w:firstColumn="0" w:lastColumn="0" w:oddVBand="0" w:evenVBand="0" w:oddHBand="0" w:evenHBand="0" w:firstRowFirstColumn="0" w:firstRowLastColumn="0" w:lastRowFirstColumn="0" w:lastRowLastColumn="0"/>
             </w:pPr>
-            <w:proofErr w:type="spellStart"/>
             <w:r>
               <w:t>java.StringBuffer</w:t>
             </w:r>
-            <w:proofErr w:type="spellEnd"/>
           </w:p>
           <w:p>
             <w:pPr>
               <w:cnfStyle w:val="000000000000" w:firstRow="0" w:lastRow="0" w:firstColumn="0" w:lastColumn="0" w:oddVBand="0" w:evenVBand="0" w:oddHBand="0" w:evenHBand="0" w:firstRowFirstColumn="0" w:firstRowLastColumn="0" w:lastRowFirstColumn="0" w:lastRowLastColumn="0"/>
             </w:pPr>
-            <w:proofErr w:type="spellStart"/>
             <w:r>
               <w:t>java.String.Fake</w:t>
             </w:r>
-            <w:proofErr w:type="spellEnd"/>
           </w:p>
           <w:p>
             <w:pPr>
               <w:cnfStyle w:val="000000000000" w:firstRow="0" w:lastRow="0" w:firstColumn="0" w:lastColumn="0" w:oddVBand="0" w:evenVBand="0" w:oddHBand="0" w:evenHBand="0" w:firstRowFirstColumn="0" w:firstRowLastColumn="0" w:lastRowFirstColumn="0" w:lastRowLastColumn="0"/>
             </w:pPr>
-            <w:proofErr w:type="spellStart"/>
             <w:r>
               <w:t>com.class.String</w:t>
             </w:r>
-            <w:proofErr w:type="spellEnd"/>
           </w:p>
         </w:tc>
         <w:tc>
@@ -21573,21 +20922,17 @@
             <w:pPr>
               <w:cnfStyle w:val="000000000000" w:firstRow="0" w:lastRow="0" w:firstColumn="0" w:lastColumn="0" w:oddVBand="0" w:evenVBand="0" w:oddHBand="0" w:evenHBand="0" w:firstRowFirstColumn="0" w:firstRowLastColumn="0" w:lastRowFirstColumn="0" w:lastRowLastColumn="0"/>
             </w:pPr>
-            <w:proofErr w:type="spellStart"/>
             <w:r>
               <w:t>java.String</w:t>
             </w:r>
-            <w:proofErr w:type="spellEnd"/>
           </w:p>
           <w:p>
             <w:pPr>
               <w:cnfStyle w:val="000000000000" w:firstRow="0" w:lastRow="0" w:firstColumn="0" w:lastColumn="0" w:oddVBand="0" w:evenVBand="0" w:oddHBand="0" w:evenHBand="0" w:firstRowFirstColumn="0" w:firstRowLastColumn="0" w:lastRowFirstColumn="0" w:lastRowLastColumn="0"/>
             </w:pPr>
-            <w:proofErr w:type="spellStart"/>
             <w:r>
               <w:t>com.class.String</w:t>
             </w:r>
-            <w:proofErr w:type="spellEnd"/>
           </w:p>
         </w:tc>
       </w:tr>
@@ -21602,15 +20947,7 @@
           </w:tcPr>
           <w:p>
             <w:r>
-              <w:t>**</w:t>
-            </w:r>
-            <w:proofErr w:type="spellStart"/>
-            <w:r>
-              <w:t>Stri</w:t>
-            </w:r>
-            <w:proofErr w:type="spellEnd"/>
-            <w:r>
-              <w:t>**</w:t>
+              <w:t>**Stri**</w:t>
             </w:r>
           </w:p>
         </w:tc>
@@ -21622,41 +20959,33 @@
             <w:pPr>
               <w:cnfStyle w:val="000000100000" w:firstRow="0" w:lastRow="0" w:firstColumn="0" w:lastColumn="0" w:oddVBand="0" w:evenVBand="0" w:oddHBand="1" w:evenHBand="0" w:firstRowFirstColumn="0" w:firstRowLastColumn="0" w:lastRowFirstColumn="0" w:lastRowLastColumn="0"/>
             </w:pPr>
-            <w:proofErr w:type="spellStart"/>
             <w:r>
               <w:t>java.String</w:t>
             </w:r>
-            <w:proofErr w:type="spellEnd"/>
           </w:p>
           <w:p>
             <w:pPr>
               <w:cnfStyle w:val="000000100000" w:firstRow="0" w:lastRow="0" w:firstColumn="0" w:lastColumn="0" w:oddVBand="0" w:evenVBand="0" w:oddHBand="1" w:evenHBand="0" w:firstRowFirstColumn="0" w:firstRowLastColumn="0" w:lastRowFirstColumn="0" w:lastRowLastColumn="0"/>
             </w:pPr>
-            <w:proofErr w:type="spellStart"/>
             <w:r>
               <w:t>java.StringBuffer</w:t>
             </w:r>
-            <w:proofErr w:type="spellEnd"/>
           </w:p>
           <w:p>
             <w:pPr>
               <w:cnfStyle w:val="000000100000" w:firstRow="0" w:lastRow="0" w:firstColumn="0" w:lastColumn="0" w:oddVBand="0" w:evenVBand="0" w:oddHBand="1" w:evenHBand="0" w:firstRowFirstColumn="0" w:firstRowLastColumn="0" w:lastRowFirstColumn="0" w:lastRowLastColumn="0"/>
             </w:pPr>
-            <w:proofErr w:type="spellStart"/>
             <w:r>
               <w:t>java.String.Fake</w:t>
             </w:r>
-            <w:proofErr w:type="spellEnd"/>
           </w:p>
           <w:p>
             <w:pPr>
               <w:cnfStyle w:val="000000100000" w:firstRow="0" w:lastRow="0" w:firstColumn="0" w:lastColumn="0" w:oddVBand="0" w:evenVBand="0" w:oddHBand="1" w:evenHBand="0" w:firstRowFirstColumn="0" w:firstRowLastColumn="0" w:lastRowFirstColumn="0" w:lastRowLastColumn="0"/>
             </w:pPr>
-            <w:proofErr w:type="spellStart"/>
             <w:r>
               <w:t>com.class.String</w:t>
             </w:r>
-            <w:proofErr w:type="spellEnd"/>
           </w:p>
         </w:tc>
         <w:tc>
@@ -21667,41 +20996,33 @@
             <w:pPr>
               <w:cnfStyle w:val="000000100000" w:firstRow="0" w:lastRow="0" w:firstColumn="0" w:lastColumn="0" w:oddVBand="0" w:evenVBand="0" w:oddHBand="1" w:evenHBand="0" w:firstRowFirstColumn="0" w:firstRowLastColumn="0" w:lastRowFirstColumn="0" w:lastRowLastColumn="0"/>
             </w:pPr>
-            <w:proofErr w:type="spellStart"/>
             <w:r>
               <w:t>java.String</w:t>
             </w:r>
-            <w:proofErr w:type="spellEnd"/>
           </w:p>
           <w:p>
             <w:pPr>
               <w:cnfStyle w:val="000000100000" w:firstRow="0" w:lastRow="0" w:firstColumn="0" w:lastColumn="0" w:oddVBand="0" w:evenVBand="0" w:oddHBand="1" w:evenHBand="0" w:firstRowFirstColumn="0" w:firstRowLastColumn="0" w:lastRowFirstColumn="0" w:lastRowLastColumn="0"/>
             </w:pPr>
-            <w:proofErr w:type="spellStart"/>
             <w:r>
               <w:t>java.StringBuffer</w:t>
             </w:r>
-            <w:proofErr w:type="spellEnd"/>
           </w:p>
           <w:p>
             <w:pPr>
               <w:cnfStyle w:val="000000100000" w:firstRow="0" w:lastRow="0" w:firstColumn="0" w:lastColumn="0" w:oddVBand="0" w:evenVBand="0" w:oddHBand="1" w:evenHBand="0" w:firstRowFirstColumn="0" w:firstRowLastColumn="0" w:lastRowFirstColumn="0" w:lastRowLastColumn="0"/>
             </w:pPr>
-            <w:proofErr w:type="spellStart"/>
             <w:r>
               <w:t>java.String.Fake</w:t>
             </w:r>
-            <w:proofErr w:type="spellEnd"/>
           </w:p>
           <w:p>
             <w:pPr>
               <w:cnfStyle w:val="000000100000" w:firstRow="0" w:lastRow="0" w:firstColumn="0" w:lastColumn="0" w:oddVBand="0" w:evenVBand="0" w:oddHBand="1" w:evenHBand="0" w:firstRowFirstColumn="0" w:firstRowLastColumn="0" w:lastRowFirstColumn="0" w:lastRowLastColumn="0"/>
             </w:pPr>
-            <w:proofErr w:type="spellStart"/>
             <w:r>
               <w:t>com.class.String</w:t>
             </w:r>
-            <w:proofErr w:type="spellEnd"/>
           </w:p>
         </w:tc>
       </w:tr>
@@ -21819,27 +21140,11 @@
         <w:t xml:space="preserve"> the following file types:</w:t>
       </w:r>
       <w:r>
-        <w:t xml:space="preserve"> </w:t>
-      </w:r>
-      <w:proofErr w:type="spellStart"/>
-      <w:r>
-        <w:t>xls</w:t>
-      </w:r>
-      <w:proofErr w:type="spellEnd"/>
-      <w:r>
-        <w:t>, html, and pdf.</w:t>
+        <w:t xml:space="preserve"> xls, html, and pdf.</w:t>
       </w:r>
       <w:r>
         <w:br/>
-        <w:t xml:space="preserve">The </w:t>
-      </w:r>
-      <w:proofErr w:type="spellStart"/>
-      <w:r>
-        <w:t>xls</w:t>
-      </w:r>
-      <w:proofErr w:type="spellEnd"/>
-      <w:r>
-        <w:t xml:space="preserve"> option will generate a spreadsheet with the number of violations per rule, a sheet with all rules, and a sheet with statistics on the frequency of dependency types and subtypes over all violations. The html and pdf options will generate a report with an overview of all violations. The html report is sortable on different characteristics of the violations.</w:t>
+        <w:t>The xls option will generate a spreadsheet with the number of violations per rule, a sheet with all rules, and a sheet with statistics on the frequency of dependency types and subtypes over all violations. The html and pdf options will generate a report with an overview of all violations. The html report is sortable on different characteristics of the violations.</w:t>
       </w:r>
     </w:p>
     <w:p/>
@@ -23833,7 +23138,7 @@
         <w:szCs w:val="28"/>
         <w:lang w:val="nl-NL"/>
       </w:rPr>
-      <w:t>2</w:t>
+      <w:t>19</w:t>
     </w:r>
     <w:r>
       <w:rPr>
@@ -30577,7 +29882,7 @@
 </file>
 
 <file path=customXml/itemProps2.xml><?xml version="1.0" encoding="utf-8"?>
-<ds:datastoreItem xmlns:ds="http://schemas.openxmlformats.org/officeDocument/2006/customXml" ds:itemID="{91EEB8C1-78AA-47EE-A57F-509F212CA1C9}">
+<ds:datastoreItem xmlns:ds="http://schemas.openxmlformats.org/officeDocument/2006/customXml" ds:itemID="{B29C2AE0-DCAE-436F-94F1-7ADBAA188562}">
   <ds:schemaRefs>
     <ds:schemaRef ds:uri="http://schemas.openxmlformats.org/officeDocument/2006/bibliography"/>
   </ds:schemaRefs>

</xml_diff>

<commit_message>
Graphics: Module and Rule diagram disabled, but the code is stil there (waiting on improvements to add value to the tool user). Graphics user and system documentation updated, including including instruction to enable Module and Rule diagram again.
</commit_message>
<xml_diff>
--- a/doc/user/HUSACCT User Manual.docx
+++ b/doc/user/HUSACCT User Manual.docx
@@ -155,14 +155,12 @@
                     <w:lang w:val="en-GB"/>
                   </w:rPr>
                 </w:pPr>
-                <w:proofErr w:type="spellStart"/>
                 <w:r>
                   <w:rPr>
                     <w:lang w:val="en-GB"/>
                   </w:rPr>
-                  <w:t>Februari</w:t>
+                  <w:t>November</w:t>
                 </w:r>
-                <w:proofErr w:type="spellEnd"/>
                 <w:r>
                   <w:rPr>
                     <w:lang w:val="en-GB"/>
@@ -486,7 +484,7 @@
       </w:r>
     </w:p>
     <w:p/>
-    <w:bookmarkStart w:id="0" w:name="_Toc444453601" w:displacedByCustomXml="next"/>
+    <w:bookmarkStart w:id="0" w:name="_Toc466471738" w:displacedByCustomXml="next"/>
     <w:sdt>
       <w:sdtPr>
         <w:rPr>
@@ -531,8 +529,6 @@
           </w:r>
           <w:bookmarkEnd w:id="0"/>
         </w:p>
-        <w:bookmarkStart w:id="1" w:name="_GoBack"/>
-        <w:bookmarkEnd w:id="1"/>
         <w:p>
           <w:pPr>
             <w:pStyle w:val="Inhopg1"/>
@@ -566,7 +562,7 @@
             </w:rPr>
             <w:fldChar w:fldCharType="separate"/>
           </w:r>
-          <w:hyperlink w:anchor="_Toc444453601" w:history="1">
+          <w:hyperlink w:anchor="_Toc466471738" w:history="1">
             <w:r>
               <w:rPr>
                 <w:rStyle w:val="Hyperlink"/>
@@ -593,7 +589,7 @@
                 <w:noProof/>
                 <w:webHidden/>
               </w:rPr>
-              <w:instrText xml:space="preserve"> PAGEREF _Toc444453601 \h </w:instrText>
+              <w:instrText xml:space="preserve"> PAGEREF _Toc466471738 \h </w:instrText>
             </w:r>
             <w:r>
               <w:rPr>
@@ -637,7 +633,7 @@
               <w:lang w:val="nl-NL" w:eastAsia="nl-NL"/>
             </w:rPr>
           </w:pPr>
-          <w:hyperlink w:anchor="_Toc444453602" w:history="1">
+          <w:hyperlink w:anchor="_Toc466471739" w:history="1">
             <w:r>
               <w:rPr>
                 <w:rStyle w:val="Hyperlink"/>
@@ -679,7 +675,7 @@
                 <w:noProof/>
                 <w:webHidden/>
               </w:rPr>
-              <w:instrText xml:space="preserve"> PAGEREF _Toc444453602 \h </w:instrText>
+              <w:instrText xml:space="preserve"> PAGEREF _Toc466471739 \h </w:instrText>
             </w:r>
             <w:r>
               <w:rPr>
@@ -723,7 +719,7 @@
               <w:lang w:val="nl-NL" w:eastAsia="nl-NL"/>
             </w:rPr>
           </w:pPr>
-          <w:hyperlink w:anchor="_Toc444453603" w:history="1">
+          <w:hyperlink w:anchor="_Toc466471740" w:history="1">
             <w:r>
               <w:rPr>
                 <w:rStyle w:val="Hyperlink"/>
@@ -765,7 +761,7 @@
                 <w:noProof/>
                 <w:webHidden/>
               </w:rPr>
-              <w:instrText xml:space="preserve"> PAGEREF _Toc444453603 \h </w:instrText>
+              <w:instrText xml:space="preserve"> PAGEREF _Toc466471740 \h </w:instrText>
             </w:r>
             <w:r>
               <w:rPr>
@@ -809,7 +805,7 @@
               <w:lang w:val="nl-NL" w:eastAsia="nl-NL"/>
             </w:rPr>
           </w:pPr>
-          <w:hyperlink w:anchor="_Toc444453604" w:history="1">
+          <w:hyperlink w:anchor="_Toc466471741" w:history="1">
             <w:r>
               <w:rPr>
                 <w:rStyle w:val="Hyperlink"/>
@@ -851,7 +847,7 @@
                 <w:noProof/>
                 <w:webHidden/>
               </w:rPr>
-              <w:instrText xml:space="preserve"> PAGEREF _Toc444453604 \h </w:instrText>
+              <w:instrText xml:space="preserve"> PAGEREF _Toc466471741 \h </w:instrText>
             </w:r>
             <w:r>
               <w:rPr>
@@ -895,7 +891,7 @@
               <w:lang w:val="nl-NL" w:eastAsia="nl-NL"/>
             </w:rPr>
           </w:pPr>
-          <w:hyperlink w:anchor="_Toc444453605" w:history="1">
+          <w:hyperlink w:anchor="_Toc466471742" w:history="1">
             <w:r>
               <w:rPr>
                 <w:rStyle w:val="Hyperlink"/>
@@ -937,7 +933,7 @@
                 <w:noProof/>
                 <w:webHidden/>
               </w:rPr>
-              <w:instrText xml:space="preserve"> PAGEREF _Toc444453605 \h </w:instrText>
+              <w:instrText xml:space="preserve"> PAGEREF _Toc466471742 \h </w:instrText>
             </w:r>
             <w:r>
               <w:rPr>
@@ -981,7 +977,7 @@
               <w:lang w:val="nl-NL" w:eastAsia="nl-NL"/>
             </w:rPr>
           </w:pPr>
-          <w:hyperlink w:anchor="_Toc444453606" w:history="1">
+          <w:hyperlink w:anchor="_Toc466471743" w:history="1">
             <w:r>
               <w:rPr>
                 <w:rStyle w:val="Hyperlink"/>
@@ -1023,7 +1019,7 @@
                 <w:noProof/>
                 <w:webHidden/>
               </w:rPr>
-              <w:instrText xml:space="preserve"> PAGEREF _Toc444453606 \h </w:instrText>
+              <w:instrText xml:space="preserve"> PAGEREF _Toc466471743 \h </w:instrText>
             </w:r>
             <w:r>
               <w:rPr>
@@ -1067,7 +1063,7 @@
               <w:lang w:val="nl-NL" w:eastAsia="nl-NL"/>
             </w:rPr>
           </w:pPr>
-          <w:hyperlink w:anchor="_Toc444453607" w:history="1">
+          <w:hyperlink w:anchor="_Toc466471744" w:history="1">
             <w:r>
               <w:rPr>
                 <w:rStyle w:val="Hyperlink"/>
@@ -1109,7 +1105,7 @@
                 <w:noProof/>
                 <w:webHidden/>
               </w:rPr>
-              <w:instrText xml:space="preserve"> PAGEREF _Toc444453607 \h </w:instrText>
+              <w:instrText xml:space="preserve"> PAGEREF _Toc466471744 \h </w:instrText>
             </w:r>
             <w:r>
               <w:rPr>
@@ -1153,7 +1149,7 @@
               <w:lang w:val="nl-NL" w:eastAsia="nl-NL"/>
             </w:rPr>
           </w:pPr>
-          <w:hyperlink w:anchor="_Toc444453608" w:history="1">
+          <w:hyperlink w:anchor="_Toc466471745" w:history="1">
             <w:r>
               <w:rPr>
                 <w:rStyle w:val="Hyperlink"/>
@@ -1195,7 +1191,7 @@
                 <w:noProof/>
                 <w:webHidden/>
               </w:rPr>
-              <w:instrText xml:space="preserve"> PAGEREF _Toc444453608 \h </w:instrText>
+              <w:instrText xml:space="preserve"> PAGEREF _Toc466471745 \h </w:instrText>
             </w:r>
             <w:r>
               <w:rPr>
@@ -1239,7 +1235,7 @@
               <w:lang w:val="nl-NL" w:eastAsia="nl-NL"/>
             </w:rPr>
           </w:pPr>
-          <w:hyperlink w:anchor="_Toc444453609" w:history="1">
+          <w:hyperlink w:anchor="_Toc466471746" w:history="1">
             <w:r>
               <w:rPr>
                 <w:rStyle w:val="Hyperlink"/>
@@ -1281,7 +1277,7 @@
                 <w:noProof/>
                 <w:webHidden/>
               </w:rPr>
-              <w:instrText xml:space="preserve"> PAGEREF _Toc444453609 \h </w:instrText>
+              <w:instrText xml:space="preserve"> PAGEREF _Toc466471746 \h </w:instrText>
             </w:r>
             <w:r>
               <w:rPr>
@@ -1325,7 +1321,7 @@
               <w:lang w:val="nl-NL" w:eastAsia="nl-NL"/>
             </w:rPr>
           </w:pPr>
-          <w:hyperlink w:anchor="_Toc444453610" w:history="1">
+          <w:hyperlink w:anchor="_Toc466471747" w:history="1">
             <w:r>
               <w:rPr>
                 <w:rStyle w:val="Hyperlink"/>
@@ -1367,7 +1363,7 @@
                 <w:noProof/>
                 <w:webHidden/>
               </w:rPr>
-              <w:instrText xml:space="preserve"> PAGEREF _Toc444453610 \h </w:instrText>
+              <w:instrText xml:space="preserve"> PAGEREF _Toc466471747 \h </w:instrText>
             </w:r>
             <w:r>
               <w:rPr>
@@ -1411,7 +1407,7 @@
               <w:lang w:val="nl-NL" w:eastAsia="nl-NL"/>
             </w:rPr>
           </w:pPr>
-          <w:hyperlink w:anchor="_Toc444453611" w:history="1">
+          <w:hyperlink w:anchor="_Toc466471748" w:history="1">
             <w:r>
               <w:rPr>
                 <w:rStyle w:val="Hyperlink"/>
@@ -1453,7 +1449,7 @@
                 <w:noProof/>
                 <w:webHidden/>
               </w:rPr>
-              <w:instrText xml:space="preserve"> PAGEREF _Toc444453611 \h </w:instrText>
+              <w:instrText xml:space="preserve"> PAGEREF _Toc466471748 \h </w:instrText>
             </w:r>
             <w:r>
               <w:rPr>
@@ -1497,7 +1493,7 @@
               <w:lang w:val="nl-NL" w:eastAsia="nl-NL"/>
             </w:rPr>
           </w:pPr>
-          <w:hyperlink w:anchor="_Toc444453612" w:history="1">
+          <w:hyperlink w:anchor="_Toc466471749" w:history="1">
             <w:r>
               <w:rPr>
                 <w:rStyle w:val="Hyperlink"/>
@@ -1539,7 +1535,7 @@
                 <w:noProof/>
                 <w:webHidden/>
               </w:rPr>
-              <w:instrText xml:space="preserve"> PAGEREF _Toc444453612 \h </w:instrText>
+              <w:instrText xml:space="preserve"> PAGEREF _Toc466471749 \h </w:instrText>
             </w:r>
             <w:r>
               <w:rPr>
@@ -1583,7 +1579,7 @@
               <w:lang w:val="nl-NL" w:eastAsia="nl-NL"/>
             </w:rPr>
           </w:pPr>
-          <w:hyperlink w:anchor="_Toc444453613" w:history="1">
+          <w:hyperlink w:anchor="_Toc466471750" w:history="1">
             <w:r>
               <w:rPr>
                 <w:rStyle w:val="Hyperlink"/>
@@ -1625,7 +1621,7 @@
                 <w:noProof/>
                 <w:webHidden/>
               </w:rPr>
-              <w:instrText xml:space="preserve"> PAGEREF _Toc444453613 \h </w:instrText>
+              <w:instrText xml:space="preserve"> PAGEREF _Toc466471750 \h </w:instrText>
             </w:r>
             <w:r>
               <w:rPr>
@@ -1669,7 +1665,7 @@
               <w:lang w:val="nl-NL" w:eastAsia="nl-NL"/>
             </w:rPr>
           </w:pPr>
-          <w:hyperlink w:anchor="_Toc444453614" w:history="1">
+          <w:hyperlink w:anchor="_Toc466471751" w:history="1">
             <w:r>
               <w:rPr>
                 <w:rStyle w:val="Hyperlink"/>
@@ -1711,7 +1707,7 @@
                 <w:noProof/>
                 <w:webHidden/>
               </w:rPr>
-              <w:instrText xml:space="preserve"> PAGEREF _Toc444453614 \h </w:instrText>
+              <w:instrText xml:space="preserve"> PAGEREF _Toc466471751 \h </w:instrText>
             </w:r>
             <w:r>
               <w:rPr>
@@ -1755,7 +1751,7 @@
               <w:lang w:val="nl-NL" w:eastAsia="nl-NL"/>
             </w:rPr>
           </w:pPr>
-          <w:hyperlink w:anchor="_Toc444453615" w:history="1">
+          <w:hyperlink w:anchor="_Toc466471752" w:history="1">
             <w:r>
               <w:rPr>
                 <w:rStyle w:val="Hyperlink"/>
@@ -1797,7 +1793,7 @@
                 <w:noProof/>
                 <w:webHidden/>
               </w:rPr>
-              <w:instrText xml:space="preserve"> PAGEREF _Toc444453615 \h </w:instrText>
+              <w:instrText xml:space="preserve"> PAGEREF _Toc466471752 \h </w:instrText>
             </w:r>
             <w:r>
               <w:rPr>
@@ -1841,7 +1837,7 @@
               <w:lang w:val="nl-NL" w:eastAsia="nl-NL"/>
             </w:rPr>
           </w:pPr>
-          <w:hyperlink w:anchor="_Toc444453616" w:history="1">
+          <w:hyperlink w:anchor="_Toc466471753" w:history="1">
             <w:r>
               <w:rPr>
                 <w:rStyle w:val="Hyperlink"/>
@@ -1883,7 +1879,7 @@
                 <w:noProof/>
                 <w:webHidden/>
               </w:rPr>
-              <w:instrText xml:space="preserve"> PAGEREF _Toc444453616 \h </w:instrText>
+              <w:instrText xml:space="preserve"> PAGEREF _Toc466471753 \h </w:instrText>
             </w:r>
             <w:r>
               <w:rPr>
@@ -1927,7 +1923,7 @@
               <w:lang w:val="nl-NL" w:eastAsia="nl-NL"/>
             </w:rPr>
           </w:pPr>
-          <w:hyperlink w:anchor="_Toc444453617" w:history="1">
+          <w:hyperlink w:anchor="_Toc466471754" w:history="1">
             <w:r>
               <w:rPr>
                 <w:rStyle w:val="Hyperlink"/>
@@ -1969,7 +1965,7 @@
                 <w:noProof/>
                 <w:webHidden/>
               </w:rPr>
-              <w:instrText xml:space="preserve"> PAGEREF _Toc444453617 \h </w:instrText>
+              <w:instrText xml:space="preserve"> PAGEREF _Toc466471754 \h </w:instrText>
             </w:r>
             <w:r>
               <w:rPr>
@@ -2013,7 +2009,7 @@
               <w:lang w:val="nl-NL" w:eastAsia="nl-NL"/>
             </w:rPr>
           </w:pPr>
-          <w:hyperlink w:anchor="_Toc444453618" w:history="1">
+          <w:hyperlink w:anchor="_Toc466471755" w:history="1">
             <w:r>
               <w:rPr>
                 <w:rStyle w:val="Hyperlink"/>
@@ -2055,7 +2051,7 @@
                 <w:noProof/>
                 <w:webHidden/>
               </w:rPr>
-              <w:instrText xml:space="preserve"> PAGEREF _Toc444453618 \h </w:instrText>
+              <w:instrText xml:space="preserve"> PAGEREF _Toc466471755 \h </w:instrText>
             </w:r>
             <w:r>
               <w:rPr>
@@ -2099,7 +2095,7 @@
               <w:lang w:val="nl-NL" w:eastAsia="nl-NL"/>
             </w:rPr>
           </w:pPr>
-          <w:hyperlink w:anchor="_Toc444453619" w:history="1">
+          <w:hyperlink w:anchor="_Toc466471756" w:history="1">
             <w:r>
               <w:rPr>
                 <w:rStyle w:val="Hyperlink"/>
@@ -2141,7 +2137,7 @@
                 <w:noProof/>
                 <w:webHidden/>
               </w:rPr>
-              <w:instrText xml:space="preserve"> PAGEREF _Toc444453619 \h </w:instrText>
+              <w:instrText xml:space="preserve"> PAGEREF _Toc466471756 \h </w:instrText>
             </w:r>
             <w:r>
               <w:rPr>
@@ -2185,7 +2181,7 @@
               <w:lang w:val="nl-NL" w:eastAsia="nl-NL"/>
             </w:rPr>
           </w:pPr>
-          <w:hyperlink w:anchor="_Toc444453620" w:history="1">
+          <w:hyperlink w:anchor="_Toc466471757" w:history="1">
             <w:r>
               <w:rPr>
                 <w:rStyle w:val="Hyperlink"/>
@@ -2227,7 +2223,7 @@
                 <w:noProof/>
                 <w:webHidden/>
               </w:rPr>
-              <w:instrText xml:space="preserve"> PAGEREF _Toc444453620 \h </w:instrText>
+              <w:instrText xml:space="preserve"> PAGEREF _Toc466471757 \h </w:instrText>
             </w:r>
             <w:r>
               <w:rPr>
@@ -2271,7 +2267,7 @@
               <w:lang w:val="nl-NL" w:eastAsia="nl-NL"/>
             </w:rPr>
           </w:pPr>
-          <w:hyperlink w:anchor="_Toc444453621" w:history="1">
+          <w:hyperlink w:anchor="_Toc466471758" w:history="1">
             <w:r>
               <w:rPr>
                 <w:rStyle w:val="Hyperlink"/>
@@ -2313,7 +2309,7 @@
                 <w:noProof/>
                 <w:webHidden/>
               </w:rPr>
-              <w:instrText xml:space="preserve"> PAGEREF _Toc444453621 \h </w:instrText>
+              <w:instrText xml:space="preserve"> PAGEREF _Toc466471758 \h </w:instrText>
             </w:r>
             <w:r>
               <w:rPr>
@@ -2357,7 +2353,7 @@
               <w:lang w:val="nl-NL" w:eastAsia="nl-NL"/>
             </w:rPr>
           </w:pPr>
-          <w:hyperlink w:anchor="_Toc444453622" w:history="1">
+          <w:hyperlink w:anchor="_Toc466471759" w:history="1">
             <w:r>
               <w:rPr>
                 <w:rStyle w:val="Hyperlink"/>
@@ -2399,7 +2395,7 @@
                 <w:noProof/>
                 <w:webHidden/>
               </w:rPr>
-              <w:instrText xml:space="preserve"> PAGEREF _Toc444453622 \h </w:instrText>
+              <w:instrText xml:space="preserve"> PAGEREF _Toc466471759 \h </w:instrText>
             </w:r>
             <w:r>
               <w:rPr>
@@ -2443,7 +2439,7 @@
               <w:lang w:val="nl-NL" w:eastAsia="nl-NL"/>
             </w:rPr>
           </w:pPr>
-          <w:hyperlink w:anchor="_Toc444453623" w:history="1">
+          <w:hyperlink w:anchor="_Toc466471760" w:history="1">
             <w:r>
               <w:rPr>
                 <w:rStyle w:val="Hyperlink"/>
@@ -2485,7 +2481,7 @@
                 <w:noProof/>
                 <w:webHidden/>
               </w:rPr>
-              <w:instrText xml:space="preserve"> PAGEREF _Toc444453623 \h </w:instrText>
+              <w:instrText xml:space="preserve"> PAGEREF _Toc466471760 \h </w:instrText>
             </w:r>
             <w:r>
               <w:rPr>
@@ -2529,7 +2525,7 @@
               <w:lang w:val="nl-NL" w:eastAsia="nl-NL"/>
             </w:rPr>
           </w:pPr>
-          <w:hyperlink w:anchor="_Toc444453624" w:history="1">
+          <w:hyperlink w:anchor="_Toc466471761" w:history="1">
             <w:r>
               <w:rPr>
                 <w:rStyle w:val="Hyperlink"/>
@@ -2571,7 +2567,7 @@
                 <w:noProof/>
                 <w:webHidden/>
               </w:rPr>
-              <w:instrText xml:space="preserve"> PAGEREF _Toc444453624 \h </w:instrText>
+              <w:instrText xml:space="preserve"> PAGEREF _Toc466471761 \h </w:instrText>
             </w:r>
             <w:r>
               <w:rPr>
@@ -2615,7 +2611,7 @@
               <w:lang w:val="nl-NL" w:eastAsia="nl-NL"/>
             </w:rPr>
           </w:pPr>
-          <w:hyperlink w:anchor="_Toc444453625" w:history="1">
+          <w:hyperlink w:anchor="_Toc466471762" w:history="1">
             <w:r>
               <w:rPr>
                 <w:rStyle w:val="Hyperlink"/>
@@ -2657,7 +2653,7 @@
                 <w:noProof/>
                 <w:webHidden/>
               </w:rPr>
-              <w:instrText xml:space="preserve"> PAGEREF _Toc444453625 \h </w:instrText>
+              <w:instrText xml:space="preserve"> PAGEREF _Toc466471762 \h </w:instrText>
             </w:r>
             <w:r>
               <w:rPr>
@@ -2701,7 +2697,7 @@
               <w:lang w:val="nl-NL" w:eastAsia="nl-NL"/>
             </w:rPr>
           </w:pPr>
-          <w:hyperlink w:anchor="_Toc444453626" w:history="1">
+          <w:hyperlink w:anchor="_Toc466471763" w:history="1">
             <w:r>
               <w:rPr>
                 <w:rStyle w:val="Hyperlink"/>
@@ -2743,7 +2739,7 @@
                 <w:noProof/>
                 <w:webHidden/>
               </w:rPr>
-              <w:instrText xml:space="preserve"> PAGEREF _Toc444453626 \h </w:instrText>
+              <w:instrText xml:space="preserve"> PAGEREF _Toc466471763 \h </w:instrText>
             </w:r>
             <w:r>
               <w:rPr>
@@ -2787,7 +2783,7 @@
               <w:lang w:val="nl-NL" w:eastAsia="nl-NL"/>
             </w:rPr>
           </w:pPr>
-          <w:hyperlink w:anchor="_Toc444453627" w:history="1">
+          <w:hyperlink w:anchor="_Toc466471764" w:history="1">
             <w:r>
               <w:rPr>
                 <w:rStyle w:val="Hyperlink"/>
@@ -2829,7 +2825,7 @@
                 <w:noProof/>
                 <w:webHidden/>
               </w:rPr>
-              <w:instrText xml:space="preserve"> PAGEREF _Toc444453627 \h </w:instrText>
+              <w:instrText xml:space="preserve"> PAGEREF _Toc466471764 \h </w:instrText>
             </w:r>
             <w:r>
               <w:rPr>
@@ -2873,7 +2869,7 @@
               <w:lang w:val="nl-NL" w:eastAsia="nl-NL"/>
             </w:rPr>
           </w:pPr>
-          <w:hyperlink w:anchor="_Toc444453628" w:history="1">
+          <w:hyperlink w:anchor="_Toc466471765" w:history="1">
             <w:r>
               <w:rPr>
                 <w:rStyle w:val="Hyperlink"/>
@@ -2915,7 +2911,7 @@
                 <w:noProof/>
                 <w:webHidden/>
               </w:rPr>
-              <w:instrText xml:space="preserve"> PAGEREF _Toc444453628 \h </w:instrText>
+              <w:instrText xml:space="preserve"> PAGEREF _Toc466471765 \h </w:instrText>
             </w:r>
             <w:r>
               <w:rPr>
@@ -2959,7 +2955,7 @@
               <w:lang w:val="nl-NL" w:eastAsia="nl-NL"/>
             </w:rPr>
           </w:pPr>
-          <w:hyperlink w:anchor="_Toc444453629" w:history="1">
+          <w:hyperlink w:anchor="_Toc466471766" w:history="1">
             <w:r>
               <w:rPr>
                 <w:rStyle w:val="Hyperlink"/>
@@ -3001,7 +2997,7 @@
                 <w:noProof/>
                 <w:webHidden/>
               </w:rPr>
-              <w:instrText xml:space="preserve"> PAGEREF _Toc444453629 \h </w:instrText>
+              <w:instrText xml:space="preserve"> PAGEREF _Toc466471766 \h </w:instrText>
             </w:r>
             <w:r>
               <w:rPr>
@@ -3045,7 +3041,7 @@
               <w:lang w:val="nl-NL" w:eastAsia="nl-NL"/>
             </w:rPr>
           </w:pPr>
-          <w:hyperlink w:anchor="_Toc444453630" w:history="1">
+          <w:hyperlink w:anchor="_Toc466471767" w:history="1">
             <w:r>
               <w:rPr>
                 <w:rStyle w:val="Hyperlink"/>
@@ -3089,7 +3085,7 @@
                 <w:noProof/>
                 <w:webHidden/>
               </w:rPr>
-              <w:instrText xml:space="preserve"> PAGEREF _Toc444453630 \h </w:instrText>
+              <w:instrText xml:space="preserve"> PAGEREF _Toc466471767 \h </w:instrText>
             </w:r>
             <w:r>
               <w:rPr>
@@ -3133,7 +3129,7 @@
               <w:lang w:val="nl-NL" w:eastAsia="nl-NL"/>
             </w:rPr>
           </w:pPr>
-          <w:hyperlink w:anchor="_Toc444453631" w:history="1">
+          <w:hyperlink w:anchor="_Toc466471768" w:history="1">
             <w:r>
               <w:rPr>
                 <w:rStyle w:val="Hyperlink"/>
@@ -3177,7 +3173,7 @@
                 <w:noProof/>
                 <w:webHidden/>
               </w:rPr>
-              <w:instrText xml:space="preserve"> PAGEREF _Toc444453631 \h </w:instrText>
+              <w:instrText xml:space="preserve"> PAGEREF _Toc466471768 \h </w:instrText>
             </w:r>
             <w:r>
               <w:rPr>
@@ -3221,7 +3217,7 @@
               <w:lang w:val="nl-NL" w:eastAsia="nl-NL"/>
             </w:rPr>
           </w:pPr>
-          <w:hyperlink w:anchor="_Toc444453632" w:history="1">
+          <w:hyperlink w:anchor="_Toc466471769" w:history="1">
             <w:r>
               <w:rPr>
                 <w:rStyle w:val="Hyperlink"/>
@@ -3265,7 +3261,7 @@
                 <w:noProof/>
                 <w:webHidden/>
               </w:rPr>
-              <w:instrText xml:space="preserve"> PAGEREF _Toc444453632 \h </w:instrText>
+              <w:instrText xml:space="preserve"> PAGEREF _Toc466471769 \h </w:instrText>
             </w:r>
             <w:r>
               <w:rPr>
@@ -3309,7 +3305,7 @@
               <w:lang w:val="nl-NL" w:eastAsia="nl-NL"/>
             </w:rPr>
           </w:pPr>
-          <w:hyperlink w:anchor="_Toc444453633" w:history="1">
+          <w:hyperlink w:anchor="_Toc466471770" w:history="1">
             <w:r>
               <w:rPr>
                 <w:rStyle w:val="Hyperlink"/>
@@ -3351,7 +3347,7 @@
                 <w:noProof/>
                 <w:webHidden/>
               </w:rPr>
-              <w:instrText xml:space="preserve"> PAGEREF _Toc444453633 \h </w:instrText>
+              <w:instrText xml:space="preserve"> PAGEREF _Toc466471770 \h </w:instrText>
             </w:r>
             <w:r>
               <w:rPr>
@@ -3395,7 +3391,7 @@
               <w:lang w:val="nl-NL" w:eastAsia="nl-NL"/>
             </w:rPr>
           </w:pPr>
-          <w:hyperlink w:anchor="_Toc444453634" w:history="1">
+          <w:hyperlink w:anchor="_Toc466471771" w:history="1">
             <w:r>
               <w:rPr>
                 <w:rStyle w:val="Hyperlink"/>
@@ -3437,7 +3433,7 @@
                 <w:noProof/>
                 <w:webHidden/>
               </w:rPr>
-              <w:instrText xml:space="preserve"> PAGEREF _Toc444453634 \h </w:instrText>
+              <w:instrText xml:space="preserve"> PAGEREF _Toc466471771 \h </w:instrText>
             </w:r>
             <w:r>
               <w:rPr>
@@ -3481,7 +3477,7 @@
               <w:lang w:val="nl-NL" w:eastAsia="nl-NL"/>
             </w:rPr>
           </w:pPr>
-          <w:hyperlink w:anchor="_Toc444453635" w:history="1">
+          <w:hyperlink w:anchor="_Toc466471772" w:history="1">
             <w:r>
               <w:rPr>
                 <w:rStyle w:val="Hyperlink"/>
@@ -3525,7 +3521,7 @@
                 <w:noProof/>
                 <w:webHidden/>
               </w:rPr>
-              <w:instrText xml:space="preserve"> PAGEREF _Toc444453635 \h </w:instrText>
+              <w:instrText xml:space="preserve"> PAGEREF _Toc466471772 \h </w:instrText>
             </w:r>
             <w:r>
               <w:rPr>
@@ -3569,7 +3565,7 @@
               <w:lang w:val="nl-NL" w:eastAsia="nl-NL"/>
             </w:rPr>
           </w:pPr>
-          <w:hyperlink w:anchor="_Toc444453636" w:history="1">
+          <w:hyperlink w:anchor="_Toc466471773" w:history="1">
             <w:r>
               <w:rPr>
                 <w:rStyle w:val="Hyperlink"/>
@@ -3613,7 +3609,7 @@
                 <w:noProof/>
                 <w:webHidden/>
               </w:rPr>
-              <w:instrText xml:space="preserve"> PAGEREF _Toc444453636 \h </w:instrText>
+              <w:instrText xml:space="preserve"> PAGEREF _Toc466471773 \h </w:instrText>
             </w:r>
             <w:r>
               <w:rPr>
@@ -3657,7 +3653,7 @@
               <w:lang w:val="nl-NL" w:eastAsia="nl-NL"/>
             </w:rPr>
           </w:pPr>
-          <w:hyperlink w:anchor="_Toc444453637" w:history="1">
+          <w:hyperlink w:anchor="_Toc466471774" w:history="1">
             <w:r>
               <w:rPr>
                 <w:rStyle w:val="Hyperlink"/>
@@ -3699,7 +3695,7 @@
                 <w:noProof/>
                 <w:webHidden/>
               </w:rPr>
-              <w:instrText xml:space="preserve"> PAGEREF _Toc444453637 \h </w:instrText>
+              <w:instrText xml:space="preserve"> PAGEREF _Toc466471774 \h </w:instrText>
             </w:r>
             <w:r>
               <w:rPr>
@@ -3743,7 +3739,7 @@
               <w:lang w:val="nl-NL" w:eastAsia="nl-NL"/>
             </w:rPr>
           </w:pPr>
-          <w:hyperlink w:anchor="_Toc444453638" w:history="1">
+          <w:hyperlink w:anchor="_Toc466471775" w:history="1">
             <w:r>
               <w:rPr>
                 <w:rStyle w:val="Hyperlink"/>
@@ -3787,7 +3783,7 @@
                 <w:noProof/>
                 <w:webHidden/>
               </w:rPr>
-              <w:instrText xml:space="preserve"> PAGEREF _Toc444453638 \h </w:instrText>
+              <w:instrText xml:space="preserve"> PAGEREF _Toc466471775 \h </w:instrText>
             </w:r>
             <w:r>
               <w:rPr>
@@ -3831,7 +3827,7 @@
               <w:lang w:val="nl-NL" w:eastAsia="nl-NL"/>
             </w:rPr>
           </w:pPr>
-          <w:hyperlink w:anchor="_Toc444453639" w:history="1">
+          <w:hyperlink w:anchor="_Toc466471776" w:history="1">
             <w:r>
               <w:rPr>
                 <w:rStyle w:val="Hyperlink"/>
@@ -3875,7 +3871,7 @@
                 <w:noProof/>
                 <w:webHidden/>
               </w:rPr>
-              <w:instrText xml:space="preserve"> PAGEREF _Toc444453639 \h </w:instrText>
+              <w:instrText xml:space="preserve"> PAGEREF _Toc466471776 \h </w:instrText>
             </w:r>
             <w:r>
               <w:rPr>
@@ -3919,7 +3915,7 @@
               <w:lang w:val="nl-NL" w:eastAsia="nl-NL"/>
             </w:rPr>
           </w:pPr>
-          <w:hyperlink w:anchor="_Toc444453640" w:history="1">
+          <w:hyperlink w:anchor="_Toc466471777" w:history="1">
             <w:r>
               <w:rPr>
                 <w:rStyle w:val="Hyperlink"/>
@@ -3963,7 +3959,7 @@
                 <w:noProof/>
                 <w:webHidden/>
               </w:rPr>
-              <w:instrText xml:space="preserve"> PAGEREF _Toc444453640 \h </w:instrText>
+              <w:instrText xml:space="preserve"> PAGEREF _Toc466471777 \h </w:instrText>
             </w:r>
             <w:r>
               <w:rPr>
@@ -4007,7 +4003,7 @@
               <w:lang w:val="nl-NL" w:eastAsia="nl-NL"/>
             </w:rPr>
           </w:pPr>
-          <w:hyperlink w:anchor="_Toc444453641" w:history="1">
+          <w:hyperlink w:anchor="_Toc466471778" w:history="1">
             <w:r>
               <w:rPr>
                 <w:rStyle w:val="Hyperlink"/>
@@ -4049,7 +4045,7 @@
                 <w:noProof/>
                 <w:webHidden/>
               </w:rPr>
-              <w:instrText xml:space="preserve"> PAGEREF _Toc444453641 \h </w:instrText>
+              <w:instrText xml:space="preserve"> PAGEREF _Toc466471778 \h </w:instrText>
             </w:r>
             <w:r>
               <w:rPr>
@@ -4093,7 +4089,7 @@
               <w:lang w:val="nl-NL" w:eastAsia="nl-NL"/>
             </w:rPr>
           </w:pPr>
-          <w:hyperlink w:anchor="_Toc444453642" w:history="1">
+          <w:hyperlink w:anchor="_Toc466471779" w:history="1">
             <w:r>
               <w:rPr>
                 <w:rStyle w:val="Hyperlink"/>
@@ -4135,7 +4131,7 @@
                 <w:noProof/>
                 <w:webHidden/>
               </w:rPr>
-              <w:instrText xml:space="preserve"> PAGEREF _Toc444453642 \h </w:instrText>
+              <w:instrText xml:space="preserve"> PAGEREF _Toc466471779 \h </w:instrText>
             </w:r>
             <w:r>
               <w:rPr>
@@ -4179,7 +4175,7 @@
               <w:lang w:val="nl-NL" w:eastAsia="nl-NL"/>
             </w:rPr>
           </w:pPr>
-          <w:hyperlink w:anchor="_Toc444453643" w:history="1">
+          <w:hyperlink w:anchor="_Toc466471780" w:history="1">
             <w:r>
               <w:rPr>
                 <w:rStyle w:val="Hyperlink"/>
@@ -4221,7 +4217,7 @@
                 <w:noProof/>
                 <w:webHidden/>
               </w:rPr>
-              <w:instrText xml:space="preserve"> PAGEREF _Toc444453643 \h </w:instrText>
+              <w:instrText xml:space="preserve"> PAGEREF _Toc466471780 \h </w:instrText>
             </w:r>
             <w:r>
               <w:rPr>
@@ -4265,7 +4261,7 @@
               <w:lang w:val="nl-NL" w:eastAsia="nl-NL"/>
             </w:rPr>
           </w:pPr>
-          <w:hyperlink w:anchor="_Toc444453644" w:history="1">
+          <w:hyperlink w:anchor="_Toc466471781" w:history="1">
             <w:r>
               <w:rPr>
                 <w:rStyle w:val="Hyperlink"/>
@@ -4307,7 +4303,7 @@
                 <w:noProof/>
                 <w:webHidden/>
               </w:rPr>
-              <w:instrText xml:space="preserve"> PAGEREF _Toc444453644 \h </w:instrText>
+              <w:instrText xml:space="preserve"> PAGEREF _Toc466471781 \h </w:instrText>
             </w:r>
             <w:r>
               <w:rPr>
@@ -4327,7 +4323,7 @@
                 <w:noProof/>
                 <w:webHidden/>
               </w:rPr>
-              <w:t>34</w:t>
+              <w:t>35</w:t>
             </w:r>
             <w:r>
               <w:rPr>
@@ -4351,7 +4347,7 @@
               <w:lang w:val="nl-NL" w:eastAsia="nl-NL"/>
             </w:rPr>
           </w:pPr>
-          <w:hyperlink w:anchor="_Toc444453645" w:history="1">
+          <w:hyperlink w:anchor="_Toc466471782" w:history="1">
             <w:r>
               <w:rPr>
                 <w:rStyle w:val="Hyperlink"/>
@@ -4393,7 +4389,7 @@
                 <w:noProof/>
                 <w:webHidden/>
               </w:rPr>
-              <w:instrText xml:space="preserve"> PAGEREF _Toc444453645 \h </w:instrText>
+              <w:instrText xml:space="preserve"> PAGEREF _Toc466471782 \h </w:instrText>
             </w:r>
             <w:r>
               <w:rPr>
@@ -4413,7 +4409,7 @@
                 <w:noProof/>
                 <w:webHidden/>
               </w:rPr>
-              <w:t>36</w:t>
+              <w:t>37</w:t>
             </w:r>
             <w:r>
               <w:rPr>
@@ -4437,7 +4433,7 @@
               <w:lang w:val="nl-NL" w:eastAsia="nl-NL"/>
             </w:rPr>
           </w:pPr>
-          <w:hyperlink w:anchor="_Toc444453646" w:history="1">
+          <w:hyperlink w:anchor="_Toc466471783" w:history="1">
             <w:r>
               <w:rPr>
                 <w:rStyle w:val="Hyperlink"/>
@@ -4479,7 +4475,7 @@
                 <w:noProof/>
                 <w:webHidden/>
               </w:rPr>
-              <w:instrText xml:space="preserve"> PAGEREF _Toc444453646 \h </w:instrText>
+              <w:instrText xml:space="preserve"> PAGEREF _Toc466471783 \h </w:instrText>
             </w:r>
             <w:r>
               <w:rPr>
@@ -4499,7 +4495,7 @@
                 <w:noProof/>
                 <w:webHidden/>
               </w:rPr>
-              <w:t>37</w:t>
+              <w:t>38</w:t>
             </w:r>
             <w:r>
               <w:rPr>
@@ -4523,7 +4519,7 @@
               <w:lang w:val="nl-NL" w:eastAsia="nl-NL"/>
             </w:rPr>
           </w:pPr>
-          <w:hyperlink w:anchor="_Toc444453647" w:history="1">
+          <w:hyperlink w:anchor="_Toc466471784" w:history="1">
             <w:r>
               <w:rPr>
                 <w:rStyle w:val="Hyperlink"/>
@@ -4565,7 +4561,7 @@
                 <w:noProof/>
                 <w:webHidden/>
               </w:rPr>
-              <w:instrText xml:space="preserve"> PAGEREF _Toc444453647 \h </w:instrText>
+              <w:instrText xml:space="preserve"> PAGEREF _Toc466471784 \h </w:instrText>
             </w:r>
             <w:r>
               <w:rPr>
@@ -4585,7 +4581,7 @@
                 <w:noProof/>
                 <w:webHidden/>
               </w:rPr>
-              <w:t>37</w:t>
+              <w:t>38</w:t>
             </w:r>
             <w:r>
               <w:rPr>
@@ -4609,7 +4605,7 @@
               <w:lang w:val="nl-NL" w:eastAsia="nl-NL"/>
             </w:rPr>
           </w:pPr>
-          <w:hyperlink w:anchor="_Toc444453648" w:history="1">
+          <w:hyperlink w:anchor="_Toc466471785" w:history="1">
             <w:r>
               <w:rPr>
                 <w:rStyle w:val="Hyperlink"/>
@@ -4651,7 +4647,7 @@
                 <w:noProof/>
                 <w:webHidden/>
               </w:rPr>
-              <w:instrText xml:space="preserve"> PAGEREF _Toc444453648 \h </w:instrText>
+              <w:instrText xml:space="preserve"> PAGEREF _Toc466471785 \h </w:instrText>
             </w:r>
             <w:r>
               <w:rPr>
@@ -4671,7 +4667,7 @@
                 <w:noProof/>
                 <w:webHidden/>
               </w:rPr>
-              <w:t>38</w:t>
+              <w:t>39</w:t>
             </w:r>
             <w:r>
               <w:rPr>
@@ -4695,7 +4691,7 @@
               <w:lang w:val="nl-NL" w:eastAsia="nl-NL"/>
             </w:rPr>
           </w:pPr>
-          <w:hyperlink w:anchor="_Toc444453649" w:history="1">
+          <w:hyperlink w:anchor="_Toc466471786" w:history="1">
             <w:r>
               <w:rPr>
                 <w:rStyle w:val="Hyperlink"/>
@@ -4737,7 +4733,7 @@
                 <w:noProof/>
                 <w:webHidden/>
               </w:rPr>
-              <w:instrText xml:space="preserve"> PAGEREF _Toc444453649 \h </w:instrText>
+              <w:instrText xml:space="preserve"> PAGEREF _Toc466471786 \h </w:instrText>
             </w:r>
             <w:r>
               <w:rPr>
@@ -4757,7 +4753,7 @@
                 <w:noProof/>
                 <w:webHidden/>
               </w:rPr>
-              <w:t>39</w:t>
+              <w:t>40</w:t>
             </w:r>
             <w:r>
               <w:rPr>
@@ -4781,7 +4777,7 @@
               <w:lang w:val="nl-NL" w:eastAsia="nl-NL"/>
             </w:rPr>
           </w:pPr>
-          <w:hyperlink w:anchor="_Toc444453650" w:history="1">
+          <w:hyperlink w:anchor="_Toc466471787" w:history="1">
             <w:r>
               <w:rPr>
                 <w:rStyle w:val="Hyperlink"/>
@@ -4823,7 +4819,7 @@
                 <w:noProof/>
                 <w:webHidden/>
               </w:rPr>
-              <w:instrText xml:space="preserve"> PAGEREF _Toc444453650 \h </w:instrText>
+              <w:instrText xml:space="preserve"> PAGEREF _Toc466471787 \h </w:instrText>
             </w:r>
             <w:r>
               <w:rPr>
@@ -4843,7 +4839,7 @@
                 <w:noProof/>
                 <w:webHidden/>
               </w:rPr>
-              <w:t>39</w:t>
+              <w:t>40</w:t>
             </w:r>
             <w:r>
               <w:rPr>
@@ -4867,7 +4863,7 @@
               <w:lang w:val="nl-NL" w:eastAsia="nl-NL"/>
             </w:rPr>
           </w:pPr>
-          <w:hyperlink w:anchor="_Toc444453651" w:history="1">
+          <w:hyperlink w:anchor="_Toc466471788" w:history="1">
             <w:r>
               <w:rPr>
                 <w:rStyle w:val="Hyperlink"/>
@@ -4909,7 +4905,7 @@
                 <w:noProof/>
                 <w:webHidden/>
               </w:rPr>
-              <w:instrText xml:space="preserve"> PAGEREF _Toc444453651 \h </w:instrText>
+              <w:instrText xml:space="preserve"> PAGEREF _Toc466471788 \h </w:instrText>
             </w:r>
             <w:r>
               <w:rPr>
@@ -4929,7 +4925,7 @@
                 <w:noProof/>
                 <w:webHidden/>
               </w:rPr>
-              <w:t>39</w:t>
+              <w:t>40</w:t>
             </w:r>
             <w:r>
               <w:rPr>
@@ -4953,7 +4949,7 @@
               <w:lang w:val="nl-NL" w:eastAsia="nl-NL"/>
             </w:rPr>
           </w:pPr>
-          <w:hyperlink w:anchor="_Toc444453652" w:history="1">
+          <w:hyperlink w:anchor="_Toc466471789" w:history="1">
             <w:r>
               <w:rPr>
                 <w:rStyle w:val="Hyperlink"/>
@@ -4995,7 +4991,7 @@
                 <w:noProof/>
                 <w:webHidden/>
               </w:rPr>
-              <w:instrText xml:space="preserve"> PAGEREF _Toc444453652 \h </w:instrText>
+              <w:instrText xml:space="preserve"> PAGEREF _Toc466471789 \h </w:instrText>
             </w:r>
             <w:r>
               <w:rPr>
@@ -5015,7 +5011,7 @@
                 <w:noProof/>
                 <w:webHidden/>
               </w:rPr>
-              <w:t>40</w:t>
+              <w:t>41</w:t>
             </w:r>
             <w:r>
               <w:rPr>
@@ -5039,7 +5035,7 @@
               <w:lang w:val="nl-NL" w:eastAsia="nl-NL"/>
             </w:rPr>
           </w:pPr>
-          <w:hyperlink w:anchor="_Toc444453653" w:history="1">
+          <w:hyperlink w:anchor="_Toc466471790" w:history="1">
             <w:r>
               <w:rPr>
                 <w:rStyle w:val="Hyperlink"/>
@@ -5081,7 +5077,7 @@
                 <w:noProof/>
                 <w:webHidden/>
               </w:rPr>
-              <w:instrText xml:space="preserve"> PAGEREF _Toc444453653 \h </w:instrText>
+              <w:instrText xml:space="preserve"> PAGEREF _Toc466471790 \h </w:instrText>
             </w:r>
             <w:r>
               <w:rPr>
@@ -5101,7 +5097,7 @@
                 <w:noProof/>
                 <w:webHidden/>
               </w:rPr>
-              <w:t>42</w:t>
+              <w:t>43</w:t>
             </w:r>
             <w:r>
               <w:rPr>
@@ -5125,7 +5121,7 @@
               <w:lang w:val="nl-NL" w:eastAsia="nl-NL"/>
             </w:rPr>
           </w:pPr>
-          <w:hyperlink w:anchor="_Toc444453654" w:history="1">
+          <w:hyperlink w:anchor="_Toc466471791" w:history="1">
             <w:r>
               <w:rPr>
                 <w:rStyle w:val="Hyperlink"/>
@@ -5167,7 +5163,7 @@
                 <w:noProof/>
                 <w:webHidden/>
               </w:rPr>
-              <w:instrText xml:space="preserve"> PAGEREF _Toc444453654 \h </w:instrText>
+              <w:instrText xml:space="preserve"> PAGEREF _Toc466471791 \h </w:instrText>
             </w:r>
             <w:r>
               <w:rPr>
@@ -5187,7 +5183,7 @@
                 <w:noProof/>
                 <w:webHidden/>
               </w:rPr>
-              <w:t>43</w:t>
+              <w:t>44</w:t>
             </w:r>
             <w:r>
               <w:rPr>
@@ -5211,7 +5207,7 @@
               <w:lang w:val="nl-NL" w:eastAsia="nl-NL"/>
             </w:rPr>
           </w:pPr>
-          <w:hyperlink w:anchor="_Toc444453655" w:history="1">
+          <w:hyperlink w:anchor="_Toc466471792" w:history="1">
             <w:r>
               <w:rPr>
                 <w:rStyle w:val="Hyperlink"/>
@@ -5253,7 +5249,7 @@
                 <w:noProof/>
                 <w:webHidden/>
               </w:rPr>
-              <w:instrText xml:space="preserve"> PAGEREF _Toc444453655 \h </w:instrText>
+              <w:instrText xml:space="preserve"> PAGEREF _Toc466471792 \h </w:instrText>
             </w:r>
             <w:r>
               <w:rPr>
@@ -5273,7 +5269,7 @@
                 <w:noProof/>
                 <w:webHidden/>
               </w:rPr>
-              <w:t>44</w:t>
+              <w:t>45</w:t>
             </w:r>
             <w:r>
               <w:rPr>
@@ -5297,7 +5293,7 @@
               <w:lang w:val="nl-NL" w:eastAsia="nl-NL"/>
             </w:rPr>
           </w:pPr>
-          <w:hyperlink w:anchor="_Toc444453656" w:history="1">
+          <w:hyperlink w:anchor="_Toc466471793" w:history="1">
             <w:r>
               <w:rPr>
                 <w:rStyle w:val="Hyperlink"/>
@@ -5339,7 +5335,7 @@
                 <w:noProof/>
                 <w:webHidden/>
               </w:rPr>
-              <w:instrText xml:space="preserve"> PAGEREF _Toc444453656 \h </w:instrText>
+              <w:instrText xml:space="preserve"> PAGEREF _Toc466471793 \h </w:instrText>
             </w:r>
             <w:r>
               <w:rPr>
@@ -5359,7 +5355,7 @@
                 <w:noProof/>
                 <w:webHidden/>
               </w:rPr>
-              <w:t>44</w:t>
+              <w:t>45</w:t>
             </w:r>
             <w:r>
               <w:rPr>
@@ -5383,7 +5379,7 @@
               <w:lang w:val="nl-NL" w:eastAsia="nl-NL"/>
             </w:rPr>
           </w:pPr>
-          <w:hyperlink w:anchor="_Toc444453657" w:history="1">
+          <w:hyperlink w:anchor="_Toc466471794" w:history="1">
             <w:r>
               <w:rPr>
                 <w:rStyle w:val="Hyperlink"/>
@@ -5425,7 +5421,7 @@
                 <w:noProof/>
                 <w:webHidden/>
               </w:rPr>
-              <w:instrText xml:space="preserve"> PAGEREF _Toc444453657 \h </w:instrText>
+              <w:instrText xml:space="preserve"> PAGEREF _Toc466471794 \h </w:instrText>
             </w:r>
             <w:r>
               <w:rPr>
@@ -5445,7 +5441,7 @@
                 <w:noProof/>
                 <w:webHidden/>
               </w:rPr>
-              <w:t>44</w:t>
+              <w:t>45</w:t>
             </w:r>
             <w:r>
               <w:rPr>
@@ -5469,7 +5465,7 @@
               <w:lang w:val="nl-NL" w:eastAsia="nl-NL"/>
             </w:rPr>
           </w:pPr>
-          <w:hyperlink w:anchor="_Toc444453658" w:history="1">
+          <w:hyperlink w:anchor="_Toc466471795" w:history="1">
             <w:r>
               <w:rPr>
                 <w:rStyle w:val="Hyperlink"/>
@@ -5511,7 +5507,7 @@
                 <w:noProof/>
                 <w:webHidden/>
               </w:rPr>
-              <w:instrText xml:space="preserve"> PAGEREF _Toc444453658 \h </w:instrText>
+              <w:instrText xml:space="preserve"> PAGEREF _Toc466471795 \h </w:instrText>
             </w:r>
             <w:r>
               <w:rPr>
@@ -5531,7 +5527,7 @@
                 <w:noProof/>
                 <w:webHidden/>
               </w:rPr>
-              <w:t>45</w:t>
+              <w:t>46</w:t>
             </w:r>
             <w:r>
               <w:rPr>
@@ -5555,7 +5551,7 @@
               <w:lang w:val="nl-NL" w:eastAsia="nl-NL"/>
             </w:rPr>
           </w:pPr>
-          <w:hyperlink w:anchor="_Toc444453659" w:history="1">
+          <w:hyperlink w:anchor="_Toc466471796" w:history="1">
             <w:r>
               <w:rPr>
                 <w:rStyle w:val="Hyperlink"/>
@@ -5598,7 +5594,7 @@
                 <w:noProof/>
                 <w:webHidden/>
               </w:rPr>
-              <w:instrText xml:space="preserve"> PAGEREF _Toc444453659 \h </w:instrText>
+              <w:instrText xml:space="preserve"> PAGEREF _Toc466471796 \h </w:instrText>
             </w:r>
             <w:r>
               <w:rPr>
@@ -5618,7 +5614,7 @@
                 <w:noProof/>
                 <w:webHidden/>
               </w:rPr>
-              <w:t>49</w:t>
+              <w:t>50</w:t>
             </w:r>
             <w:r>
               <w:rPr>
@@ -5664,7 +5660,7 @@
       <w:pPr>
         <w:pStyle w:val="Kop1"/>
       </w:pPr>
-      <w:bookmarkStart w:id="2" w:name="_Toc444453602"/>
+      <w:bookmarkStart w:id="1" w:name="_Toc466471739"/>
       <w:r>
         <w:lastRenderedPageBreak/>
         <w:t>Getting</w:t>
@@ -5675,20 +5671,20 @@
       <w:r>
         <w:t>Started</w:t>
       </w:r>
+      <w:bookmarkEnd w:id="1"/>
+    </w:p>
+    <w:p>
+      <w:pPr>
+        <w:pStyle w:val="Kop2"/>
+      </w:pPr>
+      <w:bookmarkStart w:id="2" w:name="_Toc466471740"/>
+      <w:r>
+        <w:t>Download</w:t>
+      </w:r>
+      <w:r>
+        <w:t xml:space="preserve"> and run HUSACCT</w:t>
+      </w:r>
       <w:bookmarkEnd w:id="2"/>
-    </w:p>
-    <w:p>
-      <w:pPr>
-        <w:pStyle w:val="Kop2"/>
-      </w:pPr>
-      <w:bookmarkStart w:id="3" w:name="_Toc444453603"/>
-      <w:r>
-        <w:t>Download</w:t>
-      </w:r>
-      <w:r>
-        <w:t xml:space="preserve"> and run HUSACCT</w:t>
-      </w:r>
-      <w:bookmarkEnd w:id="3"/>
     </w:p>
     <w:p>
       <w:pPr>
@@ -5974,7 +5970,7 @@
       <w:pPr>
         <w:pStyle w:val="Kop2"/>
       </w:pPr>
-      <w:bookmarkStart w:id="4" w:name="_Toc444453604"/>
+      <w:bookmarkStart w:id="3" w:name="_Toc466471741"/>
       <w:r>
         <w:t xml:space="preserve">Overview of </w:t>
       </w:r>
@@ -5987,7 +5983,7 @@
       <w:r>
         <w:t>functionality</w:t>
       </w:r>
-      <w:bookmarkEnd w:id="4"/>
+      <w:bookmarkEnd w:id="3"/>
     </w:p>
     <w:p>
       <w:r>
@@ -6123,14 +6119,14 @@
       <w:pPr>
         <w:pStyle w:val="Kop3"/>
       </w:pPr>
-      <w:bookmarkStart w:id="5" w:name="_Toc444453605"/>
+      <w:bookmarkStart w:id="4" w:name="_Toc466471742"/>
       <w:r>
         <w:t xml:space="preserve">Overview of the </w:t>
       </w:r>
       <w:r>
         <w:t>Menu Options</w:t>
       </w:r>
-      <w:bookmarkEnd w:id="5"/>
+      <w:bookmarkEnd w:id="4"/>
     </w:p>
     <w:p>
       <w:r>
@@ -6591,7 +6587,7 @@
               <w:cnfStyle w:val="000000000000" w:firstRow="0" w:lastRow="0" w:firstColumn="0" w:lastColumn="0" w:oddVBand="0" w:evenVBand="0" w:oddHBand="0" w:evenHBand="0" w:firstRowFirstColumn="0" w:firstRowLastColumn="0" w:lastRowFirstColumn="0" w:lastRowLastColumn="0"/>
             </w:pPr>
             <w:r>
-              <w:t>Export analysis model</w:t>
+              <w:t>Reconstruct architecture</w:t>
             </w:r>
           </w:p>
         </w:tc>
@@ -6616,7 +6612,7 @@
               <w:cnfStyle w:val="000000100000" w:firstRow="0" w:lastRow="0" w:firstColumn="0" w:lastColumn="0" w:oddVBand="0" w:evenVBand="0" w:oddHBand="1" w:evenHBand="0" w:firstRowFirstColumn="0" w:firstRowLastColumn="0" w:lastRowFirstColumn="0" w:lastRowLastColumn="0"/>
             </w:pPr>
             <w:r>
-              <w:t>Import analysis model</w:t>
+              <w:t>Export analysis model</w:t>
             </w:r>
           </w:p>
         </w:tc>
@@ -6638,61 +6634,7 @@
               <w:cnfStyle w:val="000000000000" w:firstRow="0" w:lastRow="0" w:firstColumn="0" w:lastColumn="0" w:oddVBand="0" w:evenVBand="0" w:oddHBand="0" w:evenHBand="0" w:firstRowFirstColumn="0" w:firstRowLastColumn="0" w:lastRowFirstColumn="0" w:lastRowLastColumn="0"/>
             </w:pPr>
             <w:r>
-              <w:t>Re</w:t>
-            </w:r>
-            <w:r>
-              <w:t>port dependencies</w:t>
-            </w:r>
-          </w:p>
-        </w:tc>
-      </w:tr>
-      <w:tr>
-        <w:trPr>
-          <w:cnfStyle w:val="000000100000" w:firstRow="0" w:lastRow="0" w:firstColumn="0" w:lastColumn="0" w:oddVBand="0" w:evenVBand="0" w:oddHBand="1" w:evenHBand="0" w:firstRowFirstColumn="0" w:firstRowLastColumn="0" w:lastRowFirstColumn="0" w:lastRowLastColumn="0"/>
-        </w:trPr>
-        <w:tc>
-          <w:tcPr>
-            <w:cnfStyle w:val="001000000000" w:firstRow="0" w:lastRow="0" w:firstColumn="1" w:lastColumn="0" w:oddVBand="0" w:evenVBand="0" w:oddHBand="0" w:evenHBand="0" w:firstRowFirstColumn="0" w:firstRowLastColumn="0" w:lastRowFirstColumn="0" w:lastRowLastColumn="0"/>
-            <w:tcW w:w="3652" w:type="dxa"/>
-          </w:tcPr>
-          <w:p>
-            <w:r>
-              <w:t>Validate conformance</w:t>
-            </w:r>
-          </w:p>
-        </w:tc>
-        <w:tc>
-          <w:tcPr>
-            <w:tcW w:w="3969" w:type="dxa"/>
-          </w:tcPr>
-          <w:p>
-            <w:pPr>
-              <w:cnfStyle w:val="000000100000" w:firstRow="0" w:lastRow="0" w:firstColumn="0" w:lastColumn="0" w:oddVBand="0" w:evenVBand="0" w:oddHBand="1" w:evenHBand="0" w:firstRowFirstColumn="0" w:firstRowLastColumn="0" w:lastRowFirstColumn="0" w:lastRowLastColumn="0"/>
-            </w:pPr>
-            <w:r>
-              <w:t>Validate now</w:t>
-            </w:r>
-          </w:p>
-        </w:tc>
-      </w:tr>
-      <w:tr>
-        <w:tc>
-          <w:tcPr>
-            <w:cnfStyle w:val="001000000000" w:firstRow="0" w:lastRow="0" w:firstColumn="1" w:lastColumn="0" w:oddVBand="0" w:evenVBand="0" w:oddHBand="0" w:evenHBand="0" w:firstRowFirstColumn="0" w:firstRowLastColumn="0" w:lastRowFirstColumn="0" w:lastRowLastColumn="0"/>
-            <w:tcW w:w="3652" w:type="dxa"/>
-          </w:tcPr>
-          <w:p/>
-        </w:tc>
-        <w:tc>
-          <w:tcPr>
-            <w:tcW w:w="3969" w:type="dxa"/>
-          </w:tcPr>
-          <w:p>
-            <w:pPr>
-              <w:cnfStyle w:val="000000000000" w:firstRow="0" w:lastRow="0" w:firstColumn="0" w:lastColumn="0" w:oddVBand="0" w:evenVBand="0" w:oddHBand="0" w:evenHBand="0" w:firstRowFirstColumn="0" w:firstRowLastColumn="0" w:lastRowFirstColumn="0" w:lastRowLastColumn="0"/>
-            </w:pPr>
-            <w:r>
-              <w:t>Export violations</w:t>
+              <w:t>Import analysis model</w:t>
             </w:r>
           </w:p>
         </w:tc>
@@ -6717,7 +6659,10 @@
               <w:cnfStyle w:val="000000100000" w:firstRow="0" w:lastRow="0" w:firstColumn="0" w:lastColumn="0" w:oddVBand="0" w:evenVBand="0" w:oddHBand="1" w:evenHBand="0" w:firstRowFirstColumn="0" w:firstRowLastColumn="0" w:lastRowFirstColumn="0" w:lastRowLastColumn="0"/>
             </w:pPr>
             <w:r>
-              <w:t>Report violations</w:t>
+              <w:t>Re</w:t>
+            </w:r>
+            <w:r>
+              <w:t>port dependencies</w:t>
             </w:r>
           </w:p>
         </w:tc>
@@ -6730,7 +6675,7 @@
           </w:tcPr>
           <w:p>
             <w:r>
-              <w:t>Tools</w:t>
+              <w:t>Validate conformance</w:t>
             </w:r>
           </w:p>
         </w:tc>
@@ -6743,7 +6688,7 @@
               <w:cnfStyle w:val="000000000000" w:firstRow="0" w:lastRow="0" w:firstColumn="0" w:lastColumn="0" w:oddVBand="0" w:evenVBand="0" w:oddHBand="0" w:evenHBand="0" w:firstRowFirstColumn="0" w:firstRowLastColumn="0" w:lastRowFirstColumn="0" w:lastRowLastColumn="0"/>
             </w:pPr>
             <w:r>
-              <w:t>Options</w:t>
+              <w:t>Validate now</w:t>
             </w:r>
           </w:p>
         </w:tc>
@@ -6757,11 +6702,7 @@
             <w:cnfStyle w:val="001000000000" w:firstRow="0" w:lastRow="0" w:firstColumn="1" w:lastColumn="0" w:oddVBand="0" w:evenVBand="0" w:oddHBand="0" w:evenHBand="0" w:firstRowFirstColumn="0" w:firstRowLastColumn="0" w:lastRowFirstColumn="0" w:lastRowLastColumn="0"/>
             <w:tcW w:w="3652" w:type="dxa"/>
           </w:tcPr>
-          <w:p>
-            <w:r>
-              <w:t>Help</w:t>
-            </w:r>
-          </w:p>
+          <w:p/>
         </w:tc>
         <w:tc>
           <w:tcPr>
@@ -6772,7 +6713,7 @@
               <w:cnfStyle w:val="000000100000" w:firstRow="0" w:lastRow="0" w:firstColumn="0" w:lastColumn="0" w:oddVBand="0" w:evenVBand="0" w:oddHBand="1" w:evenHBand="0" w:firstRowFirstColumn="0" w:firstRowLastColumn="0" w:lastRowFirstColumn="0" w:lastRowLastColumn="0"/>
             </w:pPr>
             <w:r>
-              <w:t>About HUSACCT</w:t>
+              <w:t>Export violations</w:t>
             </w:r>
           </w:p>
         </w:tc>
@@ -6794,6 +6735,86 @@
               <w:cnfStyle w:val="000000000000" w:firstRow="0" w:lastRow="0" w:firstColumn="0" w:lastColumn="0" w:oddVBand="0" w:evenVBand="0" w:oddHBand="0" w:evenHBand="0" w:firstRowFirstColumn="0" w:firstRowLastColumn="0" w:lastRowFirstColumn="0" w:lastRowLastColumn="0"/>
             </w:pPr>
             <w:r>
+              <w:t>Report violations</w:t>
+            </w:r>
+          </w:p>
+        </w:tc>
+      </w:tr>
+      <w:tr>
+        <w:trPr>
+          <w:cnfStyle w:val="000000100000" w:firstRow="0" w:lastRow="0" w:firstColumn="0" w:lastColumn="0" w:oddVBand="0" w:evenVBand="0" w:oddHBand="1" w:evenHBand="0" w:firstRowFirstColumn="0" w:firstRowLastColumn="0" w:lastRowFirstColumn="0" w:lastRowLastColumn="0"/>
+        </w:trPr>
+        <w:tc>
+          <w:tcPr>
+            <w:cnfStyle w:val="001000000000" w:firstRow="0" w:lastRow="0" w:firstColumn="1" w:lastColumn="0" w:oddVBand="0" w:evenVBand="0" w:oddHBand="0" w:evenHBand="0" w:firstRowFirstColumn="0" w:firstRowLastColumn="0" w:lastRowFirstColumn="0" w:lastRowLastColumn="0"/>
+            <w:tcW w:w="3652" w:type="dxa"/>
+          </w:tcPr>
+          <w:p>
+            <w:r>
+              <w:t>Tools</w:t>
+            </w:r>
+          </w:p>
+        </w:tc>
+        <w:tc>
+          <w:tcPr>
+            <w:tcW w:w="3969" w:type="dxa"/>
+          </w:tcPr>
+          <w:p>
+            <w:pPr>
+              <w:cnfStyle w:val="000000100000" w:firstRow="0" w:lastRow="0" w:firstColumn="0" w:lastColumn="0" w:oddVBand="0" w:evenVBand="0" w:oddHBand="1" w:evenHBand="0" w:firstRowFirstColumn="0" w:firstRowLastColumn="0" w:lastRowFirstColumn="0" w:lastRowLastColumn="0"/>
+            </w:pPr>
+            <w:r>
+              <w:t>Options</w:t>
+            </w:r>
+          </w:p>
+        </w:tc>
+      </w:tr>
+      <w:tr>
+        <w:tc>
+          <w:tcPr>
+            <w:cnfStyle w:val="001000000000" w:firstRow="0" w:lastRow="0" w:firstColumn="1" w:lastColumn="0" w:oddVBand="0" w:evenVBand="0" w:oddHBand="0" w:evenHBand="0" w:firstRowFirstColumn="0" w:firstRowLastColumn="0" w:lastRowFirstColumn="0" w:lastRowLastColumn="0"/>
+            <w:tcW w:w="3652" w:type="dxa"/>
+          </w:tcPr>
+          <w:p>
+            <w:r>
+              <w:t>Help</w:t>
+            </w:r>
+          </w:p>
+        </w:tc>
+        <w:tc>
+          <w:tcPr>
+            <w:tcW w:w="3969" w:type="dxa"/>
+          </w:tcPr>
+          <w:p>
+            <w:pPr>
+              <w:cnfStyle w:val="000000000000" w:firstRow="0" w:lastRow="0" w:firstColumn="0" w:lastColumn="0" w:oddVBand="0" w:evenVBand="0" w:oddHBand="0" w:evenHBand="0" w:firstRowFirstColumn="0" w:firstRowLastColumn="0" w:lastRowFirstColumn="0" w:lastRowLastColumn="0"/>
+            </w:pPr>
+            <w:r>
+              <w:t>About HUSACCT</w:t>
+            </w:r>
+          </w:p>
+        </w:tc>
+      </w:tr>
+      <w:tr>
+        <w:trPr>
+          <w:cnfStyle w:val="000000100000" w:firstRow="0" w:lastRow="0" w:firstColumn="0" w:lastColumn="0" w:oddVBand="0" w:evenVBand="0" w:oddHBand="1" w:evenHBand="0" w:firstRowFirstColumn="0" w:firstRowLastColumn="0" w:lastRowFirstColumn="0" w:lastRowLastColumn="0"/>
+        </w:trPr>
+        <w:tc>
+          <w:tcPr>
+            <w:cnfStyle w:val="001000000000" w:firstRow="0" w:lastRow="0" w:firstColumn="1" w:lastColumn="0" w:oddVBand="0" w:evenVBand="0" w:oddHBand="0" w:evenHBand="0" w:firstRowFirstColumn="0" w:firstRowLastColumn="0" w:lastRowFirstColumn="0" w:lastRowLastColumn="0"/>
+            <w:tcW w:w="3652" w:type="dxa"/>
+          </w:tcPr>
+          <w:p/>
+        </w:tc>
+        <w:tc>
+          <w:tcPr>
+            <w:tcW w:w="3969" w:type="dxa"/>
+          </w:tcPr>
+          <w:p>
+            <w:pPr>
+              <w:cnfStyle w:val="000000100000" w:firstRow="0" w:lastRow="0" w:firstColumn="0" w:lastColumn="0" w:oddVBand="0" w:evenVBand="0" w:oddHBand="1" w:evenHBand="0" w:firstRowFirstColumn="0" w:firstRowLastColumn="0" w:lastRowFirstColumn="0" w:lastRowLastColumn="0"/>
+            </w:pPr>
+            <w:r>
               <w:t>Documentation</w:t>
             </w:r>
           </w:p>
@@ -6820,7 +6841,7 @@
       <w:pPr>
         <w:pStyle w:val="Kop3"/>
       </w:pPr>
-      <w:bookmarkStart w:id="6" w:name="_Toc444453606"/>
+      <w:bookmarkStart w:id="5" w:name="_Toc466471743"/>
       <w:r>
         <w:lastRenderedPageBreak/>
         <w:t xml:space="preserve">Tour: </w:t>
@@ -6831,7 +6852,7 @@
       <w:r>
         <w:t>view of the work Process</w:t>
       </w:r>
-      <w:bookmarkEnd w:id="6"/>
+      <w:bookmarkEnd w:id="5"/>
     </w:p>
     <w:p>
       <w:r>
@@ -8037,7 +8058,7 @@
       <w:pPr>
         <w:pStyle w:val="Kop1"/>
       </w:pPr>
-      <w:bookmarkStart w:id="7" w:name="_Toc444453607"/>
+      <w:bookmarkStart w:id="6" w:name="_Toc466471744"/>
       <w:r>
         <w:lastRenderedPageBreak/>
         <w:t>Menu</w:t>
@@ -8110,7 +8131,7 @@
       <w:r>
         <w:t>File</w:t>
       </w:r>
-      <w:bookmarkEnd w:id="7"/>
+      <w:bookmarkEnd w:id="6"/>
     </w:p>
     <w:p>
       <w:r>
@@ -8147,11 +8168,11 @@
       <w:pPr>
         <w:pStyle w:val="Kop2"/>
       </w:pPr>
-      <w:bookmarkStart w:id="8" w:name="_Toc444453608"/>
+      <w:bookmarkStart w:id="7" w:name="_Toc466471745"/>
       <w:r>
         <w:t>New Workspace</w:t>
       </w:r>
-      <w:bookmarkEnd w:id="8"/>
+      <w:bookmarkEnd w:id="7"/>
     </w:p>
     <w:p>
       <w:pPr>
@@ -8434,11 +8455,11 @@
       <w:pPr>
         <w:pStyle w:val="Kop2"/>
       </w:pPr>
-      <w:bookmarkStart w:id="9" w:name="_Toc444453609"/>
+      <w:bookmarkStart w:id="8" w:name="_Toc466471746"/>
       <w:r>
         <w:t>Open Workspace</w:t>
       </w:r>
-      <w:bookmarkEnd w:id="9"/>
+      <w:bookmarkEnd w:id="8"/>
     </w:p>
     <w:p>
       <w:pPr>
@@ -8584,12 +8605,12 @@
       <w:pPr>
         <w:pStyle w:val="Kop2"/>
       </w:pPr>
-      <w:bookmarkStart w:id="10" w:name="_Toc444453610"/>
+      <w:bookmarkStart w:id="9" w:name="_Toc466471747"/>
       <w:r>
         <w:lastRenderedPageBreak/>
         <w:t>Save Workspace</w:t>
       </w:r>
-      <w:bookmarkEnd w:id="10"/>
+      <w:bookmarkEnd w:id="9"/>
     </w:p>
     <w:p>
       <w:pPr>
@@ -8742,7 +8763,7 @@
       <w:pPr>
         <w:pStyle w:val="Kop1"/>
       </w:pPr>
-      <w:bookmarkStart w:id="11" w:name="_Toc444453611"/>
+      <w:bookmarkStart w:id="10" w:name="_Toc466471748"/>
       <w:r>
         <w:lastRenderedPageBreak/>
         <w:t xml:space="preserve">MENU: </w:t>
@@ -8750,17 +8771,17 @@
       <w:r>
         <w:t>Define intended architecture</w:t>
       </w:r>
+      <w:bookmarkEnd w:id="10"/>
+    </w:p>
+    <w:p>
+      <w:pPr>
+        <w:pStyle w:val="Kop2"/>
+      </w:pPr>
+      <w:bookmarkStart w:id="11" w:name="_Toc466471749"/>
+      <w:r>
+        <w:t>Module Types and Rule Types</w:t>
+      </w:r>
       <w:bookmarkEnd w:id="11"/>
-    </w:p>
-    <w:p>
-      <w:pPr>
-        <w:pStyle w:val="Kop2"/>
-      </w:pPr>
-      <w:bookmarkStart w:id="12" w:name="_Toc444453612"/>
-      <w:r>
-        <w:t>Module Types and Rule Types</w:t>
-      </w:r>
-      <w:bookmarkEnd w:id="12"/>
     </w:p>
     <w:p>
       <w:pPr>
@@ -8775,7 +8796,7 @@
             <v:stroke joinstyle="miter"/>
             <v:path gradientshapeok="t" o:connecttype="rect"/>
           </v:shapetype>
-          <v:shape id="_x0000_s1027" type="#_x0000_t202" style="position:absolute;margin-left:2613.95pt;margin-top:0;width:243.1pt;height:336.4pt;z-index:251663360;mso-position-horizontal:right;mso-position-horizontal-relative:margin;mso-position-vertical:bottom;mso-position-vertical-relative:margin;mso-width-relative:margin;mso-height-relative:margin" strokecolor="white">
+          <v:shape id="_x0000_s1027" type="#_x0000_t202" style="position:absolute;margin-left:2805.85pt;margin-top:0;width:243.1pt;height:336.4pt;z-index:251663360;mso-position-horizontal:right;mso-position-horizontal-relative:margin;mso-position-vertical:bottom;mso-position-vertical-relative:margin;mso-width-relative:margin;mso-height-relative:margin" strokecolor="white">
             <v:textbox style="mso-next-textbox:#_x0000_s1027" inset="0,0,0,0">
               <w:txbxContent>
                 <w:p>
@@ -9155,12 +9176,12 @@
         <w:spacing w:before="40" w:after="0"/>
         <w:ind w:left="0" w:firstLine="0"/>
       </w:pPr>
-      <w:bookmarkStart w:id="13" w:name="_Toc444453613"/>
+      <w:bookmarkStart w:id="12" w:name="_Toc466471750"/>
       <w:r>
         <w:lastRenderedPageBreak/>
         <w:t>Common Module Types</w:t>
       </w:r>
-      <w:bookmarkEnd w:id="13"/>
+      <w:bookmarkEnd w:id="12"/>
     </w:p>
     <w:p>
       <w:pPr>
@@ -9225,15 +9246,7 @@
         <w:t>Layers</w:t>
       </w:r>
       <w:r>
-        <w:t xml:space="preserve"> represent units in the system design with additional semantics. Layers have a hierarchical level and constraints on the relations between the layers. We cite </w:t>
-      </w:r>
-      <w:proofErr w:type="spellStart"/>
-      <w:r>
-        <w:t>Larman</w:t>
-      </w:r>
-      <w:proofErr w:type="spellEnd"/>
-      <w:r>
-        <w:t xml:space="preserve"> </w:t>
+        <w:t xml:space="preserve"> represent units in the system design with additional semantics. Layers have a hierarchical level and constraints on the relations between the layers. We cite Larman </w:t>
       </w:r>
       <w:r>
         <w:fldChar w:fldCharType="begin" w:fldLock="1"/>
@@ -9564,12 +9577,12 @@
         <w:spacing w:before="40" w:after="0"/>
         <w:ind w:left="0" w:firstLine="0"/>
       </w:pPr>
-      <w:bookmarkStart w:id="14" w:name="_Toc444453614"/>
+      <w:bookmarkStart w:id="13" w:name="_Toc466471751"/>
       <w:r>
         <w:lastRenderedPageBreak/>
         <w:t>Common Rule Types</w:t>
       </w:r>
-      <w:bookmarkEnd w:id="14"/>
+      <w:bookmarkEnd w:id="13"/>
     </w:p>
     <w:p>
       <w:pPr>
@@ -11111,7 +11124,7 @@
           <w:rFonts w:eastAsiaTheme="minorHAnsi"/>
         </w:rPr>
       </w:pPr>
-      <w:bookmarkStart w:id="15" w:name="_Toc444453615"/>
+      <w:bookmarkStart w:id="14" w:name="_Toc466471752"/>
       <w:r>
         <w:rPr>
           <w:rFonts w:eastAsiaTheme="minorHAnsi"/>
@@ -11119,7 +11132,7 @@
         <w:lastRenderedPageBreak/>
         <w:t>Define Intended Architecture</w:t>
       </w:r>
-      <w:bookmarkEnd w:id="15"/>
+      <w:bookmarkEnd w:id="14"/>
     </w:p>
     <w:p>
       <w:r>
@@ -11192,12 +11205,12 @@
       <w:pPr>
         <w:pStyle w:val="Kop3"/>
       </w:pPr>
-      <w:bookmarkStart w:id="16" w:name="_Toc359868017"/>
-      <w:bookmarkStart w:id="17" w:name="_Toc444453616"/>
+      <w:bookmarkStart w:id="15" w:name="_Toc359868017"/>
+      <w:bookmarkStart w:id="16" w:name="_Toc466471753"/>
       <w:r>
         <w:t>Overview</w:t>
       </w:r>
-      <w:bookmarkEnd w:id="17"/>
+      <w:bookmarkEnd w:id="16"/>
     </w:p>
     <w:p>
       <w:r>
@@ -11888,7 +11901,7 @@
       <w:pPr>
         <w:pStyle w:val="Kop3"/>
       </w:pPr>
-      <w:bookmarkStart w:id="18" w:name="_Toc444453617"/>
+      <w:bookmarkStart w:id="17" w:name="_Toc466471754"/>
       <w:r>
         <w:lastRenderedPageBreak/>
         <w:t>Add M</w:t>
@@ -11896,11 +11909,11 @@
       <w:r>
         <w:t>odule</w:t>
       </w:r>
-      <w:bookmarkEnd w:id="16"/>
+      <w:bookmarkEnd w:id="15"/>
       <w:r>
         <w:t>s</w:t>
       </w:r>
-      <w:bookmarkEnd w:id="18"/>
+      <w:bookmarkEnd w:id="17"/>
     </w:p>
     <w:p>
       <w:r>
@@ -12137,7 +12150,7 @@
           <w:sz w:val="28"/>
         </w:rPr>
       </w:pPr>
-      <w:bookmarkStart w:id="19" w:name="_Toc359868018"/>
+      <w:bookmarkStart w:id="18" w:name="_Toc359868018"/>
       <w:r>
         <w:br w:type="page"/>
       </w:r>
@@ -12146,7 +12159,7 @@
       <w:pPr>
         <w:pStyle w:val="Kop3"/>
       </w:pPr>
-      <w:bookmarkStart w:id="20" w:name="_Toc444453618"/>
+      <w:bookmarkStart w:id="19" w:name="_Toc466471755"/>
       <w:r>
         <w:rPr>
           <w:noProof/>
@@ -12219,8 +12232,8 @@
       <w:r>
         <w:t>units</w:t>
       </w:r>
+      <w:bookmarkEnd w:id="18"/>
       <w:bookmarkEnd w:id="19"/>
-      <w:bookmarkEnd w:id="20"/>
     </w:p>
     <w:p>
       <w:r>
@@ -12384,16 +12397,16 @@
       <w:pPr>
         <w:pStyle w:val="Kop3"/>
       </w:pPr>
-      <w:bookmarkStart w:id="21" w:name="_Toc359868019"/>
-      <w:bookmarkStart w:id="22" w:name="_Toc444453619"/>
+      <w:bookmarkStart w:id="20" w:name="_Toc359868019"/>
+      <w:bookmarkStart w:id="21" w:name="_Toc466471756"/>
       <w:r>
         <w:t>Add</w:t>
       </w:r>
       <w:r>
         <w:t xml:space="preserve"> Rules</w:t>
       </w:r>
+      <w:bookmarkEnd w:id="20"/>
       <w:bookmarkEnd w:id="21"/>
-      <w:bookmarkEnd w:id="22"/>
     </w:p>
     <w:p>
       <w:r>
@@ -12778,15 +12791,15 @@
       <w:pPr>
         <w:pStyle w:val="Kop3"/>
       </w:pPr>
-      <w:bookmarkStart w:id="23" w:name="_Toc359868021"/>
-      <w:bookmarkStart w:id="24" w:name="_Toc444453620"/>
+      <w:bookmarkStart w:id="22" w:name="_Toc359868021"/>
+      <w:bookmarkStart w:id="23" w:name="_Toc466471757"/>
       <w:r>
         <w:t>Add Exceptions to a R</w:t>
       </w:r>
       <w:r>
         <w:t>ule</w:t>
       </w:r>
-      <w:bookmarkEnd w:id="24"/>
+      <w:bookmarkEnd w:id="23"/>
     </w:p>
     <w:p>
       <w:r>
@@ -12939,7 +12952,7 @@
       <w:pPr>
         <w:pStyle w:val="Kop3"/>
       </w:pPr>
-      <w:bookmarkStart w:id="25" w:name="_Toc444453621"/>
+      <w:bookmarkStart w:id="24" w:name="_Toc466471758"/>
       <w:r>
         <w:t xml:space="preserve">Set </w:t>
       </w:r>
@@ -12964,7 +12977,7 @@
       <w:r>
         <w:t>ule</w:t>
       </w:r>
-      <w:bookmarkEnd w:id="25"/>
+      <w:bookmarkEnd w:id="24"/>
       <w:r>
         <w:t xml:space="preserve"> </w:t>
       </w:r>
@@ -13749,7 +13762,7 @@
       <w:r>
         <w:t>.</w:t>
       </w:r>
-      <w:bookmarkEnd w:id="23"/>
+      <w:bookmarkEnd w:id="22"/>
       <w:r>
         <w:t xml:space="preserve"> </w:t>
       </w:r>
@@ -13759,8 +13772,8 @@
         <w:pStyle w:val="Kop3"/>
         <w:spacing w:before="360"/>
       </w:pPr>
-      <w:bookmarkStart w:id="26" w:name="_Toc359868022"/>
-      <w:bookmarkStart w:id="27" w:name="_Toc444453622"/>
+      <w:bookmarkStart w:id="25" w:name="_Toc359868022"/>
+      <w:bookmarkStart w:id="26" w:name="_Toc466471759"/>
       <w:r>
         <w:t>M</w:t>
       </w:r>
@@ -13773,8 +13786,8 @@
       <w:r>
         <w:t>ayers</w:t>
       </w:r>
+      <w:bookmarkEnd w:id="25"/>
       <w:bookmarkEnd w:id="26"/>
-      <w:bookmarkEnd w:id="27"/>
     </w:p>
     <w:p>
       <w:pPr>
@@ -13900,10 +13913,10 @@
             <v:path o:extrusionok="f" gradientshapeok="t" o:connecttype="rect"/>
             <o:lock v:ext="edit" aspectratio="t"/>
           </v:shapetype>
-          <v:shape id="_x0000_i1025" type="#_x0000_t75" style="width:159.55pt;height:147.45pt" o:ole="">
+          <v:shape id="_x0000_i1025" type="#_x0000_t75" style="width:159.75pt;height:147.75pt" o:ole="">
             <v:imagedata r:id="rId33" o:title=""/>
           </v:shape>
-          <o:OLEObject Type="Embed" ProgID="Visio.Drawing.11" ShapeID="_x0000_i1025" DrawAspect="Content" ObjectID="_1518195450" r:id="rId34"/>
+          <o:OLEObject Type="Embed" ProgID="Visio.Drawing.11" ShapeID="_x0000_i1025" DrawAspect="Content" ObjectID="_1540214313" r:id="rId34"/>
         </w:object>
       </w:r>
       <w:r>
@@ -14004,8 +14017,8 @@
       <w:pPr>
         <w:pStyle w:val="Kop3"/>
       </w:pPr>
-      <w:bookmarkStart w:id="28" w:name="_Toc359868025"/>
-      <w:bookmarkStart w:id="29" w:name="_Toc444453623"/>
+      <w:bookmarkStart w:id="27" w:name="_Toc359868025"/>
+      <w:bookmarkStart w:id="28" w:name="_Toc466471760"/>
       <w:r>
         <w:lastRenderedPageBreak/>
         <w:t>Conflicting R</w:t>
@@ -14013,8 +14026,8 @@
       <w:r>
         <w:t>ules</w:t>
       </w:r>
+      <w:bookmarkEnd w:id="27"/>
       <w:bookmarkEnd w:id="28"/>
-      <w:bookmarkEnd w:id="29"/>
     </w:p>
     <w:p>
       <w:r>
@@ -14965,8 +14978,8 @@
       <w:pPr>
         <w:pStyle w:val="Kop3"/>
       </w:pPr>
-      <w:bookmarkStart w:id="30" w:name="_Toc359868026"/>
-      <w:bookmarkStart w:id="31" w:name="_Toc444453624"/>
+      <w:bookmarkStart w:id="29" w:name="_Toc359868026"/>
+      <w:bookmarkStart w:id="30" w:name="_Toc466471761"/>
       <w:r>
         <w:t>V</w:t>
       </w:r>
@@ -14985,8 +14998,8 @@
       <w:r>
         <w:t>rowser</w:t>
       </w:r>
+      <w:bookmarkEnd w:id="29"/>
       <w:bookmarkEnd w:id="30"/>
-      <w:bookmarkEnd w:id="31"/>
     </w:p>
     <w:p>
       <w:r>
@@ -15149,7 +15162,7 @@
       <w:pPr>
         <w:pStyle w:val="Kop2"/>
       </w:pPr>
-      <w:bookmarkStart w:id="32" w:name="_Toc444453625"/>
+      <w:bookmarkStart w:id="31" w:name="_Toc466471762"/>
       <w:r>
         <w:lastRenderedPageBreak/>
         <w:t>I</w:t>
@@ -15169,14 +15182,38 @@
       <w:r>
         <w:t>iagram</w:t>
       </w:r>
-      <w:bookmarkEnd w:id="32"/>
-    </w:p>
-    <w:p>
-      <w:r>
-        <w:t>An intended architecture diagram shows the modules of the intended architecture at a certain hierarchical level. For each module the name and modules type are shown</w:t>
-      </w:r>
-      <w:r>
-        <w:t>, and (as soon as implemented software units are assigned to the modules) dependency arrows, with the number of detected dependencies, are shown between the modules</w:t>
+      <w:bookmarkEnd w:id="31"/>
+    </w:p>
+    <w:p>
+      <w:r>
+        <w:t>An intended architecture diagram shows the modules of the intended architecture at a certain hierarchical level. For e</w:t>
+      </w:r>
+      <w:r>
+        <w:t xml:space="preserve">ach module the name and module </w:t>
+      </w:r>
+      <w:r>
+        <w:t>type are shown</w:t>
+      </w:r>
+      <w:r>
+        <w:t>. Furthermore,</w:t>
+      </w:r>
+      <w:r>
+        <w:t xml:space="preserve"> dependency arrows</w:t>
+      </w:r>
+      <w:r>
+        <w:t xml:space="preserve"> are shown between the modules</w:t>
+      </w:r>
+      <w:r>
+        <w:t xml:space="preserve">, </w:t>
+      </w:r>
+      <w:r>
+        <w:t>where</w:t>
+      </w:r>
+      <w:r>
+        <w:t xml:space="preserve"> the </w:t>
+      </w:r>
+      <w:r>
+        <w:t>number indicates the number of detected dependencies in the source code of the software units assigned to the modules</w:t>
       </w:r>
       <w:r>
         <w:t>.</w:t>
@@ -15433,32 +15470,32 @@
       <w:pPr>
         <w:pStyle w:val="Kop2"/>
       </w:pPr>
-      <w:bookmarkStart w:id="33" w:name="_Toc444453626"/>
+      <w:bookmarkStart w:id="32" w:name="_Toc466471763"/>
       <w:r>
         <w:t>Import and Export A</w:t>
       </w:r>
       <w:r>
         <w:t>rchitecture</w:t>
       </w:r>
+      <w:bookmarkEnd w:id="32"/>
+    </w:p>
+    <w:p>
+      <w:r>
+        <w:t xml:space="preserve">The definition of the intended architecture may be exported as an xml file. It may be reused by an import of the file in different workspaces. </w:t>
+      </w:r>
+      <w:r>
+        <w:t>The modules and rules are reusable, but the assignment of implemented software units to modules must likely be changed.</w:t>
+      </w:r>
+    </w:p>
+    <w:p>
+      <w:pPr>
+        <w:pStyle w:val="Kop2"/>
+      </w:pPr>
+      <w:bookmarkStart w:id="33" w:name="_Toc466471764"/>
+      <w:r>
+        <w:t>Report Architecture</w:t>
+      </w:r>
       <w:bookmarkEnd w:id="33"/>
-    </w:p>
-    <w:p>
-      <w:r>
-        <w:t xml:space="preserve">The definition of the intended architecture may be exported as an xml file. It may be reused by an import of the file in different workspaces. </w:t>
-      </w:r>
-      <w:r>
-        <w:t>The modules and rules are reusable, but the assignment of implemented software units to modules must likely be changed.</w:t>
-      </w:r>
-    </w:p>
-    <w:p>
-      <w:pPr>
-        <w:pStyle w:val="Kop2"/>
-      </w:pPr>
-      <w:bookmarkStart w:id="34" w:name="_Toc444453627"/>
-      <w:r>
-        <w:t>Report Architecture</w:t>
-      </w:r>
-      <w:bookmarkEnd w:id="34"/>
     </w:p>
     <w:p>
       <w:r>
@@ -15533,7 +15570,7 @@
       <w:pPr>
         <w:pStyle w:val="Kop1"/>
       </w:pPr>
-      <w:bookmarkStart w:id="35" w:name="_Toc444453628"/>
+      <w:bookmarkStart w:id="34" w:name="_Toc466471765"/>
       <w:r>
         <w:lastRenderedPageBreak/>
         <w:t>Menu: Analyse Implemented A</w:t>
@@ -15541,35 +15578,35 @@
       <w:r>
         <w:t>rchitecture</w:t>
       </w:r>
+      <w:bookmarkEnd w:id="34"/>
+    </w:p>
+    <w:p>
+      <w:pPr>
+        <w:pStyle w:val="Kop2"/>
+      </w:pPr>
+      <w:bookmarkStart w:id="35" w:name="_Toc466471766"/>
+      <w:r>
+        <w:t>Dependency A</w:t>
+      </w:r>
+      <w:r>
+        <w:t xml:space="preserve">nalysis </w:t>
+      </w:r>
+      <w:r>
+        <w:fldChar w:fldCharType="begin" w:fldLock="1"/>
+      </w:r>
+      <w:r>
+        <w:instrText>ADDIN CSL_CITATION { "citationItems" : [ { "id" : "ITEM-1", "itemData" : { "abstract" : "Architecture Compliance Checking (ACC) is useful to bridge the gap between architecture and implementation. ACC is an approach to verify conformance of implemented program code to high-level models of architectural design. Static ACC focuses on the modular software architecture and on the existence of rule violating dependencies between modules. Accurate tool support is essential for effective and efficient ACC. This paper presents a study on the accuracy of ACC tools regarding dependency analysis and violation reporting. Seven tools were tested and compared by means of a custom-made test application. In addition, the code of open source system Freemind was used to compare the tools on the number and precision of reported violation and dependency messages. On the average, 74 percent of 34 dependency types in our custom-made test software were reported, while 69 percent of 109 violating dependencies within a module of Freemind were reported. The test results show large differences between the tools, but all tools could improve the accuracy of the reported dependencies and violations.", "author" : [ { "dropping-particle" : "", "family" : "Pruijt", "given" : "Leo", "non-dropping-particle" : "", "parse-names" : false, "suffix" : "" }, { "dropping-particle" : "", "family" : "K\u00f6ppe", "given" : "Christian", "non-dropping-particle" : "", "parse-names" : false, "suffix" : "" }, { "dropping-particle" : "", "family" : "Brinkkemper", "given" : "Sjaak", "non-dropping-particle" : "", "parse-names" : false, "suffix" : "" } ], "container-title" : "21st International Conference on Program Comprehension", "editor" : [ { "dropping-particle" : "", "family" : "Kagdi", "given" : "Huzefa", "non-dropping-particle" : "", "parse-names" : false, "suffix" : "" }, { "dropping-particle" : "", "family" : "Poshyvanyk", "given" : "Denys", "non-dropping-particle" : "", "parse-names" : false, "suffix" : "" }, { "dropping-particle" : "", "family" : "Penta", "given" : "Massimiliano", "non-dropping-particle" : "Di", "parse-names" : false, "suffix" : "" } ], "id" : "ITEM-1", "issued" : { "date-parts" : [ [ "2013" ] ] }, "page" : "172-181", "publisher" : "IEEE Comput. Soc", "publisher-place" : "San Francisco, CA, USA", "title" : "On the Accuracy of Architecture Compliance Checking: Accuracy of Dependency Analysis and Violation Reporting", "type" : "paper-conference" }, "uris" : [ "http://www.mendeley.com/documents/?uuid=e2cf6e1a-6782-472a-a476-dc90ac1d88a6" ] } ], "mendeley" : { "previouslyFormattedCitation" : "[11]" }, "properties" : { "noteIndex" : 0 }, "schema" : "https://github.com/citation-style-language/schema/raw/master/csl-citation.json" }</w:instrText>
+      </w:r>
+      <w:r>
+        <w:fldChar w:fldCharType="separate"/>
+      </w:r>
+      <w:r>
+        <w:rPr>
+          <w:noProof/>
+        </w:rPr>
+        <w:t>[11]</w:t>
+      </w:r>
       <w:bookmarkEnd w:id="35"/>
-    </w:p>
-    <w:p>
-      <w:pPr>
-        <w:pStyle w:val="Kop2"/>
-      </w:pPr>
-      <w:bookmarkStart w:id="36" w:name="_Toc444453629"/>
-      <w:r>
-        <w:t>Dependency A</w:t>
-      </w:r>
-      <w:r>
-        <w:t xml:space="preserve">nalysis </w:t>
-      </w:r>
-      <w:r>
-        <w:fldChar w:fldCharType="begin" w:fldLock="1"/>
-      </w:r>
-      <w:r>
-        <w:instrText>ADDIN CSL_CITATION { "citationItems" : [ { "id" : "ITEM-1", "itemData" : { "abstract" : "Architecture Compliance Checking (ACC) is useful to bridge the gap between architecture and implementation. ACC is an approach to verify conformance of implemented program code to high-level models of architectural design. Static ACC focuses on the modular software architecture and on the existence of rule violating dependencies between modules. Accurate tool support is essential for effective and efficient ACC. This paper presents a study on the accuracy of ACC tools regarding dependency analysis and violation reporting. Seven tools were tested and compared by means of a custom-made test application. In addition, the code of open source system Freemind was used to compare the tools on the number and precision of reported violation and dependency messages. On the average, 74 percent of 34 dependency types in our custom-made test software were reported, while 69 percent of 109 violating dependencies within a module of Freemind were reported. The test results show large differences between the tools, but all tools could improve the accuracy of the reported dependencies and violations.", "author" : [ { "dropping-particle" : "", "family" : "Pruijt", "given" : "Leo", "non-dropping-particle" : "", "parse-names" : false, "suffix" : "" }, { "dropping-particle" : "", "family" : "K\u00f6ppe", "given" : "Christian", "non-dropping-particle" : "", "parse-names" : false, "suffix" : "" }, { "dropping-particle" : "", "family" : "Brinkkemper", "given" : "Sjaak", "non-dropping-particle" : "", "parse-names" : false, "suffix" : "" } ], "container-title" : "21st International Conference on Program Comprehension", "editor" : [ { "dropping-particle" : "", "family" : "Kagdi", "given" : "Huzefa", "non-dropping-particle" : "", "parse-names" : false, "suffix" : "" }, { "dropping-particle" : "", "family" : "Poshyvanyk", "given" : "Denys", "non-dropping-particle" : "", "parse-names" : false, "suffix" : "" }, { "dropping-particle" : "", "family" : "Penta", "given" : "Massimiliano", "non-dropping-particle" : "Di", "parse-names" : false, "suffix" : "" } ], "id" : "ITEM-1", "issued" : { "date-parts" : [ [ "2013" ] ] }, "page" : "172-181", "publisher" : "IEEE Comput. Soc", "publisher-place" : "San Francisco, CA, USA", "title" : "On the Accuracy of Architecture Compliance Checking: Accuracy of Dependency Analysis and Violation Reporting", "type" : "paper-conference" }, "uris" : [ "http://www.mendeley.com/documents/?uuid=e2cf6e1a-6782-472a-a476-dc90ac1d88a6" ] } ], "mendeley" : { "previouslyFormattedCitation" : "[11]" }, "properties" : { "noteIndex" : 0 }, "schema" : "https://github.com/citation-style-language/schema/raw/master/csl-citation.json" }</w:instrText>
-      </w:r>
-      <w:r>
-        <w:fldChar w:fldCharType="separate"/>
-      </w:r>
-      <w:r>
-        <w:rPr>
-          <w:noProof/>
-        </w:rPr>
-        <w:t>[11]</w:t>
-      </w:r>
-      <w:bookmarkEnd w:id="36"/>
       <w:r>
         <w:fldChar w:fldCharType="end"/>
       </w:r>
@@ -15727,14 +15764,14 @@
           <w:lang w:val="en-GB"/>
         </w:rPr>
       </w:pPr>
-      <w:bookmarkStart w:id="37" w:name="_Toc444453630"/>
+      <w:bookmarkStart w:id="36" w:name="_Toc466471767"/>
       <w:r>
         <w:rPr>
           <w:lang w:val="en-GB"/>
         </w:rPr>
         <w:t>Example of a Modular Architecture</w:t>
       </w:r>
-      <w:bookmarkEnd w:id="37"/>
+      <w:bookmarkEnd w:id="36"/>
     </w:p>
     <w:p>
       <w:pPr>
@@ -16083,7 +16120,7 @@
           <w:lang w:val="en-GB"/>
         </w:rPr>
       </w:pPr>
-      <w:bookmarkStart w:id="38" w:name="_Toc444453631"/>
+      <w:bookmarkStart w:id="37" w:name="_Toc466471768"/>
       <w:r>
         <w:rPr>
           <w:lang w:val="en-GB"/>
@@ -16091,7 +16128,7 @@
         <w:lastRenderedPageBreak/>
         <w:t>Direct Structural Dependency Types</w:t>
       </w:r>
-      <w:bookmarkEnd w:id="38"/>
+      <w:bookmarkEnd w:id="37"/>
     </w:p>
     <w:p>
       <w:pPr>
@@ -17087,14 +17124,14 @@
           <w:lang w:val="en-GB"/>
         </w:rPr>
       </w:pPr>
-      <w:bookmarkStart w:id="39" w:name="_Toc444453632"/>
+      <w:bookmarkStart w:id="38" w:name="_Toc466471769"/>
       <w:r>
         <w:rPr>
           <w:lang w:val="en-GB"/>
         </w:rPr>
         <w:t>Indirect Structural Dependency</w:t>
       </w:r>
-      <w:bookmarkEnd w:id="39"/>
+      <w:bookmarkEnd w:id="38"/>
       <w:r>
         <w:rPr>
           <w:lang w:val="en-GB"/>
@@ -17216,7 +17253,7 @@
       <w:pPr>
         <w:pStyle w:val="Kop2"/>
       </w:pPr>
-      <w:bookmarkStart w:id="40" w:name="_Toc444453633"/>
+      <w:bookmarkStart w:id="39" w:name="_Toc466471770"/>
       <w:r>
         <w:lastRenderedPageBreak/>
         <w:t>Application P</w:t>
@@ -17224,7 +17261,7 @@
       <w:r>
         <w:t>roperties</w:t>
       </w:r>
-      <w:bookmarkEnd w:id="40"/>
+      <w:bookmarkEnd w:id="39"/>
     </w:p>
     <w:p>
       <w:r>
@@ -17357,7 +17394,7 @@
       <w:pPr>
         <w:pStyle w:val="Kop2"/>
       </w:pPr>
-      <w:bookmarkStart w:id="41" w:name="_Toc444453634"/>
+      <w:bookmarkStart w:id="40" w:name="_Toc466471771"/>
       <w:r>
         <w:t>Analys</w:t>
       </w:r>
@@ -17367,7 +17404,7 @@
       <w:r>
         <w:t>pplication</w:t>
       </w:r>
-      <w:bookmarkEnd w:id="41"/>
+      <w:bookmarkEnd w:id="40"/>
     </w:p>
     <w:p>
       <w:pPr>
@@ -17659,140 +17696,140 @@
           <w:lang w:val="en-GB"/>
         </w:rPr>
       </w:pPr>
-      <w:bookmarkStart w:id="42" w:name="_Toc444453635"/>
+      <w:bookmarkStart w:id="41" w:name="_Toc466471772"/>
       <w:r>
         <w:rPr>
           <w:lang w:val="en-GB"/>
         </w:rPr>
         <w:t>Accuracy of Code Analysis</w:t>
       </w:r>
+      <w:bookmarkEnd w:id="41"/>
+    </w:p>
+    <w:p>
+      <w:pPr>
+        <w:rPr>
+          <w:lang w:val="en-GB"/>
+        </w:rPr>
+      </w:pPr>
+      <w:r>
+        <w:rPr>
+          <w:lang w:val="en-GB"/>
+        </w:rPr>
+        <w:t xml:space="preserve">Since version 4.0, the accuracy of dependency detection and HUSACCT </w:t>
+      </w:r>
+      <w:r>
+        <w:rPr>
+          <w:lang w:val="en-GB"/>
+        </w:rPr>
+        <w:t xml:space="preserve">Code analysis is improved up to the level that all dependencies in the </w:t>
+      </w:r>
+      <w:r>
+        <w:rPr>
+          <w:lang w:val="en-GB"/>
+        </w:rPr>
+        <w:t xml:space="preserve">Java-based </w:t>
+      </w:r>
+      <w:r>
+        <w:rPr>
+          <w:lang w:val="en-GB"/>
+        </w:rPr>
+        <w:t xml:space="preserve">ACC Accuracy Test [1] are detected. </w:t>
+      </w:r>
+      <w:r>
+        <w:rPr>
+          <w:lang w:val="en-GB"/>
+        </w:rPr>
+        <w:t>Furthermore, dependency types and subtypes are reported correctly for these tests.</w:t>
+      </w:r>
+    </w:p>
+    <w:p>
+      <w:pPr>
+        <w:rPr>
+          <w:lang w:val="en-GB"/>
+        </w:rPr>
+      </w:pPr>
+    </w:p>
+    <w:p>
+      <w:pPr>
+        <w:rPr>
+          <w:lang w:val="en-GB"/>
+        </w:rPr>
+      </w:pPr>
+      <w:r>
+        <w:rPr>
+          <w:lang w:val="en-GB"/>
+        </w:rPr>
+        <w:t xml:space="preserve">[1] Pruijt, L., </w:t>
+      </w:r>
+      <w:proofErr w:type="spellStart"/>
+      <w:r>
+        <w:rPr>
+          <w:lang w:val="en-GB"/>
+        </w:rPr>
+        <w:t>Köppe</w:t>
+      </w:r>
+      <w:proofErr w:type="spellEnd"/>
+      <w:r>
+        <w:rPr>
+          <w:lang w:val="en-GB"/>
+        </w:rPr>
+        <w:t xml:space="preserve">, C., and </w:t>
+      </w:r>
+      <w:proofErr w:type="spellStart"/>
+      <w:r>
+        <w:rPr>
+          <w:lang w:val="en-GB"/>
+        </w:rPr>
+        <w:t>Brinkkemper</w:t>
+      </w:r>
+      <w:proofErr w:type="spellEnd"/>
+      <w:r>
+        <w:rPr>
+          <w:lang w:val="en-GB"/>
+        </w:rPr>
+        <w:t xml:space="preserve">, S. (2013). </w:t>
+      </w:r>
+    </w:p>
+    <w:p>
+      <w:pPr>
+        <w:rPr>
+          <w:lang w:val="en-GB"/>
+        </w:rPr>
+      </w:pPr>
+      <w:r>
+        <w:rPr>
+          <w:lang w:val="en-GB"/>
+        </w:rPr>
+        <w:t>On the Accuracy of Architecture Compliance Checking: Accuracy of Dependency Analysis and Violation Reporting.  21st International Conference on Program Comprehension (pp. 172–181). San Francisco, CA, USA</w:t>
+      </w:r>
+      <w:r>
+        <w:rPr>
+          <w:lang w:val="en-GB"/>
+        </w:rPr>
+        <w:t xml:space="preserve">. </w:t>
+      </w:r>
+      <w:r>
+        <w:rPr>
+          <w:lang w:val="en-GB"/>
+        </w:rPr>
+        <w:t xml:space="preserve"> IEEE Computer Society Press.</w:t>
+      </w:r>
+    </w:p>
+    <w:p>
+      <w:pPr>
+        <w:pStyle w:val="Kop3"/>
+        <w:rPr>
+          <w:lang w:val="en-GB"/>
+        </w:rPr>
+      </w:pPr>
+      <w:bookmarkStart w:id="42" w:name="_Toc466471773"/>
+      <w:r>
+        <w:rPr>
+          <w:lang w:val="en-GB"/>
+        </w:rPr>
+        <w:t>Limitations</w:t>
+      </w:r>
       <w:bookmarkEnd w:id="42"/>
-    </w:p>
-    <w:p>
-      <w:pPr>
-        <w:rPr>
-          <w:lang w:val="en-GB"/>
-        </w:rPr>
-      </w:pPr>
-      <w:r>
-        <w:rPr>
-          <w:lang w:val="en-GB"/>
-        </w:rPr>
-        <w:t xml:space="preserve">Since version 4.0, the accuracy of dependency detection and HUSACCT </w:t>
-      </w:r>
-      <w:r>
-        <w:rPr>
-          <w:lang w:val="en-GB"/>
-        </w:rPr>
-        <w:t xml:space="preserve">Code analysis is improved up to the level that all dependencies in the </w:t>
-      </w:r>
-      <w:r>
-        <w:rPr>
-          <w:lang w:val="en-GB"/>
-        </w:rPr>
-        <w:t xml:space="preserve">Java-based </w:t>
-      </w:r>
-      <w:r>
-        <w:rPr>
-          <w:lang w:val="en-GB"/>
-        </w:rPr>
-        <w:t xml:space="preserve">ACC Accuracy Test [1] are detected. </w:t>
-      </w:r>
-      <w:r>
-        <w:rPr>
-          <w:lang w:val="en-GB"/>
-        </w:rPr>
-        <w:t>Furthermore, dependency types and subtypes are reported correctly for these tests.</w:t>
-      </w:r>
-    </w:p>
-    <w:p>
-      <w:pPr>
-        <w:rPr>
-          <w:lang w:val="en-GB"/>
-        </w:rPr>
-      </w:pPr>
-    </w:p>
-    <w:p>
-      <w:pPr>
-        <w:rPr>
-          <w:lang w:val="en-GB"/>
-        </w:rPr>
-      </w:pPr>
-      <w:r>
-        <w:rPr>
-          <w:lang w:val="en-GB"/>
-        </w:rPr>
-        <w:t xml:space="preserve">[1] Pruijt, L., </w:t>
-      </w:r>
-      <w:proofErr w:type="spellStart"/>
-      <w:r>
-        <w:rPr>
-          <w:lang w:val="en-GB"/>
-        </w:rPr>
-        <w:t>Köppe</w:t>
-      </w:r>
-      <w:proofErr w:type="spellEnd"/>
-      <w:r>
-        <w:rPr>
-          <w:lang w:val="en-GB"/>
-        </w:rPr>
-        <w:t xml:space="preserve">, C., and </w:t>
-      </w:r>
-      <w:proofErr w:type="spellStart"/>
-      <w:r>
-        <w:rPr>
-          <w:lang w:val="en-GB"/>
-        </w:rPr>
-        <w:t>Brinkkemper</w:t>
-      </w:r>
-      <w:proofErr w:type="spellEnd"/>
-      <w:r>
-        <w:rPr>
-          <w:lang w:val="en-GB"/>
-        </w:rPr>
-        <w:t xml:space="preserve">, S. (2013). </w:t>
-      </w:r>
-    </w:p>
-    <w:p>
-      <w:pPr>
-        <w:rPr>
-          <w:lang w:val="en-GB"/>
-        </w:rPr>
-      </w:pPr>
-      <w:r>
-        <w:rPr>
-          <w:lang w:val="en-GB"/>
-        </w:rPr>
-        <w:t>On the Accuracy of Architecture Compliance Checking: Accuracy of Dependency Analysis and Violation Reporting.  21st International Conference on Program Comprehension (pp. 172–181). San Francisco, CA, USA</w:t>
-      </w:r>
-      <w:r>
-        <w:rPr>
-          <w:lang w:val="en-GB"/>
-        </w:rPr>
-        <w:t xml:space="preserve">. </w:t>
-      </w:r>
-      <w:r>
-        <w:rPr>
-          <w:lang w:val="en-GB"/>
-        </w:rPr>
-        <w:t xml:space="preserve"> IEEE Computer Society Press.</w:t>
-      </w:r>
-    </w:p>
-    <w:p>
-      <w:pPr>
-        <w:pStyle w:val="Kop3"/>
-        <w:rPr>
-          <w:lang w:val="en-GB"/>
-        </w:rPr>
-      </w:pPr>
-      <w:bookmarkStart w:id="43" w:name="_Toc444453636"/>
-      <w:r>
-        <w:rPr>
-          <w:lang w:val="en-GB"/>
-        </w:rPr>
-        <w:t>Limitations</w:t>
-      </w:r>
-      <w:bookmarkEnd w:id="43"/>
     </w:p>
     <w:p>
       <w:pPr>
@@ -17848,100 +17885,100 @@
       <w:pPr>
         <w:pStyle w:val="Kop2"/>
       </w:pPr>
-      <w:bookmarkStart w:id="44" w:name="_Toc444453637"/>
+      <w:bookmarkStart w:id="43" w:name="_Toc466471774"/>
       <w:r>
         <w:t>Analysed Application O</w:t>
       </w:r>
       <w:r>
         <w:t>verview</w:t>
       </w:r>
+      <w:bookmarkEnd w:id="43"/>
+    </w:p>
+    <w:p>
+      <w:pPr>
+        <w:rPr>
+          <w:lang w:val="en-GB"/>
+        </w:rPr>
+      </w:pPr>
+      <w:r>
+        <w:t>T</w:t>
+      </w:r>
+      <w:r>
+        <w:rPr>
+          <w:lang w:val="en-GB"/>
+        </w:rPr>
+        <w:t xml:space="preserve">he “Analysed Application Overview” </w:t>
+      </w:r>
+      <w:r>
+        <w:rPr>
+          <w:lang w:val="en-GB"/>
+        </w:rPr>
+        <w:t xml:space="preserve">helps </w:t>
+      </w:r>
+      <w:r>
+        <w:rPr>
+          <w:lang w:val="en-GB"/>
+        </w:rPr>
+        <w:t xml:space="preserve">you to study the decomposition of the software units </w:t>
+      </w:r>
+      <w:r>
+        <w:rPr>
+          <w:lang w:val="en-GB"/>
+        </w:rPr>
+        <w:t xml:space="preserve">of the </w:t>
+      </w:r>
+      <w:r>
+        <w:rPr>
+          <w:lang w:val="en-GB"/>
+        </w:rPr>
+        <w:t>implemented application</w:t>
+      </w:r>
+      <w:r>
+        <w:rPr>
+          <w:lang w:val="en-GB"/>
+        </w:rPr>
+        <w:t>,</w:t>
+      </w:r>
+      <w:r>
+        <w:rPr>
+          <w:lang w:val="en-GB"/>
+        </w:rPr>
+        <w:t xml:space="preserve"> and the dependencies between these units. </w:t>
+      </w:r>
+      <w:r>
+        <w:rPr>
+          <w:lang w:val="en-GB"/>
+        </w:rPr>
+        <w:t xml:space="preserve">Two views are provided, which provide insight into the implemented architecture; useful for architecture reconstruction work. </w:t>
+      </w:r>
+      <w:r>
+        <w:rPr>
+          <w:lang w:val="en-GB"/>
+        </w:rPr>
+        <w:t xml:space="preserve">   </w:t>
+      </w:r>
+    </w:p>
+    <w:p>
+      <w:pPr>
+        <w:pStyle w:val="Kop3"/>
+        <w:rPr>
+          <w:lang w:val="en-GB"/>
+        </w:rPr>
+      </w:pPr>
+      <w:bookmarkStart w:id="44" w:name="_Toc466471775"/>
+      <w:r>
+        <w:rPr>
+          <w:lang w:val="en-GB"/>
+        </w:rPr>
+        <w:t>Decomposition V</w:t>
+      </w:r>
+      <w:r>
+        <w:rPr>
+          <w:lang w:val="en-GB"/>
+        </w:rPr>
+        <w:t>iew</w:t>
+      </w:r>
       <w:bookmarkEnd w:id="44"/>
-    </w:p>
-    <w:p>
-      <w:pPr>
-        <w:rPr>
-          <w:lang w:val="en-GB"/>
-        </w:rPr>
-      </w:pPr>
-      <w:r>
-        <w:t>T</w:t>
-      </w:r>
-      <w:r>
-        <w:rPr>
-          <w:lang w:val="en-GB"/>
-        </w:rPr>
-        <w:t xml:space="preserve">he “Analysed Application Overview” </w:t>
-      </w:r>
-      <w:r>
-        <w:rPr>
-          <w:lang w:val="en-GB"/>
-        </w:rPr>
-        <w:t xml:space="preserve">helps </w:t>
-      </w:r>
-      <w:r>
-        <w:rPr>
-          <w:lang w:val="en-GB"/>
-        </w:rPr>
-        <w:t xml:space="preserve">you to study the decomposition of the software units </w:t>
-      </w:r>
-      <w:r>
-        <w:rPr>
-          <w:lang w:val="en-GB"/>
-        </w:rPr>
-        <w:t xml:space="preserve">of the </w:t>
-      </w:r>
-      <w:r>
-        <w:rPr>
-          <w:lang w:val="en-GB"/>
-        </w:rPr>
-        <w:t>implemented application</w:t>
-      </w:r>
-      <w:r>
-        <w:rPr>
-          <w:lang w:val="en-GB"/>
-        </w:rPr>
-        <w:t>,</w:t>
-      </w:r>
-      <w:r>
-        <w:rPr>
-          <w:lang w:val="en-GB"/>
-        </w:rPr>
-        <w:t xml:space="preserve"> and the dependencies between these units. </w:t>
-      </w:r>
-      <w:r>
-        <w:rPr>
-          <w:lang w:val="en-GB"/>
-        </w:rPr>
-        <w:t xml:space="preserve">Two views are provided, which provide insight into the implemented architecture; useful for architecture reconstruction work. </w:t>
-      </w:r>
-      <w:r>
-        <w:rPr>
-          <w:lang w:val="en-GB"/>
-        </w:rPr>
-        <w:t xml:space="preserve">   </w:t>
-      </w:r>
-    </w:p>
-    <w:p>
-      <w:pPr>
-        <w:pStyle w:val="Kop3"/>
-        <w:rPr>
-          <w:lang w:val="en-GB"/>
-        </w:rPr>
-      </w:pPr>
-      <w:bookmarkStart w:id="45" w:name="_Toc444453638"/>
-      <w:r>
-        <w:rPr>
-          <w:lang w:val="en-GB"/>
-        </w:rPr>
-        <w:t>Decomposition V</w:t>
-      </w:r>
-      <w:r>
-        <w:rPr>
-          <w:lang w:val="en-GB"/>
-        </w:rPr>
-        <w:t>iew</w:t>
-      </w:r>
-      <w:bookmarkEnd w:id="45"/>
     </w:p>
     <w:p>
       <w:pPr>
@@ -18132,7 +18169,7 @@
           <w:lang w:val="en-GB"/>
         </w:rPr>
       </w:pPr>
-      <w:bookmarkStart w:id="46" w:name="_Toc444453639"/>
+      <w:bookmarkStart w:id="45" w:name="_Toc466471776"/>
       <w:r>
         <w:rPr>
           <w:lang w:val="en-GB"/>
@@ -18145,7 +18182,7 @@
         </w:rPr>
         <w:t>iew</w:t>
       </w:r>
-      <w:bookmarkEnd w:id="46"/>
+      <w:bookmarkEnd w:id="45"/>
     </w:p>
     <w:p>
       <w:pPr>
@@ -18354,7 +18391,7 @@
           <w:lang w:val="en-GB"/>
         </w:rPr>
       </w:pPr>
-      <w:bookmarkStart w:id="47" w:name="_Toc444453640"/>
+      <w:bookmarkStart w:id="46" w:name="_Toc466471777"/>
       <w:r>
         <w:rPr>
           <w:lang w:val="en-GB"/>
@@ -18368,7 +18405,7 @@
         </w:rPr>
         <w:t>iewer</w:t>
       </w:r>
-      <w:bookmarkEnd w:id="47"/>
+      <w:bookmarkEnd w:id="46"/>
     </w:p>
     <w:p>
       <w:r>
@@ -18612,7 +18649,7 @@
       <w:pPr>
         <w:pStyle w:val="Kop2"/>
       </w:pPr>
-      <w:bookmarkStart w:id="48" w:name="_Toc444453641"/>
+      <w:bookmarkStart w:id="47" w:name="_Toc466471778"/>
       <w:r>
         <w:lastRenderedPageBreak/>
         <w:t>Implemented Architecture D</w:t>
@@ -18620,7 +18657,7 @@
       <w:r>
         <w:t>iagram</w:t>
       </w:r>
-      <w:bookmarkEnd w:id="48"/>
+      <w:bookmarkEnd w:id="47"/>
     </w:p>
     <w:p>
       <w:r>
@@ -18758,14 +18795,14 @@
       <w:pPr>
         <w:pStyle w:val="Kop3"/>
       </w:pPr>
-      <w:bookmarkStart w:id="49" w:name="_Toc444453642"/>
+      <w:bookmarkStart w:id="48" w:name="_Toc466471779"/>
       <w:r>
         <w:t>Menu B</w:t>
       </w:r>
       <w:r>
         <w:t>ar</w:t>
       </w:r>
-      <w:bookmarkEnd w:id="49"/>
+      <w:bookmarkEnd w:id="48"/>
     </w:p>
     <w:p>
       <w:pPr>
@@ -19410,7 +19447,7 @@
       <w:pPr>
         <w:pStyle w:val="Kop3"/>
       </w:pPr>
-      <w:bookmarkStart w:id="50" w:name="_Toc444453643"/>
+      <w:bookmarkStart w:id="49" w:name="_Toc466471780"/>
       <w:r>
         <w:lastRenderedPageBreak/>
         <w:t>Options D</w:t>
@@ -19418,7 +19455,7 @@
       <w:r>
         <w:t>ialog</w:t>
       </w:r>
-      <w:bookmarkEnd w:id="50"/>
+      <w:bookmarkEnd w:id="49"/>
     </w:p>
     <w:p>
       <w:r>
@@ -19427,10 +19464,10 @@
           <w:lang w:val="nl-NL" w:eastAsia="nl-NL"/>
         </w:rPr>
         <w:drawing>
-          <wp:inline distT="0" distB="0" distL="0" distR="0" wp14:anchorId="14D6F8C4" wp14:editId="52246512">
-            <wp:extent cx="5334000" cy="2571750"/>
-            <wp:effectExtent l="0" t="0" r="0" b="0"/>
-            <wp:docPr id="7" name="Picture 7"/>
+          <wp:inline distT="0" distB="0" distL="0" distR="0" wp14:anchorId="715417C5" wp14:editId="4220DAED">
+            <wp:extent cx="5248275" cy="2781300"/>
+            <wp:effectExtent l="0" t="0" r="9525" b="0"/>
+            <wp:docPr id="7" name="Afbeelding 7"/>
             <wp:cNvGraphicFramePr>
               <a:graphicFrameLocks xmlns:a="http://schemas.openxmlformats.org/drawingml/2006/main" noChangeAspect="1"/>
             </wp:cNvGraphicFramePr>
@@ -19450,7 +19487,7 @@
                   <pic:spPr>
                     <a:xfrm>
                       <a:off x="0" y="0"/>
-                      <a:ext cx="5334000" cy="2571750"/>
+                      <a:ext cx="5248275" cy="2781300"/>
                     </a:xfrm>
                     <a:prstGeom prst="rect">
                       <a:avLst/>
@@ -19818,7 +19855,683 @@
         <w:t xml:space="preserve"> </w:t>
       </w:r>
     </w:p>
+    <w:p>
+      <w:pPr>
+        <w:pStyle w:val="H3"/>
+        <w:spacing w:after="0"/>
+        <w:rPr>
+          <w:rFonts w:asciiTheme="minorHAnsi" w:hAnsiTheme="minorHAnsi"/>
+          <w:sz w:val="22"/>
+          <w:szCs w:val="22"/>
+          <w:lang w:val="en-US"/>
+        </w:rPr>
+      </w:pPr>
+      <w:r>
+        <w:rPr>
+          <w:rFonts w:asciiTheme="minorHAnsi" w:hAnsiTheme="minorHAnsi"/>
+          <w:sz w:val="22"/>
+          <w:szCs w:val="22"/>
+          <w:lang w:val="en-US"/>
+        </w:rPr>
+        <w:t>Dependency types</w:t>
+      </w:r>
+      <w:r>
+        <w:rPr>
+          <w:rFonts w:asciiTheme="minorHAnsi" w:hAnsiTheme="minorHAnsi"/>
+          <w:b w:val="0"/>
+          <w:sz w:val="22"/>
+          <w:szCs w:val="22"/>
+          <w:lang w:val="en-US"/>
+        </w:rPr>
+        <w:t xml:space="preserve"> (only available in Implemented architecture diagram)</w:t>
+      </w:r>
+    </w:p>
+    <w:p>
+      <w:pPr>
+        <w:autoSpaceDE w:val="0"/>
+        <w:autoSpaceDN w:val="0"/>
+        <w:adjustRightInd w:val="0"/>
+        <w:spacing w:line="240" w:lineRule="auto"/>
+        <w:rPr>
+          <w:rFonts w:cs="Times New Roman"/>
+        </w:rPr>
+      </w:pPr>
+      <w:r>
+        <w:rPr>
+          <w:rFonts w:cs="Times New Roman"/>
+        </w:rPr>
+        <w:t xml:space="preserve">Select the types of dependencies to be included in the diagram. Three options are available: </w:t>
+      </w:r>
+      <w:r>
+        <w:rPr>
+          <w:rFonts w:cs="Times New Roman"/>
+        </w:rPr>
+        <w:br/>
+        <w:t>All dependency types (default option); Only dependency types Access, Call, and Reference; Only dependency types shown in a class diagram. The latter option transforms</w:t>
+      </w:r>
+      <w:r>
+        <w:rPr>
+          <w:rFonts w:cs="Times New Roman"/>
+        </w:rPr>
+        <w:t xml:space="preserve"> </w:t>
+      </w:r>
+      <w:r>
+        <w:rPr>
+          <w:rFonts w:cs="Times New Roman"/>
+        </w:rPr>
+        <w:t>the dependency diagram in a class diagram with unidirectional associations (with multiplicity), inheritance and implements relations between the classes in the diagram. In case of packages, the links between the classes in the packages are totaled and this number is shown in the middle of a directed line. Read the next paragraph for additional information.</w:t>
+      </w:r>
+    </w:p>
     <w:p/>
+    <w:p>
+      <w:pPr>
+        <w:pStyle w:val="Kop4"/>
+      </w:pPr>
+      <w:bookmarkStart w:id="50" w:name="_Toc454279148"/>
+      <w:r>
+        <w:lastRenderedPageBreak/>
+        <w:t>Different types of dependencies</w:t>
+      </w:r>
+      <w:bookmarkEnd w:id="50"/>
+    </w:p>
+    <w:p>
+      <w:pPr>
+        <w:rPr>
+          <w:rFonts w:ascii="Calibri" w:eastAsia="Calibri" w:hAnsi="Calibri" w:cs="Times New Roman"/>
+        </w:rPr>
+      </w:pPr>
+      <w:r>
+        <w:rPr>
+          <w:rFonts w:ascii="Calibri" w:eastAsia="Calibri" w:hAnsi="Calibri" w:cs="Times New Roman"/>
+        </w:rPr>
+        <w:t xml:space="preserve">In </w:t>
+      </w:r>
+      <w:r>
+        <w:rPr>
+          <w:rFonts w:ascii="Calibri" w:eastAsia="Calibri" w:hAnsi="Calibri" w:cs="Times New Roman"/>
+        </w:rPr>
+        <w:t>an</w:t>
+      </w:r>
+      <w:r>
+        <w:rPr>
+          <w:rFonts w:ascii="Calibri" w:eastAsia="Calibri" w:hAnsi="Calibri" w:cs="Times New Roman"/>
+        </w:rPr>
+        <w:t xml:space="preserve"> implemented architecture </w:t>
+      </w:r>
+      <w:r>
+        <w:rPr>
+          <w:rFonts w:ascii="Calibri" w:eastAsia="Calibri" w:hAnsi="Calibri" w:cs="Times New Roman"/>
+        </w:rPr>
+        <w:t xml:space="preserve">diagram, </w:t>
+      </w:r>
+      <w:r>
+        <w:rPr>
+          <w:rFonts w:ascii="Calibri" w:eastAsia="Calibri" w:hAnsi="Calibri" w:cs="Times New Roman"/>
+        </w:rPr>
+        <w:t xml:space="preserve">several </w:t>
+      </w:r>
+      <w:r>
+        <w:rPr>
+          <w:rFonts w:ascii="Calibri" w:eastAsia="Calibri" w:hAnsi="Calibri" w:cs="Times New Roman"/>
+        </w:rPr>
+        <w:t xml:space="preserve">options are available with respect to the </w:t>
+      </w:r>
+      <w:r>
+        <w:rPr>
+          <w:rFonts w:ascii="Calibri" w:eastAsia="Calibri" w:hAnsi="Calibri" w:cs="Times New Roman"/>
+        </w:rPr>
+        <w:t xml:space="preserve">dependencies between the software units. </w:t>
+      </w:r>
+      <w:r>
+        <w:rPr>
+          <w:rFonts w:ascii="Calibri" w:eastAsia="Calibri" w:hAnsi="Calibri" w:cs="Times New Roman"/>
+        </w:rPr>
+        <w:t>These</w:t>
+      </w:r>
+      <w:r>
+        <w:rPr>
+          <w:rFonts w:ascii="Calibri" w:eastAsia="Calibri" w:hAnsi="Calibri" w:cs="Times New Roman"/>
+        </w:rPr>
+        <w:t xml:space="preserve"> option</w:t>
+      </w:r>
+      <w:r>
+        <w:rPr>
+          <w:rFonts w:ascii="Calibri" w:eastAsia="Calibri" w:hAnsi="Calibri" w:cs="Times New Roman"/>
+        </w:rPr>
+        <w:t>s</w:t>
+      </w:r>
+      <w:r>
+        <w:rPr>
+          <w:rFonts w:ascii="Calibri" w:eastAsia="Calibri" w:hAnsi="Calibri" w:cs="Times New Roman"/>
+        </w:rPr>
+        <w:t xml:space="preserve"> can be selected in the options dialog, as described in the previous paragraph. </w:t>
+      </w:r>
+      <w:r>
+        <w:rPr>
+          <w:rFonts w:ascii="Calibri" w:eastAsia="Calibri" w:hAnsi="Calibri" w:cs="Times New Roman"/>
+        </w:rPr>
+        <w:br/>
+      </w:r>
+      <w:r>
+        <w:rPr>
+          <w:rFonts w:ascii="Calibri" w:eastAsia="Calibri" w:hAnsi="Calibri" w:cs="Times New Roman"/>
+        </w:rPr>
+        <w:t xml:space="preserve">The default option will show all dependencies </w:t>
+      </w:r>
+      <w:r>
+        <w:rPr>
+          <w:rFonts w:ascii="Calibri" w:eastAsia="Calibri" w:hAnsi="Calibri" w:cs="Times New Roman"/>
+        </w:rPr>
+        <w:t xml:space="preserve">of all dependency types </w:t>
+      </w:r>
+      <w:r>
+        <w:rPr>
+          <w:rFonts w:ascii="Calibri" w:eastAsia="Calibri" w:hAnsi="Calibri" w:cs="Times New Roman"/>
+        </w:rPr>
+        <w:t xml:space="preserve">as shown in the image below. </w:t>
+      </w:r>
+    </w:p>
+    <w:p>
+      <w:pPr>
+        <w:rPr>
+          <w:rFonts w:ascii="Calibri" w:eastAsia="Calibri" w:hAnsi="Calibri" w:cs="Times New Roman"/>
+        </w:rPr>
+      </w:pPr>
+      <w:r>
+        <w:rPr>
+          <w:rFonts w:ascii="Calibri" w:eastAsia="Calibri" w:hAnsi="Calibri" w:cs="Times New Roman"/>
+        </w:rPr>
+        <w:t xml:space="preserve">The second option shows the dependencies in the same way, but filters out dependencies not of the types Access, Call, and Reference. These three types represent executing activities, which take care of the transformations (in contrast to preparing activities, e.g. dependencies of types Import or Declaration). </w:t>
+      </w:r>
+    </w:p>
+    <w:p>
+      <w:pPr>
+        <w:rPr>
+          <w:rFonts w:ascii="Calibri" w:eastAsia="Calibri" w:hAnsi="Calibri" w:cs="Times New Roman"/>
+        </w:rPr>
+      </w:pPr>
+      <w:r>
+        <w:rPr>
+          <w:rFonts w:ascii="Calibri" w:eastAsia="Calibri" w:hAnsi="Calibri" w:cs="Times New Roman"/>
+          <w:noProof/>
+          <w:lang w:val="nl-NL" w:eastAsia="nl-NL"/>
+        </w:rPr>
+        <w:drawing>
+          <wp:inline distT="0" distB="0" distL="0" distR="0" wp14:anchorId="3860DB14" wp14:editId="76C151EC">
+            <wp:extent cx="1264733" cy="299923"/>
+            <wp:effectExtent l="0" t="0" r="0" b="0"/>
+            <wp:docPr id="20" name="Picture 66" descr="C:\Users\gertk\Desktop\HUSacct\UserManImages\DefaultDependencyArrow.png"/>
+            <wp:cNvGraphicFramePr>
+              <a:graphicFrameLocks xmlns:a="http://schemas.openxmlformats.org/drawingml/2006/main" noChangeAspect="1"/>
+            </wp:cNvGraphicFramePr>
+            <a:graphic xmlns:a="http://schemas.openxmlformats.org/drawingml/2006/main">
+              <a:graphicData uri="http://schemas.openxmlformats.org/drawingml/2006/picture">
+                <pic:pic xmlns:pic="http://schemas.openxmlformats.org/drawingml/2006/picture">
+                  <pic:nvPicPr>
+                    <pic:cNvPr id="0" name="Picture 8" descr="C:\Users\gertk\Desktop\HUSacct\UserManImages\DefaultDependencyArrow.png"/>
+                    <pic:cNvPicPr>
+                      <a:picLocks noChangeAspect="1" noChangeArrowheads="1"/>
+                    </pic:cNvPicPr>
+                  </pic:nvPicPr>
+                  <pic:blipFill>
+                    <a:blip r:embed="rId49">
+                      <a:extLst>
+                        <a:ext uri="{28A0092B-C50C-407E-A947-70E740481C1C}">
+                          <a14:useLocalDpi xmlns:a14="http://schemas.microsoft.com/office/drawing/2010/main" val="0"/>
+                        </a:ext>
+                      </a:extLst>
+                    </a:blip>
+                    <a:srcRect/>
+                    <a:stretch>
+                      <a:fillRect/>
+                    </a:stretch>
+                  </pic:blipFill>
+                  <pic:spPr bwMode="auto">
+                    <a:xfrm>
+                      <a:off x="0" y="0"/>
+                      <a:ext cx="1284325" cy="304569"/>
+                    </a:xfrm>
+                    <a:prstGeom prst="rect">
+                      <a:avLst/>
+                    </a:prstGeom>
+                    <a:noFill/>
+                    <a:ln>
+                      <a:noFill/>
+                    </a:ln>
+                  </pic:spPr>
+                </pic:pic>
+              </a:graphicData>
+            </a:graphic>
+          </wp:inline>
+        </w:drawing>
+      </w:r>
+      <w:r>
+        <w:rPr>
+          <w:rFonts w:ascii="Calibri" w:eastAsia="Calibri" w:hAnsi="Calibri" w:cs="Times New Roman"/>
+        </w:rPr>
+        <w:t xml:space="preserve"> </w:t>
+      </w:r>
+      <w:r>
+        <w:rPr>
+          <w:rFonts w:ascii="Calibri" w:eastAsia="Calibri" w:hAnsi="Calibri" w:cs="Times New Roman"/>
+        </w:rPr>
+        <w:tab/>
+      </w:r>
+      <w:r>
+        <w:rPr>
+          <w:rFonts w:ascii="Calibri" w:eastAsia="Calibri" w:hAnsi="Calibri" w:cs="Times New Roman"/>
+        </w:rPr>
+        <w:tab/>
+        <w:t xml:space="preserve">Dependency </w:t>
+      </w:r>
+      <w:r>
+        <w:rPr>
+          <w:rFonts w:ascii="Calibri" w:eastAsia="Calibri" w:hAnsi="Calibri" w:cs="Times New Roman"/>
+        </w:rPr>
+        <w:t xml:space="preserve">relation </w:t>
+      </w:r>
+      <w:r>
+        <w:rPr>
+          <w:rFonts w:ascii="Calibri" w:eastAsia="Calibri" w:hAnsi="Calibri" w:cs="Times New Roman"/>
+        </w:rPr>
+        <w:t>with the amount of dependencies</w:t>
+      </w:r>
+    </w:p>
+    <w:p>
+      <w:pPr>
+        <w:rPr>
+          <w:rFonts w:ascii="Calibri" w:eastAsia="Calibri" w:hAnsi="Calibri" w:cs="Times New Roman"/>
+        </w:rPr>
+      </w:pPr>
+    </w:p>
+    <w:p>
+      <w:pPr>
+        <w:rPr>
+          <w:rFonts w:ascii="Calibri" w:eastAsia="Calibri" w:hAnsi="Calibri" w:cs="Times New Roman"/>
+        </w:rPr>
+      </w:pPr>
+      <w:r>
+        <w:rPr>
+          <w:rFonts w:ascii="Calibri" w:eastAsia="Calibri" w:hAnsi="Calibri" w:cs="Times New Roman"/>
+        </w:rPr>
+        <w:t>The third</w:t>
+      </w:r>
+      <w:r>
+        <w:rPr>
+          <w:rFonts w:ascii="Calibri" w:eastAsia="Calibri" w:hAnsi="Calibri" w:cs="Times New Roman"/>
+        </w:rPr>
+        <w:t xml:space="preserve"> option is to include only dependencies represented by special lines in UML class diagrams: associations (attribute as association), inheritance (generalization)</w:t>
+      </w:r>
+      <w:r>
+        <w:rPr>
+          <w:rFonts w:ascii="Calibri" w:eastAsia="Calibri" w:hAnsi="Calibri" w:cs="Times New Roman"/>
+        </w:rPr>
+        <w:t xml:space="preserve">, and </w:t>
+      </w:r>
+      <w:r>
+        <w:rPr>
+          <w:rFonts w:ascii="Calibri" w:eastAsia="Calibri" w:hAnsi="Calibri" w:cs="Times New Roman"/>
+        </w:rPr>
+        <w:t>implements</w:t>
+      </w:r>
+      <w:r>
+        <w:rPr>
+          <w:rFonts w:ascii="Calibri" w:eastAsia="Calibri" w:hAnsi="Calibri" w:cs="Times New Roman"/>
+        </w:rPr>
+        <w:t xml:space="preserve"> relations</w:t>
+      </w:r>
+      <w:r>
+        <w:rPr>
+          <w:rFonts w:ascii="Calibri" w:eastAsia="Calibri" w:hAnsi="Calibri" w:cs="Times New Roman"/>
+        </w:rPr>
+        <w:t>. These types of dependencies are represented by the following arrows:</w:t>
+      </w:r>
+    </w:p>
+    <w:p>
+      <w:pPr>
+        <w:rPr>
+          <w:rFonts w:ascii="Calibri" w:eastAsia="Calibri" w:hAnsi="Calibri" w:cs="Times New Roman"/>
+        </w:rPr>
+      </w:pPr>
+      <w:r>
+        <w:rPr>
+          <w:rFonts w:ascii="Calibri" w:eastAsia="Calibri" w:hAnsi="Calibri" w:cs="Times New Roman"/>
+          <w:noProof/>
+          <w:lang w:val="nl-NL" w:eastAsia="nl-NL"/>
+        </w:rPr>
+        <w:drawing>
+          <wp:inline distT="0" distB="0" distL="0" distR="0" wp14:anchorId="7170CBC2" wp14:editId="0F45C997">
+            <wp:extent cx="1243584" cy="316226"/>
+            <wp:effectExtent l="0" t="0" r="0" b="0"/>
+            <wp:docPr id="67" name="Picture 41" descr="C:\Users\gertk\Desktop\HUSacct\UserManImages\AssociationArrow.png"/>
+            <wp:cNvGraphicFramePr>
+              <a:graphicFrameLocks xmlns:a="http://schemas.openxmlformats.org/drawingml/2006/main" noChangeAspect="1"/>
+            </wp:cNvGraphicFramePr>
+            <a:graphic xmlns:a="http://schemas.openxmlformats.org/drawingml/2006/main">
+              <a:graphicData uri="http://schemas.openxmlformats.org/drawingml/2006/picture">
+                <pic:pic xmlns:pic="http://schemas.openxmlformats.org/drawingml/2006/picture">
+                  <pic:nvPicPr>
+                    <pic:cNvPr id="0" name="Picture 2" descr="C:\Users\gertk\Desktop\HUSacct\UserManImages\AssociationArrow.png"/>
+                    <pic:cNvPicPr>
+                      <a:picLocks noChangeAspect="1" noChangeArrowheads="1"/>
+                    </pic:cNvPicPr>
+                  </pic:nvPicPr>
+                  <pic:blipFill>
+                    <a:blip r:embed="rId50">
+                      <a:extLst>
+                        <a:ext uri="{28A0092B-C50C-407E-A947-70E740481C1C}">
+                          <a14:useLocalDpi xmlns:a14="http://schemas.microsoft.com/office/drawing/2010/main" val="0"/>
+                        </a:ext>
+                      </a:extLst>
+                    </a:blip>
+                    <a:srcRect/>
+                    <a:stretch>
+                      <a:fillRect/>
+                    </a:stretch>
+                  </pic:blipFill>
+                  <pic:spPr bwMode="auto">
+                    <a:xfrm>
+                      <a:off x="0" y="0"/>
+                      <a:ext cx="1273937" cy="323944"/>
+                    </a:xfrm>
+                    <a:prstGeom prst="rect">
+                      <a:avLst/>
+                    </a:prstGeom>
+                    <a:noFill/>
+                    <a:ln>
+                      <a:noFill/>
+                    </a:ln>
+                  </pic:spPr>
+                </pic:pic>
+              </a:graphicData>
+            </a:graphic>
+          </wp:inline>
+        </w:drawing>
+      </w:r>
+      <w:r>
+        <w:rPr>
+          <w:rFonts w:ascii="Calibri" w:eastAsia="Calibri" w:hAnsi="Calibri" w:cs="Times New Roman"/>
+        </w:rPr>
+        <w:tab/>
+      </w:r>
+      <w:r>
+        <w:rPr>
+          <w:rFonts w:ascii="Calibri" w:eastAsia="Calibri" w:hAnsi="Calibri" w:cs="Times New Roman"/>
+        </w:rPr>
+        <w:tab/>
+        <w:t xml:space="preserve">Association with </w:t>
+      </w:r>
+      <w:r>
+        <w:rPr>
+          <w:rFonts w:ascii="Calibri" w:eastAsia="Calibri" w:hAnsi="Calibri" w:cs="Times New Roman"/>
+        </w:rPr>
+        <w:t xml:space="preserve">maximal </w:t>
+      </w:r>
+      <w:r>
+        <w:rPr>
+          <w:rFonts w:ascii="Calibri" w:eastAsia="Calibri" w:hAnsi="Calibri" w:cs="Times New Roman"/>
+        </w:rPr>
+        <w:t>multiplicity</w:t>
+      </w:r>
+      <w:r>
+        <w:rPr>
+          <w:rFonts w:ascii="Calibri" w:eastAsia="Calibri" w:hAnsi="Calibri" w:cs="Times New Roman"/>
+        </w:rPr>
+        <w:t xml:space="preserve"> (1 or *)</w:t>
+      </w:r>
+    </w:p>
+    <w:p>
+      <w:pPr>
+        <w:rPr>
+          <w:rFonts w:ascii="Calibri" w:eastAsia="Calibri" w:hAnsi="Calibri" w:cs="Times New Roman"/>
+        </w:rPr>
+      </w:pPr>
+      <w:r>
+        <w:rPr>
+          <w:rFonts w:ascii="Calibri" w:eastAsia="Calibri" w:hAnsi="Calibri" w:cs="Times New Roman"/>
+          <w:noProof/>
+          <w:lang w:val="nl-NL" w:eastAsia="nl-NL"/>
+        </w:rPr>
+        <w:drawing>
+          <wp:inline distT="0" distB="0" distL="0" distR="0" wp14:anchorId="03535FEE" wp14:editId="3093D82C">
+            <wp:extent cx="1258570" cy="209550"/>
+            <wp:effectExtent l="0" t="0" r="0" b="0"/>
+            <wp:docPr id="68" name="Picture 56" descr="C:\Users\gertk\Desktop\HUSacct\UserManImages\ImplementsArrow.png"/>
+            <wp:cNvGraphicFramePr>
+              <a:graphicFrameLocks xmlns:a="http://schemas.openxmlformats.org/drawingml/2006/main" noChangeAspect="1"/>
+            </wp:cNvGraphicFramePr>
+            <a:graphic xmlns:a="http://schemas.openxmlformats.org/drawingml/2006/main">
+              <a:graphicData uri="http://schemas.openxmlformats.org/drawingml/2006/picture">
+                <pic:pic xmlns:pic="http://schemas.openxmlformats.org/drawingml/2006/picture">
+                  <pic:nvPicPr>
+                    <pic:cNvPr id="0" name="Picture 3" descr="C:\Users\gertk\Desktop\HUSacct\UserManImages\ImplementsArrow.png"/>
+                    <pic:cNvPicPr>
+                      <a:picLocks noChangeAspect="1" noChangeArrowheads="1"/>
+                    </pic:cNvPicPr>
+                  </pic:nvPicPr>
+                  <pic:blipFill rotWithShape="1">
+                    <a:blip r:embed="rId51">
+                      <a:extLst>
+                        <a:ext uri="{28A0092B-C50C-407E-A947-70E740481C1C}">
+                          <a14:useLocalDpi xmlns:a14="http://schemas.microsoft.com/office/drawing/2010/main" val="0"/>
+                        </a:ext>
+                      </a:extLst>
+                    </a:blip>
+                    <a:srcRect t="17858" b="16664"/>
+                    <a:stretch/>
+                  </pic:blipFill>
+                  <pic:spPr bwMode="auto">
+                    <a:xfrm>
+                      <a:off x="0" y="0"/>
+                      <a:ext cx="1260000" cy="209788"/>
+                    </a:xfrm>
+                    <a:prstGeom prst="rect">
+                      <a:avLst/>
+                    </a:prstGeom>
+                    <a:noFill/>
+                    <a:ln>
+                      <a:noFill/>
+                    </a:ln>
+                    <a:extLst>
+                      <a:ext uri="{53640926-AAD7-44D8-BBD7-CCE9431645EC}">
+                        <a14:shadowObscured xmlns:a14="http://schemas.microsoft.com/office/drawing/2010/main"/>
+                      </a:ext>
+                    </a:extLst>
+                  </pic:spPr>
+                </pic:pic>
+              </a:graphicData>
+            </a:graphic>
+          </wp:inline>
+        </w:drawing>
+      </w:r>
+      <w:r>
+        <w:rPr>
+          <w:rFonts w:ascii="Calibri" w:eastAsia="Calibri" w:hAnsi="Calibri" w:cs="Times New Roman"/>
+        </w:rPr>
+        <w:tab/>
+      </w:r>
+      <w:r>
+        <w:rPr>
+          <w:rFonts w:ascii="Calibri" w:eastAsia="Calibri" w:hAnsi="Calibri" w:cs="Times New Roman"/>
+        </w:rPr>
+        <w:tab/>
+        <w:t>Implements</w:t>
+      </w:r>
+      <w:r>
+        <w:rPr>
+          <w:rFonts w:ascii="Calibri" w:eastAsia="Calibri" w:hAnsi="Calibri" w:cs="Times New Roman"/>
+        </w:rPr>
+        <w:t xml:space="preserve"> relation</w:t>
+      </w:r>
+    </w:p>
+    <w:p>
+      <w:pPr>
+        <w:rPr>
+          <w:rFonts w:ascii="Calibri" w:eastAsia="Calibri" w:hAnsi="Calibri" w:cs="Times New Roman"/>
+        </w:rPr>
+      </w:pPr>
+      <w:r>
+        <w:rPr>
+          <w:rFonts w:ascii="Calibri" w:eastAsia="Calibri" w:hAnsi="Calibri" w:cs="Times New Roman"/>
+          <w:noProof/>
+          <w:lang w:val="nl-NL" w:eastAsia="nl-NL"/>
+        </w:rPr>
+        <w:drawing>
+          <wp:inline distT="0" distB="0" distL="0" distR="0" wp14:anchorId="32D8D7FE" wp14:editId="43E30B1B">
+            <wp:extent cx="1256988" cy="180975"/>
+            <wp:effectExtent l="0" t="0" r="0" b="0"/>
+            <wp:docPr id="69" name="Picture 64" descr="C:\Users\gertk\Desktop\HUSacct\UserManImages\InheritanceArrow.png"/>
+            <wp:cNvGraphicFramePr>
+              <a:graphicFrameLocks xmlns:a="http://schemas.openxmlformats.org/drawingml/2006/main" noChangeAspect="1"/>
+            </wp:cNvGraphicFramePr>
+            <a:graphic xmlns:a="http://schemas.openxmlformats.org/drawingml/2006/main">
+              <a:graphicData uri="http://schemas.openxmlformats.org/drawingml/2006/picture">
+                <pic:pic xmlns:pic="http://schemas.openxmlformats.org/drawingml/2006/picture">
+                  <pic:nvPicPr>
+                    <pic:cNvPr id="0" name="Picture 4" descr="C:\Users\gertk\Desktop\HUSacct\UserManImages\InheritanceArrow.png"/>
+                    <pic:cNvPicPr>
+                      <a:picLocks noChangeAspect="1" noChangeArrowheads="1"/>
+                    </pic:cNvPicPr>
+                  </pic:nvPicPr>
+                  <pic:blipFill rotWithShape="1">
+                    <a:blip r:embed="rId52">
+                      <a:extLst>
+                        <a:ext uri="{28A0092B-C50C-407E-A947-70E740481C1C}">
+                          <a14:useLocalDpi xmlns:a14="http://schemas.microsoft.com/office/drawing/2010/main" val="0"/>
+                        </a:ext>
+                      </a:extLst>
+                    </a:blip>
+                    <a:srcRect b="17391"/>
+                    <a:stretch/>
+                  </pic:blipFill>
+                  <pic:spPr bwMode="auto">
+                    <a:xfrm>
+                      <a:off x="0" y="0"/>
+                      <a:ext cx="1260000" cy="181409"/>
+                    </a:xfrm>
+                    <a:prstGeom prst="rect">
+                      <a:avLst/>
+                    </a:prstGeom>
+                    <a:noFill/>
+                    <a:ln>
+                      <a:noFill/>
+                    </a:ln>
+                    <a:extLst>
+                      <a:ext uri="{53640926-AAD7-44D8-BBD7-CCE9431645EC}">
+                        <a14:shadowObscured xmlns:a14="http://schemas.microsoft.com/office/drawing/2010/main"/>
+                      </a:ext>
+                    </a:extLst>
+                  </pic:spPr>
+                </pic:pic>
+              </a:graphicData>
+            </a:graphic>
+          </wp:inline>
+        </w:drawing>
+      </w:r>
+      <w:r>
+        <w:rPr>
+          <w:rFonts w:ascii="Calibri" w:eastAsia="Calibri" w:hAnsi="Calibri" w:cs="Times New Roman"/>
+        </w:rPr>
+        <w:tab/>
+      </w:r>
+      <w:r>
+        <w:rPr>
+          <w:rFonts w:ascii="Calibri" w:eastAsia="Calibri" w:hAnsi="Calibri" w:cs="Times New Roman"/>
+        </w:rPr>
+        <w:tab/>
+        <w:t>Inheritance</w:t>
+      </w:r>
+      <w:r>
+        <w:rPr>
+          <w:rFonts w:ascii="Calibri" w:eastAsia="Calibri" w:hAnsi="Calibri" w:cs="Times New Roman"/>
+        </w:rPr>
+        <w:t xml:space="preserve"> relation</w:t>
+      </w:r>
+      <w:bookmarkStart w:id="51" w:name="_GoBack"/>
+      <w:bookmarkEnd w:id="51"/>
+    </w:p>
+    <w:p>
+      <w:pPr>
+        <w:rPr>
+          <w:rFonts w:ascii="Calibri" w:eastAsia="Calibri" w:hAnsi="Calibri" w:cs="Times New Roman"/>
+        </w:rPr>
+      </w:pPr>
+    </w:p>
+    <w:p>
+      <w:pPr>
+        <w:rPr>
+          <w:rFonts w:ascii="Calibri" w:eastAsia="Calibri" w:hAnsi="Calibri" w:cs="Times New Roman"/>
+        </w:rPr>
+      </w:pPr>
+      <w:r>
+        <w:rPr>
+          <w:rFonts w:ascii="Calibri" w:eastAsia="Calibri" w:hAnsi="Calibri" w:cs="Times New Roman"/>
+        </w:rPr>
+        <w:t>An example of a class diagram that includes these dependency types is shown below.</w:t>
+      </w:r>
+    </w:p>
+    <w:p>
+      <w:pPr>
+        <w:rPr>
+          <w:rFonts w:ascii="Calibri" w:eastAsia="Calibri" w:hAnsi="Calibri" w:cs="Times New Roman"/>
+        </w:rPr>
+      </w:pPr>
+    </w:p>
+    <w:p>
+      <w:pPr>
+        <w:rPr>
+          <w:rFonts w:ascii="Calibri" w:eastAsia="Calibri" w:hAnsi="Calibri" w:cs="Times New Roman"/>
+        </w:rPr>
+      </w:pPr>
+      <w:r>
+        <w:rPr>
+          <w:rFonts w:ascii="Calibri" w:eastAsia="Calibri" w:hAnsi="Calibri" w:cs="Times New Roman"/>
+          <w:noProof/>
+          <w:lang w:val="nl-NL" w:eastAsia="nl-NL"/>
+        </w:rPr>
+        <w:drawing>
+          <wp:inline distT="0" distB="0" distL="0" distR="0" wp14:anchorId="782DF0DC" wp14:editId="157E10E6">
+            <wp:extent cx="5943600" cy="2123440"/>
+            <wp:effectExtent l="0" t="0" r="0" b="0"/>
+            <wp:docPr id="70" name="Afbeelding 70"/>
+            <wp:cNvGraphicFramePr>
+              <a:graphicFrameLocks xmlns:a="http://schemas.openxmlformats.org/drawingml/2006/main" noChangeAspect="1"/>
+            </wp:cNvGraphicFramePr>
+            <a:graphic xmlns:a="http://schemas.openxmlformats.org/drawingml/2006/main">
+              <a:graphicData uri="http://schemas.openxmlformats.org/drawingml/2006/picture">
+                <pic:pic xmlns:pic="http://schemas.openxmlformats.org/drawingml/2006/picture">
+                  <pic:nvPicPr>
+                    <pic:cNvPr id="20" name="ClassDiagram notations.png"/>
+                    <pic:cNvPicPr/>
+                  </pic:nvPicPr>
+                  <pic:blipFill>
+                    <a:blip r:embed="rId53">
+                      <a:extLst>
+                        <a:ext uri="{28A0092B-C50C-407E-A947-70E740481C1C}">
+                          <a14:useLocalDpi xmlns:a14="http://schemas.microsoft.com/office/drawing/2010/main" val="0"/>
+                        </a:ext>
+                      </a:extLst>
+                    </a:blip>
+                    <a:stretch>
+                      <a:fillRect/>
+                    </a:stretch>
+                  </pic:blipFill>
+                  <pic:spPr>
+                    <a:xfrm>
+                      <a:off x="0" y="0"/>
+                      <a:ext cx="5943600" cy="2123440"/>
+                    </a:xfrm>
+                    <a:prstGeom prst="rect">
+                      <a:avLst/>
+                    </a:prstGeom>
+                  </pic:spPr>
+                </pic:pic>
+              </a:graphicData>
+            </a:graphic>
+          </wp:inline>
+        </w:drawing>
+      </w:r>
+    </w:p>
     <w:p>
       <w:pPr>
         <w:spacing w:after="200"/>
@@ -19838,7 +20551,7 @@
       <w:pPr>
         <w:pStyle w:val="Kop3"/>
       </w:pPr>
-      <w:bookmarkStart w:id="51" w:name="_Toc444453644"/>
+      <w:bookmarkStart w:id="52" w:name="_Toc466471781"/>
       <w:r>
         <w:lastRenderedPageBreak/>
         <w:t xml:space="preserve">Zoom </w:t>
@@ -19849,7 +20562,7 @@
       <w:r>
         <w:t>ptions</w:t>
       </w:r>
-      <w:bookmarkEnd w:id="51"/>
+      <w:bookmarkEnd w:id="52"/>
     </w:p>
     <w:p>
       <w:r>
@@ -19964,7 +20677,7 @@
                     <pic:cNvPicPr/>
                   </pic:nvPicPr>
                   <pic:blipFill rotWithShape="1">
-                    <a:blip r:embed="rId49"/>
+                    <a:blip r:embed="rId54"/>
                     <a:srcRect t="685"/>
                     <a:stretch/>
                   </pic:blipFill>
@@ -20036,10 +20749,7 @@
     </w:p>
     <w:p>
       <w:r>
-        <w:t>The procedure is the same as with default zoom, w</w:t>
-      </w:r>
-      <w:r>
-        <w:t>ith as difference that in step the Zoom In with Context option is selected.</w:t>
+        <w:t>The procedure is the same as with default zoom, with as difference that in step the Zoom In with Context option is selected.</w:t>
       </w:r>
     </w:p>
     <w:p>
@@ -20048,10 +20758,7 @@
       </w:r>
       <w:proofErr w:type="spellStart"/>
       <w:r>
-        <w:t>husacct.control.presentation</w:t>
-      </w:r>
-      <w:r>
-        <w:t>.workspace</w:t>
+        <w:t>husacct.control.presentation.workspace</w:t>
       </w:r>
       <w:proofErr w:type="spellEnd"/>
       <w:r>
@@ -20060,6 +20767,10 @@
     </w:p>
     <w:p>
       <w:r>
+        <w:rPr>
+          <w:noProof/>
+          <w:lang w:val="nl-NL" w:eastAsia="nl-NL"/>
+        </w:rPr>
         <w:drawing>
           <wp:inline distT="0" distB="0" distL="0" distR="0" wp14:anchorId="5EDFECA7" wp14:editId="0553EF58">
             <wp:extent cx="5943600" cy="3749040"/>
@@ -20076,7 +20787,7 @@
                     <pic:cNvPicPr/>
                   </pic:nvPicPr>
                   <pic:blipFill>
-                    <a:blip r:embed="rId50"/>
+                    <a:blip r:embed="rId55"/>
                     <a:stretch>
                       <a:fillRect/>
                     </a:stretch>
@@ -20100,6 +20811,31 @@
     <w:p>
       <w:pPr>
         <w:spacing w:after="200"/>
+      </w:pPr>
+    </w:p>
+    <w:p>
+      <w:r>
+        <w:t>Procedure:</w:t>
+      </w:r>
+    </w:p>
+    <w:p>
+      <w:r>
+        <w:t>1) Check the zoom option icon in the menu bar. It should display a magnifying glass with a ‘c’ in the center. If not, edit the zoom option setting with a right mouse click to ‘Zoom in with context’.</w:t>
+      </w:r>
+    </w:p>
+    <w:p>
+      <w:r>
+        <w:t>2) Select a module in the diagram.</w:t>
+      </w:r>
+    </w:p>
+    <w:p>
+      <w:r>
+        <w:t xml:space="preserve">3) Zoom in: right mouse click =&gt; Zoom In, or click on menu bar icon, or click on icon in diagram options dialog. </w:t>
+      </w:r>
+    </w:p>
+    <w:p>
+      <w:pPr>
+        <w:spacing w:after="200"/>
         <w:rPr>
           <w:rFonts w:asciiTheme="majorHAnsi" w:eastAsiaTheme="majorEastAsia" w:hAnsiTheme="majorHAnsi" w:cstheme="majorBidi"/>
           <w:b/>
@@ -20235,7 +20971,7 @@
                     <pic:cNvPicPr/>
                   </pic:nvPicPr>
                   <pic:blipFill>
-                    <a:blip r:embed="rId51"/>
+                    <a:blip r:embed="rId56"/>
                     <a:stretch>
                       <a:fillRect/>
                     </a:stretch>
@@ -20261,7 +20997,7 @@
       <w:pPr>
         <w:pStyle w:val="Kop3"/>
       </w:pPr>
-      <w:bookmarkStart w:id="52" w:name="_Toc444453645"/>
+      <w:bookmarkStart w:id="53" w:name="_Toc466471782"/>
       <w:r>
         <w:t>Browse D</w:t>
       </w:r>
@@ -20274,7 +21010,7 @@
       <w:r>
         <w:t>ode</w:t>
       </w:r>
-      <w:bookmarkEnd w:id="52"/>
+      <w:bookmarkEnd w:id="53"/>
     </w:p>
     <w:p>
       <w:r>
@@ -20321,7 +21057,7 @@
       <w:pPr>
         <w:pStyle w:val="Kop2"/>
       </w:pPr>
-      <w:bookmarkStart w:id="53" w:name="_Toc444453646"/>
+      <w:bookmarkStart w:id="54" w:name="_Toc466471783"/>
       <w:r>
         <w:lastRenderedPageBreak/>
         <w:t>A</w:t>
@@ -20332,7 +21068,7 @@
       <w:r>
         <w:t>istory</w:t>
       </w:r>
-      <w:bookmarkEnd w:id="53"/>
+      <w:bookmarkEnd w:id="54"/>
     </w:p>
     <w:p>
       <w:r>
@@ -20363,7 +21099,7 @@
                     </pic:cNvPicPr>
                   </pic:nvPicPr>
                   <pic:blipFill>
-                    <a:blip r:embed="rId52" cstate="print"/>
+                    <a:blip r:embed="rId57" cstate="print"/>
                     <a:srcRect/>
                     <a:stretch>
                       <a:fillRect/>
@@ -20397,7 +21133,7 @@
       <w:pPr>
         <w:pStyle w:val="Kop2"/>
       </w:pPr>
-      <w:bookmarkStart w:id="54" w:name="_Toc444453647"/>
+      <w:bookmarkStart w:id="55" w:name="_Toc466471784"/>
       <w:r>
         <w:t>Report</w:t>
       </w:r>
@@ -20410,7 +21146,7 @@
       <w:r>
         <w:t xml:space="preserve"> (Dependency Report)</w:t>
       </w:r>
-      <w:bookmarkEnd w:id="54"/>
+      <w:bookmarkEnd w:id="55"/>
     </w:p>
     <w:p>
       <w:r>
@@ -20533,7 +21269,7 @@
                     </pic:cNvPicPr>
                   </pic:nvPicPr>
                   <pic:blipFill>
-                    <a:blip r:embed="rId53" cstate="print"/>
+                    <a:blip r:embed="rId58" cstate="print"/>
                     <a:srcRect/>
                     <a:stretch>
                       <a:fillRect/>
@@ -20627,7 +21363,7 @@
                     </pic:cNvPicPr>
                   </pic:nvPicPr>
                   <pic:blipFill>
-                    <a:blip r:embed="rId54" cstate="print"/>
+                    <a:blip r:embed="rId59" cstate="print"/>
                     <a:srcRect/>
                     <a:stretch>
                       <a:fillRect/>
@@ -20660,11 +21396,11 @@
       <w:pPr>
         <w:pStyle w:val="Kop2"/>
       </w:pPr>
-      <w:bookmarkStart w:id="55" w:name="_Toc444453648"/>
+      <w:bookmarkStart w:id="56" w:name="_Toc466471785"/>
       <w:r>
         <w:t>Export/Import Analysed Model</w:t>
       </w:r>
-      <w:bookmarkEnd w:id="55"/>
+      <w:bookmarkEnd w:id="56"/>
     </w:p>
     <w:p>
       <w:r>
@@ -20804,7 +21540,7 @@
       <w:pPr>
         <w:pStyle w:val="Kop1"/>
       </w:pPr>
-      <w:bookmarkStart w:id="56" w:name="_Toc444453649"/>
+      <w:bookmarkStart w:id="57" w:name="_Toc466471786"/>
       <w:r>
         <w:lastRenderedPageBreak/>
         <w:t>Menu: Validate C</w:t>
@@ -20812,20 +21548,20 @@
       <w:r>
         <w:t>onformance</w:t>
       </w:r>
-      <w:bookmarkEnd w:id="56"/>
+      <w:bookmarkEnd w:id="57"/>
     </w:p>
     <w:p>
       <w:pPr>
         <w:pStyle w:val="Kop2"/>
       </w:pPr>
-      <w:bookmarkStart w:id="57" w:name="_Toc444453650"/>
+      <w:bookmarkStart w:id="58" w:name="_Toc466471787"/>
       <w:r>
         <w:t>Validate N</w:t>
       </w:r>
       <w:r>
         <w:t>ow</w:t>
       </w:r>
-      <w:bookmarkEnd w:id="57"/>
+      <w:bookmarkEnd w:id="58"/>
     </w:p>
     <w:p>
       <w:pPr>
@@ -20925,14 +21661,14 @@
       <w:pPr>
         <w:pStyle w:val="Kop3"/>
       </w:pPr>
-      <w:bookmarkStart w:id="58" w:name="_Toc444453651"/>
+      <w:bookmarkStart w:id="59" w:name="_Toc466471788"/>
       <w:r>
         <w:t>Violations per R</w:t>
       </w:r>
       <w:r>
         <w:t>ule</w:t>
       </w:r>
-      <w:bookmarkEnd w:id="58"/>
+      <w:bookmarkEnd w:id="59"/>
     </w:p>
     <w:p>
       <w:r>
@@ -20981,7 +21717,7 @@
                     </pic:cNvPicPr>
                   </pic:nvPicPr>
                   <pic:blipFill>
-                    <a:blip r:embed="rId55" cstate="print"/>
+                    <a:blip r:embed="rId60" cstate="print"/>
                     <a:srcRect/>
                     <a:stretch>
                       <a:fillRect/>
@@ -21014,7 +21750,7 @@
       <w:pPr>
         <w:pStyle w:val="Kop3"/>
       </w:pPr>
-      <w:bookmarkStart w:id="59" w:name="_Toc444453652"/>
+      <w:bookmarkStart w:id="60" w:name="_Toc466471789"/>
       <w:r>
         <w:lastRenderedPageBreak/>
         <w:t>All V</w:t>
@@ -21022,7 +21758,7 @@
       <w:r>
         <w:t>iolations</w:t>
       </w:r>
-      <w:bookmarkEnd w:id="59"/>
+      <w:bookmarkEnd w:id="60"/>
     </w:p>
     <w:p>
       <w:r>
@@ -21103,7 +21839,7 @@
                     </pic:cNvPicPr>
                   </pic:nvPicPr>
                   <pic:blipFill>
-                    <a:blip r:embed="rId56" cstate="print"/>
+                    <a:blip r:embed="rId61" cstate="print"/>
                     <a:srcRect/>
                     <a:stretch>
                       <a:fillRect/>
@@ -21202,14 +21938,14 @@
       <w:pPr>
         <w:pStyle w:val="Kop4"/>
       </w:pPr>
-      <w:bookmarkStart w:id="60" w:name="_Toc327964632"/>
-      <w:bookmarkStart w:id="61" w:name="_Toc369464582"/>
+      <w:bookmarkStart w:id="61" w:name="_Toc327964632"/>
+      <w:bookmarkStart w:id="62" w:name="_Toc369464582"/>
       <w:r>
         <w:lastRenderedPageBreak/>
         <w:t>Filter dialog</w:t>
       </w:r>
-      <w:bookmarkEnd w:id="60"/>
       <w:bookmarkEnd w:id="61"/>
+      <w:bookmarkEnd w:id="62"/>
     </w:p>
     <w:p>
       <w:r>
@@ -21257,7 +21993,7 @@
                     </pic:cNvPicPr>
                   </pic:nvPicPr>
                   <pic:blipFill>
-                    <a:blip r:embed="rId57" cstate="print">
+                    <a:blip r:embed="rId62" cstate="print">
                       <a:extLst>
                         <a:ext uri="{28A0092B-C50C-407E-A947-70E740481C1C}">
                           <a14:useLocalDpi xmlns:a14="http://schemas.microsoft.com/office/drawing/2010/main" val="0"/>
@@ -21438,7 +22174,7 @@
                     </pic:cNvPicPr>
                   </pic:nvPicPr>
                   <pic:blipFill>
-                    <a:blip r:embed="rId58" cstate="print">
+                    <a:blip r:embed="rId63" cstate="print">
                       <a:extLst>
                         <a:ext uri="{28A0092B-C50C-407E-A947-70E740481C1C}">
                           <a14:useLocalDpi xmlns:a14="http://schemas.microsoft.com/office/drawing/2010/main" val="0"/>
@@ -22097,14 +22833,14 @@
       <w:pPr>
         <w:pStyle w:val="Kop3"/>
       </w:pPr>
-      <w:bookmarkStart w:id="62" w:name="_Toc444453653"/>
+      <w:bookmarkStart w:id="63" w:name="_Toc466471790"/>
       <w:r>
         <w:t>Violations in D</w:t>
       </w:r>
       <w:r>
         <w:t>iagrams</w:t>
       </w:r>
-      <w:bookmarkEnd w:id="62"/>
+      <w:bookmarkEnd w:id="63"/>
     </w:p>
     <w:p>
       <w:r>
@@ -22141,7 +22877,7 @@
                     </pic:cNvPicPr>
                   </pic:nvPicPr>
                   <pic:blipFill>
-                    <a:blip r:embed="rId59" cstate="print"/>
+                    <a:blip r:embed="rId64" cstate="print"/>
                     <a:srcRect/>
                     <a:stretch>
                       <a:fillRect/>
@@ -22168,7 +22904,7 @@
       <w:pPr>
         <w:pStyle w:val="Kop2"/>
       </w:pPr>
-      <w:bookmarkStart w:id="63" w:name="_Toc444453654"/>
+      <w:bookmarkStart w:id="64" w:name="_Toc466471791"/>
       <w:r>
         <w:lastRenderedPageBreak/>
         <w:t>Violation</w:t>
@@ -22188,7 +22924,7 @@
       <w:r>
         <w:t>eport</w:t>
       </w:r>
-      <w:bookmarkEnd w:id="63"/>
+      <w:bookmarkEnd w:id="64"/>
     </w:p>
     <w:p>
       <w:pPr>
@@ -22265,7 +23001,7 @@
                     </pic:cNvPicPr>
                   </pic:nvPicPr>
                   <pic:blipFill>
-                    <a:blip r:embed="rId60" cstate="print">
+                    <a:blip r:embed="rId65" cstate="print">
                       <a:extLst>
                         <a:ext uri="{28A0092B-C50C-407E-A947-70E740481C1C}">
                           <a14:useLocalDpi xmlns:a14="http://schemas.microsoft.com/office/drawing/2010/main" val="0"/>
@@ -22357,7 +23093,7 @@
                     <pic:cNvPicPr/>
                   </pic:nvPicPr>
                   <pic:blipFill>
-                    <a:blip r:embed="rId61" cstate="print">
+                    <a:blip r:embed="rId66" cstate="print">
                       <a:extLst>
                         <a:ext uri="{28A0092B-C50C-407E-A947-70E740481C1C}">
                           <a14:useLocalDpi xmlns:a14="http://schemas.microsoft.com/office/drawing/2010/main" val="0"/>
@@ -22442,34 +23178,34 @@
       <w:pPr>
         <w:pStyle w:val="Kop1"/>
       </w:pPr>
-      <w:bookmarkStart w:id="64" w:name="_Toc444453655"/>
+      <w:bookmarkStart w:id="65" w:name="_Toc466471792"/>
       <w:r>
         <w:t xml:space="preserve">MENU: </w:t>
       </w:r>
       <w:r>
         <w:t>Tools</w:t>
       </w:r>
-      <w:bookmarkEnd w:id="64"/>
+      <w:bookmarkEnd w:id="65"/>
     </w:p>
     <w:p>
       <w:pPr>
         <w:pStyle w:val="Kop2"/>
       </w:pPr>
-      <w:bookmarkStart w:id="65" w:name="_Toc444453656"/>
+      <w:bookmarkStart w:id="66" w:name="_Toc466471793"/>
       <w:r>
         <w:t>Options</w:t>
       </w:r>
-      <w:bookmarkEnd w:id="65"/>
+      <w:bookmarkEnd w:id="66"/>
     </w:p>
     <w:p>
       <w:pPr>
         <w:pStyle w:val="Kop3"/>
       </w:pPr>
-      <w:bookmarkStart w:id="66" w:name="_Toc444453657"/>
+      <w:bookmarkStart w:id="67" w:name="_Toc466471794"/>
       <w:r>
         <w:t>General</w:t>
       </w:r>
-      <w:bookmarkEnd w:id="66"/>
+      <w:bookmarkEnd w:id="67"/>
     </w:p>
     <w:p>
       <w:r>
@@ -22500,7 +23236,7 @@
                     </pic:cNvPicPr>
                   </pic:nvPicPr>
                   <pic:blipFill>
-                    <a:blip r:embed="rId62" cstate="print"/>
+                    <a:blip r:embed="rId67" cstate="print"/>
                     <a:srcRect/>
                     <a:stretch>
                       <a:fillRect/>
@@ -22627,7 +23363,7 @@
                     </pic:cNvPicPr>
                   </pic:nvPicPr>
                   <pic:blipFill>
-                    <a:blip r:embed="rId63" cstate="print"/>
+                    <a:blip r:embed="rId68" cstate="print"/>
                     <a:srcRect/>
                     <a:stretch>
                       <a:fillRect/>
@@ -22662,16 +23398,16 @@
       <w:pPr>
         <w:pStyle w:val="Kop3"/>
       </w:pPr>
-      <w:bookmarkStart w:id="67" w:name="_Toc369464585"/>
-      <w:bookmarkStart w:id="68" w:name="_Toc444453658"/>
+      <w:bookmarkStart w:id="68" w:name="_Toc369464585"/>
+      <w:bookmarkStart w:id="69" w:name="_Toc466471795"/>
       <w:r>
         <w:t xml:space="preserve">Validate - </w:t>
       </w:r>
       <w:r>
         <w:t>Configuration</w:t>
       </w:r>
-      <w:bookmarkEnd w:id="67"/>
       <w:bookmarkEnd w:id="68"/>
+      <w:bookmarkEnd w:id="69"/>
     </w:p>
     <w:p>
       <w:pPr>
@@ -22764,13 +23500,13 @@
       <w:pPr>
         <w:pStyle w:val="Kop4"/>
       </w:pPr>
-      <w:bookmarkStart w:id="69" w:name="_Toc327964635"/>
-      <w:bookmarkStart w:id="70" w:name="_Toc369464586"/>
+      <w:bookmarkStart w:id="70" w:name="_Toc327964635"/>
+      <w:bookmarkStart w:id="71" w:name="_Toc369464586"/>
       <w:r>
         <w:t>Configure severities</w:t>
       </w:r>
-      <w:bookmarkEnd w:id="69"/>
       <w:bookmarkEnd w:id="70"/>
+      <w:bookmarkEnd w:id="71"/>
     </w:p>
     <w:p>
       <w:r>
@@ -22804,7 +23540,7 @@
                     <pic:cNvPicPr/>
                   </pic:nvPicPr>
                   <pic:blipFill>
-                    <a:blip r:embed="rId64" cstate="print">
+                    <a:blip r:embed="rId69" cstate="print">
                       <a:extLst>
                         <a:ext uri="{28A0092B-C50C-407E-A947-70E740481C1C}">
                           <a14:useLocalDpi xmlns:a14="http://schemas.microsoft.com/office/drawing/2010/main" val="0"/>
@@ -22932,14 +23668,14 @@
       <w:pPr>
         <w:pStyle w:val="Kop4"/>
       </w:pPr>
-      <w:bookmarkStart w:id="71" w:name="_Toc327964636"/>
-      <w:bookmarkStart w:id="72" w:name="_Toc369464587"/>
+      <w:bookmarkStart w:id="72" w:name="_Toc327964636"/>
+      <w:bookmarkStart w:id="73" w:name="_Toc369464587"/>
       <w:r>
         <w:lastRenderedPageBreak/>
         <w:t>Configure severities per rule type and per violation type</w:t>
       </w:r>
-      <w:bookmarkEnd w:id="71"/>
       <w:bookmarkEnd w:id="72"/>
+      <w:bookmarkEnd w:id="73"/>
     </w:p>
     <w:p>
       <w:pPr>
@@ -22970,7 +23706,7 @@
                     <pic:cNvPicPr/>
                   </pic:nvPicPr>
                   <pic:blipFill>
-                    <a:blip r:embed="rId65" cstate="print">
+                    <a:blip r:embed="rId70" cstate="print">
                       <a:extLst>
                         <a:ext uri="{28A0092B-C50C-407E-A947-70E740481C1C}">
                           <a14:useLocalDpi xmlns:a14="http://schemas.microsoft.com/office/drawing/2010/main" val="0"/>
@@ -23100,13 +23836,13 @@
       <w:pPr>
         <w:pStyle w:val="Kop4"/>
       </w:pPr>
-      <w:bookmarkStart w:id="73" w:name="_Toc327964637"/>
-      <w:bookmarkStart w:id="74" w:name="_Toc369464588"/>
+      <w:bookmarkStart w:id="74" w:name="_Toc327964637"/>
+      <w:bookmarkStart w:id="75" w:name="_Toc369464588"/>
       <w:r>
         <w:t>Configure active violation types</w:t>
       </w:r>
-      <w:bookmarkEnd w:id="73"/>
       <w:bookmarkEnd w:id="74"/>
+      <w:bookmarkEnd w:id="75"/>
     </w:p>
     <w:p>
       <w:pPr>
@@ -23147,7 +23883,7 @@
                     <pic:cNvPicPr/>
                   </pic:nvPicPr>
                   <pic:blipFill>
-                    <a:blip r:embed="rId66" cstate="print">
+                    <a:blip r:embed="rId71" cstate="print">
                       <a:extLst>
                         <a:ext uri="{28A0092B-C50C-407E-A947-70E740481C1C}">
                           <a14:useLocalDpi xmlns:a14="http://schemas.microsoft.com/office/drawing/2010/main" val="0"/>
@@ -23299,14 +24035,14 @@
       <w:pPr>
         <w:pStyle w:val="Kop4"/>
       </w:pPr>
-      <w:bookmarkStart w:id="75" w:name="_Toc369464589"/>
+      <w:bookmarkStart w:id="76" w:name="_Toc369464589"/>
       <w:r>
         <w:t>Configuration</w:t>
       </w:r>
       <w:r>
         <w:t xml:space="preserve"> of the default rules</w:t>
       </w:r>
-      <w:bookmarkEnd w:id="75"/>
+      <w:bookmarkEnd w:id="76"/>
     </w:p>
     <w:p>
       <w:r>
@@ -23336,7 +24072,7 @@
                     <pic:cNvPicPr/>
                   </pic:nvPicPr>
                   <pic:blipFill>
-                    <a:blip r:embed="rId67" cstate="print"/>
+                    <a:blip r:embed="rId72" cstate="print"/>
                     <a:stretch>
                       <a:fillRect/>
                     </a:stretch>
@@ -23370,7 +24106,7 @@
       <w:pPr>
         <w:pStyle w:val="Kop1"/>
       </w:pPr>
-      <w:bookmarkStart w:id="76" w:name="_Toc444453659"/>
+      <w:bookmarkStart w:id="77" w:name="_Toc466471796"/>
       <w:r>
         <w:rPr>
           <w:lang w:val="nl-NL"/>
@@ -23378,7 +24114,7 @@
         <w:lastRenderedPageBreak/>
         <w:t>Literature</w:t>
       </w:r>
-      <w:bookmarkEnd w:id="76"/>
+      <w:bookmarkEnd w:id="77"/>
     </w:p>
     <w:p>
       <w:pPr>
@@ -24072,8 +24808,8 @@
       </w:r>
     </w:p>
     <w:sectPr>
-      <w:headerReference w:type="default" r:id="rId68"/>
-      <w:footerReference w:type="default" r:id="rId69"/>
+      <w:headerReference w:type="default" r:id="rId73"/>
+      <w:footerReference w:type="default" r:id="rId74"/>
       <w:pgSz w:w="12240" w:h="15840"/>
       <w:pgMar w:top="1440" w:right="1440" w:bottom="1440" w:left="1440" w:header="720" w:footer="720" w:gutter="0"/>
       <w:pgNumType w:start="0"/>
@@ -24219,7 +24955,7 @@
         <w:szCs w:val="28"/>
         <w:lang w:val="nl-NL"/>
       </w:rPr>
-      <w:t>4</w:t>
+      <w:t>37</w:t>
     </w:r>
     <w:r>
       <w:rPr>
@@ -29620,7 +30356,7 @@
 </file>
 
 <file path=customXml/itemProps2.xml><?xml version="1.0" encoding="utf-8"?>
-<ds:datastoreItem xmlns:ds="http://schemas.openxmlformats.org/officeDocument/2006/customXml" ds:itemID="{7B39B2E4-338B-414C-B47E-CBD59EEA10C1}">
+<ds:datastoreItem xmlns:ds="http://schemas.openxmlformats.org/officeDocument/2006/customXml" ds:itemID="{68965772-4979-4253-A6C2-122DBE126364}">
   <ds:schemaRefs>
     <ds:schemaRef ds:uri="http://schemas.openxmlformats.org/officeDocument/2006/bibliography"/>
   </ds:schemaRefs>

</xml_diff>

<commit_message>
Analyse SAR: MoJo improved; MoJo test extended; names of algorithms improved; parameters of algorithms improved; Layer identification approach SAEreCon 2016 included (again), also in research approaches UI.
</commit_message>
<xml_diff>
--- a/doc/user/HUSACCT User Manual.docx
+++ b/doc/user/HUSACCT User Manual.docx
@@ -659,7 +659,9 @@
         <w:t xml:space="preserve"> HUSACCT version 5 added advanced SAR functionality, with thanks to two student teams that participated in the development in spring 2016.</w:t>
       </w:r>
     </w:p>
-    <w:bookmarkStart w:id="0" w:name="_Toc467613042" w:displacedByCustomXml="next"/>
+    <w:bookmarkStart w:id="0" w:name="_GoBack" w:displacedByCustomXml="next"/>
+    <w:bookmarkEnd w:id="0" w:displacedByCustomXml="next"/>
+    <w:bookmarkStart w:id="1" w:name="_Toc467768607" w:displacedByCustomXml="next"/>
     <w:sdt>
       <w:sdtPr>
         <w:rPr>
@@ -702,10 +704,8 @@
           <w:r>
             <w:t>ontents</w:t>
           </w:r>
-          <w:bookmarkEnd w:id="0"/>
+          <w:bookmarkEnd w:id="1"/>
         </w:p>
-        <w:bookmarkStart w:id="1" w:name="_GoBack"/>
-        <w:bookmarkEnd w:id="1"/>
         <w:p>
           <w:pPr>
             <w:pStyle w:val="Inhopg1"/>
@@ -739,7 +739,7 @@
             </w:rPr>
             <w:fldChar w:fldCharType="separate"/>
           </w:r>
-          <w:hyperlink w:anchor="_Toc467613042" w:history="1">
+          <w:hyperlink w:anchor="_Toc467768607" w:history="1">
             <w:r>
               <w:rPr>
                 <w:rStyle w:val="Hyperlink"/>
@@ -766,7 +766,7 @@
                 <w:noProof/>
                 <w:webHidden/>
               </w:rPr>
-              <w:instrText xml:space="preserve"> PAGEREF _Toc467613042 \h </w:instrText>
+              <w:instrText xml:space="preserve"> PAGEREF _Toc467768607 \h </w:instrText>
             </w:r>
             <w:r>
               <w:rPr>
@@ -810,7 +810,7 @@
               <w:lang w:val="nl-NL" w:eastAsia="nl-NL"/>
             </w:rPr>
           </w:pPr>
-          <w:hyperlink w:anchor="_Toc467613043" w:history="1">
+          <w:hyperlink w:anchor="_Toc467768608" w:history="1">
             <w:r>
               <w:rPr>
                 <w:rStyle w:val="Hyperlink"/>
@@ -852,7 +852,7 @@
                 <w:noProof/>
                 <w:webHidden/>
               </w:rPr>
-              <w:instrText xml:space="preserve"> PAGEREF _Toc467613043 \h </w:instrText>
+              <w:instrText xml:space="preserve"> PAGEREF _Toc467768608 \h </w:instrText>
             </w:r>
             <w:r>
               <w:rPr>
@@ -896,7 +896,7 @@
               <w:lang w:val="nl-NL" w:eastAsia="nl-NL"/>
             </w:rPr>
           </w:pPr>
-          <w:hyperlink w:anchor="_Toc467613044" w:history="1">
+          <w:hyperlink w:anchor="_Toc467768609" w:history="1">
             <w:r>
               <w:rPr>
                 <w:rStyle w:val="Hyperlink"/>
@@ -938,7 +938,7 @@
                 <w:noProof/>
                 <w:webHidden/>
               </w:rPr>
-              <w:instrText xml:space="preserve"> PAGEREF _Toc467613044 \h </w:instrText>
+              <w:instrText xml:space="preserve"> PAGEREF _Toc467768609 \h </w:instrText>
             </w:r>
             <w:r>
               <w:rPr>
@@ -982,7 +982,7 @@
               <w:lang w:val="nl-NL" w:eastAsia="nl-NL"/>
             </w:rPr>
           </w:pPr>
-          <w:hyperlink w:anchor="_Toc467613045" w:history="1">
+          <w:hyperlink w:anchor="_Toc467768610" w:history="1">
             <w:r>
               <w:rPr>
                 <w:rStyle w:val="Hyperlink"/>
@@ -1024,7 +1024,7 @@
                 <w:noProof/>
                 <w:webHidden/>
               </w:rPr>
-              <w:instrText xml:space="preserve"> PAGEREF _Toc467613045 \h </w:instrText>
+              <w:instrText xml:space="preserve"> PAGEREF _Toc467768610 \h </w:instrText>
             </w:r>
             <w:r>
               <w:rPr>
@@ -1068,7 +1068,7 @@
               <w:lang w:val="nl-NL" w:eastAsia="nl-NL"/>
             </w:rPr>
           </w:pPr>
-          <w:hyperlink w:anchor="_Toc467613046" w:history="1">
+          <w:hyperlink w:anchor="_Toc467768611" w:history="1">
             <w:r>
               <w:rPr>
                 <w:rStyle w:val="Hyperlink"/>
@@ -1110,7 +1110,7 @@
                 <w:noProof/>
                 <w:webHidden/>
               </w:rPr>
-              <w:instrText xml:space="preserve"> PAGEREF _Toc467613046 \h </w:instrText>
+              <w:instrText xml:space="preserve"> PAGEREF _Toc467768611 \h </w:instrText>
             </w:r>
             <w:r>
               <w:rPr>
@@ -1154,7 +1154,7 @@
               <w:lang w:val="nl-NL" w:eastAsia="nl-NL"/>
             </w:rPr>
           </w:pPr>
-          <w:hyperlink w:anchor="_Toc467613047" w:history="1">
+          <w:hyperlink w:anchor="_Toc467768612" w:history="1">
             <w:r>
               <w:rPr>
                 <w:rStyle w:val="Hyperlink"/>
@@ -1196,7 +1196,7 @@
                 <w:noProof/>
                 <w:webHidden/>
               </w:rPr>
-              <w:instrText xml:space="preserve"> PAGEREF _Toc467613047 \h </w:instrText>
+              <w:instrText xml:space="preserve"> PAGEREF _Toc467768612 \h </w:instrText>
             </w:r>
             <w:r>
               <w:rPr>
@@ -1240,7 +1240,7 @@
               <w:lang w:val="nl-NL" w:eastAsia="nl-NL"/>
             </w:rPr>
           </w:pPr>
-          <w:hyperlink w:anchor="_Toc467613048" w:history="1">
+          <w:hyperlink w:anchor="_Toc467768613" w:history="1">
             <w:r>
               <w:rPr>
                 <w:rStyle w:val="Hyperlink"/>
@@ -1282,7 +1282,7 @@
                 <w:noProof/>
                 <w:webHidden/>
               </w:rPr>
-              <w:instrText xml:space="preserve"> PAGEREF _Toc467613048 \h </w:instrText>
+              <w:instrText xml:space="preserve"> PAGEREF _Toc467768613 \h </w:instrText>
             </w:r>
             <w:r>
               <w:rPr>
@@ -1326,7 +1326,7 @@
               <w:lang w:val="nl-NL" w:eastAsia="nl-NL"/>
             </w:rPr>
           </w:pPr>
-          <w:hyperlink w:anchor="_Toc467613049" w:history="1">
+          <w:hyperlink w:anchor="_Toc467768614" w:history="1">
             <w:r>
               <w:rPr>
                 <w:rStyle w:val="Hyperlink"/>
@@ -1368,7 +1368,7 @@
                 <w:noProof/>
                 <w:webHidden/>
               </w:rPr>
-              <w:instrText xml:space="preserve"> PAGEREF _Toc467613049 \h </w:instrText>
+              <w:instrText xml:space="preserve"> PAGEREF _Toc467768614 \h </w:instrText>
             </w:r>
             <w:r>
               <w:rPr>
@@ -1412,7 +1412,7 @@
               <w:lang w:val="nl-NL" w:eastAsia="nl-NL"/>
             </w:rPr>
           </w:pPr>
-          <w:hyperlink w:anchor="_Toc467613050" w:history="1">
+          <w:hyperlink w:anchor="_Toc467768615" w:history="1">
             <w:r>
               <w:rPr>
                 <w:rStyle w:val="Hyperlink"/>
@@ -1454,7 +1454,7 @@
                 <w:noProof/>
                 <w:webHidden/>
               </w:rPr>
-              <w:instrText xml:space="preserve"> PAGEREF _Toc467613050 \h </w:instrText>
+              <w:instrText xml:space="preserve"> PAGEREF _Toc467768615 \h </w:instrText>
             </w:r>
             <w:r>
               <w:rPr>
@@ -1498,7 +1498,7 @@
               <w:lang w:val="nl-NL" w:eastAsia="nl-NL"/>
             </w:rPr>
           </w:pPr>
-          <w:hyperlink w:anchor="_Toc467613051" w:history="1">
+          <w:hyperlink w:anchor="_Toc467768616" w:history="1">
             <w:r>
               <w:rPr>
                 <w:rStyle w:val="Hyperlink"/>
@@ -1540,7 +1540,7 @@
                 <w:noProof/>
                 <w:webHidden/>
               </w:rPr>
-              <w:instrText xml:space="preserve"> PAGEREF _Toc467613051 \h </w:instrText>
+              <w:instrText xml:space="preserve"> PAGEREF _Toc467768616 \h </w:instrText>
             </w:r>
             <w:r>
               <w:rPr>
@@ -1584,7 +1584,7 @@
               <w:lang w:val="nl-NL" w:eastAsia="nl-NL"/>
             </w:rPr>
           </w:pPr>
-          <w:hyperlink w:anchor="_Toc467613052" w:history="1">
+          <w:hyperlink w:anchor="_Toc467768617" w:history="1">
             <w:r>
               <w:rPr>
                 <w:rStyle w:val="Hyperlink"/>
@@ -1626,7 +1626,7 @@
                 <w:noProof/>
                 <w:webHidden/>
               </w:rPr>
-              <w:instrText xml:space="preserve"> PAGEREF _Toc467613052 \h </w:instrText>
+              <w:instrText xml:space="preserve"> PAGEREF _Toc467768617 \h </w:instrText>
             </w:r>
             <w:r>
               <w:rPr>
@@ -1670,7 +1670,7 @@
               <w:lang w:val="nl-NL" w:eastAsia="nl-NL"/>
             </w:rPr>
           </w:pPr>
-          <w:hyperlink w:anchor="_Toc467613053" w:history="1">
+          <w:hyperlink w:anchor="_Toc467768618" w:history="1">
             <w:r>
               <w:rPr>
                 <w:rStyle w:val="Hyperlink"/>
@@ -1712,7 +1712,7 @@
                 <w:noProof/>
                 <w:webHidden/>
               </w:rPr>
-              <w:instrText xml:space="preserve"> PAGEREF _Toc467613053 \h </w:instrText>
+              <w:instrText xml:space="preserve"> PAGEREF _Toc467768618 \h </w:instrText>
             </w:r>
             <w:r>
               <w:rPr>
@@ -1756,7 +1756,7 @@
               <w:lang w:val="nl-NL" w:eastAsia="nl-NL"/>
             </w:rPr>
           </w:pPr>
-          <w:hyperlink w:anchor="_Toc467613054" w:history="1">
+          <w:hyperlink w:anchor="_Toc467768619" w:history="1">
             <w:r>
               <w:rPr>
                 <w:rStyle w:val="Hyperlink"/>
@@ -1798,7 +1798,7 @@
                 <w:noProof/>
                 <w:webHidden/>
               </w:rPr>
-              <w:instrText xml:space="preserve"> PAGEREF _Toc467613054 \h </w:instrText>
+              <w:instrText xml:space="preserve"> PAGEREF _Toc467768619 \h </w:instrText>
             </w:r>
             <w:r>
               <w:rPr>
@@ -1842,7 +1842,7 @@
               <w:lang w:val="nl-NL" w:eastAsia="nl-NL"/>
             </w:rPr>
           </w:pPr>
-          <w:hyperlink w:anchor="_Toc467613055" w:history="1">
+          <w:hyperlink w:anchor="_Toc467768620" w:history="1">
             <w:r>
               <w:rPr>
                 <w:rStyle w:val="Hyperlink"/>
@@ -1884,7 +1884,7 @@
                 <w:noProof/>
                 <w:webHidden/>
               </w:rPr>
-              <w:instrText xml:space="preserve"> PAGEREF _Toc467613055 \h </w:instrText>
+              <w:instrText xml:space="preserve"> PAGEREF _Toc467768620 \h </w:instrText>
             </w:r>
             <w:r>
               <w:rPr>
@@ -1928,7 +1928,7 @@
               <w:lang w:val="nl-NL" w:eastAsia="nl-NL"/>
             </w:rPr>
           </w:pPr>
-          <w:hyperlink w:anchor="_Toc467613056" w:history="1">
+          <w:hyperlink w:anchor="_Toc467768621" w:history="1">
             <w:r>
               <w:rPr>
                 <w:rStyle w:val="Hyperlink"/>
@@ -1970,7 +1970,7 @@
                 <w:noProof/>
                 <w:webHidden/>
               </w:rPr>
-              <w:instrText xml:space="preserve"> PAGEREF _Toc467613056 \h </w:instrText>
+              <w:instrText xml:space="preserve"> PAGEREF _Toc467768621 \h </w:instrText>
             </w:r>
             <w:r>
               <w:rPr>
@@ -2014,7 +2014,7 @@
               <w:lang w:val="nl-NL" w:eastAsia="nl-NL"/>
             </w:rPr>
           </w:pPr>
-          <w:hyperlink w:anchor="_Toc467613057" w:history="1">
+          <w:hyperlink w:anchor="_Toc467768622" w:history="1">
             <w:r>
               <w:rPr>
                 <w:rStyle w:val="Hyperlink"/>
@@ -2056,7 +2056,7 @@
                 <w:noProof/>
                 <w:webHidden/>
               </w:rPr>
-              <w:instrText xml:space="preserve"> PAGEREF _Toc467613057 \h </w:instrText>
+              <w:instrText xml:space="preserve"> PAGEREF _Toc467768622 \h </w:instrText>
             </w:r>
             <w:r>
               <w:rPr>
@@ -2100,7 +2100,7 @@
               <w:lang w:val="nl-NL" w:eastAsia="nl-NL"/>
             </w:rPr>
           </w:pPr>
-          <w:hyperlink w:anchor="_Toc467613058" w:history="1">
+          <w:hyperlink w:anchor="_Toc467768623" w:history="1">
             <w:r>
               <w:rPr>
                 <w:rStyle w:val="Hyperlink"/>
@@ -2142,7 +2142,7 @@
                 <w:noProof/>
                 <w:webHidden/>
               </w:rPr>
-              <w:instrText xml:space="preserve"> PAGEREF _Toc467613058 \h </w:instrText>
+              <w:instrText xml:space="preserve"> PAGEREF _Toc467768623 \h </w:instrText>
             </w:r>
             <w:r>
               <w:rPr>
@@ -2186,7 +2186,7 @@
               <w:lang w:val="nl-NL" w:eastAsia="nl-NL"/>
             </w:rPr>
           </w:pPr>
-          <w:hyperlink w:anchor="_Toc467613059" w:history="1">
+          <w:hyperlink w:anchor="_Toc467768624" w:history="1">
             <w:r>
               <w:rPr>
                 <w:rStyle w:val="Hyperlink"/>
@@ -2228,7 +2228,7 @@
                 <w:noProof/>
                 <w:webHidden/>
               </w:rPr>
-              <w:instrText xml:space="preserve"> PAGEREF _Toc467613059 \h </w:instrText>
+              <w:instrText xml:space="preserve"> PAGEREF _Toc467768624 \h </w:instrText>
             </w:r>
             <w:r>
               <w:rPr>
@@ -2272,7 +2272,7 @@
               <w:lang w:val="nl-NL" w:eastAsia="nl-NL"/>
             </w:rPr>
           </w:pPr>
-          <w:hyperlink w:anchor="_Toc467613060" w:history="1">
+          <w:hyperlink w:anchor="_Toc467768625" w:history="1">
             <w:r>
               <w:rPr>
                 <w:rStyle w:val="Hyperlink"/>
@@ -2314,7 +2314,7 @@
                 <w:noProof/>
                 <w:webHidden/>
               </w:rPr>
-              <w:instrText xml:space="preserve"> PAGEREF _Toc467613060 \h </w:instrText>
+              <w:instrText xml:space="preserve"> PAGEREF _Toc467768625 \h </w:instrText>
             </w:r>
             <w:r>
               <w:rPr>
@@ -2358,7 +2358,7 @@
               <w:lang w:val="nl-NL" w:eastAsia="nl-NL"/>
             </w:rPr>
           </w:pPr>
-          <w:hyperlink w:anchor="_Toc467613061" w:history="1">
+          <w:hyperlink w:anchor="_Toc467768626" w:history="1">
             <w:r>
               <w:rPr>
                 <w:rStyle w:val="Hyperlink"/>
@@ -2400,7 +2400,7 @@
                 <w:noProof/>
                 <w:webHidden/>
               </w:rPr>
-              <w:instrText xml:space="preserve"> PAGEREF _Toc467613061 \h </w:instrText>
+              <w:instrText xml:space="preserve"> PAGEREF _Toc467768626 \h </w:instrText>
             </w:r>
             <w:r>
               <w:rPr>
@@ -2444,7 +2444,7 @@
               <w:lang w:val="nl-NL" w:eastAsia="nl-NL"/>
             </w:rPr>
           </w:pPr>
-          <w:hyperlink w:anchor="_Toc467613062" w:history="1">
+          <w:hyperlink w:anchor="_Toc467768627" w:history="1">
             <w:r>
               <w:rPr>
                 <w:rStyle w:val="Hyperlink"/>
@@ -2486,7 +2486,7 @@
                 <w:noProof/>
                 <w:webHidden/>
               </w:rPr>
-              <w:instrText xml:space="preserve"> PAGEREF _Toc467613062 \h </w:instrText>
+              <w:instrText xml:space="preserve"> PAGEREF _Toc467768627 \h </w:instrText>
             </w:r>
             <w:r>
               <w:rPr>
@@ -2530,7 +2530,7 @@
               <w:lang w:val="nl-NL" w:eastAsia="nl-NL"/>
             </w:rPr>
           </w:pPr>
-          <w:hyperlink w:anchor="_Toc467613063" w:history="1">
+          <w:hyperlink w:anchor="_Toc467768628" w:history="1">
             <w:r>
               <w:rPr>
                 <w:rStyle w:val="Hyperlink"/>
@@ -2572,7 +2572,7 @@
                 <w:noProof/>
                 <w:webHidden/>
               </w:rPr>
-              <w:instrText xml:space="preserve"> PAGEREF _Toc467613063 \h </w:instrText>
+              <w:instrText xml:space="preserve"> PAGEREF _Toc467768628 \h </w:instrText>
             </w:r>
             <w:r>
               <w:rPr>
@@ -2616,7 +2616,7 @@
               <w:lang w:val="nl-NL" w:eastAsia="nl-NL"/>
             </w:rPr>
           </w:pPr>
-          <w:hyperlink w:anchor="_Toc467613064" w:history="1">
+          <w:hyperlink w:anchor="_Toc467768629" w:history="1">
             <w:r>
               <w:rPr>
                 <w:rStyle w:val="Hyperlink"/>
@@ -2658,7 +2658,7 @@
                 <w:noProof/>
                 <w:webHidden/>
               </w:rPr>
-              <w:instrText xml:space="preserve"> PAGEREF _Toc467613064 \h </w:instrText>
+              <w:instrText xml:space="preserve"> PAGEREF _Toc467768629 \h </w:instrText>
             </w:r>
             <w:r>
               <w:rPr>
@@ -2702,7 +2702,7 @@
               <w:lang w:val="nl-NL" w:eastAsia="nl-NL"/>
             </w:rPr>
           </w:pPr>
-          <w:hyperlink w:anchor="_Toc467613065" w:history="1">
+          <w:hyperlink w:anchor="_Toc467768630" w:history="1">
             <w:r>
               <w:rPr>
                 <w:rStyle w:val="Hyperlink"/>
@@ -2744,7 +2744,7 @@
                 <w:noProof/>
                 <w:webHidden/>
               </w:rPr>
-              <w:instrText xml:space="preserve"> PAGEREF _Toc467613065 \h </w:instrText>
+              <w:instrText xml:space="preserve"> PAGEREF _Toc467768630 \h </w:instrText>
             </w:r>
             <w:r>
               <w:rPr>
@@ -2788,7 +2788,7 @@
               <w:lang w:val="nl-NL" w:eastAsia="nl-NL"/>
             </w:rPr>
           </w:pPr>
-          <w:hyperlink w:anchor="_Toc467613066" w:history="1">
+          <w:hyperlink w:anchor="_Toc467768631" w:history="1">
             <w:r>
               <w:rPr>
                 <w:rStyle w:val="Hyperlink"/>
@@ -2830,7 +2830,7 @@
                 <w:noProof/>
                 <w:webHidden/>
               </w:rPr>
-              <w:instrText xml:space="preserve"> PAGEREF _Toc467613066 \h </w:instrText>
+              <w:instrText xml:space="preserve"> PAGEREF _Toc467768631 \h </w:instrText>
             </w:r>
             <w:r>
               <w:rPr>
@@ -2874,7 +2874,7 @@
               <w:lang w:val="nl-NL" w:eastAsia="nl-NL"/>
             </w:rPr>
           </w:pPr>
-          <w:hyperlink w:anchor="_Toc467613067" w:history="1">
+          <w:hyperlink w:anchor="_Toc467768632" w:history="1">
             <w:r>
               <w:rPr>
                 <w:rStyle w:val="Hyperlink"/>
@@ -2916,7 +2916,7 @@
                 <w:noProof/>
                 <w:webHidden/>
               </w:rPr>
-              <w:instrText xml:space="preserve"> PAGEREF _Toc467613067 \h </w:instrText>
+              <w:instrText xml:space="preserve"> PAGEREF _Toc467768632 \h </w:instrText>
             </w:r>
             <w:r>
               <w:rPr>
@@ -2960,7 +2960,7 @@
               <w:lang w:val="nl-NL" w:eastAsia="nl-NL"/>
             </w:rPr>
           </w:pPr>
-          <w:hyperlink w:anchor="_Toc467613068" w:history="1">
+          <w:hyperlink w:anchor="_Toc467768633" w:history="1">
             <w:r>
               <w:rPr>
                 <w:rStyle w:val="Hyperlink"/>
@@ -3002,7 +3002,7 @@
                 <w:noProof/>
                 <w:webHidden/>
               </w:rPr>
-              <w:instrText xml:space="preserve"> PAGEREF _Toc467613068 \h </w:instrText>
+              <w:instrText xml:space="preserve"> PAGEREF _Toc467768633 \h </w:instrText>
             </w:r>
             <w:r>
               <w:rPr>
@@ -3046,7 +3046,7 @@
               <w:lang w:val="nl-NL" w:eastAsia="nl-NL"/>
             </w:rPr>
           </w:pPr>
-          <w:hyperlink w:anchor="_Toc467613069" w:history="1">
+          <w:hyperlink w:anchor="_Toc467768634" w:history="1">
             <w:r>
               <w:rPr>
                 <w:rStyle w:val="Hyperlink"/>
@@ -3088,7 +3088,7 @@
                 <w:noProof/>
                 <w:webHidden/>
               </w:rPr>
-              <w:instrText xml:space="preserve"> PAGEREF _Toc467613069 \h </w:instrText>
+              <w:instrText xml:space="preserve"> PAGEREF _Toc467768634 \h </w:instrText>
             </w:r>
             <w:r>
               <w:rPr>
@@ -3132,13 +3132,13 @@
               <w:lang w:val="nl-NL" w:eastAsia="nl-NL"/>
             </w:rPr>
           </w:pPr>
-          <w:hyperlink w:anchor="_Toc467613070" w:history="1">
+          <w:hyperlink w:anchor="_Toc467768635" w:history="1">
             <w:r>
               <w:rPr>
                 <w:rStyle w:val="Hyperlink"/>
                 <w:noProof/>
               </w:rPr>
-              <w:t>4.1</w:t>
+              <w:t>4.0</w:t>
             </w:r>
             <w:r>
               <w:rPr>
@@ -3174,7 +3174,7 @@
                 <w:noProof/>
                 <w:webHidden/>
               </w:rPr>
-              <w:instrText xml:space="preserve"> PAGEREF _Toc467613070 \h </w:instrText>
+              <w:instrText xml:space="preserve"> PAGEREF _Toc467768635 \h </w:instrText>
             </w:r>
             <w:r>
               <w:rPr>
@@ -3218,13 +3218,13 @@
               <w:lang w:val="nl-NL" w:eastAsia="nl-NL"/>
             </w:rPr>
           </w:pPr>
-          <w:hyperlink w:anchor="_Toc467613071" w:history="1">
+          <w:hyperlink w:anchor="_Toc467768636" w:history="1">
             <w:r>
               <w:rPr>
                 <w:rStyle w:val="Hyperlink"/>
                 <w:noProof/>
               </w:rPr>
-              <w:t>4.2</w:t>
+              <w:t>4.1</w:t>
             </w:r>
             <w:r>
               <w:rPr>
@@ -3260,7 +3260,7 @@
                 <w:noProof/>
                 <w:webHidden/>
               </w:rPr>
-              <w:instrText xml:space="preserve"> PAGEREF _Toc467613071 \h </w:instrText>
+              <w:instrText xml:space="preserve"> PAGEREF _Toc467768636 \h </w:instrText>
             </w:r>
             <w:r>
               <w:rPr>
@@ -3304,13 +3304,13 @@
               <w:lang w:val="nl-NL" w:eastAsia="nl-NL"/>
             </w:rPr>
           </w:pPr>
-          <w:hyperlink w:anchor="_Toc467613072" w:history="1">
+          <w:hyperlink w:anchor="_Toc467768637" w:history="1">
             <w:r>
               <w:rPr>
                 <w:rStyle w:val="Hyperlink"/>
                 <w:noProof/>
               </w:rPr>
-              <w:t>4.3</w:t>
+              <w:t>4.2</w:t>
             </w:r>
             <w:r>
               <w:rPr>
@@ -3346,7 +3346,7 @@
                 <w:noProof/>
                 <w:webHidden/>
               </w:rPr>
-              <w:instrText xml:space="preserve"> PAGEREF _Toc467613072 \h </w:instrText>
+              <w:instrText xml:space="preserve"> PAGEREF _Toc467768637 \h </w:instrText>
             </w:r>
             <w:r>
               <w:rPr>
@@ -3366,7 +3366,7 @@
                 <w:noProof/>
                 <w:webHidden/>
               </w:rPr>
-              <w:t>27</w:t>
+              <w:t>28</w:t>
             </w:r>
             <w:r>
               <w:rPr>
@@ -3390,14 +3390,14 @@
               <w:lang w:val="nl-NL" w:eastAsia="nl-NL"/>
             </w:rPr>
           </w:pPr>
-          <w:hyperlink w:anchor="_Toc467613073" w:history="1">
+          <w:hyperlink w:anchor="_Toc467768638" w:history="1">
             <w:r>
               <w:rPr>
                 <w:rStyle w:val="Hyperlink"/>
                 <w:noProof/>
                 <w:lang w:val="en-GB"/>
               </w:rPr>
-              <w:t>4.3.1</w:t>
+              <w:t>4.2.1</w:t>
             </w:r>
             <w:r>
               <w:rPr>
@@ -3434,7 +3434,7 @@
                 <w:noProof/>
                 <w:webHidden/>
               </w:rPr>
-              <w:instrText xml:space="preserve"> PAGEREF _Toc467613073 \h </w:instrText>
+              <w:instrText xml:space="preserve"> PAGEREF _Toc467768638 \h </w:instrText>
             </w:r>
             <w:r>
               <w:rPr>
@@ -3478,14 +3478,14 @@
               <w:lang w:val="nl-NL" w:eastAsia="nl-NL"/>
             </w:rPr>
           </w:pPr>
-          <w:hyperlink w:anchor="_Toc467613074" w:history="1">
+          <w:hyperlink w:anchor="_Toc467768639" w:history="1">
             <w:r>
               <w:rPr>
                 <w:rStyle w:val="Hyperlink"/>
                 <w:noProof/>
                 <w:lang w:val="en-GB"/>
               </w:rPr>
-              <w:t>4.3.2</w:t>
+              <w:t>4.2.2</w:t>
             </w:r>
             <w:r>
               <w:rPr>
@@ -3522,7 +3522,7 @@
                 <w:noProof/>
                 <w:webHidden/>
               </w:rPr>
-              <w:instrText xml:space="preserve"> PAGEREF _Toc467613074 \h </w:instrText>
+              <w:instrText xml:space="preserve"> PAGEREF _Toc467768639 \h </w:instrText>
             </w:r>
             <w:r>
               <w:rPr>
@@ -3566,13 +3566,13 @@
               <w:lang w:val="nl-NL" w:eastAsia="nl-NL"/>
             </w:rPr>
           </w:pPr>
-          <w:hyperlink w:anchor="_Toc467613075" w:history="1">
+          <w:hyperlink w:anchor="_Toc467768640" w:history="1">
             <w:r>
               <w:rPr>
                 <w:rStyle w:val="Hyperlink"/>
                 <w:noProof/>
               </w:rPr>
-              <w:t>4.4</w:t>
+              <w:t>4.3</w:t>
             </w:r>
             <w:r>
               <w:rPr>
@@ -3608,7 +3608,7 @@
                 <w:noProof/>
                 <w:webHidden/>
               </w:rPr>
-              <w:instrText xml:space="preserve"> PAGEREF _Toc467613075 \h </w:instrText>
+              <w:instrText xml:space="preserve"> PAGEREF _Toc467768640 \h </w:instrText>
             </w:r>
             <w:r>
               <w:rPr>
@@ -3628,7 +3628,7 @@
                 <w:noProof/>
                 <w:webHidden/>
               </w:rPr>
-              <w:t>28</w:t>
+              <w:t>29</w:t>
             </w:r>
             <w:r>
               <w:rPr>
@@ -3652,14 +3652,14 @@
               <w:lang w:val="nl-NL" w:eastAsia="nl-NL"/>
             </w:rPr>
           </w:pPr>
-          <w:hyperlink w:anchor="_Toc467613076" w:history="1">
+          <w:hyperlink w:anchor="_Toc467768641" w:history="1">
             <w:r>
               <w:rPr>
                 <w:rStyle w:val="Hyperlink"/>
                 <w:noProof/>
                 <w:lang w:val="en-GB"/>
               </w:rPr>
-              <w:t>4.4.1</w:t>
+              <w:t>4.3.1</w:t>
             </w:r>
             <w:r>
               <w:rPr>
@@ -3696,7 +3696,7 @@
                 <w:noProof/>
                 <w:webHidden/>
               </w:rPr>
-              <w:instrText xml:space="preserve"> PAGEREF _Toc467613076 \h </w:instrText>
+              <w:instrText xml:space="preserve"> PAGEREF _Toc467768641 \h </w:instrText>
             </w:r>
             <w:r>
               <w:rPr>
@@ -3716,7 +3716,7 @@
                 <w:noProof/>
                 <w:webHidden/>
               </w:rPr>
-              <w:t>28</w:t>
+              <w:t>29</w:t>
             </w:r>
             <w:r>
               <w:rPr>
@@ -3740,14 +3740,14 @@
               <w:lang w:val="nl-NL" w:eastAsia="nl-NL"/>
             </w:rPr>
           </w:pPr>
-          <w:hyperlink w:anchor="_Toc467613077" w:history="1">
+          <w:hyperlink w:anchor="_Toc467768642" w:history="1">
             <w:r>
               <w:rPr>
                 <w:rStyle w:val="Hyperlink"/>
                 <w:noProof/>
                 <w:lang w:val="en-GB"/>
               </w:rPr>
-              <w:t>4.4.2</w:t>
+              <w:t>4.3.2</w:t>
             </w:r>
             <w:r>
               <w:rPr>
@@ -3784,7 +3784,7 @@
                 <w:noProof/>
                 <w:webHidden/>
               </w:rPr>
-              <w:instrText xml:space="preserve"> PAGEREF _Toc467613077 \h </w:instrText>
+              <w:instrText xml:space="preserve"> PAGEREF _Toc467768642 \h </w:instrText>
             </w:r>
             <w:r>
               <w:rPr>
@@ -3804,7 +3804,7 @@
                 <w:noProof/>
                 <w:webHidden/>
               </w:rPr>
-              <w:t>29</w:t>
+              <w:t>30</w:t>
             </w:r>
             <w:r>
               <w:rPr>
@@ -3828,14 +3828,14 @@
               <w:lang w:val="nl-NL" w:eastAsia="nl-NL"/>
             </w:rPr>
           </w:pPr>
-          <w:hyperlink w:anchor="_Toc467613078" w:history="1">
+          <w:hyperlink w:anchor="_Toc467768643" w:history="1">
             <w:r>
               <w:rPr>
                 <w:rStyle w:val="Hyperlink"/>
                 <w:noProof/>
                 <w:lang w:val="en-GB"/>
               </w:rPr>
-              <w:t>4.4.3</w:t>
+              <w:t>4.3.3</w:t>
             </w:r>
             <w:r>
               <w:rPr>
@@ -3872,7 +3872,7 @@
                 <w:noProof/>
                 <w:webHidden/>
               </w:rPr>
-              <w:instrText xml:space="preserve"> PAGEREF _Toc467613078 \h </w:instrText>
+              <w:instrText xml:space="preserve"> PAGEREF _Toc467768643 \h </w:instrText>
             </w:r>
             <w:r>
               <w:rPr>
@@ -3892,7 +3892,7 @@
                 <w:noProof/>
                 <w:webHidden/>
               </w:rPr>
-              <w:t>30</w:t>
+              <w:t>31</w:t>
             </w:r>
             <w:r>
               <w:rPr>
@@ -3916,13 +3916,13 @@
               <w:lang w:val="nl-NL" w:eastAsia="nl-NL"/>
             </w:rPr>
           </w:pPr>
-          <w:hyperlink w:anchor="_Toc467613079" w:history="1">
+          <w:hyperlink w:anchor="_Toc467768644" w:history="1">
             <w:r>
               <w:rPr>
                 <w:rStyle w:val="Hyperlink"/>
                 <w:noProof/>
               </w:rPr>
-              <w:t>4.5</w:t>
+              <w:t>4.4</w:t>
             </w:r>
             <w:r>
               <w:rPr>
@@ -3958,7 +3958,7 @@
                 <w:noProof/>
                 <w:webHidden/>
               </w:rPr>
-              <w:instrText xml:space="preserve"> PAGEREF _Toc467613079 \h </w:instrText>
+              <w:instrText xml:space="preserve"> PAGEREF _Toc467768644 \h </w:instrText>
             </w:r>
             <w:r>
               <w:rPr>
@@ -3978,7 +3978,7 @@
                 <w:noProof/>
                 <w:webHidden/>
               </w:rPr>
-              <w:t>31</w:t>
+              <w:t>32</w:t>
             </w:r>
             <w:r>
               <w:rPr>
@@ -4002,13 +4002,13 @@
               <w:lang w:val="nl-NL" w:eastAsia="nl-NL"/>
             </w:rPr>
           </w:pPr>
-          <w:hyperlink w:anchor="_Toc467613080" w:history="1">
+          <w:hyperlink w:anchor="_Toc467768645" w:history="1">
             <w:r>
               <w:rPr>
                 <w:rStyle w:val="Hyperlink"/>
                 <w:noProof/>
               </w:rPr>
-              <w:t>4.5.1</w:t>
+              <w:t>4.4.1</w:t>
             </w:r>
             <w:r>
               <w:rPr>
@@ -4044,7 +4044,7 @@
                 <w:noProof/>
                 <w:webHidden/>
               </w:rPr>
-              <w:instrText xml:space="preserve"> PAGEREF _Toc467613080 \h </w:instrText>
+              <w:instrText xml:space="preserve"> PAGEREF _Toc467768645 \h </w:instrText>
             </w:r>
             <w:r>
               <w:rPr>
@@ -4064,7 +4064,7 @@
                 <w:noProof/>
                 <w:webHidden/>
               </w:rPr>
-              <w:t>31</w:t>
+              <w:t>32</w:t>
             </w:r>
             <w:r>
               <w:rPr>
@@ -4088,13 +4088,13 @@
               <w:lang w:val="nl-NL" w:eastAsia="nl-NL"/>
             </w:rPr>
           </w:pPr>
-          <w:hyperlink w:anchor="_Toc467613081" w:history="1">
+          <w:hyperlink w:anchor="_Toc467768646" w:history="1">
             <w:r>
               <w:rPr>
                 <w:rStyle w:val="Hyperlink"/>
                 <w:noProof/>
               </w:rPr>
-              <w:t>4.5.2</w:t>
+              <w:t>4.4.2</w:t>
             </w:r>
             <w:r>
               <w:rPr>
@@ -4130,7 +4130,7 @@
                 <w:noProof/>
                 <w:webHidden/>
               </w:rPr>
-              <w:instrText xml:space="preserve"> PAGEREF _Toc467613081 \h </w:instrText>
+              <w:instrText xml:space="preserve"> PAGEREF _Toc467768646 \h </w:instrText>
             </w:r>
             <w:r>
               <w:rPr>
@@ -4150,7 +4150,7 @@
                 <w:noProof/>
                 <w:webHidden/>
               </w:rPr>
-              <w:t>33</w:t>
+              <w:t>34</w:t>
             </w:r>
             <w:r>
               <w:rPr>
@@ -4174,13 +4174,13 @@
               <w:lang w:val="nl-NL" w:eastAsia="nl-NL"/>
             </w:rPr>
           </w:pPr>
-          <w:hyperlink w:anchor="_Toc467613082" w:history="1">
+          <w:hyperlink w:anchor="_Toc467768647" w:history="1">
             <w:r>
               <w:rPr>
                 <w:rStyle w:val="Hyperlink"/>
                 <w:noProof/>
               </w:rPr>
-              <w:t>4.5.3</w:t>
+              <w:t>4.4.3</w:t>
             </w:r>
             <w:r>
               <w:rPr>
@@ -4216,7 +4216,7 @@
                 <w:noProof/>
                 <w:webHidden/>
               </w:rPr>
-              <w:instrText xml:space="preserve"> PAGEREF _Toc467613082 \h </w:instrText>
+              <w:instrText xml:space="preserve"> PAGEREF _Toc467768647 \h </w:instrText>
             </w:r>
             <w:r>
               <w:rPr>
@@ -4236,7 +4236,7 @@
                 <w:noProof/>
                 <w:webHidden/>
               </w:rPr>
-              <w:t>35</w:t>
+              <w:t>36</w:t>
             </w:r>
             <w:r>
               <w:rPr>
@@ -4260,13 +4260,13 @@
               <w:lang w:val="nl-NL" w:eastAsia="nl-NL"/>
             </w:rPr>
           </w:pPr>
-          <w:hyperlink w:anchor="_Toc467613083" w:history="1">
+          <w:hyperlink w:anchor="_Toc467768648" w:history="1">
             <w:r>
               <w:rPr>
                 <w:rStyle w:val="Hyperlink"/>
                 <w:noProof/>
               </w:rPr>
-              <w:t>4.5.4</w:t>
+              <w:t>4.4.4</w:t>
             </w:r>
             <w:r>
               <w:rPr>
@@ -4302,7 +4302,7 @@
                 <w:noProof/>
                 <w:webHidden/>
               </w:rPr>
-              <w:instrText xml:space="preserve"> PAGEREF _Toc467613083 \h </w:instrText>
+              <w:instrText xml:space="preserve"> PAGEREF _Toc467768648 \h </w:instrText>
             </w:r>
             <w:r>
               <w:rPr>
@@ -4322,7 +4322,7 @@
                 <w:noProof/>
                 <w:webHidden/>
               </w:rPr>
-              <w:t>37</w:t>
+              <w:t>38</w:t>
             </w:r>
             <w:r>
               <w:rPr>
@@ -4346,13 +4346,13 @@
               <w:lang w:val="nl-NL" w:eastAsia="nl-NL"/>
             </w:rPr>
           </w:pPr>
-          <w:hyperlink w:anchor="_Toc467613084" w:history="1">
+          <w:hyperlink w:anchor="_Toc467768649" w:history="1">
             <w:r>
               <w:rPr>
                 <w:rStyle w:val="Hyperlink"/>
                 <w:noProof/>
               </w:rPr>
-              <w:t>4.6</w:t>
+              <w:t>4.5</w:t>
             </w:r>
             <w:r>
               <w:rPr>
@@ -4388,7 +4388,7 @@
                 <w:noProof/>
                 <w:webHidden/>
               </w:rPr>
-              <w:instrText xml:space="preserve"> PAGEREF _Toc467613084 \h </w:instrText>
+              <w:instrText xml:space="preserve"> PAGEREF _Toc467768649 \h </w:instrText>
             </w:r>
             <w:r>
               <w:rPr>
@@ -4408,7 +4408,7 @@
                 <w:noProof/>
                 <w:webHidden/>
               </w:rPr>
-              <w:t>38</w:t>
+              <w:t>39</w:t>
             </w:r>
             <w:r>
               <w:rPr>
@@ -4432,13 +4432,13 @@
               <w:lang w:val="nl-NL" w:eastAsia="nl-NL"/>
             </w:rPr>
           </w:pPr>
-          <w:hyperlink w:anchor="_Toc467613085" w:history="1">
+          <w:hyperlink w:anchor="_Toc467768650" w:history="1">
             <w:r>
               <w:rPr>
                 <w:rStyle w:val="Hyperlink"/>
                 <w:noProof/>
               </w:rPr>
-              <w:t>4.6.1</w:t>
+              <w:t>4.5.1</w:t>
             </w:r>
             <w:r>
               <w:rPr>
@@ -4474,7 +4474,7 @@
                 <w:noProof/>
                 <w:webHidden/>
               </w:rPr>
-              <w:instrText xml:space="preserve"> PAGEREF _Toc467613085 \h </w:instrText>
+              <w:instrText xml:space="preserve"> PAGEREF _Toc467768650 \h </w:instrText>
             </w:r>
             <w:r>
               <w:rPr>
@@ -4494,7 +4494,7 @@
                 <w:noProof/>
                 <w:webHidden/>
               </w:rPr>
-              <w:t>38</w:t>
+              <w:t>39</w:t>
             </w:r>
             <w:r>
               <w:rPr>
@@ -4518,13 +4518,13 @@
               <w:lang w:val="nl-NL" w:eastAsia="nl-NL"/>
             </w:rPr>
           </w:pPr>
-          <w:hyperlink w:anchor="_Toc467613086" w:history="1">
+          <w:hyperlink w:anchor="_Toc467768651" w:history="1">
             <w:r>
               <w:rPr>
                 <w:rStyle w:val="Hyperlink"/>
                 <w:noProof/>
               </w:rPr>
-              <w:t>4.6.2</w:t>
+              <w:t>4.5.2</w:t>
             </w:r>
             <w:r>
               <w:rPr>
@@ -4560,7 +4560,7 @@
                 <w:noProof/>
                 <w:webHidden/>
               </w:rPr>
-              <w:instrText xml:space="preserve"> PAGEREF _Toc467613086 \h </w:instrText>
+              <w:instrText xml:space="preserve"> PAGEREF _Toc467768651 \h </w:instrText>
             </w:r>
             <w:r>
               <w:rPr>
@@ -4580,7 +4580,7 @@
                 <w:noProof/>
                 <w:webHidden/>
               </w:rPr>
-              <w:t>42</w:t>
+              <w:t>43</w:t>
             </w:r>
             <w:r>
               <w:rPr>
@@ -4604,13 +4604,13 @@
               <w:lang w:val="nl-NL" w:eastAsia="nl-NL"/>
             </w:rPr>
           </w:pPr>
-          <w:hyperlink w:anchor="_Toc467613087" w:history="1">
+          <w:hyperlink w:anchor="_Toc467768652" w:history="1">
             <w:r>
               <w:rPr>
                 <w:rStyle w:val="Hyperlink"/>
                 <w:noProof/>
               </w:rPr>
-              <w:t>4.6.3</w:t>
+              <w:t>4.5.3</w:t>
             </w:r>
             <w:r>
               <w:rPr>
@@ -4646,7 +4646,7 @@
                 <w:noProof/>
                 <w:webHidden/>
               </w:rPr>
-              <w:instrText xml:space="preserve"> PAGEREF _Toc467613087 \h </w:instrText>
+              <w:instrText xml:space="preserve"> PAGEREF _Toc467768652 \h </w:instrText>
             </w:r>
             <w:r>
               <w:rPr>
@@ -4666,7 +4666,7 @@
                 <w:noProof/>
                 <w:webHidden/>
               </w:rPr>
-              <w:t>45</w:t>
+              <w:t>46</w:t>
             </w:r>
             <w:r>
               <w:rPr>
@@ -4690,13 +4690,13 @@
               <w:lang w:val="nl-NL" w:eastAsia="nl-NL"/>
             </w:rPr>
           </w:pPr>
-          <w:hyperlink w:anchor="_Toc467613088" w:history="1">
+          <w:hyperlink w:anchor="_Toc467768653" w:history="1">
             <w:r>
               <w:rPr>
                 <w:rStyle w:val="Hyperlink"/>
                 <w:noProof/>
               </w:rPr>
-              <w:t>4.7</w:t>
+              <w:t>4.6</w:t>
             </w:r>
             <w:r>
               <w:rPr>
@@ -4732,7 +4732,7 @@
                 <w:noProof/>
                 <w:webHidden/>
               </w:rPr>
-              <w:instrText xml:space="preserve"> PAGEREF _Toc467613088 \h </w:instrText>
+              <w:instrText xml:space="preserve"> PAGEREF _Toc467768653 \h </w:instrText>
             </w:r>
             <w:r>
               <w:rPr>
@@ -4752,7 +4752,7 @@
                 <w:noProof/>
                 <w:webHidden/>
               </w:rPr>
-              <w:t>47</w:t>
+              <w:t>48</w:t>
             </w:r>
             <w:r>
               <w:rPr>
@@ -4776,13 +4776,13 @@
               <w:lang w:val="nl-NL" w:eastAsia="nl-NL"/>
             </w:rPr>
           </w:pPr>
-          <w:hyperlink w:anchor="_Toc467613089" w:history="1">
+          <w:hyperlink w:anchor="_Toc467768654" w:history="1">
             <w:r>
               <w:rPr>
                 <w:rStyle w:val="Hyperlink"/>
                 <w:noProof/>
               </w:rPr>
-              <w:t>4.8</w:t>
+              <w:t>4.7</w:t>
             </w:r>
             <w:r>
               <w:rPr>
@@ -4818,7 +4818,7 @@
                 <w:noProof/>
                 <w:webHidden/>
               </w:rPr>
-              <w:instrText xml:space="preserve"> PAGEREF _Toc467613089 \h </w:instrText>
+              <w:instrText xml:space="preserve"> PAGEREF _Toc467768654 \h </w:instrText>
             </w:r>
             <w:r>
               <w:rPr>
@@ -4838,7 +4838,7 @@
                 <w:noProof/>
                 <w:webHidden/>
               </w:rPr>
-              <w:t>47</w:t>
+              <w:t>48</w:t>
             </w:r>
             <w:r>
               <w:rPr>
@@ -4862,13 +4862,13 @@
               <w:lang w:val="nl-NL" w:eastAsia="nl-NL"/>
             </w:rPr>
           </w:pPr>
-          <w:hyperlink w:anchor="_Toc467613090" w:history="1">
+          <w:hyperlink w:anchor="_Toc467768655" w:history="1">
             <w:r>
               <w:rPr>
                 <w:rStyle w:val="Hyperlink"/>
                 <w:noProof/>
               </w:rPr>
-              <w:t>4.9</w:t>
+              <w:t>4.8</w:t>
             </w:r>
             <w:r>
               <w:rPr>
@@ -4904,7 +4904,7 @@
                 <w:noProof/>
                 <w:webHidden/>
               </w:rPr>
-              <w:instrText xml:space="preserve"> PAGEREF _Toc467613090 \h </w:instrText>
+              <w:instrText xml:space="preserve"> PAGEREF _Toc467768655 \h </w:instrText>
             </w:r>
             <w:r>
               <w:rPr>
@@ -4924,7 +4924,7 @@
                 <w:noProof/>
                 <w:webHidden/>
               </w:rPr>
-              <w:t>48</w:t>
+              <w:t>49</w:t>
             </w:r>
             <w:r>
               <w:rPr>
@@ -4948,7 +4948,7 @@
               <w:lang w:val="nl-NL" w:eastAsia="nl-NL"/>
             </w:rPr>
           </w:pPr>
-          <w:hyperlink w:anchor="_Toc467613091" w:history="1">
+          <w:hyperlink w:anchor="_Toc467768656" w:history="1">
             <w:r>
               <w:rPr>
                 <w:rStyle w:val="Hyperlink"/>
@@ -4990,7 +4990,7 @@
                 <w:noProof/>
                 <w:webHidden/>
               </w:rPr>
-              <w:instrText xml:space="preserve"> PAGEREF _Toc467613091 \h </w:instrText>
+              <w:instrText xml:space="preserve"> PAGEREF _Toc467768656 \h </w:instrText>
             </w:r>
             <w:r>
               <w:rPr>
@@ -5010,7 +5010,7 @@
                 <w:noProof/>
                 <w:webHidden/>
               </w:rPr>
-              <w:t>49</w:t>
+              <w:t>50</w:t>
             </w:r>
             <w:r>
               <w:rPr>
@@ -5034,7 +5034,7 @@
               <w:lang w:val="nl-NL" w:eastAsia="nl-NL"/>
             </w:rPr>
           </w:pPr>
-          <w:hyperlink w:anchor="_Toc467613092" w:history="1">
+          <w:hyperlink w:anchor="_Toc467768657" w:history="1">
             <w:r>
               <w:rPr>
                 <w:rStyle w:val="Hyperlink"/>
@@ -5076,7 +5076,7 @@
                 <w:noProof/>
                 <w:webHidden/>
               </w:rPr>
-              <w:instrText xml:space="preserve"> PAGEREF _Toc467613092 \h </w:instrText>
+              <w:instrText xml:space="preserve"> PAGEREF _Toc467768657 \h </w:instrText>
             </w:r>
             <w:r>
               <w:rPr>
@@ -5096,7 +5096,7 @@
                 <w:noProof/>
                 <w:webHidden/>
               </w:rPr>
-              <w:t>49</w:t>
+              <w:t>50</w:t>
             </w:r>
             <w:r>
               <w:rPr>
@@ -5120,7 +5120,7 @@
               <w:lang w:val="nl-NL" w:eastAsia="nl-NL"/>
             </w:rPr>
           </w:pPr>
-          <w:hyperlink w:anchor="_Toc467613093" w:history="1">
+          <w:hyperlink w:anchor="_Toc467768658" w:history="1">
             <w:r>
               <w:rPr>
                 <w:rStyle w:val="Hyperlink"/>
@@ -5162,7 +5162,7 @@
                 <w:noProof/>
                 <w:webHidden/>
               </w:rPr>
-              <w:instrText xml:space="preserve"> PAGEREF _Toc467613093 \h </w:instrText>
+              <w:instrText xml:space="preserve"> PAGEREF _Toc467768658 \h </w:instrText>
             </w:r>
             <w:r>
               <w:rPr>
@@ -5182,7 +5182,7 @@
                 <w:noProof/>
                 <w:webHidden/>
               </w:rPr>
-              <w:t>49</w:t>
+              <w:t>50</w:t>
             </w:r>
             <w:r>
               <w:rPr>
@@ -5206,7 +5206,7 @@
               <w:lang w:val="nl-NL" w:eastAsia="nl-NL"/>
             </w:rPr>
           </w:pPr>
-          <w:hyperlink w:anchor="_Toc467613094" w:history="1">
+          <w:hyperlink w:anchor="_Toc467768659" w:history="1">
             <w:r>
               <w:rPr>
                 <w:rStyle w:val="Hyperlink"/>
@@ -5248,7 +5248,7 @@
                 <w:noProof/>
                 <w:webHidden/>
               </w:rPr>
-              <w:instrText xml:space="preserve"> PAGEREF _Toc467613094 \h </w:instrText>
+              <w:instrText xml:space="preserve"> PAGEREF _Toc467768659 \h </w:instrText>
             </w:r>
             <w:r>
               <w:rPr>
@@ -5268,7 +5268,7 @@
                 <w:noProof/>
                 <w:webHidden/>
               </w:rPr>
-              <w:t>50</w:t>
+              <w:t>51</w:t>
             </w:r>
             <w:r>
               <w:rPr>
@@ -5292,7 +5292,7 @@
               <w:lang w:val="nl-NL" w:eastAsia="nl-NL"/>
             </w:rPr>
           </w:pPr>
-          <w:hyperlink w:anchor="_Toc467613095" w:history="1">
+          <w:hyperlink w:anchor="_Toc467768660" w:history="1">
             <w:r>
               <w:rPr>
                 <w:rStyle w:val="Hyperlink"/>
@@ -5334,7 +5334,7 @@
                 <w:noProof/>
                 <w:webHidden/>
               </w:rPr>
-              <w:instrText xml:space="preserve"> PAGEREF _Toc467613095 \h </w:instrText>
+              <w:instrText xml:space="preserve"> PAGEREF _Toc467768660 \h </w:instrText>
             </w:r>
             <w:r>
               <w:rPr>
@@ -5354,7 +5354,7 @@
                 <w:noProof/>
                 <w:webHidden/>
               </w:rPr>
-              <w:t>52</w:t>
+              <w:t>53</w:t>
             </w:r>
             <w:r>
               <w:rPr>
@@ -5378,7 +5378,7 @@
               <w:lang w:val="nl-NL" w:eastAsia="nl-NL"/>
             </w:rPr>
           </w:pPr>
-          <w:hyperlink w:anchor="_Toc467613096" w:history="1">
+          <w:hyperlink w:anchor="_Toc467768661" w:history="1">
             <w:r>
               <w:rPr>
                 <w:rStyle w:val="Hyperlink"/>
@@ -5420,7 +5420,7 @@
                 <w:noProof/>
                 <w:webHidden/>
               </w:rPr>
-              <w:instrText xml:space="preserve"> PAGEREF _Toc467613096 \h </w:instrText>
+              <w:instrText xml:space="preserve"> PAGEREF _Toc467768661 \h </w:instrText>
             </w:r>
             <w:r>
               <w:rPr>
@@ -5440,7 +5440,7 @@
                 <w:noProof/>
                 <w:webHidden/>
               </w:rPr>
-              <w:t>53</w:t>
+              <w:t>54</w:t>
             </w:r>
             <w:r>
               <w:rPr>
@@ -5464,7 +5464,7 @@
               <w:lang w:val="nl-NL" w:eastAsia="nl-NL"/>
             </w:rPr>
           </w:pPr>
-          <w:hyperlink w:anchor="_Toc467613097" w:history="1">
+          <w:hyperlink w:anchor="_Toc467768662" w:history="1">
             <w:r>
               <w:rPr>
                 <w:rStyle w:val="Hyperlink"/>
@@ -5506,7 +5506,7 @@
                 <w:noProof/>
                 <w:webHidden/>
               </w:rPr>
-              <w:instrText xml:space="preserve"> PAGEREF _Toc467613097 \h </w:instrText>
+              <w:instrText xml:space="preserve"> PAGEREF _Toc467768662 \h </w:instrText>
             </w:r>
             <w:r>
               <w:rPr>
@@ -5526,7 +5526,7 @@
                 <w:noProof/>
                 <w:webHidden/>
               </w:rPr>
-              <w:t>54</w:t>
+              <w:t>55</w:t>
             </w:r>
             <w:r>
               <w:rPr>
@@ -5550,7 +5550,7 @@
               <w:lang w:val="nl-NL" w:eastAsia="nl-NL"/>
             </w:rPr>
           </w:pPr>
-          <w:hyperlink w:anchor="_Toc467613098" w:history="1">
+          <w:hyperlink w:anchor="_Toc467768663" w:history="1">
             <w:r>
               <w:rPr>
                 <w:rStyle w:val="Hyperlink"/>
@@ -5592,7 +5592,7 @@
                 <w:noProof/>
                 <w:webHidden/>
               </w:rPr>
-              <w:instrText xml:space="preserve"> PAGEREF _Toc467613098 \h </w:instrText>
+              <w:instrText xml:space="preserve"> PAGEREF _Toc467768663 \h </w:instrText>
             </w:r>
             <w:r>
               <w:rPr>
@@ -5612,7 +5612,7 @@
                 <w:noProof/>
                 <w:webHidden/>
               </w:rPr>
-              <w:t>54</w:t>
+              <w:t>55</w:t>
             </w:r>
             <w:r>
               <w:rPr>
@@ -5636,7 +5636,7 @@
               <w:lang w:val="nl-NL" w:eastAsia="nl-NL"/>
             </w:rPr>
           </w:pPr>
-          <w:hyperlink w:anchor="_Toc467613099" w:history="1">
+          <w:hyperlink w:anchor="_Toc467768664" w:history="1">
             <w:r>
               <w:rPr>
                 <w:rStyle w:val="Hyperlink"/>
@@ -5678,7 +5678,7 @@
                 <w:noProof/>
                 <w:webHidden/>
               </w:rPr>
-              <w:instrText xml:space="preserve"> PAGEREF _Toc467613099 \h </w:instrText>
+              <w:instrText xml:space="preserve"> PAGEREF _Toc467768664 \h </w:instrText>
             </w:r>
             <w:r>
               <w:rPr>
@@ -5698,7 +5698,7 @@
                 <w:noProof/>
                 <w:webHidden/>
               </w:rPr>
-              <w:t>54</w:t>
+              <w:t>55</w:t>
             </w:r>
             <w:r>
               <w:rPr>
@@ -5722,7 +5722,7 @@
               <w:lang w:val="nl-NL" w:eastAsia="nl-NL"/>
             </w:rPr>
           </w:pPr>
-          <w:hyperlink w:anchor="_Toc467613100" w:history="1">
+          <w:hyperlink w:anchor="_Toc467768665" w:history="1">
             <w:r>
               <w:rPr>
                 <w:rStyle w:val="Hyperlink"/>
@@ -5764,7 +5764,7 @@
                 <w:noProof/>
                 <w:webHidden/>
               </w:rPr>
-              <w:instrText xml:space="preserve"> PAGEREF _Toc467613100 \h </w:instrText>
+              <w:instrText xml:space="preserve"> PAGEREF _Toc467768665 \h </w:instrText>
             </w:r>
             <w:r>
               <w:rPr>
@@ -5784,7 +5784,7 @@
                 <w:noProof/>
                 <w:webHidden/>
               </w:rPr>
-              <w:t>55</w:t>
+              <w:t>56</w:t>
             </w:r>
             <w:r>
               <w:rPr>
@@ -5808,7 +5808,7 @@
               <w:lang w:val="nl-NL" w:eastAsia="nl-NL"/>
             </w:rPr>
           </w:pPr>
-          <w:hyperlink w:anchor="_Toc467613101" w:history="1">
+          <w:hyperlink w:anchor="_Toc467768666" w:history="1">
             <w:r>
               <w:rPr>
                 <w:rStyle w:val="Hyperlink"/>
@@ -5851,7 +5851,7 @@
                 <w:noProof/>
                 <w:webHidden/>
               </w:rPr>
-              <w:instrText xml:space="preserve"> PAGEREF _Toc467613101 \h </w:instrText>
+              <w:instrText xml:space="preserve"> PAGEREF _Toc467768666 \h </w:instrText>
             </w:r>
             <w:r>
               <w:rPr>
@@ -5871,7 +5871,7 @@
                 <w:noProof/>
                 <w:webHidden/>
               </w:rPr>
-              <w:t>59</w:t>
+              <w:t>60</w:t>
             </w:r>
             <w:r>
               <w:rPr>
@@ -5917,7 +5917,7 @@
       <w:pPr>
         <w:pStyle w:val="Kop1"/>
       </w:pPr>
-      <w:bookmarkStart w:id="2" w:name="_Toc467613043"/>
+      <w:bookmarkStart w:id="2" w:name="_Toc467768608"/>
       <w:r>
         <w:lastRenderedPageBreak/>
         <w:t>Getting</w:t>
@@ -5934,7 +5934,7 @@
       <w:pPr>
         <w:pStyle w:val="Kop2"/>
       </w:pPr>
-      <w:bookmarkStart w:id="3" w:name="_Toc467613044"/>
+      <w:bookmarkStart w:id="3" w:name="_Toc467768609"/>
       <w:r>
         <w:t>Download</w:t>
       </w:r>
@@ -6221,7 +6221,7 @@
       <w:pPr>
         <w:pStyle w:val="Kop2"/>
       </w:pPr>
-      <w:bookmarkStart w:id="4" w:name="_Toc467613045"/>
+      <w:bookmarkStart w:id="4" w:name="_Toc467768610"/>
       <w:r>
         <w:t xml:space="preserve">Overview of </w:t>
       </w:r>
@@ -6370,7 +6370,7 @@
       <w:pPr>
         <w:pStyle w:val="Kop3"/>
       </w:pPr>
-      <w:bookmarkStart w:id="5" w:name="_Toc467613046"/>
+      <w:bookmarkStart w:id="5" w:name="_Toc467768611"/>
       <w:r>
         <w:t xml:space="preserve">Overview of the </w:t>
       </w:r>
@@ -7092,7 +7092,7 @@
       <w:pPr>
         <w:pStyle w:val="Kop3"/>
       </w:pPr>
-      <w:bookmarkStart w:id="6" w:name="_Toc467613047"/>
+      <w:bookmarkStart w:id="6" w:name="_Toc467768612"/>
       <w:r>
         <w:lastRenderedPageBreak/>
         <w:t xml:space="preserve">Tour: </w:t>
@@ -8322,7 +8322,7 @@
       <w:pPr>
         <w:pStyle w:val="Kop1"/>
       </w:pPr>
-      <w:bookmarkStart w:id="7" w:name="_Toc467613048"/>
+      <w:bookmarkStart w:id="7" w:name="_Toc467768613"/>
       <w:r>
         <w:lastRenderedPageBreak/>
         <w:t>Menu</w:t>
@@ -8432,7 +8432,7 @@
       <w:pPr>
         <w:pStyle w:val="Kop2"/>
       </w:pPr>
-      <w:bookmarkStart w:id="8" w:name="_Toc467613049"/>
+      <w:bookmarkStart w:id="8" w:name="_Toc467768614"/>
       <w:r>
         <w:t>New Workspace</w:t>
       </w:r>
@@ -8719,7 +8719,7 @@
       <w:pPr>
         <w:pStyle w:val="Kop2"/>
       </w:pPr>
-      <w:bookmarkStart w:id="9" w:name="_Toc467613050"/>
+      <w:bookmarkStart w:id="9" w:name="_Toc467768615"/>
       <w:r>
         <w:t>Open Workspace</w:t>
       </w:r>
@@ -8869,7 +8869,7 @@
       <w:pPr>
         <w:pStyle w:val="Kop2"/>
       </w:pPr>
-      <w:bookmarkStart w:id="10" w:name="_Toc467613051"/>
+      <w:bookmarkStart w:id="10" w:name="_Toc467768616"/>
       <w:r>
         <w:lastRenderedPageBreak/>
         <w:t>Save Workspace</w:t>
@@ -9027,7 +9027,7 @@
       <w:pPr>
         <w:pStyle w:val="Kop1"/>
       </w:pPr>
-      <w:bookmarkStart w:id="11" w:name="_Toc467613052"/>
+      <w:bookmarkStart w:id="11" w:name="_Toc467768617"/>
       <w:r>
         <w:lastRenderedPageBreak/>
         <w:t xml:space="preserve">MENU: </w:t>
@@ -9041,7 +9041,7 @@
       <w:pPr>
         <w:pStyle w:val="Kop2"/>
       </w:pPr>
-      <w:bookmarkStart w:id="12" w:name="_Toc467613053"/>
+      <w:bookmarkStart w:id="12" w:name="_Toc467768618"/>
       <w:r>
         <w:t>Module Types and Rule Types</w:t>
       </w:r>
@@ -9060,7 +9060,7 @@
             <v:stroke joinstyle="miter"/>
             <v:path gradientshapeok="t" o:connecttype="rect"/>
           </v:shapetype>
-          <v:shape id="_x0000_s1027" type="#_x0000_t202" style="position:absolute;margin-left:2997.75pt;margin-top:0;width:243.1pt;height:336.4pt;z-index:251663872;mso-position-horizontal:right;mso-position-horizontal-relative:margin;mso-position-vertical:bottom;mso-position-vertical-relative:margin;mso-width-relative:margin;mso-height-relative:margin" strokecolor="white">
+          <v:shape id="_x0000_s1027" type="#_x0000_t202" style="position:absolute;margin-left:3189.65pt;margin-top:0;width:243.1pt;height:336.4pt;z-index:251663872;mso-position-horizontal:right;mso-position-horizontal-relative:margin;mso-position-vertical:bottom;mso-position-vertical-relative:margin;mso-width-relative:margin;mso-height-relative:margin" strokecolor="white">
             <v:textbox style="mso-next-textbox:#_x0000_s1027" inset="0,0,0,0">
               <w:txbxContent>
                 <w:p>
@@ -9440,7 +9440,7 @@
         <w:spacing w:before="40" w:after="0"/>
         <w:ind w:left="0" w:firstLine="0"/>
       </w:pPr>
-      <w:bookmarkStart w:id="13" w:name="_Toc467613054"/>
+      <w:bookmarkStart w:id="13" w:name="_Toc467768619"/>
       <w:r>
         <w:lastRenderedPageBreak/>
         <w:t>Common Module Types</w:t>
@@ -9850,7 +9850,7 @@
         <w:spacing w:before="40" w:after="0"/>
         <w:ind w:left="0" w:firstLine="0"/>
       </w:pPr>
-      <w:bookmarkStart w:id="14" w:name="_Toc467613055"/>
+      <w:bookmarkStart w:id="14" w:name="_Toc467768620"/>
       <w:r>
         <w:lastRenderedPageBreak/>
         <w:t>Common Rule Types</w:t>
@@ -9969,9 +9969,6 @@
         <w:instrText>ADDIN CSL_CITATION { "citationItems" : [ { "id" : "ITEM-1", "itemData" : { "ISBN" : "0321552687", "abstract" : "\u201cThis new edition is brighter, shinier, more complete, more pragmatic, more focused than the previous one, and I wouldn't have thought it possible to improve on the original. As the field of software architecture has grown over these past decades, there is much more to be said, much more that we know, and much more that we can reflect upon of what's worked and what hasn't\u2014and the authors here do all that, and more.\u201d \u2014From the Foreword by Grady Booch, IBM Fellow Software architecture\u2014the conceptual glue that holds every phase of a project together for its many stakeholders\u2014is widely recognized as a critical element in modern software development. Practitioners have increasingly discovered that close attention to a software system's architecture pays valuable dividends. Without an architecture that is appropriate for the problem being solved, a project will stumble along or, most likely, fail. Even with a superb architecture, if that architecture is not well understood or well communicated the project is unlikely to succeed. Documenting Software Architectures, Second Edition, provides the most complete and current guidance, independent of language or notation, on how to capture an architecture in a commonly understandable form. Drawing on their extensive experience, the authors first help you decide what information to document, and then, with guidelines and examples (in various notations, including UML), show you how to express an architecture so that others can successfully build, use, and maintain a system from it. The book features rules for sound documentation, the goals and strategies of documentation, architectural views and styles, documentation for software interfaces and software behavior, and templates for capturing and organizing information to generate a coherent package. New and improved in this second edition: Coverage of architectural styles such as service-oriented architectures, multi-tier architectures, and data modelsGuidance for documentation in an Agile development environmentDeeper treatment of documentation of rationale, reflecting best industrial practicesImproved templates, reflecting years of use and feedback, and more documentation layout optionsA new, comprehensive example (available online), featuring documentation of a Web-based service-oriented systemReference guides for three important architecture documentation languages: UML, AADL, and SySML", "author" : [ { "dropping-particle" : "", "family" : "Clements", "given" : "Paul", "non-dropping-particle" : "", "parse-names" : false, "suffix" : "" }, { "dropping-particle" :</w:instrText>
       </w:r>
       <w:r>
-        <w:rPr>
-          <w:lang w:val="nl-NL"/>
-        </w:rPr>
         <w:instrText xml:space="preserve"> "", "family" : "Bachmann", "given" : "Felix", "non-dropping-particle" : "", "parse-names" : false, "suffix" : "" }, { "dropping-particle" : "", "family" : "Bass", "given" : "Len", "non-dropping-particle" : "", "parse-names" : false, "suffix" : "" }, { "dropping-particle" : "", "family" : "Garlan", "given" : "David", "non-dropping-particle" : "", "parse-names" : false, "suffix" : "" }, { "dropping-particle" : "", "family" : "Merson", "given" : "Paulo", "non-dropping-particle" : "", "parse-names" : false, "suffix" : "" }, { "dropping-particle" : "", "family" : "Ivers", "given" : "James", "non-dropping-particle" : "", "parse-names" : false, "suffix" : "" }, { "dropping-particle" : "", "family" : "Little", "given" : "Reed", "non-dropping-particle" : "", "parse-names" : false, "suffix" : "" }, { "dropping-particle" : "", "family" : "Nord", "given" : "Robert", "non-dropping-particle" : "", "parse-names" : false, "suffix" : "" } ], "id" : "ITEM-1", "issued" : { "date-parts" : [ [ "2010" ] ] }, "number-of-pages" : "537", "publisher" : "Pearson Education", "title" : "Documenting Software Architectures: Views and Beyond", "type" : "book" }, "uris" : [ "http://www.mendeley.com/documents/?uuid=e95a7f22-9c06-4e2c-8dc9-5315e69120d6" ] } ], "mendeley" : { "formattedCitation" : "[3]", "plainTextFormattedCitation" : "[3]", "previouslyFormattedCitation" : "[3]" }, "properties" : { "noteIndex" : 0 }, "schema" : "https://github.com/citation-style-language/schema/raw/master/csl-citation.json" }</w:instrText>
       </w:r>
       <w:r>
@@ -9980,7 +9977,6 @@
       <w:r>
         <w:rPr>
           <w:noProof/>
-          <w:lang w:val="nl-NL"/>
         </w:rPr>
         <w:t>[3]</w:t>
       </w:r>
@@ -9988,122 +9984,7 @@
         <w:fldChar w:fldCharType="end"/>
       </w:r>
       <w:r>
-        <w:rPr>
-          <w:lang w:val="nl-NL"/>
-        </w:rPr>
-        <w:t xml:space="preserve"> </w:t>
-      </w:r>
-      <w:proofErr w:type="spellStart"/>
-      <w:r>
-        <w:rPr>
-          <w:lang w:val="nl-NL"/>
-        </w:rPr>
-        <w:t>distinguish</w:t>
-      </w:r>
-      <w:proofErr w:type="spellEnd"/>
-      <w:r>
-        <w:rPr>
-          <w:lang w:val="nl-NL"/>
-        </w:rPr>
-        <w:t xml:space="preserve"> </w:t>
-      </w:r>
-      <w:proofErr w:type="spellStart"/>
-      <w:r>
-        <w:rPr>
-          <w:lang w:val="nl-NL"/>
-        </w:rPr>
-        <w:t>the</w:t>
-      </w:r>
-      <w:proofErr w:type="spellEnd"/>
-      <w:r>
-        <w:rPr>
-          <w:lang w:val="nl-NL"/>
-        </w:rPr>
-        <w:t xml:space="preserve"> </w:t>
-      </w:r>
-      <w:proofErr w:type="spellStart"/>
-      <w:r>
-        <w:rPr>
-          <w:lang w:val="nl-NL"/>
-        </w:rPr>
-        <w:t>following</w:t>
-      </w:r>
-      <w:proofErr w:type="spellEnd"/>
-      <w:r>
-        <w:rPr>
-          <w:lang w:val="nl-NL"/>
-        </w:rPr>
-        <w:t xml:space="preserve"> </w:t>
-      </w:r>
-      <w:proofErr w:type="spellStart"/>
-      <w:r>
-        <w:rPr>
-          <w:lang w:val="nl-NL"/>
-        </w:rPr>
-        <w:t>properties</w:t>
-      </w:r>
-      <w:proofErr w:type="spellEnd"/>
-      <w:r>
-        <w:rPr>
-          <w:lang w:val="nl-NL"/>
-        </w:rPr>
-        <w:t xml:space="preserve"> per module: Name, </w:t>
-      </w:r>
-      <w:proofErr w:type="spellStart"/>
-      <w:r>
-        <w:rPr>
-          <w:lang w:val="nl-NL"/>
-        </w:rPr>
-        <w:t>Responsibility</w:t>
-      </w:r>
-      <w:proofErr w:type="spellEnd"/>
-      <w:r>
-        <w:rPr>
-          <w:lang w:val="nl-NL"/>
-        </w:rPr>
-        <w:t xml:space="preserve">, </w:t>
-      </w:r>
-      <w:proofErr w:type="spellStart"/>
-      <w:r>
-        <w:rPr>
-          <w:lang w:val="nl-NL"/>
-        </w:rPr>
-        <w:t>Visibility</w:t>
-      </w:r>
-      <w:proofErr w:type="spellEnd"/>
-      <w:r>
-        <w:rPr>
-          <w:lang w:val="nl-NL"/>
-        </w:rPr>
-        <w:t xml:space="preserve">, </w:t>
-      </w:r>
-      <w:proofErr w:type="spellStart"/>
-      <w:r>
-        <w:rPr>
-          <w:lang w:val="nl-NL"/>
-        </w:rPr>
-        <w:t>and</w:t>
-      </w:r>
-      <w:proofErr w:type="spellEnd"/>
-      <w:r>
-        <w:rPr>
-          <w:lang w:val="nl-NL"/>
-        </w:rPr>
-        <w:t xml:space="preserve"> </w:t>
-      </w:r>
-      <w:proofErr w:type="spellStart"/>
-      <w:r>
-        <w:rPr>
-          <w:lang w:val="nl-NL"/>
-        </w:rPr>
-        <w:t>Implementation</w:t>
-      </w:r>
-      <w:proofErr w:type="spellEnd"/>
-      <w:r>
-        <w:rPr>
-          <w:lang w:val="nl-NL"/>
-        </w:rPr>
-        <w:t xml:space="preserve"> information. </w:t>
+        <w:t xml:space="preserve"> distinguish the following properties per module: Name, Responsibility, Visibility, and Implementation information. </w:t>
       </w:r>
       <w:r>
         <w:t>We identified rule types associated to these properties and named them accordingly, except two types (Facade convention, Inheritance convention), which represent the prope</w:t>
@@ -11403,7 +11284,7 @@
           <w:rFonts w:eastAsiaTheme="minorHAnsi"/>
         </w:rPr>
       </w:pPr>
-      <w:bookmarkStart w:id="15" w:name="_Toc467613056"/>
+      <w:bookmarkStart w:id="15" w:name="_Toc467768621"/>
       <w:r>
         <w:rPr>
           <w:rFonts w:eastAsiaTheme="minorHAnsi"/>
@@ -11485,7 +11366,7 @@
         <w:pStyle w:val="Kop3"/>
       </w:pPr>
       <w:bookmarkStart w:id="16" w:name="_Toc359868017"/>
-      <w:bookmarkStart w:id="17" w:name="_Toc467613057"/>
+      <w:bookmarkStart w:id="17" w:name="_Toc467768622"/>
       <w:r>
         <w:t>Overview</w:t>
       </w:r>
@@ -12180,7 +12061,7 @@
       <w:pPr>
         <w:pStyle w:val="Kop3"/>
       </w:pPr>
-      <w:bookmarkStart w:id="18" w:name="_Toc467613058"/>
+      <w:bookmarkStart w:id="18" w:name="_Toc467768623"/>
       <w:r>
         <w:lastRenderedPageBreak/>
         <w:t>Add M</w:t>
@@ -12438,7 +12319,7 @@
       <w:pPr>
         <w:pStyle w:val="Kop3"/>
       </w:pPr>
-      <w:bookmarkStart w:id="20" w:name="_Toc467613059"/>
+      <w:bookmarkStart w:id="20" w:name="_Toc467768624"/>
       <w:r>
         <w:rPr>
           <w:noProof/>
@@ -12677,7 +12558,7 @@
         <w:pStyle w:val="Kop3"/>
       </w:pPr>
       <w:bookmarkStart w:id="21" w:name="_Toc359868019"/>
-      <w:bookmarkStart w:id="22" w:name="_Toc467613060"/>
+      <w:bookmarkStart w:id="22" w:name="_Toc467768625"/>
       <w:r>
         <w:t>Add</w:t>
       </w:r>
@@ -13071,7 +12952,7 @@
         <w:pStyle w:val="Kop3"/>
       </w:pPr>
       <w:bookmarkStart w:id="23" w:name="_Toc359868021"/>
-      <w:bookmarkStart w:id="24" w:name="_Toc467613061"/>
+      <w:bookmarkStart w:id="24" w:name="_Toc467768626"/>
       <w:r>
         <w:t>Add Exceptions to a R</w:t>
       </w:r>
@@ -13231,7 +13112,7 @@
       <w:pPr>
         <w:pStyle w:val="Kop3"/>
       </w:pPr>
-      <w:bookmarkStart w:id="25" w:name="_Toc467613062"/>
+      <w:bookmarkStart w:id="25" w:name="_Toc467768627"/>
       <w:r>
         <w:t xml:space="preserve">Set </w:t>
       </w:r>
@@ -13803,6 +13684,7 @@
                 <w:sz w:val="20"/>
                 <w:szCs w:val="20"/>
               </w:rPr>
+              <w:lastRenderedPageBreak/>
               <w:t>DAO *</w:t>
             </w:r>
           </w:p>
@@ -14051,7 +13933,7 @@
         <w:spacing w:before="360"/>
       </w:pPr>
       <w:bookmarkStart w:id="26" w:name="_Toc359868022"/>
-      <w:bookmarkStart w:id="27" w:name="_Toc467613063"/>
+      <w:bookmarkStart w:id="27" w:name="_Toc467768628"/>
       <w:r>
         <w:t>M</w:t>
       </w:r>
@@ -14191,10 +14073,10 @@
             <v:path o:extrusionok="f" gradientshapeok="t" o:connecttype="rect"/>
             <o:lock v:ext="edit" aspectratio="t"/>
           </v:shapetype>
-          <v:shape id="_x0000_i1025" type="#_x0000_t75" style="width:159.75pt;height:147.75pt" o:ole="">
+          <v:shape id="_x0000_i1025" type="#_x0000_t75" style="width:159.6pt;height:147.75pt" o:ole="">
             <v:imagedata r:id="rId33" o:title=""/>
           </v:shape>
-          <o:OLEObject Type="Embed" ProgID="Visio.Drawing.11" ShapeID="_x0000_i1025" DrawAspect="Content" ObjectID="_1541355015" r:id="rId34"/>
+          <o:OLEObject Type="Embed" ProgID="Visio.Drawing.11" ShapeID="_x0000_i1025" DrawAspect="Content" ObjectID="_1541510703" r:id="rId34"/>
         </w:object>
       </w:r>
       <w:r>
@@ -14296,7 +14178,7 @@
         <w:pStyle w:val="Kop3"/>
       </w:pPr>
       <w:bookmarkStart w:id="28" w:name="_Toc359868025"/>
-      <w:bookmarkStart w:id="29" w:name="_Toc467613064"/>
+      <w:bookmarkStart w:id="29" w:name="_Toc467768629"/>
       <w:r>
         <w:lastRenderedPageBreak/>
         <w:t>Conflicting R</w:t>
@@ -15121,6 +15003,7 @@
                 <w:sz w:val="20"/>
                 <w:szCs w:val="20"/>
               </w:rPr>
+              <w:lastRenderedPageBreak/>
               <w:t>Skip call</w:t>
             </w:r>
           </w:p>
@@ -15256,7 +15139,7 @@
         <w:pStyle w:val="Kop3"/>
       </w:pPr>
       <w:bookmarkStart w:id="30" w:name="_Toc359868026"/>
-      <w:bookmarkStart w:id="31" w:name="_Toc467613065"/>
+      <w:bookmarkStart w:id="31" w:name="_Toc467768630"/>
       <w:r>
         <w:t>V</w:t>
       </w:r>
@@ -15439,7 +15322,7 @@
       <w:pPr>
         <w:pStyle w:val="Kop2"/>
       </w:pPr>
-      <w:bookmarkStart w:id="32" w:name="_Toc467613066"/>
+      <w:bookmarkStart w:id="32" w:name="_Toc467768631"/>
       <w:r>
         <w:lastRenderedPageBreak/>
         <w:t>I</w:t>
@@ -15747,7 +15630,7 @@
       <w:pPr>
         <w:pStyle w:val="Kop2"/>
       </w:pPr>
-      <w:bookmarkStart w:id="33" w:name="_Toc467613067"/>
+      <w:bookmarkStart w:id="33" w:name="_Toc467768632"/>
       <w:r>
         <w:t>Import and Export A</w:t>
       </w:r>
@@ -15768,7 +15651,7 @@
       <w:pPr>
         <w:pStyle w:val="Kop2"/>
       </w:pPr>
-      <w:bookmarkStart w:id="34" w:name="_Toc467613068"/>
+      <w:bookmarkStart w:id="34" w:name="_Toc467768633"/>
       <w:r>
         <w:t>Report Architecture</w:t>
       </w:r>
@@ -15847,7 +15730,7 @@
       <w:pPr>
         <w:pStyle w:val="Kop1"/>
       </w:pPr>
-      <w:bookmarkStart w:id="35" w:name="_Toc467613069"/>
+      <w:bookmarkStart w:id="35" w:name="_Toc467768634"/>
       <w:r>
         <w:lastRenderedPageBreak/>
         <w:t>Menu: Analyse Implemented A</w:t>
@@ -15860,8 +15743,12 @@
     <w:p>
       <w:pPr>
         <w:pStyle w:val="Kop2"/>
-      </w:pPr>
-      <w:bookmarkStart w:id="36" w:name="_Toc467613070"/>
+        <w:numPr>
+          <w:ilvl w:val="1"/>
+          <w:numId w:val="36"/>
+        </w:numPr>
+      </w:pPr>
+      <w:bookmarkStart w:id="36" w:name="_Toc467768635"/>
       <w:r>
         <w:t xml:space="preserve">Dependency </w:t>
       </w:r>
@@ -16610,149 +16497,7 @@
     <w:p>
       <w:pPr>
         <w:rPr>
-          <w:szCs w:val="16"/>
           <w:lang w:val="en-GB"/>
-        </w:rPr>
-      </w:pPr>
-      <w:r>
-        <w:rPr>
-          <w:lang w:val="en-GB"/>
-        </w:rPr>
-        <w:t xml:space="preserve">A dependency relation is indirect, when </w:t>
-      </w:r>
-      <w:r>
-        <w:rPr>
-          <w:lang w:val="en-GB"/>
-        </w:rPr>
-        <w:t xml:space="preserve">a code constructs in the from class results obviously in a dependency, but when the type of depended-upon class cannot be resolved without </w:t>
-      </w:r>
-      <w:proofErr w:type="spellStart"/>
-      <w:r>
-        <w:rPr>
-          <w:lang w:val="en-GB"/>
-        </w:rPr>
-        <w:t>analyzing</w:t>
-      </w:r>
-      <w:proofErr w:type="spellEnd"/>
-      <w:r>
-        <w:rPr>
-          <w:lang w:val="en-GB"/>
-        </w:rPr>
-        <w:t xml:space="preserve"> the code of another class (the to-class, or a superclass of the to-class, or a superclass of the from-class)</w:t>
-      </w:r>
-      <w:r>
-        <w:rPr>
-          <w:lang w:val="en-GB"/>
-        </w:rPr>
-        <w:t>. For example, ModuleA1</w:t>
-      </w:r>
-      <w:r>
-        <w:rPr>
-          <w:lang w:val="en-GB"/>
-        </w:rPr>
-        <w:t xml:space="preserve"> in </w:t>
-      </w:r>
-      <w:r>
-        <w:rPr>
-          <w:lang w:val="en-GB"/>
-        </w:rPr>
-        <w:t>the figure</w:t>
-      </w:r>
-      <w:r>
-        <w:rPr>
-          <w:lang w:val="en-GB"/>
-        </w:rPr>
-        <w:t xml:space="preserve"> depends on ModuleB2 via </w:t>
-      </w:r>
-      <w:r>
-        <w:rPr>
-          <w:lang w:val="en-GB"/>
-        </w:rPr>
-        <w:t xml:space="preserve">a class in </w:t>
-      </w:r>
-      <w:r>
-        <w:rPr>
-          <w:lang w:val="en-GB"/>
-        </w:rPr>
-        <w:t xml:space="preserve">ModuleB1. An overview of indirect structural dependency types </w:t>
-      </w:r>
-      <w:r>
-        <w:rPr>
-          <w:lang w:val="en-GB"/>
-        </w:rPr>
-        <w:t xml:space="preserve">distinguished by HUSACCT </w:t>
-      </w:r>
-      <w:r>
-        <w:rPr>
-          <w:lang w:val="en-GB"/>
-        </w:rPr>
-        <w:t xml:space="preserve">is shown in </w:t>
-      </w:r>
-      <w:r>
-        <w:rPr>
-          <w:lang w:val="en-GB"/>
-        </w:rPr>
-        <w:t>the second t</w:t>
-      </w:r>
-      <w:r>
-        <w:rPr>
-          <w:lang w:val="en-GB"/>
-        </w:rPr>
-        <w:t xml:space="preserve">able </w:t>
-      </w:r>
-      <w:r>
-        <w:rPr>
-          <w:lang w:val="en-GB"/>
-        </w:rPr>
-        <w:t>below</w:t>
-      </w:r>
-      <w:r>
-        <w:rPr>
-          <w:lang w:val="en-GB"/>
-        </w:rPr>
-        <w:t xml:space="preserve">, </w:t>
-      </w:r>
-      <w:r>
-        <w:rPr>
-          <w:lang w:val="en-GB"/>
-        </w:rPr>
-        <w:t xml:space="preserve">together with </w:t>
-      </w:r>
-      <w:r>
-        <w:rPr>
-          <w:lang w:val="en-GB"/>
-        </w:rPr>
-        <w:t>several</w:t>
-      </w:r>
-      <w:r>
-        <w:rPr>
-          <w:lang w:val="en-GB"/>
-        </w:rPr>
-        <w:t xml:space="preserve"> example</w:t>
-      </w:r>
-      <w:r>
-        <w:rPr>
-          <w:lang w:val="en-GB"/>
-        </w:rPr>
-        <w:t>s</w:t>
-      </w:r>
-      <w:r>
-        <w:rPr>
-          <w:lang w:val="en-GB"/>
-        </w:rPr>
-        <w:t>.</w:t>
-      </w:r>
-    </w:p>
-    <w:p>
-      <w:pPr>
-        <w:spacing w:after="200"/>
-        <w:rPr>
-          <w:rFonts w:asciiTheme="majorHAnsi" w:eastAsiaTheme="majorEastAsia" w:hAnsiTheme="majorHAnsi" w:cstheme="majorBidi"/>
-          <w:bCs/>
-          <w:caps/>
-          <w:color w:val="00A0DB" w:themeColor="accent2"/>
-          <w:sz w:val="32"/>
-          <w:szCs w:val="26"/>
         </w:rPr>
       </w:pPr>
       <w:r>
@@ -16761,7 +16506,7 @@
           <w:lang w:val="en-GB"/>
         </w:rPr>
         <w:pict>
-          <v:shape id="_x0000_s1031" type="#_x0000_t202" style="position:absolute;margin-left:102.4pt;margin-top:267.1pt;width:298.25pt;height:380.4pt;z-index:251665920;mso-position-horizontal-relative:margin;mso-position-vertical-relative:margin;mso-width-relative:margin;mso-height-relative:margin" stroked="f">
+          <v:shape id="_x0000_s1031" type="#_x0000_t202" style="position:absolute;margin-left:-75.3pt;margin-top:0;width:257.95pt;height:380.4pt;z-index:251665920;mso-position-horizontal:right;mso-position-horizontal-relative:margin;mso-position-vertical:bottom;mso-position-vertical-relative:margin;mso-width-relative:margin;mso-height-relative:margin" stroked="f">
             <v:textbox style="mso-next-textbox:#_x0000_s1031" inset="0,1mm,0,1mm">
               <w:txbxContent>
                 <w:p>
@@ -17794,16 +17539,392 @@
         </w:pict>
       </w:r>
       <w:r>
-        <w:br w:type="page"/>
+        <w:rPr>
+          <w:lang w:val="en-GB"/>
+        </w:rPr>
+        <w:t xml:space="preserve">A dependency relation is indirect, when </w:t>
+      </w:r>
+      <w:r>
+        <w:rPr>
+          <w:lang w:val="en-GB"/>
+        </w:rPr>
+        <w:t xml:space="preserve">a code constructs in the from class results obviously in a dependency, but when the type of depended-upon class cannot be resolved without </w:t>
+      </w:r>
+      <w:proofErr w:type="spellStart"/>
+      <w:r>
+        <w:rPr>
+          <w:lang w:val="en-GB"/>
+        </w:rPr>
+        <w:t>analyzing</w:t>
+      </w:r>
+      <w:proofErr w:type="spellEnd"/>
+      <w:r>
+        <w:rPr>
+          <w:lang w:val="en-GB"/>
+        </w:rPr>
+        <w:t xml:space="preserve"> the code of another class (the to-class, or a superclass of the to-class, or a superclass of the from-class)</w:t>
+      </w:r>
+      <w:r>
+        <w:rPr>
+          <w:lang w:val="en-GB"/>
+        </w:rPr>
+        <w:t>. For example, ModuleA1</w:t>
+      </w:r>
+      <w:r>
+        <w:rPr>
+          <w:lang w:val="en-GB"/>
+        </w:rPr>
+        <w:t xml:space="preserve"> in </w:t>
+      </w:r>
+      <w:r>
+        <w:rPr>
+          <w:lang w:val="en-GB"/>
+        </w:rPr>
+        <w:t>the figure</w:t>
+      </w:r>
+      <w:r>
+        <w:rPr>
+          <w:lang w:val="en-GB"/>
+        </w:rPr>
+        <w:t xml:space="preserve"> depends on ModuleB2 via </w:t>
+      </w:r>
+      <w:r>
+        <w:rPr>
+          <w:lang w:val="en-GB"/>
+        </w:rPr>
+        <w:t xml:space="preserve">a class in </w:t>
+      </w:r>
+      <w:r>
+        <w:rPr>
+          <w:lang w:val="en-GB"/>
+        </w:rPr>
+        <w:t xml:space="preserve">ModuleB1. An overview of indirect structural dependency types </w:t>
+      </w:r>
+      <w:r>
+        <w:rPr>
+          <w:lang w:val="en-GB"/>
+        </w:rPr>
+        <w:t xml:space="preserve">distinguished by HUSACCT </w:t>
+      </w:r>
+      <w:r>
+        <w:rPr>
+          <w:lang w:val="en-GB"/>
+        </w:rPr>
+        <w:t xml:space="preserve">is shown in </w:t>
+      </w:r>
+      <w:r>
+        <w:rPr>
+          <w:lang w:val="en-GB"/>
+        </w:rPr>
+        <w:t>the second t</w:t>
+      </w:r>
+      <w:r>
+        <w:rPr>
+          <w:lang w:val="en-GB"/>
+        </w:rPr>
+        <w:t xml:space="preserve">able </w:t>
+      </w:r>
+      <w:r>
+        <w:rPr>
+          <w:lang w:val="en-GB"/>
+        </w:rPr>
+        <w:t>below</w:t>
+      </w:r>
+      <w:r>
+        <w:rPr>
+          <w:lang w:val="en-GB"/>
+        </w:rPr>
+        <w:t xml:space="preserve">, </w:t>
+      </w:r>
+      <w:r>
+        <w:rPr>
+          <w:lang w:val="en-GB"/>
+        </w:rPr>
+        <w:t xml:space="preserve">together with </w:t>
+      </w:r>
+      <w:r>
+        <w:rPr>
+          <w:lang w:val="en-GB"/>
+        </w:rPr>
+        <w:t>several</w:t>
+      </w:r>
+      <w:r>
+        <w:rPr>
+          <w:lang w:val="en-GB"/>
+        </w:rPr>
+        <w:t xml:space="preserve"> example</w:t>
+      </w:r>
+      <w:r>
+        <w:rPr>
+          <w:lang w:val="en-GB"/>
+        </w:rPr>
+        <w:t>s</w:t>
+      </w:r>
+      <w:r>
+        <w:rPr>
+          <w:lang w:val="en-GB"/>
+        </w:rPr>
+        <w:t>.</w:t>
+      </w:r>
+    </w:p>
+    <w:p>
+      <w:pPr>
+        <w:rPr>
+          <w:lang w:val="en-GB"/>
+        </w:rPr>
+      </w:pPr>
+    </w:p>
+    <w:p>
+      <w:pPr>
+        <w:rPr>
+          <w:lang w:val="en-GB"/>
+        </w:rPr>
+      </w:pPr>
+      <w:r>
+        <w:rPr>
+          <w:szCs w:val="16"/>
+          <w:lang w:val="en-GB"/>
+        </w:rPr>
+        <w:t xml:space="preserve">The dependency types Annotation, Declaration, Import, and Inheritance are in concept and in practice quite simple to differentiate. These four types have in common that they represent preparing activities, which do not take care of transformations. </w:t>
+      </w:r>
+    </w:p>
+    <w:p>
+      <w:pPr>
+        <w:rPr>
+          <w:szCs w:val="16"/>
+          <w:lang w:val="en-GB"/>
+        </w:rPr>
+      </w:pPr>
+    </w:p>
+    <w:p>
+      <w:pPr>
+        <w:rPr>
+          <w:szCs w:val="16"/>
+          <w:lang w:val="en-GB"/>
+        </w:rPr>
+      </w:pPr>
+      <w:r>
+        <w:rPr>
+          <w:szCs w:val="16"/>
+          <w:lang w:val="en-GB"/>
+        </w:rPr>
+        <w:t>The other types</w:t>
+      </w:r>
+      <w:r>
+        <w:rPr>
+          <w:szCs w:val="16"/>
+          <w:lang w:val="en-GB"/>
+        </w:rPr>
+        <w:t xml:space="preserve"> </w:t>
+      </w:r>
+      <w:r>
+        <w:rPr>
+          <w:szCs w:val="16"/>
+          <w:lang w:val="en-GB"/>
+        </w:rPr>
+        <w:t>(</w:t>
+      </w:r>
+      <w:r>
+        <w:rPr>
+          <w:szCs w:val="16"/>
+          <w:lang w:val="en-GB"/>
+        </w:rPr>
+        <w:t>Access, Reference, and Call</w:t>
+      </w:r>
+      <w:r>
+        <w:rPr>
+          <w:szCs w:val="16"/>
+          <w:lang w:val="en-GB"/>
+        </w:rPr>
+        <w:t>)</w:t>
+      </w:r>
+      <w:r>
+        <w:rPr>
+          <w:szCs w:val="16"/>
+          <w:lang w:val="en-GB"/>
+        </w:rPr>
+        <w:t xml:space="preserve"> have in common that they represent executing activities, which take care of the transformations. </w:t>
+      </w:r>
+    </w:p>
+    <w:p>
+      <w:pPr>
+        <w:rPr>
+          <w:szCs w:val="16"/>
+          <w:lang w:val="en-GB"/>
+        </w:rPr>
+      </w:pPr>
+    </w:p>
+    <w:p>
+      <w:pPr>
+        <w:rPr>
+          <w:szCs w:val="16"/>
+          <w:lang w:val="en-GB"/>
+        </w:rPr>
+      </w:pPr>
+      <w:r>
+        <w:rPr>
+          <w:szCs w:val="16"/>
+          <w:lang w:val="en-GB"/>
+        </w:rPr>
+        <w:t xml:space="preserve">A dependency of type </w:t>
+      </w:r>
+      <w:r>
+        <w:rPr>
+          <w:b/>
+          <w:szCs w:val="16"/>
+          <w:lang w:val="en-GB"/>
+        </w:rPr>
+        <w:t>Access</w:t>
+      </w:r>
+      <w:r>
+        <w:rPr>
+          <w:szCs w:val="16"/>
+          <w:lang w:val="en-GB"/>
+        </w:rPr>
+        <w:t xml:space="preserve"> represents the actual usage (e.g., read or write) of a variable of a</w:t>
+      </w:r>
+      <w:r>
+        <w:rPr>
+          <w:szCs w:val="16"/>
+          <w:lang w:val="en-GB"/>
+        </w:rPr>
+        <w:t>nother</w:t>
+      </w:r>
+      <w:r>
+        <w:rPr>
+          <w:szCs w:val="16"/>
+          <w:lang w:val="en-GB"/>
+        </w:rPr>
+        <w:t xml:space="preserve"> class</w:t>
+      </w:r>
+      <w:r>
+        <w:rPr>
+          <w:szCs w:val="16"/>
+          <w:lang w:val="en-GB"/>
+        </w:rPr>
+        <w:t xml:space="preserve"> (the server-class)</w:t>
+      </w:r>
+      <w:r>
+        <w:rPr>
+          <w:szCs w:val="16"/>
+          <w:lang w:val="en-GB"/>
+        </w:rPr>
+        <w:t xml:space="preserve">. In case of such an action, an Access dependency should link only to the server class that contains the variable, and does not consider the type of the accessed variable. Access of a variable of the client-class by the client-class itself is not interesting in case of architectural dependency analysis and is not reported as an Access dependency. However, if a class accesses a variable, there is a dependency to the type of that variable as well. This </w:t>
+      </w:r>
+      <w:r>
+        <w:rPr>
+          <w:szCs w:val="16"/>
+          <w:lang w:val="en-GB"/>
+        </w:rPr>
+        <w:lastRenderedPageBreak/>
+        <w:t>dependency on the variable type is report</w:t>
+      </w:r>
+      <w:r>
+        <w:rPr>
+          <w:szCs w:val="16"/>
+          <w:lang w:val="en-GB"/>
+        </w:rPr>
+        <w:t>ed</w:t>
+      </w:r>
+      <w:r>
+        <w:rPr>
+          <w:szCs w:val="16"/>
+          <w:lang w:val="en-GB"/>
+        </w:rPr>
+        <w:t>, but as type Reference, not as type Access.</w:t>
+      </w:r>
+    </w:p>
+    <w:p>
+      <w:pPr>
+        <w:rPr>
+          <w:szCs w:val="16"/>
+          <w:lang w:val="en-GB"/>
+        </w:rPr>
+      </w:pPr>
+    </w:p>
+    <w:p>
+      <w:pPr>
+        <w:rPr>
+          <w:szCs w:val="16"/>
+          <w:lang w:val="en-GB"/>
+        </w:rPr>
+      </w:pPr>
+      <w:r>
+        <w:rPr>
+          <w:szCs w:val="16"/>
+          <w:lang w:val="en-GB"/>
+        </w:rPr>
+        <w:t xml:space="preserve">Dependency type </w:t>
+      </w:r>
+      <w:r>
+        <w:rPr>
+          <w:b/>
+          <w:szCs w:val="16"/>
+          <w:lang w:val="en-GB"/>
+        </w:rPr>
+        <w:t>Call</w:t>
+      </w:r>
+      <w:r>
+        <w:rPr>
+          <w:szCs w:val="16"/>
+          <w:lang w:val="en-GB"/>
+        </w:rPr>
+        <w:t xml:space="preserve"> represents the invocation of a method of the server-class. In case of such an action, a Call dependency should link only to the server class that contains the method, not to the return type of the invoked method. Calling a method of the client-class by the client-class itself, is not interesting in case of architectural dependency analysis and is not reported as a dependency. Again, the dependency on the return type of the method is useful and is reported as type Reference, not as type Call. In case of chained call and/or access statements, only a Reference dependency on the return type or type of the last element in the chain is useful, since dependencies on the preceding used types are reported as Call or Access dependencies.</w:t>
+      </w:r>
+    </w:p>
+    <w:p>
+      <w:pPr>
+        <w:spacing w:after="200"/>
+        <w:rPr>
+          <w:szCs w:val="16"/>
+          <w:lang w:val="en-GB"/>
+        </w:rPr>
+      </w:pPr>
+    </w:p>
+    <w:p>
+      <w:pPr>
+        <w:spacing w:after="200"/>
+        <w:rPr>
+          <w:szCs w:val="16"/>
+          <w:lang w:val="en-GB"/>
+        </w:rPr>
+      </w:pPr>
+      <w:r>
+        <w:rPr>
+          <w:szCs w:val="16"/>
+          <w:lang w:val="en-GB"/>
+        </w:rPr>
+        <w:t xml:space="preserve">A dependency of type </w:t>
+      </w:r>
+      <w:r>
+        <w:rPr>
+          <w:b/>
+          <w:szCs w:val="16"/>
+          <w:lang w:val="en-GB"/>
+        </w:rPr>
+        <w:t>Reference</w:t>
+      </w:r>
+      <w:r>
+        <w:rPr>
+          <w:szCs w:val="16"/>
+          <w:lang w:val="en-GB"/>
+        </w:rPr>
+        <w:t xml:space="preserve"> represents a link to the server-class or an object of type of the server-class in the context of an operational activity. At code level, references are often included in access statements or call statements, where they precede the actual variable or method to appoint the used class or object. In these situations, Reference dependencies are not useful to report, since they coincide with the Access and Call dependencies. Consequently, many tools do not report these dependencies (HUSACCT also does not). However, if a reference is not followed by an access or call statement, it is useful to be reported. For example, in case an object is passed as an argument.</w:t>
+      </w:r>
+      <w:r>
+        <w:rPr>
+          <w:szCs w:val="16"/>
+          <w:lang w:val="en-GB"/>
+        </w:rPr>
+        <w:br/>
       </w:r>
     </w:p>
     <w:p>
       <w:pPr>
         <w:pStyle w:val="Kop2"/>
       </w:pPr>
-      <w:bookmarkStart w:id="37" w:name="_Toc467613071"/>
-      <w:r>
-        <w:lastRenderedPageBreak/>
+      <w:bookmarkStart w:id="37" w:name="_Toc467768636"/>
+      <w:r>
         <w:t>Application P</w:t>
       </w:r>
       <w:r>
@@ -17942,8 +18063,9 @@
       <w:pPr>
         <w:pStyle w:val="Kop2"/>
       </w:pPr>
-      <w:bookmarkStart w:id="38" w:name="_Toc467613072"/>
-      <w:r>
+      <w:bookmarkStart w:id="38" w:name="_Toc467768637"/>
+      <w:r>
+        <w:lastRenderedPageBreak/>
         <w:t>Analys</w:t>
       </w:r>
       <w:r>
@@ -18130,112 +18252,237 @@
         <w:rPr>
           <w:lang w:val="en-GB"/>
         </w:rPr>
-        <w:t xml:space="preserve">he lower bar is for the </w:t>
+        <w:t xml:space="preserve">he lower bar is for the progress of </w:t>
       </w:r>
       <w:r>
         <w:rPr>
           <w:lang w:val="en-GB"/>
         </w:rPr>
-        <w:lastRenderedPageBreak/>
-        <w:t xml:space="preserve">progress of </w:t>
+        <w:t xml:space="preserve">the </w:t>
       </w:r>
       <w:r>
         <w:rPr>
           <w:lang w:val="en-GB"/>
         </w:rPr>
-        <w:t xml:space="preserve">the </w:t>
+        <w:t>analysi</w:t>
       </w:r>
       <w:r>
         <w:rPr>
           <w:lang w:val="en-GB"/>
         </w:rPr>
-        <w:t>analysi</w:t>
+        <w:t>s</w:t>
       </w:r>
       <w:r>
         <w:rPr>
           <w:lang w:val="en-GB"/>
         </w:rPr>
-        <w:t>s</w:t>
+        <w:t xml:space="preserve"> </w:t>
       </w:r>
       <w:r>
         <w:rPr>
           <w:lang w:val="en-GB"/>
         </w:rPr>
-        <w:t xml:space="preserve"> </w:t>
+        <w:t xml:space="preserve">of </w:t>
       </w:r>
       <w:r>
         <w:rPr>
           <w:lang w:val="en-GB"/>
         </w:rPr>
-        <w:t xml:space="preserve">of </w:t>
+        <w:t xml:space="preserve">the current project. </w:t>
       </w:r>
       <w:r>
         <w:rPr>
           <w:lang w:val="en-GB"/>
         </w:rPr>
-        <w:t xml:space="preserve">the current project. </w:t>
+        <w:t>This bar starts running after the initial analysis process has finished</w:t>
       </w:r>
       <w:r>
         <w:rPr>
           <w:lang w:val="en-GB"/>
         </w:rPr>
-        <w:t>This bar starts running after the initial analysis process has finished</w:t>
+        <w:t xml:space="preserve"> and the repository is filled with raw data. Thereafter, </w:t>
       </w:r>
       <w:r>
         <w:rPr>
           <w:lang w:val="en-GB"/>
         </w:rPr>
-        <w:t xml:space="preserve"> and the repository is filled with raw data. Thereafter, </w:t>
+        <w:t>hierarch</w:t>
       </w:r>
       <w:r>
         <w:rPr>
           <w:lang w:val="en-GB"/>
         </w:rPr>
-        <w:t>hierarch</w:t>
+        <w:t>ical</w:t>
       </w:r>
       <w:r>
         <w:rPr>
           <w:lang w:val="en-GB"/>
         </w:rPr>
-        <w:t>ical</w:t>
+        <w:t xml:space="preserve"> structures</w:t>
       </w:r>
       <w:r>
         <w:rPr>
           <w:lang w:val="en-GB"/>
         </w:rPr>
-        <w:t xml:space="preserve"> structures</w:t>
+        <w:t>, external libraries</w:t>
       </w:r>
       <w:r>
         <w:rPr>
           <w:lang w:val="en-GB"/>
         </w:rPr>
-        <w:t>, external libraries</w:t>
+        <w:t xml:space="preserve"> and dependencies are </w:t>
       </w:r>
       <w:r>
         <w:rPr>
           <w:lang w:val="en-GB"/>
         </w:rPr>
-        <w:t xml:space="preserve"> and dependencies are </w:t>
+        <w:t>derived from the raw data, and a dependency cache is build up</w:t>
       </w:r>
       <w:r>
         <w:rPr>
           <w:lang w:val="en-GB"/>
         </w:rPr>
-        <w:t>derived from the raw data, and a dependency cache is build up</w:t>
-      </w:r>
-      <w:r>
+        <w:t xml:space="preserve">. </w:t>
+      </w:r>
+    </w:p>
+    <w:p>
+      <w:pPr>
         <w:rPr>
           <w:lang w:val="en-GB"/>
         </w:rPr>
+      </w:pPr>
+    </w:p>
+    <w:p>
+      <w:pPr>
+        <w:pStyle w:val="Kop3"/>
+        <w:rPr>
+          <w:lang w:val="en-GB"/>
+        </w:rPr>
+      </w:pPr>
+      <w:bookmarkStart w:id="39" w:name="_Toc467768638"/>
+      <w:r>
+        <w:rPr>
+          <w:lang w:val="en-GB"/>
+        </w:rPr>
+        <w:t>Accuracy of Code Analysis</w:t>
+      </w:r>
+      <w:bookmarkEnd w:id="39"/>
+    </w:p>
+    <w:p>
+      <w:pPr>
+        <w:rPr>
+          <w:lang w:val="en-GB"/>
+        </w:rPr>
+      </w:pPr>
+      <w:r>
+        <w:rPr>
+          <w:lang w:val="en-GB"/>
+        </w:rPr>
+        <w:t xml:space="preserve">Since version 4.0, the accuracy of dependency detection and HUSACCT </w:t>
+      </w:r>
+      <w:r>
+        <w:rPr>
+          <w:lang w:val="en-GB"/>
+        </w:rPr>
+        <w:t xml:space="preserve">Code analysis is improved up to the level that all dependencies in the </w:t>
+      </w:r>
+      <w:r>
+        <w:rPr>
+          <w:lang w:val="en-GB"/>
+        </w:rPr>
+        <w:t xml:space="preserve">Java-based </w:t>
+      </w:r>
+      <w:r>
+        <w:rPr>
+          <w:lang w:val="en-GB"/>
+        </w:rPr>
+        <w:t>SACC</w:t>
+      </w:r>
+      <w:r>
+        <w:rPr>
+          <w:lang w:val="en-GB"/>
+        </w:rPr>
+        <w:t xml:space="preserve"> Accuracy Test [1] are detected. </w:t>
+      </w:r>
+      <w:r>
+        <w:rPr>
+          <w:lang w:val="en-GB"/>
+        </w:rPr>
+        <w:t>Furthermore, dependency types and subtypes are reported correctly for these tests.</w:t>
+      </w:r>
+    </w:p>
+    <w:p>
+      <w:pPr>
+        <w:rPr>
+          <w:lang w:val="en-GB"/>
+        </w:rPr>
+      </w:pPr>
+    </w:p>
+    <w:p>
+      <w:pPr>
+        <w:rPr>
+          <w:lang w:val="en-GB"/>
+        </w:rPr>
+      </w:pPr>
+      <w:r>
+        <w:rPr>
+          <w:lang w:val="en-GB"/>
+        </w:rPr>
+        <w:t xml:space="preserve">[1] Pruijt, L., </w:t>
+      </w:r>
+      <w:proofErr w:type="spellStart"/>
+      <w:r>
+        <w:rPr>
+          <w:lang w:val="en-GB"/>
+        </w:rPr>
+        <w:t>Köppe</w:t>
+      </w:r>
+      <w:proofErr w:type="spellEnd"/>
+      <w:r>
+        <w:rPr>
+          <w:lang w:val="en-GB"/>
+        </w:rPr>
+        <w:t xml:space="preserve">, C., and </w:t>
+      </w:r>
+      <w:proofErr w:type="spellStart"/>
+      <w:r>
+        <w:rPr>
+          <w:lang w:val="en-GB"/>
+        </w:rPr>
+        <w:t>Brinkkemper</w:t>
+      </w:r>
+      <w:proofErr w:type="spellEnd"/>
+      <w:r>
+        <w:rPr>
+          <w:lang w:val="en-GB"/>
+        </w:rPr>
+        <w:t xml:space="preserve">, S. (2013). </w:t>
+      </w:r>
+    </w:p>
+    <w:p>
+      <w:pPr>
+        <w:rPr>
+          <w:lang w:val="en-GB"/>
+        </w:rPr>
+      </w:pPr>
+      <w:r>
+        <w:rPr>
+          <w:lang w:val="en-GB"/>
+        </w:rPr>
+        <w:t>On the Accuracy of Architecture Compliance Checking: Accuracy of Dependency Analysis and Violation Reporting.  21st International Conference on Program Comprehension (pp. 172–181). San Francisco, CA, USA</w:t>
+      </w:r>
+      <w:r>
+        <w:rPr>
+          <w:lang w:val="en-GB"/>
+        </w:rPr>
         <w:t xml:space="preserve">. </w:t>
       </w:r>
-    </w:p>
-    <w:p>
-      <w:pPr>
+      <w:r>
         <w:rPr>
           <w:lang w:val="en-GB"/>
         </w:rPr>
-      </w:pPr>
+        <w:t xml:space="preserve"> IEEE Computer Society Press.</w:t>
+      </w:r>
     </w:p>
     <w:p>
       <w:pPr>
@@ -18244,139 +18491,7 @@
           <w:lang w:val="en-GB"/>
         </w:rPr>
       </w:pPr>
-      <w:bookmarkStart w:id="39" w:name="_Toc467613073"/>
-      <w:r>
-        <w:rPr>
-          <w:lang w:val="en-GB"/>
-        </w:rPr>
-        <w:t>Accuracy of Code Analysis</w:t>
-      </w:r>
-      <w:bookmarkEnd w:id="39"/>
-    </w:p>
-    <w:p>
-      <w:pPr>
-        <w:rPr>
-          <w:lang w:val="en-GB"/>
-        </w:rPr>
-      </w:pPr>
-      <w:r>
-        <w:rPr>
-          <w:lang w:val="en-GB"/>
-        </w:rPr>
-        <w:t xml:space="preserve">Since version 4.0, the accuracy of dependency detection and HUSACCT </w:t>
-      </w:r>
-      <w:r>
-        <w:rPr>
-          <w:lang w:val="en-GB"/>
-        </w:rPr>
-        <w:t xml:space="preserve">Code analysis is improved up to the level that all dependencies in the </w:t>
-      </w:r>
-      <w:r>
-        <w:rPr>
-          <w:lang w:val="en-GB"/>
-        </w:rPr>
-        <w:t xml:space="preserve">Java-based </w:t>
-      </w:r>
-      <w:r>
-        <w:rPr>
-          <w:lang w:val="en-GB"/>
-        </w:rPr>
-        <w:t>SACC</w:t>
-      </w:r>
-      <w:r>
-        <w:rPr>
-          <w:lang w:val="en-GB"/>
-        </w:rPr>
-        <w:t xml:space="preserve"> Accuracy Test [1] are detected. </w:t>
-      </w:r>
-      <w:r>
-        <w:rPr>
-          <w:lang w:val="en-GB"/>
-        </w:rPr>
-        <w:t>Furthermore, dependency types and subtypes are reported correctly for these tests.</w:t>
-      </w:r>
-    </w:p>
-    <w:p>
-      <w:pPr>
-        <w:rPr>
-          <w:lang w:val="en-GB"/>
-        </w:rPr>
-      </w:pPr>
-    </w:p>
-    <w:p>
-      <w:pPr>
-        <w:rPr>
-          <w:lang w:val="en-GB"/>
-        </w:rPr>
-      </w:pPr>
-      <w:r>
-        <w:rPr>
-          <w:lang w:val="en-GB"/>
-        </w:rPr>
-        <w:t xml:space="preserve">[1] Pruijt, L., </w:t>
-      </w:r>
-      <w:proofErr w:type="spellStart"/>
-      <w:r>
-        <w:rPr>
-          <w:lang w:val="en-GB"/>
-        </w:rPr>
-        <w:t>Köppe</w:t>
-      </w:r>
-      <w:proofErr w:type="spellEnd"/>
-      <w:r>
-        <w:rPr>
-          <w:lang w:val="en-GB"/>
-        </w:rPr>
-        <w:t xml:space="preserve">, C., and </w:t>
-      </w:r>
-      <w:proofErr w:type="spellStart"/>
-      <w:r>
-        <w:rPr>
-          <w:lang w:val="en-GB"/>
-        </w:rPr>
-        <w:t>Brinkkemper</w:t>
-      </w:r>
-      <w:proofErr w:type="spellEnd"/>
-      <w:r>
-        <w:rPr>
-          <w:lang w:val="en-GB"/>
-        </w:rPr>
-        <w:t xml:space="preserve">, S. (2013). </w:t>
-      </w:r>
-    </w:p>
-    <w:p>
-      <w:pPr>
-        <w:rPr>
-          <w:lang w:val="en-GB"/>
-        </w:rPr>
-      </w:pPr>
-      <w:r>
-        <w:rPr>
-          <w:lang w:val="en-GB"/>
-        </w:rPr>
-        <w:t>On the Accuracy of Architecture Compliance Checking: Accuracy of Dependency Analysis and Violation Reporting.  21st International Conference on Program Comprehension (pp. 172–181). San Francisco, CA, USA</w:t>
-      </w:r>
-      <w:r>
-        <w:rPr>
-          <w:lang w:val="en-GB"/>
-        </w:rPr>
-        <w:t xml:space="preserve">. </w:t>
-      </w:r>
-      <w:r>
-        <w:rPr>
-          <w:lang w:val="en-GB"/>
-        </w:rPr>
-        <w:t xml:space="preserve"> IEEE Computer Society Press.</w:t>
-      </w:r>
-    </w:p>
-    <w:p>
-      <w:pPr>
-        <w:pStyle w:val="Kop3"/>
-        <w:rPr>
-          <w:lang w:val="en-GB"/>
-        </w:rPr>
-      </w:pPr>
-      <w:bookmarkStart w:id="40" w:name="_Toc467613074"/>
+      <w:bookmarkStart w:id="40" w:name="_Toc467768639"/>
       <w:r>
         <w:rPr>
           <w:lang w:val="en-GB"/>
@@ -18418,6 +18533,7 @@
         <w:ind w:left="360"/>
       </w:pPr>
       <w:r>
+        <w:lastRenderedPageBreak/>
         <w:t>The line number of a dependency may not be accurate in case of long expressions, which overlap several lines. In these cases, the first statement within the expression will be reported at the same line as the last statement in the expression. However, dependencies caused by arguments will be reported with their correct line number.</w:t>
       </w:r>
     </w:p>
@@ -18439,7 +18555,7 @@
       <w:pPr>
         <w:pStyle w:val="Kop2"/>
       </w:pPr>
-      <w:bookmarkStart w:id="41" w:name="_Toc467613075"/>
+      <w:bookmarkStart w:id="41" w:name="_Toc467768640"/>
       <w:r>
         <w:t>Analysed Application O</w:t>
       </w:r>
@@ -18519,7 +18635,7 @@
           <w:lang w:val="en-GB"/>
         </w:rPr>
       </w:pPr>
-      <w:bookmarkStart w:id="42" w:name="_Toc467613076"/>
+      <w:bookmarkStart w:id="42" w:name="_Toc467768641"/>
       <w:r>
         <w:rPr>
           <w:lang w:val="en-GB"/>
@@ -18670,7 +18786,6 @@
           <w:noProof/>
           <w:lang w:val="nl-NL" w:eastAsia="nl-NL"/>
         </w:rPr>
-        <w:lastRenderedPageBreak/>
         <w:drawing>
           <wp:inline distT="0" distB="0" distL="0" distR="0">
             <wp:extent cx="5248275" cy="3276600"/>
@@ -18723,11 +18838,12 @@
           <w:lang w:val="en-GB"/>
         </w:rPr>
       </w:pPr>
-      <w:bookmarkStart w:id="43" w:name="_Toc467613077"/>
+      <w:bookmarkStart w:id="43" w:name="_Toc467768642"/>
       <w:r>
         <w:rPr>
           <w:lang w:val="en-GB"/>
         </w:rPr>
+        <w:lastRenderedPageBreak/>
         <w:t>Usage V</w:t>
       </w:r>
       <w:r>
@@ -18940,12 +19056,31 @@
     </w:p>
     <w:p>
       <w:pPr>
+        <w:spacing w:after="200"/>
+        <w:rPr>
+          <w:rFonts w:ascii="Husans-Normal" w:hAnsi="Husans-Normal"/>
+          <w:bCs/>
+          <w:caps/>
+          <w:color w:val="262626" w:themeColor="text2"/>
+          <w:sz w:val="28"/>
+          <w:lang w:val="en-GB"/>
+        </w:rPr>
+      </w:pPr>
+      <w:r>
+        <w:rPr>
+          <w:lang w:val="en-GB"/>
+        </w:rPr>
+        <w:br w:type="page"/>
+      </w:r>
+    </w:p>
+    <w:p>
+      <w:pPr>
         <w:pStyle w:val="Kop3"/>
         <w:rPr>
           <w:lang w:val="en-GB"/>
         </w:rPr>
       </w:pPr>
-      <w:bookmarkStart w:id="44" w:name="_Toc467613078"/>
+      <w:bookmarkStart w:id="44" w:name="_Toc467768643"/>
       <w:r>
         <w:rPr>
           <w:lang w:val="en-GB"/>
@@ -19203,7 +19338,7 @@
       <w:pPr>
         <w:pStyle w:val="Kop2"/>
       </w:pPr>
-      <w:bookmarkStart w:id="45" w:name="_Toc467613079"/>
+      <w:bookmarkStart w:id="45" w:name="_Toc467768644"/>
       <w:r>
         <w:lastRenderedPageBreak/>
         <w:t>Implemented Architecture D</w:t>
@@ -19349,7 +19484,7 @@
       <w:pPr>
         <w:pStyle w:val="Kop3"/>
       </w:pPr>
-      <w:bookmarkStart w:id="46" w:name="_Toc467613080"/>
+      <w:bookmarkStart w:id="46" w:name="_Toc467768645"/>
       <w:r>
         <w:t>Menu B</w:t>
       </w:r>
@@ -20001,7 +20136,7 @@
       <w:pPr>
         <w:pStyle w:val="Kop3"/>
       </w:pPr>
-      <w:bookmarkStart w:id="47" w:name="_Toc467613081"/>
+      <w:bookmarkStart w:id="47" w:name="_Toc467768646"/>
       <w:r>
         <w:lastRenderedPageBreak/>
         <w:t>Options D</w:t>
@@ -21103,7 +21238,7 @@
       <w:pPr>
         <w:pStyle w:val="Kop3"/>
       </w:pPr>
-      <w:bookmarkStart w:id="49" w:name="_Toc467613082"/>
+      <w:bookmarkStart w:id="49" w:name="_Toc467768647"/>
       <w:r>
         <w:lastRenderedPageBreak/>
         <w:t xml:space="preserve">Zoom </w:t>
@@ -21549,7 +21684,7 @@
       <w:pPr>
         <w:pStyle w:val="Kop3"/>
       </w:pPr>
-      <w:bookmarkStart w:id="50" w:name="_Toc467613083"/>
+      <w:bookmarkStart w:id="50" w:name="_Toc467768648"/>
       <w:r>
         <w:t>Browse D</w:t>
       </w:r>
@@ -21609,7 +21744,7 @@
       <w:pPr>
         <w:pStyle w:val="Kop2"/>
       </w:pPr>
-      <w:bookmarkStart w:id="51" w:name="_Toc467613084"/>
+      <w:bookmarkStart w:id="51" w:name="_Toc467768649"/>
       <w:r>
         <w:lastRenderedPageBreak/>
         <w:t>Reconstruct Architecture</w:t>
@@ -21660,10 +21795,10 @@
           <w:lang w:val="nl-NL" w:eastAsia="nl-NL"/>
         </w:rPr>
         <w:drawing>
-          <wp:inline distT="0" distB="0" distL="0" distR="0" wp14:anchorId="1E543E1B" wp14:editId="40B303C5">
-            <wp:extent cx="5943600" cy="4120515"/>
+          <wp:inline distT="0" distB="0" distL="0" distR="0" wp14:anchorId="03E70116" wp14:editId="6038D1B7">
+            <wp:extent cx="5936776" cy="4113530"/>
             <wp:effectExtent l="0" t="0" r="0" b="0"/>
-            <wp:docPr id="89" name="Afbeelding 89"/>
+            <wp:docPr id="23" name="Afbeelding 23"/>
             <wp:cNvGraphicFramePr>
               <a:graphicFrameLocks xmlns:a="http://schemas.openxmlformats.org/drawingml/2006/main" noChangeAspect="1"/>
             </wp:cNvGraphicFramePr>
@@ -21674,20 +21809,27 @@
                     <pic:cNvPr id="1" name=""/>
                     <pic:cNvPicPr/>
                   </pic:nvPicPr>
-                  <pic:blipFill>
+                  <pic:blipFill rotWithShape="1">
                     <a:blip r:embed="rId57"/>
-                    <a:stretch>
-                      <a:fillRect/>
-                    </a:stretch>
+                    <a:srcRect r="114"/>
+                    <a:stretch/>
                   </pic:blipFill>
-                  <pic:spPr>
+                  <pic:spPr bwMode="auto">
                     <a:xfrm>
                       <a:off x="0" y="0"/>
-                      <a:ext cx="5943600" cy="4120515"/>
+                      <a:ext cx="5936776" cy="4113530"/>
                     </a:xfrm>
                     <a:prstGeom prst="rect">
                       <a:avLst/>
                     </a:prstGeom>
+                    <a:ln>
+                      <a:noFill/>
+                    </a:ln>
+                    <a:extLst>
+                      <a:ext uri="{53640926-AAD7-44D8-BBD7-CCE9431645EC}">
+                        <a14:shadowObscured xmlns:a14="http://schemas.microsoft.com/office/drawing/2010/main"/>
+                      </a:ext>
+                    </a:extLst>
                   </pic:spPr>
                 </pic:pic>
               </a:graphicData>
@@ -21701,7 +21843,7 @@
       <w:pPr>
         <w:pStyle w:val="Kop3"/>
       </w:pPr>
-      <w:bookmarkStart w:id="52" w:name="_Toc467613085"/>
+      <w:bookmarkStart w:id="52" w:name="_Toc467768650"/>
       <w:r>
         <w:t>Concept</w:t>
       </w:r>
@@ -22249,6 +22391,7 @@
           </w:tcPr>
           <w:p>
             <w:r>
+              <w:lastRenderedPageBreak/>
               <w:t>External System identification</w:t>
             </w:r>
           </w:p>
@@ -22767,7 +22910,7 @@
       <w:pPr>
         <w:pStyle w:val="Kop3"/>
       </w:pPr>
-      <w:bookmarkStart w:id="54" w:name="_Toc467613086"/>
+      <w:bookmarkStart w:id="54" w:name="_Toc467768651"/>
       <w:r>
         <w:lastRenderedPageBreak/>
         <w:t xml:space="preserve">SAR </w:t>
@@ -22871,10 +23014,10 @@
           <w:lang w:val="nl-NL" w:eastAsia="nl-NL"/>
         </w:rPr>
         <w:drawing>
-          <wp:inline distT="0" distB="0" distL="0" distR="0" wp14:anchorId="543041E1" wp14:editId="5F6B0153">
-            <wp:extent cx="5005449" cy="2505933"/>
+          <wp:inline distT="0" distB="0" distL="0" distR="0" wp14:anchorId="5F363EF7" wp14:editId="2F7CB1CA">
+            <wp:extent cx="5213445" cy="2613406"/>
             <wp:effectExtent l="0" t="0" r="0" b="0"/>
-            <wp:docPr id="90" name="Afbeelding 90"/>
+            <wp:docPr id="21" name="Afbeelding 21"/>
             <wp:cNvGraphicFramePr>
               <a:graphicFrameLocks xmlns:a="http://schemas.openxmlformats.org/drawingml/2006/main" noChangeAspect="1"/>
             </wp:cNvGraphicFramePr>
@@ -22894,7 +23037,7 @@
                   <pic:spPr>
                     <a:xfrm>
                       <a:off x="0" y="0"/>
-                      <a:ext cx="5012604" cy="2509515"/>
+                      <a:ext cx="5220715" cy="2617051"/>
                     </a:xfrm>
                     <a:prstGeom prst="rect">
                       <a:avLst/>
@@ -23574,7 +23717,7 @@
         <w:br w:type="page"/>
       </w:r>
       <w:bookmarkStart w:id="55" w:name="_Toc453616125"/>
-      <w:bookmarkStart w:id="56" w:name="_Toc467613087"/>
+      <w:bookmarkStart w:id="56" w:name="_Toc467768652"/>
       <w:r>
         <w:lastRenderedPageBreak/>
         <w:t>MoJo</w:t>
@@ -23673,8 +23816,34 @@
       <w:r>
         <w:t xml:space="preserve">from: </w:t>
       </w:r>
-      <w:r>
-        <w:t>http://www.cs.yorku.ca/~bil/downloads/</w:t>
+      <w:hyperlink r:id="rId68" w:history="1">
+        <w:r>
+          <w:rPr>
+            <w:rStyle w:val="Hyperlink"/>
+          </w:rPr>
+          <w:t>http://www.cs.yo</w:t>
+        </w:r>
+        <w:r>
+          <w:rPr>
+            <w:rStyle w:val="Hyperlink"/>
+          </w:rPr>
+          <w:t>r</w:t>
+        </w:r>
+        <w:r>
+          <w:rPr>
+            <w:rStyle w:val="Hyperlink"/>
+          </w:rPr>
+          <w:t>k</w:t>
+        </w:r>
+        <w:r>
+          <w:rPr>
+            <w:rStyle w:val="Hyperlink"/>
+          </w:rPr>
+          <w:t>u.ca/~bil/downloads/</w:t>
+        </w:r>
+      </w:hyperlink>
+      <w:r>
+        <w:t xml:space="preserve"> </w:t>
       </w:r>
       <w:r>
         <w:t xml:space="preserve">) is </w:t>
@@ -24008,7 +24177,7 @@
                     <pic:cNvPicPr/>
                   </pic:nvPicPr>
                   <pic:blipFill>
-                    <a:blip r:embed="rId68"/>
+                    <a:blip r:embed="rId69"/>
                     <a:stretch>
                       <a:fillRect/>
                     </a:stretch>
@@ -24128,19 +24297,66 @@
     </w:p>
     <w:p/>
     <w:p>
-      <w:r>
-        <w:t>Note: T</w:t>
-      </w:r>
-      <w:r>
-        <w:t xml:space="preserve">he </w:t>
-      </w:r>
-      <w:r>
-        <w:t>functionality described above is tested and applied, but currently not yet tested with scientific rigor. Consequently, check the results!</w:t>
-      </w:r>
-    </w:p>
-    <w:p>
-      <w:pPr>
-        <w:spacing w:after="200"/>
+      <w:pPr>
+        <w:rPr>
+          <w:b/>
+        </w:rPr>
+      </w:pPr>
+      <w:r>
+        <w:rPr>
+          <w:b/>
+        </w:rPr>
+        <w:t xml:space="preserve">Warning and </w:t>
+      </w:r>
+      <w:r>
+        <w:rPr>
+          <w:b/>
+        </w:rPr>
+        <w:t>HUSACCT specific extension</w:t>
+      </w:r>
+    </w:p>
+    <w:p>
+      <w:r>
+        <w:t xml:space="preserve">A characteristic of the </w:t>
+      </w:r>
+      <w:proofErr w:type="spellStart"/>
+      <w:r>
+        <w:t>MoJoFM</w:t>
+      </w:r>
+      <w:proofErr w:type="spellEnd"/>
+      <w:r>
+        <w:t xml:space="preserve"> calculation described by the author in the README file is the following: “</w:t>
+      </w:r>
+      <w:r>
+        <w:t>If the two decompositions do not refer to the same set of clustered</w:t>
+      </w:r>
+      <w:r>
+        <w:t xml:space="preserve"> </w:t>
+      </w:r>
+      <w:r>
+        <w:t>objects, only the intersection of the two sets will be considered.</w:t>
+      </w:r>
+      <w:r>
+        <w:t xml:space="preserve">” </w:t>
+      </w:r>
+      <w:r>
+        <w:br/>
+      </w:r>
+      <w:r>
+        <w:t>B</w:t>
+      </w:r>
+      <w:r>
+        <w:t>e aware of this</w:t>
+      </w:r>
+      <w:r>
+        <w:t xml:space="preserve"> characteristic</w:t>
+      </w:r>
+      <w:r>
+        <w:t xml:space="preserve">! </w:t>
+      </w:r>
+    </w:p>
+    <w:p>
+      <w:pPr>
         <w:rPr>
           <w:rFonts w:asciiTheme="majorHAnsi" w:eastAsiaTheme="majorEastAsia" w:hAnsiTheme="majorHAnsi" w:cstheme="majorBidi"/>
           <w:bCs/>
@@ -24151,6 +24367,116 @@
         </w:rPr>
       </w:pPr>
       <w:r>
+        <w:t xml:space="preserve">To prevent that </w:t>
+      </w:r>
+      <w:r>
+        <w:t>inco</w:t>
+      </w:r>
+      <w:r>
+        <w:t xml:space="preserve">mpatible intended architectures </w:t>
+      </w:r>
+      <w:r>
+        <w:t xml:space="preserve">with one overlapping </w:t>
+      </w:r>
+      <w:r>
+        <w:t>cluster</w:t>
+      </w:r>
+      <w:r>
+        <w:t xml:space="preserve"> </w:t>
+      </w:r>
+      <w:r>
+        <w:t xml:space="preserve">only </w:t>
+      </w:r>
+      <w:r>
+        <w:t xml:space="preserve">(e.g. </w:t>
+      </w:r>
+      <w:r>
+        <w:t xml:space="preserve">the </w:t>
+      </w:r>
+      <w:r>
+        <w:t>cluster that contains</w:t>
+      </w:r>
+      <w:r>
+        <w:t xml:space="preserve"> </w:t>
+      </w:r>
+      <w:proofErr w:type="spellStart"/>
+      <w:r>
+        <w:t>xLibraries</w:t>
+      </w:r>
+      <w:proofErr w:type="spellEnd"/>
+      <w:r>
+        <w:t>, which is</w:t>
+      </w:r>
+      <w:r>
+        <w:t xml:space="preserve"> generated by the algorithm for External system identification</w:t>
+      </w:r>
+      <w:r>
+        <w:t>) re</w:t>
+      </w:r>
+      <w:r>
+        <w:t>sults in a</w:t>
+      </w:r>
+      <w:r>
+        <w:t xml:space="preserve"> </w:t>
+      </w:r>
+      <w:proofErr w:type="spellStart"/>
+      <w:r>
+        <w:t>MoJoFM</w:t>
+      </w:r>
+      <w:proofErr w:type="spellEnd"/>
+      <w:r>
+        <w:t xml:space="preserve"> value of</w:t>
+      </w:r>
+      <w:r>
+        <w:t xml:space="preserve"> 100%</w:t>
+      </w:r>
+      <w:r>
+        <w:t xml:space="preserve">, the </w:t>
+      </w:r>
+      <w:proofErr w:type="spellStart"/>
+      <w:r>
+        <w:t>MoJoFM</w:t>
+      </w:r>
+      <w:proofErr w:type="spellEnd"/>
+      <w:r>
+        <w:t xml:space="preserve"> </w:t>
+      </w:r>
+      <w:r>
+        <w:t xml:space="preserve">code is </w:t>
+      </w:r>
+      <w:r>
+        <w:t>extended</w:t>
+      </w:r>
+      <w:r>
+        <w:t xml:space="preserve"> in such a way that the result will be 0 % </w:t>
+      </w:r>
+      <w:r>
+        <w:t>in this situation.</w:t>
+      </w:r>
+      <w:r>
+        <w:t xml:space="preserve"> </w:t>
+      </w:r>
+      <w:r>
+        <w:t xml:space="preserve">The extension is implemented in </w:t>
+      </w:r>
+      <w:proofErr w:type="spellStart"/>
+      <w:r>
+        <w:t>MoJoCalculator.</w:t>
+      </w:r>
+      <w:r>
+        <w:t>mojofmValue</w:t>
+      </w:r>
+      <w:proofErr w:type="spellEnd"/>
+      <w:r>
+        <w:t>(Vector, long, long)</w:t>
+      </w:r>
+      <w:r>
+        <w:t>.</w:t>
+      </w:r>
+      <w:r>
+        <w:t xml:space="preserve"> </w:t>
+      </w:r>
+      <w:r>
         <w:br w:type="page"/>
       </w:r>
     </w:p>
@@ -24158,7 +24484,7 @@
       <w:pPr>
         <w:pStyle w:val="Kop2"/>
       </w:pPr>
-      <w:bookmarkStart w:id="59" w:name="_Toc467613088"/>
+      <w:bookmarkStart w:id="59" w:name="_Toc467768653"/>
       <w:r>
         <w:lastRenderedPageBreak/>
         <w:t>A</w:t>
@@ -24200,7 +24526,7 @@
                     </pic:cNvPicPr>
                   </pic:nvPicPr>
                   <pic:blipFill>
-                    <a:blip r:embed="rId69" cstate="print"/>
+                    <a:blip r:embed="rId70" cstate="print"/>
                     <a:srcRect/>
                     <a:stretch>
                       <a:fillRect/>
@@ -24234,7 +24560,7 @@
       <w:pPr>
         <w:pStyle w:val="Kop2"/>
       </w:pPr>
-      <w:bookmarkStart w:id="60" w:name="_Toc467613089"/>
+      <w:bookmarkStart w:id="60" w:name="_Toc467768654"/>
       <w:r>
         <w:t>Report</w:t>
       </w:r>
@@ -24370,7 +24696,7 @@
                     </pic:cNvPicPr>
                   </pic:nvPicPr>
                   <pic:blipFill>
-                    <a:blip r:embed="rId70" cstate="print"/>
+                    <a:blip r:embed="rId71" cstate="print"/>
                     <a:srcRect/>
                     <a:stretch>
                       <a:fillRect/>
@@ -24464,7 +24790,7 @@
                     </pic:cNvPicPr>
                   </pic:nvPicPr>
                   <pic:blipFill>
-                    <a:blip r:embed="rId71" cstate="print"/>
+                    <a:blip r:embed="rId72" cstate="print"/>
                     <a:srcRect/>
                     <a:stretch>
                       <a:fillRect/>
@@ -24497,7 +24823,7 @@
       <w:pPr>
         <w:pStyle w:val="Kop2"/>
       </w:pPr>
-      <w:bookmarkStart w:id="61" w:name="_Toc467613090"/>
+      <w:bookmarkStart w:id="61" w:name="_Toc467768655"/>
       <w:r>
         <w:t>Export/Import Analysed Model</w:t>
       </w:r>
@@ -24641,7 +24967,7 @@
       <w:pPr>
         <w:pStyle w:val="Kop1"/>
       </w:pPr>
-      <w:bookmarkStart w:id="62" w:name="_Toc467613091"/>
+      <w:bookmarkStart w:id="62" w:name="_Toc467768656"/>
       <w:r>
         <w:lastRenderedPageBreak/>
         <w:t>Menu: Validate C</w:t>
@@ -24655,7 +24981,7 @@
       <w:pPr>
         <w:pStyle w:val="Kop2"/>
       </w:pPr>
-      <w:bookmarkStart w:id="63" w:name="_Toc467613092"/>
+      <w:bookmarkStart w:id="63" w:name="_Toc467768657"/>
       <w:r>
         <w:t>Validate N</w:t>
       </w:r>
@@ -24762,7 +25088,7 @@
       <w:pPr>
         <w:pStyle w:val="Kop3"/>
       </w:pPr>
-      <w:bookmarkStart w:id="64" w:name="_Toc467613093"/>
+      <w:bookmarkStart w:id="64" w:name="_Toc467768658"/>
       <w:r>
         <w:t>Violations per R</w:t>
       </w:r>
@@ -24818,7 +25144,7 @@
                     </pic:cNvPicPr>
                   </pic:nvPicPr>
                   <pic:blipFill>
-                    <a:blip r:embed="rId72" cstate="print"/>
+                    <a:blip r:embed="rId73" cstate="print"/>
                     <a:srcRect/>
                     <a:stretch>
                       <a:fillRect/>
@@ -24851,7 +25177,7 @@
       <w:pPr>
         <w:pStyle w:val="Kop3"/>
       </w:pPr>
-      <w:bookmarkStart w:id="65" w:name="_Toc467613094"/>
+      <w:bookmarkStart w:id="65" w:name="_Toc467768659"/>
       <w:r>
         <w:lastRenderedPageBreak/>
         <w:t>All V</w:t>
@@ -24940,7 +25266,7 @@
                     </pic:cNvPicPr>
                   </pic:nvPicPr>
                   <pic:blipFill>
-                    <a:blip r:embed="rId73" cstate="print"/>
+                    <a:blip r:embed="rId74" cstate="print"/>
                     <a:srcRect/>
                     <a:stretch>
                       <a:fillRect/>
@@ -25094,7 +25420,7 @@
                     </pic:cNvPicPr>
                   </pic:nvPicPr>
                   <pic:blipFill>
-                    <a:blip r:embed="rId74" cstate="print">
+                    <a:blip r:embed="rId75" cstate="print">
                       <a:extLst>
                         <a:ext uri="{28A0092B-C50C-407E-A947-70E740481C1C}">
                           <a14:useLocalDpi xmlns:a14="http://schemas.microsoft.com/office/drawing/2010/main" val="0"/>
@@ -25275,7 +25601,7 @@
                     </pic:cNvPicPr>
                   </pic:nvPicPr>
                   <pic:blipFill>
-                    <a:blip r:embed="rId75" cstate="print">
+                    <a:blip r:embed="rId76" cstate="print">
                       <a:extLst>
                         <a:ext uri="{28A0092B-C50C-407E-A947-70E740481C1C}">
                           <a14:useLocalDpi xmlns:a14="http://schemas.microsoft.com/office/drawing/2010/main" val="0"/>
@@ -25934,7 +26260,7 @@
       <w:pPr>
         <w:pStyle w:val="Kop3"/>
       </w:pPr>
-      <w:bookmarkStart w:id="68" w:name="_Toc467613095"/>
+      <w:bookmarkStart w:id="68" w:name="_Toc467768660"/>
       <w:r>
         <w:t>Violations in D</w:t>
       </w:r>
@@ -25978,7 +26304,7 @@
                     </pic:cNvPicPr>
                   </pic:nvPicPr>
                   <pic:blipFill>
-                    <a:blip r:embed="rId76" cstate="print"/>
+                    <a:blip r:embed="rId77" cstate="print"/>
                     <a:srcRect/>
                     <a:stretch>
                       <a:fillRect/>
@@ -26005,7 +26331,7 @@
       <w:pPr>
         <w:pStyle w:val="Kop2"/>
       </w:pPr>
-      <w:bookmarkStart w:id="69" w:name="_Toc467613096"/>
+      <w:bookmarkStart w:id="69" w:name="_Toc467768661"/>
       <w:r>
         <w:lastRenderedPageBreak/>
         <w:t>Violation</w:t>
@@ -26102,7 +26428,7 @@
                     </pic:cNvPicPr>
                   </pic:nvPicPr>
                   <pic:blipFill>
-                    <a:blip r:embed="rId77" cstate="print">
+                    <a:blip r:embed="rId78" cstate="print">
                       <a:extLst>
                         <a:ext uri="{28A0092B-C50C-407E-A947-70E740481C1C}">
                           <a14:useLocalDpi xmlns:a14="http://schemas.microsoft.com/office/drawing/2010/main" val="0"/>
@@ -26194,7 +26520,7 @@
                     <pic:cNvPicPr/>
                   </pic:nvPicPr>
                   <pic:blipFill>
-                    <a:blip r:embed="rId78" cstate="print">
+                    <a:blip r:embed="rId79" cstate="print">
                       <a:extLst>
                         <a:ext uri="{28A0092B-C50C-407E-A947-70E740481C1C}">
                           <a14:useLocalDpi xmlns:a14="http://schemas.microsoft.com/office/drawing/2010/main" val="0"/>
@@ -26279,7 +26605,7 @@
       <w:pPr>
         <w:pStyle w:val="Kop1"/>
       </w:pPr>
-      <w:bookmarkStart w:id="70" w:name="_Toc467613097"/>
+      <w:bookmarkStart w:id="70" w:name="_Toc467768662"/>
       <w:r>
         <w:t xml:space="preserve">MENU: </w:t>
       </w:r>
@@ -26292,7 +26618,7 @@
       <w:pPr>
         <w:pStyle w:val="Kop2"/>
       </w:pPr>
-      <w:bookmarkStart w:id="71" w:name="_Toc467613098"/>
+      <w:bookmarkStart w:id="71" w:name="_Toc467768663"/>
       <w:r>
         <w:t>Options</w:t>
       </w:r>
@@ -26302,7 +26628,7 @@
       <w:pPr>
         <w:pStyle w:val="Kop3"/>
       </w:pPr>
-      <w:bookmarkStart w:id="72" w:name="_Toc467613099"/>
+      <w:bookmarkStart w:id="72" w:name="_Toc467768664"/>
       <w:r>
         <w:t>General</w:t>
       </w:r>
@@ -26337,7 +26663,7 @@
                     </pic:cNvPicPr>
                   </pic:nvPicPr>
                   <pic:blipFill>
-                    <a:blip r:embed="rId79" cstate="print"/>
+                    <a:blip r:embed="rId80" cstate="print"/>
                     <a:srcRect/>
                     <a:stretch>
                       <a:fillRect/>
@@ -26464,7 +26790,7 @@
                     </pic:cNvPicPr>
                   </pic:nvPicPr>
                   <pic:blipFill>
-                    <a:blip r:embed="rId80" cstate="print"/>
+                    <a:blip r:embed="rId81" cstate="print"/>
                     <a:srcRect/>
                     <a:stretch>
                       <a:fillRect/>
@@ -26500,7 +26826,7 @@
         <w:pStyle w:val="Kop3"/>
       </w:pPr>
       <w:bookmarkStart w:id="73" w:name="_Toc369464585"/>
-      <w:bookmarkStart w:id="74" w:name="_Toc467613100"/>
+      <w:bookmarkStart w:id="74" w:name="_Toc467768665"/>
       <w:r>
         <w:t xml:space="preserve">Validate - </w:t>
       </w:r>
@@ -26641,7 +26967,7 @@
                     <pic:cNvPicPr/>
                   </pic:nvPicPr>
                   <pic:blipFill>
-                    <a:blip r:embed="rId81" cstate="print">
+                    <a:blip r:embed="rId82" cstate="print">
                       <a:extLst>
                         <a:ext uri="{28A0092B-C50C-407E-A947-70E740481C1C}">
                           <a14:useLocalDpi xmlns:a14="http://schemas.microsoft.com/office/drawing/2010/main" val="0"/>
@@ -26807,7 +27133,7 @@
                     <pic:cNvPicPr/>
                   </pic:nvPicPr>
                   <pic:blipFill>
-                    <a:blip r:embed="rId82" cstate="print">
+                    <a:blip r:embed="rId83" cstate="print">
                       <a:extLst>
                         <a:ext uri="{28A0092B-C50C-407E-A947-70E740481C1C}">
                           <a14:useLocalDpi xmlns:a14="http://schemas.microsoft.com/office/drawing/2010/main" val="0"/>
@@ -26984,7 +27310,7 @@
                     <pic:cNvPicPr/>
                   </pic:nvPicPr>
                   <pic:blipFill>
-                    <a:blip r:embed="rId83" cstate="print">
+                    <a:blip r:embed="rId84" cstate="print">
                       <a:extLst>
                         <a:ext uri="{28A0092B-C50C-407E-A947-70E740481C1C}">
                           <a14:useLocalDpi xmlns:a14="http://schemas.microsoft.com/office/drawing/2010/main" val="0"/>
@@ -27173,7 +27499,7 @@
                     <pic:cNvPicPr/>
                   </pic:nvPicPr>
                   <pic:blipFill>
-                    <a:blip r:embed="rId84" cstate="print"/>
+                    <a:blip r:embed="rId85" cstate="print"/>
                     <a:stretch>
                       <a:fillRect/>
                     </a:stretch>
@@ -27207,7 +27533,7 @@
       <w:pPr>
         <w:pStyle w:val="Kop1"/>
       </w:pPr>
-      <w:bookmarkStart w:id="82" w:name="_Toc467613101"/>
+      <w:bookmarkStart w:id="82" w:name="_Toc467768666"/>
       <w:r>
         <w:rPr>
           <w:lang w:val="nl-NL"/>
@@ -27903,8 +28229,8 @@
       </w:r>
     </w:p>
     <w:sectPr>
-      <w:headerReference w:type="default" r:id="rId85"/>
-      <w:footerReference w:type="default" r:id="rId86"/>
+      <w:headerReference w:type="default" r:id="rId86"/>
+      <w:footerReference w:type="default" r:id="rId87"/>
       <w:pgSz w:w="12240" w:h="15840"/>
       <w:pgMar w:top="1440" w:right="1440" w:bottom="1440" w:left="1440" w:header="720" w:footer="720" w:gutter="0"/>
       <w:pgNumType w:start="0"/>
@@ -28050,7 +28376,7 @@
         <w:szCs w:val="28"/>
         <w:lang w:val="nl-NL"/>
       </w:rPr>
-      <w:t>20</w:t>
+      <w:t>2</w:t>
     </w:r>
     <w:r>
       <w:rPr>
@@ -28143,7 +28469,6 @@
     <w:lvl w:ilvl="0">
       <w:start w:val="1"/>
       <w:numFmt w:val="decimal"/>
-      <w:pStyle w:val="Kop1"/>
       <w:lvlText w:val="%1."/>
       <w:legacy w:legacy="1" w:legacySpace="144" w:legacyIndent="0"/>
       <w:lvlJc w:val="left"/>
@@ -28151,7 +28476,6 @@
     <w:lvl w:ilvl="1">
       <w:start w:val="1"/>
       <w:numFmt w:val="decimal"/>
-      <w:pStyle w:val="Kop2"/>
       <w:lvlText w:val="%1.%2"/>
       <w:legacy w:legacy="1" w:legacySpace="144" w:legacyIndent="0"/>
       <w:lvlJc w:val="left"/>
@@ -28159,7 +28483,6 @@
     <w:lvl w:ilvl="2">
       <w:start w:val="1"/>
       <w:numFmt w:val="decimal"/>
-      <w:pStyle w:val="Kop3"/>
       <w:lvlText w:val="%1.%2.%3"/>
       <w:legacy w:legacy="1" w:legacySpace="144" w:legacyIndent="0"/>
       <w:lvlJc w:val="left"/>
@@ -28167,7 +28490,6 @@
     <w:lvl w:ilvl="3">
       <w:start w:val="1"/>
       <w:numFmt w:val="decimal"/>
-      <w:pStyle w:val="Kop4"/>
       <w:lvlText w:val="%1.%2.%3.%4"/>
       <w:legacy w:legacy="1" w:legacySpace="144" w:legacyIndent="0"/>
       <w:lvlJc w:val="left"/>
@@ -28175,7 +28497,6 @@
     <w:lvl w:ilvl="4">
       <w:start w:val="1"/>
       <w:numFmt w:val="decimal"/>
-      <w:pStyle w:val="Kop5"/>
       <w:lvlText w:val="%1.%2.%3.%4.%5"/>
       <w:legacy w:legacy="1" w:legacySpace="144" w:legacyIndent="0"/>
       <w:lvlJc w:val="left"/>
@@ -28183,7 +28504,6 @@
     <w:lvl w:ilvl="5">
       <w:start w:val="1"/>
       <w:numFmt w:val="decimal"/>
-      <w:pStyle w:val="Kop6"/>
       <w:lvlText w:val="%1.%2.%3.%4.%5.%6"/>
       <w:legacy w:legacy="1" w:legacySpace="144" w:legacyIndent="0"/>
       <w:lvlJc w:val="left"/>
@@ -28191,7 +28511,6 @@
     <w:lvl w:ilvl="6">
       <w:start w:val="1"/>
       <w:numFmt w:val="decimal"/>
-      <w:pStyle w:val="Kop7"/>
       <w:lvlText w:val="%1.%2.%3.%4.%5.%6.%7"/>
       <w:legacy w:legacy="1" w:legacySpace="144" w:legacyIndent="0"/>
       <w:lvlJc w:val="left"/>
@@ -28199,7 +28518,6 @@
     <w:lvl w:ilvl="7">
       <w:start w:val="1"/>
       <w:numFmt w:val="decimal"/>
-      <w:pStyle w:val="Kop8"/>
       <w:lvlText w:val="%1.%2.%3.%4.%5.%6.%7.%8"/>
       <w:legacy w:legacy="1" w:legacySpace="144" w:legacyIndent="0"/>
       <w:lvlJc w:val="left"/>
@@ -28207,7 +28525,6 @@
     <w:lvl w:ilvl="8">
       <w:start w:val="1"/>
       <w:numFmt w:val="decimal"/>
-      <w:pStyle w:val="Kop9"/>
       <w:lvlText w:val="%1.%2.%3.%4.%5.%6.%7.%8.%9"/>
       <w:legacy w:legacy="1" w:legacySpace="144" w:legacyIndent="0"/>
       <w:lvlJc w:val="left"/>
@@ -29053,7 +29370,7 @@
   <w:abstractNum w:abstractNumId="11" w15:restartNumberingAfterBreak="0">
     <w:nsid w:val="1E0020A3"/>
     <w:multiLevelType w:val="multilevel"/>
-    <w:tmpl w:val="EFC885A2"/>
+    <w:tmpl w:val="6420870E"/>
     <w:lvl w:ilvl="0">
       <w:start w:val="1"/>
       <w:numFmt w:val="decimal"/>
@@ -31758,6 +32075,34 @@
   </w:num>
   <w:num w:numId="35">
     <w:abstractNumId w:val="0"/>
+  </w:num>
+  <w:num w:numId="36">
+    <w:abstractNumId w:val="11"/>
+    <w:lvlOverride w:ilvl="0">
+      <w:startOverride w:val="4"/>
+    </w:lvlOverride>
+    <w:lvlOverride w:ilvl="1"/>
+    <w:lvlOverride w:ilvl="2">
+      <w:startOverride w:val="1"/>
+    </w:lvlOverride>
+    <w:lvlOverride w:ilvl="3">
+      <w:startOverride w:val="1"/>
+    </w:lvlOverride>
+    <w:lvlOverride w:ilvl="4">
+      <w:startOverride w:val="1"/>
+    </w:lvlOverride>
+    <w:lvlOverride w:ilvl="5">
+      <w:startOverride w:val="1"/>
+    </w:lvlOverride>
+    <w:lvlOverride w:ilvl="6">
+      <w:startOverride w:val="1"/>
+    </w:lvlOverride>
+    <w:lvlOverride w:ilvl="7">
+      <w:startOverride w:val="1"/>
+    </w:lvlOverride>
+    <w:lvlOverride w:ilvl="8">
+      <w:startOverride w:val="1"/>
+    </w:lvlOverride>
   </w:num>
   <w:numIdMacAtCleanup w:val="31"/>
 </w:numbering>
@@ -33634,6 +33979,18 @@
       </w:tblBorders>
     </w:tblPr>
   </w:style>
+  <w:style w:type="character" w:styleId="GevolgdeHyperlink">
+    <w:name w:val="FollowedHyperlink"/>
+    <w:basedOn w:val="Standaardalinea-lettertype"/>
+    <w:uiPriority w:val="99"/>
+    <w:semiHidden/>
+    <w:unhideWhenUsed/>
+    <w:rsid w:val="00206032"/>
+    <w:rPr>
+      <w:color w:val="ED0010" w:themeColor="followedHyperlink"/>
+      <w:u w:val="single"/>
+    </w:rPr>
+  </w:style>
 </w:styles>
 </file>
 
@@ -33886,7 +34243,7 @@
 </file>
 
 <file path=customXml/itemProps2.xml><?xml version="1.0" encoding="utf-8"?>
-<ds:datastoreItem xmlns:ds="http://schemas.openxmlformats.org/officeDocument/2006/customXml" ds:itemID="{9AA9D70F-7891-46BA-B0A1-66C9B9366B81}">
+<ds:datastoreItem xmlns:ds="http://schemas.openxmlformats.org/officeDocument/2006/customXml" ds:itemID="{9EC00FC0-731E-4428-A009-5C3E0134C83F}">
   <ds:schemaRefs>
     <ds:schemaRef ds:uri="http://schemas.openxmlformats.org/officeDocument/2006/bibliography"/>
   </ds:schemaRefs>

</xml_diff>

<commit_message>
Validate: default rule types assigned to Facade; update of gui disabled during check conformance process; filter violations improved.
</commit_message>
<xml_diff>
--- a/doc/user/HUSACCT User Manual.docx
+++ b/doc/user/HUSACCT User Manual.docx
@@ -159,7 +159,7 @@
                   <w:rPr>
                     <w:lang w:val="en-GB"/>
                   </w:rPr>
-                  <w:t>March</w:t>
+                  <w:t>April</w:t>
                 </w:r>
                 <w:r>
                   <w:rPr>
@@ -659,7 +659,7 @@
         <w:t xml:space="preserve"> HUSACCT version 5 added advanced SAR functionality, with thanks to two student teams that participated in the development in spring 2016.</w:t>
       </w:r>
     </w:p>
-    <w:bookmarkStart w:id="0" w:name="_Toc478130872" w:displacedByCustomXml="next"/>
+    <w:bookmarkStart w:id="0" w:name="_Toc479333953" w:displacedByCustomXml="next"/>
     <w:sdt>
       <w:sdtPr>
         <w:rPr>
@@ -737,7 +737,7 @@
             </w:rPr>
             <w:fldChar w:fldCharType="separate"/>
           </w:r>
-          <w:hyperlink w:anchor="_Toc478130872" w:history="1">
+          <w:hyperlink w:anchor="_Toc479333953" w:history="1">
             <w:r>
               <w:rPr>
                 <w:rStyle w:val="Hyperlink"/>
@@ -764,7 +764,7 @@
                 <w:noProof/>
                 <w:webHidden/>
               </w:rPr>
-              <w:instrText xml:space="preserve"> PAGEREF _Toc478130872 \h </w:instrText>
+              <w:instrText xml:space="preserve"> PAGEREF _Toc479333953 \h </w:instrText>
             </w:r>
             <w:r>
               <w:rPr>
@@ -808,7 +808,7 @@
               <w:lang w:val="nl-NL" w:eastAsia="nl-NL"/>
             </w:rPr>
           </w:pPr>
-          <w:hyperlink w:anchor="_Toc478130873" w:history="1">
+          <w:hyperlink w:anchor="_Toc479333954" w:history="1">
             <w:r>
               <w:rPr>
                 <w:rStyle w:val="Hyperlink"/>
@@ -850,7 +850,7 @@
                 <w:noProof/>
                 <w:webHidden/>
               </w:rPr>
-              <w:instrText xml:space="preserve"> PAGEREF _Toc478130873 \h </w:instrText>
+              <w:instrText xml:space="preserve"> PAGEREF _Toc479333954 \h </w:instrText>
             </w:r>
             <w:r>
               <w:rPr>
@@ -894,7 +894,7 @@
               <w:lang w:val="nl-NL" w:eastAsia="nl-NL"/>
             </w:rPr>
           </w:pPr>
-          <w:hyperlink w:anchor="_Toc478130874" w:history="1">
+          <w:hyperlink w:anchor="_Toc479333955" w:history="1">
             <w:r>
               <w:rPr>
                 <w:rStyle w:val="Hyperlink"/>
@@ -936,7 +936,7 @@
                 <w:noProof/>
                 <w:webHidden/>
               </w:rPr>
-              <w:instrText xml:space="preserve"> PAGEREF _Toc478130874 \h </w:instrText>
+              <w:instrText xml:space="preserve"> PAGEREF _Toc479333955 \h </w:instrText>
             </w:r>
             <w:r>
               <w:rPr>
@@ -980,7 +980,7 @@
               <w:lang w:val="nl-NL" w:eastAsia="nl-NL"/>
             </w:rPr>
           </w:pPr>
-          <w:hyperlink w:anchor="_Toc478130875" w:history="1">
+          <w:hyperlink w:anchor="_Toc479333956" w:history="1">
             <w:r>
               <w:rPr>
                 <w:rStyle w:val="Hyperlink"/>
@@ -1022,7 +1022,7 @@
                 <w:noProof/>
                 <w:webHidden/>
               </w:rPr>
-              <w:instrText xml:space="preserve"> PAGEREF _Toc478130875 \h </w:instrText>
+              <w:instrText xml:space="preserve"> PAGEREF _Toc479333956 \h </w:instrText>
             </w:r>
             <w:r>
               <w:rPr>
@@ -1066,7 +1066,7 @@
               <w:lang w:val="nl-NL" w:eastAsia="nl-NL"/>
             </w:rPr>
           </w:pPr>
-          <w:hyperlink w:anchor="_Toc478130876" w:history="1">
+          <w:hyperlink w:anchor="_Toc479333957" w:history="1">
             <w:r>
               <w:rPr>
                 <w:rStyle w:val="Hyperlink"/>
@@ -1108,7 +1108,7 @@
                 <w:noProof/>
                 <w:webHidden/>
               </w:rPr>
-              <w:instrText xml:space="preserve"> PAGEREF _Toc478130876 \h </w:instrText>
+              <w:instrText xml:space="preserve"> PAGEREF _Toc479333957 \h </w:instrText>
             </w:r>
             <w:r>
               <w:rPr>
@@ -1152,7 +1152,7 @@
               <w:lang w:val="nl-NL" w:eastAsia="nl-NL"/>
             </w:rPr>
           </w:pPr>
-          <w:hyperlink w:anchor="_Toc478130877" w:history="1">
+          <w:hyperlink w:anchor="_Toc479333958" w:history="1">
             <w:r>
               <w:rPr>
                 <w:rStyle w:val="Hyperlink"/>
@@ -1194,7 +1194,7 @@
                 <w:noProof/>
                 <w:webHidden/>
               </w:rPr>
-              <w:instrText xml:space="preserve"> PAGEREF _Toc478130877 \h </w:instrText>
+              <w:instrText xml:space="preserve"> PAGEREF _Toc479333958 \h </w:instrText>
             </w:r>
             <w:r>
               <w:rPr>
@@ -1238,7 +1238,7 @@
               <w:lang w:val="nl-NL" w:eastAsia="nl-NL"/>
             </w:rPr>
           </w:pPr>
-          <w:hyperlink w:anchor="_Toc478130878" w:history="1">
+          <w:hyperlink w:anchor="_Toc479333959" w:history="1">
             <w:r>
               <w:rPr>
                 <w:rStyle w:val="Hyperlink"/>
@@ -1280,7 +1280,7 @@
                 <w:noProof/>
                 <w:webHidden/>
               </w:rPr>
-              <w:instrText xml:space="preserve"> PAGEREF _Toc478130878 \h </w:instrText>
+              <w:instrText xml:space="preserve"> PAGEREF _Toc479333959 \h </w:instrText>
             </w:r>
             <w:r>
               <w:rPr>
@@ -1324,7 +1324,7 @@
               <w:lang w:val="nl-NL" w:eastAsia="nl-NL"/>
             </w:rPr>
           </w:pPr>
-          <w:hyperlink w:anchor="_Toc478130879" w:history="1">
+          <w:hyperlink w:anchor="_Toc479333960" w:history="1">
             <w:r>
               <w:rPr>
                 <w:rStyle w:val="Hyperlink"/>
@@ -1366,7 +1366,7 @@
                 <w:noProof/>
                 <w:webHidden/>
               </w:rPr>
-              <w:instrText xml:space="preserve"> PAGEREF _Toc478130879 \h </w:instrText>
+              <w:instrText xml:space="preserve"> PAGEREF _Toc479333960 \h </w:instrText>
             </w:r>
             <w:r>
               <w:rPr>
@@ -1410,7 +1410,7 @@
               <w:lang w:val="nl-NL" w:eastAsia="nl-NL"/>
             </w:rPr>
           </w:pPr>
-          <w:hyperlink w:anchor="_Toc478130880" w:history="1">
+          <w:hyperlink w:anchor="_Toc479333961" w:history="1">
             <w:r>
               <w:rPr>
                 <w:rStyle w:val="Hyperlink"/>
@@ -1452,7 +1452,7 @@
                 <w:noProof/>
                 <w:webHidden/>
               </w:rPr>
-              <w:instrText xml:space="preserve"> PAGEREF _Toc478130880 \h </w:instrText>
+              <w:instrText xml:space="preserve"> PAGEREF _Toc479333961 \h </w:instrText>
             </w:r>
             <w:r>
               <w:rPr>
@@ -1496,7 +1496,7 @@
               <w:lang w:val="nl-NL" w:eastAsia="nl-NL"/>
             </w:rPr>
           </w:pPr>
-          <w:hyperlink w:anchor="_Toc478130881" w:history="1">
+          <w:hyperlink w:anchor="_Toc479333962" w:history="1">
             <w:r>
               <w:rPr>
                 <w:rStyle w:val="Hyperlink"/>
@@ -1538,7 +1538,7 @@
                 <w:noProof/>
                 <w:webHidden/>
               </w:rPr>
-              <w:instrText xml:space="preserve"> PAGEREF _Toc478130881 \h </w:instrText>
+              <w:instrText xml:space="preserve"> PAGEREF _Toc479333962 \h </w:instrText>
             </w:r>
             <w:r>
               <w:rPr>
@@ -1582,7 +1582,7 @@
               <w:lang w:val="nl-NL" w:eastAsia="nl-NL"/>
             </w:rPr>
           </w:pPr>
-          <w:hyperlink w:anchor="_Toc478130882" w:history="1">
+          <w:hyperlink w:anchor="_Toc479333963" w:history="1">
             <w:r>
               <w:rPr>
                 <w:rStyle w:val="Hyperlink"/>
@@ -1624,7 +1624,7 @@
                 <w:noProof/>
                 <w:webHidden/>
               </w:rPr>
-              <w:instrText xml:space="preserve"> PAGEREF _Toc478130882 \h </w:instrText>
+              <w:instrText xml:space="preserve"> PAGEREF _Toc479333963 \h </w:instrText>
             </w:r>
             <w:r>
               <w:rPr>
@@ -1668,7 +1668,7 @@
               <w:lang w:val="nl-NL" w:eastAsia="nl-NL"/>
             </w:rPr>
           </w:pPr>
-          <w:hyperlink w:anchor="_Toc478130883" w:history="1">
+          <w:hyperlink w:anchor="_Toc479333964" w:history="1">
             <w:r>
               <w:rPr>
                 <w:rStyle w:val="Hyperlink"/>
@@ -1710,7 +1710,7 @@
                 <w:noProof/>
                 <w:webHidden/>
               </w:rPr>
-              <w:instrText xml:space="preserve"> PAGEREF _Toc478130883 \h </w:instrText>
+              <w:instrText xml:space="preserve"> PAGEREF _Toc479333964 \h </w:instrText>
             </w:r>
             <w:r>
               <w:rPr>
@@ -1754,7 +1754,7 @@
               <w:lang w:val="nl-NL" w:eastAsia="nl-NL"/>
             </w:rPr>
           </w:pPr>
-          <w:hyperlink w:anchor="_Toc478130884" w:history="1">
+          <w:hyperlink w:anchor="_Toc479333965" w:history="1">
             <w:r>
               <w:rPr>
                 <w:rStyle w:val="Hyperlink"/>
@@ -1796,7 +1796,7 @@
                 <w:noProof/>
                 <w:webHidden/>
               </w:rPr>
-              <w:instrText xml:space="preserve"> PAGEREF _Toc478130884 \h </w:instrText>
+              <w:instrText xml:space="preserve"> PAGEREF _Toc479333965 \h </w:instrText>
             </w:r>
             <w:r>
               <w:rPr>
@@ -1840,7 +1840,7 @@
               <w:lang w:val="nl-NL" w:eastAsia="nl-NL"/>
             </w:rPr>
           </w:pPr>
-          <w:hyperlink w:anchor="_Toc478130885" w:history="1">
+          <w:hyperlink w:anchor="_Toc479333966" w:history="1">
             <w:r>
               <w:rPr>
                 <w:rStyle w:val="Hyperlink"/>
@@ -1882,7 +1882,7 @@
                 <w:noProof/>
                 <w:webHidden/>
               </w:rPr>
-              <w:instrText xml:space="preserve"> PAGEREF _Toc478130885 \h </w:instrText>
+              <w:instrText xml:space="preserve"> PAGEREF _Toc479333966 \h </w:instrText>
             </w:r>
             <w:r>
               <w:rPr>
@@ -1926,7 +1926,7 @@
               <w:lang w:val="nl-NL" w:eastAsia="nl-NL"/>
             </w:rPr>
           </w:pPr>
-          <w:hyperlink w:anchor="_Toc478130886" w:history="1">
+          <w:hyperlink w:anchor="_Toc479333967" w:history="1">
             <w:r>
               <w:rPr>
                 <w:rStyle w:val="Hyperlink"/>
@@ -1968,7 +1968,7 @@
                 <w:noProof/>
                 <w:webHidden/>
               </w:rPr>
-              <w:instrText xml:space="preserve"> PAGEREF _Toc478130886 \h </w:instrText>
+              <w:instrText xml:space="preserve"> PAGEREF _Toc479333967 \h </w:instrText>
             </w:r>
             <w:r>
               <w:rPr>
@@ -2012,7 +2012,7 @@
               <w:lang w:val="nl-NL" w:eastAsia="nl-NL"/>
             </w:rPr>
           </w:pPr>
-          <w:hyperlink w:anchor="_Toc478130887" w:history="1">
+          <w:hyperlink w:anchor="_Toc479333968" w:history="1">
             <w:r>
               <w:rPr>
                 <w:rStyle w:val="Hyperlink"/>
@@ -2054,7 +2054,7 @@
                 <w:noProof/>
                 <w:webHidden/>
               </w:rPr>
-              <w:instrText xml:space="preserve"> PAGEREF _Toc478130887 \h </w:instrText>
+              <w:instrText xml:space="preserve"> PAGEREF _Toc479333968 \h </w:instrText>
             </w:r>
             <w:r>
               <w:rPr>
@@ -2098,7 +2098,7 @@
               <w:lang w:val="nl-NL" w:eastAsia="nl-NL"/>
             </w:rPr>
           </w:pPr>
-          <w:hyperlink w:anchor="_Toc478130888" w:history="1">
+          <w:hyperlink w:anchor="_Toc479333969" w:history="1">
             <w:r>
               <w:rPr>
                 <w:rStyle w:val="Hyperlink"/>
@@ -2140,7 +2140,7 @@
                 <w:noProof/>
                 <w:webHidden/>
               </w:rPr>
-              <w:instrText xml:space="preserve"> PAGEREF _Toc478130888 \h </w:instrText>
+              <w:instrText xml:space="preserve"> PAGEREF _Toc479333969 \h </w:instrText>
             </w:r>
             <w:r>
               <w:rPr>
@@ -2184,7 +2184,7 @@
               <w:lang w:val="nl-NL" w:eastAsia="nl-NL"/>
             </w:rPr>
           </w:pPr>
-          <w:hyperlink w:anchor="_Toc478130889" w:history="1">
+          <w:hyperlink w:anchor="_Toc479333970" w:history="1">
             <w:r>
               <w:rPr>
                 <w:rStyle w:val="Hyperlink"/>
@@ -2226,7 +2226,7 @@
                 <w:noProof/>
                 <w:webHidden/>
               </w:rPr>
-              <w:instrText xml:space="preserve"> PAGEREF _Toc478130889 \h </w:instrText>
+              <w:instrText xml:space="preserve"> PAGEREF _Toc479333970 \h </w:instrText>
             </w:r>
             <w:r>
               <w:rPr>
@@ -2270,7 +2270,7 @@
               <w:lang w:val="nl-NL" w:eastAsia="nl-NL"/>
             </w:rPr>
           </w:pPr>
-          <w:hyperlink w:anchor="_Toc478130890" w:history="1">
+          <w:hyperlink w:anchor="_Toc479333971" w:history="1">
             <w:r>
               <w:rPr>
                 <w:rStyle w:val="Hyperlink"/>
@@ -2312,7 +2312,7 @@
                 <w:noProof/>
                 <w:webHidden/>
               </w:rPr>
-              <w:instrText xml:space="preserve"> PAGEREF _Toc478130890 \h </w:instrText>
+              <w:instrText xml:space="preserve"> PAGEREF _Toc479333971 \h </w:instrText>
             </w:r>
             <w:r>
               <w:rPr>
@@ -2356,7 +2356,7 @@
               <w:lang w:val="nl-NL" w:eastAsia="nl-NL"/>
             </w:rPr>
           </w:pPr>
-          <w:hyperlink w:anchor="_Toc478130891" w:history="1">
+          <w:hyperlink w:anchor="_Toc479333972" w:history="1">
             <w:r>
               <w:rPr>
                 <w:rStyle w:val="Hyperlink"/>
@@ -2398,7 +2398,7 @@
                 <w:noProof/>
                 <w:webHidden/>
               </w:rPr>
-              <w:instrText xml:space="preserve"> PAGEREF _Toc478130891 \h </w:instrText>
+              <w:instrText xml:space="preserve"> PAGEREF _Toc479333972 \h </w:instrText>
             </w:r>
             <w:r>
               <w:rPr>
@@ -2442,7 +2442,7 @@
               <w:lang w:val="nl-NL" w:eastAsia="nl-NL"/>
             </w:rPr>
           </w:pPr>
-          <w:hyperlink w:anchor="_Toc478130892" w:history="1">
+          <w:hyperlink w:anchor="_Toc479333973" w:history="1">
             <w:r>
               <w:rPr>
                 <w:rStyle w:val="Hyperlink"/>
@@ -2484,7 +2484,7 @@
                 <w:noProof/>
                 <w:webHidden/>
               </w:rPr>
-              <w:instrText xml:space="preserve"> PAGEREF _Toc478130892 \h </w:instrText>
+              <w:instrText xml:space="preserve"> PAGEREF _Toc479333973 \h </w:instrText>
             </w:r>
             <w:r>
               <w:rPr>
@@ -2528,7 +2528,7 @@
               <w:lang w:val="nl-NL" w:eastAsia="nl-NL"/>
             </w:rPr>
           </w:pPr>
-          <w:hyperlink w:anchor="_Toc478130893" w:history="1">
+          <w:hyperlink w:anchor="_Toc479333974" w:history="1">
             <w:r>
               <w:rPr>
                 <w:rStyle w:val="Hyperlink"/>
@@ -2570,7 +2570,7 @@
                 <w:noProof/>
                 <w:webHidden/>
               </w:rPr>
-              <w:instrText xml:space="preserve"> PAGEREF _Toc478130893 \h </w:instrText>
+              <w:instrText xml:space="preserve"> PAGEREF _Toc479333974 \h </w:instrText>
             </w:r>
             <w:r>
               <w:rPr>
@@ -2614,7 +2614,7 @@
               <w:lang w:val="nl-NL" w:eastAsia="nl-NL"/>
             </w:rPr>
           </w:pPr>
-          <w:hyperlink w:anchor="_Toc478130894" w:history="1">
+          <w:hyperlink w:anchor="_Toc479333975" w:history="1">
             <w:r>
               <w:rPr>
                 <w:rStyle w:val="Hyperlink"/>
@@ -2656,7 +2656,7 @@
                 <w:noProof/>
                 <w:webHidden/>
               </w:rPr>
-              <w:instrText xml:space="preserve"> PAGEREF _Toc478130894 \h </w:instrText>
+              <w:instrText xml:space="preserve"> PAGEREF _Toc479333975 \h </w:instrText>
             </w:r>
             <w:r>
               <w:rPr>
@@ -2700,7 +2700,7 @@
               <w:lang w:val="nl-NL" w:eastAsia="nl-NL"/>
             </w:rPr>
           </w:pPr>
-          <w:hyperlink w:anchor="_Toc478130895" w:history="1">
+          <w:hyperlink w:anchor="_Toc479333976" w:history="1">
             <w:r>
               <w:rPr>
                 <w:rStyle w:val="Hyperlink"/>
@@ -2742,7 +2742,7 @@
                 <w:noProof/>
                 <w:webHidden/>
               </w:rPr>
-              <w:instrText xml:space="preserve"> PAGEREF _Toc478130895 \h </w:instrText>
+              <w:instrText xml:space="preserve"> PAGEREF _Toc479333976 \h </w:instrText>
             </w:r>
             <w:r>
               <w:rPr>
@@ -2786,7 +2786,7 @@
               <w:lang w:val="nl-NL" w:eastAsia="nl-NL"/>
             </w:rPr>
           </w:pPr>
-          <w:hyperlink w:anchor="_Toc478130896" w:history="1">
+          <w:hyperlink w:anchor="_Toc479333977" w:history="1">
             <w:r>
               <w:rPr>
                 <w:rStyle w:val="Hyperlink"/>
@@ -2828,7 +2828,7 @@
                 <w:noProof/>
                 <w:webHidden/>
               </w:rPr>
-              <w:instrText xml:space="preserve"> PAGEREF _Toc478130896 \h </w:instrText>
+              <w:instrText xml:space="preserve"> PAGEREF _Toc479333977 \h </w:instrText>
             </w:r>
             <w:r>
               <w:rPr>
@@ -2872,7 +2872,7 @@
               <w:lang w:val="nl-NL" w:eastAsia="nl-NL"/>
             </w:rPr>
           </w:pPr>
-          <w:hyperlink w:anchor="_Toc478130897" w:history="1">
+          <w:hyperlink w:anchor="_Toc479333978" w:history="1">
             <w:r>
               <w:rPr>
                 <w:rStyle w:val="Hyperlink"/>
@@ -2914,7 +2914,7 @@
                 <w:noProof/>
                 <w:webHidden/>
               </w:rPr>
-              <w:instrText xml:space="preserve"> PAGEREF _Toc478130897 \h </w:instrText>
+              <w:instrText xml:space="preserve"> PAGEREF _Toc479333978 \h </w:instrText>
             </w:r>
             <w:r>
               <w:rPr>
@@ -2958,7 +2958,7 @@
               <w:lang w:val="nl-NL" w:eastAsia="nl-NL"/>
             </w:rPr>
           </w:pPr>
-          <w:hyperlink w:anchor="_Toc478130898" w:history="1">
+          <w:hyperlink w:anchor="_Toc479333979" w:history="1">
             <w:r>
               <w:rPr>
                 <w:rStyle w:val="Hyperlink"/>
@@ -3000,7 +3000,7 @@
                 <w:noProof/>
                 <w:webHidden/>
               </w:rPr>
-              <w:instrText xml:space="preserve"> PAGEREF _Toc478130898 \h </w:instrText>
+              <w:instrText xml:space="preserve"> PAGEREF _Toc479333979 \h </w:instrText>
             </w:r>
             <w:r>
               <w:rPr>
@@ -3044,7 +3044,7 @@
               <w:lang w:val="nl-NL" w:eastAsia="nl-NL"/>
             </w:rPr>
           </w:pPr>
-          <w:hyperlink w:anchor="_Toc478130899" w:history="1">
+          <w:hyperlink w:anchor="_Toc479333980" w:history="1">
             <w:r>
               <w:rPr>
                 <w:rStyle w:val="Hyperlink"/>
@@ -3086,7 +3086,7 @@
                 <w:noProof/>
                 <w:webHidden/>
               </w:rPr>
-              <w:instrText xml:space="preserve"> PAGEREF _Toc478130899 \h </w:instrText>
+              <w:instrText xml:space="preserve"> PAGEREF _Toc479333980 \h </w:instrText>
             </w:r>
             <w:r>
               <w:rPr>
@@ -3130,7 +3130,7 @@
               <w:lang w:val="nl-NL" w:eastAsia="nl-NL"/>
             </w:rPr>
           </w:pPr>
-          <w:hyperlink w:anchor="_Toc478130900" w:history="1">
+          <w:hyperlink w:anchor="_Toc479333981" w:history="1">
             <w:r>
               <w:rPr>
                 <w:rStyle w:val="Hyperlink"/>
@@ -3172,7 +3172,7 @@
                 <w:noProof/>
                 <w:webHidden/>
               </w:rPr>
-              <w:instrText xml:space="preserve"> PAGEREF _Toc478130900 \h </w:instrText>
+              <w:instrText xml:space="preserve"> PAGEREF _Toc479333981 \h </w:instrText>
             </w:r>
             <w:r>
               <w:rPr>
@@ -3216,7 +3216,7 @@
               <w:lang w:val="nl-NL" w:eastAsia="nl-NL"/>
             </w:rPr>
           </w:pPr>
-          <w:hyperlink w:anchor="_Toc478130901" w:history="1">
+          <w:hyperlink w:anchor="_Toc479333982" w:history="1">
             <w:r>
               <w:rPr>
                 <w:rStyle w:val="Hyperlink"/>
@@ -3258,7 +3258,7 @@
                 <w:noProof/>
                 <w:webHidden/>
               </w:rPr>
-              <w:instrText xml:space="preserve"> PAGEREF _Toc478130901 \h </w:instrText>
+              <w:instrText xml:space="preserve"> PAGEREF _Toc479333982 \h </w:instrText>
             </w:r>
             <w:r>
               <w:rPr>
@@ -3302,7 +3302,7 @@
               <w:lang w:val="nl-NL" w:eastAsia="nl-NL"/>
             </w:rPr>
           </w:pPr>
-          <w:hyperlink w:anchor="_Toc478130902" w:history="1">
+          <w:hyperlink w:anchor="_Toc479333983" w:history="1">
             <w:r>
               <w:rPr>
                 <w:rStyle w:val="Hyperlink"/>
@@ -3344,7 +3344,7 @@
                 <w:noProof/>
                 <w:webHidden/>
               </w:rPr>
-              <w:instrText xml:space="preserve"> PAGEREF _Toc478130902 \h </w:instrText>
+              <w:instrText xml:space="preserve"> PAGEREF _Toc479333983 \h </w:instrText>
             </w:r>
             <w:r>
               <w:rPr>
@@ -3388,7 +3388,7 @@
               <w:lang w:val="nl-NL" w:eastAsia="nl-NL"/>
             </w:rPr>
           </w:pPr>
-          <w:hyperlink w:anchor="_Toc478130903" w:history="1">
+          <w:hyperlink w:anchor="_Toc479333984" w:history="1">
             <w:r>
               <w:rPr>
                 <w:rStyle w:val="Hyperlink"/>
@@ -3430,7 +3430,7 @@
                 <w:noProof/>
                 <w:webHidden/>
               </w:rPr>
-              <w:instrText xml:space="preserve"> PAGEREF _Toc478130903 \h </w:instrText>
+              <w:instrText xml:space="preserve"> PAGEREF _Toc479333984 \h </w:instrText>
             </w:r>
             <w:r>
               <w:rPr>
@@ -3474,7 +3474,7 @@
               <w:lang w:val="nl-NL" w:eastAsia="nl-NL"/>
             </w:rPr>
           </w:pPr>
-          <w:hyperlink w:anchor="_Toc478130904" w:history="1">
+          <w:hyperlink w:anchor="_Toc479333985" w:history="1">
             <w:r>
               <w:rPr>
                 <w:rStyle w:val="Hyperlink"/>
@@ -3518,7 +3518,7 @@
                 <w:noProof/>
                 <w:webHidden/>
               </w:rPr>
-              <w:instrText xml:space="preserve"> PAGEREF _Toc478130904 \h </w:instrText>
+              <w:instrText xml:space="preserve"> PAGEREF _Toc479333985 \h </w:instrText>
             </w:r>
             <w:r>
               <w:rPr>
@@ -3562,7 +3562,7 @@
               <w:lang w:val="nl-NL" w:eastAsia="nl-NL"/>
             </w:rPr>
           </w:pPr>
-          <w:hyperlink w:anchor="_Toc478130905" w:history="1">
+          <w:hyperlink w:anchor="_Toc479333986" w:history="1">
             <w:r>
               <w:rPr>
                 <w:rStyle w:val="Hyperlink"/>
@@ -3606,7 +3606,7 @@
                 <w:noProof/>
                 <w:webHidden/>
               </w:rPr>
-              <w:instrText xml:space="preserve"> PAGEREF _Toc478130905 \h </w:instrText>
+              <w:instrText xml:space="preserve"> PAGEREF _Toc479333986 \h </w:instrText>
             </w:r>
             <w:r>
               <w:rPr>
@@ -3650,7 +3650,7 @@
               <w:lang w:val="nl-NL" w:eastAsia="nl-NL"/>
             </w:rPr>
           </w:pPr>
-          <w:hyperlink w:anchor="_Toc478130906" w:history="1">
+          <w:hyperlink w:anchor="_Toc479333987" w:history="1">
             <w:r>
               <w:rPr>
                 <w:rStyle w:val="Hyperlink"/>
@@ -3692,7 +3692,7 @@
                 <w:noProof/>
                 <w:webHidden/>
               </w:rPr>
-              <w:instrText xml:space="preserve"> PAGEREF _Toc478130906 \h </w:instrText>
+              <w:instrText xml:space="preserve"> PAGEREF _Toc479333987 \h </w:instrText>
             </w:r>
             <w:r>
               <w:rPr>
@@ -3736,7 +3736,7 @@
               <w:lang w:val="nl-NL" w:eastAsia="nl-NL"/>
             </w:rPr>
           </w:pPr>
-          <w:hyperlink w:anchor="_Toc478130907" w:history="1">
+          <w:hyperlink w:anchor="_Toc479333988" w:history="1">
             <w:r>
               <w:rPr>
                 <w:rStyle w:val="Hyperlink"/>
@@ -3780,7 +3780,7 @@
                 <w:noProof/>
                 <w:webHidden/>
               </w:rPr>
-              <w:instrText xml:space="preserve"> PAGEREF _Toc478130907 \h </w:instrText>
+              <w:instrText xml:space="preserve"> PAGEREF _Toc479333988 \h </w:instrText>
             </w:r>
             <w:r>
               <w:rPr>
@@ -3824,7 +3824,7 @@
               <w:lang w:val="nl-NL" w:eastAsia="nl-NL"/>
             </w:rPr>
           </w:pPr>
-          <w:hyperlink w:anchor="_Toc478130908" w:history="1">
+          <w:hyperlink w:anchor="_Toc479333989" w:history="1">
             <w:r>
               <w:rPr>
                 <w:rStyle w:val="Hyperlink"/>
@@ -3868,7 +3868,7 @@
                 <w:noProof/>
                 <w:webHidden/>
               </w:rPr>
-              <w:instrText xml:space="preserve"> PAGEREF _Toc478130908 \h </w:instrText>
+              <w:instrText xml:space="preserve"> PAGEREF _Toc479333989 \h </w:instrText>
             </w:r>
             <w:r>
               <w:rPr>
@@ -3912,7 +3912,7 @@
               <w:lang w:val="nl-NL" w:eastAsia="nl-NL"/>
             </w:rPr>
           </w:pPr>
-          <w:hyperlink w:anchor="_Toc478130909" w:history="1">
+          <w:hyperlink w:anchor="_Toc479333990" w:history="1">
             <w:r>
               <w:rPr>
                 <w:rStyle w:val="Hyperlink"/>
@@ -3956,7 +3956,7 @@
                 <w:noProof/>
                 <w:webHidden/>
               </w:rPr>
-              <w:instrText xml:space="preserve"> PAGEREF _Toc478130909 \h </w:instrText>
+              <w:instrText xml:space="preserve"> PAGEREF _Toc479333990 \h </w:instrText>
             </w:r>
             <w:r>
               <w:rPr>
@@ -4000,7 +4000,7 @@
               <w:lang w:val="nl-NL" w:eastAsia="nl-NL"/>
             </w:rPr>
           </w:pPr>
-          <w:hyperlink w:anchor="_Toc478130910" w:history="1">
+          <w:hyperlink w:anchor="_Toc479333991" w:history="1">
             <w:r>
               <w:rPr>
                 <w:rStyle w:val="Hyperlink"/>
@@ -4042,7 +4042,7 @@
                 <w:noProof/>
                 <w:webHidden/>
               </w:rPr>
-              <w:instrText xml:space="preserve"> PAGEREF _Toc478130910 \h </w:instrText>
+              <w:instrText xml:space="preserve"> PAGEREF _Toc479333991 \h </w:instrText>
             </w:r>
             <w:r>
               <w:rPr>
@@ -4086,7 +4086,7 @@
               <w:lang w:val="nl-NL" w:eastAsia="nl-NL"/>
             </w:rPr>
           </w:pPr>
-          <w:hyperlink w:anchor="_Toc478130911" w:history="1">
+          <w:hyperlink w:anchor="_Toc479333992" w:history="1">
             <w:r>
               <w:rPr>
                 <w:rStyle w:val="Hyperlink"/>
@@ -4128,7 +4128,7 @@
                 <w:noProof/>
                 <w:webHidden/>
               </w:rPr>
-              <w:instrText xml:space="preserve"> PAGEREF _Toc478130911 \h </w:instrText>
+              <w:instrText xml:space="preserve"> PAGEREF _Toc479333992 \h </w:instrText>
             </w:r>
             <w:r>
               <w:rPr>
@@ -4172,7 +4172,7 @@
               <w:lang w:val="nl-NL" w:eastAsia="nl-NL"/>
             </w:rPr>
           </w:pPr>
-          <w:hyperlink w:anchor="_Toc478130912" w:history="1">
+          <w:hyperlink w:anchor="_Toc479333993" w:history="1">
             <w:r>
               <w:rPr>
                 <w:rStyle w:val="Hyperlink"/>
@@ -4214,7 +4214,7 @@
                 <w:noProof/>
                 <w:webHidden/>
               </w:rPr>
-              <w:instrText xml:space="preserve"> PAGEREF _Toc478130912 \h </w:instrText>
+              <w:instrText xml:space="preserve"> PAGEREF _Toc479333993 \h </w:instrText>
             </w:r>
             <w:r>
               <w:rPr>
@@ -4258,7 +4258,7 @@
               <w:lang w:val="nl-NL" w:eastAsia="nl-NL"/>
             </w:rPr>
           </w:pPr>
-          <w:hyperlink w:anchor="_Toc478130913" w:history="1">
+          <w:hyperlink w:anchor="_Toc479333994" w:history="1">
             <w:r>
               <w:rPr>
                 <w:rStyle w:val="Hyperlink"/>
@@ -4300,7 +4300,7 @@
                 <w:noProof/>
                 <w:webHidden/>
               </w:rPr>
-              <w:instrText xml:space="preserve"> PAGEREF _Toc478130913 \h </w:instrText>
+              <w:instrText xml:space="preserve"> PAGEREF _Toc479333994 \h </w:instrText>
             </w:r>
             <w:r>
               <w:rPr>
@@ -4344,7 +4344,7 @@
               <w:lang w:val="nl-NL" w:eastAsia="nl-NL"/>
             </w:rPr>
           </w:pPr>
-          <w:hyperlink w:anchor="_Toc478130914" w:history="1">
+          <w:hyperlink w:anchor="_Toc479333995" w:history="1">
             <w:r>
               <w:rPr>
                 <w:rStyle w:val="Hyperlink"/>
@@ -4386,7 +4386,7 @@
                 <w:noProof/>
                 <w:webHidden/>
               </w:rPr>
-              <w:instrText xml:space="preserve"> PAGEREF _Toc478130914 \h </w:instrText>
+              <w:instrText xml:space="preserve"> PAGEREF _Toc479333995 \h </w:instrText>
             </w:r>
             <w:r>
               <w:rPr>
@@ -4430,7 +4430,7 @@
               <w:lang w:val="nl-NL" w:eastAsia="nl-NL"/>
             </w:rPr>
           </w:pPr>
-          <w:hyperlink w:anchor="_Toc478130915" w:history="1">
+          <w:hyperlink w:anchor="_Toc479333996" w:history="1">
             <w:r>
               <w:rPr>
                 <w:rStyle w:val="Hyperlink"/>
@@ -4472,7 +4472,7 @@
                 <w:noProof/>
                 <w:webHidden/>
               </w:rPr>
-              <w:instrText xml:space="preserve"> PAGEREF _Toc478130915 \h </w:instrText>
+              <w:instrText xml:space="preserve"> PAGEREF _Toc479333996 \h </w:instrText>
             </w:r>
             <w:r>
               <w:rPr>
@@ -4516,7 +4516,7 @@
               <w:lang w:val="nl-NL" w:eastAsia="nl-NL"/>
             </w:rPr>
           </w:pPr>
-          <w:hyperlink w:anchor="_Toc478130916" w:history="1">
+          <w:hyperlink w:anchor="_Toc479333997" w:history="1">
             <w:r>
               <w:rPr>
                 <w:rStyle w:val="Hyperlink"/>
@@ -4558,7 +4558,7 @@
                 <w:noProof/>
                 <w:webHidden/>
               </w:rPr>
-              <w:instrText xml:space="preserve"> PAGEREF _Toc478130916 \h </w:instrText>
+              <w:instrText xml:space="preserve"> PAGEREF _Toc479333997 \h </w:instrText>
             </w:r>
             <w:r>
               <w:rPr>
@@ -4602,7 +4602,7 @@
               <w:lang w:val="nl-NL" w:eastAsia="nl-NL"/>
             </w:rPr>
           </w:pPr>
-          <w:hyperlink w:anchor="_Toc478130917" w:history="1">
+          <w:hyperlink w:anchor="_Toc479333998" w:history="1">
             <w:r>
               <w:rPr>
                 <w:rStyle w:val="Hyperlink"/>
@@ -4644,7 +4644,7 @@
                 <w:noProof/>
                 <w:webHidden/>
               </w:rPr>
-              <w:instrText xml:space="preserve"> PAGEREF _Toc478130917 \h </w:instrText>
+              <w:instrText xml:space="preserve"> PAGEREF _Toc479333998 \h </w:instrText>
             </w:r>
             <w:r>
               <w:rPr>
@@ -4688,7 +4688,7 @@
               <w:lang w:val="nl-NL" w:eastAsia="nl-NL"/>
             </w:rPr>
           </w:pPr>
-          <w:hyperlink w:anchor="_Toc478130918" w:history="1">
+          <w:hyperlink w:anchor="_Toc479333999" w:history="1">
             <w:r>
               <w:rPr>
                 <w:rStyle w:val="Hyperlink"/>
@@ -4730,7 +4730,7 @@
                 <w:noProof/>
                 <w:webHidden/>
               </w:rPr>
-              <w:instrText xml:space="preserve"> PAGEREF _Toc478130918 \h </w:instrText>
+              <w:instrText xml:space="preserve"> PAGEREF _Toc479333999 \h </w:instrText>
             </w:r>
             <w:r>
               <w:rPr>
@@ -4774,7 +4774,7 @@
               <w:lang w:val="nl-NL" w:eastAsia="nl-NL"/>
             </w:rPr>
           </w:pPr>
-          <w:hyperlink w:anchor="_Toc478130919" w:history="1">
+          <w:hyperlink w:anchor="_Toc479334000" w:history="1">
             <w:r>
               <w:rPr>
                 <w:rStyle w:val="Hyperlink"/>
@@ -4816,7 +4816,7 @@
                 <w:noProof/>
                 <w:webHidden/>
               </w:rPr>
-              <w:instrText xml:space="preserve"> PAGEREF _Toc478130919 \h </w:instrText>
+              <w:instrText xml:space="preserve"> PAGEREF _Toc479334000 \h </w:instrText>
             </w:r>
             <w:r>
               <w:rPr>
@@ -4860,7 +4860,7 @@
               <w:lang w:val="nl-NL" w:eastAsia="nl-NL"/>
             </w:rPr>
           </w:pPr>
-          <w:hyperlink w:anchor="_Toc478130920" w:history="1">
+          <w:hyperlink w:anchor="_Toc479334001" w:history="1">
             <w:r>
               <w:rPr>
                 <w:rStyle w:val="Hyperlink"/>
@@ -4902,7 +4902,7 @@
                 <w:noProof/>
                 <w:webHidden/>
               </w:rPr>
-              <w:instrText xml:space="preserve"> PAGEREF _Toc478130920 \h </w:instrText>
+              <w:instrText xml:space="preserve"> PAGEREF _Toc479334001 \h </w:instrText>
             </w:r>
             <w:r>
               <w:rPr>
@@ -4946,7 +4946,7 @@
               <w:lang w:val="nl-NL" w:eastAsia="nl-NL"/>
             </w:rPr>
           </w:pPr>
-          <w:hyperlink w:anchor="_Toc478130921" w:history="1">
+          <w:hyperlink w:anchor="_Toc479334002" w:history="1">
             <w:r>
               <w:rPr>
                 <w:rStyle w:val="Hyperlink"/>
@@ -4988,7 +4988,7 @@
                 <w:noProof/>
                 <w:webHidden/>
               </w:rPr>
-              <w:instrText xml:space="preserve"> PAGEREF _Toc478130921 \h </w:instrText>
+              <w:instrText xml:space="preserve"> PAGEREF _Toc479334002 \h </w:instrText>
             </w:r>
             <w:r>
               <w:rPr>
@@ -5032,7 +5032,7 @@
               <w:lang w:val="nl-NL" w:eastAsia="nl-NL"/>
             </w:rPr>
           </w:pPr>
-          <w:hyperlink w:anchor="_Toc478130922" w:history="1">
+          <w:hyperlink w:anchor="_Toc479334003" w:history="1">
             <w:r>
               <w:rPr>
                 <w:rStyle w:val="Hyperlink"/>
@@ -5074,7 +5074,7 @@
                 <w:noProof/>
                 <w:webHidden/>
               </w:rPr>
-              <w:instrText xml:space="preserve"> PAGEREF _Toc478130922 \h </w:instrText>
+              <w:instrText xml:space="preserve"> PAGEREF _Toc479334003 \h </w:instrText>
             </w:r>
             <w:r>
               <w:rPr>
@@ -5118,7 +5118,7 @@
               <w:lang w:val="nl-NL" w:eastAsia="nl-NL"/>
             </w:rPr>
           </w:pPr>
-          <w:hyperlink w:anchor="_Toc478130923" w:history="1">
+          <w:hyperlink w:anchor="_Toc479334004" w:history="1">
             <w:r>
               <w:rPr>
                 <w:rStyle w:val="Hyperlink"/>
@@ -5160,7 +5160,7 @@
                 <w:noProof/>
                 <w:webHidden/>
               </w:rPr>
-              <w:instrText xml:space="preserve"> PAGEREF _Toc478130923 \h </w:instrText>
+              <w:instrText xml:space="preserve"> PAGEREF _Toc479334004 \h </w:instrText>
             </w:r>
             <w:r>
               <w:rPr>
@@ -5204,7 +5204,7 @@
               <w:lang w:val="nl-NL" w:eastAsia="nl-NL"/>
             </w:rPr>
           </w:pPr>
-          <w:hyperlink w:anchor="_Toc478130924" w:history="1">
+          <w:hyperlink w:anchor="_Toc479334005" w:history="1">
             <w:r>
               <w:rPr>
                 <w:rStyle w:val="Hyperlink"/>
@@ -5246,7 +5246,7 @@
                 <w:noProof/>
                 <w:webHidden/>
               </w:rPr>
-              <w:instrText xml:space="preserve"> PAGEREF _Toc478130924 \h </w:instrText>
+              <w:instrText xml:space="preserve"> PAGEREF _Toc479334005 \h </w:instrText>
             </w:r>
             <w:r>
               <w:rPr>
@@ -5290,7 +5290,7 @@
               <w:lang w:val="nl-NL" w:eastAsia="nl-NL"/>
             </w:rPr>
           </w:pPr>
-          <w:hyperlink w:anchor="_Toc478130925" w:history="1">
+          <w:hyperlink w:anchor="_Toc479334006" w:history="1">
             <w:r>
               <w:rPr>
                 <w:rStyle w:val="Hyperlink"/>
@@ -5332,7 +5332,7 @@
                 <w:noProof/>
                 <w:webHidden/>
               </w:rPr>
-              <w:instrText xml:space="preserve"> PAGEREF _Toc478130925 \h </w:instrText>
+              <w:instrText xml:space="preserve"> PAGEREF _Toc479334006 \h </w:instrText>
             </w:r>
             <w:r>
               <w:rPr>
@@ -5376,7 +5376,7 @@
               <w:lang w:val="nl-NL" w:eastAsia="nl-NL"/>
             </w:rPr>
           </w:pPr>
-          <w:hyperlink w:anchor="_Toc478130926" w:history="1">
+          <w:hyperlink w:anchor="_Toc479334007" w:history="1">
             <w:r>
               <w:rPr>
                 <w:rStyle w:val="Hyperlink"/>
@@ -5418,7 +5418,7 @@
                 <w:noProof/>
                 <w:webHidden/>
               </w:rPr>
-              <w:instrText xml:space="preserve"> PAGEREF _Toc478130926 \h </w:instrText>
+              <w:instrText xml:space="preserve"> PAGEREF _Toc479334007 \h </w:instrText>
             </w:r>
             <w:r>
               <w:rPr>
@@ -5462,7 +5462,7 @@
               <w:lang w:val="nl-NL" w:eastAsia="nl-NL"/>
             </w:rPr>
           </w:pPr>
-          <w:hyperlink w:anchor="_Toc478130927" w:history="1">
+          <w:hyperlink w:anchor="_Toc479334008" w:history="1">
             <w:r>
               <w:rPr>
                 <w:rStyle w:val="Hyperlink"/>
@@ -5504,7 +5504,7 @@
                 <w:noProof/>
                 <w:webHidden/>
               </w:rPr>
-              <w:instrText xml:space="preserve"> PAGEREF _Toc478130927 \h </w:instrText>
+              <w:instrText xml:space="preserve"> PAGEREF _Toc479334008 \h </w:instrText>
             </w:r>
             <w:r>
               <w:rPr>
@@ -5548,7 +5548,7 @@
               <w:lang w:val="nl-NL" w:eastAsia="nl-NL"/>
             </w:rPr>
           </w:pPr>
-          <w:hyperlink w:anchor="_Toc478130928" w:history="1">
+          <w:hyperlink w:anchor="_Toc479334009" w:history="1">
             <w:r>
               <w:rPr>
                 <w:rStyle w:val="Hyperlink"/>
@@ -5590,7 +5590,7 @@
                 <w:noProof/>
                 <w:webHidden/>
               </w:rPr>
-              <w:instrText xml:space="preserve"> PAGEREF _Toc478130928 \h </w:instrText>
+              <w:instrText xml:space="preserve"> PAGEREF _Toc479334009 \h </w:instrText>
             </w:r>
             <w:r>
               <w:rPr>
@@ -5634,7 +5634,7 @@
               <w:lang w:val="nl-NL" w:eastAsia="nl-NL"/>
             </w:rPr>
           </w:pPr>
-          <w:hyperlink w:anchor="_Toc478130929" w:history="1">
+          <w:hyperlink w:anchor="_Toc479334010" w:history="1">
             <w:r>
               <w:rPr>
                 <w:rStyle w:val="Hyperlink"/>
@@ -5676,7 +5676,7 @@
                 <w:noProof/>
                 <w:webHidden/>
               </w:rPr>
-              <w:instrText xml:space="preserve"> PAGEREF _Toc478130929 \h </w:instrText>
+              <w:instrText xml:space="preserve"> PAGEREF _Toc479334010 \h </w:instrText>
             </w:r>
             <w:r>
               <w:rPr>
@@ -5720,7 +5720,7 @@
               <w:lang w:val="nl-NL" w:eastAsia="nl-NL"/>
             </w:rPr>
           </w:pPr>
-          <w:hyperlink w:anchor="_Toc478130930" w:history="1">
+          <w:hyperlink w:anchor="_Toc479334011" w:history="1">
             <w:r>
               <w:rPr>
                 <w:rStyle w:val="Hyperlink"/>
@@ -5762,7 +5762,7 @@
                 <w:noProof/>
                 <w:webHidden/>
               </w:rPr>
-              <w:instrText xml:space="preserve"> PAGEREF _Toc478130930 \h </w:instrText>
+              <w:instrText xml:space="preserve"> PAGEREF _Toc479334011 \h </w:instrText>
             </w:r>
             <w:r>
               <w:rPr>
@@ -5806,7 +5806,7 @@
               <w:lang w:val="nl-NL" w:eastAsia="nl-NL"/>
             </w:rPr>
           </w:pPr>
-          <w:hyperlink w:anchor="_Toc478130931" w:history="1">
+          <w:hyperlink w:anchor="_Toc479334012" w:history="1">
             <w:r>
               <w:rPr>
                 <w:rStyle w:val="Hyperlink"/>
@@ -5848,7 +5848,7 @@
                 <w:noProof/>
                 <w:webHidden/>
               </w:rPr>
-              <w:instrText xml:space="preserve"> PAGEREF _Toc478130931 \h </w:instrText>
+              <w:instrText xml:space="preserve"> PAGEREF _Toc479334012 \h </w:instrText>
             </w:r>
             <w:r>
               <w:rPr>
@@ -5892,7 +5892,7 @@
               <w:lang w:val="nl-NL" w:eastAsia="nl-NL"/>
             </w:rPr>
           </w:pPr>
-          <w:hyperlink w:anchor="_Toc478130932" w:history="1">
+          <w:hyperlink w:anchor="_Toc479334013" w:history="1">
             <w:r>
               <w:rPr>
                 <w:rStyle w:val="Hyperlink"/>
@@ -5935,7 +5935,7 @@
                 <w:noProof/>
                 <w:webHidden/>
               </w:rPr>
-              <w:instrText xml:space="preserve"> PAGEREF _Toc478130932 \h </w:instrText>
+              <w:instrText xml:space="preserve"> PAGEREF _Toc479334013 \h </w:instrText>
             </w:r>
             <w:r>
               <w:rPr>
@@ -5988,7 +5988,7 @@
       <w:pPr>
         <w:pStyle w:val="Kop1"/>
       </w:pPr>
-      <w:bookmarkStart w:id="1" w:name="_Toc478130873"/>
+      <w:bookmarkStart w:id="1" w:name="_Toc479333954"/>
       <w:r>
         <w:lastRenderedPageBreak/>
         <w:t>Getting</w:t>
@@ -6005,7 +6005,7 @@
       <w:pPr>
         <w:pStyle w:val="Kop2"/>
       </w:pPr>
-      <w:bookmarkStart w:id="2" w:name="_Toc478130874"/>
+      <w:bookmarkStart w:id="2" w:name="_Toc479333955"/>
       <w:r>
         <w:t>Download</w:t>
       </w:r>
@@ -6089,7 +6089,10 @@
         <w:ind w:left="786"/>
       </w:pPr>
       <w:r>
-        <w:t>If not</w:t>
+        <w:t xml:space="preserve">If </w:t>
+      </w:r>
+      <w:r>
+        <w:t>the tool does not start</w:t>
       </w:r>
       <w:r>
         <w:t xml:space="preserve"> (and you are running Windows), create a shortcut and edit Target to:</w:t>
@@ -6292,7 +6295,7 @@
       <w:pPr>
         <w:pStyle w:val="Kop2"/>
       </w:pPr>
-      <w:bookmarkStart w:id="3" w:name="_Toc478130875"/>
+      <w:bookmarkStart w:id="3" w:name="_Toc479333956"/>
       <w:r>
         <w:t xml:space="preserve">Overview of </w:t>
       </w:r>
@@ -6440,7 +6443,7 @@
       <w:pPr>
         <w:pStyle w:val="Kop3"/>
       </w:pPr>
-      <w:bookmarkStart w:id="4" w:name="_Toc478130876"/>
+      <w:bookmarkStart w:id="4" w:name="_Toc479333957"/>
       <w:r>
         <w:lastRenderedPageBreak/>
         <w:t xml:space="preserve">Overview of the </w:t>
@@ -7163,7 +7166,7 @@
       <w:pPr>
         <w:pStyle w:val="Kop3"/>
       </w:pPr>
-      <w:bookmarkStart w:id="5" w:name="_Toc478130877"/>
+      <w:bookmarkStart w:id="5" w:name="_Toc479333958"/>
       <w:r>
         <w:lastRenderedPageBreak/>
         <w:t xml:space="preserve">Tour: </w:t>
@@ -7192,7 +7195,7 @@
           <w:lang w:val="nl-NL" w:eastAsia="nl-NL"/>
         </w:rPr>
         <w:drawing>
-          <wp:anchor distT="0" distB="0" distL="114300" distR="114300" simplePos="0" relativeHeight="251654144" behindDoc="0" locked="0" layoutInCell="1" allowOverlap="1">
+          <wp:anchor distT="0" distB="0" distL="114300" distR="114300" simplePos="0" relativeHeight="251650560" behindDoc="0" locked="0" layoutInCell="1" allowOverlap="1">
             <wp:simplePos x="0" y="0"/>
             <wp:positionH relativeFrom="column">
               <wp:posOffset>3505200</wp:posOffset>
@@ -8381,7 +8384,7 @@
       <w:pPr>
         <w:pStyle w:val="Kop3"/>
       </w:pPr>
-      <w:bookmarkStart w:id="6" w:name="_Toc478130878"/>
+      <w:bookmarkStart w:id="6" w:name="_Toc479333959"/>
       <w:r>
         <w:t xml:space="preserve">SACC </w:t>
       </w:r>
@@ -8436,12 +8439,7 @@
         <w:t>service</w:t>
       </w:r>
       <w:r>
-        <w:t xml:space="preserve"> a violation report DTO object is provided with</w:t>
-      </w:r>
-      <w:bookmarkStart w:id="7" w:name="_GoBack"/>
-      <w:bookmarkEnd w:id="7"/>
-      <w:r>
-        <w:t xml:space="preserve"> the following contents:</w:t>
+        <w:t xml:space="preserve"> a violation report DTO object is provided with the following contents:</w:t>
       </w:r>
     </w:p>
     <w:tbl>
@@ -9293,7 +9291,7 @@
       <w:pPr>
         <w:pStyle w:val="Kop1"/>
       </w:pPr>
-      <w:bookmarkStart w:id="8" w:name="_Toc478130879"/>
+      <w:bookmarkStart w:id="7" w:name="_Toc479333960"/>
       <w:r>
         <w:lastRenderedPageBreak/>
         <w:t>Menu</w:t>
@@ -9310,7 +9308,7 @@
           <w:lang w:val="nl-NL" w:eastAsia="nl-NL"/>
         </w:rPr>
         <w:drawing>
-          <wp:anchor distT="0" distB="0" distL="114300" distR="114300" simplePos="0" relativeHeight="251650048" behindDoc="0" locked="0" layoutInCell="1" allowOverlap="1">
+          <wp:anchor distT="0" distB="0" distL="114300" distR="114300" simplePos="0" relativeHeight="251647488" behindDoc="0" locked="0" layoutInCell="1" allowOverlap="1">
             <wp:simplePos x="0" y="0"/>
             <wp:positionH relativeFrom="margin">
               <wp:align>right</wp:align>
@@ -9366,7 +9364,7 @@
       <w:r>
         <w:t>File</w:t>
       </w:r>
-      <w:bookmarkEnd w:id="8"/>
+      <w:bookmarkEnd w:id="7"/>
     </w:p>
     <w:p>
       <w:r>
@@ -9403,11 +9401,11 @@
       <w:pPr>
         <w:pStyle w:val="Kop2"/>
       </w:pPr>
-      <w:bookmarkStart w:id="9" w:name="_Toc478130880"/>
+      <w:bookmarkStart w:id="8" w:name="_Toc479333961"/>
       <w:r>
         <w:t>New Workspace</w:t>
       </w:r>
-      <w:bookmarkEnd w:id="9"/>
+      <w:bookmarkEnd w:id="8"/>
     </w:p>
     <w:p>
       <w:pPr>
@@ -9419,7 +9417,7 @@
           <w:lang w:val="nl-NL" w:eastAsia="nl-NL"/>
         </w:rPr>
         <w:drawing>
-          <wp:anchor distT="0" distB="0" distL="114300" distR="114300" simplePos="0" relativeHeight="251653120" behindDoc="0" locked="0" layoutInCell="1" allowOverlap="1">
+          <wp:anchor distT="0" distB="0" distL="114300" distR="114300" simplePos="0" relativeHeight="251649536" behindDoc="0" locked="0" layoutInCell="1" allowOverlap="1">
             <wp:simplePos x="0" y="0"/>
             <wp:positionH relativeFrom="column">
               <wp:posOffset>3514725</wp:posOffset>
@@ -9690,11 +9688,11 @@
       <w:pPr>
         <w:pStyle w:val="Kop2"/>
       </w:pPr>
-      <w:bookmarkStart w:id="10" w:name="_Toc478130881"/>
+      <w:bookmarkStart w:id="9" w:name="_Toc479333962"/>
       <w:r>
         <w:t>Open Workspace</w:t>
       </w:r>
-      <w:bookmarkEnd w:id="10"/>
+      <w:bookmarkEnd w:id="9"/>
     </w:p>
     <w:p>
       <w:pPr>
@@ -9709,7 +9707,7 @@
           <w:lang w:val="nl-NL" w:eastAsia="nl-NL"/>
         </w:rPr>
         <w:drawing>
-          <wp:anchor distT="0" distB="0" distL="114300" distR="114300" simplePos="0" relativeHeight="251655168" behindDoc="0" locked="0" layoutInCell="1" allowOverlap="1">
+          <wp:anchor distT="0" distB="0" distL="114300" distR="114300" simplePos="0" relativeHeight="251651584" behindDoc="0" locked="0" layoutInCell="1" allowOverlap="1">
             <wp:simplePos x="0" y="0"/>
             <wp:positionH relativeFrom="column">
               <wp:posOffset>2695575</wp:posOffset>
@@ -9840,12 +9838,12 @@
       <w:pPr>
         <w:pStyle w:val="Kop2"/>
       </w:pPr>
-      <w:bookmarkStart w:id="11" w:name="_Toc478130882"/>
+      <w:bookmarkStart w:id="10" w:name="_Toc479333963"/>
       <w:r>
         <w:lastRenderedPageBreak/>
         <w:t>Save Workspace</w:t>
       </w:r>
-      <w:bookmarkEnd w:id="11"/>
+      <w:bookmarkEnd w:id="10"/>
     </w:p>
     <w:p>
       <w:pPr>
@@ -9857,7 +9855,7 @@
           <w:lang w:val="nl-NL" w:eastAsia="nl-NL"/>
         </w:rPr>
         <w:drawing>
-          <wp:anchor distT="0" distB="0" distL="114300" distR="114300" simplePos="0" relativeHeight="251652096" behindDoc="0" locked="0" layoutInCell="1" allowOverlap="1">
+          <wp:anchor distT="0" distB="0" distL="114300" distR="114300" simplePos="0" relativeHeight="251648512" behindDoc="0" locked="0" layoutInCell="1" allowOverlap="1">
             <wp:simplePos x="0" y="0"/>
             <wp:positionH relativeFrom="column">
               <wp:posOffset>3162300</wp:posOffset>
@@ -9998,7 +9996,7 @@
       <w:pPr>
         <w:pStyle w:val="Kop1"/>
       </w:pPr>
-      <w:bookmarkStart w:id="12" w:name="_Toc478130883"/>
+      <w:bookmarkStart w:id="11" w:name="_Toc479333964"/>
       <w:r>
         <w:lastRenderedPageBreak/>
         <w:t xml:space="preserve">MENU: </w:t>
@@ -10006,17 +10004,17 @@
       <w:r>
         <w:t>Define intended architecture</w:t>
       </w:r>
+      <w:bookmarkEnd w:id="11"/>
+    </w:p>
+    <w:p>
+      <w:pPr>
+        <w:pStyle w:val="Kop2"/>
+      </w:pPr>
+      <w:bookmarkStart w:id="12" w:name="_Toc479333965"/>
+      <w:r>
+        <w:t>Module Types and Rule Types</w:t>
+      </w:r>
       <w:bookmarkEnd w:id="12"/>
-    </w:p>
-    <w:p>
-      <w:pPr>
-        <w:pStyle w:val="Kop2"/>
-      </w:pPr>
-      <w:bookmarkStart w:id="13" w:name="_Toc478130884"/>
-      <w:r>
-        <w:t>Module Types and Rule Types</w:t>
-      </w:r>
-      <w:bookmarkEnd w:id="13"/>
     </w:p>
     <w:p>
       <w:pPr>
@@ -10031,7 +10029,7 @@
             <v:stroke joinstyle="miter"/>
             <v:path gradientshapeok="t" o:connecttype="rect"/>
           </v:shapetype>
-          <v:shape id="_x0000_s1027" type="#_x0000_t202" style="position:absolute;margin-left:3765.35pt;margin-top:0;width:243.1pt;height:336.4pt;z-index:251663872;mso-position-horizontal:right;mso-position-horizontal-relative:margin;mso-position-vertical:bottom;mso-position-vertical-relative:margin;mso-width-relative:margin;mso-height-relative:margin" strokecolor="white">
+          <v:shape id="_x0000_s1027" type="#_x0000_t202" style="position:absolute;margin-left:3957.25pt;margin-top:0;width:243.1pt;height:336.4pt;z-index:251663872;mso-position-horizontal:right;mso-position-horizontal-relative:margin;mso-position-vertical:bottom;mso-position-vertical-relative:margin;mso-width-relative:margin;mso-height-relative:margin" strokecolor="white">
             <v:textbox style="mso-next-textbox:#_x0000_s1027" inset="0,0,0,0">
               <w:txbxContent>
                 <w:p>
@@ -10411,12 +10409,12 @@
         <w:spacing w:before="40" w:after="0"/>
         <w:ind w:left="0" w:firstLine="0"/>
       </w:pPr>
-      <w:bookmarkStart w:id="14" w:name="_Toc478130885"/>
+      <w:bookmarkStart w:id="13" w:name="_Toc479333966"/>
       <w:r>
         <w:lastRenderedPageBreak/>
         <w:t>Common Module Types</w:t>
       </w:r>
-      <w:bookmarkEnd w:id="14"/>
+      <w:bookmarkEnd w:id="13"/>
     </w:p>
     <w:p>
       <w:pPr>
@@ -10821,12 +10819,14 @@
         <w:spacing w:before="40" w:after="0"/>
         <w:ind w:left="0" w:firstLine="0"/>
       </w:pPr>
-      <w:bookmarkStart w:id="15" w:name="_Toc478130886"/>
+      <w:bookmarkStart w:id="14" w:name="_Toc479333967"/>
+      <w:bookmarkStart w:id="15" w:name="_GoBack"/>
+      <w:bookmarkEnd w:id="15"/>
       <w:r>
         <w:lastRenderedPageBreak/>
         <w:t>Common Rule Types</w:t>
       </w:r>
-      <w:bookmarkEnd w:id="15"/>
+      <w:bookmarkEnd w:id="14"/>
     </w:p>
     <w:p>
       <w:pPr>
@@ -12255,7 +12255,7 @@
           <w:rFonts w:eastAsiaTheme="minorHAnsi"/>
         </w:rPr>
       </w:pPr>
-      <w:bookmarkStart w:id="16" w:name="_Toc478130887"/>
+      <w:bookmarkStart w:id="16" w:name="_Toc479333968"/>
       <w:r>
         <w:rPr>
           <w:rFonts w:eastAsiaTheme="minorHAnsi"/>
@@ -12272,7 +12272,7 @@
           <w:lang w:val="nl-NL" w:eastAsia="nl-NL"/>
         </w:rPr>
         <w:drawing>
-          <wp:anchor distT="0" distB="0" distL="114300" distR="114300" simplePos="0" relativeHeight="251656192" behindDoc="1" locked="0" layoutInCell="1" allowOverlap="1">
+          <wp:anchor distT="0" distB="0" distL="114300" distR="114300" simplePos="0" relativeHeight="251652608" behindDoc="1" locked="0" layoutInCell="1" allowOverlap="1">
             <wp:simplePos x="5220586" y="1467293"/>
             <wp:positionH relativeFrom="margin">
               <wp:align>right</wp:align>
@@ -12337,7 +12337,7 @@
         <w:pStyle w:val="Kop3"/>
       </w:pPr>
       <w:bookmarkStart w:id="17" w:name="_Toc359868017"/>
-      <w:bookmarkStart w:id="18" w:name="_Toc478130888"/>
+      <w:bookmarkStart w:id="18" w:name="_Toc479333969"/>
       <w:r>
         <w:t>Overview</w:t>
       </w:r>
@@ -12525,7 +12525,7 @@
           <w:lang w:val="nl-NL" w:eastAsia="nl-NL"/>
         </w:rPr>
         <w:drawing>
-          <wp:anchor distT="0" distB="0" distL="114300" distR="114300" simplePos="0" relativeHeight="251659264" behindDoc="1" locked="0" layoutInCell="1" allowOverlap="1">
+          <wp:anchor distT="0" distB="0" distL="114300" distR="114300" simplePos="0" relativeHeight="251656704" behindDoc="1" locked="0" layoutInCell="1" allowOverlap="1">
             <wp:simplePos x="0" y="0"/>
             <wp:positionH relativeFrom="margin">
               <wp:align>right</wp:align>
@@ -13032,7 +13032,7 @@
       <w:pPr>
         <w:pStyle w:val="Kop3"/>
       </w:pPr>
-      <w:bookmarkStart w:id="19" w:name="_Toc478130889"/>
+      <w:bookmarkStart w:id="19" w:name="_Toc479333970"/>
       <w:r>
         <w:lastRenderedPageBreak/>
         <w:t>Add M</w:t>
@@ -13290,7 +13290,7 @@
       <w:pPr>
         <w:pStyle w:val="Kop3"/>
       </w:pPr>
-      <w:bookmarkStart w:id="21" w:name="_Toc478130890"/>
+      <w:bookmarkStart w:id="21" w:name="_Toc479333971"/>
       <w:r>
         <w:rPr>
           <w:noProof/>
@@ -13298,7 +13298,7 @@
         </w:rPr>
         <w:lastRenderedPageBreak/>
         <w:drawing>
-          <wp:anchor distT="0" distB="0" distL="114300" distR="114300" simplePos="0" relativeHeight="251657216" behindDoc="0" locked="0" layoutInCell="1" allowOverlap="1">
+          <wp:anchor distT="0" distB="0" distL="114300" distR="114300" simplePos="0" relativeHeight="251654656" behindDoc="0" locked="0" layoutInCell="1" allowOverlap="1">
             <wp:simplePos x="0" y="0"/>
             <wp:positionH relativeFrom="margin">
               <wp:align>right</wp:align>
@@ -13529,7 +13529,7 @@
         <w:pStyle w:val="Kop3"/>
       </w:pPr>
       <w:bookmarkStart w:id="22" w:name="_Toc359868019"/>
-      <w:bookmarkStart w:id="23" w:name="_Toc478130891"/>
+      <w:bookmarkStart w:id="23" w:name="_Toc479333972"/>
       <w:r>
         <w:t>Add</w:t>
       </w:r>
@@ -13558,7 +13558,7 @@
           <w:lang w:val="nl-NL" w:eastAsia="nl-NL"/>
         </w:rPr>
         <w:drawing>
-          <wp:anchor distT="0" distB="0" distL="114300" distR="114300" simplePos="0" relativeHeight="251658240" behindDoc="0" locked="0" layoutInCell="1" allowOverlap="1">
+          <wp:anchor distT="0" distB="0" distL="114300" distR="114300" simplePos="0" relativeHeight="251655680" behindDoc="0" locked="0" layoutInCell="1" allowOverlap="1">
             <wp:simplePos x="914400" y="4369981"/>
             <wp:positionH relativeFrom="margin">
               <wp:align>center</wp:align>
@@ -13923,7 +13923,7 @@
         <w:pStyle w:val="Kop3"/>
       </w:pPr>
       <w:bookmarkStart w:id="24" w:name="_Toc359868021"/>
-      <w:bookmarkStart w:id="25" w:name="_Toc478130892"/>
+      <w:bookmarkStart w:id="25" w:name="_Toc479333973"/>
       <w:r>
         <w:t>Add Exceptions to a R</w:t>
       </w:r>
@@ -14083,7 +14083,7 @@
       <w:pPr>
         <w:pStyle w:val="Kop3"/>
       </w:pPr>
-      <w:bookmarkStart w:id="26" w:name="_Toc478130893"/>
+      <w:bookmarkStart w:id="26" w:name="_Toc479333974"/>
       <w:r>
         <w:t xml:space="preserve">Set </w:t>
       </w:r>
@@ -14655,6 +14655,7 @@
                 <w:sz w:val="20"/>
                 <w:szCs w:val="20"/>
               </w:rPr>
+              <w:lastRenderedPageBreak/>
               <w:t>DAO *</w:t>
             </w:r>
           </w:p>
@@ -14903,7 +14904,7 @@
         <w:spacing w:before="360"/>
       </w:pPr>
       <w:bookmarkStart w:id="27" w:name="_Toc359868022"/>
-      <w:bookmarkStart w:id="28" w:name="_Toc478130894"/>
+      <w:bookmarkStart w:id="28" w:name="_Toc479333975"/>
       <w:r>
         <w:t>M</w:t>
       </w:r>
@@ -15043,10 +15044,10 @@
             <v:path o:extrusionok="f" gradientshapeok="t" o:connecttype="rect"/>
             <o:lock v:ext="edit" aspectratio="t"/>
           </v:shapetype>
-          <v:shape id="_x0000_i1025" type="#_x0000_t75" style="width:159.75pt;height:147.75pt" o:ole="">
+          <v:shape id="_x0000_i1025" type="#_x0000_t75" style="width:160pt;height:148pt" o:ole="">
             <v:imagedata r:id="rId33" o:title=""/>
           </v:shape>
-          <o:OLEObject Type="Embed" ProgID="Visio.Drawing.11" ShapeID="_x0000_i1025" DrawAspect="Content" ObjectID="_1551872989" r:id="rId34"/>
+          <o:OLEObject Type="Embed" ProgID="Visio.Drawing.11" ShapeID="_x0000_i1025" DrawAspect="Content" ObjectID="_1553075940" r:id="rId34"/>
         </w:object>
       </w:r>
       <w:r>
@@ -15148,7 +15149,7 @@
         <w:pStyle w:val="Kop3"/>
       </w:pPr>
       <w:bookmarkStart w:id="29" w:name="_Toc359868025"/>
-      <w:bookmarkStart w:id="30" w:name="_Toc478130895"/>
+      <w:bookmarkStart w:id="30" w:name="_Toc479333976"/>
       <w:r>
         <w:lastRenderedPageBreak/>
         <w:t>Conflicting R</w:t>
@@ -15973,6 +15974,7 @@
                 <w:sz w:val="20"/>
                 <w:szCs w:val="20"/>
               </w:rPr>
+              <w:lastRenderedPageBreak/>
               <w:t>Skip call</w:t>
             </w:r>
           </w:p>
@@ -16108,7 +16110,7 @@
         <w:pStyle w:val="Kop3"/>
       </w:pPr>
       <w:bookmarkStart w:id="31" w:name="_Toc359868026"/>
-      <w:bookmarkStart w:id="32" w:name="_Toc478130896"/>
+      <w:bookmarkStart w:id="32" w:name="_Toc479333977"/>
       <w:r>
         <w:t>V</w:t>
       </w:r>
@@ -16291,7 +16293,7 @@
       <w:pPr>
         <w:pStyle w:val="Kop2"/>
       </w:pPr>
-      <w:bookmarkStart w:id="33" w:name="_Toc478130897"/>
+      <w:bookmarkStart w:id="33" w:name="_Toc479333978"/>
       <w:r>
         <w:lastRenderedPageBreak/>
         <w:t>I</w:t>
@@ -16599,7 +16601,7 @@
       <w:pPr>
         <w:pStyle w:val="Kop2"/>
       </w:pPr>
-      <w:bookmarkStart w:id="34" w:name="_Toc478130898"/>
+      <w:bookmarkStart w:id="34" w:name="_Toc479333979"/>
       <w:r>
         <w:t>Import and Export A</w:t>
       </w:r>
@@ -16620,7 +16622,7 @@
       <w:pPr>
         <w:pStyle w:val="Kop2"/>
       </w:pPr>
-      <w:bookmarkStart w:id="35" w:name="_Toc478130899"/>
+      <w:bookmarkStart w:id="35" w:name="_Toc479333980"/>
       <w:r>
         <w:t>Report Architecture</w:t>
       </w:r>
@@ -16699,7 +16701,7 @@
       <w:pPr>
         <w:pStyle w:val="Kop1"/>
       </w:pPr>
-      <w:bookmarkStart w:id="36" w:name="_Toc478130900"/>
+      <w:bookmarkStart w:id="36" w:name="_Toc479333981"/>
       <w:r>
         <w:lastRenderedPageBreak/>
         <w:t>Menu: Analyse Implemented A</w:t>
@@ -16717,7 +16719,7 @@
           <w:numId w:val="36"/>
         </w:numPr>
       </w:pPr>
-      <w:bookmarkStart w:id="37" w:name="_Toc478130901"/>
+      <w:bookmarkStart w:id="37" w:name="_Toc479333982"/>
       <w:r>
         <w:t xml:space="preserve">Dependency </w:t>
       </w:r>
@@ -17475,7 +17477,7 @@
           <w:lang w:val="en-GB"/>
         </w:rPr>
         <w:pict>
-          <v:shape id="_x0000_s1031" type="#_x0000_t202" style="position:absolute;margin-left:544.95pt;margin-top:0;width:257.95pt;height:380.4pt;z-index:251665920;mso-position-horizontal:right;mso-position-horizontal-relative:margin;mso-position-vertical:bottom;mso-position-vertical-relative:margin;mso-width-relative:margin;mso-height-relative:margin" stroked="f">
+          <v:shape id="_x0000_s1031" type="#_x0000_t202" style="position:absolute;margin-left:751.7pt;margin-top:0;width:257.95pt;height:380.4pt;z-index:251665920;mso-position-horizontal:right;mso-position-horizontal-relative:margin;mso-position-vertical:bottom;mso-position-vertical-relative:margin;mso-width-relative:margin;mso-height-relative:margin" stroked="f">
             <v:textbox style="mso-next-textbox:#_x0000_s1031" inset="0,1mm,0,1mm">
               <w:txbxContent>
                 <w:p>
@@ -18892,7 +18894,7 @@
       <w:pPr>
         <w:pStyle w:val="Kop2"/>
       </w:pPr>
-      <w:bookmarkStart w:id="38" w:name="_Toc478130902"/>
+      <w:bookmarkStart w:id="38" w:name="_Toc479333983"/>
       <w:r>
         <w:t>Application P</w:t>
       </w:r>
@@ -18908,7 +18910,7 @@
           <w:lang w:val="nl-NL" w:eastAsia="nl-NL"/>
         </w:rPr>
         <w:drawing>
-          <wp:anchor distT="0" distB="0" distL="114300" distR="114300" simplePos="0" relativeHeight="251660288" behindDoc="0" locked="0" layoutInCell="1" allowOverlap="1">
+          <wp:anchor distT="0" distB="0" distL="114300" distR="114300" simplePos="0" relativeHeight="251657728" behindDoc="0" locked="0" layoutInCell="1" allowOverlap="1">
             <wp:simplePos x="0" y="0"/>
             <wp:positionH relativeFrom="column">
               <wp:posOffset>3463925</wp:posOffset>
@@ -19032,7 +19034,7 @@
       <w:pPr>
         <w:pStyle w:val="Kop2"/>
       </w:pPr>
-      <w:bookmarkStart w:id="39" w:name="_Toc478130903"/>
+      <w:bookmarkStart w:id="39" w:name="_Toc479333984"/>
       <w:r>
         <w:lastRenderedPageBreak/>
         <w:t>Analys</w:t>
@@ -19328,7 +19330,7 @@
           <w:lang w:val="en-GB"/>
         </w:rPr>
       </w:pPr>
-      <w:bookmarkStart w:id="40" w:name="_Toc478130904"/>
+      <w:bookmarkStart w:id="40" w:name="_Toc479333985"/>
       <w:r>
         <w:rPr>
           <w:lang w:val="en-GB"/>
@@ -19460,7 +19462,7 @@
           <w:lang w:val="en-GB"/>
         </w:rPr>
       </w:pPr>
-      <w:bookmarkStart w:id="41" w:name="_Toc478130905"/>
+      <w:bookmarkStart w:id="41" w:name="_Toc479333986"/>
       <w:r>
         <w:rPr>
           <w:lang w:val="en-GB"/>
@@ -19524,7 +19526,7 @@
       <w:pPr>
         <w:pStyle w:val="Kop2"/>
       </w:pPr>
-      <w:bookmarkStart w:id="42" w:name="_Toc478130906"/>
+      <w:bookmarkStart w:id="42" w:name="_Toc479333987"/>
       <w:r>
         <w:t>Analysed Application O</w:t>
       </w:r>
@@ -19604,7 +19606,7 @@
           <w:lang w:val="en-GB"/>
         </w:rPr>
       </w:pPr>
-      <w:bookmarkStart w:id="43" w:name="_Toc478130907"/>
+      <w:bookmarkStart w:id="43" w:name="_Toc479333988"/>
       <w:r>
         <w:rPr>
           <w:lang w:val="en-GB"/>
@@ -19807,7 +19809,7 @@
           <w:lang w:val="en-GB"/>
         </w:rPr>
       </w:pPr>
-      <w:bookmarkStart w:id="44" w:name="_Toc478130908"/>
+      <w:bookmarkStart w:id="44" w:name="_Toc479333989"/>
       <w:r>
         <w:rPr>
           <w:lang w:val="en-GB"/>
@@ -20049,7 +20051,7 @@
           <w:lang w:val="en-GB"/>
         </w:rPr>
       </w:pPr>
-      <w:bookmarkStart w:id="45" w:name="_Toc478130909"/>
+      <w:bookmarkStart w:id="45" w:name="_Toc479333990"/>
       <w:r>
         <w:rPr>
           <w:lang w:val="en-GB"/>
@@ -20307,7 +20309,7 @@
       <w:pPr>
         <w:pStyle w:val="Kop2"/>
       </w:pPr>
-      <w:bookmarkStart w:id="46" w:name="_Toc478130910"/>
+      <w:bookmarkStart w:id="46" w:name="_Toc479333991"/>
       <w:r>
         <w:lastRenderedPageBreak/>
         <w:t>Implemented Architecture D</w:t>
@@ -20453,7 +20455,7 @@
       <w:pPr>
         <w:pStyle w:val="Kop3"/>
       </w:pPr>
-      <w:bookmarkStart w:id="47" w:name="_Toc478130911"/>
+      <w:bookmarkStart w:id="47" w:name="_Toc479333992"/>
       <w:r>
         <w:t>Menu B</w:t>
       </w:r>
@@ -21105,7 +21107,7 @@
       <w:pPr>
         <w:pStyle w:val="Kop3"/>
       </w:pPr>
-      <w:bookmarkStart w:id="48" w:name="_Toc478130912"/>
+      <w:bookmarkStart w:id="48" w:name="_Toc479333993"/>
       <w:r>
         <w:lastRenderedPageBreak/>
         <w:t>Options D</w:t>
@@ -22207,7 +22209,7 @@
       <w:pPr>
         <w:pStyle w:val="Kop3"/>
       </w:pPr>
-      <w:bookmarkStart w:id="50" w:name="_Toc478130913"/>
+      <w:bookmarkStart w:id="50" w:name="_Toc479333994"/>
       <w:r>
         <w:lastRenderedPageBreak/>
         <w:t xml:space="preserve">Zoom </w:t>
@@ -22653,7 +22655,7 @@
       <w:pPr>
         <w:pStyle w:val="Kop3"/>
       </w:pPr>
-      <w:bookmarkStart w:id="51" w:name="_Toc478130914"/>
+      <w:bookmarkStart w:id="51" w:name="_Toc479333995"/>
       <w:r>
         <w:t>Browse D</w:t>
       </w:r>
@@ -22713,7 +22715,7 @@
       <w:pPr>
         <w:pStyle w:val="Kop2"/>
       </w:pPr>
-      <w:bookmarkStart w:id="52" w:name="_Toc478130915"/>
+      <w:bookmarkStart w:id="52" w:name="_Toc479333996"/>
       <w:r>
         <w:lastRenderedPageBreak/>
         <w:t>Reconstruct Architecture</w:t>
@@ -22812,7 +22814,7 @@
       <w:pPr>
         <w:pStyle w:val="Kop3"/>
       </w:pPr>
-      <w:bookmarkStart w:id="53" w:name="_Toc478130916"/>
+      <w:bookmarkStart w:id="53" w:name="_Toc479333997"/>
       <w:r>
         <w:t>Concept</w:t>
       </w:r>
@@ -23360,6 +23362,7 @@
           </w:tcPr>
           <w:p>
             <w:r>
+              <w:lastRenderedPageBreak/>
               <w:t>External System identification</w:t>
             </w:r>
           </w:p>
@@ -23878,7 +23881,7 @@
       <w:pPr>
         <w:pStyle w:val="Kop3"/>
       </w:pPr>
-      <w:bookmarkStart w:id="55" w:name="_Toc478130917"/>
+      <w:bookmarkStart w:id="55" w:name="_Toc479333998"/>
       <w:r>
         <w:lastRenderedPageBreak/>
         <w:t xml:space="preserve">SAR </w:t>
@@ -24167,7 +24170,7 @@
           <w:lang w:val="nl-NL" w:eastAsia="nl-NL"/>
         </w:rPr>
         <w:drawing>
-          <wp:anchor distT="0" distB="0" distL="114300" distR="114300" simplePos="0" relativeHeight="251665408" behindDoc="0" locked="0" layoutInCell="1" allowOverlap="1">
+          <wp:anchor distT="0" distB="0" distL="114300" distR="114300" simplePos="0" relativeHeight="251666944" behindDoc="0" locked="0" layoutInCell="1" allowOverlap="1">
             <wp:simplePos x="0" y="0"/>
             <wp:positionH relativeFrom="column">
               <wp:posOffset>3342904</wp:posOffset>
@@ -24685,7 +24688,7 @@
         <w:br w:type="page"/>
       </w:r>
       <w:bookmarkStart w:id="56" w:name="_Toc453616125"/>
-      <w:bookmarkStart w:id="57" w:name="_Toc478130918"/>
+      <w:bookmarkStart w:id="57" w:name="_Toc479333999"/>
       <w:r>
         <w:lastRenderedPageBreak/>
         <w:t>MoJo</w:t>
@@ -25383,7 +25386,7 @@
       <w:pPr>
         <w:pStyle w:val="Kop2"/>
       </w:pPr>
-      <w:bookmarkStart w:id="60" w:name="_Toc478130919"/>
+      <w:bookmarkStart w:id="60" w:name="_Toc479334000"/>
       <w:r>
         <w:lastRenderedPageBreak/>
         <w:t>A</w:t>
@@ -25459,7 +25462,7 @@
       <w:pPr>
         <w:pStyle w:val="Kop2"/>
       </w:pPr>
-      <w:bookmarkStart w:id="61" w:name="_Toc478130920"/>
+      <w:bookmarkStart w:id="61" w:name="_Toc479334001"/>
       <w:r>
         <w:t>Report</w:t>
       </w:r>
@@ -25664,7 +25667,7 @@
         </w:rPr>
         <w:lastRenderedPageBreak/>
         <w:drawing>
-          <wp:anchor distT="0" distB="0" distL="114300" distR="114300" simplePos="0" relativeHeight="251664384" behindDoc="0" locked="0" layoutInCell="1" allowOverlap="1">
+          <wp:anchor distT="0" distB="0" distL="114300" distR="114300" simplePos="0" relativeHeight="251665920" behindDoc="0" locked="0" layoutInCell="1" allowOverlap="1">
             <wp:simplePos x="0" y="0"/>
             <wp:positionH relativeFrom="column">
               <wp:posOffset>0</wp:posOffset>
@@ -25722,7 +25725,7 @@
       <w:pPr>
         <w:pStyle w:val="Kop2"/>
       </w:pPr>
-      <w:bookmarkStart w:id="62" w:name="_Toc478130921"/>
+      <w:bookmarkStart w:id="62" w:name="_Toc479334002"/>
       <w:r>
         <w:t>Export/Import Analysed Model</w:t>
       </w:r>
@@ -25866,7 +25869,7 @@
       <w:pPr>
         <w:pStyle w:val="Kop1"/>
       </w:pPr>
-      <w:bookmarkStart w:id="63" w:name="_Toc478130922"/>
+      <w:bookmarkStart w:id="63" w:name="_Toc479334003"/>
       <w:r>
         <w:lastRenderedPageBreak/>
         <w:t>Menu: Validate C</w:t>
@@ -25880,7 +25883,7 @@
       <w:pPr>
         <w:pStyle w:val="Kop2"/>
       </w:pPr>
-      <w:bookmarkStart w:id="64" w:name="_Toc478130923"/>
+      <w:bookmarkStart w:id="64" w:name="_Toc479334004"/>
       <w:r>
         <w:t>Validate N</w:t>
       </w:r>
@@ -25987,7 +25990,7 @@
       <w:pPr>
         <w:pStyle w:val="Kop3"/>
       </w:pPr>
-      <w:bookmarkStart w:id="65" w:name="_Toc478130924"/>
+      <w:bookmarkStart w:id="65" w:name="_Toc479334005"/>
       <w:r>
         <w:t>Violations per R</w:t>
       </w:r>
@@ -26076,7 +26079,7 @@
       <w:pPr>
         <w:pStyle w:val="Kop3"/>
       </w:pPr>
-      <w:bookmarkStart w:id="66" w:name="_Toc478130925"/>
+      <w:bookmarkStart w:id="66" w:name="_Toc479334006"/>
       <w:r>
         <w:lastRenderedPageBreak/>
         <w:t>All V</w:t>
@@ -26289,23 +26292,47 @@
       <w:r>
         <w:rPr>
           <w:i w:val="0"/>
+          <w:color w:val="auto"/>
+        </w:rPr>
+        <w:t>Filter Dialog tab for filtering rule- and/or violation types</w:t>
+      </w:r>
+    </w:p>
+    <w:p>
+      <w:pPr>
+        <w:pStyle w:val="Lijstalinea"/>
+        <w:numPr>
+          <w:ilvl w:val="0"/>
+          <w:numId w:val="22"/>
+        </w:numPr>
+        <w:spacing w:after="200" w:line="276" w:lineRule="auto"/>
+        <w:ind w:left="360"/>
+      </w:pPr>
+      <w:r>
+        <w:rPr>
           <w:noProof/>
-          <w:color w:val="auto"/>
-          <w:lang w:val="nl-NL" w:eastAsia="nl-NL" w:bidi="ar-SA"/>
+          <w:lang w:val="nl-NL" w:eastAsia="nl-NL"/>
         </w:rPr>
         <w:drawing>
-          <wp:anchor distT="0" distB="0" distL="114300" distR="114300" simplePos="0" relativeHeight="251661312" behindDoc="0" locked="0" layoutInCell="1" allowOverlap="1">
+          <wp:anchor distT="0" distB="0" distL="114300" distR="114300" simplePos="0" relativeHeight="251663872" behindDoc="1" locked="0" layoutInCell="1" allowOverlap="1">
             <wp:simplePos x="0" y="0"/>
             <wp:positionH relativeFrom="column">
-              <wp:posOffset>2261235</wp:posOffset>
+              <wp:posOffset>2343150</wp:posOffset>
             </wp:positionH>
             <wp:positionV relativeFrom="paragraph">
-              <wp:posOffset>384810</wp:posOffset>
+              <wp:posOffset>5715</wp:posOffset>
             </wp:positionV>
-            <wp:extent cx="3964305" cy="2989580"/>
-            <wp:effectExtent l="19050" t="0" r="0" b="0"/>
-            <wp:wrapSquare wrapText="bothSides"/>
-            <wp:docPr id="51" name="Afbeelding 6" descr="C:\Users\B.W. Staal\Dropbox\Themaopdracht ASE\Hoofdfasen\Construction 4\Documentatie\Gebruikers\Bram\2013\HUSACCT screenshots\ValidateFilterDialog.png"/>
+            <wp:extent cx="3818890" cy="2868295"/>
+            <wp:effectExtent l="0" t="0" r="0" b="0"/>
+            <wp:wrapTight wrapText="bothSides">
+              <wp:wrapPolygon edited="0">
+                <wp:start x="0" y="0"/>
+                <wp:lineTo x="0" y="21519"/>
+                <wp:lineTo x="21442" y="21519"/>
+                <wp:lineTo x="21442" y="0"/>
+                <wp:lineTo x="0" y="0"/>
+              </wp:wrapPolygon>
+            </wp:wrapTight>
+            <wp:docPr id="41" name="Afbeelding 41"/>
             <wp:cNvGraphicFramePr>
               <a:graphicFrameLocks xmlns:a="http://schemas.openxmlformats.org/drawingml/2006/main" noChangeAspect="1"/>
             </wp:cNvGraphicFramePr>
@@ -26313,49 +26340,59 @@
               <a:graphicData uri="http://schemas.openxmlformats.org/drawingml/2006/picture">
                 <pic:pic xmlns:pic="http://schemas.openxmlformats.org/drawingml/2006/picture">
                   <pic:nvPicPr>
-                    <pic:cNvPr id="0" name="Picture 3" descr="C:\Users\B.W. Staal\Dropbox\Themaopdracht ASE\Hoofdfasen\Construction 4\Documentatie\Gebruikers\Bram\2013\HUSACCT screenshots\ValidateFilterDialog.png"/>
-                    <pic:cNvPicPr>
-                      <a:picLocks noChangeAspect="1" noChangeArrowheads="1"/>
-                    </pic:cNvPicPr>
+                    <pic:cNvPr id="1" name=""/>
+                    <pic:cNvPicPr/>
                   </pic:nvPicPr>
                   <pic:blipFill>
-                    <a:blip r:embed="rId75" cstate="print">
+                    <a:blip r:embed="rId75">
                       <a:extLst>
                         <a:ext uri="{28A0092B-C50C-407E-A947-70E740481C1C}">
                           <a14:useLocalDpi xmlns:a14="http://schemas.microsoft.com/office/drawing/2010/main" val="0"/>
                         </a:ext>
                       </a:extLst>
                     </a:blip>
-                    <a:srcRect/>
                     <a:stretch>
                       <a:fillRect/>
                     </a:stretch>
                   </pic:blipFill>
-                  <pic:spPr bwMode="auto">
+                  <pic:spPr>
                     <a:xfrm>
                       <a:off x="0" y="0"/>
-                      <a:ext cx="3964305" cy="2989580"/>
+                      <a:ext cx="3818890" cy="2868295"/>
                     </a:xfrm>
                     <a:prstGeom prst="rect">
                       <a:avLst/>
                     </a:prstGeom>
-                    <a:noFill/>
-                    <a:ln>
-                      <a:noFill/>
-                    </a:ln>
                   </pic:spPr>
                 </pic:pic>
               </a:graphicData>
             </a:graphic>
+            <wp14:sizeRelH relativeFrom="page">
+              <wp14:pctWidth>0</wp14:pctWidth>
+            </wp14:sizeRelH>
+            <wp14:sizeRelV relativeFrom="page">
+              <wp14:pctHeight>0</wp14:pctHeight>
+            </wp14:sizeRelV>
           </wp:anchor>
         </w:drawing>
       </w:r>
       <w:r>
-        <w:rPr>
-          <w:i w:val="0"/>
-          <w:color w:val="auto"/>
-        </w:rPr>
-        <w:t>Filter Dialog tab for filtering rule- and/or violation types</w:t>
+        <w:t>The</w:t>
+      </w:r>
+      <w:r>
+        <w:t xml:space="preserve"> </w:t>
+      </w:r>
+      <w:r>
+        <w:t xml:space="preserve">rule </w:t>
+      </w:r>
+      <w:r>
+        <w:t xml:space="preserve">types </w:t>
+      </w:r>
+      <w:r>
+        <w:t>and violation types available for selection are shown</w:t>
+      </w:r>
+      <w:r>
+        <w:t xml:space="preserve">. </w:t>
       </w:r>
     </w:p>
     <w:p>
@@ -26369,13 +26406,7 @@
         <w:ind w:left="360"/>
       </w:pPr>
       <w:r>
-        <w:t xml:space="preserve">In this table the </w:t>
-      </w:r>
-      <w:r>
-        <w:t xml:space="preserve">rule </w:t>
-      </w:r>
-      <w:r>
-        <w:t xml:space="preserve">types that will be filtered can be selected. </w:t>
+        <w:t xml:space="preserve">Select one or more items to include in the filter. </w:t>
       </w:r>
     </w:p>
     <w:p>
@@ -26389,7 +26420,28 @@
         <w:ind w:left="360"/>
       </w:pPr>
       <w:r>
-        <w:t xml:space="preserve">In this table the violation types that will be filtered can be selected. </w:t>
+        <w:t>Press the Save</w:t>
+      </w:r>
+      <w:r>
+        <w:t xml:space="preserve"> button </w:t>
+      </w:r>
+      <w:r>
+        <w:t xml:space="preserve">to close </w:t>
+      </w:r>
+      <w:r>
+        <w:t xml:space="preserve">the dialog </w:t>
+      </w:r>
+      <w:r>
+        <w:t xml:space="preserve">and </w:t>
+      </w:r>
+      <w:r>
+        <w:t xml:space="preserve">filter </w:t>
+      </w:r>
+      <w:r>
+        <w:t xml:space="preserve">the </w:t>
+      </w:r>
+      <w:r>
+        <w:t>violations.</w:t>
       </w:r>
     </w:p>
     <w:p>
@@ -26403,40 +26455,17 @@
         <w:ind w:left="360"/>
       </w:pPr>
       <w:r>
-        <w:t>The option to choose if the filtered values must be shown or must be hidden.</w:t>
-      </w:r>
-    </w:p>
-    <w:p>
-      <w:pPr>
-        <w:pStyle w:val="Lijstalinea"/>
-        <w:numPr>
-          <w:ilvl w:val="0"/>
-          <w:numId w:val="22"/>
-        </w:numPr>
-        <w:spacing w:after="200" w:line="276" w:lineRule="auto"/>
-        <w:ind w:left="360"/>
-      </w:pPr>
-      <w:r>
-        <w:t>When this button is pressed, the violations will be filtered.</w:t>
-      </w:r>
-    </w:p>
-    <w:p>
-      <w:pPr>
-        <w:pStyle w:val="Lijstalinea"/>
-        <w:numPr>
-          <w:ilvl w:val="0"/>
-          <w:numId w:val="22"/>
-        </w:numPr>
-        <w:spacing w:after="200" w:line="276" w:lineRule="auto"/>
-        <w:ind w:left="360"/>
-      </w:pPr>
-      <w:r>
-        <w:t>When this button is pressed, the screen will be closed.</w:t>
+        <w:t>Press the Save button to close the dialog</w:t>
+      </w:r>
+      <w:r>
+        <w:t>.</w:t>
       </w:r>
     </w:p>
     <w:p/>
     <w:p/>
     <w:p/>
+    <w:p/>
+    <w:p/>
     <w:p>
       <w:pPr>
         <w:pStyle w:val="Geenafstand"/>
@@ -26451,6 +26480,84 @@
           <w:color w:val="auto"/>
         </w:rPr>
       </w:pPr>
+    </w:p>
+    <w:p>
+      <w:pPr>
+        <w:pStyle w:val="Bijschrift"/>
+        <w:rPr>
+          <w:i w:val="0"/>
+          <w:color w:val="auto"/>
+        </w:rPr>
+      </w:pPr>
+      <w:r>
+        <w:rPr>
+          <w:noProof/>
+          <w:lang w:val="nl-NL" w:eastAsia="nl-NL"/>
+        </w:rPr>
+        <w:drawing>
+          <wp:anchor distT="0" distB="0" distL="114300" distR="114300" simplePos="0" relativeHeight="251667968" behindDoc="1" locked="0" layoutInCell="1" allowOverlap="1">
+            <wp:simplePos x="0" y="0"/>
+            <wp:positionH relativeFrom="column">
+              <wp:posOffset>2323465</wp:posOffset>
+            </wp:positionH>
+            <wp:positionV relativeFrom="paragraph">
+              <wp:posOffset>282575</wp:posOffset>
+            </wp:positionV>
+            <wp:extent cx="3870960" cy="2908300"/>
+            <wp:effectExtent l="0" t="0" r="0" b="0"/>
+            <wp:wrapTight wrapText="bothSides">
+              <wp:wrapPolygon edited="0">
+                <wp:start x="0" y="0"/>
+                <wp:lineTo x="0" y="21506"/>
+                <wp:lineTo x="21472" y="21506"/>
+                <wp:lineTo x="21472" y="0"/>
+                <wp:lineTo x="0" y="0"/>
+              </wp:wrapPolygon>
+            </wp:wrapTight>
+            <wp:docPr id="45" name="Afbeelding 45"/>
+            <wp:cNvGraphicFramePr>
+              <a:graphicFrameLocks xmlns:a="http://schemas.openxmlformats.org/drawingml/2006/main" noChangeAspect="1"/>
+            </wp:cNvGraphicFramePr>
+            <a:graphic xmlns:a="http://schemas.openxmlformats.org/drawingml/2006/main">
+              <a:graphicData uri="http://schemas.openxmlformats.org/drawingml/2006/picture">
+                <pic:pic xmlns:pic="http://schemas.openxmlformats.org/drawingml/2006/picture">
+                  <pic:nvPicPr>
+                    <pic:cNvPr id="1" name=""/>
+                    <pic:cNvPicPr/>
+                  </pic:nvPicPr>
+                  <pic:blipFill>
+                    <a:blip r:embed="rId76">
+                      <a:extLst>
+                        <a:ext uri="{28A0092B-C50C-407E-A947-70E740481C1C}">
+                          <a14:useLocalDpi xmlns:a14="http://schemas.microsoft.com/office/drawing/2010/main" val="0"/>
+                        </a:ext>
+                      </a:extLst>
+                    </a:blip>
+                    <a:stretch>
+                      <a:fillRect/>
+                    </a:stretch>
+                  </pic:blipFill>
+                  <pic:spPr>
+                    <a:xfrm>
+                      <a:off x="0" y="0"/>
+                      <a:ext cx="3870960" cy="2908300"/>
+                    </a:xfrm>
+                    <a:prstGeom prst="rect">
+                      <a:avLst/>
+                    </a:prstGeom>
+                  </pic:spPr>
+                </pic:pic>
+              </a:graphicData>
+            </a:graphic>
+            <wp14:sizeRelH relativeFrom="page">
+              <wp14:pctWidth>0</wp14:pctWidth>
+            </wp14:sizeRelH>
+            <wp14:sizeRelV relativeFrom="page">
+              <wp14:pctHeight>0</wp14:pctHeight>
+            </wp14:sizeRelV>
+          </wp:anchor>
+        </w:drawing>
+      </w:r>
       <w:r>
         <w:rPr>
           <w:i w:val="0"/>
@@ -26470,69 +26577,13 @@
         <w:ind w:left="360"/>
       </w:pPr>
       <w:r>
-        <w:rPr>
-          <w:noProof/>
-          <w:lang w:val="nl-NL" w:eastAsia="nl-NL"/>
-        </w:rPr>
-        <w:drawing>
-          <wp:anchor distT="0" distB="0" distL="114300" distR="114300" simplePos="0" relativeHeight="251662336" behindDoc="0" locked="0" layoutInCell="1" allowOverlap="1">
-            <wp:simplePos x="0" y="0"/>
-            <wp:positionH relativeFrom="column">
-              <wp:posOffset>2261235</wp:posOffset>
-            </wp:positionH>
-            <wp:positionV relativeFrom="paragraph">
-              <wp:posOffset>86360</wp:posOffset>
-            </wp:positionV>
-            <wp:extent cx="3987800" cy="3005455"/>
-            <wp:effectExtent l="19050" t="0" r="0" b="0"/>
-            <wp:wrapSquare wrapText="bothSides"/>
-            <wp:docPr id="53" name="Afbeelding 8" descr="C:\Users\B.W. Staal\Dropbox\Themaopdracht ASE\Hoofdfasen\Construction 4\Documentatie\Gebruikers\Bram\2013\HUSACCT screenshots\ValdidateFilterDialogFilterPaths.png"/>
-            <wp:cNvGraphicFramePr>
-              <a:graphicFrameLocks xmlns:a="http://schemas.openxmlformats.org/drawingml/2006/main" noChangeAspect="1"/>
-            </wp:cNvGraphicFramePr>
-            <a:graphic xmlns:a="http://schemas.openxmlformats.org/drawingml/2006/main">
-              <a:graphicData uri="http://schemas.openxmlformats.org/drawingml/2006/picture">
-                <pic:pic xmlns:pic="http://schemas.openxmlformats.org/drawingml/2006/picture">
-                  <pic:nvPicPr>
-                    <pic:cNvPr id="0" name="Picture 4" descr="C:\Users\B.W. Staal\Dropbox\Themaopdracht ASE\Hoofdfasen\Construction 4\Documentatie\Gebruikers\Bram\2013\HUSACCT screenshots\ValdidateFilterDialogFilterPaths.png"/>
-                    <pic:cNvPicPr>
-                      <a:picLocks noChangeAspect="1" noChangeArrowheads="1"/>
-                    </pic:cNvPicPr>
-                  </pic:nvPicPr>
-                  <pic:blipFill>
-                    <a:blip r:embed="rId76" cstate="print">
-                      <a:extLst>
-                        <a:ext uri="{28A0092B-C50C-407E-A947-70E740481C1C}">
-                          <a14:useLocalDpi xmlns:a14="http://schemas.microsoft.com/office/drawing/2010/main" val="0"/>
-                        </a:ext>
-                      </a:extLst>
-                    </a:blip>
-                    <a:srcRect/>
-                    <a:stretch>
-                      <a:fillRect/>
-                    </a:stretch>
-                  </pic:blipFill>
-                  <pic:spPr bwMode="auto">
-                    <a:xfrm>
-                      <a:off x="0" y="0"/>
-                      <a:ext cx="3987800" cy="3005455"/>
-                    </a:xfrm>
-                    <a:prstGeom prst="rect">
-                      <a:avLst/>
-                    </a:prstGeom>
-                    <a:noFill/>
-                    <a:ln>
-                      <a:noFill/>
-                    </a:ln>
-                  </pic:spPr>
-                </pic:pic>
-              </a:graphicData>
-            </a:graphic>
-          </wp:anchor>
-        </w:drawing>
-      </w:r>
-      <w:r>
-        <w:t>This table shows all the paths are added to filter. The physical paths can be filtered with a regex; the possibilities will be explained in table 2.</w:t>
+        <w:t>Press the Add button to add a path and enter a path in the path field.</w:t>
+      </w:r>
+      <w:r>
+        <w:t xml:space="preserve"> </w:t>
+      </w:r>
+      <w:r>
+        <w:t>A complete class path or a physical path with a regex can be entered. The possibilities of a regex will be explained in table 2.</w:t>
       </w:r>
     </w:p>
     <w:p>
@@ -26546,7 +26597,22 @@
         <w:ind w:left="360"/>
       </w:pPr>
       <w:r>
-        <w:t xml:space="preserve">When this button is pressed, the system will add an empty field to area 1. </w:t>
+        <w:t>Press the</w:t>
+      </w:r>
+      <w:r>
+        <w:t xml:space="preserve"> </w:t>
+      </w:r>
+      <w:r>
+        <w:t xml:space="preserve">Remove </w:t>
+      </w:r>
+      <w:r>
+        <w:t xml:space="preserve">button </w:t>
+      </w:r>
+      <w:r>
+        <w:t>to remove the selected row</w:t>
+      </w:r>
+      <w:r>
+        <w:t>.</w:t>
       </w:r>
     </w:p>
     <w:p>
@@ -26560,7 +26626,7 @@
         <w:ind w:left="360"/>
       </w:pPr>
       <w:r>
-        <w:t>When this button is pressed, the system will remove the selected row from area 1.</w:t>
+        <w:t>Press the Save button to close the dialog and filter the violations.</w:t>
       </w:r>
     </w:p>
     <w:p>
@@ -26574,35 +26640,26 @@
         <w:ind w:left="360"/>
       </w:pPr>
       <w:r>
-        <w:t>The option to choose if the filtered values must be shown or must be hidden.</w:t>
-      </w:r>
-    </w:p>
-    <w:p>
-      <w:pPr>
-        <w:pStyle w:val="Lijstalinea"/>
-        <w:numPr>
-          <w:ilvl w:val="0"/>
-          <w:numId w:val="23"/>
-        </w:numPr>
-        <w:spacing w:after="200" w:line="276" w:lineRule="auto"/>
-        <w:ind w:left="360"/>
-      </w:pPr>
-      <w:r>
-        <w:t>When this button is pressed, the violations will be filtered.</w:t>
-      </w:r>
-    </w:p>
-    <w:p>
-      <w:pPr>
-        <w:pStyle w:val="Lijstalinea"/>
-        <w:numPr>
-          <w:ilvl w:val="0"/>
-          <w:numId w:val="23"/>
-        </w:numPr>
-        <w:spacing w:after="200" w:line="276" w:lineRule="auto"/>
-        <w:ind w:left="360"/>
-      </w:pPr>
-      <w:r>
-        <w:t>When this button is pressed, the screen will be closed.</w:t>
+        <w:t>Press the Save button to close the dialog.</w:t>
+      </w:r>
+    </w:p>
+    <w:p>
+      <w:pPr>
+        <w:spacing w:after="200"/>
+        <w:rPr>
+          <w:rFonts w:ascii="Husans-Normal" w:eastAsiaTheme="minorEastAsia" w:hAnsi="Husans-Normal"/>
+          <w:bCs/>
+          <w:caps/>
+          <w:spacing w:val="6"/>
+          <w:szCs w:val="18"/>
+          <w:lang w:bidi="hi-IN"/>
+        </w:rPr>
+      </w:pPr>
+      <w:r>
+        <w:rPr>
+          <w:i/>
+        </w:rPr>
+        <w:br w:type="page"/>
       </w:r>
     </w:p>
     <w:p>
@@ -27159,7 +27216,7 @@
       <w:pPr>
         <w:pStyle w:val="Kop3"/>
       </w:pPr>
-      <w:bookmarkStart w:id="69" w:name="_Toc478130926"/>
+      <w:bookmarkStart w:id="69" w:name="_Toc479334007"/>
       <w:r>
         <w:t>Violations in D</w:t>
       </w:r>
@@ -27230,7 +27287,7 @@
       <w:pPr>
         <w:pStyle w:val="Kop2"/>
       </w:pPr>
-      <w:bookmarkStart w:id="70" w:name="_Toc478130927"/>
+      <w:bookmarkStart w:id="70" w:name="_Toc479334008"/>
       <w:r>
         <w:lastRenderedPageBreak/>
         <w:t>Violation</w:t>
@@ -27504,7 +27561,7 @@
       <w:pPr>
         <w:pStyle w:val="Kop1"/>
       </w:pPr>
-      <w:bookmarkStart w:id="71" w:name="_Toc478130928"/>
+      <w:bookmarkStart w:id="71" w:name="_Toc479334009"/>
       <w:r>
         <w:t xml:space="preserve">MENU: </w:t>
       </w:r>
@@ -27517,7 +27574,7 @@
       <w:pPr>
         <w:pStyle w:val="Kop2"/>
       </w:pPr>
-      <w:bookmarkStart w:id="72" w:name="_Toc478130929"/>
+      <w:bookmarkStart w:id="72" w:name="_Toc479334010"/>
       <w:r>
         <w:t>Options</w:t>
       </w:r>
@@ -27527,7 +27584,7 @@
       <w:pPr>
         <w:pStyle w:val="Kop3"/>
       </w:pPr>
-      <w:bookmarkStart w:id="73" w:name="_Toc478130930"/>
+      <w:bookmarkStart w:id="73" w:name="_Toc479334011"/>
       <w:r>
         <w:t>General</w:t>
       </w:r>
@@ -27725,7 +27782,7 @@
         <w:pStyle w:val="Kop3"/>
       </w:pPr>
       <w:bookmarkStart w:id="74" w:name="_Toc369464585"/>
-      <w:bookmarkStart w:id="75" w:name="_Toc478130931"/>
+      <w:bookmarkStart w:id="75" w:name="_Toc479334012"/>
       <w:r>
         <w:t xml:space="preserve">Validate - </w:t>
       </w:r>
@@ -28186,7 +28243,7 @@
           <w:lang w:val="nl-NL" w:eastAsia="nl-NL"/>
         </w:rPr>
         <w:drawing>
-          <wp:anchor distT="0" distB="0" distL="114300" distR="114300" simplePos="0" relativeHeight="251663360" behindDoc="0" locked="0" layoutInCell="1" allowOverlap="1">
+          <wp:anchor distT="0" distB="0" distL="114300" distR="114300" simplePos="0" relativeHeight="251664896" behindDoc="0" locked="0" layoutInCell="1" allowOverlap="1">
             <wp:simplePos x="0" y="0"/>
             <wp:positionH relativeFrom="column">
               <wp:posOffset>1417955</wp:posOffset>
@@ -28432,7 +28489,7 @@
       <w:pPr>
         <w:pStyle w:val="Kop1"/>
       </w:pPr>
-      <w:bookmarkStart w:id="83" w:name="_Toc478130932"/>
+      <w:bookmarkStart w:id="83" w:name="_Toc479334013"/>
       <w:r>
         <w:rPr>
           <w:lang w:val="nl-NL"/>
@@ -29275,7 +29332,7 @@
         <w:szCs w:val="28"/>
         <w:lang w:val="nl-NL"/>
       </w:rPr>
-      <w:t>62</w:t>
+      <w:t>25</w:t>
     </w:r>
     <w:r>
       <w:rPr>
@@ -35617,7 +35674,7 @@
 </file>
 
 <file path=customXml/itemProps2.xml><?xml version="1.0" encoding="utf-8"?>
-<ds:datastoreItem xmlns:ds="http://schemas.openxmlformats.org/officeDocument/2006/customXml" ds:itemID="{3F30249D-BE3A-4D19-B5CD-E6089DEEC70E}">
+<ds:datastoreItem xmlns:ds="http://schemas.openxmlformats.org/officeDocument/2006/customXml" ds:itemID="{52F05F7C-4293-4FDB-8397-DE6F7313484C}">
   <ds:schemaRefs>
     <ds:schemaRef ds:uri="http://schemas.openxmlformats.org/officeDocument/2006/bibliography"/>
   </ds:schemaRefs>

</xml_diff>

<commit_message>
External service improved and extended.
</commit_message>
<xml_diff>
--- a/doc/user/HUSACCT User Manual.docx
+++ b/doc/user/HUSACCT User Manual.docx
@@ -25,6 +25,8 @@
         </w:rPr>
       </w:sdtEndPr>
       <w:sdtContent>
+        <w:bookmarkStart w:id="0" w:name="_GoBack" w:displacedByCustomXml="prev"/>
+        <w:bookmarkEnd w:id="0" w:displacedByCustomXml="prev"/>
         <w:tbl>
           <w:tblPr>
             <w:tblpPr w:leftFromText="187" w:rightFromText="187" w:horzAnchor="margin" w:tblpXSpec="center" w:tblpY="2881"/>
@@ -659,7 +661,7 @@
         <w:t xml:space="preserve"> HUSACCT version 5 added advanced SAR functionality, with thanks to two student teams that participated in the development in spring 2016.</w:t>
       </w:r>
     </w:p>
-    <w:bookmarkStart w:id="0" w:name="_Toc479333953" w:displacedByCustomXml="next"/>
+    <w:bookmarkStart w:id="1" w:name="_Toc479416400" w:displacedByCustomXml="next"/>
     <w:sdt>
       <w:sdtPr>
         <w:rPr>
@@ -702,7 +704,7 @@
           <w:r>
             <w:t>ontents</w:t>
           </w:r>
-          <w:bookmarkEnd w:id="0"/>
+          <w:bookmarkEnd w:id="1"/>
         </w:p>
         <w:p>
           <w:pPr>
@@ -737,7 +739,7 @@
             </w:rPr>
             <w:fldChar w:fldCharType="separate"/>
           </w:r>
-          <w:hyperlink w:anchor="_Toc479333953" w:history="1">
+          <w:hyperlink w:anchor="_Toc479416400" w:history="1">
             <w:r>
               <w:rPr>
                 <w:rStyle w:val="Hyperlink"/>
@@ -764,7 +766,7 @@
                 <w:noProof/>
                 <w:webHidden/>
               </w:rPr>
-              <w:instrText xml:space="preserve"> PAGEREF _Toc479333953 \h </w:instrText>
+              <w:instrText xml:space="preserve"> PAGEREF _Toc479416400 \h </w:instrText>
             </w:r>
             <w:r>
               <w:rPr>
@@ -808,7 +810,7 @@
               <w:lang w:val="nl-NL" w:eastAsia="nl-NL"/>
             </w:rPr>
           </w:pPr>
-          <w:hyperlink w:anchor="_Toc479333954" w:history="1">
+          <w:hyperlink w:anchor="_Toc479416401" w:history="1">
             <w:r>
               <w:rPr>
                 <w:rStyle w:val="Hyperlink"/>
@@ -850,7 +852,7 @@
                 <w:noProof/>
                 <w:webHidden/>
               </w:rPr>
-              <w:instrText xml:space="preserve"> PAGEREF _Toc479333954 \h </w:instrText>
+              <w:instrText xml:space="preserve"> PAGEREF _Toc479416401 \h </w:instrText>
             </w:r>
             <w:r>
               <w:rPr>
@@ -894,7 +896,7 @@
               <w:lang w:val="nl-NL" w:eastAsia="nl-NL"/>
             </w:rPr>
           </w:pPr>
-          <w:hyperlink w:anchor="_Toc479333955" w:history="1">
+          <w:hyperlink w:anchor="_Toc479416402" w:history="1">
             <w:r>
               <w:rPr>
                 <w:rStyle w:val="Hyperlink"/>
@@ -936,7 +938,7 @@
                 <w:noProof/>
                 <w:webHidden/>
               </w:rPr>
-              <w:instrText xml:space="preserve"> PAGEREF _Toc479333955 \h </w:instrText>
+              <w:instrText xml:space="preserve"> PAGEREF _Toc479416402 \h </w:instrText>
             </w:r>
             <w:r>
               <w:rPr>
@@ -980,7 +982,7 @@
               <w:lang w:val="nl-NL" w:eastAsia="nl-NL"/>
             </w:rPr>
           </w:pPr>
-          <w:hyperlink w:anchor="_Toc479333956" w:history="1">
+          <w:hyperlink w:anchor="_Toc479416403" w:history="1">
             <w:r>
               <w:rPr>
                 <w:rStyle w:val="Hyperlink"/>
@@ -1022,7 +1024,7 @@
                 <w:noProof/>
                 <w:webHidden/>
               </w:rPr>
-              <w:instrText xml:space="preserve"> PAGEREF _Toc479333956 \h </w:instrText>
+              <w:instrText xml:space="preserve"> PAGEREF _Toc479416403 \h </w:instrText>
             </w:r>
             <w:r>
               <w:rPr>
@@ -1066,7 +1068,7 @@
               <w:lang w:val="nl-NL" w:eastAsia="nl-NL"/>
             </w:rPr>
           </w:pPr>
-          <w:hyperlink w:anchor="_Toc479333957" w:history="1">
+          <w:hyperlink w:anchor="_Toc479416404" w:history="1">
             <w:r>
               <w:rPr>
                 <w:rStyle w:val="Hyperlink"/>
@@ -1108,7 +1110,7 @@
                 <w:noProof/>
                 <w:webHidden/>
               </w:rPr>
-              <w:instrText xml:space="preserve"> PAGEREF _Toc479333957 \h </w:instrText>
+              <w:instrText xml:space="preserve"> PAGEREF _Toc479416404 \h </w:instrText>
             </w:r>
             <w:r>
               <w:rPr>
@@ -1152,7 +1154,7 @@
               <w:lang w:val="nl-NL" w:eastAsia="nl-NL"/>
             </w:rPr>
           </w:pPr>
-          <w:hyperlink w:anchor="_Toc479333958" w:history="1">
+          <w:hyperlink w:anchor="_Toc479416405" w:history="1">
             <w:r>
               <w:rPr>
                 <w:rStyle w:val="Hyperlink"/>
@@ -1194,7 +1196,7 @@
                 <w:noProof/>
                 <w:webHidden/>
               </w:rPr>
-              <w:instrText xml:space="preserve"> PAGEREF _Toc479333958 \h </w:instrText>
+              <w:instrText xml:space="preserve"> PAGEREF _Toc479416405 \h </w:instrText>
             </w:r>
             <w:r>
               <w:rPr>
@@ -1238,7 +1240,7 @@
               <w:lang w:val="nl-NL" w:eastAsia="nl-NL"/>
             </w:rPr>
           </w:pPr>
-          <w:hyperlink w:anchor="_Toc479333959" w:history="1">
+          <w:hyperlink w:anchor="_Toc479416406" w:history="1">
             <w:r>
               <w:rPr>
                 <w:rStyle w:val="Hyperlink"/>
@@ -1280,7 +1282,7 @@
                 <w:noProof/>
                 <w:webHidden/>
               </w:rPr>
-              <w:instrText xml:space="preserve"> PAGEREF _Toc479333959 \h </w:instrText>
+              <w:instrText xml:space="preserve"> PAGEREF _Toc479416406 \h </w:instrText>
             </w:r>
             <w:r>
               <w:rPr>
@@ -1300,7 +1302,7 @@
                 <w:noProof/>
                 <w:webHidden/>
               </w:rPr>
-              <w:t>10</w:t>
+              <w:t>11</w:t>
             </w:r>
             <w:r>
               <w:rPr>
@@ -1324,7 +1326,7 @@
               <w:lang w:val="nl-NL" w:eastAsia="nl-NL"/>
             </w:rPr>
           </w:pPr>
-          <w:hyperlink w:anchor="_Toc479333960" w:history="1">
+          <w:hyperlink w:anchor="_Toc479416407" w:history="1">
             <w:r>
               <w:rPr>
                 <w:rStyle w:val="Hyperlink"/>
@@ -1366,7 +1368,7 @@
                 <w:noProof/>
                 <w:webHidden/>
               </w:rPr>
-              <w:instrText xml:space="preserve"> PAGEREF _Toc479333960 \h </w:instrText>
+              <w:instrText xml:space="preserve"> PAGEREF _Toc479416407 \h </w:instrText>
             </w:r>
             <w:r>
               <w:rPr>
@@ -1386,7 +1388,7 @@
                 <w:noProof/>
                 <w:webHidden/>
               </w:rPr>
-              <w:t>12</w:t>
+              <w:t>13</w:t>
             </w:r>
             <w:r>
               <w:rPr>
@@ -1410,7 +1412,7 @@
               <w:lang w:val="nl-NL" w:eastAsia="nl-NL"/>
             </w:rPr>
           </w:pPr>
-          <w:hyperlink w:anchor="_Toc479333961" w:history="1">
+          <w:hyperlink w:anchor="_Toc479416408" w:history="1">
             <w:r>
               <w:rPr>
                 <w:rStyle w:val="Hyperlink"/>
@@ -1452,7 +1454,7 @@
                 <w:noProof/>
                 <w:webHidden/>
               </w:rPr>
-              <w:instrText xml:space="preserve"> PAGEREF _Toc479333961 \h </w:instrText>
+              <w:instrText xml:space="preserve"> PAGEREF _Toc479416408 \h </w:instrText>
             </w:r>
             <w:r>
               <w:rPr>
@@ -1472,7 +1474,7 @@
                 <w:noProof/>
                 <w:webHidden/>
               </w:rPr>
-              <w:t>12</w:t>
+              <w:t>13</w:t>
             </w:r>
             <w:r>
               <w:rPr>
@@ -1496,7 +1498,7 @@
               <w:lang w:val="nl-NL" w:eastAsia="nl-NL"/>
             </w:rPr>
           </w:pPr>
-          <w:hyperlink w:anchor="_Toc479333962" w:history="1">
+          <w:hyperlink w:anchor="_Toc479416409" w:history="1">
             <w:r>
               <w:rPr>
                 <w:rStyle w:val="Hyperlink"/>
@@ -1538,7 +1540,7 @@
                 <w:noProof/>
                 <w:webHidden/>
               </w:rPr>
-              <w:instrText xml:space="preserve"> PAGEREF _Toc479333962 \h </w:instrText>
+              <w:instrText xml:space="preserve"> PAGEREF _Toc479416409 \h </w:instrText>
             </w:r>
             <w:r>
               <w:rPr>
@@ -1558,7 +1560,7 @@
                 <w:noProof/>
                 <w:webHidden/>
               </w:rPr>
-              <w:t>12</w:t>
+              <w:t>13</w:t>
             </w:r>
             <w:r>
               <w:rPr>
@@ -1582,7 +1584,7 @@
               <w:lang w:val="nl-NL" w:eastAsia="nl-NL"/>
             </w:rPr>
           </w:pPr>
-          <w:hyperlink w:anchor="_Toc479333963" w:history="1">
+          <w:hyperlink w:anchor="_Toc479416410" w:history="1">
             <w:r>
               <w:rPr>
                 <w:rStyle w:val="Hyperlink"/>
@@ -1624,7 +1626,7 @@
                 <w:noProof/>
                 <w:webHidden/>
               </w:rPr>
-              <w:instrText xml:space="preserve"> PAGEREF _Toc479333963 \h </w:instrText>
+              <w:instrText xml:space="preserve"> PAGEREF _Toc479416410 \h </w:instrText>
             </w:r>
             <w:r>
               <w:rPr>
@@ -1644,7 +1646,7 @@
                 <w:noProof/>
                 <w:webHidden/>
               </w:rPr>
-              <w:t>13</w:t>
+              <w:t>14</w:t>
             </w:r>
             <w:r>
               <w:rPr>
@@ -1668,7 +1670,7 @@
               <w:lang w:val="nl-NL" w:eastAsia="nl-NL"/>
             </w:rPr>
           </w:pPr>
-          <w:hyperlink w:anchor="_Toc479333964" w:history="1">
+          <w:hyperlink w:anchor="_Toc479416411" w:history="1">
             <w:r>
               <w:rPr>
                 <w:rStyle w:val="Hyperlink"/>
@@ -1710,7 +1712,7 @@
                 <w:noProof/>
                 <w:webHidden/>
               </w:rPr>
-              <w:instrText xml:space="preserve"> PAGEREF _Toc479333964 \h </w:instrText>
+              <w:instrText xml:space="preserve"> PAGEREF _Toc479416411 \h </w:instrText>
             </w:r>
             <w:r>
               <w:rPr>
@@ -1730,7 +1732,7 @@
                 <w:noProof/>
                 <w:webHidden/>
               </w:rPr>
-              <w:t>14</w:t>
+              <w:t>15</w:t>
             </w:r>
             <w:r>
               <w:rPr>
@@ -1754,7 +1756,7 @@
               <w:lang w:val="nl-NL" w:eastAsia="nl-NL"/>
             </w:rPr>
           </w:pPr>
-          <w:hyperlink w:anchor="_Toc479333965" w:history="1">
+          <w:hyperlink w:anchor="_Toc479416412" w:history="1">
             <w:r>
               <w:rPr>
                 <w:rStyle w:val="Hyperlink"/>
@@ -1796,7 +1798,7 @@
                 <w:noProof/>
                 <w:webHidden/>
               </w:rPr>
-              <w:instrText xml:space="preserve"> PAGEREF _Toc479333965 \h </w:instrText>
+              <w:instrText xml:space="preserve"> PAGEREF _Toc479416412 \h </w:instrText>
             </w:r>
             <w:r>
               <w:rPr>
@@ -1816,7 +1818,7 @@
                 <w:noProof/>
                 <w:webHidden/>
               </w:rPr>
-              <w:t>14</w:t>
+              <w:t>15</w:t>
             </w:r>
             <w:r>
               <w:rPr>
@@ -1840,7 +1842,7 @@
               <w:lang w:val="nl-NL" w:eastAsia="nl-NL"/>
             </w:rPr>
           </w:pPr>
-          <w:hyperlink w:anchor="_Toc479333966" w:history="1">
+          <w:hyperlink w:anchor="_Toc479416413" w:history="1">
             <w:r>
               <w:rPr>
                 <w:rStyle w:val="Hyperlink"/>
@@ -1882,7 +1884,7 @@
                 <w:noProof/>
                 <w:webHidden/>
               </w:rPr>
-              <w:instrText xml:space="preserve"> PAGEREF _Toc479333966 \h </w:instrText>
+              <w:instrText xml:space="preserve"> PAGEREF _Toc479416413 \h </w:instrText>
             </w:r>
             <w:r>
               <w:rPr>
@@ -1902,7 +1904,7 @@
                 <w:noProof/>
                 <w:webHidden/>
               </w:rPr>
-              <w:t>15</w:t>
+              <w:t>16</w:t>
             </w:r>
             <w:r>
               <w:rPr>
@@ -1926,7 +1928,7 @@
               <w:lang w:val="nl-NL" w:eastAsia="nl-NL"/>
             </w:rPr>
           </w:pPr>
-          <w:hyperlink w:anchor="_Toc479333967" w:history="1">
+          <w:hyperlink w:anchor="_Toc479416414" w:history="1">
             <w:r>
               <w:rPr>
                 <w:rStyle w:val="Hyperlink"/>
@@ -1968,7 +1970,7 @@
                 <w:noProof/>
                 <w:webHidden/>
               </w:rPr>
-              <w:instrText xml:space="preserve"> PAGEREF _Toc479333967 \h </w:instrText>
+              <w:instrText xml:space="preserve"> PAGEREF _Toc479416414 \h </w:instrText>
             </w:r>
             <w:r>
               <w:rPr>
@@ -1988,7 +1990,7 @@
                 <w:noProof/>
                 <w:webHidden/>
               </w:rPr>
-              <w:t>16</w:t>
+              <w:t>17</w:t>
             </w:r>
             <w:r>
               <w:rPr>
@@ -2012,7 +2014,7 @@
               <w:lang w:val="nl-NL" w:eastAsia="nl-NL"/>
             </w:rPr>
           </w:pPr>
-          <w:hyperlink w:anchor="_Toc479333968" w:history="1">
+          <w:hyperlink w:anchor="_Toc479416415" w:history="1">
             <w:r>
               <w:rPr>
                 <w:rStyle w:val="Hyperlink"/>
@@ -2054,7 +2056,7 @@
                 <w:noProof/>
                 <w:webHidden/>
               </w:rPr>
-              <w:instrText xml:space="preserve"> PAGEREF _Toc479333968 \h </w:instrText>
+              <w:instrText xml:space="preserve"> PAGEREF _Toc479416415 \h </w:instrText>
             </w:r>
             <w:r>
               <w:rPr>
@@ -2074,7 +2076,7 @@
                 <w:noProof/>
                 <w:webHidden/>
               </w:rPr>
-              <w:t>17</w:t>
+              <w:t>18</w:t>
             </w:r>
             <w:r>
               <w:rPr>
@@ -2098,7 +2100,7 @@
               <w:lang w:val="nl-NL" w:eastAsia="nl-NL"/>
             </w:rPr>
           </w:pPr>
-          <w:hyperlink w:anchor="_Toc479333969" w:history="1">
+          <w:hyperlink w:anchor="_Toc479416416" w:history="1">
             <w:r>
               <w:rPr>
                 <w:rStyle w:val="Hyperlink"/>
@@ -2140,7 +2142,7 @@
                 <w:noProof/>
                 <w:webHidden/>
               </w:rPr>
-              <w:instrText xml:space="preserve"> PAGEREF _Toc479333969 \h </w:instrText>
+              <w:instrText xml:space="preserve"> PAGEREF _Toc479416416 \h </w:instrText>
             </w:r>
             <w:r>
               <w:rPr>
@@ -2160,7 +2162,7 @@
                 <w:noProof/>
                 <w:webHidden/>
               </w:rPr>
-              <w:t>17</w:t>
+              <w:t>18</w:t>
             </w:r>
             <w:r>
               <w:rPr>
@@ -2184,7 +2186,7 @@
               <w:lang w:val="nl-NL" w:eastAsia="nl-NL"/>
             </w:rPr>
           </w:pPr>
-          <w:hyperlink w:anchor="_Toc479333970" w:history="1">
+          <w:hyperlink w:anchor="_Toc479416417" w:history="1">
             <w:r>
               <w:rPr>
                 <w:rStyle w:val="Hyperlink"/>
@@ -2226,7 +2228,7 @@
                 <w:noProof/>
                 <w:webHidden/>
               </w:rPr>
-              <w:instrText xml:space="preserve"> PAGEREF _Toc479333970 \h </w:instrText>
+              <w:instrText xml:space="preserve"> PAGEREF _Toc479416417 \h </w:instrText>
             </w:r>
             <w:r>
               <w:rPr>
@@ -2246,7 +2248,7 @@
                 <w:noProof/>
                 <w:webHidden/>
               </w:rPr>
-              <w:t>18</w:t>
+              <w:t>19</w:t>
             </w:r>
             <w:r>
               <w:rPr>
@@ -2270,7 +2272,7 @@
               <w:lang w:val="nl-NL" w:eastAsia="nl-NL"/>
             </w:rPr>
           </w:pPr>
-          <w:hyperlink w:anchor="_Toc479333971" w:history="1">
+          <w:hyperlink w:anchor="_Toc479416418" w:history="1">
             <w:r>
               <w:rPr>
                 <w:rStyle w:val="Hyperlink"/>
@@ -2312,7 +2314,7 @@
                 <w:noProof/>
                 <w:webHidden/>
               </w:rPr>
-              <w:instrText xml:space="preserve"> PAGEREF _Toc479333971 \h </w:instrText>
+              <w:instrText xml:space="preserve"> PAGEREF _Toc479416418 \h </w:instrText>
             </w:r>
             <w:r>
               <w:rPr>
@@ -2332,7 +2334,7 @@
                 <w:noProof/>
                 <w:webHidden/>
               </w:rPr>
-              <w:t>19</w:t>
+              <w:t>20</w:t>
             </w:r>
             <w:r>
               <w:rPr>
@@ -2356,7 +2358,7 @@
               <w:lang w:val="nl-NL" w:eastAsia="nl-NL"/>
             </w:rPr>
           </w:pPr>
-          <w:hyperlink w:anchor="_Toc479333972" w:history="1">
+          <w:hyperlink w:anchor="_Toc479416419" w:history="1">
             <w:r>
               <w:rPr>
                 <w:rStyle w:val="Hyperlink"/>
@@ -2398,7 +2400,7 @@
                 <w:noProof/>
                 <w:webHidden/>
               </w:rPr>
-              <w:instrText xml:space="preserve"> PAGEREF _Toc479333972 \h </w:instrText>
+              <w:instrText xml:space="preserve"> PAGEREF _Toc479416419 \h </w:instrText>
             </w:r>
             <w:r>
               <w:rPr>
@@ -2418,7 +2420,7 @@
                 <w:noProof/>
                 <w:webHidden/>
               </w:rPr>
-              <w:t>19</w:t>
+              <w:t>20</w:t>
             </w:r>
             <w:r>
               <w:rPr>
@@ -2442,7 +2444,7 @@
               <w:lang w:val="nl-NL" w:eastAsia="nl-NL"/>
             </w:rPr>
           </w:pPr>
-          <w:hyperlink w:anchor="_Toc479333973" w:history="1">
+          <w:hyperlink w:anchor="_Toc479416420" w:history="1">
             <w:r>
               <w:rPr>
                 <w:rStyle w:val="Hyperlink"/>
@@ -2484,7 +2486,7 @@
                 <w:noProof/>
                 <w:webHidden/>
               </w:rPr>
-              <w:instrText xml:space="preserve"> PAGEREF _Toc479333973 \h </w:instrText>
+              <w:instrText xml:space="preserve"> PAGEREF _Toc479416420 \h </w:instrText>
             </w:r>
             <w:r>
               <w:rPr>
@@ -2504,7 +2506,7 @@
                 <w:noProof/>
                 <w:webHidden/>
               </w:rPr>
-              <w:t>20</w:t>
+              <w:t>21</w:t>
             </w:r>
             <w:r>
               <w:rPr>
@@ -2528,7 +2530,7 @@
               <w:lang w:val="nl-NL" w:eastAsia="nl-NL"/>
             </w:rPr>
           </w:pPr>
-          <w:hyperlink w:anchor="_Toc479333974" w:history="1">
+          <w:hyperlink w:anchor="_Toc479416421" w:history="1">
             <w:r>
               <w:rPr>
                 <w:rStyle w:val="Hyperlink"/>
@@ -2570,7 +2572,7 @@
                 <w:noProof/>
                 <w:webHidden/>
               </w:rPr>
-              <w:instrText xml:space="preserve"> PAGEREF _Toc479333974 \h </w:instrText>
+              <w:instrText xml:space="preserve"> PAGEREF _Toc479416421 \h </w:instrText>
             </w:r>
             <w:r>
               <w:rPr>
@@ -2590,7 +2592,7 @@
                 <w:noProof/>
                 <w:webHidden/>
               </w:rPr>
-              <w:t>20</w:t>
+              <w:t>21</w:t>
             </w:r>
             <w:r>
               <w:rPr>
@@ -2614,7 +2616,7 @@
               <w:lang w:val="nl-NL" w:eastAsia="nl-NL"/>
             </w:rPr>
           </w:pPr>
-          <w:hyperlink w:anchor="_Toc479333975" w:history="1">
+          <w:hyperlink w:anchor="_Toc479416422" w:history="1">
             <w:r>
               <w:rPr>
                 <w:rStyle w:val="Hyperlink"/>
@@ -2656,7 +2658,7 @@
                 <w:noProof/>
                 <w:webHidden/>
               </w:rPr>
-              <w:instrText xml:space="preserve"> PAGEREF _Toc479333975 \h </w:instrText>
+              <w:instrText xml:space="preserve"> PAGEREF _Toc479416422 \h </w:instrText>
             </w:r>
             <w:r>
               <w:rPr>
@@ -2676,7 +2678,7 @@
                 <w:noProof/>
                 <w:webHidden/>
               </w:rPr>
-              <w:t>21</w:t>
+              <w:t>22</w:t>
             </w:r>
             <w:r>
               <w:rPr>
@@ -2700,7 +2702,7 @@
               <w:lang w:val="nl-NL" w:eastAsia="nl-NL"/>
             </w:rPr>
           </w:pPr>
-          <w:hyperlink w:anchor="_Toc479333976" w:history="1">
+          <w:hyperlink w:anchor="_Toc479416423" w:history="1">
             <w:r>
               <w:rPr>
                 <w:rStyle w:val="Hyperlink"/>
@@ -2742,7 +2744,7 @@
                 <w:noProof/>
                 <w:webHidden/>
               </w:rPr>
-              <w:instrText xml:space="preserve"> PAGEREF _Toc479333976 \h </w:instrText>
+              <w:instrText xml:space="preserve"> PAGEREF _Toc479416423 \h </w:instrText>
             </w:r>
             <w:r>
               <w:rPr>
@@ -2762,7 +2764,7 @@
                 <w:noProof/>
                 <w:webHidden/>
               </w:rPr>
-              <w:t>22</w:t>
+              <w:t>23</w:t>
             </w:r>
             <w:r>
               <w:rPr>
@@ -2786,7 +2788,7 @@
               <w:lang w:val="nl-NL" w:eastAsia="nl-NL"/>
             </w:rPr>
           </w:pPr>
-          <w:hyperlink w:anchor="_Toc479333977" w:history="1">
+          <w:hyperlink w:anchor="_Toc479416424" w:history="1">
             <w:r>
               <w:rPr>
                 <w:rStyle w:val="Hyperlink"/>
@@ -2828,7 +2830,7 @@
                 <w:noProof/>
                 <w:webHidden/>
               </w:rPr>
-              <w:instrText xml:space="preserve"> PAGEREF _Toc479333977 \h </w:instrText>
+              <w:instrText xml:space="preserve"> PAGEREF _Toc479416424 \h </w:instrText>
             </w:r>
             <w:r>
               <w:rPr>
@@ -2848,7 +2850,7 @@
                 <w:noProof/>
                 <w:webHidden/>
               </w:rPr>
-              <w:t>23</w:t>
+              <w:t>24</w:t>
             </w:r>
             <w:r>
               <w:rPr>
@@ -2872,7 +2874,7 @@
               <w:lang w:val="nl-NL" w:eastAsia="nl-NL"/>
             </w:rPr>
           </w:pPr>
-          <w:hyperlink w:anchor="_Toc479333978" w:history="1">
+          <w:hyperlink w:anchor="_Toc479416425" w:history="1">
             <w:r>
               <w:rPr>
                 <w:rStyle w:val="Hyperlink"/>
@@ -2914,7 +2916,7 @@
                 <w:noProof/>
                 <w:webHidden/>
               </w:rPr>
-              <w:instrText xml:space="preserve"> PAGEREF _Toc479333978 \h </w:instrText>
+              <w:instrText xml:space="preserve"> PAGEREF _Toc479416425 \h </w:instrText>
             </w:r>
             <w:r>
               <w:rPr>
@@ -2934,7 +2936,7 @@
                 <w:noProof/>
                 <w:webHidden/>
               </w:rPr>
-              <w:t>24</w:t>
+              <w:t>25</w:t>
             </w:r>
             <w:r>
               <w:rPr>
@@ -2958,7 +2960,7 @@
               <w:lang w:val="nl-NL" w:eastAsia="nl-NL"/>
             </w:rPr>
           </w:pPr>
-          <w:hyperlink w:anchor="_Toc479333979" w:history="1">
+          <w:hyperlink w:anchor="_Toc479416426" w:history="1">
             <w:r>
               <w:rPr>
                 <w:rStyle w:val="Hyperlink"/>
@@ -3000,7 +3002,7 @@
                 <w:noProof/>
                 <w:webHidden/>
               </w:rPr>
-              <w:instrText xml:space="preserve"> PAGEREF _Toc479333979 \h </w:instrText>
+              <w:instrText xml:space="preserve"> PAGEREF _Toc479416426 \h </w:instrText>
             </w:r>
             <w:r>
               <w:rPr>
@@ -3020,7 +3022,7 @@
                 <w:noProof/>
                 <w:webHidden/>
               </w:rPr>
-              <w:t>25</w:t>
+              <w:t>26</w:t>
             </w:r>
             <w:r>
               <w:rPr>
@@ -3044,7 +3046,7 @@
               <w:lang w:val="nl-NL" w:eastAsia="nl-NL"/>
             </w:rPr>
           </w:pPr>
-          <w:hyperlink w:anchor="_Toc479333980" w:history="1">
+          <w:hyperlink w:anchor="_Toc479416427" w:history="1">
             <w:r>
               <w:rPr>
                 <w:rStyle w:val="Hyperlink"/>
@@ -3086,7 +3088,7 @@
                 <w:noProof/>
                 <w:webHidden/>
               </w:rPr>
-              <w:instrText xml:space="preserve"> PAGEREF _Toc479333980 \h </w:instrText>
+              <w:instrText xml:space="preserve"> PAGEREF _Toc479416427 \h </w:instrText>
             </w:r>
             <w:r>
               <w:rPr>
@@ -3106,7 +3108,7 @@
                 <w:noProof/>
                 <w:webHidden/>
               </w:rPr>
-              <w:t>25</w:t>
+              <w:t>26</w:t>
             </w:r>
             <w:r>
               <w:rPr>
@@ -3130,7 +3132,7 @@
               <w:lang w:val="nl-NL" w:eastAsia="nl-NL"/>
             </w:rPr>
           </w:pPr>
-          <w:hyperlink w:anchor="_Toc479333981" w:history="1">
+          <w:hyperlink w:anchor="_Toc479416428" w:history="1">
             <w:r>
               <w:rPr>
                 <w:rStyle w:val="Hyperlink"/>
@@ -3172,7 +3174,7 @@
                 <w:noProof/>
                 <w:webHidden/>
               </w:rPr>
-              <w:instrText xml:space="preserve"> PAGEREF _Toc479333981 \h </w:instrText>
+              <w:instrText xml:space="preserve"> PAGEREF _Toc479416428 \h </w:instrText>
             </w:r>
             <w:r>
               <w:rPr>
@@ -3192,7 +3194,7 @@
                 <w:noProof/>
                 <w:webHidden/>
               </w:rPr>
-              <w:t>26</w:t>
+              <w:t>27</w:t>
             </w:r>
             <w:r>
               <w:rPr>
@@ -3216,7 +3218,7 @@
               <w:lang w:val="nl-NL" w:eastAsia="nl-NL"/>
             </w:rPr>
           </w:pPr>
-          <w:hyperlink w:anchor="_Toc479333982" w:history="1">
+          <w:hyperlink w:anchor="_Toc479416429" w:history="1">
             <w:r>
               <w:rPr>
                 <w:rStyle w:val="Hyperlink"/>
@@ -3258,7 +3260,7 @@
                 <w:noProof/>
                 <w:webHidden/>
               </w:rPr>
-              <w:instrText xml:space="preserve"> PAGEREF _Toc479333982 \h </w:instrText>
+              <w:instrText xml:space="preserve"> PAGEREF _Toc479416429 \h </w:instrText>
             </w:r>
             <w:r>
               <w:rPr>
@@ -3278,7 +3280,7 @@
                 <w:noProof/>
                 <w:webHidden/>
               </w:rPr>
-              <w:t>26</w:t>
+              <w:t>27</w:t>
             </w:r>
             <w:r>
               <w:rPr>
@@ -3302,7 +3304,7 @@
               <w:lang w:val="nl-NL" w:eastAsia="nl-NL"/>
             </w:rPr>
           </w:pPr>
-          <w:hyperlink w:anchor="_Toc479333983" w:history="1">
+          <w:hyperlink w:anchor="_Toc479416430" w:history="1">
             <w:r>
               <w:rPr>
                 <w:rStyle w:val="Hyperlink"/>
@@ -3344,7 +3346,7 @@
                 <w:noProof/>
                 <w:webHidden/>
               </w:rPr>
-              <w:instrText xml:space="preserve"> PAGEREF _Toc479333983 \h </w:instrText>
+              <w:instrText xml:space="preserve"> PAGEREF _Toc479416430 \h </w:instrText>
             </w:r>
             <w:r>
               <w:rPr>
@@ -3364,7 +3366,7 @@
                 <w:noProof/>
                 <w:webHidden/>
               </w:rPr>
-              <w:t>28</w:t>
+              <w:t>29</w:t>
             </w:r>
             <w:r>
               <w:rPr>
@@ -3388,7 +3390,7 @@
               <w:lang w:val="nl-NL" w:eastAsia="nl-NL"/>
             </w:rPr>
           </w:pPr>
-          <w:hyperlink w:anchor="_Toc479333984" w:history="1">
+          <w:hyperlink w:anchor="_Toc479416431" w:history="1">
             <w:r>
               <w:rPr>
                 <w:rStyle w:val="Hyperlink"/>
@@ -3430,7 +3432,7 @@
                 <w:noProof/>
                 <w:webHidden/>
               </w:rPr>
-              <w:instrText xml:space="preserve"> PAGEREF _Toc479333984 \h </w:instrText>
+              <w:instrText xml:space="preserve"> PAGEREF _Toc479416431 \h </w:instrText>
             </w:r>
             <w:r>
               <w:rPr>
@@ -3450,7 +3452,7 @@
                 <w:noProof/>
                 <w:webHidden/>
               </w:rPr>
-              <w:t>29</w:t>
+              <w:t>30</w:t>
             </w:r>
             <w:r>
               <w:rPr>
@@ -3474,7 +3476,7 @@
               <w:lang w:val="nl-NL" w:eastAsia="nl-NL"/>
             </w:rPr>
           </w:pPr>
-          <w:hyperlink w:anchor="_Toc479333985" w:history="1">
+          <w:hyperlink w:anchor="_Toc479416432" w:history="1">
             <w:r>
               <w:rPr>
                 <w:rStyle w:val="Hyperlink"/>
@@ -3518,7 +3520,7 @@
                 <w:noProof/>
                 <w:webHidden/>
               </w:rPr>
-              <w:instrText xml:space="preserve"> PAGEREF _Toc479333985 \h </w:instrText>
+              <w:instrText xml:space="preserve"> PAGEREF _Toc479416432 \h </w:instrText>
             </w:r>
             <w:r>
               <w:rPr>
@@ -3538,7 +3540,7 @@
                 <w:noProof/>
                 <w:webHidden/>
               </w:rPr>
-              <w:t>29</w:t>
+              <w:t>30</w:t>
             </w:r>
             <w:r>
               <w:rPr>
@@ -3562,7 +3564,7 @@
               <w:lang w:val="nl-NL" w:eastAsia="nl-NL"/>
             </w:rPr>
           </w:pPr>
-          <w:hyperlink w:anchor="_Toc479333986" w:history="1">
+          <w:hyperlink w:anchor="_Toc479416433" w:history="1">
             <w:r>
               <w:rPr>
                 <w:rStyle w:val="Hyperlink"/>
@@ -3606,7 +3608,7 @@
                 <w:noProof/>
                 <w:webHidden/>
               </w:rPr>
-              <w:instrText xml:space="preserve"> PAGEREF _Toc479333986 \h </w:instrText>
+              <w:instrText xml:space="preserve"> PAGEREF _Toc479416433 \h </w:instrText>
             </w:r>
             <w:r>
               <w:rPr>
@@ -3626,7 +3628,7 @@
                 <w:noProof/>
                 <w:webHidden/>
               </w:rPr>
-              <w:t>29</w:t>
+              <w:t>30</w:t>
             </w:r>
             <w:r>
               <w:rPr>
@@ -3650,7 +3652,7 @@
               <w:lang w:val="nl-NL" w:eastAsia="nl-NL"/>
             </w:rPr>
           </w:pPr>
-          <w:hyperlink w:anchor="_Toc479333987" w:history="1">
+          <w:hyperlink w:anchor="_Toc479416434" w:history="1">
             <w:r>
               <w:rPr>
                 <w:rStyle w:val="Hyperlink"/>
@@ -3692,7 +3694,7 @@
                 <w:noProof/>
                 <w:webHidden/>
               </w:rPr>
-              <w:instrText xml:space="preserve"> PAGEREF _Toc479333987 \h </w:instrText>
+              <w:instrText xml:space="preserve"> PAGEREF _Toc479416434 \h </w:instrText>
             </w:r>
             <w:r>
               <w:rPr>
@@ -3712,7 +3714,7 @@
                 <w:noProof/>
                 <w:webHidden/>
               </w:rPr>
-              <w:t>30</w:t>
+              <w:t>31</w:t>
             </w:r>
             <w:r>
               <w:rPr>
@@ -3736,7 +3738,7 @@
               <w:lang w:val="nl-NL" w:eastAsia="nl-NL"/>
             </w:rPr>
           </w:pPr>
-          <w:hyperlink w:anchor="_Toc479333988" w:history="1">
+          <w:hyperlink w:anchor="_Toc479416435" w:history="1">
             <w:r>
               <w:rPr>
                 <w:rStyle w:val="Hyperlink"/>
@@ -3780,7 +3782,7 @@
                 <w:noProof/>
                 <w:webHidden/>
               </w:rPr>
-              <w:instrText xml:space="preserve"> PAGEREF _Toc479333988 \h </w:instrText>
+              <w:instrText xml:space="preserve"> PAGEREF _Toc479416435 \h </w:instrText>
             </w:r>
             <w:r>
               <w:rPr>
@@ -3800,7 +3802,7 @@
                 <w:noProof/>
                 <w:webHidden/>
               </w:rPr>
-              <w:t>30</w:t>
+              <w:t>31</w:t>
             </w:r>
             <w:r>
               <w:rPr>
@@ -3824,7 +3826,7 @@
               <w:lang w:val="nl-NL" w:eastAsia="nl-NL"/>
             </w:rPr>
           </w:pPr>
-          <w:hyperlink w:anchor="_Toc479333989" w:history="1">
+          <w:hyperlink w:anchor="_Toc479416436" w:history="1">
             <w:r>
               <w:rPr>
                 <w:rStyle w:val="Hyperlink"/>
@@ -3868,7 +3870,7 @@
                 <w:noProof/>
                 <w:webHidden/>
               </w:rPr>
-              <w:instrText xml:space="preserve"> PAGEREF _Toc479333989 \h </w:instrText>
+              <w:instrText xml:space="preserve"> PAGEREF _Toc479416436 \h </w:instrText>
             </w:r>
             <w:r>
               <w:rPr>
@@ -3888,7 +3890,7 @@
                 <w:noProof/>
                 <w:webHidden/>
               </w:rPr>
-              <w:t>31</w:t>
+              <w:t>32</w:t>
             </w:r>
             <w:r>
               <w:rPr>
@@ -3912,7 +3914,7 @@
               <w:lang w:val="nl-NL" w:eastAsia="nl-NL"/>
             </w:rPr>
           </w:pPr>
-          <w:hyperlink w:anchor="_Toc479333990" w:history="1">
+          <w:hyperlink w:anchor="_Toc479416437" w:history="1">
             <w:r>
               <w:rPr>
                 <w:rStyle w:val="Hyperlink"/>
@@ -3956,7 +3958,7 @@
                 <w:noProof/>
                 <w:webHidden/>
               </w:rPr>
-              <w:instrText xml:space="preserve"> PAGEREF _Toc479333990 \h </w:instrText>
+              <w:instrText xml:space="preserve"> PAGEREF _Toc479416437 \h </w:instrText>
             </w:r>
             <w:r>
               <w:rPr>
@@ -3976,7 +3978,7 @@
                 <w:noProof/>
                 <w:webHidden/>
               </w:rPr>
-              <w:t>32</w:t>
+              <w:t>33</w:t>
             </w:r>
             <w:r>
               <w:rPr>
@@ -4000,7 +4002,7 @@
               <w:lang w:val="nl-NL" w:eastAsia="nl-NL"/>
             </w:rPr>
           </w:pPr>
-          <w:hyperlink w:anchor="_Toc479333991" w:history="1">
+          <w:hyperlink w:anchor="_Toc479416438" w:history="1">
             <w:r>
               <w:rPr>
                 <w:rStyle w:val="Hyperlink"/>
@@ -4042,7 +4044,7 @@
                 <w:noProof/>
                 <w:webHidden/>
               </w:rPr>
-              <w:instrText xml:space="preserve"> PAGEREF _Toc479333991 \h </w:instrText>
+              <w:instrText xml:space="preserve"> PAGEREF _Toc479416438 \h </w:instrText>
             </w:r>
             <w:r>
               <w:rPr>
@@ -4062,7 +4064,7 @@
                 <w:noProof/>
                 <w:webHidden/>
               </w:rPr>
-              <w:t>33</w:t>
+              <w:t>34</w:t>
             </w:r>
             <w:r>
               <w:rPr>
@@ -4086,7 +4088,7 @@
               <w:lang w:val="nl-NL" w:eastAsia="nl-NL"/>
             </w:rPr>
           </w:pPr>
-          <w:hyperlink w:anchor="_Toc479333992" w:history="1">
+          <w:hyperlink w:anchor="_Toc479416439" w:history="1">
             <w:r>
               <w:rPr>
                 <w:rStyle w:val="Hyperlink"/>
@@ -4128,7 +4130,7 @@
                 <w:noProof/>
                 <w:webHidden/>
               </w:rPr>
-              <w:instrText xml:space="preserve"> PAGEREF _Toc479333992 \h </w:instrText>
+              <w:instrText xml:space="preserve"> PAGEREF _Toc479416439 \h </w:instrText>
             </w:r>
             <w:r>
               <w:rPr>
@@ -4148,7 +4150,7 @@
                 <w:noProof/>
                 <w:webHidden/>
               </w:rPr>
-              <w:t>33</w:t>
+              <w:t>34</w:t>
             </w:r>
             <w:r>
               <w:rPr>
@@ -4172,7 +4174,7 @@
               <w:lang w:val="nl-NL" w:eastAsia="nl-NL"/>
             </w:rPr>
           </w:pPr>
-          <w:hyperlink w:anchor="_Toc479333993" w:history="1">
+          <w:hyperlink w:anchor="_Toc479416440" w:history="1">
             <w:r>
               <w:rPr>
                 <w:rStyle w:val="Hyperlink"/>
@@ -4214,7 +4216,7 @@
                 <w:noProof/>
                 <w:webHidden/>
               </w:rPr>
-              <w:instrText xml:space="preserve"> PAGEREF _Toc479333993 \h </w:instrText>
+              <w:instrText xml:space="preserve"> PAGEREF _Toc479416440 \h </w:instrText>
             </w:r>
             <w:r>
               <w:rPr>
@@ -4234,7 +4236,7 @@
                 <w:noProof/>
                 <w:webHidden/>
               </w:rPr>
-              <w:t>35</w:t>
+              <w:t>36</w:t>
             </w:r>
             <w:r>
               <w:rPr>
@@ -4258,7 +4260,7 @@
               <w:lang w:val="nl-NL" w:eastAsia="nl-NL"/>
             </w:rPr>
           </w:pPr>
-          <w:hyperlink w:anchor="_Toc479333994" w:history="1">
+          <w:hyperlink w:anchor="_Toc479416441" w:history="1">
             <w:r>
               <w:rPr>
                 <w:rStyle w:val="Hyperlink"/>
@@ -4300,7 +4302,7 @@
                 <w:noProof/>
                 <w:webHidden/>
               </w:rPr>
-              <w:instrText xml:space="preserve"> PAGEREF _Toc479333994 \h </w:instrText>
+              <w:instrText xml:space="preserve"> PAGEREF _Toc479416441 \h </w:instrText>
             </w:r>
             <w:r>
               <w:rPr>
@@ -4320,7 +4322,7 @@
                 <w:noProof/>
                 <w:webHidden/>
               </w:rPr>
-              <w:t>37</w:t>
+              <w:t>38</w:t>
             </w:r>
             <w:r>
               <w:rPr>
@@ -4344,7 +4346,7 @@
               <w:lang w:val="nl-NL" w:eastAsia="nl-NL"/>
             </w:rPr>
           </w:pPr>
-          <w:hyperlink w:anchor="_Toc479333995" w:history="1">
+          <w:hyperlink w:anchor="_Toc479416442" w:history="1">
             <w:r>
               <w:rPr>
                 <w:rStyle w:val="Hyperlink"/>
@@ -4386,7 +4388,7 @@
                 <w:noProof/>
                 <w:webHidden/>
               </w:rPr>
-              <w:instrText xml:space="preserve"> PAGEREF _Toc479333995 \h </w:instrText>
+              <w:instrText xml:space="preserve"> PAGEREF _Toc479416442 \h </w:instrText>
             </w:r>
             <w:r>
               <w:rPr>
@@ -4406,7 +4408,7 @@
                 <w:noProof/>
                 <w:webHidden/>
               </w:rPr>
-              <w:t>39</w:t>
+              <w:t>40</w:t>
             </w:r>
             <w:r>
               <w:rPr>
@@ -4430,7 +4432,7 @@
               <w:lang w:val="nl-NL" w:eastAsia="nl-NL"/>
             </w:rPr>
           </w:pPr>
-          <w:hyperlink w:anchor="_Toc479333996" w:history="1">
+          <w:hyperlink w:anchor="_Toc479416443" w:history="1">
             <w:r>
               <w:rPr>
                 <w:rStyle w:val="Hyperlink"/>
@@ -4472,7 +4474,7 @@
                 <w:noProof/>
                 <w:webHidden/>
               </w:rPr>
-              <w:instrText xml:space="preserve"> PAGEREF _Toc479333996 \h </w:instrText>
+              <w:instrText xml:space="preserve"> PAGEREF _Toc479416443 \h </w:instrText>
             </w:r>
             <w:r>
               <w:rPr>
@@ -4492,7 +4494,7 @@
                 <w:noProof/>
                 <w:webHidden/>
               </w:rPr>
-              <w:t>40</w:t>
+              <w:t>41</w:t>
             </w:r>
             <w:r>
               <w:rPr>
@@ -4516,7 +4518,7 @@
               <w:lang w:val="nl-NL" w:eastAsia="nl-NL"/>
             </w:rPr>
           </w:pPr>
-          <w:hyperlink w:anchor="_Toc479333997" w:history="1">
+          <w:hyperlink w:anchor="_Toc479416444" w:history="1">
             <w:r>
               <w:rPr>
                 <w:rStyle w:val="Hyperlink"/>
@@ -4558,7 +4560,7 @@
                 <w:noProof/>
                 <w:webHidden/>
               </w:rPr>
-              <w:instrText xml:space="preserve"> PAGEREF _Toc479333997 \h </w:instrText>
+              <w:instrText xml:space="preserve"> PAGEREF _Toc479416444 \h </w:instrText>
             </w:r>
             <w:r>
               <w:rPr>
@@ -4578,7 +4580,7 @@
                 <w:noProof/>
                 <w:webHidden/>
               </w:rPr>
-              <w:t>40</w:t>
+              <w:t>41</w:t>
             </w:r>
             <w:r>
               <w:rPr>
@@ -4602,7 +4604,7 @@
               <w:lang w:val="nl-NL" w:eastAsia="nl-NL"/>
             </w:rPr>
           </w:pPr>
-          <w:hyperlink w:anchor="_Toc479333998" w:history="1">
+          <w:hyperlink w:anchor="_Toc479416445" w:history="1">
             <w:r>
               <w:rPr>
                 <w:rStyle w:val="Hyperlink"/>
@@ -4644,7 +4646,7 @@
                 <w:noProof/>
                 <w:webHidden/>
               </w:rPr>
-              <w:instrText xml:space="preserve"> PAGEREF _Toc479333998 \h </w:instrText>
+              <w:instrText xml:space="preserve"> PAGEREF _Toc479416445 \h </w:instrText>
             </w:r>
             <w:r>
               <w:rPr>
@@ -4664,7 +4666,7 @@
                 <w:noProof/>
                 <w:webHidden/>
               </w:rPr>
-              <w:t>44</w:t>
+              <w:t>45</w:t>
             </w:r>
             <w:r>
               <w:rPr>
@@ -4688,7 +4690,7 @@
               <w:lang w:val="nl-NL" w:eastAsia="nl-NL"/>
             </w:rPr>
           </w:pPr>
-          <w:hyperlink w:anchor="_Toc479333999" w:history="1">
+          <w:hyperlink w:anchor="_Toc479416446" w:history="1">
             <w:r>
               <w:rPr>
                 <w:rStyle w:val="Hyperlink"/>
@@ -4730,7 +4732,7 @@
                 <w:noProof/>
                 <w:webHidden/>
               </w:rPr>
-              <w:instrText xml:space="preserve"> PAGEREF _Toc479333999 \h </w:instrText>
+              <w:instrText xml:space="preserve"> PAGEREF _Toc479416446 \h </w:instrText>
             </w:r>
             <w:r>
               <w:rPr>
@@ -4750,7 +4752,7 @@
                 <w:noProof/>
                 <w:webHidden/>
               </w:rPr>
-              <w:t>47</w:t>
+              <w:t>48</w:t>
             </w:r>
             <w:r>
               <w:rPr>
@@ -4774,7 +4776,7 @@
               <w:lang w:val="nl-NL" w:eastAsia="nl-NL"/>
             </w:rPr>
           </w:pPr>
-          <w:hyperlink w:anchor="_Toc479334000" w:history="1">
+          <w:hyperlink w:anchor="_Toc479416447" w:history="1">
             <w:r>
               <w:rPr>
                 <w:rStyle w:val="Hyperlink"/>
@@ -4816,7 +4818,7 @@
                 <w:noProof/>
                 <w:webHidden/>
               </w:rPr>
-              <w:instrText xml:space="preserve"> PAGEREF _Toc479334000 \h </w:instrText>
+              <w:instrText xml:space="preserve"> PAGEREF _Toc479416447 \h </w:instrText>
             </w:r>
             <w:r>
               <w:rPr>
@@ -4836,7 +4838,7 @@
                 <w:noProof/>
                 <w:webHidden/>
               </w:rPr>
-              <w:t>49</w:t>
+              <w:t>50</w:t>
             </w:r>
             <w:r>
               <w:rPr>
@@ -4860,7 +4862,7 @@
               <w:lang w:val="nl-NL" w:eastAsia="nl-NL"/>
             </w:rPr>
           </w:pPr>
-          <w:hyperlink w:anchor="_Toc479334001" w:history="1">
+          <w:hyperlink w:anchor="_Toc479416448" w:history="1">
             <w:r>
               <w:rPr>
                 <w:rStyle w:val="Hyperlink"/>
@@ -4902,7 +4904,7 @@
                 <w:noProof/>
                 <w:webHidden/>
               </w:rPr>
-              <w:instrText xml:space="preserve"> PAGEREF _Toc479334001 \h </w:instrText>
+              <w:instrText xml:space="preserve"> PAGEREF _Toc479416448 \h </w:instrText>
             </w:r>
             <w:r>
               <w:rPr>
@@ -4922,7 +4924,7 @@
                 <w:noProof/>
                 <w:webHidden/>
               </w:rPr>
-              <w:t>49</w:t>
+              <w:t>50</w:t>
             </w:r>
             <w:r>
               <w:rPr>
@@ -4946,7 +4948,7 @@
               <w:lang w:val="nl-NL" w:eastAsia="nl-NL"/>
             </w:rPr>
           </w:pPr>
-          <w:hyperlink w:anchor="_Toc479334002" w:history="1">
+          <w:hyperlink w:anchor="_Toc479416449" w:history="1">
             <w:r>
               <w:rPr>
                 <w:rStyle w:val="Hyperlink"/>
@@ -4988,7 +4990,7 @@
                 <w:noProof/>
                 <w:webHidden/>
               </w:rPr>
-              <w:instrText xml:space="preserve"> PAGEREF _Toc479334002 \h </w:instrText>
+              <w:instrText xml:space="preserve"> PAGEREF _Toc479416449 \h </w:instrText>
             </w:r>
             <w:r>
               <w:rPr>
@@ -5008,7 +5010,7 @@
                 <w:noProof/>
                 <w:webHidden/>
               </w:rPr>
-              <w:t>50</w:t>
+              <w:t>51</w:t>
             </w:r>
             <w:r>
               <w:rPr>
@@ -5032,7 +5034,7 @@
               <w:lang w:val="nl-NL" w:eastAsia="nl-NL"/>
             </w:rPr>
           </w:pPr>
-          <w:hyperlink w:anchor="_Toc479334003" w:history="1">
+          <w:hyperlink w:anchor="_Toc479416450" w:history="1">
             <w:r>
               <w:rPr>
                 <w:rStyle w:val="Hyperlink"/>
@@ -5074,7 +5076,7 @@
                 <w:noProof/>
                 <w:webHidden/>
               </w:rPr>
-              <w:instrText xml:space="preserve"> PAGEREF _Toc479334003 \h </w:instrText>
+              <w:instrText xml:space="preserve"> PAGEREF _Toc479416450 \h </w:instrText>
             </w:r>
             <w:r>
               <w:rPr>
@@ -5094,7 +5096,7 @@
                 <w:noProof/>
                 <w:webHidden/>
               </w:rPr>
-              <w:t>51</w:t>
+              <w:t>52</w:t>
             </w:r>
             <w:r>
               <w:rPr>
@@ -5118,7 +5120,7 @@
               <w:lang w:val="nl-NL" w:eastAsia="nl-NL"/>
             </w:rPr>
           </w:pPr>
-          <w:hyperlink w:anchor="_Toc479334004" w:history="1">
+          <w:hyperlink w:anchor="_Toc479416451" w:history="1">
             <w:r>
               <w:rPr>
                 <w:rStyle w:val="Hyperlink"/>
@@ -5160,7 +5162,7 @@
                 <w:noProof/>
                 <w:webHidden/>
               </w:rPr>
-              <w:instrText xml:space="preserve"> PAGEREF _Toc479334004 \h </w:instrText>
+              <w:instrText xml:space="preserve"> PAGEREF _Toc479416451 \h </w:instrText>
             </w:r>
             <w:r>
               <w:rPr>
@@ -5180,7 +5182,7 @@
                 <w:noProof/>
                 <w:webHidden/>
               </w:rPr>
-              <w:t>51</w:t>
+              <w:t>52</w:t>
             </w:r>
             <w:r>
               <w:rPr>
@@ -5204,7 +5206,7 @@
               <w:lang w:val="nl-NL" w:eastAsia="nl-NL"/>
             </w:rPr>
           </w:pPr>
-          <w:hyperlink w:anchor="_Toc479334005" w:history="1">
+          <w:hyperlink w:anchor="_Toc479416452" w:history="1">
             <w:r>
               <w:rPr>
                 <w:rStyle w:val="Hyperlink"/>
@@ -5246,7 +5248,7 @@
                 <w:noProof/>
                 <w:webHidden/>
               </w:rPr>
-              <w:instrText xml:space="preserve"> PAGEREF _Toc479334005 \h </w:instrText>
+              <w:instrText xml:space="preserve"> PAGEREF _Toc479416452 \h </w:instrText>
             </w:r>
             <w:r>
               <w:rPr>
@@ -5266,7 +5268,7 @@
                 <w:noProof/>
                 <w:webHidden/>
               </w:rPr>
-              <w:t>51</w:t>
+              <w:t>52</w:t>
             </w:r>
             <w:r>
               <w:rPr>
@@ -5290,7 +5292,7 @@
               <w:lang w:val="nl-NL" w:eastAsia="nl-NL"/>
             </w:rPr>
           </w:pPr>
-          <w:hyperlink w:anchor="_Toc479334006" w:history="1">
+          <w:hyperlink w:anchor="_Toc479416453" w:history="1">
             <w:r>
               <w:rPr>
                 <w:rStyle w:val="Hyperlink"/>
@@ -5332,7 +5334,7 @@
                 <w:noProof/>
                 <w:webHidden/>
               </w:rPr>
-              <w:instrText xml:space="preserve"> PAGEREF _Toc479334006 \h </w:instrText>
+              <w:instrText xml:space="preserve"> PAGEREF _Toc479416453 \h </w:instrText>
             </w:r>
             <w:r>
               <w:rPr>
@@ -5352,7 +5354,7 @@
                 <w:noProof/>
                 <w:webHidden/>
               </w:rPr>
-              <w:t>52</w:t>
+              <w:t>53</w:t>
             </w:r>
             <w:r>
               <w:rPr>
@@ -5376,7 +5378,7 @@
               <w:lang w:val="nl-NL" w:eastAsia="nl-NL"/>
             </w:rPr>
           </w:pPr>
-          <w:hyperlink w:anchor="_Toc479334007" w:history="1">
+          <w:hyperlink w:anchor="_Toc479416454" w:history="1">
             <w:r>
               <w:rPr>
                 <w:rStyle w:val="Hyperlink"/>
@@ -5418,7 +5420,7 @@
                 <w:noProof/>
                 <w:webHidden/>
               </w:rPr>
-              <w:instrText xml:space="preserve"> PAGEREF _Toc479334007 \h </w:instrText>
+              <w:instrText xml:space="preserve"> PAGEREF _Toc479416454 \h </w:instrText>
             </w:r>
             <w:r>
               <w:rPr>
@@ -5438,7 +5440,7 @@
                 <w:noProof/>
                 <w:webHidden/>
               </w:rPr>
-              <w:t>54</w:t>
+              <w:t>55</w:t>
             </w:r>
             <w:r>
               <w:rPr>
@@ -5462,7 +5464,7 @@
               <w:lang w:val="nl-NL" w:eastAsia="nl-NL"/>
             </w:rPr>
           </w:pPr>
-          <w:hyperlink w:anchor="_Toc479334008" w:history="1">
+          <w:hyperlink w:anchor="_Toc479416455" w:history="1">
             <w:r>
               <w:rPr>
                 <w:rStyle w:val="Hyperlink"/>
@@ -5504,7 +5506,7 @@
                 <w:noProof/>
                 <w:webHidden/>
               </w:rPr>
-              <w:instrText xml:space="preserve"> PAGEREF _Toc479334008 \h </w:instrText>
+              <w:instrText xml:space="preserve"> PAGEREF _Toc479416455 \h </w:instrText>
             </w:r>
             <w:r>
               <w:rPr>
@@ -5524,7 +5526,7 @@
                 <w:noProof/>
                 <w:webHidden/>
               </w:rPr>
-              <w:t>55</w:t>
+              <w:t>56</w:t>
             </w:r>
             <w:r>
               <w:rPr>
@@ -5548,7 +5550,7 @@
               <w:lang w:val="nl-NL" w:eastAsia="nl-NL"/>
             </w:rPr>
           </w:pPr>
-          <w:hyperlink w:anchor="_Toc479334009" w:history="1">
+          <w:hyperlink w:anchor="_Toc479416456" w:history="1">
             <w:r>
               <w:rPr>
                 <w:rStyle w:val="Hyperlink"/>
@@ -5590,7 +5592,7 @@
                 <w:noProof/>
                 <w:webHidden/>
               </w:rPr>
-              <w:instrText xml:space="preserve"> PAGEREF _Toc479334009 \h </w:instrText>
+              <w:instrText xml:space="preserve"> PAGEREF _Toc479416456 \h </w:instrText>
             </w:r>
             <w:r>
               <w:rPr>
@@ -5610,7 +5612,7 @@
                 <w:noProof/>
                 <w:webHidden/>
               </w:rPr>
-              <w:t>56</w:t>
+              <w:t>57</w:t>
             </w:r>
             <w:r>
               <w:rPr>
@@ -5634,7 +5636,7 @@
               <w:lang w:val="nl-NL" w:eastAsia="nl-NL"/>
             </w:rPr>
           </w:pPr>
-          <w:hyperlink w:anchor="_Toc479334010" w:history="1">
+          <w:hyperlink w:anchor="_Toc479416457" w:history="1">
             <w:r>
               <w:rPr>
                 <w:rStyle w:val="Hyperlink"/>
@@ -5676,7 +5678,7 @@
                 <w:noProof/>
                 <w:webHidden/>
               </w:rPr>
-              <w:instrText xml:space="preserve"> PAGEREF _Toc479334010 \h </w:instrText>
+              <w:instrText xml:space="preserve"> PAGEREF _Toc479416457 \h </w:instrText>
             </w:r>
             <w:r>
               <w:rPr>
@@ -5696,7 +5698,7 @@
                 <w:noProof/>
                 <w:webHidden/>
               </w:rPr>
-              <w:t>56</w:t>
+              <w:t>57</w:t>
             </w:r>
             <w:r>
               <w:rPr>
@@ -5720,7 +5722,7 @@
               <w:lang w:val="nl-NL" w:eastAsia="nl-NL"/>
             </w:rPr>
           </w:pPr>
-          <w:hyperlink w:anchor="_Toc479334011" w:history="1">
+          <w:hyperlink w:anchor="_Toc479416458" w:history="1">
             <w:r>
               <w:rPr>
                 <w:rStyle w:val="Hyperlink"/>
@@ -5762,7 +5764,7 @@
                 <w:noProof/>
                 <w:webHidden/>
               </w:rPr>
-              <w:instrText xml:space="preserve"> PAGEREF _Toc479334011 \h </w:instrText>
+              <w:instrText xml:space="preserve"> PAGEREF _Toc479416458 \h </w:instrText>
             </w:r>
             <w:r>
               <w:rPr>
@@ -5782,7 +5784,7 @@
                 <w:noProof/>
                 <w:webHidden/>
               </w:rPr>
-              <w:t>56</w:t>
+              <w:t>57</w:t>
             </w:r>
             <w:r>
               <w:rPr>
@@ -5806,7 +5808,7 @@
               <w:lang w:val="nl-NL" w:eastAsia="nl-NL"/>
             </w:rPr>
           </w:pPr>
-          <w:hyperlink w:anchor="_Toc479334012" w:history="1">
+          <w:hyperlink w:anchor="_Toc479416459" w:history="1">
             <w:r>
               <w:rPr>
                 <w:rStyle w:val="Hyperlink"/>
@@ -5848,7 +5850,7 @@
                 <w:noProof/>
                 <w:webHidden/>
               </w:rPr>
-              <w:instrText xml:space="preserve"> PAGEREF _Toc479334012 \h </w:instrText>
+              <w:instrText xml:space="preserve"> PAGEREF _Toc479416459 \h </w:instrText>
             </w:r>
             <w:r>
               <w:rPr>
@@ -5868,7 +5870,7 @@
                 <w:noProof/>
                 <w:webHidden/>
               </w:rPr>
-              <w:t>57</w:t>
+              <w:t>58</w:t>
             </w:r>
             <w:r>
               <w:rPr>
@@ -5892,7 +5894,7 @@
               <w:lang w:val="nl-NL" w:eastAsia="nl-NL"/>
             </w:rPr>
           </w:pPr>
-          <w:hyperlink w:anchor="_Toc479334013" w:history="1">
+          <w:hyperlink w:anchor="_Toc479416460" w:history="1">
             <w:r>
               <w:rPr>
                 <w:rStyle w:val="Hyperlink"/>
@@ -5935,7 +5937,7 @@
                 <w:noProof/>
                 <w:webHidden/>
               </w:rPr>
-              <w:instrText xml:space="preserve"> PAGEREF _Toc479334013 \h </w:instrText>
+              <w:instrText xml:space="preserve"> PAGEREF _Toc479416460 \h </w:instrText>
             </w:r>
             <w:r>
               <w:rPr>
@@ -5955,7 +5957,7 @@
                 <w:noProof/>
                 <w:webHidden/>
               </w:rPr>
-              <w:t>61</w:t>
+              <w:t>62</w:t>
             </w:r>
             <w:r>
               <w:rPr>
@@ -5988,7 +5990,7 @@
       <w:pPr>
         <w:pStyle w:val="Kop1"/>
       </w:pPr>
-      <w:bookmarkStart w:id="1" w:name="_Toc479333954"/>
+      <w:bookmarkStart w:id="2" w:name="_Toc479416401"/>
       <w:r>
         <w:lastRenderedPageBreak/>
         <w:t>Getting</w:t>
@@ -5999,20 +6001,20 @@
       <w:r>
         <w:t>Started</w:t>
       </w:r>
-      <w:bookmarkEnd w:id="1"/>
+      <w:bookmarkEnd w:id="2"/>
     </w:p>
     <w:p>
       <w:pPr>
         <w:pStyle w:val="Kop2"/>
       </w:pPr>
-      <w:bookmarkStart w:id="2" w:name="_Toc479333955"/>
+      <w:bookmarkStart w:id="3" w:name="_Toc479416402"/>
       <w:r>
         <w:t>Download</w:t>
       </w:r>
       <w:r>
         <w:t xml:space="preserve"> and run HUSACCT</w:t>
       </w:r>
-      <w:bookmarkEnd w:id="2"/>
+      <w:bookmarkEnd w:id="3"/>
     </w:p>
     <w:p>
       <w:pPr>
@@ -6295,7 +6297,7 @@
       <w:pPr>
         <w:pStyle w:val="Kop2"/>
       </w:pPr>
-      <w:bookmarkStart w:id="3" w:name="_Toc479333956"/>
+      <w:bookmarkStart w:id="4" w:name="_Toc479416403"/>
       <w:r>
         <w:t xml:space="preserve">Overview of </w:t>
       </w:r>
@@ -6308,7 +6310,7 @@
       <w:r>
         <w:t>functionality</w:t>
       </w:r>
-      <w:bookmarkEnd w:id="3"/>
+      <w:bookmarkEnd w:id="4"/>
     </w:p>
     <w:p>
       <w:r>
@@ -6443,7 +6445,7 @@
       <w:pPr>
         <w:pStyle w:val="Kop3"/>
       </w:pPr>
-      <w:bookmarkStart w:id="4" w:name="_Toc479333957"/>
+      <w:bookmarkStart w:id="5" w:name="_Toc479416404"/>
       <w:r>
         <w:lastRenderedPageBreak/>
         <w:t xml:space="preserve">Overview of the </w:t>
@@ -6451,7 +6453,7 @@
       <w:r>
         <w:t>Menu Options</w:t>
       </w:r>
-      <w:bookmarkEnd w:id="4"/>
+      <w:bookmarkEnd w:id="5"/>
     </w:p>
     <w:p>
       <w:r>
@@ -7166,7 +7168,7 @@
       <w:pPr>
         <w:pStyle w:val="Kop3"/>
       </w:pPr>
-      <w:bookmarkStart w:id="5" w:name="_Toc479333958"/>
+      <w:bookmarkStart w:id="6" w:name="_Toc479416405"/>
       <w:r>
         <w:lastRenderedPageBreak/>
         <w:t xml:space="preserve">Tour: </w:t>
@@ -7186,7 +7188,7 @@
       <w:r>
         <w:t xml:space="preserve"> with GUI</w:t>
       </w:r>
-      <w:bookmarkEnd w:id="5"/>
+      <w:bookmarkEnd w:id="6"/>
     </w:p>
     <w:p>
       <w:r>
@@ -7195,7 +7197,7 @@
           <w:lang w:val="nl-NL" w:eastAsia="nl-NL"/>
         </w:rPr>
         <w:drawing>
-          <wp:anchor distT="0" distB="0" distL="114300" distR="114300" simplePos="0" relativeHeight="251650560" behindDoc="0" locked="0" layoutInCell="1" allowOverlap="1">
+          <wp:anchor distT="0" distB="0" distL="114300" distR="114300" simplePos="0" relativeHeight="251638784" behindDoc="0" locked="0" layoutInCell="1" allowOverlap="1">
             <wp:simplePos x="0" y="0"/>
             <wp:positionH relativeFrom="column">
               <wp:posOffset>3505200</wp:posOffset>
@@ -8382,16 +8384,32 @@
     <w:p/>
     <w:p>
       <w:pPr>
+        <w:spacing w:after="200"/>
+        <w:rPr>
+          <w:rFonts w:ascii="Husans-Normal" w:hAnsi="Husans-Normal"/>
+          <w:bCs/>
+          <w:caps/>
+          <w:color w:val="262626" w:themeColor="text2"/>
+          <w:sz w:val="28"/>
+        </w:rPr>
+      </w:pPr>
+      <w:r>
+        <w:br w:type="page"/>
+      </w:r>
+    </w:p>
+    <w:p>
+      <w:pPr>
         <w:pStyle w:val="Kop3"/>
       </w:pPr>
-      <w:bookmarkStart w:id="6" w:name="_Toc479333959"/>
-      <w:r>
+      <w:bookmarkStart w:id="7" w:name="_Toc479416406"/>
+      <w:r>
+        <w:lastRenderedPageBreak/>
         <w:t xml:space="preserve">SACC </w:t>
       </w:r>
       <w:r>
         <w:t>Service for Continuous Integration</w:t>
       </w:r>
-      <w:bookmarkEnd w:id="6"/>
+      <w:bookmarkEnd w:id="7"/>
     </w:p>
     <w:p>
       <w:pPr>
@@ -8498,7 +8516,7 @@
           <w:p>
             <w:proofErr w:type="spellStart"/>
             <w:r>
-              <w:t>int</w:t>
+              <w:t>Int</w:t>
             </w:r>
             <w:proofErr w:type="spellEnd"/>
             <w:r>
@@ -8506,7 +8524,7 @@
             </w:r>
             <w:proofErr w:type="spellStart"/>
             <w:r>
-              <w:t>nrOfAllCurrentViolations</w:t>
+              <w:t>nrOfAllCurrentDependencies</w:t>
             </w:r>
             <w:proofErr w:type="spellEnd"/>
           </w:p>
@@ -8517,7 +8535,7 @@
           </w:tcPr>
           <w:p>
             <w:r>
-              <w:t>Total number of violations during the current SACC</w:t>
+              <w:t>Total number of dependencies during the current SACC.</w:t>
             </w:r>
           </w:p>
         </w:tc>
@@ -8538,7 +8556,7 @@
             </w:r>
             <w:proofErr w:type="spellStart"/>
             <w:r>
-              <w:t>nrOfAllPreviousViolations</w:t>
+              <w:t>nrOfAllCurrentViolations</w:t>
             </w:r>
             <w:proofErr w:type="spellEnd"/>
           </w:p>
@@ -8549,7 +8567,7 @@
           </w:tcPr>
           <w:p>
             <w:r>
-              <w:t>Total number of violations during the previous SACC</w:t>
+              <w:t>Total number of violations during the current SACC</w:t>
             </w:r>
           </w:p>
         </w:tc>
@@ -8570,7 +8588,7 @@
             </w:r>
             <w:proofErr w:type="spellStart"/>
             <w:r>
-              <w:t>nrOfNewViolations</w:t>
+              <w:t>nrOfAllPreviousViolations</w:t>
             </w:r>
             <w:proofErr w:type="spellEnd"/>
           </w:p>
@@ -8581,61 +8599,7 @@
           </w:tcPr>
           <w:p>
             <w:r>
-              <w:t>Number of new violations during the current SACC</w:t>
-            </w:r>
-          </w:p>
-        </w:tc>
-      </w:tr>
-      <w:tr>
-        <w:tc>
-          <w:tcPr>
-            <w:tcW w:w="3936" w:type="dxa"/>
-          </w:tcPr>
-          <w:p>
-            <w:r>
-              <w:t xml:space="preserve">Calendar </w:t>
-            </w:r>
-            <w:proofErr w:type="spellStart"/>
-            <w:r>
-              <w:t>timeCurrentCheck</w:t>
-            </w:r>
-            <w:proofErr w:type="spellEnd"/>
-          </w:p>
-        </w:tc>
-        <w:tc>
-          <w:tcPr>
-            <w:tcW w:w="5564" w:type="dxa"/>
-          </w:tcPr>
-          <w:p>
-            <w:r>
-              <w:t>Time of the current SACC</w:t>
-            </w:r>
-          </w:p>
-        </w:tc>
-      </w:tr>
-      <w:tr>
-        <w:tc>
-          <w:tcPr>
-            <w:tcW w:w="3936" w:type="dxa"/>
-          </w:tcPr>
-          <w:p>
-            <w:r>
-              <w:t xml:space="preserve">Calendar </w:t>
-            </w:r>
-            <w:proofErr w:type="spellStart"/>
-            <w:r>
-              <w:t>timePreviousCheck</w:t>
-            </w:r>
-            <w:proofErr w:type="spellEnd"/>
-          </w:p>
-        </w:tc>
-        <w:tc>
-          <w:tcPr>
-            <w:tcW w:w="5564" w:type="dxa"/>
-          </w:tcPr>
-          <w:p>
-            <w:r>
-              <w:t>Time of the previous SACC</w:t>
+              <w:t>Total number of violations during the previous SACC</w:t>
             </w:r>
           </w:p>
         </w:tc>
@@ -8648,15 +8612,15 @@
           <w:p>
             <w:proofErr w:type="spellStart"/>
             <w:r>
-              <w:t>ViolationImExportDTO</w:t>
+              <w:t>int</w:t>
             </w:r>
             <w:proofErr w:type="spellEnd"/>
             <w:r>
-              <w:t xml:space="preserve">[] </w:t>
+              <w:t xml:space="preserve"> </w:t>
             </w:r>
             <w:proofErr w:type="spellStart"/>
             <w:r>
-              <w:t>allViolations</w:t>
+              <w:t>nrOfNewViolations</w:t>
             </w:r>
             <w:proofErr w:type="spellEnd"/>
           </w:p>
@@ -8667,7 +8631,61 @@
           </w:tcPr>
           <w:p>
             <w:r>
-              <w:t>Contains all violations detected during current SACC</w:t>
+              <w:t>Number of new violations during the current SACC</w:t>
+            </w:r>
+          </w:p>
+        </w:tc>
+      </w:tr>
+      <w:tr>
+        <w:tc>
+          <w:tcPr>
+            <w:tcW w:w="3936" w:type="dxa"/>
+          </w:tcPr>
+          <w:p>
+            <w:r>
+              <w:t xml:space="preserve">Calendar </w:t>
+            </w:r>
+            <w:proofErr w:type="spellStart"/>
+            <w:r>
+              <w:t>timeCurrentCheck</w:t>
+            </w:r>
+            <w:proofErr w:type="spellEnd"/>
+          </w:p>
+        </w:tc>
+        <w:tc>
+          <w:tcPr>
+            <w:tcW w:w="5564" w:type="dxa"/>
+          </w:tcPr>
+          <w:p>
+            <w:r>
+              <w:t>Time of the current SACC</w:t>
+            </w:r>
+          </w:p>
+        </w:tc>
+      </w:tr>
+      <w:tr>
+        <w:tc>
+          <w:tcPr>
+            <w:tcW w:w="3936" w:type="dxa"/>
+          </w:tcPr>
+          <w:p>
+            <w:r>
+              <w:t xml:space="preserve">Calendar </w:t>
+            </w:r>
+            <w:proofErr w:type="spellStart"/>
+            <w:r>
+              <w:t>timePreviousCheck</w:t>
+            </w:r>
+            <w:proofErr w:type="spellEnd"/>
+          </w:p>
+        </w:tc>
+        <w:tc>
+          <w:tcPr>
+            <w:tcW w:w="5564" w:type="dxa"/>
+          </w:tcPr>
+          <w:p>
+            <w:r>
+              <w:t>Time of the previous SACC</w:t>
             </w:r>
           </w:p>
         </w:tc>
@@ -8688,7 +8706,7 @@
             </w:r>
             <w:proofErr w:type="spellStart"/>
             <w:r>
-              <w:t>newViolations</w:t>
+              <w:t>allViolations</w:t>
             </w:r>
             <w:proofErr w:type="spellEnd"/>
           </w:p>
@@ -8699,7 +8717,7 @@
           </w:tcPr>
           <w:p>
             <w:r>
-              <w:t>Contains all new violations detected during current SACC</w:t>
+              <w:t>Contains all violations detected during current SACC</w:t>
             </w:r>
           </w:p>
         </w:tc>
@@ -8710,15 +8728,17 @@
             <w:tcW w:w="3936" w:type="dxa"/>
           </w:tcPr>
           <w:p>
-            <w:r>
-              <w:t>org.jdom2.</w:t>
-            </w:r>
-            <w:r>
-              <w:t xml:space="preserve">Document </w:t>
-            </w:r>
             <w:proofErr w:type="spellStart"/>
             <w:r>
-              <w:t>exportDocAllViolations</w:t>
+              <w:t>ViolationImExportDTO</w:t>
+            </w:r>
+            <w:proofErr w:type="spellEnd"/>
+            <w:r>
+              <w:t xml:space="preserve">[] </w:t>
+            </w:r>
+            <w:proofErr w:type="spellStart"/>
+            <w:r>
+              <w:t>newViolations</w:t>
             </w:r>
             <w:proofErr w:type="spellEnd"/>
           </w:p>
@@ -8729,13 +8749,7 @@
           </w:tcPr>
           <w:p>
             <w:r>
-              <w:t xml:space="preserve">XML document containing all new violations detected during current SACC. </w:t>
-            </w:r>
-            <w:r>
-              <w:t>Option, so m</w:t>
-            </w:r>
-            <w:r>
-              <w:t>ay be null!</w:t>
+              <w:t>Contains all new violations detected during current SACC</w:t>
             </w:r>
           </w:p>
         </w:tc>
@@ -8754,7 +8768,7 @@
             </w:r>
             <w:proofErr w:type="spellStart"/>
             <w:r>
-              <w:t>exportDocNewViolations</w:t>
+              <w:t>exportDocAllViolations</w:t>
             </w:r>
             <w:proofErr w:type="spellEnd"/>
           </w:p>
@@ -8765,6 +8779,42 @@
           </w:tcPr>
           <w:p>
             <w:r>
+              <w:t xml:space="preserve">XML document containing all new violations detected during current SACC. </w:t>
+            </w:r>
+            <w:r>
+              <w:t>Option, so m</w:t>
+            </w:r>
+            <w:r>
+              <w:t>ay be null!</w:t>
+            </w:r>
+          </w:p>
+        </w:tc>
+      </w:tr>
+      <w:tr>
+        <w:tc>
+          <w:tcPr>
+            <w:tcW w:w="3936" w:type="dxa"/>
+          </w:tcPr>
+          <w:p>
+            <w:r>
+              <w:t>org.jdom2.</w:t>
+            </w:r>
+            <w:r>
+              <w:t xml:space="preserve">Document </w:t>
+            </w:r>
+            <w:proofErr w:type="spellStart"/>
+            <w:r>
+              <w:t>exportDocNewViolations</w:t>
+            </w:r>
+            <w:proofErr w:type="spellEnd"/>
+          </w:p>
+        </w:tc>
+        <w:tc>
+          <w:tcPr>
+            <w:tcW w:w="5564" w:type="dxa"/>
+          </w:tcPr>
+          <w:p>
+            <w:r>
               <w:t xml:space="preserve">XML document containing only new violations detected during current SACC. </w:t>
             </w:r>
             <w:r>
@@ -8778,6 +8828,7 @@
       </w:tr>
     </w:tbl>
     <w:p/>
+    <w:p/>
     <w:p>
       <w:pPr>
         <w:rPr>
@@ -8788,7 +8839,6 @@
         <w:rPr>
           <w:b/>
         </w:rPr>
-        <w:lastRenderedPageBreak/>
         <w:t xml:space="preserve">Heuristic to include HUSACCT’s SACC </w:t>
       </w:r>
       <w:r>
@@ -8825,15 +8875,149 @@
         </w:numPr>
       </w:pPr>
       <w:r>
-        <w:t xml:space="preserve">Study class </w:t>
+        <w:t xml:space="preserve">Study </w:t>
+      </w:r>
+      <w:r>
+        <w:t xml:space="preserve">the </w:t>
+      </w:r>
+      <w:r>
+        <w:t>class</w:t>
+      </w:r>
+      <w:r>
+        <w:t>es</w:t>
+      </w:r>
+      <w:r>
+        <w:t xml:space="preserve"> </w:t>
+      </w:r>
+      <w:r>
+        <w:t xml:space="preserve">in package </w:t>
       </w:r>
       <w:proofErr w:type="spellStart"/>
       <w:r>
+        <w:rPr>
+          <w:i/>
+        </w:rPr>
+        <w:t>externalinterface</w:t>
+      </w:r>
+      <w:proofErr w:type="spellEnd"/>
+      <w:r>
+        <w:t xml:space="preserve"> </w:t>
+      </w:r>
+      <w:r>
+        <w:t xml:space="preserve">in the root of HUSACCT’s source code tree. </w:t>
+      </w:r>
+      <w:r>
+        <w:t>They contain</w:t>
+      </w:r>
+      <w:r>
+        <w:t xml:space="preserve"> the most actual </w:t>
+      </w:r>
+      <w:r>
+        <w:t xml:space="preserve">and detailed </w:t>
+      </w:r>
+      <w:r>
+        <w:t>documentation on the provided service</w:t>
+      </w:r>
+      <w:r>
+        <w:t>, its required arguments and provided results</w:t>
+      </w:r>
+      <w:r>
+        <w:t>.</w:t>
+      </w:r>
+      <w:r>
+        <w:t xml:space="preserve"> The package contains data transfer object (DTO) classes and class </w:t>
+      </w:r>
+      <w:proofErr w:type="spellStart"/>
+      <w:r>
+        <w:rPr>
+          <w:i/>
+        </w:rPr>
         <w:t>ExternalServiceProvider</w:t>
       </w:r>
       <w:proofErr w:type="spellEnd"/>
       <w:r>
-        <w:t xml:space="preserve"> in the root of HUSACCT’s source code tree. It contains the most actual documentation on the provided service.</w:t>
+        <w:t>.</w:t>
+      </w:r>
+    </w:p>
+    <w:p>
+      <w:pPr>
+        <w:pStyle w:val="Lijstalinea"/>
+        <w:numPr>
+          <w:ilvl w:val="1"/>
+          <w:numId w:val="37"/>
+        </w:numPr>
+      </w:pPr>
+      <w:r>
+        <w:t xml:space="preserve">Class </w:t>
+      </w:r>
+      <w:proofErr w:type="spellStart"/>
+      <w:r>
+        <w:t>ExternalServicePro</w:t>
+      </w:r>
+      <w:r>
+        <w:t>vider</w:t>
+      </w:r>
+      <w:proofErr w:type="spellEnd"/>
+      <w:r>
+        <w:t xml:space="preserve"> provides the actual SACC-service</w:t>
+      </w:r>
+      <w:r>
+        <w:t>.</w:t>
+      </w:r>
+    </w:p>
+    <w:p>
+      <w:pPr>
+        <w:pStyle w:val="Lijstalinea"/>
+        <w:numPr>
+          <w:ilvl w:val="1"/>
+          <w:numId w:val="37"/>
+        </w:numPr>
+      </w:pPr>
+      <w:r>
+        <w:t xml:space="preserve">Class </w:t>
+      </w:r>
+      <w:proofErr w:type="spellStart"/>
+      <w:r>
+        <w:t>SaccCommandDTO</w:t>
+      </w:r>
+      <w:proofErr w:type="spellEnd"/>
+      <w:r>
+        <w:t xml:space="preserve"> is used to pass the arguments to the SACC-service</w:t>
+      </w:r>
+      <w:r>
+        <w:t>.</w:t>
+      </w:r>
+    </w:p>
+    <w:p>
+      <w:pPr>
+        <w:pStyle w:val="Lijstalinea"/>
+        <w:numPr>
+          <w:ilvl w:val="1"/>
+          <w:numId w:val="37"/>
+        </w:numPr>
+      </w:pPr>
+      <w:r>
+        <w:t xml:space="preserve">Class </w:t>
+      </w:r>
+      <w:proofErr w:type="spellStart"/>
+      <w:r>
+        <w:t>ViolationReportDTO</w:t>
+      </w:r>
+      <w:proofErr w:type="spellEnd"/>
+      <w:r>
+        <w:t xml:space="preserve"> is used to pass the results of the SACC-service.</w:t>
+      </w:r>
+      <w:r>
+        <w:br/>
+        <w:t xml:space="preserve">It contains list of violations specified with class </w:t>
+      </w:r>
+      <w:proofErr w:type="spellStart"/>
+      <w:r>
+        <w:t>ViolationImExportDTO</w:t>
+      </w:r>
+      <w:proofErr w:type="spellEnd"/>
+      <w:r>
+        <w:t>.</w:t>
       </w:r>
     </w:p>
     <w:p>
@@ -8857,13 +9041,11 @@
         </w:numPr>
       </w:pPr>
       <w:r>
-        <w:t xml:space="preserve">Put the HUSACCT workspace file </w:t>
-      </w:r>
-      <w:r>
-        <w:t xml:space="preserve">with the intended architecture </w:t>
-      </w:r>
-      <w:r>
-        <w:t>of the project in this SACC-folder.</w:t>
+        <w:t>Put the HUSACCT workspace file of the project in this SACC-folder.</w:t>
+      </w:r>
+      <w:r>
+        <w:br/>
+        <w:t xml:space="preserve">This file is stored via menu item: File =&gt; Save workspace. </w:t>
       </w:r>
     </w:p>
     <w:p>
@@ -8875,10 +9057,81 @@
         </w:numPr>
       </w:pPr>
       <w:r>
-        <w:t xml:space="preserve">Edit the </w:t>
-      </w:r>
-      <w:r>
-        <w:t>source path within the workspace file to the relative path within your development environment, e.g. to:</w:t>
+        <w:t>This file contains the modules and rules of the intended architecture.</w:t>
+      </w:r>
+    </w:p>
+    <w:p>
+      <w:pPr>
+        <w:pStyle w:val="Lijstalinea"/>
+        <w:numPr>
+          <w:ilvl w:val="2"/>
+          <w:numId w:val="37"/>
+        </w:numPr>
+      </w:pPr>
+      <w:r>
+        <w:t xml:space="preserve">This files </w:t>
+      </w:r>
+      <w:r>
+        <w:t xml:space="preserve">also </w:t>
+      </w:r>
+      <w:r>
+        <w:t>contains the path or paths to the source code files.</w:t>
+      </w:r>
+    </w:p>
+    <w:p>
+      <w:pPr>
+        <w:pStyle w:val="Lijstalinea"/>
+        <w:numPr>
+          <w:ilvl w:val="3"/>
+          <w:numId w:val="37"/>
+        </w:numPr>
+      </w:pPr>
+      <w:r>
+        <w:t xml:space="preserve">This value can be overwritten with </w:t>
+      </w:r>
+      <w:proofErr w:type="spellStart"/>
+      <w:r>
+        <w:t>SaccCommandDTO</w:t>
+      </w:r>
+      <w:r>
+        <w:t>.</w:t>
+      </w:r>
+      <w:r>
+        <w:t>sourceCodePaths</w:t>
+      </w:r>
+      <w:proofErr w:type="spellEnd"/>
+      <w:r>
+        <w:t>.</w:t>
+      </w:r>
+    </w:p>
+    <w:p>
+      <w:pPr>
+        <w:pStyle w:val="Lijstalinea"/>
+        <w:numPr>
+          <w:ilvl w:val="3"/>
+          <w:numId w:val="37"/>
+        </w:numPr>
+      </w:pPr>
+      <w:r>
+        <w:t xml:space="preserve">Alternatively, </w:t>
+      </w:r>
+      <w:r>
+        <w:t xml:space="preserve">the </w:t>
+      </w:r>
+      <w:r>
+        <w:t xml:space="preserve">source path within the </w:t>
+      </w:r>
+      <w:r>
+        <w:t xml:space="preserve">project section of the </w:t>
+      </w:r>
+      <w:r>
+        <w:t xml:space="preserve">workspace file </w:t>
+      </w:r>
+      <w:r>
+        <w:t xml:space="preserve">can be set </w:t>
+      </w:r>
+      <w:r>
+        <w:t>to the relative path within your development environment, e.g. to:</w:t>
       </w:r>
       <w:r>
         <w:t xml:space="preserve">           </w:t>
@@ -8940,20 +9193,25 @@
       <w:r>
         <w:t xml:space="preserve"> </w:t>
       </w:r>
+      <w:r>
+        <w:br/>
+      </w:r>
       <w:proofErr w:type="spellStart"/>
       <w:r>
+        <w:t>SaccCommandDTO</w:t>
+      </w:r>
+      <w:proofErr w:type="spellEnd"/>
+      <w:r>
+        <w:t xml:space="preserve"> </w:t>
+      </w:r>
+      <w:r>
+        <w:t>.</w:t>
+      </w:r>
+      <w:proofErr w:type="spellStart"/>
+      <w:r>
         <w:t>importFilePreviousViolations</w:t>
       </w:r>
       <w:proofErr w:type="spellEnd"/>
-      <w:r>
-        <w:t xml:space="preserve"> of ExternalServiceProvider.</w:t>
-      </w:r>
-      <w:r>
-        <w:t>performSoftwareArchitectureComplianceCheck</w:t>
-      </w:r>
-      <w:r>
-        <w:t>()</w:t>
-      </w:r>
       <w:r>
         <w:t>.</w:t>
       </w:r>
@@ -8982,6 +9240,7 @@
         </w:numPr>
       </w:pPr>
       <w:r>
+        <w:lastRenderedPageBreak/>
         <w:t>Study as example</w:t>
       </w:r>
       <w:r>
@@ -9007,7 +9266,10 @@
         </w:numPr>
       </w:pPr>
       <w:r>
-        <w:t xml:space="preserve">The test first activates the SACC service of </w:t>
+        <w:t>The test activates the SACC ser</w:t>
+      </w:r>
+      <w:r>
+        <w:t xml:space="preserve">vice of </w:t>
       </w:r>
       <w:proofErr w:type="spellStart"/>
       <w:r>
@@ -9015,7 +9277,15 @@
       </w:r>
       <w:proofErr w:type="spellEnd"/>
       <w:r>
-        <w:t xml:space="preserve"> and afterwards tests if the number of violations has increased. If so, the test fails. </w:t>
+        <w:t xml:space="preserve">. The test are performed afterwards, based on the outcomes in </w:t>
+      </w:r>
+      <w:proofErr w:type="spellStart"/>
+      <w:r>
+        <w:t>ViolationReportDTO</w:t>
+      </w:r>
+      <w:proofErr w:type="spellEnd"/>
+      <w:r>
+        <w:t>.</w:t>
       </w:r>
     </w:p>
     <w:p>
@@ -9027,6 +9297,70 @@
         </w:numPr>
       </w:pPr>
       <w:r>
+        <w:t>The first test checks if the source code analysis delivered results, since these results are the basis for the conformance check. If the number of dependencies is zero, the test fails. For instance, an incomplete or wrong source code path will result in zero dependencies.</w:t>
+      </w:r>
+    </w:p>
+    <w:p>
+      <w:pPr>
+        <w:pStyle w:val="Lijstalinea"/>
+        <w:numPr>
+          <w:ilvl w:val="2"/>
+          <w:numId w:val="37"/>
+        </w:numPr>
+      </w:pPr>
+      <w:r>
+        <w:t>The second</w:t>
+      </w:r>
+      <w:r>
+        <w:t xml:space="preserve"> tests </w:t>
+      </w:r>
+      <w:r>
+        <w:t xml:space="preserve">checks </w:t>
+      </w:r>
+      <w:r>
+        <w:t xml:space="preserve">if the </w:t>
+      </w:r>
+      <w:r>
+        <w:t xml:space="preserve">total </w:t>
+      </w:r>
+      <w:r>
+        <w:t xml:space="preserve">number of violations has increased. If so, the test fails. </w:t>
+      </w:r>
+      <w:r>
+        <w:br/>
+        <w:t>This test can only be performed when a set of previous violations is passed as argument.</w:t>
+      </w:r>
+    </w:p>
+    <w:p>
+      <w:pPr>
+        <w:pStyle w:val="Lijstalinea"/>
+        <w:numPr>
+          <w:ilvl w:val="2"/>
+          <w:numId w:val="37"/>
+        </w:numPr>
+      </w:pPr>
+      <w:r>
+        <w:t xml:space="preserve">The third test </w:t>
+      </w:r>
+      <w:r>
+        <w:t xml:space="preserve">is logging the new violations. This test </w:t>
+      </w:r>
+      <w:r>
+        <w:t>is no real test</w:t>
+      </w:r>
+      <w:r>
+        <w:t>,</w:t>
+      </w:r>
+      <w:r>
+        <w:t xml:space="preserve"> since it cannot fail</w:t>
+      </w:r>
+      <w:r>
+        <w:t xml:space="preserve">. </w:t>
+      </w:r>
+      <w:r>
+        <w:t xml:space="preserve"> </w:t>
+      </w:r>
+      <w:r>
         <w:t xml:space="preserve">Beware, </w:t>
       </w:r>
       <w:r>
@@ -9164,12 +9498,20 @@
       <w:pPr>
         <w:pStyle w:val="Lijstalinea"/>
         <w:numPr>
-          <w:ilvl w:val="1"/>
+          <w:ilvl w:val="0"/>
           <w:numId w:val="41"/>
         </w:numPr>
       </w:pPr>
       <w:r>
-        <w:t>The workspace file can be saved via menu: File =&gt; Save.</w:t>
+        <w:t xml:space="preserve">The </w:t>
+      </w:r>
+      <w:proofErr w:type="spellStart"/>
+      <w:r>
+        <w:t>importFilePreviousViolations</w:t>
+      </w:r>
+      <w:proofErr w:type="spellEnd"/>
+      <w:r>
+        <w:t xml:space="preserve"> needs to be replaced in case the number of violations has reduced or increased.</w:t>
       </w:r>
     </w:p>
     <w:p>
@@ -9181,27 +9523,58 @@
         </w:numPr>
       </w:pPr>
       <w:r>
-        <w:t>Edit the source path within the workspace file, as described before.</w:t>
+        <w:t>Causes:</w:t>
       </w:r>
     </w:p>
     <w:p>
       <w:pPr>
         <w:pStyle w:val="Lijstalinea"/>
         <w:numPr>
-          <w:ilvl w:val="0"/>
+          <w:ilvl w:val="2"/>
           <w:numId w:val="41"/>
         </w:numPr>
       </w:pPr>
       <w:r>
-        <w:t xml:space="preserve">The </w:t>
-      </w:r>
-      <w:proofErr w:type="spellStart"/>
-      <w:r>
-        <w:t>importFilePreviousViolations</w:t>
-      </w:r>
-      <w:proofErr w:type="spellEnd"/>
-      <w:r>
-        <w:t xml:space="preserve"> needs to be replaced in case the number of violations has reduced or increased.</w:t>
+        <w:t>Reduced: Violations in the project’s source code have been removed</w:t>
+      </w:r>
+      <w:r>
+        <w:t>.</w:t>
+      </w:r>
+      <w:r>
+        <w:t xml:space="preserve"> The SACC test will only be effective </w:t>
+      </w:r>
+      <w:r>
+        <w:t xml:space="preserve">(to detect new violations) </w:t>
+      </w:r>
+      <w:r>
+        <w:t>if the import file is updated.</w:t>
+      </w:r>
+    </w:p>
+    <w:p>
+      <w:pPr>
+        <w:pStyle w:val="Lijstalinea"/>
+        <w:numPr>
+          <w:ilvl w:val="2"/>
+          <w:numId w:val="41"/>
+        </w:numPr>
+      </w:pPr>
+      <w:r>
+        <w:t>Increased: New violations in the source code have to be accepted</w:t>
+      </w:r>
+      <w:r>
+        <w:t>, which requires an update of the import file (or the</w:t>
+      </w:r>
+      <w:r>
+        <w:t xml:space="preserve"> inclu</w:t>
+      </w:r>
+      <w:r>
+        <w:t>sion of</w:t>
+      </w:r>
+      <w:r>
+        <w:t xml:space="preserve"> an exception in the intended architecture.</w:t>
+      </w:r>
+      <w:r>
+        <w:t>)</w:t>
       </w:r>
     </w:p>
     <w:p>
@@ -9213,69 +9586,6 @@
         </w:numPr>
       </w:pPr>
       <w:r>
-        <w:t>Causes:</w:t>
-      </w:r>
-    </w:p>
-    <w:p>
-      <w:pPr>
-        <w:pStyle w:val="Lijstalinea"/>
-        <w:numPr>
-          <w:ilvl w:val="2"/>
-          <w:numId w:val="41"/>
-        </w:numPr>
-      </w:pPr>
-      <w:r>
-        <w:t>Reduced: Violations in the project’s source code have been removed</w:t>
-      </w:r>
-      <w:r>
-        <w:t>.</w:t>
-      </w:r>
-      <w:r>
-        <w:t xml:space="preserve"> The SACC test will only be effective </w:t>
-      </w:r>
-      <w:r>
-        <w:t xml:space="preserve">(to detect new violations) </w:t>
-      </w:r>
-      <w:r>
-        <w:t>if the import file is updated.</w:t>
-      </w:r>
-    </w:p>
-    <w:p>
-      <w:pPr>
-        <w:pStyle w:val="Lijstalinea"/>
-        <w:numPr>
-          <w:ilvl w:val="2"/>
-          <w:numId w:val="41"/>
-        </w:numPr>
-      </w:pPr>
-      <w:r>
-        <w:t>Increased: New violations in the source code have to be accepted</w:t>
-      </w:r>
-      <w:r>
-        <w:t>, which requires an update of the import file (or the</w:t>
-      </w:r>
-      <w:r>
-        <w:t xml:space="preserve"> inclu</w:t>
-      </w:r>
-      <w:r>
-        <w:t>sion of</w:t>
-      </w:r>
-      <w:r>
-        <w:t xml:space="preserve"> an exception in the intended architecture.</w:t>
-      </w:r>
-      <w:r>
-        <w:t>)</w:t>
-      </w:r>
-    </w:p>
-    <w:p>
-      <w:pPr>
-        <w:pStyle w:val="Lijstalinea"/>
-        <w:numPr>
-          <w:ilvl w:val="1"/>
-          <w:numId w:val="41"/>
-        </w:numPr>
-      </w:pPr>
-      <w:r>
         <w:t xml:space="preserve">The </w:t>
       </w:r>
       <w:proofErr w:type="spellStart"/>
@@ -9284,14 +9594,39 @@
       </w:r>
       <w:proofErr w:type="spellEnd"/>
       <w:r>
-        <w:t xml:space="preserve"> can be replaced by a file generated via HUSACCT’s GUI (Validate conformance =&gt; Export violations) or generated by the SACC test file (study the example within HUSACCT’s source code).</w:t>
+        <w:t xml:space="preserve"> can be replaced by a file generated via HUSACCT’s GUI (</w:t>
+      </w:r>
+      <w:r>
+        <w:t xml:space="preserve">menu: </w:t>
+      </w:r>
+      <w:r>
+        <w:t>Validate conformance =&gt; Export violations) or generated by the SACC test file (study the example within HUSACCT’s source code).</w:t>
+      </w:r>
+      <w:r>
+        <w:br/>
+      </w:r>
+    </w:p>
+    <w:p>
+      <w:pPr>
+        <w:spacing w:after="200"/>
+        <w:rPr>
+          <w:rFonts w:asciiTheme="majorHAnsi" w:eastAsiaTheme="majorEastAsia" w:hAnsiTheme="majorHAnsi" w:cstheme="majorBidi"/>
+          <w:bCs/>
+          <w:caps/>
+          <w:color w:val="ED0010" w:themeColor="accent3"/>
+          <w:sz w:val="36"/>
+          <w:szCs w:val="28"/>
+        </w:rPr>
+      </w:pPr>
+      <w:r>
+        <w:br w:type="page"/>
       </w:r>
     </w:p>
     <w:p>
       <w:pPr>
         <w:pStyle w:val="Kop1"/>
       </w:pPr>
-      <w:bookmarkStart w:id="7" w:name="_Toc479333960"/>
+      <w:bookmarkStart w:id="8" w:name="_Toc479416407"/>
       <w:r>
         <w:lastRenderedPageBreak/>
         <w:t>Menu</w:t>
@@ -9303,21 +9638,27 @@
         <w:t xml:space="preserve"> </w:t>
       </w:r>
       <w:r>
+        <w:t>File</w:t>
+      </w:r>
+      <w:bookmarkEnd w:id="8"/>
+    </w:p>
+    <w:p>
+      <w:r>
         <w:rPr>
           <w:noProof/>
           <w:lang w:val="nl-NL" w:eastAsia="nl-NL"/>
         </w:rPr>
         <w:drawing>
-          <wp:anchor distT="0" distB="0" distL="114300" distR="114300" simplePos="0" relativeHeight="251647488" behindDoc="0" locked="0" layoutInCell="1" allowOverlap="1">
+          <wp:anchor distT="0" distB="0" distL="114300" distR="114300" simplePos="0" relativeHeight="251668480" behindDoc="0" locked="0" layoutInCell="1" allowOverlap="1" wp14:anchorId="4E39EBC9" wp14:editId="1F175A69">
             <wp:simplePos x="0" y="0"/>
             <wp:positionH relativeFrom="margin">
-              <wp:align>right</wp:align>
+              <wp:posOffset>4362450</wp:posOffset>
             </wp:positionH>
             <wp:positionV relativeFrom="margin">
-              <wp:align>top</wp:align>
+              <wp:posOffset>107950</wp:posOffset>
             </wp:positionV>
             <wp:extent cx="1581150" cy="1295400"/>
-            <wp:effectExtent l="19050" t="0" r="0" b="0"/>
+            <wp:effectExtent l="0" t="0" r="0" b="0"/>
             <wp:wrapSquare wrapText="bothSides"/>
             <wp:docPr id="6" name="Afbeelding 1" descr="http://husacct.github.io/HUSACCT/images/general/image001.png"/>
             <wp:cNvGraphicFramePr>
@@ -9362,11 +9703,8 @@
         </w:drawing>
       </w:r>
       <w:r>
-        <w:t>File</w:t>
-      </w:r>
-      <w:bookmarkEnd w:id="7"/>
-    </w:p>
-    <w:p>
+        <w:t xml:space="preserve"> </w:t>
+      </w:r>
       <w:r>
         <w:t>This menu allows you to manage your current workspace.</w:t>
       </w:r>
@@ -9385,7 +9723,13 @@
       </w:r>
       <w:proofErr w:type="spellEnd"/>
       <w:r>
-        <w:t xml:space="preserve"> a target software system, study its implemented architecture, define its intended architecture and perform a compliance check. The workspace data may be stored in a file, which allows you to continue later on. Without a workspace, you cannot start working. </w:t>
+        <w:t xml:space="preserve"> a target software system, study its implemented architecture, define its intended architecture and perform a compliance check. The workspace data may be </w:t>
+      </w:r>
+      <w:r>
+        <w:t>saved</w:t>
+      </w:r>
+      <w:r>
+        <w:t xml:space="preserve"> in a file, which allows you to continue later on. Without a workspace, you cannot start working. </w:t>
       </w:r>
       <w:r>
         <w:rPr>
@@ -9401,11 +9745,11 @@
       <w:pPr>
         <w:pStyle w:val="Kop2"/>
       </w:pPr>
-      <w:bookmarkStart w:id="8" w:name="_Toc479333961"/>
+      <w:bookmarkStart w:id="9" w:name="_Toc479416408"/>
       <w:r>
         <w:t>New Workspace</w:t>
       </w:r>
-      <w:bookmarkEnd w:id="8"/>
+      <w:bookmarkEnd w:id="9"/>
     </w:p>
     <w:p>
       <w:pPr>
@@ -9417,7 +9761,7 @@
           <w:lang w:val="nl-NL" w:eastAsia="nl-NL"/>
         </w:rPr>
         <w:drawing>
-          <wp:anchor distT="0" distB="0" distL="114300" distR="114300" simplePos="0" relativeHeight="251649536" behindDoc="0" locked="0" layoutInCell="1" allowOverlap="1">
+          <wp:anchor distT="0" distB="0" distL="114300" distR="114300" simplePos="0" relativeHeight="251636736" behindDoc="0" locked="0" layoutInCell="1" allowOverlap="1">
             <wp:simplePos x="0" y="0"/>
             <wp:positionH relativeFrom="column">
               <wp:posOffset>3514725</wp:posOffset>
@@ -9688,11 +10032,11 @@
       <w:pPr>
         <w:pStyle w:val="Kop2"/>
       </w:pPr>
-      <w:bookmarkStart w:id="9" w:name="_Toc479333962"/>
+      <w:bookmarkStart w:id="10" w:name="_Toc479416409"/>
       <w:r>
         <w:t>Open Workspace</w:t>
       </w:r>
-      <w:bookmarkEnd w:id="9"/>
+      <w:bookmarkEnd w:id="10"/>
     </w:p>
     <w:p>
       <w:pPr>
@@ -9707,7 +10051,7 @@
           <w:lang w:val="nl-NL" w:eastAsia="nl-NL"/>
         </w:rPr>
         <w:drawing>
-          <wp:anchor distT="0" distB="0" distL="114300" distR="114300" simplePos="0" relativeHeight="251651584" behindDoc="0" locked="0" layoutInCell="1" allowOverlap="1">
+          <wp:anchor distT="0" distB="0" distL="114300" distR="114300" simplePos="0" relativeHeight="251640832" behindDoc="0" locked="0" layoutInCell="1" allowOverlap="1">
             <wp:simplePos x="0" y="0"/>
             <wp:positionH relativeFrom="column">
               <wp:posOffset>2695575</wp:posOffset>
@@ -9821,29 +10165,28 @@
     <w:p>
       <w:pPr>
         <w:spacing w:after="200"/>
-        <w:rPr>
-          <w:rFonts w:asciiTheme="majorHAnsi" w:eastAsiaTheme="majorEastAsia" w:hAnsiTheme="majorHAnsi" w:cstheme="majorBidi"/>
-          <w:bCs/>
-          <w:caps/>
-          <w:color w:val="ED0010" w:themeColor="accent3"/>
-          <w:sz w:val="36"/>
-          <w:szCs w:val="28"/>
-        </w:rPr>
-      </w:pPr>
-      <w:r>
-        <w:br w:type="page"/>
-      </w:r>
+      </w:pPr>
+    </w:p>
+    <w:p>
+      <w:pPr>
+        <w:spacing w:after="200"/>
+      </w:pPr>
+    </w:p>
+    <w:p>
+      <w:pPr>
+        <w:spacing w:after="200"/>
+      </w:pPr>
     </w:p>
     <w:p>
       <w:pPr>
         <w:pStyle w:val="Kop2"/>
       </w:pPr>
-      <w:bookmarkStart w:id="10" w:name="_Toc479333963"/>
+      <w:bookmarkStart w:id="11" w:name="_Toc479416410"/>
       <w:r>
         <w:lastRenderedPageBreak/>
         <w:t>Save Workspace</w:t>
       </w:r>
-      <w:bookmarkEnd w:id="10"/>
+      <w:bookmarkEnd w:id="11"/>
     </w:p>
     <w:p>
       <w:pPr>
@@ -9855,7 +10198,7 @@
           <w:lang w:val="nl-NL" w:eastAsia="nl-NL"/>
         </w:rPr>
         <w:drawing>
-          <wp:anchor distT="0" distB="0" distL="114300" distR="114300" simplePos="0" relativeHeight="251648512" behindDoc="0" locked="0" layoutInCell="1" allowOverlap="1">
+          <wp:anchor distT="0" distB="0" distL="114300" distR="114300" simplePos="0" relativeHeight="251632640" behindDoc="0" locked="0" layoutInCell="1" allowOverlap="1">
             <wp:simplePos x="0" y="0"/>
             <wp:positionH relativeFrom="column">
               <wp:posOffset>3162300</wp:posOffset>
@@ -9996,7 +10339,7 @@
       <w:pPr>
         <w:pStyle w:val="Kop1"/>
       </w:pPr>
-      <w:bookmarkStart w:id="11" w:name="_Toc479333964"/>
+      <w:bookmarkStart w:id="12" w:name="_Toc479416411"/>
       <w:r>
         <w:lastRenderedPageBreak/>
         <w:t xml:space="preserve">MENU: </w:t>
@@ -10004,17 +10347,17 @@
       <w:r>
         <w:t>Define intended architecture</w:t>
       </w:r>
-      <w:bookmarkEnd w:id="11"/>
+      <w:bookmarkEnd w:id="12"/>
     </w:p>
     <w:p>
       <w:pPr>
         <w:pStyle w:val="Kop2"/>
       </w:pPr>
-      <w:bookmarkStart w:id="12" w:name="_Toc479333965"/>
+      <w:bookmarkStart w:id="13" w:name="_Toc479416412"/>
       <w:r>
         <w:t>Module Types and Rule Types</w:t>
       </w:r>
-      <w:bookmarkEnd w:id="12"/>
+      <w:bookmarkEnd w:id="13"/>
     </w:p>
     <w:p>
       <w:pPr>
@@ -10029,7 +10372,7 @@
             <v:stroke joinstyle="miter"/>
             <v:path gradientshapeok="t" o:connecttype="rect"/>
           </v:shapetype>
-          <v:shape id="_x0000_s1027" type="#_x0000_t202" style="position:absolute;margin-left:3957.25pt;margin-top:0;width:243.1pt;height:336.4pt;z-index:251663872;mso-position-horizontal:right;mso-position-horizontal-relative:margin;mso-position-vertical:bottom;mso-position-vertical-relative:margin;mso-width-relative:margin;mso-height-relative:margin" strokecolor="white">
+          <v:shape id="_x0000_s1027" type="#_x0000_t202" style="position:absolute;margin-left:4149.15pt;margin-top:0;width:243.1pt;height:336.4pt;z-index:251663872;mso-position-horizontal:right;mso-position-horizontal-relative:margin;mso-position-vertical:bottom;mso-position-vertical-relative:margin;mso-width-relative:margin;mso-height-relative:margin" strokecolor="white">
             <v:textbox style="mso-next-textbox:#_x0000_s1027" inset="0,0,0,0">
               <w:txbxContent>
                 <w:p>
@@ -10049,7 +10392,7 @@
                       <wp:inline distT="0" distB="0" distL="0" distR="0">
                         <wp:extent cx="3072765" cy="4083050"/>
                         <wp:effectExtent l="19050" t="0" r="0" b="0"/>
-                        <wp:docPr id="14" name="Afbeelding 1" descr="Hi-Web Example Figure 1 SAEreCON"/>
+                        <wp:docPr id="26" name="Afbeelding 1" descr="Hi-Web Example Figure 1 SAEreCON"/>
                         <wp:cNvGraphicFramePr>
                           <a:graphicFrameLocks xmlns:a="http://schemas.openxmlformats.org/drawingml/2006/main" noChangeAspect="1"/>
                         </wp:cNvGraphicFramePr>
@@ -10409,12 +10752,12 @@
         <w:spacing w:before="40" w:after="0"/>
         <w:ind w:left="0" w:firstLine="0"/>
       </w:pPr>
-      <w:bookmarkStart w:id="13" w:name="_Toc479333966"/>
+      <w:bookmarkStart w:id="14" w:name="_Toc479416413"/>
       <w:r>
         <w:lastRenderedPageBreak/>
         <w:t>Common Module Types</w:t>
       </w:r>
-      <w:bookmarkEnd w:id="13"/>
+      <w:bookmarkEnd w:id="14"/>
     </w:p>
     <w:p>
       <w:pPr>
@@ -10819,14 +11162,12 @@
         <w:spacing w:before="40" w:after="0"/>
         <w:ind w:left="0" w:firstLine="0"/>
       </w:pPr>
-      <w:bookmarkStart w:id="14" w:name="_Toc479333967"/>
-      <w:bookmarkStart w:id="15" w:name="_GoBack"/>
-      <w:bookmarkEnd w:id="15"/>
+      <w:bookmarkStart w:id="15" w:name="_Toc479416414"/>
       <w:r>
         <w:lastRenderedPageBreak/>
         <w:t>Common Rule Types</w:t>
       </w:r>
-      <w:bookmarkEnd w:id="14"/>
+      <w:bookmarkEnd w:id="15"/>
     </w:p>
     <w:p>
       <w:pPr>
@@ -12255,7 +12596,7 @@
           <w:rFonts w:eastAsiaTheme="minorHAnsi"/>
         </w:rPr>
       </w:pPr>
-      <w:bookmarkStart w:id="16" w:name="_Toc479333968"/>
+      <w:bookmarkStart w:id="16" w:name="_Toc479416415"/>
       <w:r>
         <w:rPr>
           <w:rFonts w:eastAsiaTheme="minorHAnsi"/>
@@ -12272,7 +12613,7 @@
           <w:lang w:val="nl-NL" w:eastAsia="nl-NL"/>
         </w:rPr>
         <w:drawing>
-          <wp:anchor distT="0" distB="0" distL="114300" distR="114300" simplePos="0" relativeHeight="251652608" behindDoc="1" locked="0" layoutInCell="1" allowOverlap="1">
+          <wp:anchor distT="0" distB="0" distL="114300" distR="114300" simplePos="0" relativeHeight="251642880" behindDoc="1" locked="0" layoutInCell="1" allowOverlap="1">
             <wp:simplePos x="5220586" y="1467293"/>
             <wp:positionH relativeFrom="margin">
               <wp:align>right</wp:align>
@@ -12337,7 +12678,7 @@
         <w:pStyle w:val="Kop3"/>
       </w:pPr>
       <w:bookmarkStart w:id="17" w:name="_Toc359868017"/>
-      <w:bookmarkStart w:id="18" w:name="_Toc479333969"/>
+      <w:bookmarkStart w:id="18" w:name="_Toc479416416"/>
       <w:r>
         <w:t>Overview</w:t>
       </w:r>
@@ -12525,7 +12866,7 @@
           <w:lang w:val="nl-NL" w:eastAsia="nl-NL"/>
         </w:rPr>
         <w:drawing>
-          <wp:anchor distT="0" distB="0" distL="114300" distR="114300" simplePos="0" relativeHeight="251656704" behindDoc="1" locked="0" layoutInCell="1" allowOverlap="1">
+          <wp:anchor distT="0" distB="0" distL="114300" distR="114300" simplePos="0" relativeHeight="251649024" behindDoc="1" locked="0" layoutInCell="1" allowOverlap="1">
             <wp:simplePos x="0" y="0"/>
             <wp:positionH relativeFrom="margin">
               <wp:align>right</wp:align>
@@ -13032,7 +13373,7 @@
       <w:pPr>
         <w:pStyle w:val="Kop3"/>
       </w:pPr>
-      <w:bookmarkStart w:id="19" w:name="_Toc479333970"/>
+      <w:bookmarkStart w:id="19" w:name="_Toc479416417"/>
       <w:r>
         <w:lastRenderedPageBreak/>
         <w:t>Add M</w:t>
@@ -13290,7 +13631,7 @@
       <w:pPr>
         <w:pStyle w:val="Kop3"/>
       </w:pPr>
-      <w:bookmarkStart w:id="21" w:name="_Toc479333971"/>
+      <w:bookmarkStart w:id="21" w:name="_Toc479416418"/>
       <w:r>
         <w:rPr>
           <w:noProof/>
@@ -13298,7 +13639,7 @@
         </w:rPr>
         <w:lastRenderedPageBreak/>
         <w:drawing>
-          <wp:anchor distT="0" distB="0" distL="114300" distR="114300" simplePos="0" relativeHeight="251654656" behindDoc="0" locked="0" layoutInCell="1" allowOverlap="1">
+          <wp:anchor distT="0" distB="0" distL="114300" distR="114300" simplePos="0" relativeHeight="251644928" behindDoc="0" locked="0" layoutInCell="1" allowOverlap="1">
             <wp:simplePos x="0" y="0"/>
             <wp:positionH relativeFrom="margin">
               <wp:align>right</wp:align>
@@ -13529,7 +13870,7 @@
         <w:pStyle w:val="Kop3"/>
       </w:pPr>
       <w:bookmarkStart w:id="22" w:name="_Toc359868019"/>
-      <w:bookmarkStart w:id="23" w:name="_Toc479333972"/>
+      <w:bookmarkStart w:id="23" w:name="_Toc479416419"/>
       <w:r>
         <w:t>Add</w:t>
       </w:r>
@@ -13558,7 +13899,7 @@
           <w:lang w:val="nl-NL" w:eastAsia="nl-NL"/>
         </w:rPr>
         <w:drawing>
-          <wp:anchor distT="0" distB="0" distL="114300" distR="114300" simplePos="0" relativeHeight="251655680" behindDoc="0" locked="0" layoutInCell="1" allowOverlap="1">
+          <wp:anchor distT="0" distB="0" distL="114300" distR="114300" simplePos="0" relativeHeight="251646976" behindDoc="0" locked="0" layoutInCell="1" allowOverlap="1">
             <wp:simplePos x="914400" y="4369981"/>
             <wp:positionH relativeFrom="margin">
               <wp:align>center</wp:align>
@@ -13923,7 +14264,7 @@
         <w:pStyle w:val="Kop3"/>
       </w:pPr>
       <w:bookmarkStart w:id="24" w:name="_Toc359868021"/>
-      <w:bookmarkStart w:id="25" w:name="_Toc479333973"/>
+      <w:bookmarkStart w:id="25" w:name="_Toc479416420"/>
       <w:r>
         <w:t>Add Exceptions to a R</w:t>
       </w:r>
@@ -14083,7 +14424,7 @@
       <w:pPr>
         <w:pStyle w:val="Kop3"/>
       </w:pPr>
-      <w:bookmarkStart w:id="26" w:name="_Toc479333974"/>
+      <w:bookmarkStart w:id="26" w:name="_Toc479416421"/>
       <w:r>
         <w:t xml:space="preserve">Set </w:t>
       </w:r>
@@ -14904,7 +15245,7 @@
         <w:spacing w:before="360"/>
       </w:pPr>
       <w:bookmarkStart w:id="27" w:name="_Toc359868022"/>
-      <w:bookmarkStart w:id="28" w:name="_Toc479333975"/>
+      <w:bookmarkStart w:id="28" w:name="_Toc479416422"/>
       <w:r>
         <w:t>M</w:t>
       </w:r>
@@ -15047,7 +15388,7 @@
           <v:shape id="_x0000_i1025" type="#_x0000_t75" style="width:160pt;height:148pt" o:ole="">
             <v:imagedata r:id="rId33" o:title=""/>
           </v:shape>
-          <o:OLEObject Type="Embed" ProgID="Visio.Drawing.11" ShapeID="_x0000_i1025" DrawAspect="Content" ObjectID="_1553075940" r:id="rId34"/>
+          <o:OLEObject Type="Embed" ProgID="Visio.Drawing.11" ShapeID="_x0000_i1025" DrawAspect="Content" ObjectID="_1553158343" r:id="rId34"/>
         </w:object>
       </w:r>
       <w:r>
@@ -15149,7 +15490,7 @@
         <w:pStyle w:val="Kop3"/>
       </w:pPr>
       <w:bookmarkStart w:id="29" w:name="_Toc359868025"/>
-      <w:bookmarkStart w:id="30" w:name="_Toc479333976"/>
+      <w:bookmarkStart w:id="30" w:name="_Toc479416423"/>
       <w:r>
         <w:lastRenderedPageBreak/>
         <w:t>Conflicting R</w:t>
@@ -16110,7 +16451,7 @@
         <w:pStyle w:val="Kop3"/>
       </w:pPr>
       <w:bookmarkStart w:id="31" w:name="_Toc359868026"/>
-      <w:bookmarkStart w:id="32" w:name="_Toc479333977"/>
+      <w:bookmarkStart w:id="32" w:name="_Toc479416424"/>
       <w:r>
         <w:t>V</w:t>
       </w:r>
@@ -16293,7 +16634,7 @@
       <w:pPr>
         <w:pStyle w:val="Kop2"/>
       </w:pPr>
-      <w:bookmarkStart w:id="33" w:name="_Toc479333978"/>
+      <w:bookmarkStart w:id="33" w:name="_Toc479416425"/>
       <w:r>
         <w:lastRenderedPageBreak/>
         <w:t>I</w:t>
@@ -16601,7 +16942,7 @@
       <w:pPr>
         <w:pStyle w:val="Kop2"/>
       </w:pPr>
-      <w:bookmarkStart w:id="34" w:name="_Toc479333979"/>
+      <w:bookmarkStart w:id="34" w:name="_Toc479416426"/>
       <w:r>
         <w:t>Import and Export A</w:t>
       </w:r>
@@ -16622,7 +16963,7 @@
       <w:pPr>
         <w:pStyle w:val="Kop2"/>
       </w:pPr>
-      <w:bookmarkStart w:id="35" w:name="_Toc479333980"/>
+      <w:bookmarkStart w:id="35" w:name="_Toc479416427"/>
       <w:r>
         <w:t>Report Architecture</w:t>
       </w:r>
@@ -16701,7 +17042,7 @@
       <w:pPr>
         <w:pStyle w:val="Kop1"/>
       </w:pPr>
-      <w:bookmarkStart w:id="36" w:name="_Toc479333981"/>
+      <w:bookmarkStart w:id="36" w:name="_Toc479416428"/>
       <w:r>
         <w:lastRenderedPageBreak/>
         <w:t>Menu: Analyse Implemented A</w:t>
@@ -16719,7 +17060,7 @@
           <w:numId w:val="36"/>
         </w:numPr>
       </w:pPr>
-      <w:bookmarkStart w:id="37" w:name="_Toc479333982"/>
+      <w:bookmarkStart w:id="37" w:name="_Toc479416429"/>
       <w:r>
         <w:t xml:space="preserve">Dependency </w:t>
       </w:r>
@@ -17166,7 +17507,7 @@
         </w:rPr>
         <w:pict>
           <v:shape id="Tekstvak 2" o:spid="_x0000_s1032" type="#_x0000_t202" style="position:absolute;margin-left:0;margin-top:0;width:290.25pt;height:233.5pt;z-index:251666944;visibility:visible;mso-position-horizontal:center;mso-position-horizontal-relative:margin;mso-position-vertical:bottom;mso-position-vertical-relative:margin;mso-width-relative:margin;mso-height-relative:margin" o:gfxdata="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" stroked="f">
-            <v:textbox inset="0,0,0,0">
+            <v:textbox style="mso-next-textbox:#Tekstvak 2" inset="0,0,0,0">
               <w:txbxContent>
                 <w:p/>
                 <w:p>
@@ -17181,7 +17522,7 @@
                       <wp:inline distT="0" distB="0" distL="0" distR="0" wp14:anchorId="4940418E" wp14:editId="411FAF84">
                         <wp:extent cx="3634592" cy="2518147"/>
                         <wp:effectExtent l="0" t="0" r="0" b="0"/>
-                        <wp:docPr id="93" name="Afbeelding 3" descr="Module A and B-SQJ paper.png"/>
+                        <wp:docPr id="31" name="Afbeelding 3" descr="Module A and B-SQJ paper.png"/>
                         <wp:cNvGraphicFramePr>
                           <a:graphicFrameLocks xmlns:a="http://schemas.openxmlformats.org/drawingml/2006/main" noChangeAspect="1"/>
                         </wp:cNvGraphicFramePr>
@@ -17477,7 +17818,7 @@
           <w:lang w:val="en-GB"/>
         </w:rPr>
         <w:pict>
-          <v:shape id="_x0000_s1031" type="#_x0000_t202" style="position:absolute;margin-left:751.7pt;margin-top:0;width:257.95pt;height:380.4pt;z-index:251665920;mso-position-horizontal:right;mso-position-horizontal-relative:margin;mso-position-vertical:bottom;mso-position-vertical-relative:margin;mso-width-relative:margin;mso-height-relative:margin" stroked="f">
+          <v:shape id="_x0000_s1031" type="#_x0000_t202" style="position:absolute;margin-left:958.45pt;margin-top:0;width:257.95pt;height:380.4pt;z-index:251665920;mso-position-horizontal:right;mso-position-horizontal-relative:margin;mso-position-vertical:bottom;mso-position-vertical-relative:margin;mso-width-relative:margin;mso-height-relative:margin" stroked="f">
             <v:textbox style="mso-next-textbox:#_x0000_s1031" inset="0,1mm,0,1mm">
               <w:txbxContent>
                 <w:p>
@@ -18894,7 +19235,7 @@
       <w:pPr>
         <w:pStyle w:val="Kop2"/>
       </w:pPr>
-      <w:bookmarkStart w:id="38" w:name="_Toc479333983"/>
+      <w:bookmarkStart w:id="38" w:name="_Toc479416430"/>
       <w:r>
         <w:t>Application P</w:t>
       </w:r>
@@ -18910,7 +19251,7 @@
           <w:lang w:val="nl-NL" w:eastAsia="nl-NL"/>
         </w:rPr>
         <w:drawing>
-          <wp:anchor distT="0" distB="0" distL="114300" distR="114300" simplePos="0" relativeHeight="251657728" behindDoc="0" locked="0" layoutInCell="1" allowOverlap="1">
+          <wp:anchor distT="0" distB="0" distL="114300" distR="114300" simplePos="0" relativeHeight="251651072" behindDoc="0" locked="0" layoutInCell="1" allowOverlap="1">
             <wp:simplePos x="0" y="0"/>
             <wp:positionH relativeFrom="column">
               <wp:posOffset>3463925</wp:posOffset>
@@ -19034,7 +19375,7 @@
       <w:pPr>
         <w:pStyle w:val="Kop2"/>
       </w:pPr>
-      <w:bookmarkStart w:id="39" w:name="_Toc479333984"/>
+      <w:bookmarkStart w:id="39" w:name="_Toc479416431"/>
       <w:r>
         <w:lastRenderedPageBreak/>
         <w:t>Analys</w:t>
@@ -19330,7 +19671,7 @@
           <w:lang w:val="en-GB"/>
         </w:rPr>
       </w:pPr>
-      <w:bookmarkStart w:id="40" w:name="_Toc479333985"/>
+      <w:bookmarkStart w:id="40" w:name="_Toc479416432"/>
       <w:r>
         <w:rPr>
           <w:lang w:val="en-GB"/>
@@ -19462,7 +19803,7 @@
           <w:lang w:val="en-GB"/>
         </w:rPr>
       </w:pPr>
-      <w:bookmarkStart w:id="41" w:name="_Toc479333986"/>
+      <w:bookmarkStart w:id="41" w:name="_Toc479416433"/>
       <w:r>
         <w:rPr>
           <w:lang w:val="en-GB"/>
@@ -19526,7 +19867,7 @@
       <w:pPr>
         <w:pStyle w:val="Kop2"/>
       </w:pPr>
-      <w:bookmarkStart w:id="42" w:name="_Toc479333987"/>
+      <w:bookmarkStart w:id="42" w:name="_Toc479416434"/>
       <w:r>
         <w:t>Analysed Application O</w:t>
       </w:r>
@@ -19606,7 +19947,7 @@
           <w:lang w:val="en-GB"/>
         </w:rPr>
       </w:pPr>
-      <w:bookmarkStart w:id="43" w:name="_Toc479333988"/>
+      <w:bookmarkStart w:id="43" w:name="_Toc479416435"/>
       <w:r>
         <w:rPr>
           <w:lang w:val="en-GB"/>
@@ -19809,7 +20150,7 @@
           <w:lang w:val="en-GB"/>
         </w:rPr>
       </w:pPr>
-      <w:bookmarkStart w:id="44" w:name="_Toc479333989"/>
+      <w:bookmarkStart w:id="44" w:name="_Toc479416436"/>
       <w:r>
         <w:rPr>
           <w:lang w:val="en-GB"/>
@@ -20051,7 +20392,7 @@
           <w:lang w:val="en-GB"/>
         </w:rPr>
       </w:pPr>
-      <w:bookmarkStart w:id="45" w:name="_Toc479333990"/>
+      <w:bookmarkStart w:id="45" w:name="_Toc479416437"/>
       <w:r>
         <w:rPr>
           <w:lang w:val="en-GB"/>
@@ -20309,7 +20650,7 @@
       <w:pPr>
         <w:pStyle w:val="Kop2"/>
       </w:pPr>
-      <w:bookmarkStart w:id="46" w:name="_Toc479333991"/>
+      <w:bookmarkStart w:id="46" w:name="_Toc479416438"/>
       <w:r>
         <w:lastRenderedPageBreak/>
         <w:t>Implemented Architecture D</w:t>
@@ -20455,7 +20796,7 @@
       <w:pPr>
         <w:pStyle w:val="Kop3"/>
       </w:pPr>
-      <w:bookmarkStart w:id="47" w:name="_Toc479333992"/>
+      <w:bookmarkStart w:id="47" w:name="_Toc479416439"/>
       <w:r>
         <w:t>Menu B</w:t>
       </w:r>
@@ -21107,7 +21448,7 @@
       <w:pPr>
         <w:pStyle w:val="Kop3"/>
       </w:pPr>
-      <w:bookmarkStart w:id="48" w:name="_Toc479333993"/>
+      <w:bookmarkStart w:id="48" w:name="_Toc479416440"/>
       <w:r>
         <w:lastRenderedPageBreak/>
         <w:t>Options D</w:t>
@@ -22209,7 +22550,7 @@
       <w:pPr>
         <w:pStyle w:val="Kop3"/>
       </w:pPr>
-      <w:bookmarkStart w:id="50" w:name="_Toc479333994"/>
+      <w:bookmarkStart w:id="50" w:name="_Toc479416441"/>
       <w:r>
         <w:lastRenderedPageBreak/>
         <w:t xml:space="preserve">Zoom </w:t>
@@ -22655,7 +22996,7 @@
       <w:pPr>
         <w:pStyle w:val="Kop3"/>
       </w:pPr>
-      <w:bookmarkStart w:id="51" w:name="_Toc479333995"/>
+      <w:bookmarkStart w:id="51" w:name="_Toc479416442"/>
       <w:r>
         <w:t>Browse D</w:t>
       </w:r>
@@ -22715,7 +23056,7 @@
       <w:pPr>
         <w:pStyle w:val="Kop2"/>
       </w:pPr>
-      <w:bookmarkStart w:id="52" w:name="_Toc479333996"/>
+      <w:bookmarkStart w:id="52" w:name="_Toc479416443"/>
       <w:r>
         <w:lastRenderedPageBreak/>
         <w:t>Reconstruct Architecture</w:t>
@@ -22814,7 +23155,7 @@
       <w:pPr>
         <w:pStyle w:val="Kop3"/>
       </w:pPr>
-      <w:bookmarkStart w:id="53" w:name="_Toc479333997"/>
+      <w:bookmarkStart w:id="53" w:name="_Toc479416444"/>
       <w:r>
         <w:t>Concept</w:t>
       </w:r>
@@ -23881,7 +24222,7 @@
       <w:pPr>
         <w:pStyle w:val="Kop3"/>
       </w:pPr>
-      <w:bookmarkStart w:id="55" w:name="_Toc479333998"/>
+      <w:bookmarkStart w:id="55" w:name="_Toc479416445"/>
       <w:r>
         <w:lastRenderedPageBreak/>
         <w:t xml:space="preserve">SAR </w:t>
@@ -24170,7 +24511,7 @@
           <w:lang w:val="nl-NL" w:eastAsia="nl-NL"/>
         </w:rPr>
         <w:drawing>
-          <wp:anchor distT="0" distB="0" distL="114300" distR="114300" simplePos="0" relativeHeight="251666944" behindDoc="0" locked="0" layoutInCell="1" allowOverlap="1">
+          <wp:anchor distT="0" distB="0" distL="114300" distR="114300" simplePos="0" relativeHeight="251659264" behindDoc="0" locked="0" layoutInCell="1" allowOverlap="1">
             <wp:simplePos x="0" y="0"/>
             <wp:positionH relativeFrom="column">
               <wp:posOffset>3342904</wp:posOffset>
@@ -24688,7 +25029,7 @@
         <w:br w:type="page"/>
       </w:r>
       <w:bookmarkStart w:id="56" w:name="_Toc453616125"/>
-      <w:bookmarkStart w:id="57" w:name="_Toc479333999"/>
+      <w:bookmarkStart w:id="57" w:name="_Toc479416446"/>
       <w:r>
         <w:lastRenderedPageBreak/>
         <w:t>MoJo</w:t>
@@ -25386,7 +25727,7 @@
       <w:pPr>
         <w:pStyle w:val="Kop2"/>
       </w:pPr>
-      <w:bookmarkStart w:id="60" w:name="_Toc479334000"/>
+      <w:bookmarkStart w:id="60" w:name="_Toc479416447"/>
       <w:r>
         <w:lastRenderedPageBreak/>
         <w:t>A</w:t>
@@ -25462,7 +25803,7 @@
       <w:pPr>
         <w:pStyle w:val="Kop2"/>
       </w:pPr>
-      <w:bookmarkStart w:id="61" w:name="_Toc479334001"/>
+      <w:bookmarkStart w:id="61" w:name="_Toc479416448"/>
       <w:r>
         <w:t>Report</w:t>
       </w:r>
@@ -25667,7 +26008,7 @@
         </w:rPr>
         <w:lastRenderedPageBreak/>
         <w:drawing>
-          <wp:anchor distT="0" distB="0" distL="114300" distR="114300" simplePos="0" relativeHeight="251665920" behindDoc="0" locked="0" layoutInCell="1" allowOverlap="1">
+          <wp:anchor distT="0" distB="0" distL="114300" distR="114300" simplePos="0" relativeHeight="251657216" behindDoc="0" locked="0" layoutInCell="1" allowOverlap="1">
             <wp:simplePos x="0" y="0"/>
             <wp:positionH relativeFrom="column">
               <wp:posOffset>0</wp:posOffset>
@@ -25725,7 +26066,7 @@
       <w:pPr>
         <w:pStyle w:val="Kop2"/>
       </w:pPr>
-      <w:bookmarkStart w:id="62" w:name="_Toc479334002"/>
+      <w:bookmarkStart w:id="62" w:name="_Toc479416449"/>
       <w:r>
         <w:t>Export/Import Analysed Model</w:t>
       </w:r>
@@ -25869,7 +26210,7 @@
       <w:pPr>
         <w:pStyle w:val="Kop1"/>
       </w:pPr>
-      <w:bookmarkStart w:id="63" w:name="_Toc479334003"/>
+      <w:bookmarkStart w:id="63" w:name="_Toc479416450"/>
       <w:r>
         <w:lastRenderedPageBreak/>
         <w:t>Menu: Validate C</w:t>
@@ -25883,7 +26224,7 @@
       <w:pPr>
         <w:pStyle w:val="Kop2"/>
       </w:pPr>
-      <w:bookmarkStart w:id="64" w:name="_Toc479334004"/>
+      <w:bookmarkStart w:id="64" w:name="_Toc479416451"/>
       <w:r>
         <w:t>Validate N</w:t>
       </w:r>
@@ -25990,7 +26331,7 @@
       <w:pPr>
         <w:pStyle w:val="Kop3"/>
       </w:pPr>
-      <w:bookmarkStart w:id="65" w:name="_Toc479334005"/>
+      <w:bookmarkStart w:id="65" w:name="_Toc479416452"/>
       <w:r>
         <w:t>Violations per R</w:t>
       </w:r>
@@ -26079,7 +26420,7 @@
       <w:pPr>
         <w:pStyle w:val="Kop3"/>
       </w:pPr>
-      <w:bookmarkStart w:id="66" w:name="_Toc479334006"/>
+      <w:bookmarkStart w:id="66" w:name="_Toc479416453"/>
       <w:r>
         <w:lastRenderedPageBreak/>
         <w:t>All V</w:t>
@@ -26313,7 +26654,7 @@
           <w:lang w:val="nl-NL" w:eastAsia="nl-NL"/>
         </w:rPr>
         <w:drawing>
-          <wp:anchor distT="0" distB="0" distL="114300" distR="114300" simplePos="0" relativeHeight="251663872" behindDoc="1" locked="0" layoutInCell="1" allowOverlap="1">
+          <wp:anchor distT="0" distB="0" distL="114300" distR="114300" simplePos="0" relativeHeight="251653120" behindDoc="1" locked="0" layoutInCell="1" allowOverlap="1">
             <wp:simplePos x="0" y="0"/>
             <wp:positionH relativeFrom="column">
               <wp:posOffset>2343150</wp:posOffset>
@@ -26492,10 +26833,10 @@
       <w:r>
         <w:rPr>
           <w:noProof/>
-          <w:lang w:val="nl-NL" w:eastAsia="nl-NL"/>
+          <w:lang w:val="nl-NL" w:eastAsia="nl-NL" w:bidi="ar-SA"/>
         </w:rPr>
         <w:drawing>
-          <wp:anchor distT="0" distB="0" distL="114300" distR="114300" simplePos="0" relativeHeight="251667968" behindDoc="1" locked="0" layoutInCell="1" allowOverlap="1">
+          <wp:anchor distT="0" distB="0" distL="114300" distR="114300" simplePos="0" relativeHeight="251661312" behindDoc="1" locked="0" layoutInCell="1" allowOverlap="1">
             <wp:simplePos x="0" y="0"/>
             <wp:positionH relativeFrom="column">
               <wp:posOffset>2323465</wp:posOffset>
@@ -27216,7 +27557,7 @@
       <w:pPr>
         <w:pStyle w:val="Kop3"/>
       </w:pPr>
-      <w:bookmarkStart w:id="69" w:name="_Toc479334007"/>
+      <w:bookmarkStart w:id="69" w:name="_Toc479416454"/>
       <w:r>
         <w:t>Violations in D</w:t>
       </w:r>
@@ -27287,7 +27628,7 @@
       <w:pPr>
         <w:pStyle w:val="Kop2"/>
       </w:pPr>
-      <w:bookmarkStart w:id="70" w:name="_Toc479334008"/>
+      <w:bookmarkStart w:id="70" w:name="_Toc479416455"/>
       <w:r>
         <w:lastRenderedPageBreak/>
         <w:t>Violation</w:t>
@@ -27561,7 +27902,7 @@
       <w:pPr>
         <w:pStyle w:val="Kop1"/>
       </w:pPr>
-      <w:bookmarkStart w:id="71" w:name="_Toc479334009"/>
+      <w:bookmarkStart w:id="71" w:name="_Toc479416456"/>
       <w:r>
         <w:t xml:space="preserve">MENU: </w:t>
       </w:r>
@@ -27574,7 +27915,7 @@
       <w:pPr>
         <w:pStyle w:val="Kop2"/>
       </w:pPr>
-      <w:bookmarkStart w:id="72" w:name="_Toc479334010"/>
+      <w:bookmarkStart w:id="72" w:name="_Toc479416457"/>
       <w:r>
         <w:t>Options</w:t>
       </w:r>
@@ -27584,7 +27925,7 @@
       <w:pPr>
         <w:pStyle w:val="Kop3"/>
       </w:pPr>
-      <w:bookmarkStart w:id="73" w:name="_Toc479334011"/>
+      <w:bookmarkStart w:id="73" w:name="_Toc479416458"/>
       <w:r>
         <w:t>General</w:t>
       </w:r>
@@ -27782,7 +28123,7 @@
         <w:pStyle w:val="Kop3"/>
       </w:pPr>
       <w:bookmarkStart w:id="74" w:name="_Toc369464585"/>
-      <w:bookmarkStart w:id="75" w:name="_Toc479334012"/>
+      <w:bookmarkStart w:id="75" w:name="_Toc479416459"/>
       <w:r>
         <w:t xml:space="preserve">Validate - </w:t>
       </w:r>
@@ -28243,7 +28584,7 @@
           <w:lang w:val="nl-NL" w:eastAsia="nl-NL"/>
         </w:rPr>
         <w:drawing>
-          <wp:anchor distT="0" distB="0" distL="114300" distR="114300" simplePos="0" relativeHeight="251664896" behindDoc="0" locked="0" layoutInCell="1" allowOverlap="1">
+          <wp:anchor distT="0" distB="0" distL="114300" distR="114300" simplePos="0" relativeHeight="251655168" behindDoc="0" locked="0" layoutInCell="1" allowOverlap="1">
             <wp:simplePos x="0" y="0"/>
             <wp:positionH relativeFrom="column">
               <wp:posOffset>1417955</wp:posOffset>
@@ -28489,7 +28830,7 @@
       <w:pPr>
         <w:pStyle w:val="Kop1"/>
       </w:pPr>
-      <w:bookmarkStart w:id="83" w:name="_Toc479334013"/>
+      <w:bookmarkStart w:id="83" w:name="_Toc479416460"/>
       <w:r>
         <w:rPr>
           <w:lang w:val="nl-NL"/>
@@ -29332,7 +29673,7 @@
         <w:szCs w:val="28"/>
         <w:lang w:val="nl-NL"/>
       </w:rPr>
-      <w:t>25</w:t>
+      <w:t>20</w:t>
     </w:r>
     <w:r>
       <w:rPr>
@@ -35674,7 +36015,7 @@
 </file>
 
 <file path=customXml/itemProps2.xml><?xml version="1.0" encoding="utf-8"?>
-<ds:datastoreItem xmlns:ds="http://schemas.openxmlformats.org/officeDocument/2006/customXml" ds:itemID="{52F05F7C-4293-4FDB-8397-DE6F7313484C}">
+<ds:datastoreItem xmlns:ds="http://schemas.openxmlformats.org/officeDocument/2006/customXml" ds:itemID="{979CB9F4-6D53-414E-9FFD-1FB4140E7D66}">
   <ds:schemaRefs>
     <ds:schemaRef ds:uri="http://schemas.openxmlformats.org/officeDocument/2006/bibliography"/>
   </ds:schemaRefs>

</xml_diff>

<commit_message>
Update license text in user manual.
</commit_message>
<xml_diff>
--- a/doc/user/HUSACCT User Manual.docx
+++ b/doc/user/HUSACCT User Manual.docx
@@ -25,8 +25,6 @@
         </w:rPr>
       </w:sdtEndPr>
       <w:sdtContent>
-        <w:bookmarkStart w:id="0" w:name="_GoBack" w:displacedByCustomXml="prev"/>
-        <w:bookmarkEnd w:id="0" w:displacedByCustomXml="prev"/>
         <w:tbl>
           <w:tblPr>
             <w:tblpPr w:leftFromText="187" w:rightFromText="187" w:horzAnchor="margin" w:tblpXSpec="center" w:tblpY="2881"/>
@@ -119,9 +117,6 @@
                 <w:pPr>
                   <w:pStyle w:val="Geenafstand"/>
                   <w:rPr>
-                    <w:rFonts w:ascii="Husans-Inline" w:hAnsi="Husans-Inline"/>
-                    <w:color w:val="5C5C5C" w:themeColor="text1" w:themeTint="BF"/>
-                    <w:sz w:val="56"/>
                     <w:lang w:val="en-GB"/>
                   </w:rPr>
                 </w:pPr>
@@ -153,7 +148,11 @@
               </w:p>
               <w:p>
                 <w:pPr>
+                  <w:pStyle w:val="Geenafstand"/>
                   <w:rPr>
+                    <w:rFonts w:ascii="Husans-Inline" w:hAnsi="Husans-Inline"/>
+                    <w:color w:val="5C5C5C" w:themeColor="text1" w:themeTint="BF"/>
+                    <w:sz w:val="56"/>
                     <w:lang w:val="en-GB"/>
                   </w:rPr>
                 </w:pPr>
@@ -161,19 +160,19 @@
                   <w:rPr>
                     <w:lang w:val="en-GB"/>
                   </w:rPr>
-                  <w:t>April</w:t>
+                  <w:t>January</w:t>
                 </w:r>
                 <w:r>
                   <w:rPr>
                     <w:lang w:val="en-GB"/>
                   </w:rPr>
-                  <w:t>, 201</w:t>
+                  <w:t>, 20</w:t>
                 </w:r>
                 <w:r>
                   <w:rPr>
                     <w:lang w:val="en-GB"/>
                   </w:rPr>
-                  <w:t>7</w:t>
+                  <w:t>23</w:t>
                 </w:r>
               </w:p>
             </w:tc>
@@ -211,7 +210,6 @@
                   <w:pStyle w:val="Geenafstand"/>
                   <w:rPr>
                     <w:color w:val="7F7F7F" w:themeColor="accent1"/>
-                    <w:lang w:val="nl-NL"/>
                   </w:rPr>
                 </w:pPr>
               </w:p>
@@ -219,9 +217,6 @@
                 <w:pPr>
                   <w:pStyle w:val="Geenafstand"/>
                   <w:jc w:val="center"/>
-                  <w:rPr>
-                    <w:lang w:val="nl-NL"/>
-                  </w:rPr>
                 </w:pPr>
               </w:p>
             </w:tc>
@@ -233,7 +228,6 @@
               <w:rFonts w:eastAsiaTheme="majorEastAsia"/>
               <w:sz w:val="76"/>
               <w:szCs w:val="72"/>
-              <w:lang w:val="nl-NL"/>
             </w:rPr>
           </w:pPr>
           <w:r>
@@ -241,7 +235,6 @@
               <w:rFonts w:eastAsiaTheme="majorEastAsia"/>
               <w:sz w:val="76"/>
               <w:szCs w:val="72"/>
-              <w:lang w:val="nl-NL"/>
             </w:rPr>
             <w:br w:type="page"/>
           </w:r>
@@ -468,38 +461,42 @@
         <w:t xml:space="preserve"> software. </w:t>
       </w:r>
       <w:r>
-        <w:t xml:space="preserve">You can make use of HUSACCT free of charge under the terms of the GNU </w:t>
-      </w:r>
-      <w:proofErr w:type="spellStart"/>
-      <w:r>
-        <w:t>Affero</w:t>
-      </w:r>
-      <w:proofErr w:type="spellEnd"/>
-      <w:r>
-        <w:t xml:space="preserve"> General Public License as published by the Free Software Foundation, either version 3 of the</w:t>
+        <w:t>You can make use of HUSACCT free of charge under the terms of the GNU General Public License as published by the Free Software Foundation, either version 3 of the</w:t>
       </w:r>
       <w:r>
         <w:t xml:space="preserve"> </w:t>
       </w:r>
       <w:r>
-        <w:t>License, or (at your option) any later version. You can redistribute the software and/or modify it for your own use, but you are not allowed to include the software, parts of the software or documentation, in other products (for commercial or non-commercial use).</w:t>
-      </w:r>
-    </w:p>
-    <w:p>
-      <w:r>
-        <w:t>This program is distributed in the hope that it will be useful, but WITHOUT ANY WARRANTY; without even the implied warranty of MERCHANTABILITY or FITNESS FOR A PARTICULAR PURPOSE.</w:t>
-      </w:r>
-      <w:r>
-        <w:br/>
-        <w:t xml:space="preserve">See the GNU </w:t>
-      </w:r>
-      <w:proofErr w:type="spellStart"/>
-      <w:r>
-        <w:t>Affero</w:t>
-      </w:r>
-      <w:proofErr w:type="spellEnd"/>
-      <w:r>
-        <w:t xml:space="preserve"> General Public License for more details: </w:t>
+        <w:t xml:space="preserve">License, or (at your option) any later version. </w:t>
+      </w:r>
+      <w:r>
+        <w:t>You can redistribute the software and/or modify it for your own use. And</w:t>
+      </w:r>
+      <w:r>
+        <w:t xml:space="preserve"> you are allowed to include the </w:t>
+      </w:r>
+      <w:r>
+        <w:t>software, parts of the software or documentation, in other products (for com</w:t>
+      </w:r>
+      <w:r>
+        <w:t xml:space="preserve">mercial or non-commercial use) </w:t>
+      </w:r>
+      <w:r>
+        <w:t>if you pass on to the recipients the same freedoms that you received.</w:t>
+      </w:r>
+      <w:r>
+        <w:t xml:space="preserve"> </w:t>
+      </w:r>
+      <w:r>
+        <w:t>This program is distributed in the hope that it will be useful, but WITHOUT ANY WARRANTY; without even the implied warranty of MERCHANTABILITY or FITNESS FOR A PARTICULAR P</w:t>
+      </w:r>
+      <w:r>
+        <w:t xml:space="preserve">URPOSE. </w:t>
+      </w:r>
+      <w:bookmarkStart w:id="0" w:name="_GoBack"/>
+      <w:bookmarkEnd w:id="0"/>
+      <w:r>
+        <w:t xml:space="preserve">See for more details: </w:t>
       </w:r>
       <w:hyperlink r:id="rId10" w:history="1">
         <w:r>
@@ -6041,15 +6038,7 @@
         <w:br/>
       </w:r>
       <w:r>
-        <w:t xml:space="preserve">At this site you can watch an introduction video, access the documentation and download the latest release of HUSACCT. Select “Download </w:t>
-      </w:r>
-      <w:proofErr w:type="spellStart"/>
-      <w:r>
-        <w:t>HUSACCT_x.x</w:t>
-      </w:r>
-      <w:proofErr w:type="spellEnd"/>
-      <w:r>
-        <w:t xml:space="preserve"> JAR File” and save the jar in a directory.</w:t>
+        <w:t>At this site you can watch an introduction video, access the documentation and download the latest release of HUSACCT. Select “Download HUSACCT_x.x JAR File” and save the jar in a directory.</w:t>
       </w:r>
     </w:p>
     <w:p>
@@ -6101,15 +6090,7 @@
       </w:r>
       <w:r>
         <w:br/>
-        <w:t>java -jar &lt;</w:t>
-      </w:r>
-      <w:proofErr w:type="spellStart"/>
-      <w:r>
-        <w:t>pathToHUSACCT</w:t>
-      </w:r>
-      <w:proofErr w:type="spellEnd"/>
-      <w:r>
-        <w:t>&gt;HUSACCT_x.x.jar</w:t>
+        <w:t>java -jar &lt;pathToHUSACCT&gt;HUSACCT_x.x.jar</w:t>
       </w:r>
       <w:r>
         <w:br/>
@@ -6231,11 +6212,9 @@
       <w:r>
         <w:t xml:space="preserve">get an </w:t>
       </w:r>
-      <w:proofErr w:type="spellStart"/>
       <w:r>
         <w:t>OutOfMemoryError</w:t>
       </w:r>
-      <w:proofErr w:type="spellEnd"/>
       <w:r>
         <w:t xml:space="preserve"> with the message “Java heap space”</w:t>
       </w:r>
@@ -6243,15 +6222,7 @@
         <w:t xml:space="preserve">. </w:t>
       </w:r>
       <w:r>
-        <w:t>With the -</w:t>
-      </w:r>
-      <w:proofErr w:type="spellStart"/>
-      <w:r>
-        <w:t>Xmx</w:t>
-      </w:r>
-      <w:proofErr w:type="spellEnd"/>
-      <w:r>
-        <w:t xml:space="preserve"> JVM argument, you can set the heap size. For instance</w:t>
+        <w:t>With the -Xmx JVM argument, you can set the heap size. For instance</w:t>
       </w:r>
       <w:r>
         <w:t>, for systems over 1.000.000 lines of code</w:t>
@@ -6763,13 +6734,8 @@
             <w:tcW w:w="3652" w:type="dxa"/>
           </w:tcPr>
           <w:p>
-            <w:proofErr w:type="spellStart"/>
-            <w:r>
-              <w:t>Analyse</w:t>
-            </w:r>
-            <w:proofErr w:type="spellEnd"/>
-            <w:r>
-              <w:t xml:space="preserve"> implemented architecture</w:t>
+            <w:r>
+              <w:t>Analyse implemented architecture</w:t>
             </w:r>
           </w:p>
         </w:tc>
@@ -6803,13 +6769,8 @@
             <w:pPr>
               <w:cnfStyle w:val="000000000000" w:firstRow="0" w:lastRow="0" w:firstColumn="0" w:lastColumn="0" w:oddVBand="0" w:evenVBand="0" w:oddHBand="0" w:evenHBand="0" w:firstRowFirstColumn="0" w:firstRowLastColumn="0" w:lastRowFirstColumn="0" w:lastRowLastColumn="0"/>
             </w:pPr>
-            <w:proofErr w:type="spellStart"/>
-            <w:r>
-              <w:t>Analyse</w:t>
-            </w:r>
-            <w:proofErr w:type="spellEnd"/>
-            <w:r>
-              <w:t xml:space="preserve"> application</w:t>
+            <w:r>
+              <w:t>Analyse application</w:t>
             </w:r>
           </w:p>
         </w:tc>
@@ -6833,13 +6794,8 @@
             <w:pPr>
               <w:cnfStyle w:val="000000100000" w:firstRow="0" w:lastRow="0" w:firstColumn="0" w:lastColumn="0" w:oddVBand="0" w:evenVBand="0" w:oddHBand="1" w:evenHBand="0" w:firstRowFirstColumn="0" w:firstRowLastColumn="0" w:lastRowFirstColumn="0" w:lastRowLastColumn="0"/>
             </w:pPr>
-            <w:proofErr w:type="spellStart"/>
-            <w:r>
-              <w:t>Analysed</w:t>
-            </w:r>
-            <w:proofErr w:type="spellEnd"/>
-            <w:r>
-              <w:t xml:space="preserve"> application overview</w:t>
+            <w:r>
+              <w:t>Analysed application overview</w:t>
             </w:r>
           </w:p>
         </w:tc>
@@ -7334,15 +7290,7 @@
         <w:t>Mark</w:t>
       </w:r>
       <w:r>
-        <w:t xml:space="preserve"> "</w:t>
-      </w:r>
-      <w:proofErr w:type="spellStart"/>
-      <w:r>
-        <w:t>Analyse</w:t>
-      </w:r>
-      <w:proofErr w:type="spellEnd"/>
-      <w:r>
-        <w:t xml:space="preserve"> Application",</w:t>
+        <w:t xml:space="preserve"> "Analyse Application",</w:t>
       </w:r>
       <w:r>
         <w:t xml:space="preserve"> enter the required data</w:t>
@@ -7400,19 +7348,11 @@
           <w:sz w:val="24"/>
         </w:rPr>
       </w:pPr>
-      <w:proofErr w:type="spellStart"/>
       <w:r>
         <w:rPr>
           <w:sz w:val="24"/>
         </w:rPr>
-        <w:t>Analysed</w:t>
-      </w:r>
-      <w:proofErr w:type="spellEnd"/>
-      <w:r>
-        <w:rPr>
-          <w:sz w:val="24"/>
-        </w:rPr>
-        <w:t xml:space="preserve"> application overview </w:t>
+        <w:t xml:space="preserve">Analysed application overview </w:t>
       </w:r>
       <w:r>
         <w:rPr>
@@ -7421,39 +7361,23 @@
         <w:br/>
         <w:t xml:space="preserve">Menu: </w:t>
       </w:r>
-      <w:proofErr w:type="spellStart"/>
       <w:r>
         <w:rPr>
           <w:sz w:val="24"/>
         </w:rPr>
-        <w:t>Analyse</w:t>
-      </w:r>
-      <w:proofErr w:type="spellEnd"/>
+        <w:t>Analyse implemented architecture</w:t>
+      </w:r>
       <w:r>
         <w:rPr>
           <w:sz w:val="24"/>
         </w:rPr>
-        <w:t xml:space="preserve"> implemented architecture</w:t>
+        <w:t xml:space="preserve"> =&gt; </w:t>
       </w:r>
       <w:r>
         <w:rPr>
           <w:sz w:val="24"/>
         </w:rPr>
-        <w:t xml:space="preserve"> =&gt; </w:t>
-      </w:r>
-      <w:proofErr w:type="spellStart"/>
-      <w:r>
-        <w:rPr>
-          <w:sz w:val="24"/>
-        </w:rPr>
-        <w:t>Analysed</w:t>
-      </w:r>
-      <w:proofErr w:type="spellEnd"/>
-      <w:r>
-        <w:rPr>
-          <w:sz w:val="24"/>
-        </w:rPr>
-        <w:t xml:space="preserve"> application overview</w:t>
+        <w:t>Analysed application overview</w:t>
       </w:r>
       <w:r>
         <w:rPr>
@@ -7570,21 +7494,7 @@
         <w:rPr>
           <w:sz w:val="24"/>
         </w:rPr>
-        <w:t xml:space="preserve">Menu: </w:t>
-      </w:r>
-      <w:proofErr w:type="spellStart"/>
-      <w:r>
-        <w:rPr>
-          <w:sz w:val="24"/>
-        </w:rPr>
-        <w:t>Analyse</w:t>
-      </w:r>
-      <w:proofErr w:type="spellEnd"/>
-      <w:r>
-        <w:rPr>
-          <w:sz w:val="24"/>
-        </w:rPr>
-        <w:t xml:space="preserve"> implemented architecture =&gt; Implemented architecture diagram</w:t>
+        <w:t>Menu: Analyse implemented architecture =&gt; Implemented architecture diagram</w:t>
       </w:r>
       <w:r>
         <w:rPr>
@@ -8304,19 +8214,11 @@
         </w:rPr>
         <w:t xml:space="preserve">Menu: </w:t>
       </w:r>
-      <w:proofErr w:type="spellStart"/>
       <w:r>
         <w:rPr>
           <w:sz w:val="24"/>
         </w:rPr>
-        <w:t>Analyse</w:t>
-      </w:r>
-      <w:proofErr w:type="spellEnd"/>
-      <w:r>
-        <w:rPr>
-          <w:sz w:val="24"/>
-        </w:rPr>
-        <w:t xml:space="preserve"> implemented architecture =&gt; Implemented architecture diagram.</w:t>
+        <w:t>Analyse implemented architecture =&gt; Implemented architecture diagram.</w:t>
       </w:r>
       <w:r>
         <w:rPr>
@@ -8422,21 +8324,13 @@
         <w:t>CCT provides</w:t>
       </w:r>
       <w:r>
-        <w:t xml:space="preserve"> class </w:t>
-      </w:r>
-      <w:proofErr w:type="spellStart"/>
-      <w:r>
-        <w:t>ExternalSer</w:t>
+        <w:t xml:space="preserve"> class ExternalSer</w:t>
       </w:r>
       <w:r>
         <w:t>v</w:t>
       </w:r>
       <w:r>
-        <w:t>iceProvider</w:t>
-      </w:r>
-      <w:proofErr w:type="spellEnd"/>
-      <w:r>
-        <w:t xml:space="preserve"> that can be activated in batch mode to perform a software architecture compliance check (SACC).</w:t>
+        <w:t>iceProvider that can be activated in batch mode to perform a software architecture compliance check (SACC).</w:t>
       </w:r>
       <w:r>
         <w:t xml:space="preserve"> </w:t>
@@ -8514,19 +8408,12 @@
             <w:tcW w:w="3936" w:type="dxa"/>
           </w:tcPr>
           <w:p>
-            <w:proofErr w:type="spellStart"/>
-            <w:r>
-              <w:t>Int</w:t>
-            </w:r>
-            <w:proofErr w:type="spellEnd"/>
-            <w:r>
-              <w:t xml:space="preserve"> </w:t>
-            </w:r>
-            <w:proofErr w:type="spellStart"/>
+            <w:r>
+              <w:t xml:space="preserve">Int </w:t>
+            </w:r>
             <w:r>
               <w:t>nrOfAllCurrentDependencies</w:t>
             </w:r>
-            <w:proofErr w:type="spellEnd"/>
           </w:p>
         </w:tc>
         <w:tc>
@@ -8546,19 +8433,9 @@
             <w:tcW w:w="3936" w:type="dxa"/>
           </w:tcPr>
           <w:p>
-            <w:proofErr w:type="spellStart"/>
-            <w:r>
-              <w:t>int</w:t>
-            </w:r>
-            <w:proofErr w:type="spellEnd"/>
-            <w:r>
-              <w:t xml:space="preserve"> </w:t>
-            </w:r>
-            <w:proofErr w:type="spellStart"/>
-            <w:r>
-              <w:t>nrOfAllCurrentViolations</w:t>
-            </w:r>
-            <w:proofErr w:type="spellEnd"/>
+            <w:r>
+              <w:t>int nrOfAllCurrentViolations</w:t>
+            </w:r>
           </w:p>
         </w:tc>
         <w:tc>
@@ -8578,19 +8455,9 @@
             <w:tcW w:w="3936" w:type="dxa"/>
           </w:tcPr>
           <w:p>
-            <w:proofErr w:type="spellStart"/>
-            <w:r>
-              <w:t>int</w:t>
-            </w:r>
-            <w:proofErr w:type="spellEnd"/>
-            <w:r>
-              <w:t xml:space="preserve"> </w:t>
-            </w:r>
-            <w:proofErr w:type="spellStart"/>
-            <w:r>
-              <w:t>nrOfAllPreviousViolations</w:t>
-            </w:r>
-            <w:proofErr w:type="spellEnd"/>
+            <w:r>
+              <w:t>int nrOfAllPreviousViolations</w:t>
+            </w:r>
           </w:p>
         </w:tc>
         <w:tc>
@@ -8610,19 +8477,9 @@
             <w:tcW w:w="3936" w:type="dxa"/>
           </w:tcPr>
           <w:p>
-            <w:proofErr w:type="spellStart"/>
-            <w:r>
-              <w:t>int</w:t>
-            </w:r>
-            <w:proofErr w:type="spellEnd"/>
-            <w:r>
-              <w:t xml:space="preserve"> </w:t>
-            </w:r>
-            <w:proofErr w:type="spellStart"/>
-            <w:r>
-              <w:t>nrOfNewViolations</w:t>
-            </w:r>
-            <w:proofErr w:type="spellEnd"/>
+            <w:r>
+              <w:t>int nrOfNewViolations</w:t>
+            </w:r>
           </w:p>
         </w:tc>
         <w:tc>
@@ -8643,13 +8500,8 @@
           </w:tcPr>
           <w:p>
             <w:r>
-              <w:t xml:space="preserve">Calendar </w:t>
-            </w:r>
-            <w:proofErr w:type="spellStart"/>
-            <w:r>
-              <w:t>timeCurrentCheck</w:t>
-            </w:r>
-            <w:proofErr w:type="spellEnd"/>
+              <w:t>Calendar timeCurrentCheck</w:t>
+            </w:r>
           </w:p>
         </w:tc>
         <w:tc>
@@ -8670,13 +8522,8 @@
           </w:tcPr>
           <w:p>
             <w:r>
-              <w:t xml:space="preserve">Calendar </w:t>
-            </w:r>
-            <w:proofErr w:type="spellStart"/>
-            <w:r>
-              <w:t>timePreviousCheck</w:t>
-            </w:r>
-            <w:proofErr w:type="spellEnd"/>
+              <w:t>Calendar timePreviousCheck</w:t>
+            </w:r>
           </w:p>
         </w:tc>
         <w:tc>
@@ -8696,19 +8543,9 @@
             <w:tcW w:w="3936" w:type="dxa"/>
           </w:tcPr>
           <w:p>
-            <w:proofErr w:type="spellStart"/>
-            <w:r>
-              <w:t>ViolationImExportDTO</w:t>
-            </w:r>
-            <w:proofErr w:type="spellEnd"/>
-            <w:r>
-              <w:t xml:space="preserve">[] </w:t>
-            </w:r>
-            <w:proofErr w:type="spellStart"/>
-            <w:r>
-              <w:t>allViolations</w:t>
-            </w:r>
-            <w:proofErr w:type="spellEnd"/>
+            <w:r>
+              <w:t>ViolationImExportDTO[] allViolations</w:t>
+            </w:r>
           </w:p>
         </w:tc>
         <w:tc>
@@ -8728,19 +8565,9 @@
             <w:tcW w:w="3936" w:type="dxa"/>
           </w:tcPr>
           <w:p>
-            <w:proofErr w:type="spellStart"/>
-            <w:r>
-              <w:t>ViolationImExportDTO</w:t>
-            </w:r>
-            <w:proofErr w:type="spellEnd"/>
-            <w:r>
-              <w:t xml:space="preserve">[] </w:t>
-            </w:r>
-            <w:proofErr w:type="spellStart"/>
-            <w:r>
-              <w:t>newViolations</w:t>
-            </w:r>
-            <w:proofErr w:type="spellEnd"/>
+            <w:r>
+              <w:t>ViolationImExportDTO[] newViolations</w:t>
+            </w:r>
           </w:p>
         </w:tc>
         <w:tc>
@@ -8764,13 +8591,8 @@
               <w:t>org.jdom2.</w:t>
             </w:r>
             <w:r>
-              <w:t xml:space="preserve">Document </w:t>
-            </w:r>
-            <w:proofErr w:type="spellStart"/>
-            <w:r>
-              <w:t>exportDocAllViolations</w:t>
-            </w:r>
-            <w:proofErr w:type="spellEnd"/>
+              <w:t>Document exportDocAllViolations</w:t>
+            </w:r>
           </w:p>
         </w:tc>
         <w:tc>
@@ -8800,13 +8622,8 @@
               <w:t>org.jdom2.</w:t>
             </w:r>
             <w:r>
-              <w:t xml:space="preserve">Document </w:t>
-            </w:r>
-            <w:proofErr w:type="spellStart"/>
-            <w:r>
-              <w:t>exportDocNewViolations</w:t>
-            </w:r>
-            <w:proofErr w:type="spellEnd"/>
+              <w:t>Document exportDocNewViolations</w:t>
+            </w:r>
           </w:p>
         </w:tc>
         <w:tc>
@@ -8892,14 +8709,12 @@
       <w:r>
         <w:t xml:space="preserve">in package </w:t>
       </w:r>
-      <w:proofErr w:type="spellStart"/>
       <w:r>
         <w:rPr>
           <w:i/>
         </w:rPr>
         <w:t>externalinterface</w:t>
       </w:r>
-      <w:proofErr w:type="spellEnd"/>
       <w:r>
         <w:t xml:space="preserve"> </w:t>
       </w:r>
@@ -8927,14 +8742,12 @@
       <w:r>
         <w:t xml:space="preserve"> The package contains data transfer object (DTO) classes and class </w:t>
       </w:r>
-      <w:proofErr w:type="spellStart"/>
       <w:r>
         <w:rPr>
           <w:i/>
         </w:rPr>
         <w:t>ExternalServiceProvider</w:t>
       </w:r>
-      <w:proofErr w:type="spellEnd"/>
       <w:r>
         <w:t>.</w:t>
       </w:r>
@@ -8948,18 +8761,10 @@
         </w:numPr>
       </w:pPr>
       <w:r>
-        <w:t xml:space="preserve">Class </w:t>
-      </w:r>
-      <w:proofErr w:type="spellStart"/>
-      <w:r>
-        <w:t>ExternalServicePro</w:t>
-      </w:r>
-      <w:r>
-        <w:t>vider</w:t>
-      </w:r>
-      <w:proofErr w:type="spellEnd"/>
-      <w:r>
-        <w:t xml:space="preserve"> provides the actual SACC-service</w:t>
+        <w:t>Class ExternalServicePro</w:t>
+      </w:r>
+      <w:r>
+        <w:t>vider provides the actual SACC-service</w:t>
       </w:r>
       <w:r>
         <w:t>.</w:t>
@@ -8976,11 +8781,9 @@
       <w:r>
         <w:t xml:space="preserve">Class </w:t>
       </w:r>
-      <w:proofErr w:type="spellStart"/>
       <w:r>
         <w:t>SaccCommandDTO</w:t>
       </w:r>
-      <w:proofErr w:type="spellEnd"/>
       <w:r>
         <w:t xml:space="preserve"> is used to pass the arguments to the SACC-service</w:t>
       </w:r>
@@ -8999,11 +8802,9 @@
       <w:r>
         <w:t xml:space="preserve">Class </w:t>
       </w:r>
-      <w:proofErr w:type="spellStart"/>
       <w:r>
         <w:t>ViolationReportDTO</w:t>
       </w:r>
-      <w:proofErr w:type="spellEnd"/>
       <w:r>
         <w:t xml:space="preserve"> is used to pass the results of the SACC-service.</w:t>
       </w:r>
@@ -9011,11 +8812,9 @@
         <w:br/>
         <w:t xml:space="preserve">It contains list of violations specified with class </w:t>
       </w:r>
-      <w:proofErr w:type="spellStart"/>
       <w:r>
         <w:t>ViolationImExportDTO</w:t>
       </w:r>
-      <w:proofErr w:type="spellEnd"/>
       <w:r>
         <w:t>.</w:t>
       </w:r>
@@ -9089,7 +8888,6 @@
       <w:r>
         <w:t xml:space="preserve">This value can be overwritten with </w:t>
       </w:r>
-      <w:proofErr w:type="spellStart"/>
       <w:r>
         <w:t>SaccCommandDTO</w:t>
       </w:r>
@@ -9099,7 +8897,6 @@
       <w:r>
         <w:t>sourceCodePaths</w:t>
       </w:r>
-      <w:proofErr w:type="spellEnd"/>
       <w:r>
         <w:t>.</w:t>
       </w:r>
@@ -9142,11 +8939,9 @@
       <w:r>
         <w:t>&lt;path&gt;</w:t>
       </w:r>
-      <w:proofErr w:type="spellStart"/>
       <w:r>
         <w:t>src</w:t>
       </w:r>
-      <w:proofErr w:type="spellEnd"/>
       <w:r>
         <w:t>/</w:t>
       </w:r>
@@ -9196,22 +8991,18 @@
       <w:r>
         <w:br/>
       </w:r>
-      <w:proofErr w:type="spellStart"/>
       <w:r>
         <w:t>SaccCommandDTO</w:t>
       </w:r>
-      <w:proofErr w:type="spellEnd"/>
       <w:r>
         <w:t xml:space="preserve"> </w:t>
       </w:r>
       <w:r>
         <w:t>.</w:t>
       </w:r>
-      <w:proofErr w:type="spellStart"/>
       <w:r>
         <w:t>importFilePreviousViolations</w:t>
       </w:r>
-      <w:proofErr w:type="spellEnd"/>
       <w:r>
         <w:t>.</w:t>
       </w:r>
@@ -9269,21 +9060,11 @@
         <w:t>The test activates the SACC ser</w:t>
       </w:r>
       <w:r>
-        <w:t xml:space="preserve">vice of </w:t>
-      </w:r>
-      <w:proofErr w:type="spellStart"/>
-      <w:r>
-        <w:t>ExternalServiceProvider</w:t>
-      </w:r>
-      <w:proofErr w:type="spellEnd"/>
-      <w:r>
-        <w:t xml:space="preserve">. The test are performed afterwards, based on the outcomes in </w:t>
-      </w:r>
-      <w:proofErr w:type="spellStart"/>
+        <w:t xml:space="preserve">vice of ExternalServiceProvider. The test are performed afterwards, based on the outcomes in </w:t>
+      </w:r>
       <w:r>
         <w:t>ViolationReportDTO</w:t>
       </w:r>
-      <w:proofErr w:type="spellEnd"/>
       <w:r>
         <w:t>.</w:t>
       </w:r>
@@ -9422,15 +9203,7 @@
         <w:t xml:space="preserve"> own project: build.xml; </w:t>
       </w:r>
       <w:r>
-        <w:t>&lt;target name="</w:t>
-      </w:r>
-      <w:proofErr w:type="spellStart"/>
-      <w:r>
-        <w:t>sacc</w:t>
-      </w:r>
-      <w:proofErr w:type="spellEnd"/>
-      <w:r>
-        <w:t>" depends="test"&gt;</w:t>
+        <w:t>&lt;target name="sacc" depends="test"&gt;</w:t>
       </w:r>
     </w:p>
     <w:p>
@@ -9468,16 +9241,8 @@
         <w:rPr>
           <w:b/>
         </w:rPr>
-        <w:t xml:space="preserve">Maintenance of the workspace file and the </w:t>
-      </w:r>
-      <w:proofErr w:type="spellStart"/>
-      <w:r>
-        <w:rPr>
-          <w:b/>
-        </w:rPr>
-        <w:t>importFilePreviousViolations</w:t>
-      </w:r>
-      <w:proofErr w:type="spellEnd"/>
+        <w:t>Maintenance of the workspace file and the importFilePreviousViolations</w:t>
+      </w:r>
     </w:p>
     <w:p>
       <w:pPr>
@@ -9505,11 +9270,9 @@
       <w:r>
         <w:t xml:space="preserve">The </w:t>
       </w:r>
-      <w:proofErr w:type="spellStart"/>
       <w:r>
         <w:t>importFilePreviousViolations</w:t>
       </w:r>
-      <w:proofErr w:type="spellEnd"/>
       <w:r>
         <w:t xml:space="preserve"> needs to be replaced in case the number of violations has reduced or increased.</w:t>
       </w:r>
@@ -9588,11 +9351,9 @@
       <w:r>
         <w:t xml:space="preserve">The </w:t>
       </w:r>
-      <w:proofErr w:type="spellStart"/>
       <w:r>
         <w:t>importFilePreviousViolations</w:t>
       </w:r>
-      <w:proofErr w:type="spellEnd"/>
       <w:r>
         <w:t xml:space="preserve"> can be replaced by a file generated via HUSACCT’s GUI (</w:t>
       </w:r>
@@ -9715,15 +9476,7 @@
         <w:br/>
       </w:r>
       <w:r>
-        <w:t xml:space="preserve">A workspace within HUSACCT contains all the information needed to </w:t>
-      </w:r>
-      <w:proofErr w:type="spellStart"/>
-      <w:r>
-        <w:t>analyse</w:t>
-      </w:r>
-      <w:proofErr w:type="spellEnd"/>
-      <w:r>
-        <w:t xml:space="preserve"> a target software system, study its implemented architecture, define its intended architecture and perform a compliance check. The workspace data may be </w:t>
+        <w:t xml:space="preserve">A workspace within HUSACCT contains all the information needed to analyse a target software system, study its implemented architecture, define its intended architecture and perform a compliance check. The workspace data may be </w:t>
       </w:r>
       <w:r>
         <w:t>saved</w:t>
@@ -9880,26 +9633,10 @@
         <w:t xml:space="preserve"> </w:t>
       </w:r>
       <w:r>
-        <w:t>"</w:t>
-      </w:r>
-      <w:proofErr w:type="spellStart"/>
-      <w:r>
-        <w:t>Analyse</w:t>
-      </w:r>
-      <w:proofErr w:type="spellEnd"/>
-      <w:r>
-        <w:t xml:space="preserve"> Application"</w:t>
-      </w:r>
-      <w:r>
-        <w:t xml:space="preserve">, if you first want to </w:t>
-      </w:r>
-      <w:proofErr w:type="spellStart"/>
-      <w:r>
-        <w:t>analyse</w:t>
-      </w:r>
-      <w:proofErr w:type="spellEnd"/>
-      <w:r>
-        <w:t xml:space="preserve"> the source code</w:t>
+        <w:t>"Analyse Application"</w:t>
+      </w:r>
+      <w:r>
+        <w:t>, if you first want to analyse the source code</w:t>
       </w:r>
       <w:r>
         <w:t>.</w:t>
@@ -9989,15 +9726,7 @@
         <w:t xml:space="preserve">will </w:t>
       </w:r>
       <w:r>
-        <w:t xml:space="preserve">start </w:t>
-      </w:r>
-      <w:proofErr w:type="spellStart"/>
-      <w:r>
-        <w:t>analysing</w:t>
-      </w:r>
-      <w:proofErr w:type="spellEnd"/>
-      <w:r>
-        <w:t xml:space="preserve"> </w:t>
+        <w:t xml:space="preserve">start analysing </w:t>
       </w:r>
       <w:r>
         <w:t>the implemented application</w:t>
@@ -10007,15 +9736,7 @@
       </w:r>
       <w:r>
         <w:br/>
-        <w:t>Thereafter, the implemented architecture may be studied (menu ‘</w:t>
-      </w:r>
-      <w:proofErr w:type="spellStart"/>
-      <w:r>
-        <w:t>Analyse</w:t>
-      </w:r>
-      <w:proofErr w:type="spellEnd"/>
-      <w:r>
-        <w:t xml:space="preserve"> implemented architecture’). Furthermore </w:t>
+        <w:t xml:space="preserve">Thereafter, the implemented architecture may be studied (menu ‘Analyse implemented architecture’). Furthermore </w:t>
       </w:r>
       <w:r>
         <w:rPr>
@@ -10372,7 +10093,7 @@
             <v:stroke joinstyle="miter"/>
             <v:path gradientshapeok="t" o:connecttype="rect"/>
           </v:shapetype>
-          <v:shape id="_x0000_s1027" type="#_x0000_t202" style="position:absolute;margin-left:4149.15pt;margin-top:0;width:243.1pt;height:336.4pt;z-index:251663872;mso-position-horizontal:right;mso-position-horizontal-relative:margin;mso-position-vertical:bottom;mso-position-vertical-relative:margin;mso-width-relative:margin;mso-height-relative:margin" strokecolor="white">
+          <v:shape id="_x0000_s1027" type="#_x0000_t202" style="position:absolute;margin-left:4341.05pt;margin-top:0;width:243.1pt;height:336.4pt;z-index:251663872;mso-position-horizontal:right;mso-position-horizontal-relative:margin;mso-position-vertical:bottom;mso-position-vertical-relative:margin;mso-width-relative:margin;mso-height-relative:margin" strokecolor="white">
             <v:textbox style="mso-next-textbox:#_x0000_s1027" inset="0,0,0,0">
               <w:txbxContent>
                 <w:p>
@@ -10625,15 +10346,7 @@
         <w:t xml:space="preserve"> rules; for instance, </w:t>
       </w:r>
       <w:r>
-        <w:t xml:space="preserve">module </w:t>
-      </w:r>
-      <w:proofErr w:type="spellStart"/>
-      <w:r>
-        <w:t>HiWebApp</w:t>
-      </w:r>
-      <w:proofErr w:type="spellEnd"/>
-      <w:r>
-        <w:t xml:space="preserve"> is </w:t>
+        <w:t xml:space="preserve">module HiWebApp is </w:t>
       </w:r>
       <w:r>
         <w:t xml:space="preserve">only </w:t>
@@ -10644,21 +10357,11 @@
       <w:r>
         <w:t xml:space="preserve">the modules </w:t>
       </w:r>
-      <w:proofErr w:type="spellStart"/>
       <w:r>
         <w:t>HiForms</w:t>
       </w:r>
-      <w:proofErr w:type="spellEnd"/>
-      <w:r>
-        <w:t xml:space="preserve"> and </w:t>
-      </w:r>
-      <w:proofErr w:type="spellStart"/>
-      <w:r>
-        <w:t>HimInterface</w:t>
-      </w:r>
-      <w:proofErr w:type="spellEnd"/>
-      <w:r>
-        <w:t>, no others</w:t>
+      <w:r>
+        <w:t xml:space="preserve"> and HimInterface, no others</w:t>
       </w:r>
       <w:r>
         <w:t xml:space="preserve">. Some other rules are not visible in the diagram. For example, rules related to the layered style, like “Technology Layer is not allowed to use Interaction Layer. Other examples of not visible rules are naming rules and rules inherent to components with interfaces. </w:t>
@@ -10860,15 +10563,7 @@
         <w:t>Components</w:t>
       </w:r>
       <w:r>
-        <w:t xml:space="preserve"> within software architecture are designed as autonomous units within a system. The term component is defined in different ways in the field of software engineering. In our use, a component within a modular architecture covers a specific knowledge area, provides its services via an interface and hides its internals (in line with the system decomposition criteria of </w:t>
-      </w:r>
-      <w:proofErr w:type="spellStart"/>
-      <w:r>
-        <w:t>Parnas</w:t>
-      </w:r>
-      <w:proofErr w:type="spellEnd"/>
-      <w:r>
-        <w:t xml:space="preserve"> </w:t>
+        <w:t xml:space="preserve"> within software architecture are designed as autonomous units within a system. The term component is defined in different ways in the field of software engineering. In our use, a component within a modular architecture covers a specific knowledge area, provides its services via an interface and hides its internals (in line with the system decomposition criteria of Parnas </w:t>
       </w:r>
       <w:r>
         <w:fldChar w:fldCharType="begin" w:fldLock="1"/>
@@ -10889,15 +10584,7 @@
         <w:fldChar w:fldCharType="end"/>
       </w:r>
       <w:r>
-        <w:t xml:space="preserve">). Consequently, a component differs from a logical cluster in the fact that it has </w:t>
-      </w:r>
-      <w:proofErr w:type="spellStart"/>
-      <w:r>
-        <w:t>a</w:t>
-      </w:r>
-      <w:proofErr w:type="spellEnd"/>
-      <w:r>
-        <w:t xml:space="preserve"> </w:t>
+        <w:t xml:space="preserve">). Consequently, a component differs from a logical cluster in the fact that it has a </w:t>
       </w:r>
       <w:r>
         <w:t>Interface</w:t>
@@ -12677,12 +12364,12 @@
       <w:pPr>
         <w:pStyle w:val="Kop3"/>
       </w:pPr>
-      <w:bookmarkStart w:id="17" w:name="_Toc359868017"/>
-      <w:bookmarkStart w:id="18" w:name="_Toc479416416"/>
+      <w:bookmarkStart w:id="17" w:name="_Toc479416416"/>
+      <w:bookmarkStart w:id="18" w:name="_Toc359868017"/>
       <w:r>
         <w:t>Overview</w:t>
       </w:r>
-      <w:bookmarkEnd w:id="18"/>
+      <w:bookmarkEnd w:id="17"/>
     </w:p>
     <w:p>
       <w:r>
@@ -13381,7 +13068,7 @@
       <w:r>
         <w:t>odule</w:t>
       </w:r>
-      <w:bookmarkEnd w:id="17"/>
+      <w:bookmarkEnd w:id="18"/>
       <w:r>
         <w:t>s</w:t>
       </w:r>
@@ -13712,15 +13399,7 @@
         <w:t>Note: To be able to assign software units to a module, the ap</w:t>
       </w:r>
       <w:r>
-        <w:t xml:space="preserve">plication needs to be </w:t>
-      </w:r>
-      <w:proofErr w:type="spellStart"/>
-      <w:r>
-        <w:t>analysed</w:t>
-      </w:r>
-      <w:proofErr w:type="spellEnd"/>
-      <w:r>
-        <w:t xml:space="preserve"> in advance.</w:t>
+        <w:t>plication needs to be analysed in advance.</w:t>
       </w:r>
     </w:p>
     <w:p>
@@ -14263,15 +13942,15 @@
       <w:pPr>
         <w:pStyle w:val="Kop3"/>
       </w:pPr>
-      <w:bookmarkStart w:id="24" w:name="_Toc359868021"/>
-      <w:bookmarkStart w:id="25" w:name="_Toc479416420"/>
+      <w:bookmarkStart w:id="24" w:name="_Toc479416420"/>
+      <w:bookmarkStart w:id="25" w:name="_Toc359868021"/>
       <w:r>
         <w:t>Add Exceptions to a R</w:t>
       </w:r>
       <w:r>
         <w:t>ule</w:t>
       </w:r>
-      <w:bookmarkEnd w:id="25"/>
+      <w:bookmarkEnd w:id="24"/>
     </w:p>
     <w:p>
       <w:r>
@@ -14688,7 +14367,6 @@
                 <w:szCs w:val="20"/>
               </w:rPr>
             </w:pPr>
-            <w:proofErr w:type="spellStart"/>
             <w:r>
               <w:rPr>
                 <w:sz w:val="20"/>
@@ -14696,7 +14374,6 @@
               </w:rPr>
               <w:t>domain.locationbased.foursquare.History</w:t>
             </w:r>
-            <w:proofErr w:type="spellEnd"/>
           </w:p>
           <w:p>
             <w:pPr>
@@ -14707,7 +14384,6 @@
                 <w:szCs w:val="20"/>
               </w:rPr>
             </w:pPr>
-            <w:proofErr w:type="spellStart"/>
             <w:r>
               <w:rPr>
                 <w:sz w:val="20"/>
@@ -14715,7 +14391,6 @@
               </w:rPr>
               <w:t>domain.locationbased.latitude.Friends</w:t>
             </w:r>
-            <w:proofErr w:type="spellEnd"/>
           </w:p>
           <w:p>
             <w:pPr>
@@ -14725,7 +14400,6 @@
                 <w:szCs w:val="20"/>
               </w:rPr>
             </w:pPr>
-            <w:proofErr w:type="spellStart"/>
             <w:r>
               <w:rPr>
                 <w:sz w:val="20"/>
@@ -14733,7 +14407,6 @@
               </w:rPr>
               <w:t>infrastructure.socialmedia.locationbased.foursquare.FriendsDAO</w:t>
             </w:r>
-            <w:proofErr w:type="spellEnd"/>
           </w:p>
           <w:p>
             <w:pPr>
@@ -14860,7 +14533,6 @@
                 <w:szCs w:val="20"/>
               </w:rPr>
             </w:pPr>
-            <w:proofErr w:type="spellStart"/>
             <w:r>
               <w:rPr>
                 <w:sz w:val="20"/>
@@ -14868,7 +14540,6 @@
               </w:rPr>
               <w:t>domain.locationbased.foursquare.MyAccount</w:t>
             </w:r>
-            <w:proofErr w:type="spellEnd"/>
           </w:p>
           <w:p>
             <w:pPr>
@@ -14879,7 +14550,6 @@
                 <w:szCs w:val="20"/>
               </w:rPr>
             </w:pPr>
-            <w:proofErr w:type="spellStart"/>
             <w:r>
               <w:rPr>
                 <w:sz w:val="20"/>
@@ -14887,7 +14557,6 @@
               </w:rPr>
               <w:t>domain.locationbased.latitude.Map</w:t>
             </w:r>
-            <w:proofErr w:type="spellEnd"/>
           </w:p>
           <w:p>
             <w:pPr>
@@ -14898,22 +14567,13 @@
                 <w:szCs w:val="20"/>
               </w:rPr>
             </w:pPr>
-            <w:proofErr w:type="spellStart"/>
             <w:r>
               <w:rPr>
                 <w:sz w:val="20"/>
                 <w:szCs w:val="20"/>
               </w:rPr>
               <w:lastRenderedPageBreak/>
-              <w:t>infrastructure.socialmedia.locationbased.foursquare.AccountDAO</w:t>
-            </w:r>
-            <w:proofErr w:type="spellEnd"/>
-            <w:r>
-              <w:rPr>
-                <w:sz w:val="20"/>
-                <w:szCs w:val="20"/>
-              </w:rPr>
-              <w:t xml:space="preserve"> </w:t>
+              <w:t xml:space="preserve">infrastructure.socialmedia.locationbased.foursquare.AccountDAO </w:t>
             </w:r>
           </w:p>
         </w:tc>
@@ -14996,7 +14656,6 @@
                 <w:sz w:val="20"/>
                 <w:szCs w:val="20"/>
               </w:rPr>
-              <w:lastRenderedPageBreak/>
               <w:t>DAO *</w:t>
             </w:r>
           </w:p>
@@ -15032,7 +14691,6 @@
                 <w:szCs w:val="20"/>
               </w:rPr>
             </w:pPr>
-            <w:proofErr w:type="spellStart"/>
             <w:r>
               <w:rPr>
                 <w:sz w:val="20"/>
@@ -15040,7 +14698,6 @@
               </w:rPr>
               <w:t>infrastructure.socialmedia.locationbased.foursquare.IMap</w:t>
             </w:r>
-            <w:proofErr w:type="spellEnd"/>
           </w:p>
           <w:p>
             <w:pPr>
@@ -15051,7 +14708,6 @@
                 <w:szCs w:val="20"/>
               </w:rPr>
             </w:pPr>
-            <w:proofErr w:type="spellStart"/>
             <w:r>
               <w:rPr>
                 <w:sz w:val="20"/>
@@ -15059,7 +14715,6 @@
               </w:rPr>
               <w:t>domain.locationbased.foursquare.History</w:t>
             </w:r>
-            <w:proofErr w:type="spellEnd"/>
           </w:p>
         </w:tc>
         <w:tc>
@@ -15221,20 +14876,12 @@
         <w:t xml:space="preserve">Note: </w:t>
       </w:r>
       <w:r>
-        <w:t xml:space="preserve">Setting a rule of this type requires code analysis first, since visibility settings are language dependent. When the code is not </w:t>
-      </w:r>
-      <w:proofErr w:type="spellStart"/>
-      <w:r>
-        <w:t>analysed</w:t>
-      </w:r>
-      <w:proofErr w:type="spellEnd"/>
-      <w:r>
-        <w:t xml:space="preserve"> previously, the Configure Filter option will be disabled</w:t>
+        <w:t>Setting a rule of this type requires code analysis first, since visibility settings are language dependent. When the code is not analysed previously, the Configure Filter option will be disabled</w:t>
       </w:r>
       <w:r>
         <w:t>.</w:t>
       </w:r>
-      <w:bookmarkEnd w:id="24"/>
+      <w:bookmarkEnd w:id="25"/>
       <w:r>
         <w:t xml:space="preserve"> </w:t>
       </w:r>
@@ -15385,10 +15032,10 @@
             <v:path o:extrusionok="f" gradientshapeok="t" o:connecttype="rect"/>
             <o:lock v:ext="edit" aspectratio="t"/>
           </v:shapetype>
-          <v:shape id="_x0000_i1025" type="#_x0000_t75" style="width:160pt;height:148pt" o:ole="">
+          <v:shape id="_x0000_i1025" type="#_x0000_t75" style="width:160.2pt;height:148.2pt" o:ole="">
             <v:imagedata r:id="rId33" o:title=""/>
           </v:shape>
-          <o:OLEObject Type="Embed" ProgID="Visio.Drawing.11" ShapeID="_x0000_i1025" DrawAspect="Content" ObjectID="_1553158343" r:id="rId34"/>
+          <o:OLEObject Type="Embed" ProgID="Visio.Drawing.11" ShapeID="_x0000_i1025" DrawAspect="Content" ObjectID="_1736000247" r:id="rId34"/>
         </w:object>
       </w:r>
       <w:r>
@@ -16315,7 +15962,6 @@
                 <w:sz w:val="20"/>
                 <w:szCs w:val="20"/>
               </w:rPr>
-              <w:lastRenderedPageBreak/>
               <w:t>Skip call</w:t>
             </w:r>
           </w:p>
@@ -16846,15 +16492,7 @@
         <w:t xml:space="preserve"> </w:t>
       </w:r>
       <w:r>
-        <w:t>(</w:t>
-      </w:r>
-      <w:proofErr w:type="spellStart"/>
-      <w:r>
-        <w:t>png</w:t>
-      </w:r>
-      <w:proofErr w:type="spellEnd"/>
-      <w:r>
-        <w:t xml:space="preserve"> file).</w:t>
+        <w:t>(png file).</w:t>
       </w:r>
     </w:p>
     <w:p>
@@ -17123,21 +16761,7 @@
         <w:rPr>
           <w:lang w:val="en-GB"/>
         </w:rPr>
-        <w:t xml:space="preserve">. Various types of dependencies are distinguished in literature. </w:t>
-      </w:r>
-      <w:proofErr w:type="spellStart"/>
-      <w:r>
-        <w:rPr>
-          <w:lang w:val="en-GB"/>
-        </w:rPr>
-        <w:t>Callo</w:t>
-      </w:r>
-      <w:proofErr w:type="spellEnd"/>
-      <w:r>
-        <w:rPr>
-          <w:lang w:val="en-GB"/>
-        </w:rPr>
-        <w:t xml:space="preserve"> Arias et al. </w:t>
+        <w:t xml:space="preserve">. Various types of dependencies are distinguished in literature. Callo Arias et al. </w:t>
       </w:r>
       <w:r>
         <w:rPr>
@@ -17174,21 +16798,7 @@
         <w:rPr>
           <w:lang w:val="en-GB"/>
         </w:rPr>
-        <w:t xml:space="preserve">consider that all types fit into three main categories: structural dependencies, </w:t>
-      </w:r>
-      <w:proofErr w:type="spellStart"/>
-      <w:r>
-        <w:rPr>
-          <w:lang w:val="en-GB"/>
-        </w:rPr>
-        <w:t>behavioral</w:t>
-      </w:r>
-      <w:proofErr w:type="spellEnd"/>
-      <w:r>
-        <w:rPr>
-          <w:lang w:val="en-GB"/>
-        </w:rPr>
-        <w:t xml:space="preserve"> dependencies, and traceability dependencies. </w:t>
+        <w:t xml:space="preserve">consider that all types fit into three main categories: structural dependencies, behavioral dependencies, and traceability dependencies. </w:t>
       </w:r>
       <w:r>
         <w:rPr>
@@ -17315,63 +16925,7 @@
         <w:rPr>
           <w:lang w:val="en-GB"/>
         </w:rPr>
-        <w:t xml:space="preserve">. In this diagram, two modules, </w:t>
-      </w:r>
-      <w:proofErr w:type="spellStart"/>
-      <w:r>
-        <w:rPr>
-          <w:lang w:val="en-GB"/>
-        </w:rPr>
-        <w:t>ModuleA</w:t>
-      </w:r>
-      <w:proofErr w:type="spellEnd"/>
-      <w:r>
-        <w:rPr>
-          <w:lang w:val="en-GB"/>
-        </w:rPr>
-        <w:t xml:space="preserve"> and </w:t>
-      </w:r>
-      <w:proofErr w:type="spellStart"/>
-      <w:r>
-        <w:rPr>
-          <w:lang w:val="en-GB"/>
-        </w:rPr>
-        <w:t>ModuleB</w:t>
-      </w:r>
-      <w:proofErr w:type="spellEnd"/>
-      <w:r>
-        <w:rPr>
-          <w:lang w:val="en-GB"/>
-        </w:rPr>
-        <w:t xml:space="preserve">, are shown, each with two submodules. The classes in the submodules are related via associations, showing for instance that an instance of Class1 may know several instances of Class 2. The dependency arrows show that </w:t>
-      </w:r>
-      <w:proofErr w:type="spellStart"/>
-      <w:r>
-        <w:rPr>
-          <w:lang w:val="en-GB"/>
-        </w:rPr>
-        <w:t>ModuleA</w:t>
-      </w:r>
-      <w:proofErr w:type="spellEnd"/>
-      <w:r>
-        <w:rPr>
-          <w:lang w:val="en-GB"/>
-        </w:rPr>
-        <w:t xml:space="preserve"> is allowed to use ModuleB1 and that Module A2 is allowed to use </w:t>
-      </w:r>
-      <w:proofErr w:type="spellStart"/>
-      <w:r>
-        <w:rPr>
-          <w:lang w:val="en-GB"/>
-        </w:rPr>
-        <w:t>ModuleB</w:t>
-      </w:r>
-      <w:proofErr w:type="spellEnd"/>
-      <w:r>
-        <w:rPr>
-          <w:lang w:val="en-GB"/>
-        </w:rPr>
-        <w:t xml:space="preserve">. However, not all rules are visible. The following list shows the full set of relationship rules: </w:t>
+        <w:t xml:space="preserve">. In this diagram, two modules, ModuleA and ModuleB, are shown, each with two submodules. The classes in the submodules are related via associations, showing for instance that an instance of Class1 may know several instances of Class 2. The dependency arrows show that ModuleA is allowed to use ModuleB1 and that Module A2 is allowed to use ModuleB. However, not all rules are visible. The following list shows the full set of relationship rules: </w:t>
       </w:r>
     </w:p>
     <w:p>
@@ -17407,21 +16961,7 @@
         <w:rPr>
           <w:lang w:val="en-GB"/>
         </w:rPr>
-        <w:t xml:space="preserve">ModuleA2 is allowed to use </w:t>
-      </w:r>
-      <w:proofErr w:type="spellStart"/>
-      <w:r>
-        <w:rPr>
-          <w:lang w:val="en-GB"/>
-        </w:rPr>
-        <w:t>ModuleB</w:t>
-      </w:r>
-      <w:proofErr w:type="spellEnd"/>
-      <w:r>
-        <w:rPr>
-          <w:lang w:val="en-GB"/>
-        </w:rPr>
-        <w:t xml:space="preserve">, so also both sub modules, ModuleB1 and ModuleB2; </w:t>
+        <w:t xml:space="preserve">ModuleA2 is allowed to use ModuleB, so also both sub modules, ModuleB1 and ModuleB2; </w:t>
       </w:r>
     </w:p>
     <w:p>
@@ -17457,35 +16997,7 @@
         <w:rPr>
           <w:lang w:val="en-GB"/>
         </w:rPr>
-        <w:t xml:space="preserve">The submodules of </w:t>
-      </w:r>
-      <w:proofErr w:type="spellStart"/>
-      <w:r>
-        <w:rPr>
-          <w:lang w:val="en-GB"/>
-        </w:rPr>
-        <w:t>ModuleA</w:t>
-      </w:r>
-      <w:proofErr w:type="spellEnd"/>
-      <w:r>
-        <w:rPr>
-          <w:lang w:val="en-GB"/>
-        </w:rPr>
-        <w:t xml:space="preserve"> are allowed to use each other. The same type of rule applies to </w:t>
-      </w:r>
-      <w:proofErr w:type="spellStart"/>
-      <w:r>
-        <w:rPr>
-          <w:lang w:val="en-GB"/>
-        </w:rPr>
-        <w:t>ModuleB</w:t>
-      </w:r>
-      <w:proofErr w:type="spellEnd"/>
-      <w:r>
-        <w:rPr>
-          <w:lang w:val="en-GB"/>
-        </w:rPr>
-        <w:t>.</w:t>
+        <w:t>The submodules of ModuleA are allowed to use each other. The same type of rule applies to ModuleB.</w:t>
       </w:r>
     </w:p>
     <w:p>
@@ -17668,47 +17180,19 @@
         <w:rPr>
           <w:lang w:val="en-GB"/>
         </w:rPr>
-        <w:t xml:space="preserve">. For example, </w:t>
-      </w:r>
-      <w:proofErr w:type="spellStart"/>
+        <w:t xml:space="preserve">. For example, ModuleA in </w:t>
+      </w:r>
       <w:r>
         <w:rPr>
           <w:lang w:val="en-GB"/>
         </w:rPr>
-        <w:t>ModuleA</w:t>
-      </w:r>
-      <w:proofErr w:type="spellEnd"/>
+        <w:t>the figure</w:t>
+      </w:r>
       <w:r>
         <w:rPr>
           <w:lang w:val="en-GB"/>
         </w:rPr>
-        <w:t xml:space="preserve"> in </w:t>
-      </w:r>
-      <w:r>
-        <w:rPr>
-          <w:lang w:val="en-GB"/>
-        </w:rPr>
-        <w:t>the figure</w:t>
-      </w:r>
-      <w:r>
-        <w:rPr>
-          <w:lang w:val="en-GB"/>
-        </w:rPr>
-        <w:t xml:space="preserve"> depends on </w:t>
-      </w:r>
-      <w:proofErr w:type="spellStart"/>
-      <w:r>
-        <w:rPr>
-          <w:lang w:val="en-GB"/>
-        </w:rPr>
-        <w:t>ModuleB</w:t>
-      </w:r>
-      <w:proofErr w:type="spellEnd"/>
-      <w:r>
-        <w:rPr>
-          <w:lang w:val="en-GB"/>
-        </w:rPr>
-        <w:t>, because a class in ModuleA1 uses a class in ModuleB1 with an explicit reference to that class. In Java, a preceding specification of an import command is required.</w:t>
+        <w:t xml:space="preserve"> depends on ModuleB, because a class in ModuleA1 uses a class in ModuleB1 with an explicit reference to that class. In Java, a preceding specification of an import command is required.</w:t>
       </w:r>
     </w:p>
     <w:p>
@@ -17818,7 +17302,7 @@
           <w:lang w:val="en-GB"/>
         </w:rPr>
         <w:pict>
-          <v:shape id="_x0000_s1031" type="#_x0000_t202" style="position:absolute;margin-left:958.45pt;margin-top:0;width:257.95pt;height:380.4pt;z-index:251665920;mso-position-horizontal:right;mso-position-horizontal-relative:margin;mso-position-vertical:bottom;mso-position-vertical-relative:margin;mso-width-relative:margin;mso-height-relative:margin" stroked="f">
+          <v:shape id="_x0000_s1031" type="#_x0000_t202" style="position:absolute;margin-left:1165.2pt;margin-top:0;width:257.95pt;height:380.4pt;z-index:251665920;mso-position-horizontal:right;mso-position-horizontal-relative:margin;mso-position-vertical:bottom;mso-position-vertical-relative:margin;mso-width-relative:margin;mso-height-relative:margin" stroked="f">
             <v:textbox style="mso-next-textbox:#_x0000_s1031" inset="0,1mm,0,1mm">
               <w:txbxContent>
                 <w:p>
@@ -18860,21 +18344,7 @@
         <w:rPr>
           <w:lang w:val="en-GB"/>
         </w:rPr>
-        <w:t xml:space="preserve">a code constructs in the from class results obviously in a dependency, but when the type of depended-upon class cannot be resolved without </w:t>
-      </w:r>
-      <w:proofErr w:type="spellStart"/>
-      <w:r>
-        <w:rPr>
-          <w:lang w:val="en-GB"/>
-        </w:rPr>
-        <w:t>analyzing</w:t>
-      </w:r>
-      <w:proofErr w:type="spellEnd"/>
-      <w:r>
-        <w:rPr>
-          <w:lang w:val="en-GB"/>
-        </w:rPr>
-        <w:t xml:space="preserve"> the code of another class (the to-class, or a superclass of the to-class, or a superclass of the from-class)</w:t>
+        <w:t>a code constructs in the from class results obviously in a dependency, but when the type of depended-upon class cannot be resolved without analyzing the code of another class (the to-class, or a superclass of the to-class, or a superclass of the from-class)</w:t>
       </w:r>
       <w:r>
         <w:rPr>
@@ -19740,35 +19210,7 @@
         <w:rPr>
           <w:lang w:val="en-GB"/>
         </w:rPr>
-        <w:t xml:space="preserve">[1] Pruijt, L., </w:t>
-      </w:r>
-      <w:proofErr w:type="spellStart"/>
-      <w:r>
-        <w:rPr>
-          <w:lang w:val="en-GB"/>
-        </w:rPr>
-        <w:t>Köppe</w:t>
-      </w:r>
-      <w:proofErr w:type="spellEnd"/>
-      <w:r>
-        <w:rPr>
-          <w:lang w:val="en-GB"/>
-        </w:rPr>
-        <w:t xml:space="preserve">, C., and </w:t>
-      </w:r>
-      <w:proofErr w:type="spellStart"/>
-      <w:r>
-        <w:rPr>
-          <w:lang w:val="en-GB"/>
-        </w:rPr>
-        <w:t>Brinkkemper</w:t>
-      </w:r>
-      <w:proofErr w:type="spellEnd"/>
-      <w:r>
-        <w:rPr>
-          <w:lang w:val="en-GB"/>
-        </w:rPr>
-        <w:t xml:space="preserve">, S. (2013). </w:t>
+        <w:t xml:space="preserve">[1] Pruijt, L., Köppe, C., and Brinkkemper, S. (2013). </w:t>
       </w:r>
     </w:p>
     <w:p>
@@ -19823,15 +19265,7 @@
         <w:ind w:left="360"/>
       </w:pPr>
       <w:r>
-        <w:t xml:space="preserve">Two or more dependencies on the same type at the same line (or, in case of long expressions, several lines) are reported only once if the following attributes also have the same value: dependency type, subtype, </w:t>
-      </w:r>
-      <w:proofErr w:type="spellStart"/>
-      <w:r>
-        <w:t>isIndirect</w:t>
-      </w:r>
-      <w:proofErr w:type="spellEnd"/>
-      <w:r>
-        <w:t xml:space="preserve">. </w:t>
+        <w:t xml:space="preserve">Two or more dependencies on the same type at the same line (or, in case of long expressions, several lines) are reported only once if the following attributes also have the same value: dependency type, subtype, isIndirect. </w:t>
       </w:r>
     </w:p>
     <w:p>
@@ -20466,15 +19900,7 @@
         <w:t xml:space="preserve"> views</w:t>
       </w:r>
       <w:r>
-        <w:t xml:space="preserve"> of the </w:t>
-      </w:r>
-      <w:proofErr w:type="spellStart"/>
-      <w:r>
-        <w:t>Analysed</w:t>
-      </w:r>
-      <w:proofErr w:type="spellEnd"/>
-      <w:r>
-        <w:t xml:space="preserve"> Application Overview</w:t>
+        <w:t xml:space="preserve"> of the Analysed Application Overview</w:t>
       </w:r>
       <w:r>
         <w:t>.</w:t>
@@ -20734,15 +20160,7 @@
         <w:t>decomposition</w:t>
       </w:r>
       <w:r>
-        <w:t xml:space="preserve"> hierarchy is shown. As indicated, the diagram represents the contents of package </w:t>
-      </w:r>
-      <w:proofErr w:type="spellStart"/>
-      <w:r>
-        <w:t>husacct.control</w:t>
-      </w:r>
-      <w:proofErr w:type="spellEnd"/>
-      <w:r>
-        <w:t xml:space="preserve">. </w:t>
+        <w:t xml:space="preserve"> hierarchy is shown. As indicated, the diagram represents the contents of package husacct.control. </w:t>
       </w:r>
       <w:r>
         <w:br/>
@@ -22642,16 +22060,11 @@
     <w:p/>
     <w:p>
       <w:r>
-        <w:t xml:space="preserve">Example of a default zoom in on </w:t>
-      </w:r>
-      <w:proofErr w:type="spellStart"/>
-      <w:r>
-        <w:t>husacct.control.</w:t>
+        <w:t>Example of a default zoom in on husacct.control.</w:t>
       </w:r>
       <w:r>
         <w:t>presentation</w:t>
       </w:r>
-      <w:proofErr w:type="spellEnd"/>
     </w:p>
     <w:p/>
     <w:p>
@@ -22753,15 +22166,7 @@
     </w:p>
     <w:p>
       <w:r>
-        <w:t xml:space="preserve">The example below is the result of selecting package </w:t>
-      </w:r>
-      <w:proofErr w:type="spellStart"/>
-      <w:r>
-        <w:t>husacct.control.presentation.workspace</w:t>
-      </w:r>
-      <w:proofErr w:type="spellEnd"/>
-      <w:r>
-        <w:t xml:space="preserve"> in the diagram above and activation of Zoom In with Context. </w:t>
+        <w:t xml:space="preserve">The example below is the result of selecting package husacct.control.presentation.workspace in the diagram above and activation of Zoom In with Context. </w:t>
       </w:r>
     </w:p>
     <w:p>
@@ -22896,23 +22301,7 @@
         <w:t xml:space="preserve">Example of a multi zoom </w:t>
       </w:r>
       <w:r>
-        <w:t xml:space="preserve">in on </w:t>
-      </w:r>
-      <w:proofErr w:type="spellStart"/>
-      <w:r>
-        <w:t>husacct.control</w:t>
-      </w:r>
-      <w:proofErr w:type="spellEnd"/>
-      <w:r>
-        <w:t xml:space="preserve">, while </w:t>
-      </w:r>
-      <w:proofErr w:type="spellStart"/>
-      <w:r>
-        <w:t>xLibraries</w:t>
-      </w:r>
-      <w:proofErr w:type="spellEnd"/>
-      <w:r>
-        <w:t xml:space="preserve"> was selected as well</w:t>
+        <w:t>in on husacct.control, while xLibraries was selected as well</w:t>
       </w:r>
       <w:r>
         <w:t xml:space="preserve">. </w:t>
@@ -23182,15 +22571,7 @@
       </w:r>
       <w:r>
         <w:br/>
-        <w:t xml:space="preserve">Basic architecture reconstruction support is provided under other menu options of the </w:t>
-      </w:r>
-      <w:proofErr w:type="spellStart"/>
-      <w:r>
-        <w:t>Analyse</w:t>
-      </w:r>
-      <w:proofErr w:type="spellEnd"/>
-      <w:r>
-        <w:t xml:space="preserve"> menu. The packages and classes of a software system, and their interdependencies, can be browsed and visualized in diagrams.</w:t>
+        <w:t>Basic architecture reconstruction support is provided under other menu options of the Analyse menu. The packages and classes of a software system, and their interdependencies, can be browsed and visualized in diagrams.</w:t>
       </w:r>
       <w:r>
         <w:t xml:space="preserve"> Make use of this functionality to check and steer the advanced SAR functionality.</w:t>
@@ -23703,7 +23084,6 @@
           </w:tcPr>
           <w:p>
             <w:r>
-              <w:lastRenderedPageBreak/>
               <w:t>External System identification</w:t>
             </w:r>
           </w:p>
@@ -24162,35 +23542,11 @@
           </w:tcPr>
           <w:p>
             <w:r>
-              <w:t xml:space="preserve">The granularity of the software units that will be used in an approach to identify modules in the intended architecture. The following values may be selected: </w:t>
-            </w:r>
-            <w:proofErr w:type="spellStart"/>
-            <w:r>
-              <w:t>PackagesAndClasses</w:t>
-            </w:r>
-            <w:proofErr w:type="spellEnd"/>
-            <w:r>
-              <w:t xml:space="preserve">, Packages, or Classes. </w:t>
+              <w:t xml:space="preserve">The granularity of the software units that will be used in an approach to identify modules in the intended architecture. The following values may be selected: PackagesAndClasses, Packages, or Classes. </w:t>
             </w:r>
             <w:r>
               <w:br/>
-              <w:t xml:space="preserve">For example, if option </w:t>
-            </w:r>
-            <w:proofErr w:type="spellStart"/>
-            <w:r>
-              <w:t>PackagesAndClasses</w:t>
-            </w:r>
-            <w:proofErr w:type="spellEnd"/>
-            <w:r>
-              <w:t xml:space="preserve"> is selected in iteration 1 of the example above, than Layer3_Main is created that contains class Main only. If option Packages is selected, than no separate layer is created for the Main class. Instead the class is assigned to the layer with the generated name </w:t>
-            </w:r>
-            <w:proofErr w:type="spellStart"/>
-            <w:r>
-              <w:t>analyse_etc</w:t>
-            </w:r>
-            <w:proofErr w:type="spellEnd"/>
-            <w:r>
-              <w:t>.</w:t>
+              <w:t>For example, if option PackagesAndClasses is selected in iteration 1 of the example above, than Layer3_Main is created that contains class Main only. If option Packages is selected, than no separate layer is created for the Main class. Instead the class is assigned to the layer with the generated name analyse_etc.</w:t>
             </w:r>
           </w:p>
         </w:tc>
@@ -24853,24 +24209,11 @@
         </w:numPr>
       </w:pPr>
       <w:r>
-        <w:t>for a component, an interface is created as well (</w:t>
-      </w:r>
-      <w:proofErr w:type="spellStart"/>
-      <w:r>
-        <w:t>graphicsInterface</w:t>
-      </w:r>
-      <w:proofErr w:type="spellEnd"/>
-      <w:r>
-        <w:t xml:space="preserve"> for component graphics; one class is assigned</w:t>
-      </w:r>
-      <w:r>
-        <w:t xml:space="preserve"> to </w:t>
-      </w:r>
-      <w:proofErr w:type="spellStart"/>
-      <w:r>
-        <w:t>graphicsInterface</w:t>
-      </w:r>
-      <w:proofErr w:type="spellEnd"/>
+        <w:t>for a component, an interface is created as well (graphicsInterface for component graphics; one class is assigned</w:t>
+      </w:r>
+      <w:r>
+        <w:t xml:space="preserve"> to graphicsInterface</w:t>
+      </w:r>
       <w:r>
         <w:t>)</w:t>
       </w:r>
@@ -25048,18 +24391,10 @@
         <w:t>functionality is intended for researchers to determine the effectiveness of an algorithm. T</w:t>
       </w:r>
       <w:r>
-        <w:t xml:space="preserve">he </w:t>
-      </w:r>
-      <w:proofErr w:type="spellStart"/>
-      <w:r>
-        <w:t>MoJ</w:t>
-      </w:r>
-      <w:r>
-        <w:t>o</w:t>
-      </w:r>
-      <w:proofErr w:type="spellEnd"/>
-      <w:r>
-        <w:t xml:space="preserve">-tab makes it easy to </w:t>
+        <w:t>he MoJ</w:t>
+      </w:r>
+      <w:r>
+        <w:t xml:space="preserve">o-tab makes it easy to </w:t>
       </w:r>
       <w:r>
         <w:t xml:space="preserve">calculate an </w:t>
@@ -25071,26 +24406,10 @@
         <w:t xml:space="preserve"> </w:t>
       </w:r>
       <w:r>
-        <w:t xml:space="preserve">software clustering algorithms based on </w:t>
-      </w:r>
-      <w:proofErr w:type="spellStart"/>
-      <w:r>
-        <w:t>MoJo</w:t>
-      </w:r>
-      <w:proofErr w:type="spellEnd"/>
-      <w:r>
-        <w:t xml:space="preserve"> distance</w:t>
-      </w:r>
-      <w:r>
-        <w:t xml:space="preserve"> as presented by Wen and </w:t>
-      </w:r>
-      <w:proofErr w:type="spellStart"/>
-      <w:r>
-        <w:t>Tzerpos</w:t>
-      </w:r>
-      <w:proofErr w:type="spellEnd"/>
-      <w:r>
-        <w:t xml:space="preserve"> in </w:t>
+        <w:t>software clustering algorithms based on MoJo distance</w:t>
+      </w:r>
+      <w:r>
+        <w:t xml:space="preserve"> as presented by Wen and Tzerpos in </w:t>
       </w:r>
       <w:r>
         <w:fldChar w:fldCharType="begin" w:fldLock="1"/>
@@ -25148,11 +24467,9 @@
       <w:r>
         <w:t xml:space="preserve">to calculate the </w:t>
       </w:r>
-      <w:proofErr w:type="spellStart"/>
       <w:r>
         <w:t>MoJoFM</w:t>
       </w:r>
-      <w:proofErr w:type="spellEnd"/>
       <w:r>
         <w:t xml:space="preserve"> </w:t>
       </w:r>
@@ -25166,67 +24483,20 @@
         <w:br/>
         <w:t xml:space="preserve">Wen and </w:t>
       </w:r>
-      <w:proofErr w:type="spellStart"/>
       <w:r>
         <w:t>Tzerpos</w:t>
       </w:r>
-      <w:proofErr w:type="spellEnd"/>
-      <w:r>
-        <w:t xml:space="preserve"> define the </w:t>
-      </w:r>
-      <w:proofErr w:type="spellStart"/>
-      <w:r>
-        <w:t>MoJo</w:t>
-      </w:r>
-      <w:proofErr w:type="spellEnd"/>
-      <w:r>
-        <w:t xml:space="preserve"> distance between two </w:t>
-      </w:r>
-      <w:proofErr w:type="spellStart"/>
-      <w:r>
-        <w:t>clusterings</w:t>
-      </w:r>
-      <w:proofErr w:type="spellEnd"/>
-      <w:r>
-        <w:t xml:space="preserve"> A and B of the same software system as the minimum number of Move or Join operations one needs to perform in order </w:t>
-      </w:r>
-      <w:r>
-        <w:t xml:space="preserve">to transform either A to B or vice versa. The smaller the </w:t>
-      </w:r>
-      <w:proofErr w:type="spellStart"/>
-      <w:r>
-        <w:t>MoJo</w:t>
-      </w:r>
-      <w:proofErr w:type="spellEnd"/>
-      <w:r>
-        <w:t xml:space="preserve"> distance between an automatically created </w:t>
-      </w:r>
-      <w:proofErr w:type="spellStart"/>
-      <w:r>
-        <w:t>decompo</w:t>
-      </w:r>
-      <w:proofErr w:type="spellEnd"/>
-      <w:r>
-        <w:t xml:space="preserve">- </w:t>
-      </w:r>
-      <w:proofErr w:type="spellStart"/>
-      <w:r>
-        <w:t>sitionA</w:t>
-      </w:r>
-      <w:proofErr w:type="spellEnd"/>
+      <w:r>
+        <w:t xml:space="preserve"> define the MoJo distance between two clusterings A and B of the same software system as the minimum number of Move or Join operations one needs to perform in order </w:t>
+      </w:r>
+      <w:r>
+        <w:t>to transform either A to B or vice versa. The smaller the MoJo distance between an automatically created decompo- sitionA</w:t>
+      </w:r>
       <w:r>
         <w:t xml:space="preserve"> </w:t>
       </w:r>
       <w:r>
-        <w:t xml:space="preserve">and the “gold standard” </w:t>
-      </w:r>
-      <w:proofErr w:type="spellStart"/>
-      <w:r>
-        <w:t>decompositionB</w:t>
-      </w:r>
-      <w:proofErr w:type="spellEnd"/>
-      <w:r>
-        <w:t>, the</w:t>
+        <w:t>and the “gold standard” decompositionB, the</w:t>
       </w:r>
       <w:r>
         <w:t xml:space="preserve"> </w:t>
@@ -25258,134 +24528,115 @@
       <w:r>
         <w:t xml:space="preserve">effectiveness of an approach conform the </w:t>
       </w:r>
-      <w:proofErr w:type="spellStart"/>
-      <w:r>
-        <w:t>MoJo</w:t>
-      </w:r>
-      <w:proofErr w:type="spellEnd"/>
+      <w:r>
+        <w:t xml:space="preserve">MoJo </w:t>
+      </w:r>
+      <w:r>
+        <w:t>measure, two files are needed that describe the software clustering o</w:t>
+      </w:r>
+      <w:r>
+        <w:t>f a system</w:t>
+      </w:r>
+      <w:r>
+        <w:t xml:space="preserve"> in the format required by the </w:t>
+      </w:r>
+      <w:r>
+        <w:t>MoJoFM metric</w:t>
+      </w:r>
+      <w:r>
+        <w:t>: 1) the “gold standard”; and 2) the clustering as a results of an algorithm. The idea behind the MoJo</w:t>
+      </w:r>
       <w:r>
         <w:t xml:space="preserve"> </w:t>
       </w:r>
       <w:r>
-        <w:t>measure, two files are needed that describe the software clustering o</w:t>
-      </w:r>
-      <w:r>
-        <w:t>f a system</w:t>
-      </w:r>
-      <w:r>
-        <w:t xml:space="preserve"> in the format required by the </w:t>
-      </w:r>
-      <w:proofErr w:type="spellStart"/>
+        <w:t xml:space="preserve">quality metric is that an algorithm that produces the farthest partition away from the “gold standard” results in </w:t>
+      </w:r>
+      <w:r>
+        <w:t xml:space="preserve">a </w:t>
+      </w:r>
       <w:r>
         <w:t>MoJoFM</w:t>
       </w:r>
-      <w:proofErr w:type="spellEnd"/>
-      <w:r>
-        <w:t xml:space="preserve"> metric</w:t>
-      </w:r>
-      <w:r>
-        <w:t xml:space="preserve">: 1) the “gold standard”; and 2) the clustering as a results of an algorithm. The idea behind the </w:t>
-      </w:r>
-      <w:proofErr w:type="spellStart"/>
-      <w:r>
-        <w:t>MoJo</w:t>
-      </w:r>
-      <w:proofErr w:type="spellEnd"/>
+      <w:r>
+        <w:t xml:space="preserve"> value</w:t>
+      </w:r>
       <w:r>
         <w:t xml:space="preserve"> </w:t>
       </w:r>
       <w:r>
-        <w:t xml:space="preserve">quality metric is that an algorithm that produces the farthest partition away from the “gold standard” results in </w:t>
-      </w:r>
-      <w:r>
-        <w:t xml:space="preserve">a </w:t>
-      </w:r>
-      <w:proofErr w:type="spellStart"/>
+        <w:t>of 0</w:t>
+      </w:r>
+      <w:r>
+        <w:t>%, while an algorithm that pro</w:t>
+      </w:r>
+      <w:r>
+        <w:t xml:space="preserve">duces the “gold standard” </w:t>
+      </w:r>
+      <w:r>
+        <w:t xml:space="preserve">results in a </w:t>
+      </w:r>
       <w:r>
         <w:t>MoJoFM</w:t>
       </w:r>
-      <w:proofErr w:type="spellEnd"/>
       <w:r>
         <w:t xml:space="preserve"> value</w:t>
       </w:r>
       <w:r>
+        <w:t xml:space="preserve"> of 100%.</w:t>
+      </w:r>
+    </w:p>
+    <w:p>
+      <w:r>
         <w:t xml:space="preserve"> </w:t>
       </w:r>
-      <w:r>
-        <w:t>of 0</w:t>
-      </w:r>
-      <w:r>
-        <w:t>%, while an algorithm that pro</w:t>
-      </w:r>
-      <w:r>
-        <w:t xml:space="preserve">duces the “gold standard” </w:t>
-      </w:r>
-      <w:r>
-        <w:t xml:space="preserve">results in a </w:t>
-      </w:r>
-      <w:proofErr w:type="spellStart"/>
-      <w:r>
-        <w:t>MoJoFM</w:t>
-      </w:r>
-      <w:proofErr w:type="spellEnd"/>
-      <w:r>
-        <w:t xml:space="preserve"> value</w:t>
-      </w:r>
-      <w:r>
-        <w:t xml:space="preserve"> of 100%.</w:t>
-      </w:r>
-    </w:p>
-    <w:p>
-      <w:r>
+    </w:p>
+    <w:p>
+      <w:bookmarkStart w:id="58" w:name="_Toc453616126"/>
+      <w:r>
+        <w:rPr>
+          <w:b/>
+        </w:rPr>
+        <w:t>Export current intended architecture</w:t>
+      </w:r>
+      <w:bookmarkEnd w:id="58"/>
+      <w:r>
+        <w:rPr>
+          <w:b/>
+        </w:rPr>
+        <w:br/>
+      </w:r>
+      <w:r>
+        <w:t xml:space="preserve">The two files to be compared, can be created by means of the provided </w:t>
+      </w:r>
+      <w:r>
+        <w:t>export</w:t>
+      </w:r>
+      <w:r>
+        <w:rPr>
+          <w:b/>
+        </w:rPr>
         <w:t xml:space="preserve"> </w:t>
       </w:r>
-    </w:p>
-    <w:p>
-      <w:bookmarkStart w:id="58" w:name="_Toc453616126"/>
-      <w:r>
-        <w:rPr>
-          <w:b/>
-        </w:rPr>
-        <w:t>Export current intended architecture</w:t>
-      </w:r>
-      <w:bookmarkEnd w:id="58"/>
-      <w:r>
-        <w:rPr>
-          <w:b/>
-        </w:rPr>
-        <w:br/>
-      </w:r>
-      <w:r>
-        <w:t xml:space="preserve">The two files to be compared, can be created by means of the provided </w:t>
-      </w:r>
-      <w:r>
-        <w:t>export</w:t>
-      </w:r>
-      <w:r>
-        <w:rPr>
-          <w:b/>
-        </w:rPr>
+      <w:r>
+        <w:t>functionality</w:t>
+      </w:r>
+      <w:r>
+        <w:t xml:space="preserve">. </w:t>
+      </w:r>
+      <w:r>
+        <w:t>First</w:t>
+      </w:r>
+      <w:r>
+        <w:t xml:space="preserve"> create</w:t>
+      </w:r>
+      <w:r>
+        <w:t xml:space="preserve"> an intended architecture;</w:t>
+      </w:r>
+      <w:r>
         <w:t xml:space="preserve"> </w:t>
       </w:r>
       <w:r>
-        <w:t>functionality</w:t>
-      </w:r>
-      <w:r>
-        <w:t xml:space="preserve">. </w:t>
-      </w:r>
-      <w:r>
-        <w:t>First</w:t>
-      </w:r>
-      <w:r>
-        <w:t xml:space="preserve"> create</w:t>
-      </w:r>
-      <w:r>
-        <w:t xml:space="preserve"> an intended architecture;</w:t>
-      </w:r>
-      <w:r>
-        <w:t xml:space="preserve"> </w:t>
-      </w:r>
-      <w:r>
         <w:t>manually</w:t>
       </w:r>
       <w:r>
@@ -25413,18 +24664,10 @@
         <w:t>in the file format as expected by the</w:t>
       </w:r>
       <w:r>
-        <w:t xml:space="preserve"> </w:t>
-      </w:r>
-      <w:proofErr w:type="spellStart"/>
-      <w:r>
-        <w:t>MoJo</w:t>
-      </w:r>
-      <w:r>
-        <w:t>FM</w:t>
-      </w:r>
-      <w:proofErr w:type="spellEnd"/>
-      <w:r>
-        <w:t xml:space="preserve"> metric</w:t>
+        <w:t xml:space="preserve"> MoJo</w:t>
+      </w:r>
+      <w:r>
+        <w:t>FM metric</w:t>
       </w:r>
       <w:r>
         <w:t xml:space="preserve">. </w:t>
@@ -25575,15 +24818,7 @@
         <w:t xml:space="preserve"> click on the compare architectures button</w:t>
       </w:r>
       <w:r>
-        <w:t xml:space="preserve"> and the calculated </w:t>
-      </w:r>
-      <w:proofErr w:type="spellStart"/>
-      <w:r>
-        <w:t>MoJoFM</w:t>
-      </w:r>
-      <w:proofErr w:type="spellEnd"/>
-      <w:r>
-        <w:t xml:space="preserve"> value will be displayed</w:t>
+        <w:t xml:space="preserve"> and the calculated MoJoFM value will be displayed</w:t>
       </w:r>
       <w:r>
         <w:t>.</w:t>
@@ -25611,15 +24846,7 @@
     </w:p>
     <w:p>
       <w:r>
-        <w:t xml:space="preserve">A characteristic of the </w:t>
-      </w:r>
-      <w:proofErr w:type="spellStart"/>
-      <w:r>
-        <w:t>MoJoFM</w:t>
-      </w:r>
-      <w:proofErr w:type="spellEnd"/>
-      <w:r>
-        <w:t xml:space="preserve"> calculation described by the author in the README file is the following: “If the two decompositions do not refer to the same set of clustered objects, only the intersection of the two sets will be considered.” </w:t>
+        <w:t xml:space="preserve">A characteristic of the MoJoFM calculation described by the author in the README file is the following: “If the two decompositions do not refer to the same set of clustered objects, only the intersection of the two sets will be considered.” </w:t>
       </w:r>
       <w:r>
         <w:br/>
@@ -25661,34 +24888,16 @@
         <w:t>cluster that contains</w:t>
       </w:r>
       <w:r>
-        <w:t xml:space="preserve"> </w:t>
-      </w:r>
-      <w:proofErr w:type="spellStart"/>
-      <w:r>
-        <w:t>xLibraries</w:t>
-      </w:r>
-      <w:proofErr w:type="spellEnd"/>
+        <w:t xml:space="preserve"> xLibraries</w:t>
+      </w:r>
       <w:r>
         <w:t>, which is</w:t>
       </w:r>
       <w:r>
-        <w:t xml:space="preserve"> generated by the algorithm for External system identification) results in a </w:t>
-      </w:r>
-      <w:proofErr w:type="spellStart"/>
-      <w:r>
-        <w:t>MoJoFM</w:t>
-      </w:r>
-      <w:proofErr w:type="spellEnd"/>
-      <w:r>
-        <w:t xml:space="preserve"> value of 100%, the </w:t>
-      </w:r>
-      <w:proofErr w:type="spellStart"/>
-      <w:r>
-        <w:t>MoJoFM</w:t>
-      </w:r>
-      <w:proofErr w:type="spellEnd"/>
-      <w:r>
-        <w:t xml:space="preserve"> </w:t>
+        <w:t xml:space="preserve"> generated by the algorithm for External system identification) results in a MoJoFM value of 100%, the </w:t>
+      </w:r>
+      <w:r>
+        <w:t xml:space="preserve">MoJoFM </w:t>
       </w:r>
       <w:r>
         <w:t xml:space="preserve">code is </w:t>
@@ -25700,18 +24909,10 @@
         <w:t xml:space="preserve"> in such a way that the result will be 0 % in this situation. </w:t>
       </w:r>
       <w:r>
-        <w:t xml:space="preserve">The extension is implemented in </w:t>
-      </w:r>
-      <w:proofErr w:type="spellStart"/>
-      <w:r>
-        <w:t>MoJoCalculator.</w:t>
-      </w:r>
-      <w:r>
-        <w:t>mojofmValue</w:t>
-      </w:r>
-      <w:proofErr w:type="spellEnd"/>
-      <w:r>
-        <w:t>(Vector, long, long)</w:t>
+        <w:t>The extension is implemented in MoJoCalculator.</w:t>
+      </w:r>
+      <w:r>
+        <w:t>mojofmValue(Vector, long, long)</w:t>
       </w:r>
       <w:r>
         <w:t>.</w:t>
@@ -27084,13 +26285,8 @@
             <w:tcW w:w="2660" w:type="dxa"/>
           </w:tcPr>
           <w:p>
-            <w:proofErr w:type="spellStart"/>
-            <w:r>
-              <w:t>java.St</w:t>
-            </w:r>
-            <w:proofErr w:type="spellEnd"/>
-            <w:r>
-              <w:t>*</w:t>
+            <w:r>
+              <w:t>java.St*</w:t>
             </w:r>
           </w:p>
         </w:tc>
@@ -27102,41 +26298,33 @@
             <w:pPr>
               <w:cnfStyle w:val="000000100000" w:firstRow="0" w:lastRow="0" w:firstColumn="0" w:lastColumn="0" w:oddVBand="0" w:evenVBand="0" w:oddHBand="1" w:evenHBand="0" w:firstRowFirstColumn="0" w:firstRowLastColumn="0" w:lastRowFirstColumn="0" w:lastRowLastColumn="0"/>
             </w:pPr>
-            <w:proofErr w:type="spellStart"/>
             <w:r>
               <w:t>java.String</w:t>
             </w:r>
-            <w:proofErr w:type="spellEnd"/>
           </w:p>
           <w:p>
             <w:pPr>
               <w:cnfStyle w:val="000000100000" w:firstRow="0" w:lastRow="0" w:firstColumn="0" w:lastColumn="0" w:oddVBand="0" w:evenVBand="0" w:oddHBand="1" w:evenHBand="0" w:firstRowFirstColumn="0" w:firstRowLastColumn="0" w:lastRowFirstColumn="0" w:lastRowLastColumn="0"/>
             </w:pPr>
-            <w:proofErr w:type="spellStart"/>
             <w:r>
               <w:t>java.StringBuffer</w:t>
             </w:r>
-            <w:proofErr w:type="spellEnd"/>
           </w:p>
           <w:p>
             <w:pPr>
               <w:cnfStyle w:val="000000100000" w:firstRow="0" w:lastRow="0" w:firstColumn="0" w:lastColumn="0" w:oddVBand="0" w:evenVBand="0" w:oddHBand="1" w:evenHBand="0" w:firstRowFirstColumn="0" w:firstRowLastColumn="0" w:lastRowFirstColumn="0" w:lastRowLastColumn="0"/>
             </w:pPr>
-            <w:proofErr w:type="spellStart"/>
             <w:r>
               <w:t>java.String.Fake</w:t>
             </w:r>
-            <w:proofErr w:type="spellEnd"/>
           </w:p>
           <w:p>
             <w:pPr>
               <w:cnfStyle w:val="000000100000" w:firstRow="0" w:lastRow="0" w:firstColumn="0" w:lastColumn="0" w:oddVBand="0" w:evenVBand="0" w:oddHBand="1" w:evenHBand="0" w:firstRowFirstColumn="0" w:firstRowLastColumn="0" w:lastRowFirstColumn="0" w:lastRowLastColumn="0"/>
             </w:pPr>
-            <w:proofErr w:type="spellStart"/>
             <w:r>
               <w:t>com.class.String</w:t>
             </w:r>
-            <w:proofErr w:type="spellEnd"/>
           </w:p>
         </w:tc>
         <w:tc>
@@ -27147,21 +26335,17 @@
             <w:pPr>
               <w:cnfStyle w:val="000000100000" w:firstRow="0" w:lastRow="0" w:firstColumn="0" w:lastColumn="0" w:oddVBand="0" w:evenVBand="0" w:oddHBand="1" w:evenHBand="0" w:firstRowFirstColumn="0" w:firstRowLastColumn="0" w:lastRowFirstColumn="0" w:lastRowLastColumn="0"/>
             </w:pPr>
-            <w:proofErr w:type="spellStart"/>
             <w:r>
               <w:t>java.String</w:t>
             </w:r>
-            <w:proofErr w:type="spellEnd"/>
           </w:p>
           <w:p>
             <w:pPr>
               <w:cnfStyle w:val="000000100000" w:firstRow="0" w:lastRow="0" w:firstColumn="0" w:lastColumn="0" w:oddVBand="0" w:evenVBand="0" w:oddHBand="1" w:evenHBand="0" w:firstRowFirstColumn="0" w:firstRowLastColumn="0" w:lastRowFirstColumn="0" w:lastRowLastColumn="0"/>
             </w:pPr>
-            <w:proofErr w:type="spellStart"/>
             <w:r>
               <w:t>java.StringBuffer</w:t>
             </w:r>
-            <w:proofErr w:type="spellEnd"/>
           </w:p>
         </w:tc>
       </w:tr>
@@ -27172,16 +26356,11 @@
             <w:tcW w:w="2660" w:type="dxa"/>
           </w:tcPr>
           <w:p>
-            <w:proofErr w:type="spellStart"/>
             <w:r>
               <w:t>java</w:t>
             </w:r>
             <w:r>
-              <w:t>.St</w:t>
-            </w:r>
-            <w:proofErr w:type="spellEnd"/>
-            <w:r>
-              <w:t>**</w:t>
+              <w:t>.St**</w:t>
             </w:r>
           </w:p>
         </w:tc>
@@ -27193,41 +26372,33 @@
             <w:pPr>
               <w:cnfStyle w:val="000000000000" w:firstRow="0" w:lastRow="0" w:firstColumn="0" w:lastColumn="0" w:oddVBand="0" w:evenVBand="0" w:oddHBand="0" w:evenHBand="0" w:firstRowFirstColumn="0" w:firstRowLastColumn="0" w:lastRowFirstColumn="0" w:lastRowLastColumn="0"/>
             </w:pPr>
-            <w:proofErr w:type="spellStart"/>
             <w:r>
               <w:t>java.String</w:t>
             </w:r>
-            <w:proofErr w:type="spellEnd"/>
           </w:p>
           <w:p>
             <w:pPr>
               <w:cnfStyle w:val="000000000000" w:firstRow="0" w:lastRow="0" w:firstColumn="0" w:lastColumn="0" w:oddVBand="0" w:evenVBand="0" w:oddHBand="0" w:evenHBand="0" w:firstRowFirstColumn="0" w:firstRowLastColumn="0" w:lastRowFirstColumn="0" w:lastRowLastColumn="0"/>
             </w:pPr>
-            <w:proofErr w:type="spellStart"/>
             <w:r>
               <w:t>java.StringBuffer</w:t>
             </w:r>
-            <w:proofErr w:type="spellEnd"/>
           </w:p>
           <w:p>
             <w:pPr>
               <w:cnfStyle w:val="000000000000" w:firstRow="0" w:lastRow="0" w:firstColumn="0" w:lastColumn="0" w:oddVBand="0" w:evenVBand="0" w:oddHBand="0" w:evenHBand="0" w:firstRowFirstColumn="0" w:firstRowLastColumn="0" w:lastRowFirstColumn="0" w:lastRowLastColumn="0"/>
             </w:pPr>
-            <w:proofErr w:type="spellStart"/>
             <w:r>
               <w:t>java.String.Fake</w:t>
             </w:r>
-            <w:proofErr w:type="spellEnd"/>
           </w:p>
           <w:p>
             <w:pPr>
               <w:cnfStyle w:val="000000000000" w:firstRow="0" w:lastRow="0" w:firstColumn="0" w:lastColumn="0" w:oddVBand="0" w:evenVBand="0" w:oddHBand="0" w:evenHBand="0" w:firstRowFirstColumn="0" w:firstRowLastColumn="0" w:lastRowFirstColumn="0" w:lastRowLastColumn="0"/>
             </w:pPr>
-            <w:proofErr w:type="spellStart"/>
             <w:r>
               <w:t>com.class.String</w:t>
             </w:r>
-            <w:proofErr w:type="spellEnd"/>
           </w:p>
         </w:tc>
         <w:tc>
@@ -27238,31 +26409,25 @@
             <w:pPr>
               <w:cnfStyle w:val="000000000000" w:firstRow="0" w:lastRow="0" w:firstColumn="0" w:lastColumn="0" w:oddVBand="0" w:evenVBand="0" w:oddHBand="0" w:evenHBand="0" w:firstRowFirstColumn="0" w:firstRowLastColumn="0" w:lastRowFirstColumn="0" w:lastRowLastColumn="0"/>
             </w:pPr>
-            <w:proofErr w:type="spellStart"/>
             <w:r>
               <w:t>java.String</w:t>
             </w:r>
-            <w:proofErr w:type="spellEnd"/>
           </w:p>
           <w:p>
             <w:pPr>
               <w:cnfStyle w:val="000000000000" w:firstRow="0" w:lastRow="0" w:firstColumn="0" w:lastColumn="0" w:oddVBand="0" w:evenVBand="0" w:oddHBand="0" w:evenHBand="0" w:firstRowFirstColumn="0" w:firstRowLastColumn="0" w:lastRowFirstColumn="0" w:lastRowLastColumn="0"/>
             </w:pPr>
-            <w:proofErr w:type="spellStart"/>
             <w:r>
               <w:t>java.StringBuffer</w:t>
             </w:r>
-            <w:proofErr w:type="spellEnd"/>
           </w:p>
           <w:p>
             <w:pPr>
               <w:cnfStyle w:val="000000000000" w:firstRow="0" w:lastRow="0" w:firstColumn="0" w:lastColumn="0" w:oddVBand="0" w:evenVBand="0" w:oddHBand="0" w:evenHBand="0" w:firstRowFirstColumn="0" w:firstRowLastColumn="0" w:lastRowFirstColumn="0" w:lastRowLastColumn="0"/>
             </w:pPr>
-            <w:proofErr w:type="spellStart"/>
             <w:r>
               <w:t>java.String.Fake</w:t>
             </w:r>
-            <w:proofErr w:type="spellEnd"/>
           </w:p>
         </w:tc>
       </w:tr>
@@ -27295,41 +26460,33 @@
             <w:pPr>
               <w:cnfStyle w:val="000000100000" w:firstRow="0" w:lastRow="0" w:firstColumn="0" w:lastColumn="0" w:oddVBand="0" w:evenVBand="0" w:oddHBand="1" w:evenHBand="0" w:firstRowFirstColumn="0" w:firstRowLastColumn="0" w:lastRowFirstColumn="0" w:lastRowLastColumn="0"/>
             </w:pPr>
-            <w:proofErr w:type="spellStart"/>
             <w:r>
               <w:t>java.String</w:t>
             </w:r>
-            <w:proofErr w:type="spellEnd"/>
           </w:p>
           <w:p>
             <w:pPr>
               <w:cnfStyle w:val="000000100000" w:firstRow="0" w:lastRow="0" w:firstColumn="0" w:lastColumn="0" w:oddVBand="0" w:evenVBand="0" w:oddHBand="1" w:evenHBand="0" w:firstRowFirstColumn="0" w:firstRowLastColumn="0" w:lastRowFirstColumn="0" w:lastRowLastColumn="0"/>
             </w:pPr>
-            <w:proofErr w:type="spellStart"/>
             <w:r>
               <w:t>java.StringBuffer</w:t>
             </w:r>
-            <w:proofErr w:type="spellEnd"/>
           </w:p>
           <w:p>
             <w:pPr>
               <w:cnfStyle w:val="000000100000" w:firstRow="0" w:lastRow="0" w:firstColumn="0" w:lastColumn="0" w:oddVBand="0" w:evenVBand="0" w:oddHBand="1" w:evenHBand="0" w:firstRowFirstColumn="0" w:firstRowLastColumn="0" w:lastRowFirstColumn="0" w:lastRowLastColumn="0"/>
             </w:pPr>
-            <w:proofErr w:type="spellStart"/>
             <w:r>
               <w:t>java.String.Fake</w:t>
             </w:r>
-            <w:proofErr w:type="spellEnd"/>
           </w:p>
           <w:p>
             <w:pPr>
               <w:cnfStyle w:val="000000100000" w:firstRow="0" w:lastRow="0" w:firstColumn="0" w:lastColumn="0" w:oddVBand="0" w:evenVBand="0" w:oddHBand="1" w:evenHBand="0" w:firstRowFirstColumn="0" w:firstRowLastColumn="0" w:lastRowFirstColumn="0" w:lastRowLastColumn="0"/>
             </w:pPr>
-            <w:proofErr w:type="spellStart"/>
             <w:r>
               <w:t>com.class.String</w:t>
             </w:r>
-            <w:proofErr w:type="spellEnd"/>
           </w:p>
         </w:tc>
         <w:tc>
@@ -27340,11 +26497,9 @@
             <w:pPr>
               <w:cnfStyle w:val="000000100000" w:firstRow="0" w:lastRow="0" w:firstColumn="0" w:lastColumn="0" w:oddVBand="0" w:evenVBand="0" w:oddHBand="1" w:evenHBand="0" w:firstRowFirstColumn="0" w:firstRowLastColumn="0" w:lastRowFirstColumn="0" w:lastRowLastColumn="0"/>
             </w:pPr>
-            <w:proofErr w:type="spellStart"/>
             <w:r>
               <w:t>java.String</w:t>
             </w:r>
-            <w:proofErr w:type="spellEnd"/>
           </w:p>
         </w:tc>
       </w:tr>
@@ -27374,41 +26529,33 @@
             <w:pPr>
               <w:cnfStyle w:val="000000000000" w:firstRow="0" w:lastRow="0" w:firstColumn="0" w:lastColumn="0" w:oddVBand="0" w:evenVBand="0" w:oddHBand="0" w:evenHBand="0" w:firstRowFirstColumn="0" w:firstRowLastColumn="0" w:lastRowFirstColumn="0" w:lastRowLastColumn="0"/>
             </w:pPr>
-            <w:proofErr w:type="spellStart"/>
             <w:r>
               <w:t>java.String</w:t>
             </w:r>
-            <w:proofErr w:type="spellEnd"/>
           </w:p>
           <w:p>
             <w:pPr>
               <w:cnfStyle w:val="000000000000" w:firstRow="0" w:lastRow="0" w:firstColumn="0" w:lastColumn="0" w:oddVBand="0" w:evenVBand="0" w:oddHBand="0" w:evenHBand="0" w:firstRowFirstColumn="0" w:firstRowLastColumn="0" w:lastRowFirstColumn="0" w:lastRowLastColumn="0"/>
             </w:pPr>
-            <w:proofErr w:type="spellStart"/>
             <w:r>
               <w:t>java.StringBuffer</w:t>
             </w:r>
-            <w:proofErr w:type="spellEnd"/>
           </w:p>
           <w:p>
             <w:pPr>
               <w:cnfStyle w:val="000000000000" w:firstRow="0" w:lastRow="0" w:firstColumn="0" w:lastColumn="0" w:oddVBand="0" w:evenVBand="0" w:oddHBand="0" w:evenHBand="0" w:firstRowFirstColumn="0" w:firstRowLastColumn="0" w:lastRowFirstColumn="0" w:lastRowLastColumn="0"/>
             </w:pPr>
-            <w:proofErr w:type="spellStart"/>
             <w:r>
               <w:t>java.String.Fake</w:t>
             </w:r>
-            <w:proofErr w:type="spellEnd"/>
           </w:p>
           <w:p>
             <w:pPr>
               <w:cnfStyle w:val="000000000000" w:firstRow="0" w:lastRow="0" w:firstColumn="0" w:lastColumn="0" w:oddVBand="0" w:evenVBand="0" w:oddHBand="0" w:evenHBand="0" w:firstRowFirstColumn="0" w:firstRowLastColumn="0" w:lastRowFirstColumn="0" w:lastRowLastColumn="0"/>
             </w:pPr>
-            <w:proofErr w:type="spellStart"/>
             <w:r>
               <w:t>com.class.String</w:t>
             </w:r>
-            <w:proofErr w:type="spellEnd"/>
           </w:p>
         </w:tc>
         <w:tc>
@@ -27419,21 +26566,17 @@
             <w:pPr>
               <w:cnfStyle w:val="000000000000" w:firstRow="0" w:lastRow="0" w:firstColumn="0" w:lastColumn="0" w:oddVBand="0" w:evenVBand="0" w:oddHBand="0" w:evenHBand="0" w:firstRowFirstColumn="0" w:firstRowLastColumn="0" w:lastRowFirstColumn="0" w:lastRowLastColumn="0"/>
             </w:pPr>
-            <w:proofErr w:type="spellStart"/>
             <w:r>
               <w:t>java.String</w:t>
             </w:r>
-            <w:proofErr w:type="spellEnd"/>
           </w:p>
           <w:p>
             <w:pPr>
               <w:cnfStyle w:val="000000000000" w:firstRow="0" w:lastRow="0" w:firstColumn="0" w:lastColumn="0" w:oddVBand="0" w:evenVBand="0" w:oddHBand="0" w:evenHBand="0" w:firstRowFirstColumn="0" w:firstRowLastColumn="0" w:lastRowFirstColumn="0" w:lastRowLastColumn="0"/>
             </w:pPr>
-            <w:proofErr w:type="spellStart"/>
             <w:r>
               <w:t>com.class.String</w:t>
             </w:r>
-            <w:proofErr w:type="spellEnd"/>
           </w:p>
         </w:tc>
       </w:tr>
@@ -27448,15 +26591,7 @@
           </w:tcPr>
           <w:p>
             <w:r>
-              <w:t>**</w:t>
-            </w:r>
-            <w:proofErr w:type="spellStart"/>
-            <w:r>
-              <w:t>Stri</w:t>
-            </w:r>
-            <w:proofErr w:type="spellEnd"/>
-            <w:r>
-              <w:t>**</w:t>
+              <w:t>**Stri**</w:t>
             </w:r>
           </w:p>
         </w:tc>
@@ -27468,41 +26603,33 @@
             <w:pPr>
               <w:cnfStyle w:val="000000100000" w:firstRow="0" w:lastRow="0" w:firstColumn="0" w:lastColumn="0" w:oddVBand="0" w:evenVBand="0" w:oddHBand="1" w:evenHBand="0" w:firstRowFirstColumn="0" w:firstRowLastColumn="0" w:lastRowFirstColumn="0" w:lastRowLastColumn="0"/>
             </w:pPr>
-            <w:proofErr w:type="spellStart"/>
             <w:r>
               <w:t>java.String</w:t>
             </w:r>
-            <w:proofErr w:type="spellEnd"/>
           </w:p>
           <w:p>
             <w:pPr>
               <w:cnfStyle w:val="000000100000" w:firstRow="0" w:lastRow="0" w:firstColumn="0" w:lastColumn="0" w:oddVBand="0" w:evenVBand="0" w:oddHBand="1" w:evenHBand="0" w:firstRowFirstColumn="0" w:firstRowLastColumn="0" w:lastRowFirstColumn="0" w:lastRowLastColumn="0"/>
             </w:pPr>
-            <w:proofErr w:type="spellStart"/>
             <w:r>
               <w:t>java.StringBuffer</w:t>
             </w:r>
-            <w:proofErr w:type="spellEnd"/>
           </w:p>
           <w:p>
             <w:pPr>
               <w:cnfStyle w:val="000000100000" w:firstRow="0" w:lastRow="0" w:firstColumn="0" w:lastColumn="0" w:oddVBand="0" w:evenVBand="0" w:oddHBand="1" w:evenHBand="0" w:firstRowFirstColumn="0" w:firstRowLastColumn="0" w:lastRowFirstColumn="0" w:lastRowLastColumn="0"/>
             </w:pPr>
-            <w:proofErr w:type="spellStart"/>
             <w:r>
               <w:t>java.String.Fake</w:t>
             </w:r>
-            <w:proofErr w:type="spellEnd"/>
           </w:p>
           <w:p>
             <w:pPr>
               <w:cnfStyle w:val="000000100000" w:firstRow="0" w:lastRow="0" w:firstColumn="0" w:lastColumn="0" w:oddVBand="0" w:evenVBand="0" w:oddHBand="1" w:evenHBand="0" w:firstRowFirstColumn="0" w:firstRowLastColumn="0" w:lastRowFirstColumn="0" w:lastRowLastColumn="0"/>
             </w:pPr>
-            <w:proofErr w:type="spellStart"/>
             <w:r>
               <w:t>com.class.String</w:t>
             </w:r>
-            <w:proofErr w:type="spellEnd"/>
           </w:p>
         </w:tc>
         <w:tc>
@@ -27513,41 +26640,33 @@
             <w:pPr>
               <w:cnfStyle w:val="000000100000" w:firstRow="0" w:lastRow="0" w:firstColumn="0" w:lastColumn="0" w:oddVBand="0" w:evenVBand="0" w:oddHBand="1" w:evenHBand="0" w:firstRowFirstColumn="0" w:firstRowLastColumn="0" w:lastRowFirstColumn="0" w:lastRowLastColumn="0"/>
             </w:pPr>
-            <w:proofErr w:type="spellStart"/>
             <w:r>
               <w:t>java.String</w:t>
             </w:r>
-            <w:proofErr w:type="spellEnd"/>
           </w:p>
           <w:p>
             <w:pPr>
               <w:cnfStyle w:val="000000100000" w:firstRow="0" w:lastRow="0" w:firstColumn="0" w:lastColumn="0" w:oddVBand="0" w:evenVBand="0" w:oddHBand="1" w:evenHBand="0" w:firstRowFirstColumn="0" w:firstRowLastColumn="0" w:lastRowFirstColumn="0" w:lastRowLastColumn="0"/>
             </w:pPr>
-            <w:proofErr w:type="spellStart"/>
             <w:r>
               <w:t>java.StringBuffer</w:t>
             </w:r>
-            <w:proofErr w:type="spellEnd"/>
           </w:p>
           <w:p>
             <w:pPr>
               <w:cnfStyle w:val="000000100000" w:firstRow="0" w:lastRow="0" w:firstColumn="0" w:lastColumn="0" w:oddVBand="0" w:evenVBand="0" w:oddHBand="1" w:evenHBand="0" w:firstRowFirstColumn="0" w:firstRowLastColumn="0" w:lastRowFirstColumn="0" w:lastRowLastColumn="0"/>
             </w:pPr>
-            <w:proofErr w:type="spellStart"/>
             <w:r>
               <w:t>java.String.Fake</w:t>
             </w:r>
-            <w:proofErr w:type="spellEnd"/>
           </w:p>
           <w:p>
             <w:pPr>
               <w:cnfStyle w:val="000000100000" w:firstRow="0" w:lastRow="0" w:firstColumn="0" w:lastColumn="0" w:oddVBand="0" w:evenVBand="0" w:oddHBand="1" w:evenHBand="0" w:firstRowFirstColumn="0" w:firstRowLastColumn="0" w:lastRowFirstColumn="0" w:lastRowLastColumn="0"/>
             </w:pPr>
-            <w:proofErr w:type="spellStart"/>
             <w:r>
               <w:t>com.class.String</w:t>
             </w:r>
-            <w:proofErr w:type="spellEnd"/>
           </w:p>
         </w:tc>
       </w:tr>
@@ -27665,27 +26784,11 @@
         <w:t xml:space="preserve"> the following file types:</w:t>
       </w:r>
       <w:r>
-        <w:t xml:space="preserve"> </w:t>
-      </w:r>
-      <w:proofErr w:type="spellStart"/>
-      <w:r>
-        <w:t>xls</w:t>
-      </w:r>
-      <w:proofErr w:type="spellEnd"/>
-      <w:r>
-        <w:t>, html, and pdf.</w:t>
+        <w:t xml:space="preserve"> xls, html, and pdf.</w:t>
       </w:r>
       <w:r>
         <w:br/>
-        <w:t xml:space="preserve">The </w:t>
-      </w:r>
-      <w:proofErr w:type="spellStart"/>
-      <w:r>
-        <w:t>xls</w:t>
-      </w:r>
-      <w:proofErr w:type="spellEnd"/>
-      <w:r>
-        <w:t xml:space="preserve"> option will generate a spreadsheet with the number of violations per rule, a sheet with all rules, and a sheet with statistics on the frequency of dependency types and subtypes over all violations. The html and pdf options will generate a report with an overview of all violations. The html report is sortable on different characteristics of the violations.</w:t>
+        <w:t>The xls option will generate a spreadsheet with the number of violations per rule, a sheet with all rules, and a sheet with statistics on the frequency of dependency types and subtypes over all violations. The html and pdf options will generate a report with an overview of all violations. The html report is sortable on different characteristics of the violations.</w:t>
       </w:r>
     </w:p>
     <w:p/>
@@ -36015,7 +35118,7 @@
 </file>
 
 <file path=customXml/itemProps2.xml><?xml version="1.0" encoding="utf-8"?>
-<ds:datastoreItem xmlns:ds="http://schemas.openxmlformats.org/officeDocument/2006/customXml" ds:itemID="{979CB9F4-6D53-414E-9FFD-1FB4140E7D66}">
+<ds:datastoreItem xmlns:ds="http://schemas.openxmlformats.org/officeDocument/2006/customXml" ds:itemID="{9675CC97-63E5-4937-8C5A-E4B90588953D}">
   <ds:schemaRefs>
     <ds:schemaRef ds:uri="http://schemas.openxmlformats.org/officeDocument/2006/bibliography"/>
   </ds:schemaRefs>

</xml_diff>